<commit_message>
Coding changes and journal update.
Finished the tile and world models basics and added the mouse controller
class for camera movement and zooming.
</commit_message>
<xml_diff>
--- a/Project Journal.docx
+++ b/Project Journal.docx
@@ -1,6 +1,6 @@
 
 <file path=word/document.xml><?xml version="1.0" encoding="utf-8"?>
-<w:document xmlns:wpc="http://schemas.microsoft.com/office/word/2010/wordprocessingCanvas" xmlns:mc="http://schemas.openxmlformats.org/markup-compatibility/2006" xmlns:o="urn:schemas-microsoft-com:office:office" xmlns:r="http://schemas.openxmlformats.org/officeDocument/2006/relationships" xmlns:m="http://schemas.openxmlformats.org/officeDocument/2006/math" xmlns:v="urn:schemas-microsoft-com:vml" xmlns:wp14="http://schemas.microsoft.com/office/word/2010/wordprocessingDrawing" xmlns:wp="http://schemas.openxmlformats.org/drawingml/2006/wordprocessingDrawing" xmlns:w10="urn:schemas-microsoft-com:office:word" xmlns:w="http://schemas.openxmlformats.org/wordprocessingml/2006/main" xmlns:w14="http://schemas.microsoft.com/office/word/2010/wordml" xmlns:w15="http://schemas.microsoft.com/office/word/2012/wordml" xmlns:wpg="http://schemas.microsoft.com/office/word/2010/wordprocessingGroup" xmlns:wpi="http://schemas.microsoft.com/office/word/2010/wordprocessingInk" xmlns:wne="http://schemas.microsoft.com/office/word/2006/wordml" xmlns:wps="http://schemas.microsoft.com/office/word/2010/wordprocessingShape" mc:Ignorable="w14 w15 wp14">
+<w:document xmlns:wpc="http://schemas.microsoft.com/office/word/2010/wordprocessingCanvas" xmlns:cx="http://schemas.microsoft.com/office/drawing/2014/chartex" xmlns:cx1="http://schemas.microsoft.com/office/drawing/2015/9/8/chartex" xmlns:cx2="http://schemas.microsoft.com/office/drawing/2015/10/21/chartex" xmlns:mc="http://schemas.openxmlformats.org/markup-compatibility/2006" xmlns:o="urn:schemas-microsoft-com:office:office" xmlns:r="http://schemas.openxmlformats.org/officeDocument/2006/relationships" xmlns:m="http://schemas.openxmlformats.org/officeDocument/2006/math" xmlns:v="urn:schemas-microsoft-com:vml" xmlns:wp14="http://schemas.microsoft.com/office/word/2010/wordprocessingDrawing" xmlns:wp="http://schemas.openxmlformats.org/drawingml/2006/wordprocessingDrawing" xmlns:w10="urn:schemas-microsoft-com:office:word" xmlns:w="http://schemas.openxmlformats.org/wordprocessingml/2006/main" xmlns:w14="http://schemas.microsoft.com/office/word/2010/wordml" xmlns:w15="http://schemas.microsoft.com/office/word/2012/wordml" xmlns:w16se="http://schemas.microsoft.com/office/word/2015/wordml/symex" xmlns:wpg="http://schemas.microsoft.com/office/word/2010/wordprocessingGroup" xmlns:wpi="http://schemas.microsoft.com/office/word/2010/wordprocessingInk" xmlns:wne="http://schemas.microsoft.com/office/word/2006/wordml" xmlns:wps="http://schemas.microsoft.com/office/word/2010/wordprocessingShape" mc:Ignorable="w14 w15 w16se wp14">
   <w:body>
     <w:p>
       <w:pPr>
@@ -20,54 +20,32 @@
     <w:p>
       <w:pPr>
         <w:rPr>
-          <w:sz w:val="28"/>
-          <w:u w:val="single"/>
-        </w:rPr>
-      </w:pPr>
-    </w:p>
-    <w:p>
-      <w:pPr>
-        <w:rPr>
-          <w:sz w:val="28"/>
-        </w:rPr>
-      </w:pPr>
-      <w:r>
-        <w:rPr>
-          <w:sz w:val="28"/>
-        </w:rPr>
+          <w:u w:val="single"/>
+        </w:rPr>
+      </w:pPr>
+    </w:p>
+    <w:p>
+      <w:r>
         <w:t>5</w:t>
       </w:r>
       <w:r>
         <w:rPr>
-          <w:sz w:val="28"/>
           <w:vertAlign w:val="superscript"/>
         </w:rPr>
         <w:t>th</w:t>
       </w:r>
       <w:r>
-        <w:rPr>
-          <w:sz w:val="28"/>
-        </w:rPr>
         <w:t xml:space="preserve"> November 2016</w:t>
       </w:r>
     </w:p>
     <w:p>
-      <w:pPr>
-        <w:rPr>
-          <w:sz w:val="28"/>
-        </w:rPr>
-      </w:pPr>
-      <w:r>
-        <w:rPr>
-          <w:sz w:val="28"/>
+      <w:r>
+        <w:rPr>
           <w:u w:val="single"/>
         </w:rPr>
         <w:t>Plans:</w:t>
       </w:r>
       <w:r>
-        <w:rPr>
-          <w:sz w:val="28"/>
-        </w:rPr>
         <w:t xml:space="preserve"> </w:t>
       </w:r>
     </w:p>
@@ -78,20 +56,11 @@
           <w:ilvl w:val="0"/>
           <w:numId w:val="1"/>
         </w:numPr>
-        <w:rPr>
-          <w:sz w:val="28"/>
-        </w:rPr>
-      </w:pPr>
-      <w:r>
-        <w:rPr>
-          <w:sz w:val="28"/>
-        </w:rPr>
+      </w:pPr>
+      <w:r>
         <w:t>Research peer-reviewed literature on tile-based game creation, management games, and AI in gaming.</w:t>
       </w:r>
       <w:r>
-        <w:rPr>
-          <w:sz w:val="28"/>
-        </w:rPr>
         <w:t xml:space="preserve"> </w:t>
       </w:r>
     </w:p>
@@ -102,48 +71,28 @@
           <w:ilvl w:val="0"/>
           <w:numId w:val="1"/>
         </w:numPr>
-        <w:rPr>
-          <w:sz w:val="28"/>
-        </w:rPr>
-      </w:pPr>
-      <w:r>
-        <w:rPr>
-          <w:sz w:val="28"/>
-        </w:rPr>
+      </w:pPr>
+      <w:r>
         <w:t xml:space="preserve">Begin initial Unity project set up, and create initial basic scripts such as </w:t>
       </w:r>
       <w:proofErr w:type="spellStart"/>
       <w:r>
-        <w:rPr>
-          <w:sz w:val="28"/>
-        </w:rPr>
         <w:t>WorldController</w:t>
       </w:r>
       <w:proofErr w:type="spellEnd"/>
       <w:r>
-        <w:rPr>
-          <w:sz w:val="28"/>
-        </w:rPr>
         <w:t>.</w:t>
       </w:r>
     </w:p>
-    <w:p>
-      <w:pPr>
-        <w:rPr>
-          <w:sz w:val="28"/>
-        </w:rPr>
-      </w:pPr>
-    </w:p>
-    <w:p>
-      <w:pPr>
-        <w:rPr>
-          <w:sz w:val="28"/>
-          <w:u w:val="single"/>
-        </w:rPr>
-      </w:pPr>
-      <w:r>
-        <w:rPr>
-          <w:sz w:val="28"/>
+    <w:p/>
+    <w:p>
+      <w:pPr>
+        <w:rPr>
+          <w:u w:val="single"/>
+        </w:rPr>
+      </w:pPr>
+      <w:r>
+        <w:rPr>
           <w:u w:val="single"/>
         </w:rPr>
         <w:t>List of documents and journals viewed:</w:t>
@@ -156,48 +105,28 @@
           <w:ilvl w:val="0"/>
           <w:numId w:val="2"/>
         </w:numPr>
-        <w:rPr>
-          <w:sz w:val="28"/>
-        </w:rPr>
-      </w:pPr>
-      <w:r>
-        <w:rPr>
-          <w:sz w:val="28"/>
-        </w:rPr>
+      </w:pPr>
+      <w:r>
         <w:t>Tile-Based Game Design – Springer Link</w:t>
       </w:r>
     </w:p>
     <w:p>
       <w:pPr>
         <w:pStyle w:val="ListParagraph"/>
-        <w:rPr>
-          <w:sz w:val="28"/>
-        </w:rPr>
-      </w:pPr>
-      <w:r>
-        <w:rPr>
-          <w:sz w:val="28"/>
-        </w:rPr>
+      </w:pPr>
+      <w:r>
         <w:t>http://link.springer.com/chapter/10.1007/978-1-4302-2740-3_8</w:t>
       </w:r>
     </w:p>
-    <w:p>
-      <w:pPr>
-        <w:rPr>
-          <w:sz w:val="28"/>
-        </w:rPr>
-      </w:pPr>
-    </w:p>
-    <w:p>
-      <w:pPr>
-        <w:rPr>
-          <w:sz w:val="28"/>
-          <w:u w:val="single"/>
-        </w:rPr>
-      </w:pPr>
-      <w:r>
-        <w:rPr>
-          <w:sz w:val="28"/>
+    <w:p/>
+    <w:p>
+      <w:pPr>
+        <w:rPr>
+          <w:u w:val="single"/>
+        </w:rPr>
+      </w:pPr>
+      <w:r>
+        <w:rPr>
           <w:u w:val="single"/>
         </w:rPr>
         <w:t>Journal Details:</w:t>
@@ -210,272 +139,137 @@
           <w:ilvl w:val="0"/>
           <w:numId w:val="3"/>
         </w:numPr>
-        <w:rPr>
-          <w:sz w:val="28"/>
-        </w:rPr>
-      </w:pPr>
-      <w:r>
-        <w:rPr>
-          <w:sz w:val="28"/>
-        </w:rPr>
+      </w:pPr>
+      <w:r>
         <w:t>Tile-Based Game Design</w:t>
       </w:r>
       <w:r>
-        <w:rPr>
-          <w:sz w:val="28"/>
-        </w:rPr>
         <w:t xml:space="preserve"> – Springer Link</w:t>
       </w:r>
     </w:p>
     <w:p>
       <w:pPr>
         <w:ind w:firstLine="720"/>
-        <w:rPr>
-          <w:sz w:val="28"/>
-        </w:rPr>
-      </w:pPr>
-      <w:r>
-        <w:rPr>
-          <w:sz w:val="28"/>
-        </w:rPr>
+      </w:pPr>
+      <w:r>
         <w:t xml:space="preserve">Advantages of tile-based games – </w:t>
       </w:r>
     </w:p>
     <w:p>
       <w:pPr>
         <w:ind w:firstLine="720"/>
-        <w:rPr>
-          <w:sz w:val="28"/>
-        </w:rPr>
-      </w:pPr>
-      <w:r>
-        <w:rPr>
-          <w:sz w:val="28"/>
-        </w:rPr>
+      </w:pPr>
+      <w:r>
         <w:t>Array Storage: Creation of new levels is simple due to every level simply being stored as an array.</w:t>
       </w:r>
     </w:p>
     <w:p>
       <w:pPr>
         <w:ind w:firstLine="720"/>
-        <w:rPr>
-          <w:sz w:val="28"/>
-        </w:rPr>
-      </w:pPr>
-      <w:r>
-        <w:rPr>
-          <w:sz w:val="28"/>
-        </w:rPr>
+      </w:pPr>
+      <w:r>
         <w:t>Collision Detection: Collisions will only happen</w:t>
       </w:r>
       <w:r>
-        <w:rPr>
-          <w:sz w:val="28"/>
-        </w:rPr>
         <w:t xml:space="preserve"> when the two objects colliding are next to each other, so only neighbouring tiles need to be checked for collisions.</w:t>
       </w:r>
     </w:p>
     <w:p>
       <w:pPr>
         <w:ind w:firstLine="720"/>
-        <w:rPr>
-          <w:sz w:val="28"/>
-        </w:rPr>
-      </w:pPr>
-      <w:r>
-        <w:rPr>
-          <w:sz w:val="28"/>
-        </w:rPr>
+      </w:pPr>
+      <w:r>
         <w:t>Simplified AI: In a tile-based world, it is very easy to see for the AI to check what is in the surrounding tiles, and so the AI decision making can be dramatically reduced due to it only being able to move to maybe 4 or 8 tiles.</w:t>
       </w:r>
     </w:p>
     <w:p>
       <w:pPr>
         <w:ind w:firstLine="720"/>
-        <w:rPr>
-          <w:sz w:val="28"/>
-        </w:rPr>
-      </w:pPr>
-      <w:r>
-        <w:rPr>
-          <w:sz w:val="28"/>
-        </w:rPr>
+      </w:pPr>
+      <w:r>
         <w:t>Efficient use of graphics: Since every object is made up of a fixed number of tiles, making a graphic to fit those tiles is very easy, compared to a normal world where you have non-standard sizes and decimal numbers.</w:t>
       </w:r>
     </w:p>
     <w:p>
       <w:pPr>
         <w:ind w:firstLine="720"/>
-        <w:rPr>
-          <w:sz w:val="28"/>
-        </w:rPr>
       </w:pPr>
     </w:p>
     <w:p>
       <w:pPr>
         <w:ind w:firstLine="720"/>
-        <w:rPr>
-          <w:sz w:val="28"/>
-        </w:rPr>
-      </w:pPr>
-      <w:r>
-        <w:rPr>
-          <w:sz w:val="28"/>
-        </w:rPr>
+      </w:pPr>
+      <w:r>
         <w:t xml:space="preserve">Making Tiles – </w:t>
       </w:r>
     </w:p>
     <w:p>
       <w:pPr>
         <w:ind w:firstLine="720"/>
-        <w:rPr>
-          <w:sz w:val="28"/>
-        </w:rPr>
-      </w:pPr>
-      <w:r>
-        <w:rPr>
-          <w:sz w:val="28"/>
-        </w:rPr>
-        <w:lastRenderedPageBreak/>
+      </w:pPr>
+      <w:r>
         <w:t>All the tiles in a game are the same size, and they all share a standard pixel amount too. 64 by 64 is popular, as well as other multiplies of 2 since computers can handle these number more efficiently.</w:t>
       </w:r>
     </w:p>
     <w:p>
       <w:pPr>
         <w:ind w:firstLine="720"/>
-        <w:rPr>
-          <w:sz w:val="28"/>
-        </w:rPr>
-      </w:pPr>
-      <w:r>
-        <w:rPr>
-          <w:sz w:val="28"/>
-        </w:rPr>
+      </w:pPr>
+      <w:r>
         <w:t>Tile sheets are used to allow one large image to replace lots of smaller images for multiply things by putting them all onto one image. Due to all the tiles, and thus the sprites, being the same size, you can easily assign different sprites to different coordinates on the tile sheet.</w:t>
       </w:r>
     </w:p>
     <w:p>
-      <w:pPr>
-        <w:rPr>
-          <w:sz w:val="28"/>
-        </w:rPr>
-      </w:pPr>
-      <w:r>
-        <w:rPr>
-          <w:sz w:val="28"/>
-        </w:rPr>
+      <w:r>
         <w:tab/>
         <w:t>Similarly to the tile sheet, the game world can be easily split into coordinates, making it easy to match the location needed for the sprite to be, and where it is on the tile sheet.</w:t>
       </w:r>
     </w:p>
     <w:p>
-      <w:pPr>
-        <w:rPr>
-          <w:sz w:val="28"/>
-        </w:rPr>
-      </w:pPr>
-      <w:r>
-        <w:rPr>
-          <w:sz w:val="28"/>
-        </w:rPr>
+      <w:r>
         <w:tab/>
         <w:t xml:space="preserve">The tile model – </w:t>
       </w:r>
     </w:p>
     <w:p>
-      <w:pPr>
-        <w:rPr>
-          <w:sz w:val="28"/>
-        </w:rPr>
-      </w:pPr>
-      <w:r>
-        <w:rPr>
-          <w:sz w:val="28"/>
-        </w:rPr>
+      <w:r>
+        <w:lastRenderedPageBreak/>
         <w:tab/>
         <w:t>The tile model is a class that represents every tile, this can be done because every tile has the same base characteristics such as location, and type etc.</w:t>
       </w:r>
     </w:p>
     <w:p>
-      <w:pPr>
-        <w:rPr>
-          <w:sz w:val="28"/>
-        </w:rPr>
-      </w:pPr>
-      <w:r>
-        <w:rPr>
-          <w:sz w:val="28"/>
-        </w:rPr>
+      <w:r>
         <w:tab/>
         <w:t xml:space="preserve">Putting the map into the game – </w:t>
       </w:r>
     </w:p>
     <w:p>
-      <w:pPr>
-        <w:rPr>
-          <w:sz w:val="28"/>
-        </w:rPr>
-      </w:pPr>
-      <w:r>
-        <w:rPr>
-          <w:sz w:val="28"/>
-        </w:rPr>
+      <w:r>
         <w:tab/>
         <w:t>Creating a world full of tiles is easy since every row and column needs to be filled with the same tile. A for loop is good for this since it can go along each row and then up each column and create the world of tiles, it needs to know how tall and wide the world will be first though. Once all the tiles are in the world, and their location is stored as an array, it is easy to manipulate individual tiles based on the position.</w:t>
       </w:r>
     </w:p>
     <w:p>
-      <w:pPr>
-        <w:rPr>
-          <w:sz w:val="28"/>
-        </w:rPr>
-      </w:pPr>
-      <w:r>
-        <w:rPr>
-          <w:sz w:val="28"/>
-        </w:rPr>
+      <w:r>
         <w:tab/>
         <w:t xml:space="preserve">Adding Game Characters – </w:t>
       </w:r>
     </w:p>
     <w:p>
-      <w:pPr>
-        <w:rPr>
-          <w:sz w:val="28"/>
-        </w:rPr>
-      </w:pPr>
-      <w:r>
-        <w:rPr>
-          <w:sz w:val="28"/>
-        </w:rPr>
+      <w:r>
         <w:tab/>
         <w:t>The character occupies a single tiles, or a few tiles, just like the walls and floors do. So they also have a position and therefore can be manipulated easily.</w:t>
       </w:r>
     </w:p>
     <w:p>
-      <w:pPr>
-        <w:rPr>
-          <w:sz w:val="28"/>
-        </w:rPr>
-      </w:pPr>
-      <w:r>
-        <w:rPr>
-          <w:sz w:val="28"/>
-        </w:rPr>
+      <w:r>
         <w:tab/>
         <w:t xml:space="preserve">Layering Maps – </w:t>
       </w:r>
     </w:p>
     <w:p>
-      <w:pPr>
-        <w:rPr>
-          <w:sz w:val="28"/>
-        </w:rPr>
-      </w:pPr>
-      <w:r>
-        <w:rPr>
-          <w:sz w:val="28"/>
-        </w:rPr>
+      <w:r>
         <w:tab/>
         <w:t>Foreground images and background images are different, for example, the walls and floor is different from the character since they cannot move. The background images get loaded first, then the foreground map is checked and if there is supposed to be a character in a tile, the foreground image is then rendered on top of the background image. If the foreground image has transparency, then some of the background should be visible also, which is good.</w:t>
       </w:r>
@@ -483,20 +277,29 @@
     <w:p>
       <w:pPr>
         <w:rPr>
-          <w:sz w:val="28"/>
-        </w:rPr>
-      </w:pPr>
-    </w:p>
-    <w:p>
-      <w:pPr>
-        <w:rPr>
-          <w:sz w:val="28"/>
-          <w:u w:val="single"/>
-        </w:rPr>
-      </w:pPr>
-      <w:r>
-        <w:rPr>
-          <w:sz w:val="28"/>
+          <w:u w:val="single"/>
+        </w:rPr>
+      </w:pPr>
+      <w:r>
+        <w:rPr>
+          <w:u w:val="single"/>
+        </w:rPr>
+        <w:t>Coding</w:t>
+      </w:r>
+    </w:p>
+    <w:p>
+      <w:r>
+        <w:t>No visible changes on the game screen yet, all background processing.</w:t>
+      </w:r>
+    </w:p>
+    <w:p>
+      <w:pPr>
+        <w:rPr>
+          <w:u w:val="single"/>
+        </w:rPr>
+      </w:pPr>
+      <w:r>
+        <w:rPr>
           <w:u w:val="single"/>
         </w:rPr>
         <w:t>List of created scripts:</w:t>
@@ -507,16 +310,10 @@
         <w:pStyle w:val="ListParagraph"/>
         <w:numPr>
           <w:ilvl w:val="0"/>
-          <w:numId w:val="3"/>
+          <w:numId w:val="6"/>
         </w:numPr>
-        <w:rPr>
-          <w:sz w:val="28"/>
-        </w:rPr>
-      </w:pPr>
-      <w:r>
-        <w:rPr>
-          <w:sz w:val="28"/>
-        </w:rPr>
+      </w:pPr>
+      <w:r>
         <w:t>World Controller</w:t>
       </w:r>
     </w:p>
@@ -525,16 +322,10 @@
         <w:pStyle w:val="ListParagraph"/>
         <w:numPr>
           <w:ilvl w:val="0"/>
-          <w:numId w:val="3"/>
+          <w:numId w:val="6"/>
         </w:numPr>
-        <w:rPr>
-          <w:sz w:val="28"/>
-        </w:rPr>
-      </w:pPr>
-      <w:r>
-        <w:rPr>
-          <w:sz w:val="28"/>
-        </w:rPr>
+      </w:pPr>
+      <w:r>
         <w:t>World</w:t>
       </w:r>
     </w:p>
@@ -543,43 +334,28 @@
         <w:pStyle w:val="ListParagraph"/>
         <w:numPr>
           <w:ilvl w:val="0"/>
-          <w:numId w:val="3"/>
+          <w:numId w:val="6"/>
         </w:numPr>
-        <w:rPr>
-          <w:sz w:val="28"/>
-        </w:rPr>
-      </w:pPr>
-      <w:r>
-        <w:rPr>
-          <w:sz w:val="28"/>
-        </w:rPr>
+      </w:pPr>
+      <w:r>
         <w:t>Tile</w:t>
       </w:r>
     </w:p>
-    <w:p>
-      <w:pPr>
-        <w:rPr>
-          <w:sz w:val="28"/>
-        </w:rPr>
-      </w:pPr>
-    </w:p>
-    <w:p>
-      <w:pPr>
-        <w:rPr>
-          <w:sz w:val="28"/>
-          <w:u w:val="single"/>
-        </w:rPr>
-      </w:pPr>
-      <w:r>
-        <w:rPr>
-          <w:sz w:val="28"/>
+    <w:p/>
+    <w:p>
+      <w:pPr>
+        <w:rPr>
+          <w:u w:val="single"/>
+        </w:rPr>
+      </w:pPr>
+      <w:r>
+        <w:rPr>
           <w:u w:val="single"/>
         </w:rPr>
         <w:t>Purposes</w:t>
       </w:r>
       <w:r>
         <w:rPr>
-          <w:sz w:val="28"/>
           <w:u w:val="single"/>
         </w:rPr>
         <w:t xml:space="preserve"> of created scripts:</w:t>
@@ -592,29 +368,17 @@
           <w:ilvl w:val="0"/>
           <w:numId w:val="4"/>
         </w:numPr>
-        <w:rPr>
-          <w:sz w:val="28"/>
-        </w:rPr>
-      </w:pPr>
-      <w:r>
-        <w:rPr>
-          <w:sz w:val="28"/>
-        </w:rPr>
+      </w:pPr>
+      <w:r>
         <w:t>World Controller – This will contain all other elements of the game. It is where tiles and characters get created and destroyed, and their variables get stored such as position. It will be a singleton due to it being t</w:t>
       </w:r>
       <w:r>
-        <w:rPr>
-          <w:sz w:val="28"/>
-        </w:rPr>
         <w:t>he main controller for the game.</w:t>
       </w:r>
     </w:p>
     <w:p>
       <w:pPr>
         <w:pStyle w:val="ListParagraph"/>
-        <w:rPr>
-          <w:sz w:val="28"/>
-        </w:rPr>
       </w:pPr>
     </w:p>
     <w:p>
@@ -624,41 +388,23 @@
           <w:ilvl w:val="0"/>
           <w:numId w:val="4"/>
         </w:numPr>
-        <w:rPr>
-          <w:sz w:val="28"/>
-        </w:rPr>
-      </w:pPr>
-      <w:r>
-        <w:rPr>
-          <w:sz w:val="28"/>
-        </w:rPr>
+      </w:pPr>
+      <w:r>
         <w:t>World</w:t>
       </w:r>
       <w:r>
-        <w:rPr>
-          <w:sz w:val="28"/>
-        </w:rPr>
         <w:t xml:space="preserve"> - This is a class not derived from monobehaviour. It will be controlled by the World Controller. It will contain all the elements of the current game such as tiles, characters, furniture e</w:t>
       </w:r>
       <w:r>
-        <w:rPr>
-          <w:sz w:val="28"/>
-        </w:rPr>
         <w:t>t</w:t>
       </w:r>
       <w:r>
-        <w:rPr>
-          <w:sz w:val="28"/>
-        </w:rPr>
         <w:t>c. It currently knows information about all the tiles and the height and width of the world.</w:t>
       </w:r>
     </w:p>
     <w:p>
       <w:pPr>
         <w:pStyle w:val="ListParagraph"/>
-        <w:rPr>
-          <w:sz w:val="28"/>
-        </w:rPr>
       </w:pPr>
     </w:p>
     <w:p>
@@ -668,15 +414,164 @@
           <w:ilvl w:val="0"/>
           <w:numId w:val="4"/>
         </w:numPr>
-        <w:rPr>
-          <w:sz w:val="28"/>
-        </w:rPr>
-      </w:pPr>
-      <w:r>
-        <w:rPr>
-          <w:sz w:val="28"/>
-        </w:rPr>
+      </w:pPr>
+      <w:r>
         <w:t>Tile – This is a class not derived from monobehaviour. The world is filled with tiles and they are sorted into a 2D array. It will contain only functions that affect itself, such as what character or furniture is on it, or what its neighbours are. It also contains information such as its position in the World and its movement cost, which is dependent upon what is in the tile such as characters or furniture.</w:t>
+      </w:r>
+    </w:p>
+    <w:p>
+      <w:pPr>
+        <w:pStyle w:val="ListParagraph"/>
+      </w:pPr>
+    </w:p>
+    <w:p>
+      <w:pPr>
+        <w:pStyle w:val="ListParagraph"/>
+      </w:pPr>
+    </w:p>
+    <w:p>
+      <w:pPr>
+        <w:pStyle w:val="ListParagraph"/>
+      </w:pPr>
+    </w:p>
+    <w:p>
+      <w:r>
+        <w:t>7</w:t>
+      </w:r>
+      <w:r>
+        <w:rPr>
+          <w:vertAlign w:val="superscript"/>
+        </w:rPr>
+        <w:t>th</w:t>
+      </w:r>
+      <w:r>
+        <w:t xml:space="preserve"> November 2016</w:t>
+      </w:r>
+    </w:p>
+    <w:p>
+      <w:pPr>
+        <w:rPr>
+          <w:u w:val="single"/>
+        </w:rPr>
+      </w:pPr>
+      <w:r>
+        <w:rPr>
+          <w:u w:val="single"/>
+        </w:rPr>
+        <w:t>Plans</w:t>
+      </w:r>
+    </w:p>
+    <w:p>
+      <w:pPr>
+        <w:pStyle w:val="ListParagraph"/>
+        <w:numPr>
+          <w:ilvl w:val="0"/>
+          <w:numId w:val="5"/>
+        </w:numPr>
+      </w:pPr>
+      <w:r>
+        <w:t>Carry on coding and creating the basics for the world.</w:t>
+      </w:r>
+    </w:p>
+    <w:p>
+      <w:pPr>
+        <w:pStyle w:val="ListParagraph"/>
+        <w:numPr>
+          <w:ilvl w:val="0"/>
+          <w:numId w:val="5"/>
+        </w:numPr>
+      </w:pPr>
+      <w:r>
+        <w:t>Add mouse interactions such as moving/scrolling around the screen.</w:t>
+      </w:r>
+    </w:p>
+    <w:p>
+      <w:pPr>
+        <w:pStyle w:val="ListParagraph"/>
+        <w:numPr>
+          <w:ilvl w:val="0"/>
+          <w:numId w:val="5"/>
+        </w:numPr>
+      </w:pPr>
+      <w:r>
+        <w:t>Add basics for furniture placement.</w:t>
+      </w:r>
+    </w:p>
+    <w:p>
+      <w:r>
+        <w:rPr>
+          <w:u w:val="single"/>
+        </w:rPr>
+        <w:t>Coding</w:t>
+      </w:r>
+    </w:p>
+    <w:p>
+      <w:r>
+        <w:t>Tile game objects now visible in game. They have a basic sprite.</w:t>
+      </w:r>
+    </w:p>
+    <w:p>
+      <w:r>
+        <w:t>Camera movement has been implemented. Moving the camera around and zooming in and out works.</w:t>
+      </w:r>
+    </w:p>
+    <w:p>
+      <w:pPr>
+        <w:rPr>
+          <w:u w:val="single"/>
+        </w:rPr>
+      </w:pPr>
+      <w:r>
+        <w:rPr>
+          <w:u w:val="single"/>
+        </w:rPr>
+        <w:t>Created Scripts</w:t>
+      </w:r>
+    </w:p>
+    <w:p>
+      <w:pPr>
+        <w:pStyle w:val="ListParagraph"/>
+        <w:numPr>
+          <w:ilvl w:val="0"/>
+          <w:numId w:val="7"/>
+        </w:numPr>
+      </w:pPr>
+      <w:r>
+        <w:t>Mouse Controller</w:t>
+      </w:r>
+    </w:p>
+    <w:p>
+      <w:pPr>
+        <w:rPr>
+          <w:u w:val="single"/>
+        </w:rPr>
+      </w:pPr>
+      <w:r>
+        <w:rPr>
+          <w:u w:val="single"/>
+        </w:rPr>
+        <w:t>Purposes of created scripts</w:t>
+      </w:r>
+    </w:p>
+    <w:p>
+      <w:pPr>
+        <w:pStyle w:val="ListParagraph"/>
+        <w:numPr>
+          <w:ilvl w:val="0"/>
+          <w:numId w:val="8"/>
+        </w:numPr>
+        <w:rPr>
+          <w:u w:val="single"/>
+        </w:rPr>
+      </w:pPr>
+      <w:r>
+        <w:t>Mouse Controller – In charge of all mouse movements, clicks, and drags. Interacts with the camera for camera movements</w:t>
+      </w:r>
+      <w:r>
+        <w:t>. Will eventually deal with furniture previews once they are implemented</w:t>
+      </w:r>
+      <w:r>
+        <w:t>.</w:t>
       </w:r>
       <w:bookmarkStart w:id="0" w:name="_GoBack"/>
       <w:bookmarkEnd w:id="0"/>
@@ -692,7 +587,7 @@
 </file>
 
 <file path=word/numbering.xml><?xml version="1.0" encoding="utf-8"?>
-<w:numbering xmlns:wpc="http://schemas.microsoft.com/office/word/2010/wordprocessingCanvas" xmlns:mc="http://schemas.openxmlformats.org/markup-compatibility/2006" xmlns:o="urn:schemas-microsoft-com:office:office" xmlns:r="http://schemas.openxmlformats.org/officeDocument/2006/relationships" xmlns:m="http://schemas.openxmlformats.org/officeDocument/2006/math" xmlns:v="urn:schemas-microsoft-com:vml" xmlns:wp14="http://schemas.microsoft.com/office/word/2010/wordprocessingDrawing" xmlns:wp="http://schemas.openxmlformats.org/drawingml/2006/wordprocessingDrawing" xmlns:w10="urn:schemas-microsoft-com:office:word" xmlns:w="http://schemas.openxmlformats.org/wordprocessingml/2006/main" xmlns:w14="http://schemas.microsoft.com/office/word/2010/wordml" xmlns:w15="http://schemas.microsoft.com/office/word/2012/wordml" xmlns:wpg="http://schemas.microsoft.com/office/word/2010/wordprocessingGroup" xmlns:wpi="http://schemas.microsoft.com/office/word/2010/wordprocessingInk" xmlns:wne="http://schemas.microsoft.com/office/word/2006/wordml" xmlns:wps="http://schemas.microsoft.com/office/word/2010/wordprocessingShape" mc:Ignorable="w14 w15 wp14">
+<w:numbering xmlns:wpc="http://schemas.microsoft.com/office/word/2010/wordprocessingCanvas" xmlns:cx="http://schemas.microsoft.com/office/drawing/2014/chartex" xmlns:cx1="http://schemas.microsoft.com/office/drawing/2015/9/8/chartex" xmlns:cx2="http://schemas.microsoft.com/office/drawing/2015/10/21/chartex" xmlns:mc="http://schemas.openxmlformats.org/markup-compatibility/2006" xmlns:o="urn:schemas-microsoft-com:office:office" xmlns:r="http://schemas.openxmlformats.org/officeDocument/2006/relationships" xmlns:m="http://schemas.openxmlformats.org/officeDocument/2006/math" xmlns:v="urn:schemas-microsoft-com:vml" xmlns:wp14="http://schemas.microsoft.com/office/word/2010/wordprocessingDrawing" xmlns:wp="http://schemas.openxmlformats.org/drawingml/2006/wordprocessingDrawing" xmlns:w10="urn:schemas-microsoft-com:office:word" xmlns:w="http://schemas.openxmlformats.org/wordprocessingml/2006/main" xmlns:w14="http://schemas.microsoft.com/office/word/2010/wordml" xmlns:w15="http://schemas.microsoft.com/office/word/2012/wordml" xmlns:w16se="http://schemas.microsoft.com/office/word/2015/wordml/symex" xmlns:wpg="http://schemas.microsoft.com/office/word/2010/wordprocessingGroup" xmlns:wpi="http://schemas.microsoft.com/office/word/2010/wordprocessingInk" xmlns:wne="http://schemas.microsoft.com/office/word/2006/wordml" xmlns:wps="http://schemas.microsoft.com/office/word/2010/wordprocessingShape" mc:Ignorable="w14 w15 w16se wp14">
   <w:abstractNum w:abstractNumId="0" w15:restartNumberingAfterBreak="0">
     <w:nsid w:val="1C7D2CC0"/>
     <w:multiLevelType w:val="hybridMultilevel"/>
@@ -780,6 +675,181 @@
     </w:lvl>
   </w:abstractNum>
   <w:abstractNum w:abstractNumId="1" w15:restartNumberingAfterBreak="0">
+    <w:nsid w:val="1F692FD0"/>
+    <w:multiLevelType w:val="hybridMultilevel"/>
+    <w:tmpl w:val="1B52963E"/>
+    <w:lvl w:ilvl="0" w:tplc="4E24540E">
+      <w:start w:val="1"/>
+      <w:numFmt w:val="decimal"/>
+      <w:lvlText w:val="%1."/>
+      <w:lvlJc w:val="left"/>
+      <w:pPr>
+        <w:ind w:left="720" w:hanging="360"/>
+      </w:pPr>
+      <w:rPr>
+        <w:rFonts w:hint="default"/>
+      </w:rPr>
+    </w:lvl>
+    <w:lvl w:ilvl="1" w:tplc="08090019" w:tentative="1">
+      <w:start w:val="1"/>
+      <w:numFmt w:val="lowerLetter"/>
+      <w:lvlText w:val="%2."/>
+      <w:lvlJc w:val="left"/>
+      <w:pPr>
+        <w:ind w:left="1440" w:hanging="360"/>
+      </w:pPr>
+    </w:lvl>
+    <w:lvl w:ilvl="2" w:tplc="0809001B" w:tentative="1">
+      <w:start w:val="1"/>
+      <w:numFmt w:val="lowerRoman"/>
+      <w:lvlText w:val="%3."/>
+      <w:lvlJc w:val="right"/>
+      <w:pPr>
+        <w:ind w:left="2160" w:hanging="180"/>
+      </w:pPr>
+    </w:lvl>
+    <w:lvl w:ilvl="3" w:tplc="0809000F" w:tentative="1">
+      <w:start w:val="1"/>
+      <w:numFmt w:val="decimal"/>
+      <w:lvlText w:val="%4."/>
+      <w:lvlJc w:val="left"/>
+      <w:pPr>
+        <w:ind w:left="2880" w:hanging="360"/>
+      </w:pPr>
+    </w:lvl>
+    <w:lvl w:ilvl="4" w:tplc="08090019" w:tentative="1">
+      <w:start w:val="1"/>
+      <w:numFmt w:val="lowerLetter"/>
+      <w:lvlText w:val="%5."/>
+      <w:lvlJc w:val="left"/>
+      <w:pPr>
+        <w:ind w:left="3600" w:hanging="360"/>
+      </w:pPr>
+    </w:lvl>
+    <w:lvl w:ilvl="5" w:tplc="0809001B" w:tentative="1">
+      <w:start w:val="1"/>
+      <w:numFmt w:val="lowerRoman"/>
+      <w:lvlText w:val="%6."/>
+      <w:lvlJc w:val="right"/>
+      <w:pPr>
+        <w:ind w:left="4320" w:hanging="180"/>
+      </w:pPr>
+    </w:lvl>
+    <w:lvl w:ilvl="6" w:tplc="0809000F" w:tentative="1">
+      <w:start w:val="1"/>
+      <w:numFmt w:val="decimal"/>
+      <w:lvlText w:val="%7."/>
+      <w:lvlJc w:val="left"/>
+      <w:pPr>
+        <w:ind w:left="5040" w:hanging="360"/>
+      </w:pPr>
+    </w:lvl>
+    <w:lvl w:ilvl="7" w:tplc="08090019" w:tentative="1">
+      <w:start w:val="1"/>
+      <w:numFmt w:val="lowerLetter"/>
+      <w:lvlText w:val="%8."/>
+      <w:lvlJc w:val="left"/>
+      <w:pPr>
+        <w:ind w:left="5760" w:hanging="360"/>
+      </w:pPr>
+    </w:lvl>
+    <w:lvl w:ilvl="8" w:tplc="0809001B" w:tentative="1">
+      <w:start w:val="1"/>
+      <w:numFmt w:val="lowerRoman"/>
+      <w:lvlText w:val="%9."/>
+      <w:lvlJc w:val="right"/>
+      <w:pPr>
+        <w:ind w:left="6480" w:hanging="180"/>
+      </w:pPr>
+    </w:lvl>
+  </w:abstractNum>
+  <w:abstractNum w:abstractNumId="2" w15:restartNumberingAfterBreak="0">
+    <w:nsid w:val="1FD973B1"/>
+    <w:multiLevelType w:val="hybridMultilevel"/>
+    <w:tmpl w:val="5100F142"/>
+    <w:lvl w:ilvl="0" w:tplc="0809000F">
+      <w:start w:val="1"/>
+      <w:numFmt w:val="decimal"/>
+      <w:lvlText w:val="%1."/>
+      <w:lvlJc w:val="left"/>
+      <w:pPr>
+        <w:ind w:left="720" w:hanging="360"/>
+      </w:pPr>
+    </w:lvl>
+    <w:lvl w:ilvl="1" w:tplc="08090019" w:tentative="1">
+      <w:start w:val="1"/>
+      <w:numFmt w:val="lowerLetter"/>
+      <w:lvlText w:val="%2."/>
+      <w:lvlJc w:val="left"/>
+      <w:pPr>
+        <w:ind w:left="1440" w:hanging="360"/>
+      </w:pPr>
+    </w:lvl>
+    <w:lvl w:ilvl="2" w:tplc="0809001B" w:tentative="1">
+      <w:start w:val="1"/>
+      <w:numFmt w:val="lowerRoman"/>
+      <w:lvlText w:val="%3."/>
+      <w:lvlJc w:val="right"/>
+      <w:pPr>
+        <w:ind w:left="2160" w:hanging="180"/>
+      </w:pPr>
+    </w:lvl>
+    <w:lvl w:ilvl="3" w:tplc="0809000F" w:tentative="1">
+      <w:start w:val="1"/>
+      <w:numFmt w:val="decimal"/>
+      <w:lvlText w:val="%4."/>
+      <w:lvlJc w:val="left"/>
+      <w:pPr>
+        <w:ind w:left="2880" w:hanging="360"/>
+      </w:pPr>
+    </w:lvl>
+    <w:lvl w:ilvl="4" w:tplc="08090019" w:tentative="1">
+      <w:start w:val="1"/>
+      <w:numFmt w:val="lowerLetter"/>
+      <w:lvlText w:val="%5."/>
+      <w:lvlJc w:val="left"/>
+      <w:pPr>
+        <w:ind w:left="3600" w:hanging="360"/>
+      </w:pPr>
+    </w:lvl>
+    <w:lvl w:ilvl="5" w:tplc="0809001B" w:tentative="1">
+      <w:start w:val="1"/>
+      <w:numFmt w:val="lowerRoman"/>
+      <w:lvlText w:val="%6."/>
+      <w:lvlJc w:val="right"/>
+      <w:pPr>
+        <w:ind w:left="4320" w:hanging="180"/>
+      </w:pPr>
+    </w:lvl>
+    <w:lvl w:ilvl="6" w:tplc="0809000F" w:tentative="1">
+      <w:start w:val="1"/>
+      <w:numFmt w:val="decimal"/>
+      <w:lvlText w:val="%7."/>
+      <w:lvlJc w:val="left"/>
+      <w:pPr>
+        <w:ind w:left="5040" w:hanging="360"/>
+      </w:pPr>
+    </w:lvl>
+    <w:lvl w:ilvl="7" w:tplc="08090019" w:tentative="1">
+      <w:start w:val="1"/>
+      <w:numFmt w:val="lowerLetter"/>
+      <w:lvlText w:val="%8."/>
+      <w:lvlJc w:val="left"/>
+      <w:pPr>
+        <w:ind w:left="5760" w:hanging="360"/>
+      </w:pPr>
+    </w:lvl>
+    <w:lvl w:ilvl="8" w:tplc="0809001B" w:tentative="1">
+      <w:start w:val="1"/>
+      <w:numFmt w:val="lowerRoman"/>
+      <w:lvlText w:val="%9."/>
+      <w:lvlJc w:val="right"/>
+      <w:pPr>
+        <w:ind w:left="6480" w:hanging="180"/>
+      </w:pPr>
+    </w:lvl>
+  </w:abstractNum>
+  <w:abstractNum w:abstractNumId="3" w15:restartNumberingAfterBreak="0">
     <w:nsid w:val="304172FC"/>
     <w:multiLevelType w:val="hybridMultilevel"/>
     <w:tmpl w:val="52F60AB0"/>
@@ -865,7 +935,96 @@
       </w:pPr>
     </w:lvl>
   </w:abstractNum>
-  <w:abstractNum w:abstractNumId="2" w15:restartNumberingAfterBreak="0">
+  <w:abstractNum w:abstractNumId="4" w15:restartNumberingAfterBreak="0">
+    <w:nsid w:val="377306A0"/>
+    <w:multiLevelType w:val="hybridMultilevel"/>
+    <w:tmpl w:val="1B52963E"/>
+    <w:lvl w:ilvl="0" w:tplc="4E24540E">
+      <w:start w:val="1"/>
+      <w:numFmt w:val="decimal"/>
+      <w:lvlText w:val="%1."/>
+      <w:lvlJc w:val="left"/>
+      <w:pPr>
+        <w:ind w:left="720" w:hanging="360"/>
+      </w:pPr>
+      <w:rPr>
+        <w:rFonts w:hint="default"/>
+      </w:rPr>
+    </w:lvl>
+    <w:lvl w:ilvl="1" w:tplc="08090019" w:tentative="1">
+      <w:start w:val="1"/>
+      <w:numFmt w:val="lowerLetter"/>
+      <w:lvlText w:val="%2."/>
+      <w:lvlJc w:val="left"/>
+      <w:pPr>
+        <w:ind w:left="1440" w:hanging="360"/>
+      </w:pPr>
+    </w:lvl>
+    <w:lvl w:ilvl="2" w:tplc="0809001B" w:tentative="1">
+      <w:start w:val="1"/>
+      <w:numFmt w:val="lowerRoman"/>
+      <w:lvlText w:val="%3."/>
+      <w:lvlJc w:val="right"/>
+      <w:pPr>
+        <w:ind w:left="2160" w:hanging="180"/>
+      </w:pPr>
+    </w:lvl>
+    <w:lvl w:ilvl="3" w:tplc="0809000F" w:tentative="1">
+      <w:start w:val="1"/>
+      <w:numFmt w:val="decimal"/>
+      <w:lvlText w:val="%4."/>
+      <w:lvlJc w:val="left"/>
+      <w:pPr>
+        <w:ind w:left="2880" w:hanging="360"/>
+      </w:pPr>
+    </w:lvl>
+    <w:lvl w:ilvl="4" w:tplc="08090019" w:tentative="1">
+      <w:start w:val="1"/>
+      <w:numFmt w:val="lowerLetter"/>
+      <w:lvlText w:val="%5."/>
+      <w:lvlJc w:val="left"/>
+      <w:pPr>
+        <w:ind w:left="3600" w:hanging="360"/>
+      </w:pPr>
+    </w:lvl>
+    <w:lvl w:ilvl="5" w:tplc="0809001B" w:tentative="1">
+      <w:start w:val="1"/>
+      <w:numFmt w:val="lowerRoman"/>
+      <w:lvlText w:val="%6."/>
+      <w:lvlJc w:val="right"/>
+      <w:pPr>
+        <w:ind w:left="4320" w:hanging="180"/>
+      </w:pPr>
+    </w:lvl>
+    <w:lvl w:ilvl="6" w:tplc="0809000F" w:tentative="1">
+      <w:start w:val="1"/>
+      <w:numFmt w:val="decimal"/>
+      <w:lvlText w:val="%7."/>
+      <w:lvlJc w:val="left"/>
+      <w:pPr>
+        <w:ind w:left="5040" w:hanging="360"/>
+      </w:pPr>
+    </w:lvl>
+    <w:lvl w:ilvl="7" w:tplc="08090019" w:tentative="1">
+      <w:start w:val="1"/>
+      <w:numFmt w:val="lowerLetter"/>
+      <w:lvlText w:val="%8."/>
+      <w:lvlJc w:val="left"/>
+      <w:pPr>
+        <w:ind w:left="5760" w:hanging="360"/>
+      </w:pPr>
+    </w:lvl>
+    <w:lvl w:ilvl="8" w:tplc="0809001B" w:tentative="1">
+      <w:start w:val="1"/>
+      <w:numFmt w:val="lowerRoman"/>
+      <w:lvlText w:val="%9."/>
+      <w:lvlJc w:val="right"/>
+      <w:pPr>
+        <w:ind w:left="6480" w:hanging="180"/>
+      </w:pPr>
+    </w:lvl>
+  </w:abstractNum>
+  <w:abstractNum w:abstractNumId="5" w15:restartNumberingAfterBreak="0">
     <w:nsid w:val="3FAC70DD"/>
     <w:multiLevelType w:val="hybridMultilevel"/>
     <w:tmpl w:val="3C3AE446"/>
@@ -951,7 +1110,7 @@
       </w:pPr>
     </w:lvl>
   </w:abstractNum>
-  <w:abstractNum w:abstractNumId="3" w15:restartNumberingAfterBreak="0">
+  <w:abstractNum w:abstractNumId="6" w15:restartNumberingAfterBreak="0">
     <w:nsid w:val="6D2915AE"/>
     <w:multiLevelType w:val="hybridMultilevel"/>
     <w:tmpl w:val="BF9A1DB4"/>
@@ -1037,23 +1196,124 @@
       </w:pPr>
     </w:lvl>
   </w:abstractNum>
+  <w:abstractNum w:abstractNumId="7" w15:restartNumberingAfterBreak="0">
+    <w:nsid w:val="7C8D710D"/>
+    <w:multiLevelType w:val="hybridMultilevel"/>
+    <w:tmpl w:val="B3F6825C"/>
+    <w:lvl w:ilvl="0" w:tplc="4E24540E">
+      <w:start w:val="1"/>
+      <w:numFmt w:val="decimal"/>
+      <w:lvlText w:val="%1."/>
+      <w:lvlJc w:val="left"/>
+      <w:pPr>
+        <w:ind w:left="720" w:hanging="360"/>
+      </w:pPr>
+      <w:rPr>
+        <w:rFonts w:hint="default"/>
+      </w:rPr>
+    </w:lvl>
+    <w:lvl w:ilvl="1" w:tplc="08090019" w:tentative="1">
+      <w:start w:val="1"/>
+      <w:numFmt w:val="lowerLetter"/>
+      <w:lvlText w:val="%2."/>
+      <w:lvlJc w:val="left"/>
+      <w:pPr>
+        <w:ind w:left="1440" w:hanging="360"/>
+      </w:pPr>
+    </w:lvl>
+    <w:lvl w:ilvl="2" w:tplc="0809001B" w:tentative="1">
+      <w:start w:val="1"/>
+      <w:numFmt w:val="lowerRoman"/>
+      <w:lvlText w:val="%3."/>
+      <w:lvlJc w:val="right"/>
+      <w:pPr>
+        <w:ind w:left="2160" w:hanging="180"/>
+      </w:pPr>
+    </w:lvl>
+    <w:lvl w:ilvl="3" w:tplc="0809000F" w:tentative="1">
+      <w:start w:val="1"/>
+      <w:numFmt w:val="decimal"/>
+      <w:lvlText w:val="%4."/>
+      <w:lvlJc w:val="left"/>
+      <w:pPr>
+        <w:ind w:left="2880" w:hanging="360"/>
+      </w:pPr>
+    </w:lvl>
+    <w:lvl w:ilvl="4" w:tplc="08090019" w:tentative="1">
+      <w:start w:val="1"/>
+      <w:numFmt w:val="lowerLetter"/>
+      <w:lvlText w:val="%5."/>
+      <w:lvlJc w:val="left"/>
+      <w:pPr>
+        <w:ind w:left="3600" w:hanging="360"/>
+      </w:pPr>
+    </w:lvl>
+    <w:lvl w:ilvl="5" w:tplc="0809001B" w:tentative="1">
+      <w:start w:val="1"/>
+      <w:numFmt w:val="lowerRoman"/>
+      <w:lvlText w:val="%6."/>
+      <w:lvlJc w:val="right"/>
+      <w:pPr>
+        <w:ind w:left="4320" w:hanging="180"/>
+      </w:pPr>
+    </w:lvl>
+    <w:lvl w:ilvl="6" w:tplc="0809000F" w:tentative="1">
+      <w:start w:val="1"/>
+      <w:numFmt w:val="decimal"/>
+      <w:lvlText w:val="%7."/>
+      <w:lvlJc w:val="left"/>
+      <w:pPr>
+        <w:ind w:left="5040" w:hanging="360"/>
+      </w:pPr>
+    </w:lvl>
+    <w:lvl w:ilvl="7" w:tplc="08090019" w:tentative="1">
+      <w:start w:val="1"/>
+      <w:numFmt w:val="lowerLetter"/>
+      <w:lvlText w:val="%8."/>
+      <w:lvlJc w:val="left"/>
+      <w:pPr>
+        <w:ind w:left="5760" w:hanging="360"/>
+      </w:pPr>
+    </w:lvl>
+    <w:lvl w:ilvl="8" w:tplc="0809001B" w:tentative="1">
+      <w:start w:val="1"/>
+      <w:numFmt w:val="lowerRoman"/>
+      <w:lvlText w:val="%9."/>
+      <w:lvlJc w:val="right"/>
+      <w:pPr>
+        <w:ind w:left="6480" w:hanging="180"/>
+      </w:pPr>
+    </w:lvl>
+  </w:abstractNum>
   <w:num w:numId="1">
-    <w:abstractNumId w:val="3"/>
+    <w:abstractNumId w:val="6"/>
   </w:num>
   <w:num w:numId="2">
-    <w:abstractNumId w:val="2"/>
+    <w:abstractNumId w:val="5"/>
   </w:num>
   <w:num w:numId="3">
-    <w:abstractNumId w:val="1"/>
+    <w:abstractNumId w:val="3"/>
   </w:num>
   <w:num w:numId="4">
     <w:abstractNumId w:val="0"/>
+  </w:num>
+  <w:num w:numId="5">
+    <w:abstractNumId w:val="2"/>
+  </w:num>
+  <w:num w:numId="6">
+    <w:abstractNumId w:val="7"/>
+  </w:num>
+  <w:num w:numId="7">
+    <w:abstractNumId w:val="4"/>
+  </w:num>
+  <w:num w:numId="8">
+    <w:abstractNumId w:val="1"/>
   </w:num>
 </w:numbering>
 </file>
 
 <file path=word/styles.xml><?xml version="1.0" encoding="utf-8"?>
-<w:styles xmlns:mc="http://schemas.openxmlformats.org/markup-compatibility/2006" xmlns:r="http://schemas.openxmlformats.org/officeDocument/2006/relationships" xmlns:w="http://schemas.openxmlformats.org/wordprocessingml/2006/main" xmlns:w14="http://schemas.microsoft.com/office/word/2010/wordml" xmlns:w15="http://schemas.microsoft.com/office/word/2012/wordml" mc:Ignorable="w14 w15">
+<w:styles xmlns:mc="http://schemas.openxmlformats.org/markup-compatibility/2006" xmlns:r="http://schemas.openxmlformats.org/officeDocument/2006/relationships" xmlns:w="http://schemas.openxmlformats.org/wordprocessingml/2006/main" xmlns:w14="http://schemas.microsoft.com/office/word/2010/wordml" xmlns:w15="http://schemas.microsoft.com/office/word/2012/wordml" xmlns:w16se="http://schemas.microsoft.com/office/word/2015/wordml/symex" mc:Ignorable="w14 w15 w16se">
   <w:docDefaults>
     <w:rPrDefault>
       <w:rPr>
@@ -1069,7 +1329,7 @@
       </w:pPr>
     </w:pPrDefault>
   </w:docDefaults>
-  <w:latentStyles w:defLockedState="0" w:defUIPriority="99" w:defSemiHidden="0" w:defUnhideWhenUsed="0" w:defQFormat="0" w:count="371">
+  <w:latentStyles w:defLockedState="0" w:defUIPriority="99" w:defSemiHidden="0" w:defUnhideWhenUsed="0" w:defQFormat="0" w:count="372">
     <w:lsdException w:name="Normal" w:uiPriority="0" w:qFormat="1"/>
     <w:lsdException w:name="heading 1" w:uiPriority="9" w:qFormat="1"/>
     <w:lsdException w:name="heading 2" w:semiHidden="1" w:uiPriority="9" w:unhideWhenUsed="1" w:qFormat="1"/>
@@ -1175,7 +1435,6 @@
     <w:lsdException w:name="HTML Sample" w:semiHidden="1" w:unhideWhenUsed="1"/>
     <w:lsdException w:name="HTML Typewriter" w:semiHidden="1" w:unhideWhenUsed="1"/>
     <w:lsdException w:name="HTML Variable" w:semiHidden="1" w:unhideWhenUsed="1"/>
-    <w:lsdException w:name="Normal Table" w:semiHidden="1" w:unhideWhenUsed="1"/>
     <w:lsdException w:name="annotation subject" w:semiHidden="1" w:unhideWhenUsed="1"/>
     <w:lsdException w:name="No List" w:semiHidden="1" w:unhideWhenUsed="1"/>
     <w:lsdException w:name="Outline List 1" w:semiHidden="1" w:unhideWhenUsed="1"/>
@@ -1222,10 +1481,8 @@
     <w:lsdException w:name="Table Subtle 2" w:semiHidden="1" w:unhideWhenUsed="1"/>
     <w:lsdException w:name="Table Web 1" w:semiHidden="1" w:unhideWhenUsed="1"/>
     <w:lsdException w:name="Table Web 2" w:semiHidden="1" w:unhideWhenUsed="1"/>
-    <w:lsdException w:name="Table Web 3" w:semiHidden="1" w:unhideWhenUsed="1"/>
     <w:lsdException w:name="Balloon Text" w:semiHidden="1" w:unhideWhenUsed="1"/>
     <w:lsdException w:name="Table Grid" w:uiPriority="39"/>
-    <w:lsdException w:name="Table Theme" w:semiHidden="1" w:unhideWhenUsed="1"/>
     <w:lsdException w:name="Placeholder Text" w:semiHidden="1"/>
     <w:lsdException w:name="No Spacing" w:uiPriority="1" w:qFormat="1"/>
     <w:lsdException w:name="Light Shading" w:uiPriority="60"/>
@@ -1441,6 +1698,7 @@
     <w:lsdException w:name="List Table 5 Dark Accent 6" w:uiPriority="50"/>
     <w:lsdException w:name="List Table 6 Colorful Accent 6" w:uiPriority="51"/>
     <w:lsdException w:name="List Table 7 Colorful Accent 6" w:uiPriority="52"/>
+    <w:lsdException w:name="Mention" w:semiHidden="1" w:unhideWhenUsed="1"/>
   </w:latentStyles>
   <w:style w:type="paragraph" w:default="1" w:styleId="Normal">
     <w:name w:val="Normal"/>

</xml_diff>

<commit_message>
Updated Journal and Gantt Chart
.
</commit_message>
<xml_diff>
--- a/Project Journal.docx
+++ b/Project Journal.docx
@@ -88,7 +88,21 @@
         <w:rPr>
           <w:strike/>
         </w:rPr>
-        <w:t>Begin initial Unity project set up, and create initial basic scripts such as WorldController.</w:t>
+        <w:t xml:space="preserve">Begin initial Unity project set up, and create initial basic scripts such as </w:t>
+      </w:r>
+      <w:proofErr w:type="spellStart"/>
+      <w:r>
+        <w:rPr>
+          <w:strike/>
+        </w:rPr>
+        <w:t>WorldController</w:t>
+      </w:r>
+      <w:proofErr w:type="spellEnd"/>
+      <w:r>
+        <w:rPr>
+          <w:strike/>
+        </w:rPr>
+        <w:t>.</w:t>
       </w:r>
     </w:p>
     <w:p/>
@@ -229,7 +243,14 @@
     <w:p>
       <w:r>
         <w:tab/>
-        <w:t>Similarly to the tile sheet, the game world can be easily split into coordinates, making it easy to match the location needed for the sprite to be, and where it is on the tile sheet.</w:t>
+      </w:r>
+      <w:proofErr w:type="gramStart"/>
+      <w:r>
+        <w:t>Similarly</w:t>
+      </w:r>
+      <w:proofErr w:type="gramEnd"/>
+      <w:r>
+        <w:t xml:space="preserve"> to the tile sheet, the game world can be easily split into coordinates, making it easy to match the location needed for the sprite to be, and where it is on the tile sheet.</w:t>
       </w:r>
     </w:p>
     <w:p>
@@ -266,7 +287,15 @@
     <w:p>
       <w:r>
         <w:tab/>
-        <w:t>The character occupies a single tiles, or a few tiles, just like the walls and floors do. So they also have a position and therefore can be manipulated easily.</w:t>
+        <w:t xml:space="preserve">The character occupies a single </w:t>
+      </w:r>
+      <w:proofErr w:type="gramStart"/>
+      <w:r>
+        <w:t>tiles</w:t>
+      </w:r>
+      <w:proofErr w:type="gramEnd"/>
+      <w:r>
+        <w:t>, or a few tiles, just like the walls and floors do. So they also have a position and therefore can be manipulated easily.</w:t>
       </w:r>
     </w:p>
     <w:p>
@@ -1247,11 +1276,20 @@
           <w:ilvl w:val="0"/>
           <w:numId w:val="16"/>
         </w:numPr>
-      </w:pPr>
-      <w:r>
+        <w:rPr>
+          <w:strike/>
+        </w:rPr>
+      </w:pPr>
+      <w:r>
+        <w:rPr>
+          <w:strike/>
+        </w:rPr>
         <w:t>Add additional furniture such as doors</w:t>
       </w:r>
       <w:r>
+        <w:rPr>
+          <w:strike/>
+        </w:rPr>
         <w:t>.</w:t>
       </w:r>
     </w:p>
@@ -1270,12 +1308,10 @@
     </w:p>
     <w:p>
       <w:r>
-        <w:t>Doors implemented. If a piece of furniture has the ‘Door’ base type, it can only be placed between two pieces of furniture with the ‘W</w:t>
-      </w:r>
-      <w:bookmarkStart w:id="0" w:name="_GoBack"/>
-      <w:bookmarkEnd w:id="0"/>
-      <w:r>
-        <w:t>all’ base type, and will rotate if required.</w:t>
+        <w:t>Doors implemented. If a piece of furniture has the ‘Door’ base type, it can only be placed between two pieces of furniture with the ‘Wall’ base type, and will rotate if required.</w:t>
+      </w:r>
+      <w:r>
+        <w:t xml:space="preserve"> Additional furniture will be added when appropriate, for example, to test or demonstrate another system such as pathfinding.</w:t>
       </w:r>
     </w:p>
     <w:p>
@@ -1328,8 +1364,16 @@
         </w:numPr>
       </w:pPr>
       <w:r>
-        <w:t xml:space="preserve">Furniture Actions – This is a static scripts which is used to allow furniture to have some kind of parameters attached to them which update at certain points. For example, the furniture door needs to be open before it can be walked through, and it cannot go from closed to open instantly, it needs some time in between where it is opening. This is used in conjunction with the furniture update function. </w:t>
-      </w:r>
+        <w:t>Furniture Act</w:t>
+      </w:r>
+      <w:r>
+        <w:t xml:space="preserve">ions – This is a static script </w:t>
+      </w:r>
+      <w:r>
+        <w:t xml:space="preserve">which is used to allow furniture to have some kind of parameters attached to them which update at certain points. For example, the furniture door needs to be open before it can be walked through, and it cannot go from closed to open instantly, it needs some time in between where it is opening. This is used in conjunction with the furniture update function. </w:t>
+      </w:r>
+      <w:bookmarkStart w:id="0" w:name="_GoBack"/>
+      <w:bookmarkEnd w:id="0"/>
     </w:p>
     <w:p/>
     <w:sectPr>

</xml_diff>

<commit_message>
Commit up to Pathfinding Code Creation
All work up to pathfinding code creation, but before pathfinding
testing.
</commit_message>
<xml_diff>
--- a/Project Journal.docx
+++ b/Project Journal.docx
@@ -1372,10 +1372,2486 @@
       <w:r>
         <w:t xml:space="preserve">which is used to allow furniture to have some kind of parameters attached to them which update at certain points. For example, the furniture door needs to be open before it can be walked through, and it cannot go from closed to open instantly, it needs some time in between where it is opening. This is used in conjunction with the furniture update function. </w:t>
       </w:r>
+    </w:p>
+    <w:p/>
+    <w:p/>
+    <w:p/>
+    <w:p/>
+    <w:p/>
+    <w:p/>
+    <w:p>
+      <w:r>
+        <w:lastRenderedPageBreak/>
+        <w:t>15</w:t>
+      </w:r>
+      <w:r>
+        <w:rPr>
+          <w:vertAlign w:val="superscript"/>
+        </w:rPr>
+        <w:t>th</w:t>
+      </w:r>
+      <w:r>
+        <w:t xml:space="preserve"> November 2016</w:t>
+      </w:r>
+    </w:p>
+    <w:p>
+      <w:pPr>
+        <w:rPr>
+          <w:u w:val="single"/>
+        </w:rPr>
+      </w:pPr>
+      <w:r>
+        <w:rPr>
+          <w:u w:val="single"/>
+        </w:rPr>
+        <w:t>Plans</w:t>
+      </w:r>
       <w:bookmarkStart w:id="0" w:name="_GoBack"/>
       <w:bookmarkEnd w:id="0"/>
     </w:p>
+    <w:p>
+      <w:pPr>
+        <w:rPr>
+          <w:strike/>
+        </w:rPr>
+      </w:pPr>
+      <w:r>
+        <w:rPr>
+          <w:strike/>
+        </w:rPr>
+        <w:t>Find examples of NPCs in video games and analysis their game mechanics and UIs.</w:t>
+      </w:r>
+    </w:p>
+    <w:p>
+      <w:pPr>
+        <w:rPr>
+          <w:u w:val="single"/>
+        </w:rPr>
+      </w:pPr>
+      <w:r>
+        <w:rPr>
+          <w:u w:val="single"/>
+        </w:rPr>
+        <w:t>Examples</w:t>
+      </w:r>
+    </w:p>
+    <w:p>
+      <w:proofErr w:type="spellStart"/>
+      <w:r>
+        <w:t>Rimworld</w:t>
+      </w:r>
+      <w:proofErr w:type="spellEnd"/>
+      <w:r>
+        <w:t xml:space="preserve"> - </w:t>
+      </w:r>
+      <w:hyperlink r:id="rId8" w:history="1">
+        <w:r>
+          <w:rPr>
+            <w:rStyle w:val="Hyperlink"/>
+          </w:rPr>
+          <w:t>http://rimworldwiki.com/wiki/Colonist</w:t>
+        </w:r>
+      </w:hyperlink>
+    </w:p>
+    <w:p>
+      <w:r>
+        <w:t>Each character has different properties that define them and make them unique. These include –</w:t>
+      </w:r>
+    </w:p>
+    <w:p>
+      <w:r>
+        <w:t>Skills – A character’s skills denote how effective they are at relevant tasks. Depending on their backstory, a character may have some skills permanently disabled.</w:t>
+      </w:r>
+    </w:p>
+    <w:p>
+      <w:r>
+        <w:t>Backstories – Each character has two backstory elements; a childhood and an adulthood. These elements affect the colonist’s starting skills and may prevent the use of some skills entirely.</w:t>
+      </w:r>
+    </w:p>
+    <w:p>
+      <w:r>
+        <w:t>Traits – A character’s traits are permanent modifiers that affect their stats like walk speed, work speed, base mood, and mental break threshold.</w:t>
+      </w:r>
+    </w:p>
+    <w:p>
+      <w:r>
+        <w:t>Mood – A character’s mood is the total value of the effects of their thoughts and traits.</w:t>
+      </w:r>
+    </w:p>
+    <w:p>
+      <w:r>
+        <w:t>Thoughts – Thoughts are a summary of a character’s experiences over the last day or so. Thoughts are either positive or negative, and can be generated in huge number of ways.</w:t>
+      </w:r>
+    </w:p>
+    <w:p>
+      <w:r>
+        <w:t>Health – Each character has an anatomy, with each part having a separate health value. Depending on what gets damaged, the character will be affected in different ways.</w:t>
+      </w:r>
+    </w:p>
     <w:p/>
+    <w:p>
+      <w:pPr>
+        <w:rPr>
+          <w:u w:val="single"/>
+        </w:rPr>
+      </w:pPr>
+      <w:r>
+        <w:rPr>
+          <w:u w:val="single"/>
+        </w:rPr>
+        <w:t>Links to Project</w:t>
+      </w:r>
+    </w:p>
+    <w:p>
+      <w:proofErr w:type="spellStart"/>
+      <w:r>
+        <w:t>Rimworld</w:t>
+      </w:r>
+      <w:proofErr w:type="spellEnd"/>
+      <w:r>
+        <w:t xml:space="preserve"> – </w:t>
+      </w:r>
+    </w:p>
+    <w:p>
+      <w:r>
+        <w:t>A lot of the properties are useful for the project including skills, traits, mood and thoughts. But health for example if not a factor due to there not being any combat in the game.</w:t>
+      </w:r>
+    </w:p>
+    <w:p>
+      <w:pPr>
+        <w:rPr>
+          <w:u w:val="single"/>
+        </w:rPr>
+      </w:pPr>
+    </w:p>
+    <w:p>
+      <w:r>
+        <w:t>22</w:t>
+      </w:r>
+      <w:r>
+        <w:rPr>
+          <w:vertAlign w:val="superscript"/>
+        </w:rPr>
+        <w:t>nd</w:t>
+      </w:r>
+      <w:r>
+        <w:t xml:space="preserve"> </w:t>
+      </w:r>
+      <w:r>
+        <w:t>November 2016</w:t>
+      </w:r>
+    </w:p>
+    <w:p>
+      <w:pPr>
+        <w:rPr>
+          <w:u w:val="single"/>
+        </w:rPr>
+      </w:pPr>
+      <w:r>
+        <w:rPr>
+          <w:u w:val="single"/>
+        </w:rPr>
+        <w:t>Plans</w:t>
+      </w:r>
+    </w:p>
+    <w:p>
+      <w:pPr>
+        <w:pStyle w:val="ListParagraph"/>
+        <w:numPr>
+          <w:ilvl w:val="0"/>
+          <w:numId w:val="20"/>
+        </w:numPr>
+        <w:rPr>
+          <w:strike/>
+        </w:rPr>
+      </w:pPr>
+      <w:r>
+        <w:rPr>
+          <w:strike/>
+        </w:rPr>
+        <w:t>Code initial character scripts</w:t>
+      </w:r>
+      <w:r>
+        <w:rPr>
+          <w:strike/>
+        </w:rPr>
+        <w:t>.</w:t>
+      </w:r>
+    </w:p>
+    <w:p>
+      <w:pPr>
+        <w:rPr>
+          <w:u w:val="single"/>
+        </w:rPr>
+      </w:pPr>
+      <w:r>
+        <w:rPr>
+          <w:u w:val="single"/>
+        </w:rPr>
+        <w:t>Coding</w:t>
+      </w:r>
+    </w:p>
+    <w:p>
+      <w:r>
+        <w:t>Character script is ready to be added to when pathfinding, jobs and stock are added.</w:t>
+      </w:r>
+    </w:p>
+    <w:p>
+      <w:pPr>
+        <w:rPr>
+          <w:u w:val="single"/>
+        </w:rPr>
+      </w:pPr>
+      <w:r>
+        <w:rPr>
+          <w:u w:val="single"/>
+        </w:rPr>
+        <w:t>Created Scripts</w:t>
+      </w:r>
+    </w:p>
+    <w:p>
+      <w:pPr>
+        <w:pStyle w:val="ListParagraph"/>
+        <w:numPr>
+          <w:ilvl w:val="0"/>
+          <w:numId w:val="22"/>
+        </w:numPr>
+      </w:pPr>
+      <w:r>
+        <w:t>Character</w:t>
+      </w:r>
+    </w:p>
+    <w:p>
+      <w:pPr>
+        <w:pStyle w:val="ListParagraph"/>
+        <w:numPr>
+          <w:ilvl w:val="0"/>
+          <w:numId w:val="22"/>
+        </w:numPr>
+      </w:pPr>
+      <w:proofErr w:type="spellStart"/>
+      <w:r>
+        <w:t>CharacterSpriteController</w:t>
+      </w:r>
+      <w:proofErr w:type="spellEnd"/>
+    </w:p>
+    <w:p>
+      <w:pPr>
+        <w:rPr>
+          <w:u w:val="single"/>
+        </w:rPr>
+      </w:pPr>
+      <w:r>
+        <w:rPr>
+          <w:u w:val="single"/>
+        </w:rPr>
+        <w:t>Purpose of Scripts</w:t>
+      </w:r>
+    </w:p>
+    <w:p>
+      <w:pPr>
+        <w:pStyle w:val="ListParagraph"/>
+        <w:numPr>
+          <w:ilvl w:val="0"/>
+          <w:numId w:val="23"/>
+        </w:numPr>
+      </w:pPr>
+      <w:r>
+        <w:lastRenderedPageBreak/>
+        <w:t xml:space="preserve">Character – This class is not derived from Monobehaviour. It is the model for all characters. It is used when a character spawns. It will deal with that character’s attributes such as name, speed, current tile, stock they are carrying etc. </w:t>
+      </w:r>
+    </w:p>
+    <w:p>
+      <w:pPr>
+        <w:pStyle w:val="ListParagraph"/>
+        <w:numPr>
+          <w:ilvl w:val="0"/>
+          <w:numId w:val="23"/>
+        </w:numPr>
+      </w:pPr>
+      <w:proofErr w:type="spellStart"/>
+      <w:r>
+        <w:t>CharacterSpriteController</w:t>
+      </w:r>
+      <w:proofErr w:type="spellEnd"/>
+      <w:r>
+        <w:t xml:space="preserve"> - This is a controller in charge of all the sprites used for the characters. If sprites get changed, or added during gameplay, this class sets all the correct settings for the game objects.</w:t>
+      </w:r>
+    </w:p>
+    <w:p/>
+    <w:p>
+      <w:r>
+        <w:t>28</w:t>
+      </w:r>
+      <w:r>
+        <w:rPr>
+          <w:vertAlign w:val="superscript"/>
+        </w:rPr>
+        <w:t>th</w:t>
+      </w:r>
+      <w:r>
+        <w:t xml:space="preserve"> November 2016</w:t>
+      </w:r>
+    </w:p>
+    <w:p>
+      <w:pPr>
+        <w:rPr>
+          <w:u w:val="single"/>
+        </w:rPr>
+      </w:pPr>
+      <w:r>
+        <w:rPr>
+          <w:u w:val="single"/>
+        </w:rPr>
+        <w:t>Plans</w:t>
+      </w:r>
+    </w:p>
+    <w:p>
+      <w:pPr>
+        <w:pStyle w:val="ListParagraph"/>
+        <w:numPr>
+          <w:ilvl w:val="0"/>
+          <w:numId w:val="24"/>
+        </w:numPr>
+      </w:pPr>
+      <w:r>
+        <w:t>Find literature focused on different pathfinding techniques with advantages and disadvantages</w:t>
+      </w:r>
+      <w:r>
+        <w:t>.</w:t>
+      </w:r>
+    </w:p>
+    <w:p>
+      <w:pPr>
+        <w:rPr>
+          <w:u w:val="single"/>
+        </w:rPr>
+      </w:pPr>
+      <w:r>
+        <w:rPr>
+          <w:u w:val="single"/>
+        </w:rPr>
+        <w:t>List of literature</w:t>
+      </w:r>
+    </w:p>
+    <w:p>
+      <w:pPr>
+        <w:pStyle w:val="ListParagraph"/>
+        <w:numPr>
+          <w:ilvl w:val="0"/>
+          <w:numId w:val="25"/>
+        </w:numPr>
+        <w:rPr>
+          <w:u w:val="single"/>
+        </w:rPr>
+      </w:pPr>
+      <w:r>
+        <w:t xml:space="preserve">Hybrid Pathfinding in StarCraft </w:t>
+      </w:r>
+      <w:hyperlink r:id="rId9" w:history="1">
+        <w:r>
+          <w:rPr>
+            <w:rStyle w:val="Hyperlink"/>
+          </w:rPr>
+          <w:t>http://ieeexplore.ieee.org/document/7063238/</w:t>
+        </w:r>
+      </w:hyperlink>
+      <w:r>
+        <w:t xml:space="preserve"> </w:t>
+      </w:r>
+    </w:p>
+    <w:p>
+      <w:pPr>
+        <w:pStyle w:val="ListParagraph"/>
+        <w:numPr>
+          <w:ilvl w:val="0"/>
+          <w:numId w:val="25"/>
+        </w:numPr>
+        <w:rPr>
+          <w:u w:val="single"/>
+        </w:rPr>
+      </w:pPr>
+      <w:r>
+        <w:t xml:space="preserve">Direction Based Heuristic for Pathfinding in Video Games </w:t>
+      </w:r>
+      <w:hyperlink r:id="rId10" w:history="1">
+        <w:r>
+          <w:rPr>
+            <w:rStyle w:val="Hyperlink"/>
+          </w:rPr>
+          <w:t>http://ieeexplore.ieee.org/document/7124867/</w:t>
+        </w:r>
+      </w:hyperlink>
+    </w:p>
+    <w:p>
+      <w:pPr>
+        <w:pStyle w:val="ListParagraph"/>
+        <w:rPr>
+          <w:u w:val="single"/>
+        </w:rPr>
+      </w:pPr>
+    </w:p>
+    <w:p>
+      <w:pPr>
+        <w:rPr>
+          <w:u w:val="single"/>
+        </w:rPr>
+      </w:pPr>
+      <w:r>
+        <w:rPr>
+          <w:u w:val="single"/>
+        </w:rPr>
+        <w:t>Literature Details</w:t>
+      </w:r>
+    </w:p>
+    <w:p>
+      <w:pPr>
+        <w:pStyle w:val="ListParagraph"/>
+        <w:numPr>
+          <w:ilvl w:val="0"/>
+          <w:numId w:val="26"/>
+        </w:numPr>
+        <w:rPr>
+          <w:u w:val="single"/>
+        </w:rPr>
+      </w:pPr>
+      <w:r>
+        <w:t xml:space="preserve">Navigation of units in RTS games is typically handled with pathfinding algorithms such as A*. A* always finds the best possible path between two positions in a reasonably short time, but does not handle dynamic worlds very well. </w:t>
+      </w:r>
+    </w:p>
+    <w:p>
+      <w:pPr>
+        <w:pStyle w:val="ListParagraph"/>
+      </w:pPr>
+      <w:r>
+        <w:t>If the path is suddenly blocked by a mobile object it becomes obsolete and the agent has to recalculate all or parts of it. Extensive work has been done to modify A* to work better in highly dynamic worlds. Silver (D. Silver, 2006)</w:t>
+      </w:r>
+      <w:r>
+        <w:t xml:space="preserve"> [1]</w:t>
+      </w:r>
+      <w:r>
+        <w:t xml:space="preserve"> proposes an addition of an extra time dimension to the pathfinding graph to allow units to reserve a node at a certain time. The work of Olsson (P. -M. Olsson, 2008)</w:t>
+      </w:r>
+      <w:r>
+        <w:t xml:space="preserve"> [2]</w:t>
+      </w:r>
+      <w:r>
+        <w:t xml:space="preserve"> address the issue of changes in the pathfinding graph due to the construction of destruction of buildings. Koenig and Likachev (S. Koenig, 2004) </w:t>
+      </w:r>
+      <w:r>
+        <w:t xml:space="preserve">[3] </w:t>
+      </w:r>
+      <w:r>
+        <w:t xml:space="preserve">(S. Koenig and M. Likachev, 2006) </w:t>
+      </w:r>
+      <w:r>
+        <w:t xml:space="preserve">[4] </w:t>
+      </w:r>
+      <w:r>
+        <w:t>have made contributions to the field with their work on real-tile A*. This paper proposes a hybrid approach for navigating where A* is used when no enemy units or buildings are within sigh radius, and potential fields when unit(s) are engaged in combat. The hybrid approach avoids the problem of local optima when using potential fields (units get stuck on complex terrain) by using A* while at the same time getting the benefits of potential fields for positioning of units in combat situations. The purpose of the paper is to evaluate if the potential fields based part of the hybrid navigation system can be replaced with a system based on flocking algorithms.</w:t>
+      </w:r>
+    </w:p>
+    <w:p>
+      <w:pPr>
+        <w:pStyle w:val="ListParagraph"/>
+        <w:rPr>
+          <w:b/>
+          <w:i/>
+          <w:color w:val="FF0000"/>
+        </w:rPr>
+      </w:pPr>
+      <w:r>
+        <w:rPr>
+          <w:b/>
+          <w:i/>
+          <w:color w:val="FF0000"/>
+        </w:rPr>
+        <w:t>The paper then goes on to explain Boids and its uses</w:t>
+      </w:r>
+      <w:r>
+        <w:rPr>
+          <w:b/>
+          <w:i/>
+          <w:color w:val="FF0000"/>
+        </w:rPr>
+        <w:t>, and compares it to potential fields,</w:t>
+      </w:r>
+      <w:r>
+        <w:rPr>
+          <w:b/>
+          <w:i/>
+          <w:color w:val="FF0000"/>
+        </w:rPr>
+        <w:t xml:space="preserve"> however this will be skipped due to uncertainty about whether either of these methods will be used for our project.</w:t>
+      </w:r>
+    </w:p>
+    <w:p>
+      <w:pPr>
+        <w:pStyle w:val="ListParagraph"/>
+      </w:pPr>
+    </w:p>
+    <w:p>
+      <w:pPr>
+        <w:pStyle w:val="ListParagraph"/>
+        <w:numPr>
+          <w:ilvl w:val="0"/>
+          <w:numId w:val="26"/>
+        </w:numPr>
+      </w:pPr>
+      <w:r>
+        <w:t xml:space="preserve">Pathfinding is plotting, by a computer application, to find the shortest distance between two points. It starts at a start node and reaches the goal node by repeating searching for the same, for finding a path between these points. Two primary problems of pathfinding are to find a path between two nodes in a graph and to find the optimal shortest path [5]. Pathfinding in the context of video games concerns the way in which an object finds a path </w:t>
+      </w:r>
+      <w:r>
+        <w:lastRenderedPageBreak/>
+        <w:t>around obstacles; the best explained context is real-tile strategy games in which the player leads units around a play area containing obstacles, but the variations of this approach are found in many of the games.</w:t>
+      </w:r>
+    </w:p>
+    <w:p>
+      <w:pPr>
+        <w:pStyle w:val="ListParagraph"/>
+        <w:rPr>
+          <w:b/>
+        </w:rPr>
+      </w:pPr>
+      <w:r>
+        <w:rPr>
+          <w:b/>
+        </w:rPr>
+        <w:t xml:space="preserve">A* Pathfinding – </w:t>
+      </w:r>
+    </w:p>
+    <w:p>
+      <w:pPr>
+        <w:pStyle w:val="ListParagraph"/>
+      </w:pPr>
+      <w:r>
+        <w:t xml:space="preserve">A* is a generic search algorithm that can be used to find solutions to many problems, pathfinding is just one of them. Many problems in engineering are related to pathfinding problems. The lookahead effort in searching trees are found to provide improved results in pathfinding. A* is the most popular and widely used AI pathfinding algorithm proposed by Hart, Nilsson and Raphael in 1967. Due to its simplicity it guarantees, A* is almost always the search method of choice. This is because A* is guaranteed to find the shortest path on a graph. </w:t>
+      </w:r>
+    </w:p>
+    <w:p>
+      <w:pPr>
+        <w:pStyle w:val="ListParagraph"/>
+      </w:pPr>
+      <w:r>
+        <w:rPr>
+          <w:noProof/>
+          <w:lang w:eastAsia="en-GB"/>
+        </w:rPr>
+        <mc:AlternateContent>
+          <mc:Choice Requires="wps">
+            <w:drawing>
+              <wp:anchor distT="45720" distB="45720" distL="114300" distR="114300" simplePos="0" relativeHeight="251663360" behindDoc="0" locked="0" layoutInCell="1" allowOverlap="1">
+                <wp:simplePos x="0" y="0"/>
+                <wp:positionH relativeFrom="column">
+                  <wp:posOffset>4409440</wp:posOffset>
+                </wp:positionH>
+                <wp:positionV relativeFrom="paragraph">
+                  <wp:posOffset>4709795</wp:posOffset>
+                </wp:positionV>
+                <wp:extent cx="466725" cy="400050"/>
+                <wp:effectExtent l="0" t="0" r="28575" b="19050"/>
+                <wp:wrapSquare wrapText="bothSides"/>
+                <wp:docPr id="217" name="Text Box 2"/>
+                <wp:cNvGraphicFramePr>
+                  <a:graphicFrameLocks xmlns:a="http://schemas.openxmlformats.org/drawingml/2006/main"/>
+                </wp:cNvGraphicFramePr>
+                <a:graphic xmlns:a="http://schemas.openxmlformats.org/drawingml/2006/main">
+                  <a:graphicData uri="http://schemas.microsoft.com/office/word/2010/wordprocessingShape">
+                    <wps:wsp>
+                      <wps:cNvSpPr txBox="1">
+                        <a:spLocks noChangeArrowheads="1"/>
+                      </wps:cNvSpPr>
+                      <wps:spPr bwMode="auto">
+                        <a:xfrm>
+                          <a:off x="0" y="0"/>
+                          <a:ext cx="466725" cy="400050"/>
+                        </a:xfrm>
+                        <a:prstGeom prst="rect">
+                          <a:avLst/>
+                        </a:prstGeom>
+                        <a:solidFill>
+                          <a:srgbClr val="FFFFFF"/>
+                        </a:solidFill>
+                        <a:ln w="9525">
+                          <a:solidFill>
+                            <a:srgbClr val="000000"/>
+                          </a:solidFill>
+                          <a:miter lim="800000"/>
+                          <a:headEnd/>
+                          <a:tailEnd/>
+                        </a:ln>
+                      </wps:spPr>
+                      <wps:txbx>
+                        <w:txbxContent>
+                          <w:p>
+                            <w:pPr>
+                              <w:rPr>
+                                <w:sz w:val="40"/>
+                              </w:rPr>
+                            </w:pPr>
+                            <w:r>
+                              <w:rPr>
+                                <w:sz w:val="32"/>
+                              </w:rPr>
+                              <w:t>[6]</w:t>
+                            </w:r>
+                          </w:p>
+                        </w:txbxContent>
+                      </wps:txbx>
+                      <wps:bodyPr rot="0" vert="horz" wrap="square" lIns="91440" tIns="45720" rIns="91440" bIns="45720" anchor="t" anchorCtr="0">
+                        <a:noAutofit/>
+                      </wps:bodyPr>
+                    </wps:wsp>
+                  </a:graphicData>
+                </a:graphic>
+                <wp14:sizeRelH relativeFrom="margin">
+                  <wp14:pctWidth>0</wp14:pctWidth>
+                </wp14:sizeRelH>
+                <wp14:sizeRelV relativeFrom="margin">
+                  <wp14:pctHeight>0</wp14:pctHeight>
+                </wp14:sizeRelV>
+              </wp:anchor>
+            </w:drawing>
+          </mc:Choice>
+          <mc:Fallback>
+            <w:pict>
+              <v:shapetype id="_x0000_t202" coordsize="21600,21600" o:spt="202" path="m,l,21600r21600,l21600,xe">
+                <v:stroke joinstyle="miter"/>
+                <v:path gradientshapeok="t" o:connecttype="rect"/>
+              </v:shapetype>
+              <v:shape id="Text Box 2" o:spid="_x0000_s1026" type="#_x0000_t202" style="position:absolute;left:0;text-align:left;margin-left:347.2pt;margin-top:370.85pt;width:36.75pt;height:31.5pt;z-index:251663360;visibility:visible;mso-wrap-style:square;mso-width-percent:0;mso-height-percent:0;mso-wrap-distance-left:9pt;mso-wrap-distance-top:3.6pt;mso-wrap-distance-right:9pt;mso-wrap-distance-bottom:3.6pt;mso-position-horizontal:absolute;mso-position-horizontal-relative:text;mso-position-vertical:absolute;mso-position-vertical-relative:text;mso-width-percent:0;mso-height-percent:0;mso-width-relative:margin;mso-height-relative:margin;v-text-anchor:top" o:gfxdata="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">
+                <v:textbox>
+                  <w:txbxContent>
+                    <w:p>
+                      <w:pPr>
+                        <w:rPr>
+                          <w:sz w:val="40"/>
+                        </w:rPr>
+                      </w:pPr>
+                      <w:r>
+                        <w:rPr>
+                          <w:sz w:val="32"/>
+                        </w:rPr>
+                        <w:t>[6]</w:t>
+                      </w:r>
+                    </w:p>
+                  </w:txbxContent>
+                </v:textbox>
+                <w10:wrap type="square"/>
+              </v:shape>
+            </w:pict>
+          </mc:Fallback>
+        </mc:AlternateContent>
+      </w:r>
+      <w:r>
+        <w:rPr>
+          <w:noProof/>
+          <w:lang w:eastAsia="en-GB"/>
+        </w:rPr>
+        <w:drawing>
+          <wp:anchor distT="0" distB="0" distL="114300" distR="114300" simplePos="0" relativeHeight="251661312" behindDoc="0" locked="0" layoutInCell="1" allowOverlap="1" wp14:anchorId="53113A96" wp14:editId="57016728">
+            <wp:simplePos x="0" y="0"/>
+            <wp:positionH relativeFrom="column">
+              <wp:posOffset>1495425</wp:posOffset>
+            </wp:positionH>
+            <wp:positionV relativeFrom="paragraph">
+              <wp:posOffset>1701800</wp:posOffset>
+            </wp:positionV>
+            <wp:extent cx="2886075" cy="3552825"/>
+            <wp:effectExtent l="0" t="0" r="9525" b="9525"/>
+            <wp:wrapTopAndBottom/>
+            <wp:docPr id="5" name="Picture 5"/>
+            <wp:cNvGraphicFramePr>
+              <a:graphicFrameLocks xmlns:a="http://schemas.openxmlformats.org/drawingml/2006/main" noChangeAspect="1"/>
+            </wp:cNvGraphicFramePr>
+            <a:graphic xmlns:a="http://schemas.openxmlformats.org/drawingml/2006/main">
+              <a:graphicData uri="http://schemas.openxmlformats.org/drawingml/2006/picture">
+                <pic:pic xmlns:pic="http://schemas.openxmlformats.org/drawingml/2006/picture">
+                  <pic:nvPicPr>
+                    <pic:cNvPr id="5" name="AStar Pathfinding Pseudo Code..PNG"/>
+                    <pic:cNvPicPr/>
+                  </pic:nvPicPr>
+                  <pic:blipFill rotWithShape="1">
+                    <a:blip r:embed="rId11">
+                      <a:extLst>
+                        <a:ext uri="{28A0092B-C50C-407E-A947-70E740481C1C}">
+                          <a14:useLocalDpi xmlns:a14="http://schemas.microsoft.com/office/drawing/2010/main" val="0"/>
+                        </a:ext>
+                      </a:extLst>
+                    </a:blip>
+                    <a:srcRect l="4820" t="1810" r="3916" b="1656"/>
+                    <a:stretch/>
+                  </pic:blipFill>
+                  <pic:spPr bwMode="auto">
+                    <a:xfrm>
+                      <a:off x="0" y="0"/>
+                      <a:ext cx="2886075" cy="3552825"/>
+                    </a:xfrm>
+                    <a:prstGeom prst="rect">
+                      <a:avLst/>
+                    </a:prstGeom>
+                    <a:ln>
+                      <a:noFill/>
+                    </a:ln>
+                    <a:extLst>
+                      <a:ext uri="{53640926-AAD7-44D8-BBD7-CCE9431645EC}">
+                        <a14:shadowObscured xmlns:a14="http://schemas.microsoft.com/office/drawing/2010/main"/>
+                      </a:ext>
+                    </a:extLst>
+                  </pic:spPr>
+                </pic:pic>
+              </a:graphicData>
+            </a:graphic>
+            <wp14:sizeRelH relativeFrom="page">
+              <wp14:pctWidth>0</wp14:pctWidth>
+            </wp14:sizeRelH>
+            <wp14:sizeRelV relativeFrom="page">
+              <wp14:pctHeight>0</wp14:pctHeight>
+            </wp14:sizeRelV>
+          </wp:anchor>
+        </w:drawing>
+      </w:r>
+      <w:r>
+        <w:t>The problem with A* is that a shortest path on a graph is not equivalent to the shortest path in the continuous environment. Another issue related to A* is that, when the map size is significantly larger, A* algorithm cannot find a minimum path to goal state in limited amount of time. Also for larger maps A* uses memory extensively. A* uses this heuristic to improve on the behaviour relative to Dijkstra’s algorithm. When the heuristic evaluates to zero, A* is equivalent to Dijkstra’s algorithm.</w:t>
+      </w:r>
+      <w:r>
+        <w:t xml:space="preserve"> As the heuristic estimate increases and gets closer to the true distance, A* continues to find optimal paths, but runs faster. When the value of the heuristic is exactly the true distance, A* examines to find the optimal nodes. However, it is generally impractical to write a heuristic function that always computes the true distance.</w:t>
+      </w:r>
+    </w:p>
+    <w:p>
+      <w:pPr>
+        <w:pStyle w:val="ListParagraph"/>
+        <w:rPr>
+          <w:b/>
+        </w:rPr>
+      </w:pPr>
+      <w:r>
+        <w:rPr>
+          <w:b/>
+        </w:rPr>
+        <w:t xml:space="preserve">Heuristics – </w:t>
+      </w:r>
+    </w:p>
+    <w:p>
+      <w:pPr>
+        <w:pStyle w:val="ListParagraph"/>
+      </w:pPr>
+      <w:r>
+        <w:t>Heuristics is a method used for experience based problem solving, which may or may not end up with an optimal solution. Algorithm’s behaviour based upon the heuristic and cost functions can be very useful in a game. The trade-off between speed and accuracy can be exploited to make your game faster. One way to construct an exact heuristic is to precompute the length of the shortest path between every pair of nodes. This is not feasible for most game maps. However, there are ways to approximate this heuristic:</w:t>
+      </w:r>
+    </w:p>
+    <w:p>
+      <w:pPr>
+        <w:pStyle w:val="ListParagraph"/>
+        <w:numPr>
+          <w:ilvl w:val="1"/>
+          <w:numId w:val="26"/>
+        </w:numPr>
+      </w:pPr>
+      <w:r>
+        <w:lastRenderedPageBreak/>
+        <w:t>Fit a coarse grid on top of the fine grid. Precompute the shortest path between any pair of coarse grid locations.</w:t>
+      </w:r>
+    </w:p>
+    <w:p>
+      <w:pPr>
+        <w:pStyle w:val="ListParagraph"/>
+        <w:numPr>
+          <w:ilvl w:val="1"/>
+          <w:numId w:val="26"/>
+        </w:numPr>
+      </w:pPr>
+      <w:r>
+        <w:t>Precompute the shortest path between any pair of waypoints. This is a generalization of the coarse grid approach.</w:t>
+      </w:r>
+    </w:p>
+    <w:p>
+      <w:pPr>
+        <w:ind w:left="720"/>
+      </w:pPr>
+      <w:r>
+        <w:t xml:space="preserve">In a special circumstance, the heuristic can be exact without precomputing anything. If there is </w:t>
+      </w:r>
+      <w:r>
+        <w:t>a map with no obstacles and no slow terrain, then the shortest path should be a straight line.</w:t>
+      </w:r>
+    </w:p>
+    <w:p>
+      <w:pPr>
+        <w:ind w:left="720"/>
+      </w:pPr>
+      <w:r>
+        <w:t>On a grid, there are well-known heuristic functions to use:</w:t>
+      </w:r>
+    </w:p>
+    <w:p>
+      <w:pPr>
+        <w:pStyle w:val="ListParagraph"/>
+        <w:numPr>
+          <w:ilvl w:val="0"/>
+          <w:numId w:val="28"/>
+        </w:numPr>
+      </w:pPr>
+      <w:r>
+        <w:t>On a square grid that allows 4 directions of movement, use Manhattan distance</w:t>
+      </w:r>
+    </w:p>
+    <w:p>
+      <w:pPr>
+        <w:pStyle w:val="ListParagraph"/>
+        <w:numPr>
+          <w:ilvl w:val="0"/>
+          <w:numId w:val="28"/>
+        </w:numPr>
+      </w:pPr>
+      <w:r>
+        <w:t>On a square grid that allows 8 directions of movement, use diagonal distance</w:t>
+      </w:r>
+    </w:p>
+    <w:p>
+      <w:pPr>
+        <w:pStyle w:val="ListParagraph"/>
+        <w:numPr>
+          <w:ilvl w:val="0"/>
+          <w:numId w:val="28"/>
+        </w:numPr>
+      </w:pPr>
+      <w:r>
+        <w:t>On a square grid that allows any direction of movement, might or might not want Euclidean distance.</w:t>
+      </w:r>
+    </w:p>
+    <w:p>
+      <w:pPr>
+        <w:pStyle w:val="ListParagraph"/>
+        <w:numPr>
+          <w:ilvl w:val="0"/>
+          <w:numId w:val="28"/>
+        </w:numPr>
+      </w:pPr>
+      <w:r>
+        <w:t>On a hexagon grid that allows 6 directions of movement, uses Manhattan distance adapted to hexagonal grids.</w:t>
+      </w:r>
+    </w:p>
+    <w:p>
+      <w:pPr>
+        <w:rPr>
+          <w:u w:val="single"/>
+        </w:rPr>
+      </w:pPr>
+      <w:r>
+        <w:rPr>
+          <w:u w:val="single"/>
+        </w:rPr>
+        <w:t>Literature Comments</w:t>
+      </w:r>
+    </w:p>
+    <w:p>
+      <w:pPr>
+        <w:pStyle w:val="ListParagraph"/>
+        <w:numPr>
+          <w:ilvl w:val="0"/>
+          <w:numId w:val="27"/>
+        </w:numPr>
+      </w:pPr>
+      <w:r>
+        <w:t xml:space="preserve">This paper is useful in thinking about not just using one algorithm for our pathfinding, but a mixture of different ones to end up with a realistic result. The actual comparison between boids and potential fields is skipped </w:t>
+      </w:r>
+      <w:r>
+        <w:t>because it is unclear about whether either of these methods will be used in this project. Another review will be done on boids, and another on potential fields, and if the two are found to be useful then this paper will be revisited and the comparison will be commented on.</w:t>
+      </w:r>
+      <w:r>
+        <w:t xml:space="preserve"> </w:t>
+      </w:r>
+    </w:p>
+    <w:p>
+      <w:pPr>
+        <w:pStyle w:val="ListParagraph"/>
+      </w:pPr>
+      <w:r>
+        <w:t>Thinking about a possible hybrid pathfinding system may be useful due to the final game having a dynamic map. The actual layout of the store will not be changed during gameplay where characters will need to be moving around, however, doors will be opening and closing and so a dynamic pathfinding system may be required, but at this stage it is impossible to tell.</w:t>
+      </w:r>
+    </w:p>
+    <w:p>
+      <w:pPr>
+        <w:pStyle w:val="ListParagraph"/>
+        <w:numPr>
+          <w:ilvl w:val="0"/>
+          <w:numId w:val="27"/>
+        </w:numPr>
+      </w:pPr>
+      <w:r>
+        <w:t>This paper explains the best algorithm which is A*. A* guarantees to find the shortest path if one if available. This of course is great for the project because this is all we want. However, there are disadvantages such as large maps cause a lot of memory to be needed every time the pathfinding is required. Another disadvantage is that it does not work with dynamic maps, once the cost of a node has been declared, it cannot be changed without the whole algorithm restarting. Both these problems do not apply to our project due to the map never being very large, and the walls and furniture in the game will not change while the characters will be trying to move around, except moveable objects such as stock cages, and trolleys. From the list of heuristic function, the one that will most likely be used for this project will be the 2</w:t>
+      </w:r>
+      <w:r>
+        <w:rPr>
+          <w:vertAlign w:val="superscript"/>
+        </w:rPr>
+        <w:t>nd</w:t>
+      </w:r>
+      <w:r>
+        <w:t xml:space="preserve"> one:</w:t>
+      </w:r>
+      <w:r>
+        <w:t xml:space="preserve"> </w:t>
+      </w:r>
+      <w:r>
+        <w:t>On a square grid that allows 8 directions of movement, use diagonal distance.</w:t>
+      </w:r>
+    </w:p>
+    <w:p>
+      <w:pPr>
+        <w:rPr>
+          <w:u w:val="single"/>
+        </w:rPr>
+      </w:pPr>
+      <w:r>
+        <w:rPr>
+          <w:u w:val="single"/>
+        </w:rPr>
+        <w:t>References Used in the works</w:t>
+      </w:r>
+    </w:p>
+    <w:p>
+      <w:r>
+        <w:t>[1]</w:t>
+      </w:r>
+      <w:r>
+        <w:t xml:space="preserve"> </w:t>
+      </w:r>
+      <w:r>
+        <w:t>D. Silver, “Cooperative pathfinding,” in AI Game Programming Wisdom 3. Newton Center, MA, USA: Charles River Media, 2006.</w:t>
+      </w:r>
+    </w:p>
+    <w:p>
+      <w:r>
+        <w:t>[2]</w:t>
+      </w:r>
+      <w:r>
+        <w:t xml:space="preserve"> </w:t>
+      </w:r>
+      <w:r>
+        <w:t>P.-M. Olsson, “Practical pathfinding in dynamic environments,” in AI Game Programming Wisdom 4. Newton Center, MA, USA: Charles River Media, 2008.</w:t>
+      </w:r>
+    </w:p>
+    <w:p>
+      <w:r>
+        <w:lastRenderedPageBreak/>
+        <w:t>[3]</w:t>
+      </w:r>
+      <w:r>
+        <w:t xml:space="preserve"> </w:t>
+      </w:r>
+      <w:r>
+        <w:t xml:space="preserve">S. Koenig, “A comparison of fast search real-time situated agents,” in Proc. </w:t>
+      </w:r>
+      <w:proofErr w:type="spellStart"/>
+      <w:r>
+        <w:t>Autonom</w:t>
+      </w:r>
+      <w:proofErr w:type="spellEnd"/>
+      <w:r>
+        <w:t>. Agents Multi-Agent Syst. (AAMAS), 2004.</w:t>
+      </w:r>
+    </w:p>
+    <w:p>
+      <w:r>
+        <w:t>[4]</w:t>
+      </w:r>
+      <w:r>
+        <w:t xml:space="preserve"> </w:t>
+      </w:r>
+      <w:r>
+        <w:t xml:space="preserve">S. Koenig and M. </w:t>
+      </w:r>
+      <w:proofErr w:type="spellStart"/>
+      <w:r>
+        <w:t>Likhachev</w:t>
+      </w:r>
+      <w:proofErr w:type="spellEnd"/>
+      <w:r>
+        <w:t xml:space="preserve">, “Real-time adaptive A*,” in Proc. </w:t>
+      </w:r>
+      <w:proofErr w:type="spellStart"/>
+      <w:r>
+        <w:t>Autonom</w:t>
+      </w:r>
+      <w:proofErr w:type="spellEnd"/>
+      <w:r>
+        <w:t>. Agents Multi-Agent Syst. (AAMAS), 2006.</w:t>
+      </w:r>
+    </w:p>
+    <w:p>
+      <w:r>
+        <w:t xml:space="preserve">[5] </w:t>
+      </w:r>
+      <w:proofErr w:type="spellStart"/>
+      <w:r>
+        <w:t>Björnsson</w:t>
+      </w:r>
+      <w:proofErr w:type="spellEnd"/>
+      <w:r>
+        <w:t xml:space="preserve">, </w:t>
+      </w:r>
+      <w:proofErr w:type="spellStart"/>
+      <w:proofErr w:type="gramStart"/>
+      <w:r>
+        <w:t>Yngvi;Vadim</w:t>
+      </w:r>
+      <w:proofErr w:type="spellEnd"/>
+      <w:proofErr w:type="gramEnd"/>
+      <w:r>
+        <w:t xml:space="preserve"> </w:t>
+      </w:r>
+      <w:proofErr w:type="spellStart"/>
+      <w:r>
+        <w:t>Bulitko</w:t>
+      </w:r>
+      <w:proofErr w:type="spellEnd"/>
+      <w:r>
+        <w:t xml:space="preserve"> ; Nathan Sturtevant. TBA*: Time-Bounded A*. Twenty-first International Joint Conference on Artificial Intelligence (IJCAI-09);2009ˈ 431-436.</w:t>
+      </w:r>
+    </w:p>
+    <w:p>
+      <w:r>
+        <w:t>[6</w:t>
+      </w:r>
+      <w:proofErr w:type="gramStart"/>
+      <w:r>
+        <w:t xml:space="preserve">]  </w:t>
+      </w:r>
+      <w:proofErr w:type="spellStart"/>
+      <w:r>
+        <w:t>Björnsson</w:t>
+      </w:r>
+      <w:proofErr w:type="spellEnd"/>
+      <w:proofErr w:type="gramEnd"/>
+      <w:r>
+        <w:t xml:space="preserve">, </w:t>
+      </w:r>
+      <w:proofErr w:type="spellStart"/>
+      <w:r>
+        <w:t>Yngvi</w:t>
+      </w:r>
+      <w:proofErr w:type="spellEnd"/>
+      <w:r>
+        <w:t xml:space="preserve">; </w:t>
+      </w:r>
+      <w:proofErr w:type="spellStart"/>
+      <w:r>
+        <w:t>Enzenberger</w:t>
+      </w:r>
+      <w:proofErr w:type="spellEnd"/>
+      <w:r>
+        <w:t xml:space="preserve">, Markus; </w:t>
+      </w:r>
+      <w:proofErr w:type="spellStart"/>
+      <w:r>
+        <w:t>Holte</w:t>
+      </w:r>
+      <w:proofErr w:type="spellEnd"/>
+      <w:r>
+        <w:t>, Robert C. Fringe Search: Beating A* at Pathfinding Game Maps; IEEE 2005 Symposium on Computational Intelligence and Games, 2005, 125-132.</w:t>
+      </w:r>
+    </w:p>
+    <w:p/>
+    <w:p>
+      <w:r>
+        <w:t>1</w:t>
+      </w:r>
+      <w:r>
+        <w:rPr>
+          <w:vertAlign w:val="superscript"/>
+        </w:rPr>
+        <w:t>st</w:t>
+      </w:r>
+      <w:r>
+        <w:t xml:space="preserve"> December 2016</w:t>
+      </w:r>
+    </w:p>
+    <w:p>
+      <w:pPr>
+        <w:rPr>
+          <w:u w:val="single"/>
+        </w:rPr>
+      </w:pPr>
+      <w:r>
+        <w:rPr>
+          <w:u w:val="single"/>
+        </w:rPr>
+        <w:t>Plans</w:t>
+      </w:r>
+    </w:p>
+    <w:p>
+      <w:pPr>
+        <w:pStyle w:val="ListParagraph"/>
+        <w:numPr>
+          <w:ilvl w:val="0"/>
+          <w:numId w:val="29"/>
+        </w:numPr>
+      </w:pPr>
+      <w:r>
+        <w:t>Find literature focused on different pathfinding techniques with advantages and disadvantages</w:t>
+      </w:r>
+      <w:r>
+        <w:t>.</w:t>
+      </w:r>
+    </w:p>
+    <w:p>
+      <w:pPr>
+        <w:rPr>
+          <w:u w:val="single"/>
+        </w:rPr>
+      </w:pPr>
+      <w:r>
+        <w:rPr>
+          <w:u w:val="single"/>
+        </w:rPr>
+        <w:t>List of literature</w:t>
+      </w:r>
+    </w:p>
+    <w:p>
+      <w:pPr>
+        <w:pStyle w:val="ListParagraph"/>
+        <w:numPr>
+          <w:ilvl w:val="0"/>
+          <w:numId w:val="30"/>
+        </w:numPr>
+        <w:rPr>
+          <w:u w:val="single"/>
+        </w:rPr>
+      </w:pPr>
+      <w:r>
+        <w:t xml:space="preserve">Uninformed Multigoal Pathfinding on Grid Maps </w:t>
+      </w:r>
+      <w:hyperlink r:id="rId12" w:history="1">
+        <w:r>
+          <w:rPr>
+            <w:rStyle w:val="Hyperlink"/>
+          </w:rPr>
+          <w:t>http://ieeexplore.ieee.org/document/6946181/</w:t>
+        </w:r>
+      </w:hyperlink>
+    </w:p>
+    <w:p>
+      <w:pPr>
+        <w:rPr>
+          <w:u w:val="single"/>
+        </w:rPr>
+      </w:pPr>
+      <w:r>
+        <w:rPr>
+          <w:u w:val="single"/>
+        </w:rPr>
+        <w:t>Literature Details</w:t>
+      </w:r>
+    </w:p>
+    <w:p>
+      <w:pPr>
+        <w:pStyle w:val="ListParagraph"/>
+        <w:numPr>
+          <w:ilvl w:val="0"/>
+          <w:numId w:val="31"/>
+        </w:numPr>
+        <w:rPr>
+          <w:u w:val="single"/>
+        </w:rPr>
+      </w:pPr>
+      <w:r>
+        <w:t>There are two classifications of pathfinding algorithms: Informed and Uninformed.</w:t>
+      </w:r>
+    </w:p>
+    <w:p>
+      <w:pPr>
+        <w:pStyle w:val="ListParagraph"/>
+        <w:rPr>
+          <w:u w:val="single"/>
+        </w:rPr>
+      </w:pPr>
+    </w:p>
+    <w:p>
+      <w:pPr>
+        <w:pStyle w:val="ListParagraph"/>
+      </w:pPr>
+      <w:r>
+        <w:t>Informed: Involves the use of a heuristic function</w:t>
+      </w:r>
+      <w:r>
+        <w:t xml:space="preserve"> [1]</w:t>
+      </w:r>
+      <w:r>
+        <w:t xml:space="preserve"> to estimate the location of the goal. The direction of pathfinding is guided towards the estimate, making informed searches typically faster than uninformed searches (but can be less optimal)</w:t>
+      </w:r>
+    </w:p>
+    <w:p>
+      <w:pPr>
+        <w:pStyle w:val="ListParagraph"/>
+      </w:pPr>
+    </w:p>
+    <w:p>
+      <w:pPr>
+        <w:pStyle w:val="ListParagraph"/>
+      </w:pPr>
+      <w:r>
+        <w:t>Uninformed: Does not use heuristics for pathfinding, and are also known as blind searches. Typically, the search is done in all directions from the starting node and growing outward in a radial pattern.</w:t>
+      </w:r>
+    </w:p>
+    <w:p>
+      <w:pPr>
+        <w:pStyle w:val="ListParagraph"/>
+      </w:pPr>
+    </w:p>
+    <w:p>
+      <w:pPr>
+        <w:pStyle w:val="ListParagraph"/>
+      </w:pPr>
+      <w:r>
+        <w:rPr>
+          <w:noProof/>
+          <w:u w:val="single"/>
+          <w:lang w:eastAsia="en-GB"/>
+        </w:rPr>
+        <w:drawing>
+          <wp:anchor distT="0" distB="0" distL="114300" distR="114300" simplePos="0" relativeHeight="251664384" behindDoc="0" locked="0" layoutInCell="1" allowOverlap="1" wp14:anchorId="7BBD219E" wp14:editId="21BF9EC4">
+            <wp:simplePos x="0" y="0"/>
+            <wp:positionH relativeFrom="margin">
+              <wp:align>center</wp:align>
+            </wp:positionH>
+            <wp:positionV relativeFrom="paragraph">
+              <wp:posOffset>627943</wp:posOffset>
+            </wp:positionV>
+            <wp:extent cx="2760345" cy="973455"/>
+            <wp:effectExtent l="0" t="0" r="1905" b="0"/>
+            <wp:wrapTopAndBottom/>
+            <wp:docPr id="4" name="Picture 4"/>
+            <wp:cNvGraphicFramePr>
+              <a:graphicFrameLocks xmlns:a="http://schemas.openxmlformats.org/drawingml/2006/main" noChangeAspect="1"/>
+            </wp:cNvGraphicFramePr>
+            <a:graphic xmlns:a="http://schemas.openxmlformats.org/drawingml/2006/main">
+              <a:graphicData uri="http://schemas.openxmlformats.org/drawingml/2006/picture">
+                <pic:pic xmlns:pic="http://schemas.openxmlformats.org/drawingml/2006/picture">
+                  <pic:nvPicPr>
+                    <pic:cNvPr id="4" name="Examples of Pathfinding Algorithms.PNG"/>
+                    <pic:cNvPicPr/>
+                  </pic:nvPicPr>
+                  <pic:blipFill rotWithShape="1">
+                    <a:blip r:embed="rId13">
+                      <a:extLst>
+                        <a:ext uri="{28A0092B-C50C-407E-A947-70E740481C1C}">
+                          <a14:useLocalDpi xmlns:a14="http://schemas.microsoft.com/office/drawing/2010/main" val="0"/>
+                        </a:ext>
+                      </a:extLst>
+                    </a:blip>
+                    <a:srcRect l="2107" t="3191" r="3223" b="8291"/>
+                    <a:stretch/>
+                  </pic:blipFill>
+                  <pic:spPr bwMode="auto">
+                    <a:xfrm>
+                      <a:off x="0" y="0"/>
+                      <a:ext cx="2760345" cy="973455"/>
+                    </a:xfrm>
+                    <a:prstGeom prst="rect">
+                      <a:avLst/>
+                    </a:prstGeom>
+                    <a:ln>
+                      <a:noFill/>
+                    </a:ln>
+                    <a:extLst>
+                      <a:ext uri="{53640926-AAD7-44D8-BBD7-CCE9431645EC}">
+                        <a14:shadowObscured xmlns:a14="http://schemas.microsoft.com/office/drawing/2010/main"/>
+                      </a:ext>
+                    </a:extLst>
+                  </pic:spPr>
+                </pic:pic>
+              </a:graphicData>
+            </a:graphic>
+            <wp14:sizeRelH relativeFrom="page">
+              <wp14:pctWidth>0</wp14:pctWidth>
+            </wp14:sizeRelH>
+            <wp14:sizeRelV relativeFrom="page">
+              <wp14:pctHeight>0</wp14:pctHeight>
+            </wp14:sizeRelV>
+          </wp:anchor>
+        </w:drawing>
+      </w:r>
+      <w:r>
+        <w:t>Pathfinding algorithms have been developed using different pathfinding methods, such as iterative-deepening searches</w:t>
+      </w:r>
+      <w:r>
+        <w:t xml:space="preserve"> [2]</w:t>
+      </w:r>
+      <w:r>
+        <w:t xml:space="preserve">, boundary </w:t>
+      </w:r>
+      <w:r>
+        <w:t>searches [3]</w:t>
+      </w:r>
+      <w:r>
+        <w:t xml:space="preserve">, bidirectional </w:t>
+      </w:r>
+      <w:r>
+        <w:t>searches [4]</w:t>
+      </w:r>
+      <w:r>
+        <w:t xml:space="preserve"> and multigoal </w:t>
+      </w:r>
+      <w:r>
+        <w:t>searches [5][6]</w:t>
+      </w:r>
+      <w:r>
+        <w:t>.</w:t>
+      </w:r>
+    </w:p>
+    <w:p>
+      <w:pPr>
+        <w:pStyle w:val="ListParagraph"/>
+      </w:pPr>
+      <w:r>
+        <w:t>Pathfinding algorithms are typically applied on topographical maps or grid maps. Topographical maps segment regions based on their elevation while grid into regularly spaced regions. Each regularly spaced region can be represented as a node.</w:t>
+      </w:r>
+    </w:p>
+    <w:p>
+      <w:pPr>
+        <w:pStyle w:val="ListParagraph"/>
+      </w:pPr>
+      <w:r>
+        <w:rPr>
+          <w:noProof/>
+          <w:lang w:eastAsia="en-GB"/>
+        </w:rPr>
+        <w:lastRenderedPageBreak/>
+        <w:drawing>
+          <wp:anchor distT="0" distB="0" distL="114300" distR="114300" simplePos="0" relativeHeight="251665408" behindDoc="0" locked="0" layoutInCell="1" allowOverlap="1" wp14:anchorId="34B4116E" wp14:editId="7B0D8438">
+            <wp:simplePos x="0" y="0"/>
+            <wp:positionH relativeFrom="column">
+              <wp:posOffset>1405255</wp:posOffset>
+            </wp:positionH>
+            <wp:positionV relativeFrom="paragraph">
+              <wp:posOffset>646862</wp:posOffset>
+            </wp:positionV>
+            <wp:extent cx="2647950" cy="1511300"/>
+            <wp:effectExtent l="0" t="0" r="0" b="0"/>
+            <wp:wrapTopAndBottom/>
+            <wp:docPr id="6" name="Picture 6"/>
+            <wp:cNvGraphicFramePr>
+              <a:graphicFrameLocks xmlns:a="http://schemas.openxmlformats.org/drawingml/2006/main" noChangeAspect="1"/>
+            </wp:cNvGraphicFramePr>
+            <a:graphic xmlns:a="http://schemas.openxmlformats.org/drawingml/2006/main">
+              <a:graphicData uri="http://schemas.openxmlformats.org/drawingml/2006/picture">
+                <pic:pic xmlns:pic="http://schemas.openxmlformats.org/drawingml/2006/picture">
+                  <pic:nvPicPr>
+                    <pic:cNvPr id="6" name="Pathfinding node types.PNG"/>
+                    <pic:cNvPicPr/>
+                  </pic:nvPicPr>
+                  <pic:blipFill rotWithShape="1">
+                    <a:blip r:embed="rId14" cstate="print">
+                      <a:extLst>
+                        <a:ext uri="{28A0092B-C50C-407E-A947-70E740481C1C}">
+                          <a14:useLocalDpi xmlns:a14="http://schemas.microsoft.com/office/drawing/2010/main" val="0"/>
+                        </a:ext>
+                      </a:extLst>
+                    </a:blip>
+                    <a:srcRect t="5482"/>
+                    <a:stretch/>
+                  </pic:blipFill>
+                  <pic:spPr bwMode="auto">
+                    <a:xfrm>
+                      <a:off x="0" y="0"/>
+                      <a:ext cx="2647950" cy="1511300"/>
+                    </a:xfrm>
+                    <a:prstGeom prst="rect">
+                      <a:avLst/>
+                    </a:prstGeom>
+                    <a:ln>
+                      <a:noFill/>
+                    </a:ln>
+                    <a:extLst>
+                      <a:ext uri="{53640926-AAD7-44D8-BBD7-CCE9431645EC}">
+                        <a14:shadowObscured xmlns:a14="http://schemas.microsoft.com/office/drawing/2010/main"/>
+                      </a:ext>
+                    </a:extLst>
+                  </pic:spPr>
+                </pic:pic>
+              </a:graphicData>
+            </a:graphic>
+            <wp14:sizeRelH relativeFrom="page">
+              <wp14:pctWidth>0</wp14:pctWidth>
+            </wp14:sizeRelH>
+            <wp14:sizeRelV relativeFrom="page">
+              <wp14:pctHeight>0</wp14:pctHeight>
+            </wp14:sizeRelV>
+          </wp:anchor>
+        </w:drawing>
+      </w:r>
+      <w:r>
+        <w:t>A node can be one of two types, expandable (visitable) or non-expandable (unvisitable). Non-expandable nodes include the starting, goal and obstacle nodes. Expa</w:t>
+      </w:r>
+      <w:r>
+        <w:t xml:space="preserve">ndable nodes only include expanded </w:t>
+      </w:r>
+      <w:r>
+        <w:t xml:space="preserve">(visited) </w:t>
+      </w:r>
+      <w:r>
+        <w:t xml:space="preserve">and unexpanded (unvisited) nodes. </w:t>
+      </w:r>
+    </w:p>
+    <w:p>
+      <w:pPr>
+        <w:pStyle w:val="ListParagraph"/>
+      </w:pPr>
+      <w:r>
+        <w:rPr>
+          <w:noProof/>
+          <w:lang w:eastAsia="en-GB"/>
+        </w:rPr>
+        <w:drawing>
+          <wp:anchor distT="0" distB="0" distL="114300" distR="114300" simplePos="0" relativeHeight="251666432" behindDoc="0" locked="0" layoutInCell="1" allowOverlap="1" wp14:anchorId="0466341F" wp14:editId="5FEA3265">
+            <wp:simplePos x="0" y="0"/>
+            <wp:positionH relativeFrom="margin">
+              <wp:align>center</wp:align>
+            </wp:positionH>
+            <wp:positionV relativeFrom="paragraph">
+              <wp:posOffset>2625354</wp:posOffset>
+            </wp:positionV>
+            <wp:extent cx="2561590" cy="1608455"/>
+            <wp:effectExtent l="0" t="0" r="0" b="0"/>
+            <wp:wrapTopAndBottom/>
+            <wp:docPr id="7" name="Picture 7"/>
+            <wp:cNvGraphicFramePr>
+              <a:graphicFrameLocks xmlns:a="http://schemas.openxmlformats.org/drawingml/2006/main" noChangeAspect="1"/>
+            </wp:cNvGraphicFramePr>
+            <a:graphic xmlns:a="http://schemas.openxmlformats.org/drawingml/2006/main">
+              <a:graphicData uri="http://schemas.openxmlformats.org/drawingml/2006/picture">
+                <pic:pic xmlns:pic="http://schemas.openxmlformats.org/drawingml/2006/picture">
+                  <pic:nvPicPr>
+                    <pic:cNvPr id="7" name="2 Different Outomces from Multigoal Algorithms.PNG"/>
+                    <pic:cNvPicPr/>
+                  </pic:nvPicPr>
+                  <pic:blipFill rotWithShape="1">
+                    <a:blip r:embed="rId15" cstate="print">
+                      <a:extLst>
+                        <a:ext uri="{28A0092B-C50C-407E-A947-70E740481C1C}">
+                          <a14:useLocalDpi xmlns:a14="http://schemas.microsoft.com/office/drawing/2010/main" val="0"/>
+                        </a:ext>
+                      </a:extLst>
+                    </a:blip>
+                    <a:srcRect l="904" t="2864" r="1567"/>
+                    <a:stretch/>
+                  </pic:blipFill>
+                  <pic:spPr bwMode="auto">
+                    <a:xfrm>
+                      <a:off x="0" y="0"/>
+                      <a:ext cx="2561590" cy="1608455"/>
+                    </a:xfrm>
+                    <a:prstGeom prst="rect">
+                      <a:avLst/>
+                    </a:prstGeom>
+                    <a:ln>
+                      <a:noFill/>
+                    </a:ln>
+                    <a:extLst>
+                      <a:ext uri="{53640926-AAD7-44D8-BBD7-CCE9431645EC}">
+                        <a14:shadowObscured xmlns:a14="http://schemas.microsoft.com/office/drawing/2010/main"/>
+                      </a:ext>
+                    </a:extLst>
+                  </pic:spPr>
+                </pic:pic>
+              </a:graphicData>
+            </a:graphic>
+            <wp14:sizeRelH relativeFrom="page">
+              <wp14:pctWidth>0</wp14:pctWidth>
+            </wp14:sizeRelH>
+            <wp14:sizeRelV relativeFrom="page">
+              <wp14:pctHeight>0</wp14:pctHeight>
+            </wp14:sizeRelV>
+          </wp:anchor>
+        </w:drawing>
+      </w:r>
+      <w:r>
+        <w:t>There are two implementations of multigoal algorithms: (1) multigoal start-goal pairs, in which the algorithm finds multiple goals by calculating paths for each start-goal node pair [6], and (2) the travelling salesman problem (TSP), in which the algorithm expands from the starting node to a predefined number goals before reaching the ending node, resulting in a single route [5] [7].</w:t>
+      </w:r>
+    </w:p>
+    <w:p>
+      <w:pPr>
+        <w:pStyle w:val="ListParagraph"/>
+      </w:pPr>
+    </w:p>
+    <w:p>
+      <w:pPr>
+        <w:pStyle w:val="ListParagraph"/>
+      </w:pPr>
+      <w:r>
+        <w:t>To test the speed of the proposed multigoal algorithms, two uninformed search algorithms were used because they represent the worst case scenario in terms of time taken for the search. The algorithms are simplified versions of Dijkstra’s Shortest Path (DSP) algorithm and the Boundary Iterative-Deepening Depth-First Search (BIDFFS) algorithm proposed in [8]. The algorithms are modified to continue searching beyond the first goal and will only stop after all the predefined number of goals have been exhausted.</w:t>
+      </w:r>
+    </w:p>
+    <w:p>
+      <w:pPr>
+        <w:pStyle w:val="ListParagraph"/>
+      </w:pPr>
+      <w:r>
+        <w:t xml:space="preserve">A uniform cost of traversing from one node to another is used. All distances </w:t>
+      </w:r>
+      <w:r>
+        <w:t>described</w:t>
+      </w:r>
+      <w:r>
+        <w:t xml:space="preserve"> are rectilinear distances</w:t>
+      </w:r>
+      <w:r>
+        <w:t xml:space="preserve"> (as opposed to Euclidean distances) in which inly right angle paths are considered.</w:t>
+      </w:r>
+    </w:p>
+    <w:p>
+      <w:pPr>
+        <w:pStyle w:val="ListParagraph"/>
+        <w:numPr>
+          <w:ilvl w:val="0"/>
+          <w:numId w:val="32"/>
+        </w:numPr>
+      </w:pPr>
+      <w:r>
+        <w:t>Dijkstra’s Shortest Path Multigoal Algorithm;</w:t>
+      </w:r>
+    </w:p>
+    <w:p>
+      <w:pPr>
+        <w:pStyle w:val="ListParagraph"/>
+        <w:ind w:left="1080"/>
+      </w:pPr>
+      <w:r>
+        <w:t>This algorithm aims to find the optimal path of least cost (which is the same as the shortest path). During the process the starting node is marked as the current node and all other nodes are marked as unvisited. From the current node, the locations of all unvisited neighbouring nodes are stored in a First-In-First-Out(FIFO) buffer. The cost from all neighbouring nodes are calculated and saved in an array. The neighbouring node with the lowest cost will be the next node to be expanded. In the next iteration, it will become the new current node and the previous current node with be marked as visited. This is repeated until the goal is reached or until all nodes have been visited.</w:t>
+      </w:r>
+    </w:p>
+    <w:p>
+      <w:pPr>
+        <w:pStyle w:val="ListParagraph"/>
+        <w:numPr>
+          <w:ilvl w:val="0"/>
+          <w:numId w:val="32"/>
+        </w:numPr>
+      </w:pPr>
+      <w:r>
+        <w:t>Multigoal Boundary Iterative-Deepening Depth-First Search</w:t>
+      </w:r>
+    </w:p>
+    <w:p>
+      <w:pPr>
+        <w:pStyle w:val="ListParagraph"/>
+        <w:ind w:left="1080"/>
+      </w:pPr>
+      <w:r>
+        <w:t xml:space="preserve">The iterative-deepening depth-first search (IDDFS) searches each possible path in turn until it reaches a threshold or goal. The threshold determines how </w:t>
+      </w:r>
+      <w:proofErr w:type="gramStart"/>
+      <w:r>
+        <w:t>far( or</w:t>
+      </w:r>
+      <w:proofErr w:type="gramEnd"/>
+      <w:r>
+        <w:t xml:space="preserve"> deep) along </w:t>
+      </w:r>
+      <w:r>
+        <w:lastRenderedPageBreak/>
+        <w:t xml:space="preserve">the path it will go before stopping on that path and moving on to the remaining paths. For pathfinding, this threshold is increased from one till it reaches the goal. Each time the threshold is increased, the search starts all over again as if there were no previous searches. This can help save memory but introduces redundancy especially along deeper paths on larger maps where the threshold can be a larger value. </w:t>
+      </w:r>
+    </w:p>
+    <w:p>
+      <w:pPr>
+        <w:pStyle w:val="ListParagraph"/>
+        <w:ind w:left="1080"/>
+      </w:pPr>
+      <w:r>
+        <w:t xml:space="preserve">The BIDDFS is based on the IDDFS but eliminates the need for repeating all previous operations in a search when it iterates in a new threshold. Instead, it starts the search from the boundary nodes from the previous iteration. The fringe search [3] achieves this by storing the boundary nodes of a previous iteration. The BIDDFS achieves this by scanning the map for boundary nodes at the start of every new iteration. </w:t>
+      </w:r>
+      <w:r>
+        <w:t>Boundary nodes are identified by locating nodes that neighbour expanded nodes. The BIDDFS algorithm starts by locating the boundary nodes around the starting node and stores it into the buffer, and for every node expanded its location in the buffer is removed and that location marked as visited. When the buffer is exhausted, the threshold increases by one. Then, boundary node locating commences to find a new set of boundary nodes from which to expand. This expansion process repeats itself until the goal is reached or until all nodes have been visited.</w:t>
+      </w:r>
+    </w:p>
+    <w:p>
+      <w:pPr>
+        <w:ind w:left="720"/>
+      </w:pPr>
+      <w:r>
+        <w:t xml:space="preserve">The conclusion found from the tests conducted show that the multigoal algorithms show better time efficiencies on both maps with and without obstacles. There is an exponential </w:t>
+      </w:r>
+      <w:r>
+        <w:t>increase</w:t>
+      </w:r>
+      <w:r>
+        <w:t xml:space="preserve"> in pathfinding time recorded by single-goal algorithms when searching for multiple goals on open maps.</w:t>
+      </w:r>
+      <w:r>
+        <w:t xml:space="preserve"> Results show that time taken by single-goal algorithms to search for nine goals can be reduced by up to 458% when multigoal algorithms are used. The BIDDFS is also slower than the Dijkstra’s but on actual maps the difference in the time taken is less pronounced and within 5% of each other.</w:t>
+      </w:r>
+    </w:p>
+    <w:p>
+      <w:pPr>
+        <w:rPr>
+          <w:u w:val="single"/>
+        </w:rPr>
+      </w:pPr>
+      <w:r>
+        <w:rPr>
+          <w:u w:val="single"/>
+        </w:rPr>
+        <w:t>Literature Comments</w:t>
+      </w:r>
+    </w:p>
+    <w:p>
+      <w:pPr>
+        <w:pStyle w:val="ListParagraph"/>
+        <w:numPr>
+          <w:ilvl w:val="0"/>
+          <w:numId w:val="33"/>
+        </w:numPr>
+        <w:rPr>
+          <w:u w:val="single"/>
+        </w:rPr>
+      </w:pPr>
+      <w:r>
+        <w:t>Multigoal algorithms isn’t something immediately useful for the project and therefore will not be implemented into the initial pathfinding system. However, it is useful to acknowledge the improvements between single goal and multigoal algorithms. I situation may arise within the game where a character needs to go to a number of location before finally finishing by going to a final location. For example, a customer has asked for a certain type of stock that is not on the shop floor; a worker may need to go and look in the warehouse, and maybe in other locations, to see if they stock is in store somewhere. Simple A* pathfinding may take the worker on a non-optimal path to find the item in a number of locations, but if multigoal pathfinding was implemented alongside the A* pathfinding using a hybrid algorithm, the most optimal path may be used which would of course be better and more realistic. Also, due to A* being a version of Dijkstra’s algorithm, the Dijkstra’s Shortest Path Multigoal Algorithm may be quite simple to implement into the A* algorithm.</w:t>
+      </w:r>
+    </w:p>
+    <w:p>
+      <w:pPr>
+        <w:rPr>
+          <w:u w:val="single"/>
+        </w:rPr>
+      </w:pPr>
+      <w:r>
+        <w:rPr>
+          <w:u w:val="single"/>
+        </w:rPr>
+        <w:t>References Used in the works</w:t>
+      </w:r>
+    </w:p>
+    <w:p>
+      <w:r>
+        <w:t xml:space="preserve">[1] S. J. Russell, P. </w:t>
+      </w:r>
+      <w:proofErr w:type="spellStart"/>
+      <w:r>
+        <w:t>Norvig</w:t>
+      </w:r>
+      <w:proofErr w:type="spellEnd"/>
+      <w:r>
+        <w:t>, J. F. Candy, J. M. Malik, and D. D. Edwards, Artificial Intelligence: A Modern Approach. Upper Saddle River, NJ, USA: Prentice-Hall, Inc., 1996.</w:t>
+      </w:r>
+    </w:p>
+    <w:p>
+      <w:r>
+        <w:t>[2]</w:t>
+      </w:r>
+      <w:r>
+        <w:t xml:space="preserve"> </w:t>
+      </w:r>
+      <w:r>
+        <w:t xml:space="preserve">R. E. </w:t>
+      </w:r>
+      <w:proofErr w:type="spellStart"/>
+      <w:r>
+        <w:t>Korf</w:t>
+      </w:r>
+      <w:proofErr w:type="spellEnd"/>
+      <w:r>
+        <w:t xml:space="preserve">, “Depth-first iterative-deepening: An optimal admissible tree search,” </w:t>
+      </w:r>
+      <w:proofErr w:type="spellStart"/>
+      <w:r>
+        <w:t>Artif</w:t>
+      </w:r>
+      <w:proofErr w:type="spellEnd"/>
+      <w:r>
+        <w:t xml:space="preserve">. </w:t>
+      </w:r>
+      <w:proofErr w:type="spellStart"/>
+      <w:r>
+        <w:t>Intell</w:t>
+      </w:r>
+      <w:proofErr w:type="spellEnd"/>
+      <w:r>
+        <w:t>., vol. 27, no. 1, pp. 97–109, Sep. 1985. [Online]. Available: http://dx.doi.org/10.1016/0004-3702(85)90084-0</w:t>
+      </w:r>
+    </w:p>
+    <w:p>
+      <w:r>
+        <w:lastRenderedPageBreak/>
+        <w:t>[3]</w:t>
+      </w:r>
+      <w:r>
+        <w:t xml:space="preserve"> </w:t>
+      </w:r>
+      <w:r>
+        <w:t xml:space="preserve">Y. </w:t>
+      </w:r>
+      <w:proofErr w:type="spellStart"/>
+      <w:r>
+        <w:t>Bjornsson</w:t>
+      </w:r>
+      <w:proofErr w:type="spellEnd"/>
+      <w:r>
+        <w:t xml:space="preserve">, M. </w:t>
+      </w:r>
+      <w:proofErr w:type="spellStart"/>
+      <w:r>
+        <w:t>Enzenberger</w:t>
+      </w:r>
+      <w:proofErr w:type="spellEnd"/>
+      <w:r>
+        <w:t xml:space="preserve">, R. C. </w:t>
+      </w:r>
+      <w:proofErr w:type="spellStart"/>
+      <w:r>
+        <w:t>Holte</w:t>
+      </w:r>
+      <w:proofErr w:type="spellEnd"/>
+      <w:r>
+        <w:t xml:space="preserve">, and J. Schaeffer, “Fringe ¨ search: beating A at pathfinding on game maps,” in </w:t>
+      </w:r>
+      <w:proofErr w:type="gramStart"/>
+      <w:r>
+        <w:t>In</w:t>
+      </w:r>
+      <w:proofErr w:type="gramEnd"/>
+      <w:r>
+        <w:t xml:space="preserve"> Proceedings of IEEE Symposium on Computational Intelligence and Games, 2005, pp. 125–132.</w:t>
+      </w:r>
+    </w:p>
+    <w:p>
+      <w:r>
+        <w:t>[4]</w:t>
+      </w:r>
+      <w:r>
+        <w:t xml:space="preserve"> </w:t>
+      </w:r>
+      <w:r>
+        <w:t xml:space="preserve">C. </w:t>
+      </w:r>
+      <w:proofErr w:type="spellStart"/>
+      <w:r>
+        <w:t>Moldenhauer</w:t>
+      </w:r>
+      <w:proofErr w:type="spellEnd"/>
+      <w:r>
+        <w:t xml:space="preserve">, A. </w:t>
+      </w:r>
+      <w:proofErr w:type="spellStart"/>
+      <w:r>
+        <w:t>Felner</w:t>
+      </w:r>
+      <w:proofErr w:type="spellEnd"/>
+      <w:r>
+        <w:t>, N. R. Sturtevant, and J. Schaeffer, “</w:t>
+      </w:r>
+      <w:proofErr w:type="spellStart"/>
+      <w:r>
+        <w:t>Singlefrontier</w:t>
+      </w:r>
+      <w:proofErr w:type="spellEnd"/>
+      <w:r>
+        <w:t xml:space="preserve"> bidirectional search,” in Proceedings of the Third Annual Symposium on Combinatorial Search, SOCS 2010, Stone Mountain, Atlanta, Georgia, USA, July 8-10, 2010. AAAI Press, 2010.</w:t>
+      </w:r>
+    </w:p>
+    <w:p>
+      <w:r>
+        <w:t>[5]</w:t>
+      </w:r>
+      <w:r>
+        <w:t xml:space="preserve"> </w:t>
+      </w:r>
+      <w:r>
+        <w:t xml:space="preserve">L. </w:t>
+      </w:r>
+      <w:proofErr w:type="spellStart"/>
+      <w:r>
+        <w:t>Hongyun</w:t>
+      </w:r>
+      <w:proofErr w:type="spellEnd"/>
+      <w:r>
+        <w:t xml:space="preserve">, J. Xiao, and J. </w:t>
+      </w:r>
+      <w:proofErr w:type="spellStart"/>
+      <w:r>
+        <w:t>Hehua</w:t>
+      </w:r>
+      <w:proofErr w:type="spellEnd"/>
+      <w:r>
+        <w:t>, “Multi-goal path planning algorithm for mobile robots in grid space,” in The Proceedings of the 25th Chinese Control and Decision Conference (CCDC), May 2013, May 2013, pp. 2872–2876.</w:t>
+      </w:r>
+    </w:p>
+    <w:p>
+      <w:r>
+        <w:t>[6]</w:t>
+      </w:r>
+      <w:r>
+        <w:t xml:space="preserve"> </w:t>
+      </w:r>
+      <w:r>
+        <w:t xml:space="preserve">A. M. </w:t>
+      </w:r>
+      <w:proofErr w:type="spellStart"/>
+      <w:r>
+        <w:t>Parodi</w:t>
+      </w:r>
+      <w:proofErr w:type="spellEnd"/>
+      <w:r>
+        <w:t>, “Multi-goal real-time global path planning for an autonomous land vehicle using a high-speed graph search processor,” in Proceedings of the 1985 IEEE International Conference on Robotics and Automation, vol. 2, Mar 1985, pp. 161–167.</w:t>
+      </w:r>
+    </w:p>
+    <w:p>
+      <w:r>
+        <w:t>[7] M. Werner, “Selection and ordering of points-of-interest in large-scale indoor navigation systems,” in Proceedings of the IEEE 35th Annual Computer Software and Applications Conference (COMPSAC), 2011, July 2011, pp. 504–509.</w:t>
+      </w:r>
+    </w:p>
+    <w:p>
+      <w:r>
+        <w:t xml:space="preserve">[8] K. L. Lim, L. S. </w:t>
+      </w:r>
+      <w:proofErr w:type="spellStart"/>
+      <w:r>
+        <w:t>Yeong</w:t>
+      </w:r>
+      <w:proofErr w:type="spellEnd"/>
+      <w:r>
+        <w:t xml:space="preserve">, K. P. Seng, and L.-M. </w:t>
+      </w:r>
+      <w:proofErr w:type="spellStart"/>
+      <w:r>
+        <w:t>Ang</w:t>
+      </w:r>
+      <w:proofErr w:type="spellEnd"/>
+      <w:r>
+        <w:t>, “A simplified implementation of the boundary iterative-deepening depth-first search algorithm,” in Proceedings of the 13th International Conference on Electronics, Information and Communication, ICEIC 2014, Jan 2014, pp. 173–174.</w:t>
+      </w:r>
+    </w:p>
+    <w:p/>
+    <w:p>
+      <w:r>
+        <w:t>3</w:t>
+      </w:r>
+      <w:r>
+        <w:rPr>
+          <w:vertAlign w:val="superscript"/>
+        </w:rPr>
+        <w:t>rd</w:t>
+      </w:r>
+      <w:r>
+        <w:t xml:space="preserve"> December 2016</w:t>
+      </w:r>
+    </w:p>
+    <w:p>
+      <w:pPr>
+        <w:rPr>
+          <w:u w:val="single"/>
+        </w:rPr>
+      </w:pPr>
+      <w:r>
+        <w:rPr>
+          <w:u w:val="single"/>
+        </w:rPr>
+        <w:t>Plans</w:t>
+      </w:r>
+    </w:p>
+    <w:p>
+      <w:pPr>
+        <w:pStyle w:val="ListParagraph"/>
+        <w:numPr>
+          <w:ilvl w:val="0"/>
+          <w:numId w:val="39"/>
+        </w:numPr>
+        <w:rPr>
+          <w:strike/>
+        </w:rPr>
+      </w:pPr>
+      <w:r>
+        <w:rPr>
+          <w:strike/>
+        </w:rPr>
+        <w:t>Find literature focused on different pathfinding techniques with advantages and disadvantages</w:t>
+      </w:r>
+      <w:r>
+        <w:rPr>
+          <w:strike/>
+        </w:rPr>
+        <w:t>.</w:t>
+      </w:r>
+    </w:p>
+    <w:p>
+      <w:pPr>
+        <w:rPr>
+          <w:u w:val="single"/>
+        </w:rPr>
+      </w:pPr>
+      <w:r>
+        <w:rPr>
+          <w:u w:val="single"/>
+        </w:rPr>
+        <w:t>List of Literature</w:t>
+      </w:r>
+    </w:p>
+    <w:p>
+      <w:pPr>
+        <w:pStyle w:val="ListParagraph"/>
+        <w:numPr>
+          <w:ilvl w:val="0"/>
+          <w:numId w:val="36"/>
+        </w:numPr>
+      </w:pPr>
+      <w:r>
+        <w:t>Pathfinding in Partially Explored Games Environments</w:t>
+      </w:r>
+      <w:r>
+        <w:t xml:space="preserve"> </w:t>
+      </w:r>
+      <w:hyperlink r:id="rId16" w:history="1">
+        <w:r>
+          <w:rPr>
+            <w:rStyle w:val="Hyperlink"/>
+          </w:rPr>
+          <w:t>http://ieeexplore.ieee.org/document/6930151/</w:t>
+        </w:r>
+      </w:hyperlink>
+    </w:p>
+    <w:p>
+      <w:pPr>
+        <w:rPr>
+          <w:u w:val="single"/>
+        </w:rPr>
+      </w:pPr>
+      <w:r>
+        <w:rPr>
+          <w:u w:val="single"/>
+        </w:rPr>
+        <w:t>Literature Details</w:t>
+      </w:r>
+    </w:p>
+    <w:p>
+      <w:pPr>
+        <w:pStyle w:val="ListParagraph"/>
+        <w:numPr>
+          <w:ilvl w:val="0"/>
+          <w:numId w:val="37"/>
+        </w:numPr>
+      </w:pPr>
+      <w:r>
+        <w:t>One of the distinct differences between human players and a Non-Playable Character (NPC) is that often the NPC is given information about the whole environment prior to solving the pathfinding process [1]. This gives the NPC an unnatural awareness of its environment which can result in an unrealistic behaviour when navigating. The proposed system aims to address this issue as the NPC has to plan the path to a given target through a fully unknown environment. As the NPC moves along the path it builds an internal map of the environment and recalculates the best path based on this internal map.</w:t>
+      </w:r>
+    </w:p>
+    <w:p>
+      <w:pPr>
+        <w:pStyle w:val="ListParagraph"/>
+        <w:ind w:left="1080"/>
+        <w:rPr>
+          <w:color w:val="FF0000"/>
+        </w:rPr>
+      </w:pPr>
+      <w:r>
+        <w:rPr>
+          <w:color w:val="FF0000"/>
+        </w:rPr>
+        <w:t xml:space="preserve">The paper then goes on to explain A* pathfinding and Dijkstra’s algorithms. These can be skipped as </w:t>
+      </w:r>
+      <w:r>
+        <w:rPr>
+          <w:color w:val="FF0000"/>
+        </w:rPr>
+        <w:t>this</w:t>
+      </w:r>
+      <w:r>
+        <w:rPr>
+          <w:color w:val="FF0000"/>
+        </w:rPr>
+        <w:t xml:space="preserve"> is explained in a previously reviewed literature.</w:t>
+      </w:r>
+    </w:p>
+    <w:p>
+      <w:pPr>
+        <w:pStyle w:val="ListParagraph"/>
+        <w:ind w:left="1080"/>
+      </w:pPr>
+      <w:r>
+        <w:t>The proposed system uses a hybrid approach [2]</w:t>
+      </w:r>
+      <w:r>
+        <w:t xml:space="preserve"> as the system will sense the environment, plan a path and move. If the NPC detects a change in the environment the system will re-evaluate the path. </w:t>
+      </w:r>
+    </w:p>
+    <w:p>
+      <w:pPr>
+        <w:pStyle w:val="ListParagraph"/>
+        <w:ind w:left="1080"/>
+      </w:pPr>
+      <w:r>
+        <w:rPr>
+          <w:noProof/>
+          <w:lang w:eastAsia="en-GB"/>
+        </w:rPr>
+        <w:lastRenderedPageBreak/>
+        <w:drawing>
+          <wp:anchor distT="0" distB="0" distL="114300" distR="114300" simplePos="0" relativeHeight="251667456" behindDoc="0" locked="0" layoutInCell="1" allowOverlap="1" wp14:anchorId="241B4054" wp14:editId="447F90CF">
+            <wp:simplePos x="0" y="0"/>
+            <wp:positionH relativeFrom="margin">
+              <wp:align>center</wp:align>
+            </wp:positionH>
+            <wp:positionV relativeFrom="paragraph">
+              <wp:posOffset>586333</wp:posOffset>
+            </wp:positionV>
+            <wp:extent cx="2156460" cy="1353820"/>
+            <wp:effectExtent l="0" t="0" r="0" b="0"/>
+            <wp:wrapTopAndBottom/>
+            <wp:docPr id="8" name="Picture 8"/>
+            <wp:cNvGraphicFramePr>
+              <a:graphicFrameLocks xmlns:a="http://schemas.openxmlformats.org/drawingml/2006/main" noChangeAspect="1"/>
+            </wp:cNvGraphicFramePr>
+            <a:graphic xmlns:a="http://schemas.openxmlformats.org/drawingml/2006/main">
+              <a:graphicData uri="http://schemas.openxmlformats.org/drawingml/2006/picture">
+                <pic:pic xmlns:pic="http://schemas.openxmlformats.org/drawingml/2006/picture">
+                  <pic:nvPicPr>
+                    <pic:cNvPr id="8" name="Partially Explored Pathfinding Sensor Example.PNG"/>
+                    <pic:cNvPicPr/>
+                  </pic:nvPicPr>
+                  <pic:blipFill rotWithShape="1">
+                    <a:blip r:embed="rId17" cstate="print">
+                      <a:extLst>
+                        <a:ext uri="{28A0092B-C50C-407E-A947-70E740481C1C}">
+                          <a14:useLocalDpi xmlns:a14="http://schemas.microsoft.com/office/drawing/2010/main" val="0"/>
+                        </a:ext>
+                      </a:extLst>
+                    </a:blip>
+                    <a:srcRect l="6172" t="15585" r="9695" b="1525"/>
+                    <a:stretch/>
+                  </pic:blipFill>
+                  <pic:spPr bwMode="auto">
+                    <a:xfrm>
+                      <a:off x="0" y="0"/>
+                      <a:ext cx="2156460" cy="1353820"/>
+                    </a:xfrm>
+                    <a:prstGeom prst="rect">
+                      <a:avLst/>
+                    </a:prstGeom>
+                    <a:ln>
+                      <a:noFill/>
+                    </a:ln>
+                    <a:extLst>
+                      <a:ext uri="{53640926-AAD7-44D8-BBD7-CCE9431645EC}">
+                        <a14:shadowObscured xmlns:a14="http://schemas.microsoft.com/office/drawing/2010/main"/>
+                      </a:ext>
+                    </a:extLst>
+                  </pic:spPr>
+                </pic:pic>
+              </a:graphicData>
+            </a:graphic>
+            <wp14:sizeRelH relativeFrom="page">
+              <wp14:pctWidth>0</wp14:pctWidth>
+            </wp14:sizeRelH>
+            <wp14:sizeRelV relativeFrom="page">
+              <wp14:pctHeight>0</wp14:pctHeight>
+            </wp14:sizeRelV>
+          </wp:anchor>
+        </w:drawing>
+      </w:r>
+      <w:r>
+        <w:t>The system was developed in Unity3D and uses the Raycast function to act as sensors. The NPC simulates three sensors as shown in figure 3. The sensors sweep through a radius of a 90-degree angle giving the NPC a viewable range of 270 degrees.</w:t>
+      </w:r>
+    </w:p>
+    <w:p>
+      <w:pPr>
+        <w:pStyle w:val="ListParagraph"/>
+        <w:ind w:left="1080"/>
+      </w:pPr>
+      <w:r>
+        <w:t>The Raycast function acts in a similar way to a Sonar or LIDAR based system in that a single point is projected outwards. If the Raycast collides with an object, the system records the collision point. The NPC is able to detect any object in the environment which is set as a physics collider.</w:t>
+      </w:r>
+    </w:p>
+    <w:p>
+      <w:pPr>
+        <w:pStyle w:val="ListParagraph"/>
+        <w:ind w:left="1080"/>
+      </w:pPr>
+      <w:r>
+        <w:t>When the simulation starts the only information the NPC is given about the environment is the position of the target destination.</w:t>
+      </w:r>
+    </w:p>
+    <w:p>
+      <w:pPr>
+        <w:pStyle w:val="ListParagraph"/>
+        <w:ind w:left="1080"/>
+      </w:pPr>
+      <w:r>
+        <w:t>Occupancy Grids</w:t>
+      </w:r>
+    </w:p>
+    <w:p>
+      <w:pPr>
+        <w:pStyle w:val="ListParagraph"/>
+        <w:ind w:left="1080"/>
+      </w:pPr>
+      <w:r>
+        <w:t xml:space="preserve">The Occupancy grid is stored as a multidimensional array that represents a grid of 100x100 double data types and represents the certainty of uncertainty of object in the environment. This gives the NPC a memory space of 100,000 doubles which requires 9.8 Kilobytes of storage. Each value represents a given area of the environment and the size of each area can be adjusted the </w:t>
+      </w:r>
+      <w:r>
+        <w:t>through the use of resolution variable. The values stored represent the probability that the square is occupied and with the NPC not been given any prior information about the environment each square is defaulted to 0.5.</w:t>
+      </w:r>
+      <w:r>
+        <w:t xml:space="preserve"> </w:t>
+      </w:r>
+      <w:r>
+        <w:t>This represents that each square is neither occupied not empty.</w:t>
+      </w:r>
+    </w:p>
+    <w:p>
+      <w:pPr>
+        <w:pStyle w:val="ListParagraph"/>
+        <w:ind w:left="1080"/>
+      </w:pPr>
+      <w:r>
+        <w:t>During very iteration of the simulation the NPC take sensor readings. If the sensors detect an object, the system recalculates the occupancy values for each square in relation to the sensor’s reading position.</w:t>
+      </w:r>
+    </w:p>
+    <w:p>
+      <w:pPr>
+        <w:pStyle w:val="ListParagraph"/>
+        <w:ind w:left="1080"/>
+        <w:rPr>
+          <w:color w:val="FF0000"/>
+        </w:rPr>
+      </w:pPr>
+      <w:r>
+        <w:rPr>
+          <w:color w:val="FF0000"/>
+        </w:rPr>
+        <w:t>The paper then goes on to explain the different calculations used depending upon the distance from the source square the observed object is. These finer details are not relevant currently and so will be skipped, but may be returned to later if this system is implemented into the program.</w:t>
+      </w:r>
+    </w:p>
+    <w:p>
+      <w:pPr>
+        <w:rPr>
+          <w:u w:val="single"/>
+        </w:rPr>
+      </w:pPr>
+      <w:r>
+        <w:rPr>
+          <w:u w:val="single"/>
+        </w:rPr>
+        <w:t>Literature Comments</w:t>
+      </w:r>
+    </w:p>
+    <w:p>
+      <w:pPr>
+        <w:pStyle w:val="ListParagraph"/>
+        <w:numPr>
+          <w:ilvl w:val="0"/>
+          <w:numId w:val="40"/>
+        </w:numPr>
+      </w:pPr>
+      <w:r>
+        <w:t>This is a very interested topic because it may become very relevant if advanced AI pathfinding is implemented. Later in the project, when the characters are being developed, line of sight is something that may be implemented. If this is the case, then this system of partially explored game environments may be something useful. Imagine the case of a customer entering the shop for the first time, they should not know the layout of the shop or where things are located. This system could then be used and it should create a realistic version of the A* pathfinding where the customer takes a non-optimal path because they simply don’t know the best way to go. This would improve if they returned to the store because their previous encounter information could stay and then they will be able to make a better guess on the right path to use.</w:t>
+      </w:r>
+      <w:r>
+        <w:t xml:space="preserve"> A concept of ‘shop familiarity’ is something that is planned to be implemented in later stages and so this advanced pathfinding will hopefully be an important part of it.</w:t>
+      </w:r>
+    </w:p>
+    <w:p>
+      <w:pPr>
+        <w:pStyle w:val="ListParagraph"/>
+        <w:ind w:left="1080"/>
+      </w:pPr>
+      <w:r>
+        <w:lastRenderedPageBreak/>
+        <w:t>This idea of advanced pathfinding will not be implemented until the ‘line of sight’ system is implemented and so a simple A* pathfinding algorithm will be used initially.</w:t>
+      </w:r>
+    </w:p>
+    <w:p>
+      <w:pPr>
+        <w:rPr>
+          <w:u w:val="single"/>
+        </w:rPr>
+      </w:pPr>
+      <w:r>
+        <w:rPr>
+          <w:u w:val="single"/>
+        </w:rPr>
+        <w:t>References Used in the works</w:t>
+      </w:r>
+    </w:p>
+    <w:p>
+      <w:r>
+        <w:t>[1]</w:t>
+      </w:r>
+      <w:r>
+        <w:t xml:space="preserve"> Bourg, D.M., (2004) AI for Game Developers 1 Edition. O’Reilly Media</w:t>
+      </w:r>
+    </w:p>
+    <w:p>
+      <w:r>
+        <w:t xml:space="preserve">[2] </w:t>
+      </w:r>
+      <w:r>
+        <w:t>Ronny Hartanto, 2011. A Hybrid Deliberative Layer for Robotic Agents: Fusing DL Reasoning with HTN Planning in Autonomous Robots 2011 Edition. Springer.</w:t>
+      </w:r>
+    </w:p>
+    <w:p/>
+    <w:p>
+      <w:r>
+        <w:t>5</w:t>
+      </w:r>
+      <w:r>
+        <w:rPr>
+          <w:vertAlign w:val="superscript"/>
+        </w:rPr>
+        <w:t>th</w:t>
+      </w:r>
+      <w:r>
+        <w:t xml:space="preserve"> December 2016</w:t>
+      </w:r>
+    </w:p>
+    <w:p>
+      <w:pPr>
+        <w:rPr>
+          <w:u w:val="single"/>
+        </w:rPr>
+      </w:pPr>
+      <w:r>
+        <w:rPr>
+          <w:u w:val="single"/>
+        </w:rPr>
+        <w:t>Plans</w:t>
+      </w:r>
+    </w:p>
+    <w:p>
+      <w:pPr>
+        <w:pStyle w:val="ListParagraph"/>
+        <w:numPr>
+          <w:ilvl w:val="0"/>
+          <w:numId w:val="34"/>
+        </w:numPr>
+      </w:pPr>
+      <w:r>
+        <w:t>Implement A* Pathfinding</w:t>
+      </w:r>
+    </w:p>
+    <w:p>
+      <w:pPr>
+        <w:rPr>
+          <w:u w:val="single"/>
+        </w:rPr>
+      </w:pPr>
+      <w:r>
+        <w:rPr>
+          <w:u w:val="single"/>
+        </w:rPr>
+        <w:t>Coding</w:t>
+      </w:r>
+    </w:p>
+    <w:p>
+      <w:r>
+        <w:tab/>
+        <w:t xml:space="preserve">Pathfinding in theory implemented. Cannot be tested until UI is created to allow a move order to be given to the character in the game. This will be done next session. A set of scripts were used to implement Priority Queues which simplify the code and allows the </w:t>
+      </w:r>
+      <w:proofErr w:type="spellStart"/>
+      <w:r>
+        <w:t>openSet</w:t>
+      </w:r>
+      <w:proofErr w:type="spellEnd"/>
+      <w:r>
+        <w:t xml:space="preserve"> queue to be ordered by lowest node cost (available here: &lt;</w:t>
+      </w:r>
+      <w:r>
+        <w:t xml:space="preserve"> </w:t>
+      </w:r>
+      <w:hyperlink r:id="rId18" w:history="1">
+        <w:r>
+          <w:rPr>
+            <w:rStyle w:val="Hyperlink"/>
+          </w:rPr>
+          <w:t>https://github.com/BlueRaja/High-Speed-Priority-Queue-for-C-Sharp</w:t>
+        </w:r>
+      </w:hyperlink>
+      <w:proofErr w:type="gramStart"/>
+      <w:r>
+        <w:t xml:space="preserve">&gt; </w:t>
+      </w:r>
+      <w:r>
+        <w:t>)</w:t>
+      </w:r>
+      <w:proofErr w:type="gramEnd"/>
+      <w:r>
+        <w:t xml:space="preserve">. </w:t>
+      </w:r>
+    </w:p>
+    <w:p>
+      <w:pPr>
+        <w:ind w:firstLine="720"/>
+      </w:pPr>
+      <w:r>
+        <w:t xml:space="preserve">The world now has a reference to the tileGraph so that every character can share the same tileGraph information, to save computing power. When a piece of furniture is placed down or deleted, the tileGraph invalidates and is re-created. </w:t>
+      </w:r>
+    </w:p>
+    <w:p>
+      <w:pPr>
+        <w:ind w:firstLine="720"/>
+      </w:pPr>
+      <w:r>
+        <w:t>Every piece of furniture now needs a movement cost associated with it. The higher the movement cost, the longer it will take to travel through the furniture. A cost of 0 is special and means it cannot be travelled through at all, like a wall.</w:t>
+      </w:r>
+    </w:p>
+    <w:p>
+      <w:pPr>
+        <w:ind w:firstLine="720"/>
+      </w:pPr>
+      <w:r>
+        <w:t xml:space="preserve">Each character now has an update function, which every frame checks to see if the character should be moving. </w:t>
+      </w:r>
+      <w:r>
+        <w:t xml:space="preserve">The character then goes through the process of working out what is the next tile they need to move to, with the help of the pathfinding path, and then lerp to the next tile. Before entering the </w:t>
+      </w:r>
+      <w:r>
+        <w:t>tile,</w:t>
+      </w:r>
+      <w:r>
+        <w:t xml:space="preserve"> it checks to see if it is valid and if it isn’</w:t>
+      </w:r>
+      <w:r>
+        <w:t>t</w:t>
+      </w:r>
+      <w:r>
+        <w:t xml:space="preserve"> the tileGraph must be incorrect and a new one if created.</w:t>
+      </w:r>
+      <w:r>
+        <w:t xml:space="preserve"> If the next tile is enterable soon, the function returns which will cause the character to stop moving. If the tile is enterable, the character checks to see if there is a piece of furniture there; if there is, the movement speed is slowed according to the movement cost of the furniture. A </w:t>
+      </w:r>
+      <w:proofErr w:type="spellStart"/>
+      <w:r>
+        <w:t>SetDestination</w:t>
+      </w:r>
+      <w:proofErr w:type="spellEnd"/>
+      <w:r>
+        <w:t xml:space="preserve"> function is also created which simply sets the m_destTile variable and will trigger movement on the next frame if needed and allowed.</w:t>
+      </w:r>
+    </w:p>
+    <w:p>
+      <w:pPr>
+        <w:rPr>
+          <w:u w:val="single"/>
+        </w:rPr>
+      </w:pPr>
+      <w:r>
+        <w:rPr>
+          <w:u w:val="single"/>
+        </w:rPr>
+        <w:t>Scripts Created</w:t>
+      </w:r>
+    </w:p>
+    <w:p>
+      <w:pPr>
+        <w:pStyle w:val="ListParagraph"/>
+        <w:numPr>
+          <w:ilvl w:val="0"/>
+          <w:numId w:val="41"/>
+        </w:numPr>
+      </w:pPr>
+      <w:r>
+        <w:t>Path_AStar</w:t>
+      </w:r>
+    </w:p>
+    <w:p>
+      <w:pPr>
+        <w:pStyle w:val="ListParagraph"/>
+        <w:numPr>
+          <w:ilvl w:val="0"/>
+          <w:numId w:val="41"/>
+        </w:numPr>
+      </w:pPr>
+      <w:r>
+        <w:t>Path_TileGraph</w:t>
+      </w:r>
+    </w:p>
+    <w:p>
+      <w:pPr>
+        <w:pStyle w:val="ListParagraph"/>
+        <w:numPr>
+          <w:ilvl w:val="0"/>
+          <w:numId w:val="41"/>
+        </w:numPr>
+      </w:pPr>
+      <w:r>
+        <w:t>Path_Edge</w:t>
+      </w:r>
+    </w:p>
+    <w:p>
+      <w:pPr>
+        <w:pStyle w:val="ListParagraph"/>
+        <w:numPr>
+          <w:ilvl w:val="0"/>
+          <w:numId w:val="41"/>
+        </w:numPr>
+      </w:pPr>
+      <w:r>
+        <w:t>Path_Node</w:t>
+      </w:r>
+    </w:p>
+    <w:p>
+      <w:pPr>
+        <w:rPr>
+          <w:u w:val="single"/>
+        </w:rPr>
+      </w:pPr>
+      <w:r>
+        <w:rPr>
+          <w:u w:val="single"/>
+        </w:rPr>
+        <w:t>Purpose of Created Scripts</w:t>
+      </w:r>
+    </w:p>
+    <w:p>
+      <w:pPr>
+        <w:pStyle w:val="ListParagraph"/>
+        <w:numPr>
+          <w:ilvl w:val="0"/>
+          <w:numId w:val="42"/>
+        </w:numPr>
+      </w:pPr>
+      <w:r>
+        <w:t>Path_AStar – This is where the main pathfinding algorithm takes place. It uses the Path_TileGraph to find a path from and to two given tiles.</w:t>
+      </w:r>
+    </w:p>
+    <w:p>
+      <w:pPr>
+        <w:pStyle w:val="ListParagraph"/>
+        <w:numPr>
+          <w:ilvl w:val="0"/>
+          <w:numId w:val="42"/>
+        </w:numPr>
+      </w:pPr>
+      <w:r>
+        <w:lastRenderedPageBreak/>
+        <w:t>Path_TileGraph – This class creates a simple path-finding compatible graph of the world’s tiles. Each tile is a node. Each walkable neighbour from a tile is linked via an edge connection.</w:t>
+      </w:r>
+    </w:p>
+    <w:p>
+      <w:pPr>
+        <w:pStyle w:val="ListParagraph"/>
+        <w:numPr>
+          <w:ilvl w:val="0"/>
+          <w:numId w:val="42"/>
+        </w:numPr>
+      </w:pPr>
+      <w:r>
+        <w:t>Path_Edge – Every node is linked to another node, that it can access by movement, by an edge.</w:t>
+      </w:r>
+    </w:p>
+    <w:p>
+      <w:pPr>
+        <w:pStyle w:val="ListParagraph"/>
+        <w:numPr>
+          <w:ilvl w:val="0"/>
+          <w:numId w:val="42"/>
+        </w:numPr>
+      </w:pPr>
+      <w:r>
+        <w:t>Path_Node – Every node has an array of edges leading out from it, and is used to determine if a neighbouring node can be reached.</w:t>
+      </w:r>
+    </w:p>
     <w:sectPr>
       <w:pgSz w:w="11906" w:h="16838"/>
       <w:pgMar w:top="1440" w:right="1440" w:bottom="1440" w:left="1440" w:header="708" w:footer="708" w:gutter="0"/>
@@ -1389,6 +3865,92 @@
 <file path=word/numbering.xml><?xml version="1.0" encoding="utf-8"?>
 <w:numbering xmlns:wpc="http://schemas.microsoft.com/office/word/2010/wordprocessingCanvas" xmlns:cx="http://schemas.microsoft.com/office/drawing/2014/chartex" xmlns:cx1="http://schemas.microsoft.com/office/drawing/2015/9/8/chartex" xmlns:cx2="http://schemas.microsoft.com/office/drawing/2015/10/21/chartex" xmlns:mc="http://schemas.openxmlformats.org/markup-compatibility/2006" xmlns:o="urn:schemas-microsoft-com:office:office" xmlns:r="http://schemas.openxmlformats.org/officeDocument/2006/relationships" xmlns:m="http://schemas.openxmlformats.org/officeDocument/2006/math" xmlns:v="urn:schemas-microsoft-com:vml" xmlns:wp14="http://schemas.microsoft.com/office/word/2010/wordprocessingDrawing" xmlns:wp="http://schemas.openxmlformats.org/drawingml/2006/wordprocessingDrawing" xmlns:w10="urn:schemas-microsoft-com:office:word" xmlns:w="http://schemas.openxmlformats.org/wordprocessingml/2006/main" xmlns:w14="http://schemas.microsoft.com/office/word/2010/wordml" xmlns:w15="http://schemas.microsoft.com/office/word/2012/wordml" xmlns:w16se="http://schemas.microsoft.com/office/word/2015/wordml/symex" xmlns:wpg="http://schemas.microsoft.com/office/word/2010/wordprocessingGroup" xmlns:wpi="http://schemas.microsoft.com/office/word/2010/wordprocessingInk" xmlns:wne="http://schemas.microsoft.com/office/word/2006/wordml" xmlns:wps="http://schemas.microsoft.com/office/word/2010/wordprocessingShape" mc:Ignorable="w14 w15 w16se wp14">
   <w:abstractNum w:abstractNumId="0" w15:restartNumberingAfterBreak="0">
+    <w:nsid w:val="00F14BB8"/>
+    <w:multiLevelType w:val="hybridMultilevel"/>
+    <w:tmpl w:val="1C066CDA"/>
+    <w:lvl w:ilvl="0" w:tplc="08090019">
+      <w:start w:val="1"/>
+      <w:numFmt w:val="lowerLetter"/>
+      <w:lvlText w:val="%1."/>
+      <w:lvlJc w:val="left"/>
+      <w:pPr>
+        <w:ind w:left="1440" w:hanging="360"/>
+      </w:pPr>
+    </w:lvl>
+    <w:lvl w:ilvl="1" w:tplc="08090019" w:tentative="1">
+      <w:start w:val="1"/>
+      <w:numFmt w:val="lowerLetter"/>
+      <w:lvlText w:val="%2."/>
+      <w:lvlJc w:val="left"/>
+      <w:pPr>
+        <w:ind w:left="2160" w:hanging="360"/>
+      </w:pPr>
+    </w:lvl>
+    <w:lvl w:ilvl="2" w:tplc="0809001B" w:tentative="1">
+      <w:start w:val="1"/>
+      <w:numFmt w:val="lowerRoman"/>
+      <w:lvlText w:val="%3."/>
+      <w:lvlJc w:val="right"/>
+      <w:pPr>
+        <w:ind w:left="2880" w:hanging="180"/>
+      </w:pPr>
+    </w:lvl>
+    <w:lvl w:ilvl="3" w:tplc="0809000F" w:tentative="1">
+      <w:start w:val="1"/>
+      <w:numFmt w:val="decimal"/>
+      <w:lvlText w:val="%4."/>
+      <w:lvlJc w:val="left"/>
+      <w:pPr>
+        <w:ind w:left="3600" w:hanging="360"/>
+      </w:pPr>
+    </w:lvl>
+    <w:lvl w:ilvl="4" w:tplc="08090019" w:tentative="1">
+      <w:start w:val="1"/>
+      <w:numFmt w:val="lowerLetter"/>
+      <w:lvlText w:val="%5."/>
+      <w:lvlJc w:val="left"/>
+      <w:pPr>
+        <w:ind w:left="4320" w:hanging="360"/>
+      </w:pPr>
+    </w:lvl>
+    <w:lvl w:ilvl="5" w:tplc="0809001B" w:tentative="1">
+      <w:start w:val="1"/>
+      <w:numFmt w:val="lowerRoman"/>
+      <w:lvlText w:val="%6."/>
+      <w:lvlJc w:val="right"/>
+      <w:pPr>
+        <w:ind w:left="5040" w:hanging="180"/>
+      </w:pPr>
+    </w:lvl>
+    <w:lvl w:ilvl="6" w:tplc="0809000F" w:tentative="1">
+      <w:start w:val="1"/>
+      <w:numFmt w:val="decimal"/>
+      <w:lvlText w:val="%7."/>
+      <w:lvlJc w:val="left"/>
+      <w:pPr>
+        <w:ind w:left="5760" w:hanging="360"/>
+      </w:pPr>
+    </w:lvl>
+    <w:lvl w:ilvl="7" w:tplc="08090019" w:tentative="1">
+      <w:start w:val="1"/>
+      <w:numFmt w:val="lowerLetter"/>
+      <w:lvlText w:val="%8."/>
+      <w:lvlJc w:val="left"/>
+      <w:pPr>
+        <w:ind w:left="6480" w:hanging="360"/>
+      </w:pPr>
+    </w:lvl>
+    <w:lvl w:ilvl="8" w:tplc="0809001B" w:tentative="1">
+      <w:start w:val="1"/>
+      <w:numFmt w:val="lowerRoman"/>
+      <w:lvlText w:val="%9."/>
+      <w:lvlJc w:val="right"/>
+      <w:pPr>
+        <w:ind w:left="7200" w:hanging="180"/>
+      </w:pPr>
+    </w:lvl>
+  </w:abstractNum>
+  <w:abstractNum w:abstractNumId="1" w15:restartNumberingAfterBreak="0">
     <w:nsid w:val="06435B23"/>
     <w:multiLevelType w:val="hybridMultilevel"/>
     <w:tmpl w:val="7CE6F69E"/>
@@ -1474,7 +4036,7 @@
       </w:pPr>
     </w:lvl>
   </w:abstractNum>
-  <w:abstractNum w:abstractNumId="1" w15:restartNumberingAfterBreak="0">
+  <w:abstractNum w:abstractNumId="2" w15:restartNumberingAfterBreak="0">
     <w:nsid w:val="07630E9B"/>
     <w:multiLevelType w:val="hybridMultilevel"/>
     <w:tmpl w:val="228A8C84"/>
@@ -1560,7 +4122,295 @@
       </w:pPr>
     </w:lvl>
   </w:abstractNum>
-  <w:abstractNum w:abstractNumId="2" w15:restartNumberingAfterBreak="0">
+  <w:abstractNum w:abstractNumId="3" w15:restartNumberingAfterBreak="0">
+    <w:nsid w:val="0FF14F2F"/>
+    <w:multiLevelType w:val="hybridMultilevel"/>
+    <w:tmpl w:val="E0FCBB0C"/>
+    <w:lvl w:ilvl="0" w:tplc="0809000F">
+      <w:start w:val="1"/>
+      <w:numFmt w:val="decimal"/>
+      <w:lvlText w:val="%1."/>
+      <w:lvlJc w:val="left"/>
+      <w:pPr>
+        <w:ind w:left="1080" w:hanging="360"/>
+      </w:pPr>
+      <w:rPr>
+        <w:rFonts w:hint="default"/>
+      </w:rPr>
+    </w:lvl>
+    <w:lvl w:ilvl="1" w:tplc="08090019">
+      <w:start w:val="1"/>
+      <w:numFmt w:val="lowerLetter"/>
+      <w:lvlText w:val="%2."/>
+      <w:lvlJc w:val="left"/>
+      <w:pPr>
+        <w:ind w:left="1800" w:hanging="360"/>
+      </w:pPr>
+    </w:lvl>
+    <w:lvl w:ilvl="2" w:tplc="0809001B" w:tentative="1">
+      <w:start w:val="1"/>
+      <w:numFmt w:val="lowerRoman"/>
+      <w:lvlText w:val="%3."/>
+      <w:lvlJc w:val="right"/>
+      <w:pPr>
+        <w:ind w:left="2520" w:hanging="180"/>
+      </w:pPr>
+    </w:lvl>
+    <w:lvl w:ilvl="3" w:tplc="0809000F" w:tentative="1">
+      <w:start w:val="1"/>
+      <w:numFmt w:val="decimal"/>
+      <w:lvlText w:val="%4."/>
+      <w:lvlJc w:val="left"/>
+      <w:pPr>
+        <w:ind w:left="3240" w:hanging="360"/>
+      </w:pPr>
+    </w:lvl>
+    <w:lvl w:ilvl="4" w:tplc="08090019" w:tentative="1">
+      <w:start w:val="1"/>
+      <w:numFmt w:val="lowerLetter"/>
+      <w:lvlText w:val="%5."/>
+      <w:lvlJc w:val="left"/>
+      <w:pPr>
+        <w:ind w:left="3960" w:hanging="360"/>
+      </w:pPr>
+    </w:lvl>
+    <w:lvl w:ilvl="5" w:tplc="0809001B" w:tentative="1">
+      <w:start w:val="1"/>
+      <w:numFmt w:val="lowerRoman"/>
+      <w:lvlText w:val="%6."/>
+      <w:lvlJc w:val="right"/>
+      <w:pPr>
+        <w:ind w:left="4680" w:hanging="180"/>
+      </w:pPr>
+    </w:lvl>
+    <w:lvl w:ilvl="6" w:tplc="0809000F" w:tentative="1">
+      <w:start w:val="1"/>
+      <w:numFmt w:val="decimal"/>
+      <w:lvlText w:val="%7."/>
+      <w:lvlJc w:val="left"/>
+      <w:pPr>
+        <w:ind w:left="5400" w:hanging="360"/>
+      </w:pPr>
+    </w:lvl>
+    <w:lvl w:ilvl="7" w:tplc="08090019" w:tentative="1">
+      <w:start w:val="1"/>
+      <w:numFmt w:val="lowerLetter"/>
+      <w:lvlText w:val="%8."/>
+      <w:lvlJc w:val="left"/>
+      <w:pPr>
+        <w:ind w:left="6120" w:hanging="360"/>
+      </w:pPr>
+    </w:lvl>
+    <w:lvl w:ilvl="8" w:tplc="0809001B" w:tentative="1">
+      <w:start w:val="1"/>
+      <w:numFmt w:val="lowerRoman"/>
+      <w:lvlText w:val="%9."/>
+      <w:lvlJc w:val="right"/>
+      <w:pPr>
+        <w:ind w:left="6840" w:hanging="180"/>
+      </w:pPr>
+    </w:lvl>
+  </w:abstractNum>
+  <w:abstractNum w:abstractNumId="4" w15:restartNumberingAfterBreak="0">
+    <w:nsid w:val="18A075D1"/>
+    <w:multiLevelType w:val="hybridMultilevel"/>
+    <w:tmpl w:val="1166F9FC"/>
+    <w:lvl w:ilvl="0" w:tplc="0809000F">
+      <w:start w:val="1"/>
+      <w:numFmt w:val="decimal"/>
+      <w:lvlText w:val="%1."/>
+      <w:lvlJc w:val="left"/>
+      <w:pPr>
+        <w:ind w:left="720" w:hanging="360"/>
+      </w:pPr>
+    </w:lvl>
+    <w:lvl w:ilvl="1" w:tplc="08090019">
+      <w:start w:val="1"/>
+      <w:numFmt w:val="lowerLetter"/>
+      <w:lvlText w:val="%2."/>
+      <w:lvlJc w:val="left"/>
+      <w:pPr>
+        <w:ind w:left="1440" w:hanging="360"/>
+      </w:pPr>
+    </w:lvl>
+    <w:lvl w:ilvl="2" w:tplc="0809001B" w:tentative="1">
+      <w:start w:val="1"/>
+      <w:numFmt w:val="lowerRoman"/>
+      <w:lvlText w:val="%3."/>
+      <w:lvlJc w:val="right"/>
+      <w:pPr>
+        <w:ind w:left="2160" w:hanging="180"/>
+      </w:pPr>
+    </w:lvl>
+    <w:lvl w:ilvl="3" w:tplc="0809000F" w:tentative="1">
+      <w:start w:val="1"/>
+      <w:numFmt w:val="decimal"/>
+      <w:lvlText w:val="%4."/>
+      <w:lvlJc w:val="left"/>
+      <w:pPr>
+        <w:ind w:left="2880" w:hanging="360"/>
+      </w:pPr>
+    </w:lvl>
+    <w:lvl w:ilvl="4" w:tplc="08090019" w:tentative="1">
+      <w:start w:val="1"/>
+      <w:numFmt w:val="lowerLetter"/>
+      <w:lvlText w:val="%5."/>
+      <w:lvlJc w:val="left"/>
+      <w:pPr>
+        <w:ind w:left="3600" w:hanging="360"/>
+      </w:pPr>
+    </w:lvl>
+    <w:lvl w:ilvl="5" w:tplc="0809001B" w:tentative="1">
+      <w:start w:val="1"/>
+      <w:numFmt w:val="lowerRoman"/>
+      <w:lvlText w:val="%6."/>
+      <w:lvlJc w:val="right"/>
+      <w:pPr>
+        <w:ind w:left="4320" w:hanging="180"/>
+      </w:pPr>
+    </w:lvl>
+    <w:lvl w:ilvl="6" w:tplc="0809000F" w:tentative="1">
+      <w:start w:val="1"/>
+      <w:numFmt w:val="decimal"/>
+      <w:lvlText w:val="%7."/>
+      <w:lvlJc w:val="left"/>
+      <w:pPr>
+        <w:ind w:left="5040" w:hanging="360"/>
+      </w:pPr>
+    </w:lvl>
+    <w:lvl w:ilvl="7" w:tplc="08090019" w:tentative="1">
+      <w:start w:val="1"/>
+      <w:numFmt w:val="lowerLetter"/>
+      <w:lvlText w:val="%8."/>
+      <w:lvlJc w:val="left"/>
+      <w:pPr>
+        <w:ind w:left="5760" w:hanging="360"/>
+      </w:pPr>
+    </w:lvl>
+    <w:lvl w:ilvl="8" w:tplc="0809001B" w:tentative="1">
+      <w:start w:val="1"/>
+      <w:numFmt w:val="lowerRoman"/>
+      <w:lvlText w:val="%9."/>
+      <w:lvlJc w:val="right"/>
+      <w:pPr>
+        <w:ind w:left="6480" w:hanging="180"/>
+      </w:pPr>
+    </w:lvl>
+  </w:abstractNum>
+  <w:abstractNum w:abstractNumId="5" w15:restartNumberingAfterBreak="0">
+    <w:nsid w:val="1AC52DCE"/>
+    <w:multiLevelType w:val="hybridMultilevel"/>
+    <w:tmpl w:val="E6389A6A"/>
+    <w:lvl w:ilvl="0" w:tplc="08090001">
+      <w:start w:val="1"/>
+      <w:numFmt w:val="bullet"/>
+      <w:lvlText w:val=""/>
+      <w:lvlJc w:val="left"/>
+      <w:pPr>
+        <w:ind w:left="720" w:hanging="360"/>
+      </w:pPr>
+      <w:rPr>
+        <w:rFonts w:ascii="Symbol" w:hAnsi="Symbol" w:hint="default"/>
+      </w:rPr>
+    </w:lvl>
+    <w:lvl w:ilvl="1" w:tplc="08090003" w:tentative="1">
+      <w:start w:val="1"/>
+      <w:numFmt w:val="bullet"/>
+      <w:lvlText w:val="o"/>
+      <w:lvlJc w:val="left"/>
+      <w:pPr>
+        <w:ind w:left="1440" w:hanging="360"/>
+      </w:pPr>
+      <w:rPr>
+        <w:rFonts w:ascii="Courier New" w:hAnsi="Courier New" w:cs="Courier New" w:hint="default"/>
+      </w:rPr>
+    </w:lvl>
+    <w:lvl w:ilvl="2" w:tplc="08090005" w:tentative="1">
+      <w:start w:val="1"/>
+      <w:numFmt w:val="bullet"/>
+      <w:lvlText w:val=""/>
+      <w:lvlJc w:val="left"/>
+      <w:pPr>
+        <w:ind w:left="2160" w:hanging="360"/>
+      </w:pPr>
+      <w:rPr>
+        <w:rFonts w:ascii="Wingdings" w:hAnsi="Wingdings" w:hint="default"/>
+      </w:rPr>
+    </w:lvl>
+    <w:lvl w:ilvl="3" w:tplc="08090001" w:tentative="1">
+      <w:start w:val="1"/>
+      <w:numFmt w:val="bullet"/>
+      <w:lvlText w:val=""/>
+      <w:lvlJc w:val="left"/>
+      <w:pPr>
+        <w:ind w:left="2880" w:hanging="360"/>
+      </w:pPr>
+      <w:rPr>
+        <w:rFonts w:ascii="Symbol" w:hAnsi="Symbol" w:hint="default"/>
+      </w:rPr>
+    </w:lvl>
+    <w:lvl w:ilvl="4" w:tplc="08090003" w:tentative="1">
+      <w:start w:val="1"/>
+      <w:numFmt w:val="bullet"/>
+      <w:lvlText w:val="o"/>
+      <w:lvlJc w:val="left"/>
+      <w:pPr>
+        <w:ind w:left="3600" w:hanging="360"/>
+      </w:pPr>
+      <w:rPr>
+        <w:rFonts w:ascii="Courier New" w:hAnsi="Courier New" w:cs="Courier New" w:hint="default"/>
+      </w:rPr>
+    </w:lvl>
+    <w:lvl w:ilvl="5" w:tplc="08090005" w:tentative="1">
+      <w:start w:val="1"/>
+      <w:numFmt w:val="bullet"/>
+      <w:lvlText w:val=""/>
+      <w:lvlJc w:val="left"/>
+      <w:pPr>
+        <w:ind w:left="4320" w:hanging="360"/>
+      </w:pPr>
+      <w:rPr>
+        <w:rFonts w:ascii="Wingdings" w:hAnsi="Wingdings" w:hint="default"/>
+      </w:rPr>
+    </w:lvl>
+    <w:lvl w:ilvl="6" w:tplc="08090001" w:tentative="1">
+      <w:start w:val="1"/>
+      <w:numFmt w:val="bullet"/>
+      <w:lvlText w:val=""/>
+      <w:lvlJc w:val="left"/>
+      <w:pPr>
+        <w:ind w:left="5040" w:hanging="360"/>
+      </w:pPr>
+      <w:rPr>
+        <w:rFonts w:ascii="Symbol" w:hAnsi="Symbol" w:hint="default"/>
+      </w:rPr>
+    </w:lvl>
+    <w:lvl w:ilvl="7" w:tplc="08090003" w:tentative="1">
+      <w:start w:val="1"/>
+      <w:numFmt w:val="bullet"/>
+      <w:lvlText w:val="o"/>
+      <w:lvlJc w:val="left"/>
+      <w:pPr>
+        <w:ind w:left="5760" w:hanging="360"/>
+      </w:pPr>
+      <w:rPr>
+        <w:rFonts w:ascii="Courier New" w:hAnsi="Courier New" w:cs="Courier New" w:hint="default"/>
+      </w:rPr>
+    </w:lvl>
+    <w:lvl w:ilvl="8" w:tplc="08090005" w:tentative="1">
+      <w:start w:val="1"/>
+      <w:numFmt w:val="bullet"/>
+      <w:lvlText w:val=""/>
+      <w:lvlJc w:val="left"/>
+      <w:pPr>
+        <w:ind w:left="6480" w:hanging="360"/>
+      </w:pPr>
+      <w:rPr>
+        <w:rFonts w:ascii="Wingdings" w:hAnsi="Wingdings" w:hint="default"/>
+      </w:rPr>
+    </w:lvl>
+  </w:abstractNum>
+  <w:abstractNum w:abstractNumId="6" w15:restartNumberingAfterBreak="0">
     <w:nsid w:val="1C7D2CC0"/>
     <w:multiLevelType w:val="hybridMultilevel"/>
     <w:tmpl w:val="5C72EDC8"/>
@@ -1646,7 +4496,7 @@
       </w:pPr>
     </w:lvl>
   </w:abstractNum>
-  <w:abstractNum w:abstractNumId="3" w15:restartNumberingAfterBreak="0">
+  <w:abstractNum w:abstractNumId="7" w15:restartNumberingAfterBreak="0">
     <w:nsid w:val="1D741485"/>
     <w:multiLevelType w:val="hybridMultilevel"/>
     <w:tmpl w:val="452C3366"/>
@@ -1732,7 +4582,351 @@
       </w:pPr>
     </w:lvl>
   </w:abstractNum>
-  <w:abstractNum w:abstractNumId="4" w15:restartNumberingAfterBreak="0">
+  <w:abstractNum w:abstractNumId="8" w15:restartNumberingAfterBreak="0">
+    <w:nsid w:val="1D8A7B71"/>
+    <w:multiLevelType w:val="hybridMultilevel"/>
+    <w:tmpl w:val="76B6A238"/>
+    <w:lvl w:ilvl="0" w:tplc="0809000F">
+      <w:start w:val="1"/>
+      <w:numFmt w:val="decimal"/>
+      <w:lvlText w:val="%1."/>
+      <w:lvlJc w:val="left"/>
+      <w:pPr>
+        <w:ind w:left="720" w:hanging="360"/>
+      </w:pPr>
+    </w:lvl>
+    <w:lvl w:ilvl="1" w:tplc="08090019" w:tentative="1">
+      <w:start w:val="1"/>
+      <w:numFmt w:val="lowerLetter"/>
+      <w:lvlText w:val="%2."/>
+      <w:lvlJc w:val="left"/>
+      <w:pPr>
+        <w:ind w:left="1440" w:hanging="360"/>
+      </w:pPr>
+    </w:lvl>
+    <w:lvl w:ilvl="2" w:tplc="0809001B" w:tentative="1">
+      <w:start w:val="1"/>
+      <w:numFmt w:val="lowerRoman"/>
+      <w:lvlText w:val="%3."/>
+      <w:lvlJc w:val="right"/>
+      <w:pPr>
+        <w:ind w:left="2160" w:hanging="180"/>
+      </w:pPr>
+    </w:lvl>
+    <w:lvl w:ilvl="3" w:tplc="0809000F" w:tentative="1">
+      <w:start w:val="1"/>
+      <w:numFmt w:val="decimal"/>
+      <w:lvlText w:val="%4."/>
+      <w:lvlJc w:val="left"/>
+      <w:pPr>
+        <w:ind w:left="2880" w:hanging="360"/>
+      </w:pPr>
+    </w:lvl>
+    <w:lvl w:ilvl="4" w:tplc="08090019" w:tentative="1">
+      <w:start w:val="1"/>
+      <w:numFmt w:val="lowerLetter"/>
+      <w:lvlText w:val="%5."/>
+      <w:lvlJc w:val="left"/>
+      <w:pPr>
+        <w:ind w:left="3600" w:hanging="360"/>
+      </w:pPr>
+    </w:lvl>
+    <w:lvl w:ilvl="5" w:tplc="0809001B" w:tentative="1">
+      <w:start w:val="1"/>
+      <w:numFmt w:val="lowerRoman"/>
+      <w:lvlText w:val="%6."/>
+      <w:lvlJc w:val="right"/>
+      <w:pPr>
+        <w:ind w:left="4320" w:hanging="180"/>
+      </w:pPr>
+    </w:lvl>
+    <w:lvl w:ilvl="6" w:tplc="0809000F" w:tentative="1">
+      <w:start w:val="1"/>
+      <w:numFmt w:val="decimal"/>
+      <w:lvlText w:val="%7."/>
+      <w:lvlJc w:val="left"/>
+      <w:pPr>
+        <w:ind w:left="5040" w:hanging="360"/>
+      </w:pPr>
+    </w:lvl>
+    <w:lvl w:ilvl="7" w:tplc="08090019" w:tentative="1">
+      <w:start w:val="1"/>
+      <w:numFmt w:val="lowerLetter"/>
+      <w:lvlText w:val="%8."/>
+      <w:lvlJc w:val="left"/>
+      <w:pPr>
+        <w:ind w:left="5760" w:hanging="360"/>
+      </w:pPr>
+    </w:lvl>
+    <w:lvl w:ilvl="8" w:tplc="0809001B" w:tentative="1">
+      <w:start w:val="1"/>
+      <w:numFmt w:val="lowerRoman"/>
+      <w:lvlText w:val="%9."/>
+      <w:lvlJc w:val="right"/>
+      <w:pPr>
+        <w:ind w:left="6480" w:hanging="180"/>
+      </w:pPr>
+    </w:lvl>
+  </w:abstractNum>
+  <w:abstractNum w:abstractNumId="9" w15:restartNumberingAfterBreak="0">
+    <w:nsid w:val="1E113462"/>
+    <w:multiLevelType w:val="hybridMultilevel"/>
+    <w:tmpl w:val="B6F68EFA"/>
+    <w:lvl w:ilvl="0" w:tplc="0809000F">
+      <w:start w:val="1"/>
+      <w:numFmt w:val="decimal"/>
+      <w:lvlText w:val="%1."/>
+      <w:lvlJc w:val="left"/>
+      <w:pPr>
+        <w:ind w:left="720" w:hanging="360"/>
+      </w:pPr>
+    </w:lvl>
+    <w:lvl w:ilvl="1" w:tplc="08090019" w:tentative="1">
+      <w:start w:val="1"/>
+      <w:numFmt w:val="lowerLetter"/>
+      <w:lvlText w:val="%2."/>
+      <w:lvlJc w:val="left"/>
+      <w:pPr>
+        <w:ind w:left="1440" w:hanging="360"/>
+      </w:pPr>
+    </w:lvl>
+    <w:lvl w:ilvl="2" w:tplc="0809001B" w:tentative="1">
+      <w:start w:val="1"/>
+      <w:numFmt w:val="lowerRoman"/>
+      <w:lvlText w:val="%3."/>
+      <w:lvlJc w:val="right"/>
+      <w:pPr>
+        <w:ind w:left="2160" w:hanging="180"/>
+      </w:pPr>
+    </w:lvl>
+    <w:lvl w:ilvl="3" w:tplc="0809000F" w:tentative="1">
+      <w:start w:val="1"/>
+      <w:numFmt w:val="decimal"/>
+      <w:lvlText w:val="%4."/>
+      <w:lvlJc w:val="left"/>
+      <w:pPr>
+        <w:ind w:left="2880" w:hanging="360"/>
+      </w:pPr>
+    </w:lvl>
+    <w:lvl w:ilvl="4" w:tplc="08090019" w:tentative="1">
+      <w:start w:val="1"/>
+      <w:numFmt w:val="lowerLetter"/>
+      <w:lvlText w:val="%5."/>
+      <w:lvlJc w:val="left"/>
+      <w:pPr>
+        <w:ind w:left="3600" w:hanging="360"/>
+      </w:pPr>
+    </w:lvl>
+    <w:lvl w:ilvl="5" w:tplc="0809001B" w:tentative="1">
+      <w:start w:val="1"/>
+      <w:numFmt w:val="lowerRoman"/>
+      <w:lvlText w:val="%6."/>
+      <w:lvlJc w:val="right"/>
+      <w:pPr>
+        <w:ind w:left="4320" w:hanging="180"/>
+      </w:pPr>
+    </w:lvl>
+    <w:lvl w:ilvl="6" w:tplc="0809000F" w:tentative="1">
+      <w:start w:val="1"/>
+      <w:numFmt w:val="decimal"/>
+      <w:lvlText w:val="%7."/>
+      <w:lvlJc w:val="left"/>
+      <w:pPr>
+        <w:ind w:left="5040" w:hanging="360"/>
+      </w:pPr>
+    </w:lvl>
+    <w:lvl w:ilvl="7" w:tplc="08090019" w:tentative="1">
+      <w:start w:val="1"/>
+      <w:numFmt w:val="lowerLetter"/>
+      <w:lvlText w:val="%8."/>
+      <w:lvlJc w:val="left"/>
+      <w:pPr>
+        <w:ind w:left="5760" w:hanging="360"/>
+      </w:pPr>
+    </w:lvl>
+    <w:lvl w:ilvl="8" w:tplc="0809001B" w:tentative="1">
+      <w:start w:val="1"/>
+      <w:numFmt w:val="lowerRoman"/>
+      <w:lvlText w:val="%9."/>
+      <w:lvlJc w:val="right"/>
+      <w:pPr>
+        <w:ind w:left="6480" w:hanging="180"/>
+      </w:pPr>
+    </w:lvl>
+  </w:abstractNum>
+  <w:abstractNum w:abstractNumId="10" w15:restartNumberingAfterBreak="0">
+    <w:nsid w:val="1EC2220C"/>
+    <w:multiLevelType w:val="hybridMultilevel"/>
+    <w:tmpl w:val="155CB8D2"/>
+    <w:lvl w:ilvl="0" w:tplc="0809000F">
+      <w:start w:val="1"/>
+      <w:numFmt w:val="decimal"/>
+      <w:lvlText w:val="%1."/>
+      <w:lvlJc w:val="left"/>
+      <w:pPr>
+        <w:ind w:left="720" w:hanging="360"/>
+      </w:pPr>
+    </w:lvl>
+    <w:lvl w:ilvl="1" w:tplc="08090019" w:tentative="1">
+      <w:start w:val="1"/>
+      <w:numFmt w:val="lowerLetter"/>
+      <w:lvlText w:val="%2."/>
+      <w:lvlJc w:val="left"/>
+      <w:pPr>
+        <w:ind w:left="1440" w:hanging="360"/>
+      </w:pPr>
+    </w:lvl>
+    <w:lvl w:ilvl="2" w:tplc="0809001B" w:tentative="1">
+      <w:start w:val="1"/>
+      <w:numFmt w:val="lowerRoman"/>
+      <w:lvlText w:val="%3."/>
+      <w:lvlJc w:val="right"/>
+      <w:pPr>
+        <w:ind w:left="2160" w:hanging="180"/>
+      </w:pPr>
+    </w:lvl>
+    <w:lvl w:ilvl="3" w:tplc="0809000F" w:tentative="1">
+      <w:start w:val="1"/>
+      <w:numFmt w:val="decimal"/>
+      <w:lvlText w:val="%4."/>
+      <w:lvlJc w:val="left"/>
+      <w:pPr>
+        <w:ind w:left="2880" w:hanging="360"/>
+      </w:pPr>
+    </w:lvl>
+    <w:lvl w:ilvl="4" w:tplc="08090019" w:tentative="1">
+      <w:start w:val="1"/>
+      <w:numFmt w:val="lowerLetter"/>
+      <w:lvlText w:val="%5."/>
+      <w:lvlJc w:val="left"/>
+      <w:pPr>
+        <w:ind w:left="3600" w:hanging="360"/>
+      </w:pPr>
+    </w:lvl>
+    <w:lvl w:ilvl="5" w:tplc="0809001B" w:tentative="1">
+      <w:start w:val="1"/>
+      <w:numFmt w:val="lowerRoman"/>
+      <w:lvlText w:val="%6."/>
+      <w:lvlJc w:val="right"/>
+      <w:pPr>
+        <w:ind w:left="4320" w:hanging="180"/>
+      </w:pPr>
+    </w:lvl>
+    <w:lvl w:ilvl="6" w:tplc="0809000F" w:tentative="1">
+      <w:start w:val="1"/>
+      <w:numFmt w:val="decimal"/>
+      <w:lvlText w:val="%7."/>
+      <w:lvlJc w:val="left"/>
+      <w:pPr>
+        <w:ind w:left="5040" w:hanging="360"/>
+      </w:pPr>
+    </w:lvl>
+    <w:lvl w:ilvl="7" w:tplc="08090019" w:tentative="1">
+      <w:start w:val="1"/>
+      <w:numFmt w:val="lowerLetter"/>
+      <w:lvlText w:val="%8."/>
+      <w:lvlJc w:val="left"/>
+      <w:pPr>
+        <w:ind w:left="5760" w:hanging="360"/>
+      </w:pPr>
+    </w:lvl>
+    <w:lvl w:ilvl="8" w:tplc="0809001B" w:tentative="1">
+      <w:start w:val="1"/>
+      <w:numFmt w:val="lowerRoman"/>
+      <w:lvlText w:val="%9."/>
+      <w:lvlJc w:val="right"/>
+      <w:pPr>
+        <w:ind w:left="6480" w:hanging="180"/>
+      </w:pPr>
+    </w:lvl>
+  </w:abstractNum>
+  <w:abstractNum w:abstractNumId="11" w15:restartNumberingAfterBreak="0">
+    <w:nsid w:val="1F0657E7"/>
+    <w:multiLevelType w:val="hybridMultilevel"/>
+    <w:tmpl w:val="3C70FAF2"/>
+    <w:lvl w:ilvl="0" w:tplc="0809000F">
+      <w:start w:val="1"/>
+      <w:numFmt w:val="decimal"/>
+      <w:lvlText w:val="%1."/>
+      <w:lvlJc w:val="left"/>
+      <w:pPr>
+        <w:ind w:left="720" w:hanging="360"/>
+      </w:pPr>
+    </w:lvl>
+    <w:lvl w:ilvl="1" w:tplc="08090019" w:tentative="1">
+      <w:start w:val="1"/>
+      <w:numFmt w:val="lowerLetter"/>
+      <w:lvlText w:val="%2."/>
+      <w:lvlJc w:val="left"/>
+      <w:pPr>
+        <w:ind w:left="1440" w:hanging="360"/>
+      </w:pPr>
+    </w:lvl>
+    <w:lvl w:ilvl="2" w:tplc="0809001B" w:tentative="1">
+      <w:start w:val="1"/>
+      <w:numFmt w:val="lowerRoman"/>
+      <w:lvlText w:val="%3."/>
+      <w:lvlJc w:val="right"/>
+      <w:pPr>
+        <w:ind w:left="2160" w:hanging="180"/>
+      </w:pPr>
+    </w:lvl>
+    <w:lvl w:ilvl="3" w:tplc="0809000F" w:tentative="1">
+      <w:start w:val="1"/>
+      <w:numFmt w:val="decimal"/>
+      <w:lvlText w:val="%4."/>
+      <w:lvlJc w:val="left"/>
+      <w:pPr>
+        <w:ind w:left="2880" w:hanging="360"/>
+      </w:pPr>
+    </w:lvl>
+    <w:lvl w:ilvl="4" w:tplc="08090019" w:tentative="1">
+      <w:start w:val="1"/>
+      <w:numFmt w:val="lowerLetter"/>
+      <w:lvlText w:val="%5."/>
+      <w:lvlJc w:val="left"/>
+      <w:pPr>
+        <w:ind w:left="3600" w:hanging="360"/>
+      </w:pPr>
+    </w:lvl>
+    <w:lvl w:ilvl="5" w:tplc="0809001B" w:tentative="1">
+      <w:start w:val="1"/>
+      <w:numFmt w:val="lowerRoman"/>
+      <w:lvlText w:val="%6."/>
+      <w:lvlJc w:val="right"/>
+      <w:pPr>
+        <w:ind w:left="4320" w:hanging="180"/>
+      </w:pPr>
+    </w:lvl>
+    <w:lvl w:ilvl="6" w:tplc="0809000F" w:tentative="1">
+      <w:start w:val="1"/>
+      <w:numFmt w:val="decimal"/>
+      <w:lvlText w:val="%7."/>
+      <w:lvlJc w:val="left"/>
+      <w:pPr>
+        <w:ind w:left="5040" w:hanging="360"/>
+      </w:pPr>
+    </w:lvl>
+    <w:lvl w:ilvl="7" w:tplc="08090019" w:tentative="1">
+      <w:start w:val="1"/>
+      <w:numFmt w:val="lowerLetter"/>
+      <w:lvlText w:val="%8."/>
+      <w:lvlJc w:val="left"/>
+      <w:pPr>
+        <w:ind w:left="5760" w:hanging="360"/>
+      </w:pPr>
+    </w:lvl>
+    <w:lvl w:ilvl="8" w:tplc="0809001B" w:tentative="1">
+      <w:start w:val="1"/>
+      <w:numFmt w:val="lowerRoman"/>
+      <w:lvlText w:val="%9."/>
+      <w:lvlJc w:val="right"/>
+      <w:pPr>
+        <w:ind w:left="6480" w:hanging="180"/>
+      </w:pPr>
+    </w:lvl>
+  </w:abstractNum>
+  <w:abstractNum w:abstractNumId="12" w15:restartNumberingAfterBreak="0">
     <w:nsid w:val="1F692FD0"/>
     <w:multiLevelType w:val="hybridMultilevel"/>
     <w:tmpl w:val="1B52963E"/>
@@ -1821,7 +5015,7 @@
       </w:pPr>
     </w:lvl>
   </w:abstractNum>
-  <w:abstractNum w:abstractNumId="5" w15:restartNumberingAfterBreak="0">
+  <w:abstractNum w:abstractNumId="13" w15:restartNumberingAfterBreak="0">
     <w:nsid w:val="1FD973B1"/>
     <w:multiLevelType w:val="hybridMultilevel"/>
     <w:tmpl w:val="5100F142"/>
@@ -1907,7 +5101,7 @@
       </w:pPr>
     </w:lvl>
   </w:abstractNum>
-  <w:abstractNum w:abstractNumId="6" w15:restartNumberingAfterBreak="0">
+  <w:abstractNum w:abstractNumId="14" w15:restartNumberingAfterBreak="0">
     <w:nsid w:val="304172FC"/>
     <w:multiLevelType w:val="hybridMultilevel"/>
     <w:tmpl w:val="52F60AB0"/>
@@ -1993,7 +5187,7 @@
       </w:pPr>
     </w:lvl>
   </w:abstractNum>
-  <w:abstractNum w:abstractNumId="7" w15:restartNumberingAfterBreak="0">
+  <w:abstractNum w:abstractNumId="15" w15:restartNumberingAfterBreak="0">
     <w:nsid w:val="33DA01B0"/>
     <w:multiLevelType w:val="hybridMultilevel"/>
     <w:tmpl w:val="D750A3C2"/>
@@ -2079,7 +5273,7 @@
       </w:pPr>
     </w:lvl>
   </w:abstractNum>
-  <w:abstractNum w:abstractNumId="8" w15:restartNumberingAfterBreak="0">
+  <w:abstractNum w:abstractNumId="16" w15:restartNumberingAfterBreak="0">
     <w:nsid w:val="349442C5"/>
     <w:multiLevelType w:val="hybridMultilevel"/>
     <w:tmpl w:val="76B6A238"/>
@@ -2165,7 +5359,7 @@
       </w:pPr>
     </w:lvl>
   </w:abstractNum>
-  <w:abstractNum w:abstractNumId="9" w15:restartNumberingAfterBreak="0">
+  <w:abstractNum w:abstractNumId="17" w15:restartNumberingAfterBreak="0">
     <w:nsid w:val="377306A0"/>
     <w:multiLevelType w:val="hybridMultilevel"/>
     <w:tmpl w:val="1B52963E"/>
@@ -2254,7 +5448,96 @@
       </w:pPr>
     </w:lvl>
   </w:abstractNum>
-  <w:abstractNum w:abstractNumId="10" w15:restartNumberingAfterBreak="0">
+  <w:abstractNum w:abstractNumId="18" w15:restartNumberingAfterBreak="0">
+    <w:nsid w:val="37CF308D"/>
+    <w:multiLevelType w:val="hybridMultilevel"/>
+    <w:tmpl w:val="79C62E54"/>
+    <w:lvl w:ilvl="0" w:tplc="0809000F">
+      <w:start w:val="1"/>
+      <w:numFmt w:val="decimal"/>
+      <w:lvlText w:val="%1."/>
+      <w:lvlJc w:val="left"/>
+      <w:pPr>
+        <w:ind w:left="1080" w:hanging="360"/>
+      </w:pPr>
+      <w:rPr>
+        <w:rFonts w:hint="default"/>
+      </w:rPr>
+    </w:lvl>
+    <w:lvl w:ilvl="1" w:tplc="08090019">
+      <w:start w:val="1"/>
+      <w:numFmt w:val="lowerLetter"/>
+      <w:lvlText w:val="%2."/>
+      <w:lvlJc w:val="left"/>
+      <w:pPr>
+        <w:ind w:left="1800" w:hanging="360"/>
+      </w:pPr>
+    </w:lvl>
+    <w:lvl w:ilvl="2" w:tplc="0809001B" w:tentative="1">
+      <w:start w:val="1"/>
+      <w:numFmt w:val="lowerRoman"/>
+      <w:lvlText w:val="%3."/>
+      <w:lvlJc w:val="right"/>
+      <w:pPr>
+        <w:ind w:left="2520" w:hanging="180"/>
+      </w:pPr>
+    </w:lvl>
+    <w:lvl w:ilvl="3" w:tplc="0809000F" w:tentative="1">
+      <w:start w:val="1"/>
+      <w:numFmt w:val="decimal"/>
+      <w:lvlText w:val="%4."/>
+      <w:lvlJc w:val="left"/>
+      <w:pPr>
+        <w:ind w:left="3240" w:hanging="360"/>
+      </w:pPr>
+    </w:lvl>
+    <w:lvl w:ilvl="4" w:tplc="08090019" w:tentative="1">
+      <w:start w:val="1"/>
+      <w:numFmt w:val="lowerLetter"/>
+      <w:lvlText w:val="%5."/>
+      <w:lvlJc w:val="left"/>
+      <w:pPr>
+        <w:ind w:left="3960" w:hanging="360"/>
+      </w:pPr>
+    </w:lvl>
+    <w:lvl w:ilvl="5" w:tplc="0809001B" w:tentative="1">
+      <w:start w:val="1"/>
+      <w:numFmt w:val="lowerRoman"/>
+      <w:lvlText w:val="%6."/>
+      <w:lvlJc w:val="right"/>
+      <w:pPr>
+        <w:ind w:left="4680" w:hanging="180"/>
+      </w:pPr>
+    </w:lvl>
+    <w:lvl w:ilvl="6" w:tplc="0809000F" w:tentative="1">
+      <w:start w:val="1"/>
+      <w:numFmt w:val="decimal"/>
+      <w:lvlText w:val="%7."/>
+      <w:lvlJc w:val="left"/>
+      <w:pPr>
+        <w:ind w:left="5400" w:hanging="360"/>
+      </w:pPr>
+    </w:lvl>
+    <w:lvl w:ilvl="7" w:tplc="08090019" w:tentative="1">
+      <w:start w:val="1"/>
+      <w:numFmt w:val="lowerLetter"/>
+      <w:lvlText w:val="%8."/>
+      <w:lvlJc w:val="left"/>
+      <w:pPr>
+        <w:ind w:left="6120" w:hanging="360"/>
+      </w:pPr>
+    </w:lvl>
+    <w:lvl w:ilvl="8" w:tplc="0809001B" w:tentative="1">
+      <w:start w:val="1"/>
+      <w:numFmt w:val="lowerRoman"/>
+      <w:lvlText w:val="%9."/>
+      <w:lvlJc w:val="right"/>
+      <w:pPr>
+        <w:ind w:left="6840" w:hanging="180"/>
+      </w:pPr>
+    </w:lvl>
+  </w:abstractNum>
+  <w:abstractNum w:abstractNumId="19" w15:restartNumberingAfterBreak="0">
     <w:nsid w:val="3FAC70DD"/>
     <w:multiLevelType w:val="hybridMultilevel"/>
     <w:tmpl w:val="3C3AE446"/>
@@ -2340,7 +5623,7 @@
       </w:pPr>
     </w:lvl>
   </w:abstractNum>
-  <w:abstractNum w:abstractNumId="11" w15:restartNumberingAfterBreak="0">
+  <w:abstractNum w:abstractNumId="20" w15:restartNumberingAfterBreak="0">
     <w:nsid w:val="4246280B"/>
     <w:multiLevelType w:val="hybridMultilevel"/>
     <w:tmpl w:val="76B6A238"/>
@@ -2426,7 +5709,7 @@
       </w:pPr>
     </w:lvl>
   </w:abstractNum>
-  <w:abstractNum w:abstractNumId="12" w15:restartNumberingAfterBreak="0">
+  <w:abstractNum w:abstractNumId="21" w15:restartNumberingAfterBreak="0">
     <w:nsid w:val="43C63F0A"/>
     <w:multiLevelType w:val="hybridMultilevel"/>
     <w:tmpl w:val="3634DE3C"/>
@@ -2512,7 +5795,271 @@
       </w:pPr>
     </w:lvl>
   </w:abstractNum>
-  <w:abstractNum w:abstractNumId="13" w15:restartNumberingAfterBreak="0">
+  <w:abstractNum w:abstractNumId="22" w15:restartNumberingAfterBreak="0">
+    <w:nsid w:val="44C037F8"/>
+    <w:multiLevelType w:val="hybridMultilevel"/>
+    <w:tmpl w:val="E0FCBB0C"/>
+    <w:lvl w:ilvl="0" w:tplc="0809000F">
+      <w:start w:val="1"/>
+      <w:numFmt w:val="decimal"/>
+      <w:lvlText w:val="%1."/>
+      <w:lvlJc w:val="left"/>
+      <w:pPr>
+        <w:ind w:left="1080" w:hanging="360"/>
+      </w:pPr>
+      <w:rPr>
+        <w:rFonts w:hint="default"/>
+      </w:rPr>
+    </w:lvl>
+    <w:lvl w:ilvl="1" w:tplc="08090019">
+      <w:start w:val="1"/>
+      <w:numFmt w:val="lowerLetter"/>
+      <w:lvlText w:val="%2."/>
+      <w:lvlJc w:val="left"/>
+      <w:pPr>
+        <w:ind w:left="1800" w:hanging="360"/>
+      </w:pPr>
+    </w:lvl>
+    <w:lvl w:ilvl="2" w:tplc="0809001B" w:tentative="1">
+      <w:start w:val="1"/>
+      <w:numFmt w:val="lowerRoman"/>
+      <w:lvlText w:val="%3."/>
+      <w:lvlJc w:val="right"/>
+      <w:pPr>
+        <w:ind w:left="2520" w:hanging="180"/>
+      </w:pPr>
+    </w:lvl>
+    <w:lvl w:ilvl="3" w:tplc="0809000F" w:tentative="1">
+      <w:start w:val="1"/>
+      <w:numFmt w:val="decimal"/>
+      <w:lvlText w:val="%4."/>
+      <w:lvlJc w:val="left"/>
+      <w:pPr>
+        <w:ind w:left="3240" w:hanging="360"/>
+      </w:pPr>
+    </w:lvl>
+    <w:lvl w:ilvl="4" w:tplc="08090019" w:tentative="1">
+      <w:start w:val="1"/>
+      <w:numFmt w:val="lowerLetter"/>
+      <w:lvlText w:val="%5."/>
+      <w:lvlJc w:val="left"/>
+      <w:pPr>
+        <w:ind w:left="3960" w:hanging="360"/>
+      </w:pPr>
+    </w:lvl>
+    <w:lvl w:ilvl="5" w:tplc="0809001B" w:tentative="1">
+      <w:start w:val="1"/>
+      <w:numFmt w:val="lowerRoman"/>
+      <w:lvlText w:val="%6."/>
+      <w:lvlJc w:val="right"/>
+      <w:pPr>
+        <w:ind w:left="4680" w:hanging="180"/>
+      </w:pPr>
+    </w:lvl>
+    <w:lvl w:ilvl="6" w:tplc="0809000F" w:tentative="1">
+      <w:start w:val="1"/>
+      <w:numFmt w:val="decimal"/>
+      <w:lvlText w:val="%7."/>
+      <w:lvlJc w:val="left"/>
+      <w:pPr>
+        <w:ind w:left="5400" w:hanging="360"/>
+      </w:pPr>
+    </w:lvl>
+    <w:lvl w:ilvl="7" w:tplc="08090019" w:tentative="1">
+      <w:start w:val="1"/>
+      <w:numFmt w:val="lowerLetter"/>
+      <w:lvlText w:val="%8."/>
+      <w:lvlJc w:val="left"/>
+      <w:pPr>
+        <w:ind w:left="6120" w:hanging="360"/>
+      </w:pPr>
+    </w:lvl>
+    <w:lvl w:ilvl="8" w:tplc="0809001B" w:tentative="1">
+      <w:start w:val="1"/>
+      <w:numFmt w:val="lowerRoman"/>
+      <w:lvlText w:val="%9."/>
+      <w:lvlJc w:val="right"/>
+      <w:pPr>
+        <w:ind w:left="6840" w:hanging="180"/>
+      </w:pPr>
+    </w:lvl>
+  </w:abstractNum>
+  <w:abstractNum w:abstractNumId="23" w15:restartNumberingAfterBreak="0">
+    <w:nsid w:val="490B6AB6"/>
+    <w:multiLevelType w:val="hybridMultilevel"/>
+    <w:tmpl w:val="764A7CE6"/>
+    <w:lvl w:ilvl="0" w:tplc="0809000F">
+      <w:start w:val="1"/>
+      <w:numFmt w:val="decimal"/>
+      <w:lvlText w:val="%1."/>
+      <w:lvlJc w:val="left"/>
+      <w:pPr>
+        <w:ind w:left="1080" w:hanging="360"/>
+      </w:pPr>
+      <w:rPr>
+        <w:rFonts w:hint="default"/>
+      </w:rPr>
+    </w:lvl>
+    <w:lvl w:ilvl="1" w:tplc="08090019">
+      <w:start w:val="1"/>
+      <w:numFmt w:val="lowerLetter"/>
+      <w:lvlText w:val="%2."/>
+      <w:lvlJc w:val="left"/>
+      <w:pPr>
+        <w:ind w:left="1800" w:hanging="360"/>
+      </w:pPr>
+    </w:lvl>
+    <w:lvl w:ilvl="2" w:tplc="0809001B" w:tentative="1">
+      <w:start w:val="1"/>
+      <w:numFmt w:val="lowerRoman"/>
+      <w:lvlText w:val="%3."/>
+      <w:lvlJc w:val="right"/>
+      <w:pPr>
+        <w:ind w:left="2520" w:hanging="180"/>
+      </w:pPr>
+    </w:lvl>
+    <w:lvl w:ilvl="3" w:tplc="0809000F" w:tentative="1">
+      <w:start w:val="1"/>
+      <w:numFmt w:val="decimal"/>
+      <w:lvlText w:val="%4."/>
+      <w:lvlJc w:val="left"/>
+      <w:pPr>
+        <w:ind w:left="3240" w:hanging="360"/>
+      </w:pPr>
+    </w:lvl>
+    <w:lvl w:ilvl="4" w:tplc="08090019" w:tentative="1">
+      <w:start w:val="1"/>
+      <w:numFmt w:val="lowerLetter"/>
+      <w:lvlText w:val="%5."/>
+      <w:lvlJc w:val="left"/>
+      <w:pPr>
+        <w:ind w:left="3960" w:hanging="360"/>
+      </w:pPr>
+    </w:lvl>
+    <w:lvl w:ilvl="5" w:tplc="0809001B" w:tentative="1">
+      <w:start w:val="1"/>
+      <w:numFmt w:val="lowerRoman"/>
+      <w:lvlText w:val="%6."/>
+      <w:lvlJc w:val="right"/>
+      <w:pPr>
+        <w:ind w:left="4680" w:hanging="180"/>
+      </w:pPr>
+    </w:lvl>
+    <w:lvl w:ilvl="6" w:tplc="0809000F" w:tentative="1">
+      <w:start w:val="1"/>
+      <w:numFmt w:val="decimal"/>
+      <w:lvlText w:val="%7."/>
+      <w:lvlJc w:val="left"/>
+      <w:pPr>
+        <w:ind w:left="5400" w:hanging="360"/>
+      </w:pPr>
+    </w:lvl>
+    <w:lvl w:ilvl="7" w:tplc="08090019" w:tentative="1">
+      <w:start w:val="1"/>
+      <w:numFmt w:val="lowerLetter"/>
+      <w:lvlText w:val="%8."/>
+      <w:lvlJc w:val="left"/>
+      <w:pPr>
+        <w:ind w:left="6120" w:hanging="360"/>
+      </w:pPr>
+    </w:lvl>
+    <w:lvl w:ilvl="8" w:tplc="0809001B" w:tentative="1">
+      <w:start w:val="1"/>
+      <w:numFmt w:val="lowerRoman"/>
+      <w:lvlText w:val="%9."/>
+      <w:lvlJc w:val="right"/>
+      <w:pPr>
+        <w:ind w:left="6840" w:hanging="180"/>
+      </w:pPr>
+    </w:lvl>
+  </w:abstractNum>
+  <w:abstractNum w:abstractNumId="24" w15:restartNumberingAfterBreak="0">
+    <w:nsid w:val="4E5D7FC0"/>
+    <w:multiLevelType w:val="hybridMultilevel"/>
+    <w:tmpl w:val="92D6B7C6"/>
+    <w:lvl w:ilvl="0" w:tplc="0809000F">
+      <w:start w:val="1"/>
+      <w:numFmt w:val="decimal"/>
+      <w:lvlText w:val="%1."/>
+      <w:lvlJc w:val="left"/>
+      <w:pPr>
+        <w:ind w:left="720" w:hanging="360"/>
+      </w:pPr>
+    </w:lvl>
+    <w:lvl w:ilvl="1" w:tplc="08090019" w:tentative="1">
+      <w:start w:val="1"/>
+      <w:numFmt w:val="lowerLetter"/>
+      <w:lvlText w:val="%2."/>
+      <w:lvlJc w:val="left"/>
+      <w:pPr>
+        <w:ind w:left="1440" w:hanging="360"/>
+      </w:pPr>
+    </w:lvl>
+    <w:lvl w:ilvl="2" w:tplc="0809001B" w:tentative="1">
+      <w:start w:val="1"/>
+      <w:numFmt w:val="lowerRoman"/>
+      <w:lvlText w:val="%3."/>
+      <w:lvlJc w:val="right"/>
+      <w:pPr>
+        <w:ind w:left="2160" w:hanging="180"/>
+      </w:pPr>
+    </w:lvl>
+    <w:lvl w:ilvl="3" w:tplc="0809000F" w:tentative="1">
+      <w:start w:val="1"/>
+      <w:numFmt w:val="decimal"/>
+      <w:lvlText w:val="%4."/>
+      <w:lvlJc w:val="left"/>
+      <w:pPr>
+        <w:ind w:left="2880" w:hanging="360"/>
+      </w:pPr>
+    </w:lvl>
+    <w:lvl w:ilvl="4" w:tplc="08090019" w:tentative="1">
+      <w:start w:val="1"/>
+      <w:numFmt w:val="lowerLetter"/>
+      <w:lvlText w:val="%5."/>
+      <w:lvlJc w:val="left"/>
+      <w:pPr>
+        <w:ind w:left="3600" w:hanging="360"/>
+      </w:pPr>
+    </w:lvl>
+    <w:lvl w:ilvl="5" w:tplc="0809001B" w:tentative="1">
+      <w:start w:val="1"/>
+      <w:numFmt w:val="lowerRoman"/>
+      <w:lvlText w:val="%6."/>
+      <w:lvlJc w:val="right"/>
+      <w:pPr>
+        <w:ind w:left="4320" w:hanging="180"/>
+      </w:pPr>
+    </w:lvl>
+    <w:lvl w:ilvl="6" w:tplc="0809000F" w:tentative="1">
+      <w:start w:val="1"/>
+      <w:numFmt w:val="decimal"/>
+      <w:lvlText w:val="%7."/>
+      <w:lvlJc w:val="left"/>
+      <w:pPr>
+        <w:ind w:left="5040" w:hanging="360"/>
+      </w:pPr>
+    </w:lvl>
+    <w:lvl w:ilvl="7" w:tplc="08090019" w:tentative="1">
+      <w:start w:val="1"/>
+      <w:numFmt w:val="lowerLetter"/>
+      <w:lvlText w:val="%8."/>
+      <w:lvlJc w:val="left"/>
+      <w:pPr>
+        <w:ind w:left="5760" w:hanging="360"/>
+      </w:pPr>
+    </w:lvl>
+    <w:lvl w:ilvl="8" w:tplc="0809001B" w:tentative="1">
+      <w:start w:val="1"/>
+      <w:numFmt w:val="lowerRoman"/>
+      <w:lvlText w:val="%9."/>
+      <w:lvlJc w:val="right"/>
+      <w:pPr>
+        <w:ind w:left="6480" w:hanging="180"/>
+      </w:pPr>
+    </w:lvl>
+  </w:abstractNum>
+  <w:abstractNum w:abstractNumId="25" w15:restartNumberingAfterBreak="0">
     <w:nsid w:val="4FFB2672"/>
     <w:multiLevelType w:val="hybridMultilevel"/>
     <w:tmpl w:val="5B703BCE"/>
@@ -2598,7 +6145,618 @@
       </w:pPr>
     </w:lvl>
   </w:abstractNum>
-  <w:abstractNum w:abstractNumId="14" w15:restartNumberingAfterBreak="0">
+  <w:abstractNum w:abstractNumId="26" w15:restartNumberingAfterBreak="0">
+    <w:nsid w:val="55990D22"/>
+    <w:multiLevelType w:val="hybridMultilevel"/>
+    <w:tmpl w:val="155CB8D2"/>
+    <w:lvl w:ilvl="0" w:tplc="0809000F">
+      <w:start w:val="1"/>
+      <w:numFmt w:val="decimal"/>
+      <w:lvlText w:val="%1."/>
+      <w:lvlJc w:val="left"/>
+      <w:pPr>
+        <w:ind w:left="720" w:hanging="360"/>
+      </w:pPr>
+    </w:lvl>
+    <w:lvl w:ilvl="1" w:tplc="08090019" w:tentative="1">
+      <w:start w:val="1"/>
+      <w:numFmt w:val="lowerLetter"/>
+      <w:lvlText w:val="%2."/>
+      <w:lvlJc w:val="left"/>
+      <w:pPr>
+        <w:ind w:left="1440" w:hanging="360"/>
+      </w:pPr>
+    </w:lvl>
+    <w:lvl w:ilvl="2" w:tplc="0809001B" w:tentative="1">
+      <w:start w:val="1"/>
+      <w:numFmt w:val="lowerRoman"/>
+      <w:lvlText w:val="%3."/>
+      <w:lvlJc w:val="right"/>
+      <w:pPr>
+        <w:ind w:left="2160" w:hanging="180"/>
+      </w:pPr>
+    </w:lvl>
+    <w:lvl w:ilvl="3" w:tplc="0809000F" w:tentative="1">
+      <w:start w:val="1"/>
+      <w:numFmt w:val="decimal"/>
+      <w:lvlText w:val="%4."/>
+      <w:lvlJc w:val="left"/>
+      <w:pPr>
+        <w:ind w:left="2880" w:hanging="360"/>
+      </w:pPr>
+    </w:lvl>
+    <w:lvl w:ilvl="4" w:tplc="08090019" w:tentative="1">
+      <w:start w:val="1"/>
+      <w:numFmt w:val="lowerLetter"/>
+      <w:lvlText w:val="%5."/>
+      <w:lvlJc w:val="left"/>
+      <w:pPr>
+        <w:ind w:left="3600" w:hanging="360"/>
+      </w:pPr>
+    </w:lvl>
+    <w:lvl w:ilvl="5" w:tplc="0809001B" w:tentative="1">
+      <w:start w:val="1"/>
+      <w:numFmt w:val="lowerRoman"/>
+      <w:lvlText w:val="%6."/>
+      <w:lvlJc w:val="right"/>
+      <w:pPr>
+        <w:ind w:left="4320" w:hanging="180"/>
+      </w:pPr>
+    </w:lvl>
+    <w:lvl w:ilvl="6" w:tplc="0809000F" w:tentative="1">
+      <w:start w:val="1"/>
+      <w:numFmt w:val="decimal"/>
+      <w:lvlText w:val="%7."/>
+      <w:lvlJc w:val="left"/>
+      <w:pPr>
+        <w:ind w:left="5040" w:hanging="360"/>
+      </w:pPr>
+    </w:lvl>
+    <w:lvl w:ilvl="7" w:tplc="08090019" w:tentative="1">
+      <w:start w:val="1"/>
+      <w:numFmt w:val="lowerLetter"/>
+      <w:lvlText w:val="%8."/>
+      <w:lvlJc w:val="left"/>
+      <w:pPr>
+        <w:ind w:left="5760" w:hanging="360"/>
+      </w:pPr>
+    </w:lvl>
+    <w:lvl w:ilvl="8" w:tplc="0809001B" w:tentative="1">
+      <w:start w:val="1"/>
+      <w:numFmt w:val="lowerRoman"/>
+      <w:lvlText w:val="%9."/>
+      <w:lvlJc w:val="right"/>
+      <w:pPr>
+        <w:ind w:left="6480" w:hanging="180"/>
+      </w:pPr>
+    </w:lvl>
+  </w:abstractNum>
+  <w:abstractNum w:abstractNumId="27" w15:restartNumberingAfterBreak="0">
+    <w:nsid w:val="56AD040D"/>
+    <w:multiLevelType w:val="hybridMultilevel"/>
+    <w:tmpl w:val="147C55C0"/>
+    <w:lvl w:ilvl="0" w:tplc="0809000F">
+      <w:start w:val="1"/>
+      <w:numFmt w:val="decimal"/>
+      <w:lvlText w:val="%1."/>
+      <w:lvlJc w:val="left"/>
+      <w:pPr>
+        <w:ind w:left="1080" w:hanging="360"/>
+      </w:pPr>
+      <w:rPr>
+        <w:rFonts w:hint="default"/>
+      </w:rPr>
+    </w:lvl>
+    <w:lvl w:ilvl="1" w:tplc="08090019">
+      <w:start w:val="1"/>
+      <w:numFmt w:val="lowerLetter"/>
+      <w:lvlText w:val="%2."/>
+      <w:lvlJc w:val="left"/>
+      <w:pPr>
+        <w:ind w:left="1800" w:hanging="360"/>
+      </w:pPr>
+    </w:lvl>
+    <w:lvl w:ilvl="2" w:tplc="0809001B" w:tentative="1">
+      <w:start w:val="1"/>
+      <w:numFmt w:val="lowerRoman"/>
+      <w:lvlText w:val="%3."/>
+      <w:lvlJc w:val="right"/>
+      <w:pPr>
+        <w:ind w:left="2520" w:hanging="180"/>
+      </w:pPr>
+    </w:lvl>
+    <w:lvl w:ilvl="3" w:tplc="0809000F" w:tentative="1">
+      <w:start w:val="1"/>
+      <w:numFmt w:val="decimal"/>
+      <w:lvlText w:val="%4."/>
+      <w:lvlJc w:val="left"/>
+      <w:pPr>
+        <w:ind w:left="3240" w:hanging="360"/>
+      </w:pPr>
+    </w:lvl>
+    <w:lvl w:ilvl="4" w:tplc="08090019" w:tentative="1">
+      <w:start w:val="1"/>
+      <w:numFmt w:val="lowerLetter"/>
+      <w:lvlText w:val="%5."/>
+      <w:lvlJc w:val="left"/>
+      <w:pPr>
+        <w:ind w:left="3960" w:hanging="360"/>
+      </w:pPr>
+    </w:lvl>
+    <w:lvl w:ilvl="5" w:tplc="0809001B" w:tentative="1">
+      <w:start w:val="1"/>
+      <w:numFmt w:val="lowerRoman"/>
+      <w:lvlText w:val="%6."/>
+      <w:lvlJc w:val="right"/>
+      <w:pPr>
+        <w:ind w:left="4680" w:hanging="180"/>
+      </w:pPr>
+    </w:lvl>
+    <w:lvl w:ilvl="6" w:tplc="0809000F" w:tentative="1">
+      <w:start w:val="1"/>
+      <w:numFmt w:val="decimal"/>
+      <w:lvlText w:val="%7."/>
+      <w:lvlJc w:val="left"/>
+      <w:pPr>
+        <w:ind w:left="5400" w:hanging="360"/>
+      </w:pPr>
+    </w:lvl>
+    <w:lvl w:ilvl="7" w:tplc="08090019" w:tentative="1">
+      <w:start w:val="1"/>
+      <w:numFmt w:val="lowerLetter"/>
+      <w:lvlText w:val="%8."/>
+      <w:lvlJc w:val="left"/>
+      <w:pPr>
+        <w:ind w:left="6120" w:hanging="360"/>
+      </w:pPr>
+    </w:lvl>
+    <w:lvl w:ilvl="8" w:tplc="0809001B" w:tentative="1">
+      <w:start w:val="1"/>
+      <w:numFmt w:val="lowerRoman"/>
+      <w:lvlText w:val="%9."/>
+      <w:lvlJc w:val="right"/>
+      <w:pPr>
+        <w:ind w:left="6840" w:hanging="180"/>
+      </w:pPr>
+    </w:lvl>
+  </w:abstractNum>
+  <w:abstractNum w:abstractNumId="28" w15:restartNumberingAfterBreak="0">
+    <w:nsid w:val="56D43955"/>
+    <w:multiLevelType w:val="hybridMultilevel"/>
+    <w:tmpl w:val="4CBAFBA8"/>
+    <w:lvl w:ilvl="0" w:tplc="304ADBC2">
+      <w:start w:val="1"/>
+      <w:numFmt w:val="upperLetter"/>
+      <w:lvlText w:val="%1."/>
+      <w:lvlJc w:val="left"/>
+      <w:pPr>
+        <w:ind w:left="1080" w:hanging="360"/>
+      </w:pPr>
+      <w:rPr>
+        <w:rFonts w:hint="default"/>
+      </w:rPr>
+    </w:lvl>
+    <w:lvl w:ilvl="1" w:tplc="08090019">
+      <w:start w:val="1"/>
+      <w:numFmt w:val="lowerLetter"/>
+      <w:lvlText w:val="%2."/>
+      <w:lvlJc w:val="left"/>
+      <w:pPr>
+        <w:ind w:left="1800" w:hanging="360"/>
+      </w:pPr>
+    </w:lvl>
+    <w:lvl w:ilvl="2" w:tplc="0809001B" w:tentative="1">
+      <w:start w:val="1"/>
+      <w:numFmt w:val="lowerRoman"/>
+      <w:lvlText w:val="%3."/>
+      <w:lvlJc w:val="right"/>
+      <w:pPr>
+        <w:ind w:left="2520" w:hanging="180"/>
+      </w:pPr>
+    </w:lvl>
+    <w:lvl w:ilvl="3" w:tplc="0809000F" w:tentative="1">
+      <w:start w:val="1"/>
+      <w:numFmt w:val="decimal"/>
+      <w:lvlText w:val="%4."/>
+      <w:lvlJc w:val="left"/>
+      <w:pPr>
+        <w:ind w:left="3240" w:hanging="360"/>
+      </w:pPr>
+    </w:lvl>
+    <w:lvl w:ilvl="4" w:tplc="08090019" w:tentative="1">
+      <w:start w:val="1"/>
+      <w:numFmt w:val="lowerLetter"/>
+      <w:lvlText w:val="%5."/>
+      <w:lvlJc w:val="left"/>
+      <w:pPr>
+        <w:ind w:left="3960" w:hanging="360"/>
+      </w:pPr>
+    </w:lvl>
+    <w:lvl w:ilvl="5" w:tplc="0809001B" w:tentative="1">
+      <w:start w:val="1"/>
+      <w:numFmt w:val="lowerRoman"/>
+      <w:lvlText w:val="%6."/>
+      <w:lvlJc w:val="right"/>
+      <w:pPr>
+        <w:ind w:left="4680" w:hanging="180"/>
+      </w:pPr>
+    </w:lvl>
+    <w:lvl w:ilvl="6" w:tplc="0809000F" w:tentative="1">
+      <w:start w:val="1"/>
+      <w:numFmt w:val="decimal"/>
+      <w:lvlText w:val="%7."/>
+      <w:lvlJc w:val="left"/>
+      <w:pPr>
+        <w:ind w:left="5400" w:hanging="360"/>
+      </w:pPr>
+    </w:lvl>
+    <w:lvl w:ilvl="7" w:tplc="08090019" w:tentative="1">
+      <w:start w:val="1"/>
+      <w:numFmt w:val="lowerLetter"/>
+      <w:lvlText w:val="%8."/>
+      <w:lvlJc w:val="left"/>
+      <w:pPr>
+        <w:ind w:left="6120" w:hanging="360"/>
+      </w:pPr>
+    </w:lvl>
+    <w:lvl w:ilvl="8" w:tplc="0809001B" w:tentative="1">
+      <w:start w:val="1"/>
+      <w:numFmt w:val="lowerRoman"/>
+      <w:lvlText w:val="%9."/>
+      <w:lvlJc w:val="right"/>
+      <w:pPr>
+        <w:ind w:left="6840" w:hanging="180"/>
+      </w:pPr>
+    </w:lvl>
+  </w:abstractNum>
+  <w:abstractNum w:abstractNumId="29" w15:restartNumberingAfterBreak="0">
+    <w:nsid w:val="5BB50B10"/>
+    <w:multiLevelType w:val="hybridMultilevel"/>
+    <w:tmpl w:val="2168F502"/>
+    <w:lvl w:ilvl="0" w:tplc="0809000F">
+      <w:start w:val="1"/>
+      <w:numFmt w:val="decimal"/>
+      <w:lvlText w:val="%1."/>
+      <w:lvlJc w:val="left"/>
+      <w:pPr>
+        <w:ind w:left="720" w:hanging="360"/>
+      </w:pPr>
+    </w:lvl>
+    <w:lvl w:ilvl="1" w:tplc="08090019" w:tentative="1">
+      <w:start w:val="1"/>
+      <w:numFmt w:val="lowerLetter"/>
+      <w:lvlText w:val="%2."/>
+      <w:lvlJc w:val="left"/>
+      <w:pPr>
+        <w:ind w:left="1440" w:hanging="360"/>
+      </w:pPr>
+    </w:lvl>
+    <w:lvl w:ilvl="2" w:tplc="0809001B" w:tentative="1">
+      <w:start w:val="1"/>
+      <w:numFmt w:val="lowerRoman"/>
+      <w:lvlText w:val="%3."/>
+      <w:lvlJc w:val="right"/>
+      <w:pPr>
+        <w:ind w:left="2160" w:hanging="180"/>
+      </w:pPr>
+    </w:lvl>
+    <w:lvl w:ilvl="3" w:tplc="0809000F" w:tentative="1">
+      <w:start w:val="1"/>
+      <w:numFmt w:val="decimal"/>
+      <w:lvlText w:val="%4."/>
+      <w:lvlJc w:val="left"/>
+      <w:pPr>
+        <w:ind w:left="2880" w:hanging="360"/>
+      </w:pPr>
+    </w:lvl>
+    <w:lvl w:ilvl="4" w:tplc="08090019" w:tentative="1">
+      <w:start w:val="1"/>
+      <w:numFmt w:val="lowerLetter"/>
+      <w:lvlText w:val="%5."/>
+      <w:lvlJc w:val="left"/>
+      <w:pPr>
+        <w:ind w:left="3600" w:hanging="360"/>
+      </w:pPr>
+    </w:lvl>
+    <w:lvl w:ilvl="5" w:tplc="0809001B" w:tentative="1">
+      <w:start w:val="1"/>
+      <w:numFmt w:val="lowerRoman"/>
+      <w:lvlText w:val="%6."/>
+      <w:lvlJc w:val="right"/>
+      <w:pPr>
+        <w:ind w:left="4320" w:hanging="180"/>
+      </w:pPr>
+    </w:lvl>
+    <w:lvl w:ilvl="6" w:tplc="0809000F" w:tentative="1">
+      <w:start w:val="1"/>
+      <w:numFmt w:val="decimal"/>
+      <w:lvlText w:val="%7."/>
+      <w:lvlJc w:val="left"/>
+      <w:pPr>
+        <w:ind w:left="5040" w:hanging="360"/>
+      </w:pPr>
+    </w:lvl>
+    <w:lvl w:ilvl="7" w:tplc="08090019" w:tentative="1">
+      <w:start w:val="1"/>
+      <w:numFmt w:val="lowerLetter"/>
+      <w:lvlText w:val="%8."/>
+      <w:lvlJc w:val="left"/>
+      <w:pPr>
+        <w:ind w:left="5760" w:hanging="360"/>
+      </w:pPr>
+    </w:lvl>
+    <w:lvl w:ilvl="8" w:tplc="0809001B" w:tentative="1">
+      <w:start w:val="1"/>
+      <w:numFmt w:val="lowerRoman"/>
+      <w:lvlText w:val="%9."/>
+      <w:lvlJc w:val="right"/>
+      <w:pPr>
+        <w:ind w:left="6480" w:hanging="180"/>
+      </w:pPr>
+    </w:lvl>
+  </w:abstractNum>
+  <w:abstractNum w:abstractNumId="30" w15:restartNumberingAfterBreak="0">
+    <w:nsid w:val="5F69781F"/>
+    <w:multiLevelType w:val="hybridMultilevel"/>
+    <w:tmpl w:val="A52C0D82"/>
+    <w:lvl w:ilvl="0" w:tplc="0809000F">
+      <w:start w:val="1"/>
+      <w:numFmt w:val="decimal"/>
+      <w:lvlText w:val="%1."/>
+      <w:lvlJc w:val="left"/>
+      <w:pPr>
+        <w:ind w:left="1080" w:hanging="360"/>
+      </w:pPr>
+      <w:rPr>
+        <w:rFonts w:hint="default"/>
+      </w:rPr>
+    </w:lvl>
+    <w:lvl w:ilvl="1" w:tplc="08090019">
+      <w:start w:val="1"/>
+      <w:numFmt w:val="lowerLetter"/>
+      <w:lvlText w:val="%2."/>
+      <w:lvlJc w:val="left"/>
+      <w:pPr>
+        <w:ind w:left="1800" w:hanging="360"/>
+      </w:pPr>
+    </w:lvl>
+    <w:lvl w:ilvl="2" w:tplc="0809001B" w:tentative="1">
+      <w:start w:val="1"/>
+      <w:numFmt w:val="lowerRoman"/>
+      <w:lvlText w:val="%3."/>
+      <w:lvlJc w:val="right"/>
+      <w:pPr>
+        <w:ind w:left="2520" w:hanging="180"/>
+      </w:pPr>
+    </w:lvl>
+    <w:lvl w:ilvl="3" w:tplc="0809000F" w:tentative="1">
+      <w:start w:val="1"/>
+      <w:numFmt w:val="decimal"/>
+      <w:lvlText w:val="%4."/>
+      <w:lvlJc w:val="left"/>
+      <w:pPr>
+        <w:ind w:left="3240" w:hanging="360"/>
+      </w:pPr>
+    </w:lvl>
+    <w:lvl w:ilvl="4" w:tplc="08090019" w:tentative="1">
+      <w:start w:val="1"/>
+      <w:numFmt w:val="lowerLetter"/>
+      <w:lvlText w:val="%5."/>
+      <w:lvlJc w:val="left"/>
+      <w:pPr>
+        <w:ind w:left="3960" w:hanging="360"/>
+      </w:pPr>
+    </w:lvl>
+    <w:lvl w:ilvl="5" w:tplc="0809001B" w:tentative="1">
+      <w:start w:val="1"/>
+      <w:numFmt w:val="lowerRoman"/>
+      <w:lvlText w:val="%6."/>
+      <w:lvlJc w:val="right"/>
+      <w:pPr>
+        <w:ind w:left="4680" w:hanging="180"/>
+      </w:pPr>
+    </w:lvl>
+    <w:lvl w:ilvl="6" w:tplc="0809000F" w:tentative="1">
+      <w:start w:val="1"/>
+      <w:numFmt w:val="decimal"/>
+      <w:lvlText w:val="%7."/>
+      <w:lvlJc w:val="left"/>
+      <w:pPr>
+        <w:ind w:left="5400" w:hanging="360"/>
+      </w:pPr>
+    </w:lvl>
+    <w:lvl w:ilvl="7" w:tplc="08090019" w:tentative="1">
+      <w:start w:val="1"/>
+      <w:numFmt w:val="lowerLetter"/>
+      <w:lvlText w:val="%8."/>
+      <w:lvlJc w:val="left"/>
+      <w:pPr>
+        <w:ind w:left="6120" w:hanging="360"/>
+      </w:pPr>
+    </w:lvl>
+    <w:lvl w:ilvl="8" w:tplc="0809001B" w:tentative="1">
+      <w:start w:val="1"/>
+      <w:numFmt w:val="lowerRoman"/>
+      <w:lvlText w:val="%9."/>
+      <w:lvlJc w:val="right"/>
+      <w:pPr>
+        <w:ind w:left="6840" w:hanging="180"/>
+      </w:pPr>
+    </w:lvl>
+  </w:abstractNum>
+  <w:abstractNum w:abstractNumId="31" w15:restartNumberingAfterBreak="0">
+    <w:nsid w:val="652F1894"/>
+    <w:multiLevelType w:val="hybridMultilevel"/>
+    <w:tmpl w:val="92D6B7C6"/>
+    <w:lvl w:ilvl="0" w:tplc="0809000F">
+      <w:start w:val="1"/>
+      <w:numFmt w:val="decimal"/>
+      <w:lvlText w:val="%1."/>
+      <w:lvlJc w:val="left"/>
+      <w:pPr>
+        <w:ind w:left="720" w:hanging="360"/>
+      </w:pPr>
+    </w:lvl>
+    <w:lvl w:ilvl="1" w:tplc="08090019" w:tentative="1">
+      <w:start w:val="1"/>
+      <w:numFmt w:val="lowerLetter"/>
+      <w:lvlText w:val="%2."/>
+      <w:lvlJc w:val="left"/>
+      <w:pPr>
+        <w:ind w:left="1440" w:hanging="360"/>
+      </w:pPr>
+    </w:lvl>
+    <w:lvl w:ilvl="2" w:tplc="0809001B" w:tentative="1">
+      <w:start w:val="1"/>
+      <w:numFmt w:val="lowerRoman"/>
+      <w:lvlText w:val="%3."/>
+      <w:lvlJc w:val="right"/>
+      <w:pPr>
+        <w:ind w:left="2160" w:hanging="180"/>
+      </w:pPr>
+    </w:lvl>
+    <w:lvl w:ilvl="3" w:tplc="0809000F" w:tentative="1">
+      <w:start w:val="1"/>
+      <w:numFmt w:val="decimal"/>
+      <w:lvlText w:val="%4."/>
+      <w:lvlJc w:val="left"/>
+      <w:pPr>
+        <w:ind w:left="2880" w:hanging="360"/>
+      </w:pPr>
+    </w:lvl>
+    <w:lvl w:ilvl="4" w:tplc="08090019" w:tentative="1">
+      <w:start w:val="1"/>
+      <w:numFmt w:val="lowerLetter"/>
+      <w:lvlText w:val="%5."/>
+      <w:lvlJc w:val="left"/>
+      <w:pPr>
+        <w:ind w:left="3600" w:hanging="360"/>
+      </w:pPr>
+    </w:lvl>
+    <w:lvl w:ilvl="5" w:tplc="0809001B" w:tentative="1">
+      <w:start w:val="1"/>
+      <w:numFmt w:val="lowerRoman"/>
+      <w:lvlText w:val="%6."/>
+      <w:lvlJc w:val="right"/>
+      <w:pPr>
+        <w:ind w:left="4320" w:hanging="180"/>
+      </w:pPr>
+    </w:lvl>
+    <w:lvl w:ilvl="6" w:tplc="0809000F" w:tentative="1">
+      <w:start w:val="1"/>
+      <w:numFmt w:val="decimal"/>
+      <w:lvlText w:val="%7."/>
+      <w:lvlJc w:val="left"/>
+      <w:pPr>
+        <w:ind w:left="5040" w:hanging="360"/>
+      </w:pPr>
+    </w:lvl>
+    <w:lvl w:ilvl="7" w:tplc="08090019" w:tentative="1">
+      <w:start w:val="1"/>
+      <w:numFmt w:val="lowerLetter"/>
+      <w:lvlText w:val="%8."/>
+      <w:lvlJc w:val="left"/>
+      <w:pPr>
+        <w:ind w:left="5760" w:hanging="360"/>
+      </w:pPr>
+    </w:lvl>
+    <w:lvl w:ilvl="8" w:tplc="0809001B" w:tentative="1">
+      <w:start w:val="1"/>
+      <w:numFmt w:val="lowerRoman"/>
+      <w:lvlText w:val="%9."/>
+      <w:lvlJc w:val="right"/>
+      <w:pPr>
+        <w:ind w:left="6480" w:hanging="180"/>
+      </w:pPr>
+    </w:lvl>
+  </w:abstractNum>
+  <w:abstractNum w:abstractNumId="32" w15:restartNumberingAfterBreak="0">
+    <w:nsid w:val="67464327"/>
+    <w:multiLevelType w:val="hybridMultilevel"/>
+    <w:tmpl w:val="B17A3CC6"/>
+    <w:lvl w:ilvl="0" w:tplc="0809000F">
+      <w:start w:val="1"/>
+      <w:numFmt w:val="decimal"/>
+      <w:lvlText w:val="%1."/>
+      <w:lvlJc w:val="left"/>
+      <w:pPr>
+        <w:ind w:left="720" w:hanging="360"/>
+      </w:pPr>
+    </w:lvl>
+    <w:lvl w:ilvl="1" w:tplc="08090019" w:tentative="1">
+      <w:start w:val="1"/>
+      <w:numFmt w:val="lowerLetter"/>
+      <w:lvlText w:val="%2."/>
+      <w:lvlJc w:val="left"/>
+      <w:pPr>
+        <w:ind w:left="1440" w:hanging="360"/>
+      </w:pPr>
+    </w:lvl>
+    <w:lvl w:ilvl="2" w:tplc="0809001B" w:tentative="1">
+      <w:start w:val="1"/>
+      <w:numFmt w:val="lowerRoman"/>
+      <w:lvlText w:val="%3."/>
+      <w:lvlJc w:val="right"/>
+      <w:pPr>
+        <w:ind w:left="2160" w:hanging="180"/>
+      </w:pPr>
+    </w:lvl>
+    <w:lvl w:ilvl="3" w:tplc="0809000F" w:tentative="1">
+      <w:start w:val="1"/>
+      <w:numFmt w:val="decimal"/>
+      <w:lvlText w:val="%4."/>
+      <w:lvlJc w:val="left"/>
+      <w:pPr>
+        <w:ind w:left="2880" w:hanging="360"/>
+      </w:pPr>
+    </w:lvl>
+    <w:lvl w:ilvl="4" w:tplc="08090019" w:tentative="1">
+      <w:start w:val="1"/>
+      <w:numFmt w:val="lowerLetter"/>
+      <w:lvlText w:val="%5."/>
+      <w:lvlJc w:val="left"/>
+      <w:pPr>
+        <w:ind w:left="3600" w:hanging="360"/>
+      </w:pPr>
+    </w:lvl>
+    <w:lvl w:ilvl="5" w:tplc="0809001B" w:tentative="1">
+      <w:start w:val="1"/>
+      <w:numFmt w:val="lowerRoman"/>
+      <w:lvlText w:val="%6."/>
+      <w:lvlJc w:val="right"/>
+      <w:pPr>
+        <w:ind w:left="4320" w:hanging="180"/>
+      </w:pPr>
+    </w:lvl>
+    <w:lvl w:ilvl="6" w:tplc="0809000F" w:tentative="1">
+      <w:start w:val="1"/>
+      <w:numFmt w:val="decimal"/>
+      <w:lvlText w:val="%7."/>
+      <w:lvlJc w:val="left"/>
+      <w:pPr>
+        <w:ind w:left="5040" w:hanging="360"/>
+      </w:pPr>
+    </w:lvl>
+    <w:lvl w:ilvl="7" w:tplc="08090019" w:tentative="1">
+      <w:start w:val="1"/>
+      <w:numFmt w:val="lowerLetter"/>
+      <w:lvlText w:val="%8."/>
+      <w:lvlJc w:val="left"/>
+      <w:pPr>
+        <w:ind w:left="5760" w:hanging="360"/>
+      </w:pPr>
+    </w:lvl>
+    <w:lvl w:ilvl="8" w:tplc="0809001B" w:tentative="1">
+      <w:start w:val="1"/>
+      <w:numFmt w:val="lowerRoman"/>
+      <w:lvlText w:val="%9."/>
+      <w:lvlJc w:val="right"/>
+      <w:pPr>
+        <w:ind w:left="6480" w:hanging="180"/>
+      </w:pPr>
+    </w:lvl>
+  </w:abstractNum>
+  <w:abstractNum w:abstractNumId="33" w15:restartNumberingAfterBreak="0">
     <w:nsid w:val="68EE437A"/>
     <w:multiLevelType w:val="hybridMultilevel"/>
     <w:tmpl w:val="76B6A238"/>
@@ -2684,7 +6842,7 @@
       </w:pPr>
     </w:lvl>
   </w:abstractNum>
-  <w:abstractNum w:abstractNumId="15" w15:restartNumberingAfterBreak="0">
+  <w:abstractNum w:abstractNumId="34" w15:restartNumberingAfterBreak="0">
     <w:nsid w:val="698D179E"/>
     <w:multiLevelType w:val="hybridMultilevel"/>
     <w:tmpl w:val="D750A3C2"/>
@@ -2770,7 +6928,93 @@
       </w:pPr>
     </w:lvl>
   </w:abstractNum>
-  <w:abstractNum w:abstractNumId="16" w15:restartNumberingAfterBreak="0">
+  <w:abstractNum w:abstractNumId="35" w15:restartNumberingAfterBreak="0">
+    <w:nsid w:val="6A4D657A"/>
+    <w:multiLevelType w:val="hybridMultilevel"/>
+    <w:tmpl w:val="A6C07ECA"/>
+    <w:lvl w:ilvl="0" w:tplc="0809000F">
+      <w:start w:val="1"/>
+      <w:numFmt w:val="decimal"/>
+      <w:lvlText w:val="%1."/>
+      <w:lvlJc w:val="left"/>
+      <w:pPr>
+        <w:ind w:left="720" w:hanging="360"/>
+      </w:pPr>
+    </w:lvl>
+    <w:lvl w:ilvl="1" w:tplc="08090019" w:tentative="1">
+      <w:start w:val="1"/>
+      <w:numFmt w:val="lowerLetter"/>
+      <w:lvlText w:val="%2."/>
+      <w:lvlJc w:val="left"/>
+      <w:pPr>
+        <w:ind w:left="1440" w:hanging="360"/>
+      </w:pPr>
+    </w:lvl>
+    <w:lvl w:ilvl="2" w:tplc="0809001B" w:tentative="1">
+      <w:start w:val="1"/>
+      <w:numFmt w:val="lowerRoman"/>
+      <w:lvlText w:val="%3."/>
+      <w:lvlJc w:val="right"/>
+      <w:pPr>
+        <w:ind w:left="2160" w:hanging="180"/>
+      </w:pPr>
+    </w:lvl>
+    <w:lvl w:ilvl="3" w:tplc="0809000F" w:tentative="1">
+      <w:start w:val="1"/>
+      <w:numFmt w:val="decimal"/>
+      <w:lvlText w:val="%4."/>
+      <w:lvlJc w:val="left"/>
+      <w:pPr>
+        <w:ind w:left="2880" w:hanging="360"/>
+      </w:pPr>
+    </w:lvl>
+    <w:lvl w:ilvl="4" w:tplc="08090019" w:tentative="1">
+      <w:start w:val="1"/>
+      <w:numFmt w:val="lowerLetter"/>
+      <w:lvlText w:val="%5."/>
+      <w:lvlJc w:val="left"/>
+      <w:pPr>
+        <w:ind w:left="3600" w:hanging="360"/>
+      </w:pPr>
+    </w:lvl>
+    <w:lvl w:ilvl="5" w:tplc="0809001B" w:tentative="1">
+      <w:start w:val="1"/>
+      <w:numFmt w:val="lowerRoman"/>
+      <w:lvlText w:val="%6."/>
+      <w:lvlJc w:val="right"/>
+      <w:pPr>
+        <w:ind w:left="4320" w:hanging="180"/>
+      </w:pPr>
+    </w:lvl>
+    <w:lvl w:ilvl="6" w:tplc="0809000F" w:tentative="1">
+      <w:start w:val="1"/>
+      <w:numFmt w:val="decimal"/>
+      <w:lvlText w:val="%7."/>
+      <w:lvlJc w:val="left"/>
+      <w:pPr>
+        <w:ind w:left="5040" w:hanging="360"/>
+      </w:pPr>
+    </w:lvl>
+    <w:lvl w:ilvl="7" w:tplc="08090019" w:tentative="1">
+      <w:start w:val="1"/>
+      <w:numFmt w:val="lowerLetter"/>
+      <w:lvlText w:val="%8."/>
+      <w:lvlJc w:val="left"/>
+      <w:pPr>
+        <w:ind w:left="5760" w:hanging="360"/>
+      </w:pPr>
+    </w:lvl>
+    <w:lvl w:ilvl="8" w:tplc="0809001B" w:tentative="1">
+      <w:start w:val="1"/>
+      <w:numFmt w:val="lowerRoman"/>
+      <w:lvlText w:val="%9."/>
+      <w:lvlJc w:val="right"/>
+      <w:pPr>
+        <w:ind w:left="6480" w:hanging="180"/>
+      </w:pPr>
+    </w:lvl>
+  </w:abstractNum>
+  <w:abstractNum w:abstractNumId="36" w15:restartNumberingAfterBreak="0">
     <w:nsid w:val="6D2915AE"/>
     <w:multiLevelType w:val="hybridMultilevel"/>
     <w:tmpl w:val="BF9A1DB4"/>
@@ -2856,7 +7100,271 @@
       </w:pPr>
     </w:lvl>
   </w:abstractNum>
-  <w:abstractNum w:abstractNumId="17" w15:restartNumberingAfterBreak="0">
+  <w:abstractNum w:abstractNumId="37" w15:restartNumberingAfterBreak="0">
+    <w:nsid w:val="7314158D"/>
+    <w:multiLevelType w:val="hybridMultilevel"/>
+    <w:tmpl w:val="764A7CE6"/>
+    <w:lvl w:ilvl="0" w:tplc="0809000F">
+      <w:start w:val="1"/>
+      <w:numFmt w:val="decimal"/>
+      <w:lvlText w:val="%1."/>
+      <w:lvlJc w:val="left"/>
+      <w:pPr>
+        <w:ind w:left="1080" w:hanging="360"/>
+      </w:pPr>
+      <w:rPr>
+        <w:rFonts w:hint="default"/>
+      </w:rPr>
+    </w:lvl>
+    <w:lvl w:ilvl="1" w:tplc="08090019">
+      <w:start w:val="1"/>
+      <w:numFmt w:val="lowerLetter"/>
+      <w:lvlText w:val="%2."/>
+      <w:lvlJc w:val="left"/>
+      <w:pPr>
+        <w:ind w:left="1800" w:hanging="360"/>
+      </w:pPr>
+    </w:lvl>
+    <w:lvl w:ilvl="2" w:tplc="0809001B" w:tentative="1">
+      <w:start w:val="1"/>
+      <w:numFmt w:val="lowerRoman"/>
+      <w:lvlText w:val="%3."/>
+      <w:lvlJc w:val="right"/>
+      <w:pPr>
+        <w:ind w:left="2520" w:hanging="180"/>
+      </w:pPr>
+    </w:lvl>
+    <w:lvl w:ilvl="3" w:tplc="0809000F" w:tentative="1">
+      <w:start w:val="1"/>
+      <w:numFmt w:val="decimal"/>
+      <w:lvlText w:val="%4."/>
+      <w:lvlJc w:val="left"/>
+      <w:pPr>
+        <w:ind w:left="3240" w:hanging="360"/>
+      </w:pPr>
+    </w:lvl>
+    <w:lvl w:ilvl="4" w:tplc="08090019" w:tentative="1">
+      <w:start w:val="1"/>
+      <w:numFmt w:val="lowerLetter"/>
+      <w:lvlText w:val="%5."/>
+      <w:lvlJc w:val="left"/>
+      <w:pPr>
+        <w:ind w:left="3960" w:hanging="360"/>
+      </w:pPr>
+    </w:lvl>
+    <w:lvl w:ilvl="5" w:tplc="0809001B" w:tentative="1">
+      <w:start w:val="1"/>
+      <w:numFmt w:val="lowerRoman"/>
+      <w:lvlText w:val="%6."/>
+      <w:lvlJc w:val="right"/>
+      <w:pPr>
+        <w:ind w:left="4680" w:hanging="180"/>
+      </w:pPr>
+    </w:lvl>
+    <w:lvl w:ilvl="6" w:tplc="0809000F" w:tentative="1">
+      <w:start w:val="1"/>
+      <w:numFmt w:val="decimal"/>
+      <w:lvlText w:val="%7."/>
+      <w:lvlJc w:val="left"/>
+      <w:pPr>
+        <w:ind w:left="5400" w:hanging="360"/>
+      </w:pPr>
+    </w:lvl>
+    <w:lvl w:ilvl="7" w:tplc="08090019" w:tentative="1">
+      <w:start w:val="1"/>
+      <w:numFmt w:val="lowerLetter"/>
+      <w:lvlText w:val="%8."/>
+      <w:lvlJc w:val="left"/>
+      <w:pPr>
+        <w:ind w:left="6120" w:hanging="360"/>
+      </w:pPr>
+    </w:lvl>
+    <w:lvl w:ilvl="8" w:tplc="0809001B" w:tentative="1">
+      <w:start w:val="1"/>
+      <w:numFmt w:val="lowerRoman"/>
+      <w:lvlText w:val="%9."/>
+      <w:lvlJc w:val="right"/>
+      <w:pPr>
+        <w:ind w:left="6840" w:hanging="180"/>
+      </w:pPr>
+    </w:lvl>
+  </w:abstractNum>
+  <w:abstractNum w:abstractNumId="38" w15:restartNumberingAfterBreak="0">
+    <w:nsid w:val="756278F4"/>
+    <w:multiLevelType w:val="hybridMultilevel"/>
+    <w:tmpl w:val="A8F405D4"/>
+    <w:lvl w:ilvl="0" w:tplc="0809000F">
+      <w:start w:val="1"/>
+      <w:numFmt w:val="decimal"/>
+      <w:lvlText w:val="%1."/>
+      <w:lvlJc w:val="left"/>
+      <w:pPr>
+        <w:ind w:left="1080" w:hanging="360"/>
+      </w:pPr>
+      <w:rPr>
+        <w:rFonts w:hint="default"/>
+      </w:rPr>
+    </w:lvl>
+    <w:lvl w:ilvl="1" w:tplc="08090019">
+      <w:start w:val="1"/>
+      <w:numFmt w:val="lowerLetter"/>
+      <w:lvlText w:val="%2."/>
+      <w:lvlJc w:val="left"/>
+      <w:pPr>
+        <w:ind w:left="1800" w:hanging="360"/>
+      </w:pPr>
+    </w:lvl>
+    <w:lvl w:ilvl="2" w:tplc="0809001B" w:tentative="1">
+      <w:start w:val="1"/>
+      <w:numFmt w:val="lowerRoman"/>
+      <w:lvlText w:val="%3."/>
+      <w:lvlJc w:val="right"/>
+      <w:pPr>
+        <w:ind w:left="2520" w:hanging="180"/>
+      </w:pPr>
+    </w:lvl>
+    <w:lvl w:ilvl="3" w:tplc="0809000F" w:tentative="1">
+      <w:start w:val="1"/>
+      <w:numFmt w:val="decimal"/>
+      <w:lvlText w:val="%4."/>
+      <w:lvlJc w:val="left"/>
+      <w:pPr>
+        <w:ind w:left="3240" w:hanging="360"/>
+      </w:pPr>
+    </w:lvl>
+    <w:lvl w:ilvl="4" w:tplc="08090019" w:tentative="1">
+      <w:start w:val="1"/>
+      <w:numFmt w:val="lowerLetter"/>
+      <w:lvlText w:val="%5."/>
+      <w:lvlJc w:val="left"/>
+      <w:pPr>
+        <w:ind w:left="3960" w:hanging="360"/>
+      </w:pPr>
+    </w:lvl>
+    <w:lvl w:ilvl="5" w:tplc="0809001B" w:tentative="1">
+      <w:start w:val="1"/>
+      <w:numFmt w:val="lowerRoman"/>
+      <w:lvlText w:val="%6."/>
+      <w:lvlJc w:val="right"/>
+      <w:pPr>
+        <w:ind w:left="4680" w:hanging="180"/>
+      </w:pPr>
+    </w:lvl>
+    <w:lvl w:ilvl="6" w:tplc="0809000F" w:tentative="1">
+      <w:start w:val="1"/>
+      <w:numFmt w:val="decimal"/>
+      <w:lvlText w:val="%7."/>
+      <w:lvlJc w:val="left"/>
+      <w:pPr>
+        <w:ind w:left="5400" w:hanging="360"/>
+      </w:pPr>
+    </w:lvl>
+    <w:lvl w:ilvl="7" w:tplc="08090019" w:tentative="1">
+      <w:start w:val="1"/>
+      <w:numFmt w:val="lowerLetter"/>
+      <w:lvlText w:val="%8."/>
+      <w:lvlJc w:val="left"/>
+      <w:pPr>
+        <w:ind w:left="6120" w:hanging="360"/>
+      </w:pPr>
+    </w:lvl>
+    <w:lvl w:ilvl="8" w:tplc="0809001B" w:tentative="1">
+      <w:start w:val="1"/>
+      <w:numFmt w:val="lowerRoman"/>
+      <w:lvlText w:val="%9."/>
+      <w:lvlJc w:val="right"/>
+      <w:pPr>
+        <w:ind w:left="6840" w:hanging="180"/>
+      </w:pPr>
+    </w:lvl>
+  </w:abstractNum>
+  <w:abstractNum w:abstractNumId="39" w15:restartNumberingAfterBreak="0">
+    <w:nsid w:val="7A4E5277"/>
+    <w:multiLevelType w:val="hybridMultilevel"/>
+    <w:tmpl w:val="2168F502"/>
+    <w:lvl w:ilvl="0" w:tplc="0809000F">
+      <w:start w:val="1"/>
+      <w:numFmt w:val="decimal"/>
+      <w:lvlText w:val="%1."/>
+      <w:lvlJc w:val="left"/>
+      <w:pPr>
+        <w:ind w:left="720" w:hanging="360"/>
+      </w:pPr>
+    </w:lvl>
+    <w:lvl w:ilvl="1" w:tplc="08090019" w:tentative="1">
+      <w:start w:val="1"/>
+      <w:numFmt w:val="lowerLetter"/>
+      <w:lvlText w:val="%2."/>
+      <w:lvlJc w:val="left"/>
+      <w:pPr>
+        <w:ind w:left="1440" w:hanging="360"/>
+      </w:pPr>
+    </w:lvl>
+    <w:lvl w:ilvl="2" w:tplc="0809001B" w:tentative="1">
+      <w:start w:val="1"/>
+      <w:numFmt w:val="lowerRoman"/>
+      <w:lvlText w:val="%3."/>
+      <w:lvlJc w:val="right"/>
+      <w:pPr>
+        <w:ind w:left="2160" w:hanging="180"/>
+      </w:pPr>
+    </w:lvl>
+    <w:lvl w:ilvl="3" w:tplc="0809000F" w:tentative="1">
+      <w:start w:val="1"/>
+      <w:numFmt w:val="decimal"/>
+      <w:lvlText w:val="%4."/>
+      <w:lvlJc w:val="left"/>
+      <w:pPr>
+        <w:ind w:left="2880" w:hanging="360"/>
+      </w:pPr>
+    </w:lvl>
+    <w:lvl w:ilvl="4" w:tplc="08090019" w:tentative="1">
+      <w:start w:val="1"/>
+      <w:numFmt w:val="lowerLetter"/>
+      <w:lvlText w:val="%5."/>
+      <w:lvlJc w:val="left"/>
+      <w:pPr>
+        <w:ind w:left="3600" w:hanging="360"/>
+      </w:pPr>
+    </w:lvl>
+    <w:lvl w:ilvl="5" w:tplc="0809001B" w:tentative="1">
+      <w:start w:val="1"/>
+      <w:numFmt w:val="lowerRoman"/>
+      <w:lvlText w:val="%6."/>
+      <w:lvlJc w:val="right"/>
+      <w:pPr>
+        <w:ind w:left="4320" w:hanging="180"/>
+      </w:pPr>
+    </w:lvl>
+    <w:lvl w:ilvl="6" w:tplc="0809000F" w:tentative="1">
+      <w:start w:val="1"/>
+      <w:numFmt w:val="decimal"/>
+      <w:lvlText w:val="%7."/>
+      <w:lvlJc w:val="left"/>
+      <w:pPr>
+        <w:ind w:left="5040" w:hanging="360"/>
+      </w:pPr>
+    </w:lvl>
+    <w:lvl w:ilvl="7" w:tplc="08090019" w:tentative="1">
+      <w:start w:val="1"/>
+      <w:numFmt w:val="lowerLetter"/>
+      <w:lvlText w:val="%8."/>
+      <w:lvlJc w:val="left"/>
+      <w:pPr>
+        <w:ind w:left="5760" w:hanging="360"/>
+      </w:pPr>
+    </w:lvl>
+    <w:lvl w:ilvl="8" w:tplc="0809001B" w:tentative="1">
+      <w:start w:val="1"/>
+      <w:numFmt w:val="lowerRoman"/>
+      <w:lvlText w:val="%9."/>
+      <w:lvlJc w:val="right"/>
+      <w:pPr>
+        <w:ind w:left="6480" w:hanging="180"/>
+      </w:pPr>
+    </w:lvl>
+  </w:abstractNum>
+  <w:abstractNum w:abstractNumId="40" w15:restartNumberingAfterBreak="0">
     <w:nsid w:val="7C8D710D"/>
     <w:multiLevelType w:val="hybridMultilevel"/>
     <w:tmpl w:val="B3F6825C"/>
@@ -2945,59 +7453,217 @@
       </w:pPr>
     </w:lvl>
   </w:abstractNum>
+  <w:abstractNum w:abstractNumId="41" w15:restartNumberingAfterBreak="0">
+    <w:nsid w:val="7F71610A"/>
+    <w:multiLevelType w:val="hybridMultilevel"/>
+    <w:tmpl w:val="F5008546"/>
+    <w:lvl w:ilvl="0" w:tplc="0809000F">
+      <w:start w:val="1"/>
+      <w:numFmt w:val="decimal"/>
+      <w:lvlText w:val="%1."/>
+      <w:lvlJc w:val="left"/>
+      <w:pPr>
+        <w:ind w:left="720" w:hanging="360"/>
+      </w:pPr>
+    </w:lvl>
+    <w:lvl w:ilvl="1" w:tplc="08090019" w:tentative="1">
+      <w:start w:val="1"/>
+      <w:numFmt w:val="lowerLetter"/>
+      <w:lvlText w:val="%2."/>
+      <w:lvlJc w:val="left"/>
+      <w:pPr>
+        <w:ind w:left="1440" w:hanging="360"/>
+      </w:pPr>
+    </w:lvl>
+    <w:lvl w:ilvl="2" w:tplc="0809001B" w:tentative="1">
+      <w:start w:val="1"/>
+      <w:numFmt w:val="lowerRoman"/>
+      <w:lvlText w:val="%3."/>
+      <w:lvlJc w:val="right"/>
+      <w:pPr>
+        <w:ind w:left="2160" w:hanging="180"/>
+      </w:pPr>
+    </w:lvl>
+    <w:lvl w:ilvl="3" w:tplc="0809000F" w:tentative="1">
+      <w:start w:val="1"/>
+      <w:numFmt w:val="decimal"/>
+      <w:lvlText w:val="%4."/>
+      <w:lvlJc w:val="left"/>
+      <w:pPr>
+        <w:ind w:left="2880" w:hanging="360"/>
+      </w:pPr>
+    </w:lvl>
+    <w:lvl w:ilvl="4" w:tplc="08090019" w:tentative="1">
+      <w:start w:val="1"/>
+      <w:numFmt w:val="lowerLetter"/>
+      <w:lvlText w:val="%5."/>
+      <w:lvlJc w:val="left"/>
+      <w:pPr>
+        <w:ind w:left="3600" w:hanging="360"/>
+      </w:pPr>
+    </w:lvl>
+    <w:lvl w:ilvl="5" w:tplc="0809001B" w:tentative="1">
+      <w:start w:val="1"/>
+      <w:numFmt w:val="lowerRoman"/>
+      <w:lvlText w:val="%6."/>
+      <w:lvlJc w:val="right"/>
+      <w:pPr>
+        <w:ind w:left="4320" w:hanging="180"/>
+      </w:pPr>
+    </w:lvl>
+    <w:lvl w:ilvl="6" w:tplc="0809000F" w:tentative="1">
+      <w:start w:val="1"/>
+      <w:numFmt w:val="decimal"/>
+      <w:lvlText w:val="%7."/>
+      <w:lvlJc w:val="left"/>
+      <w:pPr>
+        <w:ind w:left="5040" w:hanging="360"/>
+      </w:pPr>
+    </w:lvl>
+    <w:lvl w:ilvl="7" w:tplc="08090019" w:tentative="1">
+      <w:start w:val="1"/>
+      <w:numFmt w:val="lowerLetter"/>
+      <w:lvlText w:val="%8."/>
+      <w:lvlJc w:val="left"/>
+      <w:pPr>
+        <w:ind w:left="5760" w:hanging="360"/>
+      </w:pPr>
+    </w:lvl>
+    <w:lvl w:ilvl="8" w:tplc="0809001B" w:tentative="1">
+      <w:start w:val="1"/>
+      <w:numFmt w:val="lowerRoman"/>
+      <w:lvlText w:val="%9."/>
+      <w:lvlJc w:val="right"/>
+      <w:pPr>
+        <w:ind w:left="6480" w:hanging="180"/>
+      </w:pPr>
+    </w:lvl>
+  </w:abstractNum>
   <w:num w:numId="1">
+    <w:abstractNumId w:val="36"/>
+  </w:num>
+  <w:num w:numId="2">
+    <w:abstractNumId w:val="19"/>
+  </w:num>
+  <w:num w:numId="3">
+    <w:abstractNumId w:val="14"/>
+  </w:num>
+  <w:num w:numId="4">
+    <w:abstractNumId w:val="6"/>
+  </w:num>
+  <w:num w:numId="5">
+    <w:abstractNumId w:val="13"/>
+  </w:num>
+  <w:num w:numId="6">
+    <w:abstractNumId w:val="40"/>
+  </w:num>
+  <w:num w:numId="7">
+    <w:abstractNumId w:val="17"/>
+  </w:num>
+  <w:num w:numId="8">
+    <w:abstractNumId w:val="12"/>
+  </w:num>
+  <w:num w:numId="9">
+    <w:abstractNumId w:val="2"/>
+  </w:num>
+  <w:num w:numId="10">
+    <w:abstractNumId w:val="33"/>
+  </w:num>
+  <w:num w:numId="11">
+    <w:abstractNumId w:val="20"/>
+  </w:num>
+  <w:num w:numId="12">
+    <w:abstractNumId w:val="25"/>
+  </w:num>
+  <w:num w:numId="13">
     <w:abstractNumId w:val="16"/>
   </w:num>
-  <w:num w:numId="2">
+  <w:num w:numId="14">
+    <w:abstractNumId w:val="21"/>
+  </w:num>
+  <w:num w:numId="15">
+    <w:abstractNumId w:val="1"/>
+  </w:num>
+  <w:num w:numId="16">
+    <w:abstractNumId w:val="7"/>
+  </w:num>
+  <w:num w:numId="17">
+    <w:abstractNumId w:val="15"/>
+  </w:num>
+  <w:num w:numId="18">
+    <w:abstractNumId w:val="34"/>
+  </w:num>
+  <w:num w:numId="19">
+    <w:abstractNumId w:val="5"/>
+  </w:num>
+  <w:num w:numId="20">
+    <w:abstractNumId w:val="29"/>
+  </w:num>
+  <w:num w:numId="21">
+    <w:abstractNumId w:val="8"/>
+  </w:num>
+  <w:num w:numId="22">
+    <w:abstractNumId w:val="39"/>
+  </w:num>
+  <w:num w:numId="23">
+    <w:abstractNumId w:val="35"/>
+  </w:num>
+  <w:num w:numId="24">
+    <w:abstractNumId w:val="32"/>
+  </w:num>
+  <w:num w:numId="25">
+    <w:abstractNumId w:val="11"/>
+  </w:num>
+  <w:num w:numId="26">
+    <w:abstractNumId w:val="4"/>
+  </w:num>
+  <w:num w:numId="27">
+    <w:abstractNumId w:val="41"/>
+  </w:num>
+  <w:num w:numId="28">
+    <w:abstractNumId w:val="0"/>
+  </w:num>
+  <w:num w:numId="29">
+    <w:abstractNumId w:val="26"/>
+  </w:num>
+  <w:num w:numId="30">
+    <w:abstractNumId w:val="24"/>
+  </w:num>
+  <w:num w:numId="31">
+    <w:abstractNumId w:val="31"/>
+  </w:num>
+  <w:num w:numId="32">
+    <w:abstractNumId w:val="28"/>
+  </w:num>
+  <w:num w:numId="33">
+    <w:abstractNumId w:val="38"/>
+  </w:num>
+  <w:num w:numId="34">
+    <w:abstractNumId w:val="37"/>
+  </w:num>
+  <w:num w:numId="35">
+    <w:abstractNumId w:val="18"/>
+  </w:num>
+  <w:num w:numId="36">
+    <w:abstractNumId w:val="27"/>
+  </w:num>
+  <w:num w:numId="37">
+    <w:abstractNumId w:val="22"/>
+  </w:num>
+  <w:num w:numId="38">
+    <w:abstractNumId w:val="30"/>
+  </w:num>
+  <w:num w:numId="39">
     <w:abstractNumId w:val="10"/>
   </w:num>
-  <w:num w:numId="3">
-    <w:abstractNumId w:val="6"/>
-  </w:num>
-  <w:num w:numId="4">
-    <w:abstractNumId w:val="2"/>
-  </w:num>
-  <w:num w:numId="5">
-    <w:abstractNumId w:val="5"/>
-  </w:num>
-  <w:num w:numId="6">
-    <w:abstractNumId w:val="17"/>
-  </w:num>
-  <w:num w:numId="7">
-    <w:abstractNumId w:val="9"/>
-  </w:num>
-  <w:num w:numId="8">
-    <w:abstractNumId w:val="4"/>
-  </w:num>
-  <w:num w:numId="9">
-    <w:abstractNumId w:val="1"/>
-  </w:num>
-  <w:num w:numId="10">
-    <w:abstractNumId w:val="14"/>
-  </w:num>
-  <w:num w:numId="11">
-    <w:abstractNumId w:val="11"/>
-  </w:num>
-  <w:num w:numId="12">
-    <w:abstractNumId w:val="13"/>
-  </w:num>
-  <w:num w:numId="13">
-    <w:abstractNumId w:val="8"/>
-  </w:num>
-  <w:num w:numId="14">
-    <w:abstractNumId w:val="12"/>
-  </w:num>
-  <w:num w:numId="15">
-    <w:abstractNumId w:val="0"/>
-  </w:num>
-  <w:num w:numId="16">
+  <w:num w:numId="40">
     <w:abstractNumId w:val="3"/>
   </w:num>
-  <w:num w:numId="17">
-    <w:abstractNumId w:val="7"/>
+  <w:num w:numId="41">
+    <w:abstractNumId w:val="23"/>
   </w:num>
-  <w:num w:numId="18">
-    <w:abstractNumId w:val="15"/>
+  <w:num w:numId="42">
+    <w:abstractNumId w:val="9"/>
   </w:num>
 </w:numbering>
 </file>
@@ -3435,6 +8101,17 @@
       <w:contextualSpacing/>
     </w:pPr>
   </w:style>
+  <w:style w:type="character" w:styleId="Hyperlink">
+    <w:name w:val="Hyperlink"/>
+    <w:basedOn w:val="DefaultParagraphFont"/>
+    <w:uiPriority w:val="99"/>
+    <w:unhideWhenUsed/>
+    <w:rsid w:val="001D5196"/>
+    <w:rPr>
+      <w:color w:val="0563C1" w:themeColor="hyperlink"/>
+      <w:u w:val="single"/>
+    </w:rPr>
+  </w:style>
 </w:styles>
 </file>
 

</xml_diff>

<commit_message>
Finite State Machine Employee AI coding
Began implementing the Finite State Machine for the Employee AI.
</commit_message>
<xml_diff>
--- a/Project Journal.docx
+++ b/Project Journal.docx
@@ -88,21 +88,7 @@
         <w:rPr>
           <w:strike/>
         </w:rPr>
-        <w:t xml:space="preserve">Begin initial Unity project set up, and create initial basic scripts such as </w:t>
-      </w:r>
-      <w:proofErr w:type="spellStart"/>
-      <w:r>
-        <w:rPr>
-          <w:strike/>
-        </w:rPr>
-        <w:t>WorldController</w:t>
-      </w:r>
-      <w:proofErr w:type="spellEnd"/>
-      <w:r>
-        <w:rPr>
-          <w:strike/>
-        </w:rPr>
-        <w:t>.</w:t>
+        <w:t>Begin initial Unity project set up, and create initial basic scripts such as WorldController.</w:t>
       </w:r>
     </w:p>
     <w:p/>
@@ -240,14 +226,7 @@
     <w:p>
       <w:r>
         <w:tab/>
-      </w:r>
-      <w:proofErr w:type="gramStart"/>
-      <w:r>
-        <w:t>Similarly</w:t>
-      </w:r>
-      <w:proofErr w:type="gramEnd"/>
-      <w:r>
-        <w:t xml:space="preserve"> to the tile sheet, the game world can be easily split into coordinates, making it easy to match the location needed for the sprite to be, and where it is on the tile sheet.</w:t>
+        <w:t>Similarly to the tile sheet, the game world can be easily split into coordinates, making it easy to match the location needed for the sprite to be, and where it is on the tile sheet.</w:t>
       </w:r>
     </w:p>
     <w:p>
@@ -284,15 +263,7 @@
     <w:p>
       <w:r>
         <w:tab/>
-        <w:t xml:space="preserve">The character occupies a single </w:t>
-      </w:r>
-      <w:proofErr w:type="gramStart"/>
-      <w:r>
-        <w:t>tiles</w:t>
-      </w:r>
-      <w:proofErr w:type="gramEnd"/>
-      <w:r>
-        <w:t>, or a few tiles, just like the walls and floors do. So they also have a position and therefore can be manipulated easily.</w:t>
+        <w:t>The character occupies a single tiles, or a few tiles, just like the walls and floors do. So they also have a position and therefore can be manipulated easily.</w:t>
       </w:r>
     </w:p>
     <w:p>
@@ -1431,13 +1402,8 @@
       </w:r>
     </w:p>
     <w:p>
-      <w:proofErr w:type="spellStart"/>
-      <w:r>
-        <w:t>Rimworld</w:t>
-      </w:r>
-      <w:proofErr w:type="spellEnd"/>
-      <w:r>
-        <w:t xml:space="preserve"> - </w:t>
+      <w:r>
+        <w:t xml:space="preserve">Rimworld - </w:t>
       </w:r>
       <w:hyperlink r:id="rId9" w:history="1">
         <w:r>
@@ -1498,13 +1464,8 @@
       </w:r>
     </w:p>
     <w:p>
-      <w:proofErr w:type="spellStart"/>
-      <w:r>
-        <w:t>Rimworld</w:t>
-      </w:r>
-      <w:proofErr w:type="spellEnd"/>
-      <w:r>
-        <w:t xml:space="preserve"> – </w:t>
+      <w:r>
+        <w:t xml:space="preserve">Rimworld – </w:t>
       </w:r>
     </w:p>
     <w:p>
@@ -1624,11 +1585,9 @@
           <w:numId w:val="18"/>
         </w:numPr>
       </w:pPr>
-      <w:proofErr w:type="spellStart"/>
       <w:r>
         <w:t>CharacterSpriteController</w:t>
       </w:r>
-      <w:proofErr w:type="spellEnd"/>
     </w:p>
     <w:p>
       <w:pPr>
@@ -1664,13 +1623,8 @@
           <w:numId w:val="19"/>
         </w:numPr>
       </w:pPr>
-      <w:proofErr w:type="spellStart"/>
-      <w:r>
-        <w:t>CharacterSpriteController</w:t>
-      </w:r>
-      <w:proofErr w:type="spellEnd"/>
-      <w:r>
-        <w:t xml:space="preserve"> - This is a controller in charge of all the sprites used for the characters. If sprites get changed, or added during gameplay, this class sets all the correct settings for the game objects.</w:t>
+      <w:r>
+        <w:t>CharacterSpriteController - This is a controller in charge of all the sprites used for the characters. If sprites get changed, or added during gameplay, this class sets all the correct settings for the game objects.</w:t>
       </w:r>
     </w:p>
     <w:p/>
@@ -2331,15 +2285,7 @@
         <w:t xml:space="preserve"> </w:t>
       </w:r>
       <w:r>
-        <w:t xml:space="preserve">S. Koenig, “A comparison of fast search real-time situated agents,” in Proc. </w:t>
-      </w:r>
-      <w:proofErr w:type="spellStart"/>
-      <w:r>
-        <w:t>Autonom</w:t>
-      </w:r>
-      <w:proofErr w:type="spellEnd"/>
-      <w:r>
-        <w:t>. Agents Multi-Agent Syst. (AAMAS), 2004.</w:t>
+        <w:t>S. Koenig, “A comparison of fast search real-time situated agents,” in Proc. Autonom. Agents Multi-Agent Syst. (AAMAS), 2004.</w:t>
       </w:r>
     </w:p>
     <w:p>
@@ -2351,96 +2297,17 @@
         <w:t xml:space="preserve"> </w:t>
       </w:r>
       <w:r>
-        <w:t xml:space="preserve">S. Koenig and M. </w:t>
-      </w:r>
-      <w:proofErr w:type="spellStart"/>
-      <w:r>
-        <w:t>Likhachev</w:t>
-      </w:r>
-      <w:proofErr w:type="spellEnd"/>
-      <w:r>
-        <w:t xml:space="preserve">, “Real-time adaptive A*,” in Proc. </w:t>
-      </w:r>
-      <w:proofErr w:type="spellStart"/>
-      <w:r>
-        <w:t>Autonom</w:t>
-      </w:r>
-      <w:proofErr w:type="spellEnd"/>
-      <w:r>
-        <w:t>. Agents Multi-Agent Syst. (AAMAS), 2006.</w:t>
-      </w:r>
-    </w:p>
-    <w:p>
-      <w:r>
-        <w:t xml:space="preserve">[5] </w:t>
-      </w:r>
-      <w:proofErr w:type="spellStart"/>
-      <w:r>
-        <w:t>Björnsson</w:t>
-      </w:r>
-      <w:proofErr w:type="spellEnd"/>
-      <w:r>
-        <w:t xml:space="preserve">, </w:t>
-      </w:r>
-      <w:proofErr w:type="spellStart"/>
-      <w:proofErr w:type="gramStart"/>
-      <w:r>
-        <w:t>Yngvi;Vadim</w:t>
-      </w:r>
-      <w:proofErr w:type="spellEnd"/>
-      <w:proofErr w:type="gramEnd"/>
-      <w:r>
-        <w:t xml:space="preserve"> </w:t>
-      </w:r>
-      <w:proofErr w:type="spellStart"/>
-      <w:r>
-        <w:t>Bulitko</w:t>
-      </w:r>
-      <w:proofErr w:type="spellEnd"/>
-      <w:r>
-        <w:t xml:space="preserve"> ; Nathan Sturtevant. TBA*: Time-Bounded A*. Twenty-first International Joint Conference on Artificial Intelligence (IJCAI-09);2009ˈ 431-436.</w:t>
-      </w:r>
-    </w:p>
-    <w:p>
-      <w:r>
-        <w:t>[6</w:t>
-      </w:r>
-      <w:proofErr w:type="gramStart"/>
-      <w:r>
-        <w:t xml:space="preserve">]  </w:t>
-      </w:r>
-      <w:proofErr w:type="spellStart"/>
-      <w:r>
-        <w:t>Björnsson</w:t>
-      </w:r>
-      <w:proofErr w:type="spellEnd"/>
-      <w:proofErr w:type="gramEnd"/>
-      <w:r>
-        <w:t xml:space="preserve">, </w:t>
-      </w:r>
-      <w:proofErr w:type="spellStart"/>
-      <w:r>
-        <w:t>Yngvi</w:t>
-      </w:r>
-      <w:proofErr w:type="spellEnd"/>
-      <w:r>
-        <w:t xml:space="preserve">; </w:t>
-      </w:r>
-      <w:proofErr w:type="spellStart"/>
-      <w:r>
-        <w:t>Enzenberger</w:t>
-      </w:r>
-      <w:proofErr w:type="spellEnd"/>
-      <w:r>
-        <w:t xml:space="preserve">, Markus; </w:t>
-      </w:r>
-      <w:proofErr w:type="spellStart"/>
-      <w:r>
-        <w:t>Holte</w:t>
-      </w:r>
-      <w:proofErr w:type="spellEnd"/>
-      <w:r>
-        <w:t>, Robert C. Fringe Search: Beating A* at Pathfinding Game Maps; IEEE 2005 Symposium on Computational Intelligence and Games, 2005, 125-132.</w:t>
+        <w:t>S. Koenig and M. Likhachev, “Real-time adaptive A*,” in Proc. Autonom. Agents Multi-Agent Syst. (AAMAS), 2006.</w:t>
+      </w:r>
+    </w:p>
+    <w:p>
+      <w:r>
+        <w:t>[5] Björnsson, Yngvi;Vadim Bulitko ; Nathan Sturtevant. TBA*: Time-Bounded A*. Twenty-first International Joint Conference on Artificial Intelligence (IJCAI-09);2009ˈ 431-436.</w:t>
+      </w:r>
+    </w:p>
+    <w:p>
+      <w:r>
+        <w:t>[6]  Björnsson, Yngvi; Enzenberger, Markus; Holte, Robert C. Fringe Search: Beating A* at Pathfinding Game Maps; IEEE 2005 Symposium on Computational Intelligence and Games, 2005, 125-132.</w:t>
       </w:r>
     </w:p>
     <w:p/>
@@ -2930,15 +2797,7 @@
         <w:ind w:left="1080"/>
       </w:pPr>
       <w:r>
-        <w:t xml:space="preserve">The iterative-deepening depth-first search (IDDFS) searches each possible path in turn until it reaches a threshold or goal. The threshold determines how </w:t>
-      </w:r>
-      <w:proofErr w:type="gramStart"/>
-      <w:r>
-        <w:t>far( or</w:t>
-      </w:r>
-      <w:proofErr w:type="gramEnd"/>
-      <w:r>
-        <w:t xml:space="preserve"> deep) along </w:t>
+        <w:t xml:space="preserve">The iterative-deepening depth-first search (IDDFS) searches each possible path in turn until it reaches a threshold or goal. The threshold determines how far( or deep) along </w:t>
       </w:r>
       <w:r>
         <w:lastRenderedPageBreak/>
@@ -3017,15 +2876,7 @@
     </w:p>
     <w:p>
       <w:r>
-        <w:t xml:space="preserve">[1] S. J. Russell, P. </w:t>
-      </w:r>
-      <w:proofErr w:type="spellStart"/>
-      <w:r>
-        <w:t>Norvig</w:t>
-      </w:r>
-      <w:proofErr w:type="spellEnd"/>
-      <w:r>
-        <w:t>, J. F. Candy, J. M. Malik, and D. D. Edwards, Artificial Intelligence: A Modern Approach. Upper Saddle River, NJ, USA: Prentice-Hall, Inc., 1996.</w:t>
+        <w:t>[1] S. J. Russell, P. Norvig, J. F. Candy, J. M. Malik, and D. D. Edwards, Artificial Intelligence: A Modern Approach. Upper Saddle River, NJ, USA: Prentice-Hall, Inc., 1996.</w:t>
       </w:r>
     </w:p>
     <w:p>
@@ -3036,31 +2887,7 @@
         <w:t xml:space="preserve"> </w:t>
       </w:r>
       <w:r>
-        <w:t xml:space="preserve">R. E. </w:t>
-      </w:r>
-      <w:proofErr w:type="spellStart"/>
-      <w:r>
-        <w:t>Korf</w:t>
-      </w:r>
-      <w:proofErr w:type="spellEnd"/>
-      <w:r>
-        <w:t xml:space="preserve">, “Depth-first iterative-deepening: An optimal admissible tree search,” </w:t>
-      </w:r>
-      <w:proofErr w:type="spellStart"/>
-      <w:r>
-        <w:t>Artif</w:t>
-      </w:r>
-      <w:proofErr w:type="spellEnd"/>
-      <w:r>
-        <w:t xml:space="preserve">. </w:t>
-      </w:r>
-      <w:proofErr w:type="spellStart"/>
-      <w:r>
-        <w:t>Intell</w:t>
-      </w:r>
-      <w:proofErr w:type="spellEnd"/>
-      <w:r>
-        <w:t>., vol. 27, no. 1, pp. 97–109, Sep. 1985. [Online]. Available: http://dx.doi.org/10.1016/0004-3702(85)90084-0</w:t>
+        <w:t>R. E. Korf, “Depth-first iterative-deepening: An optimal admissible tree search,” Artif. Intell., vol. 27, no. 1, pp. 97–109, Sep. 1985. [Online]. Available: http://dx.doi.org/10.1016/0004-3702(85)90084-0</w:t>
       </w:r>
     </w:p>
     <w:p>
@@ -3072,39 +2899,7 @@
         <w:t xml:space="preserve"> </w:t>
       </w:r>
       <w:r>
-        <w:t xml:space="preserve">Y. </w:t>
-      </w:r>
-      <w:proofErr w:type="spellStart"/>
-      <w:r>
-        <w:t>Bjornsson</w:t>
-      </w:r>
-      <w:proofErr w:type="spellEnd"/>
-      <w:r>
-        <w:t xml:space="preserve">, M. </w:t>
-      </w:r>
-      <w:proofErr w:type="spellStart"/>
-      <w:r>
-        <w:t>Enzenberger</w:t>
-      </w:r>
-      <w:proofErr w:type="spellEnd"/>
-      <w:r>
-        <w:t xml:space="preserve">, R. C. </w:t>
-      </w:r>
-      <w:proofErr w:type="spellStart"/>
-      <w:r>
-        <w:t>Holte</w:t>
-      </w:r>
-      <w:proofErr w:type="spellEnd"/>
-      <w:r>
-        <w:t xml:space="preserve">, and J. Schaeffer, “Fringe ¨ search: beating A at pathfinding on game maps,” in </w:t>
-      </w:r>
-      <w:proofErr w:type="gramStart"/>
-      <w:r>
-        <w:t>In</w:t>
-      </w:r>
-      <w:proofErr w:type="gramEnd"/>
-      <w:r>
-        <w:t xml:space="preserve"> Proceedings of IEEE Symposium on Computational Intelligence and Games, 2005, pp. 125–132.</w:t>
+        <w:t>Y. Bjornsson, M. Enzenberger, R. C. Holte, and J. Schaeffer, “Fringe ¨ search: beating A at pathfinding on game maps,” in In Proceedings of IEEE Symposium on Computational Intelligence and Games, 2005, pp. 125–132.</w:t>
       </w:r>
     </w:p>
     <w:p>
@@ -3115,31 +2910,7 @@
         <w:t xml:space="preserve"> </w:t>
       </w:r>
       <w:r>
-        <w:t xml:space="preserve">C. </w:t>
-      </w:r>
-      <w:proofErr w:type="spellStart"/>
-      <w:r>
-        <w:t>Moldenhauer</w:t>
-      </w:r>
-      <w:proofErr w:type="spellEnd"/>
-      <w:r>
-        <w:t xml:space="preserve">, A. </w:t>
-      </w:r>
-      <w:proofErr w:type="spellStart"/>
-      <w:r>
-        <w:t>Felner</w:t>
-      </w:r>
-      <w:proofErr w:type="spellEnd"/>
-      <w:r>
-        <w:t>, N. R. Sturtevant, and J. Schaeffer, “</w:t>
-      </w:r>
-      <w:proofErr w:type="spellStart"/>
-      <w:r>
-        <w:t>Singlefrontier</w:t>
-      </w:r>
-      <w:proofErr w:type="spellEnd"/>
-      <w:r>
-        <w:t xml:space="preserve"> bidirectional search,” in Proceedings of the Third Annual Symposium on Combinatorial Search, SOCS 2010, Stone Mountain, Atlanta, Georgia, USA, July 8-10, 2010. AAAI Press, 2010.</w:t>
+        <w:t>C. Moldenhauer, A. Felner, N. R. Sturtevant, and J. Schaeffer, “Singlefrontier bidirectional search,” in Proceedings of the Third Annual Symposium on Combinatorial Search, SOCS 2010, Stone Mountain, Atlanta, Georgia, USA, July 8-10, 2010. AAAI Press, 2010.</w:t>
       </w:r>
     </w:p>
     <w:p>
@@ -3150,23 +2921,7 @@
         <w:t xml:space="preserve"> </w:t>
       </w:r>
       <w:r>
-        <w:t xml:space="preserve">L. </w:t>
-      </w:r>
-      <w:proofErr w:type="spellStart"/>
-      <w:r>
-        <w:t>Hongyun</w:t>
-      </w:r>
-      <w:proofErr w:type="spellEnd"/>
-      <w:r>
-        <w:t xml:space="preserve">, J. Xiao, and J. </w:t>
-      </w:r>
-      <w:proofErr w:type="spellStart"/>
-      <w:r>
-        <w:t>Hehua</w:t>
-      </w:r>
-      <w:proofErr w:type="spellEnd"/>
-      <w:r>
-        <w:t>, “Multi-goal path planning algorithm for mobile robots in grid space,” in The Proceedings of the 25th Chinese Control and Decision Conference (CCDC), May 2013, May 2013, pp. 2872–2876.</w:t>
+        <w:t>L. Hongyun, J. Xiao, and J. Hehua, “Multi-goal path planning algorithm for mobile robots in grid space,” in The Proceedings of the 25th Chinese Control and Decision Conference (CCDC), May 2013, May 2013, pp. 2872–2876.</w:t>
       </w:r>
     </w:p>
     <w:p>
@@ -3177,15 +2932,7 @@
         <w:t xml:space="preserve"> </w:t>
       </w:r>
       <w:r>
-        <w:t xml:space="preserve">A. M. </w:t>
-      </w:r>
-      <w:proofErr w:type="spellStart"/>
-      <w:r>
-        <w:t>Parodi</w:t>
-      </w:r>
-      <w:proofErr w:type="spellEnd"/>
-      <w:r>
-        <w:t>, “Multi-goal real-time global path planning for an autonomous land vehicle using a high-speed graph search processor,” in Proceedings of the 1985 IEEE International Conference on Robotics and Automation, vol. 2, Mar 1985, pp. 161–167.</w:t>
+        <w:t>A. M. Parodi, “Multi-goal real-time global path planning for an autonomous land vehicle using a high-speed graph search processor,” in Proceedings of the 1985 IEEE International Conference on Robotics and Automation, vol. 2, Mar 1985, pp. 161–167.</w:t>
       </w:r>
     </w:p>
     <w:p>
@@ -3195,23 +2942,7 @@
     </w:p>
     <w:p>
       <w:r>
-        <w:t xml:space="preserve">[8] K. L. Lim, L. S. </w:t>
-      </w:r>
-      <w:proofErr w:type="spellStart"/>
-      <w:r>
-        <w:t>Yeong</w:t>
-      </w:r>
-      <w:proofErr w:type="spellEnd"/>
-      <w:r>
-        <w:t xml:space="preserve">, K. P. Seng, and L.-M. </w:t>
-      </w:r>
-      <w:proofErr w:type="spellStart"/>
-      <w:r>
-        <w:t>Ang</w:t>
-      </w:r>
-      <w:proofErr w:type="spellEnd"/>
-      <w:r>
-        <w:t>, “A simplified implementation of the boundary iterative-deepening depth-first search algorithm,” in Proceedings of the 13th International Conference on Electronics, Information and Communication, ICEIC 2014, Jan 2014, pp. 173–174.</w:t>
+        <w:t>[8] K. L. Lim, L. S. Yeong, K. P. Seng, and L.-M. Ang, “A simplified implementation of the boundary iterative-deepening depth-first search algorithm,” in Proceedings of the 13th International Conference on Electronics, Information and Communication, ICEIC 2014, Jan 2014, pp. 173–174.</w:t>
       </w:r>
     </w:p>
     <w:p/>
@@ -3659,15 +3390,7 @@
     <w:p>
       <w:r>
         <w:tab/>
-        <w:t xml:space="preserve">Pathfinding in theory implemented. Cannot be tested until UI is created to allow a move order to be given to the character in the game. This will be done next session. A set of scripts were used to implement Priority Queues which simplify the code and allows the </w:t>
-      </w:r>
-      <w:proofErr w:type="spellStart"/>
-      <w:r>
-        <w:t>openSet</w:t>
-      </w:r>
-      <w:proofErr w:type="spellEnd"/>
-      <w:r>
-        <w:t xml:space="preserve"> queue to be ordered by lowest node cost (available here: &lt;</w:t>
+        <w:t>Pathfinding in theory implemented. Cannot be tested until UI is created to allow a move order to be given to the character in the game. This will be done next session. A set of scripts were used to implement Priority Queues which simplify the code and allows the openSet queue to be ordered by lowest node cost (available here: &lt;</w:t>
       </w:r>
       <w:r>
         <w:t xml:space="preserve"> </w:t>
@@ -3680,16 +3403,11 @@
           <w:t>https://github.com/BlueRaja/High-Speed-Priority-Queue-for-C-Sharp</w:t>
         </w:r>
       </w:hyperlink>
-      <w:proofErr w:type="gramStart"/>
       <w:r>
         <w:t xml:space="preserve">&gt; </w:t>
       </w:r>
       <w:r>
-        <w:t>)</w:t>
-      </w:r>
-      <w:proofErr w:type="gramEnd"/>
-      <w:r>
-        <w:t xml:space="preserve">. </w:t>
+        <w:t xml:space="preserve">). </w:t>
       </w:r>
     </w:p>
     <w:p>
@@ -3731,15 +3449,7 @@
         <w:t xml:space="preserve"> the tileGraph must be incorrect and a new one if created.</w:t>
       </w:r>
       <w:r>
-        <w:t xml:space="preserve"> If the next tile is enterable soon, the function returns which will cause the character to stop moving. If the tile is enterable, the character checks to see if there is a piece of furniture there; if there is, the movement speed is slowed according to the movement cost of the furniture. A </w:t>
-      </w:r>
-      <w:proofErr w:type="spellStart"/>
-      <w:r>
-        <w:t>SetDestination</w:t>
-      </w:r>
-      <w:proofErr w:type="spellEnd"/>
-      <w:r>
-        <w:t xml:space="preserve"> function is also created which simply sets the m_destTile variable and will trigger movement on the next frame if needed and allowed.</w:t>
+        <w:t xml:space="preserve"> If the next tile is enterable soon, the function returns which will cause the character to stop moving. If the tile is enterable, the character checks to see if there is a piece of furniture there; if there is, the movement speed is slowed according to the movement cost of the furniture. A SetDestination function is also created which simply sets the m_destTile variable and will trigger movement on the next frame if needed and allowed.</w:t>
       </w:r>
     </w:p>
     <w:p>
@@ -3933,39 +3643,7 @@
     <w:p>
       <w:r>
         <w:tab/>
-        <w:t xml:space="preserve">Added ‘Go </w:t>
-      </w:r>
-      <w:proofErr w:type="gramStart"/>
-      <w:r>
-        <w:t>To</w:t>
-      </w:r>
-      <w:proofErr w:type="gramEnd"/>
-      <w:r>
-        <w:t xml:space="preserve">’ button which changes the mouse mode in the </w:t>
-      </w:r>
-      <w:proofErr w:type="spellStart"/>
-      <w:r>
-        <w:t>MouseController</w:t>
-      </w:r>
-      <w:proofErr w:type="spellEnd"/>
-      <w:r>
-        <w:t xml:space="preserve"> Class to </w:t>
-      </w:r>
-      <w:proofErr w:type="spellStart"/>
-      <w:r>
-        <w:t>CharacterWalk</w:t>
-      </w:r>
-      <w:proofErr w:type="spellEnd"/>
-      <w:r>
-        <w:t xml:space="preserve">. While in </w:t>
-      </w:r>
-      <w:proofErr w:type="spellStart"/>
-      <w:r>
-        <w:t>CharacterWalk</w:t>
-      </w:r>
-      <w:proofErr w:type="spellEnd"/>
-      <w:r>
-        <w:t xml:space="preserve"> mode, clicking a tile will cause the first character’s m_destTile to change to that tile. Then during the next update, the difference should be recognised </w:t>
+        <w:t xml:space="preserve">Added ‘Go To’ button which changes the mouse mode in the MouseController Class to CharacterWalk. While in CharacterWalk mode, clicking a tile will cause the first character’s m_destTile to change to that tile. Then during the next update, the difference should be recognised </w:t>
       </w:r>
       <w:r>
         <w:t>and the pathfinding should begin</w:t>
@@ -3979,69 +3657,13 @@
         <w:ind w:firstLine="720"/>
       </w:pPr>
       <w:r>
-        <w:t xml:space="preserve">On initial testing, the character was not moving. Debugging found that the character’s position was moving correctly, but the </w:t>
-      </w:r>
-      <w:proofErr w:type="spellStart"/>
-      <w:r>
-        <w:t>GameObject</w:t>
-      </w:r>
-      <w:proofErr w:type="spellEnd"/>
-      <w:r>
-        <w:t xml:space="preserve"> was not updating. </w:t>
+        <w:t xml:space="preserve">On initial testing, the character was not moving. Debugging found that the character’s position was moving correctly, but the GameObject was not updating. </w:t>
       </w:r>
     </w:p>
     <w:p>
       <w:r>
         <w:tab/>
-        <w:t xml:space="preserve">Added </w:t>
-      </w:r>
-      <w:proofErr w:type="spellStart"/>
-      <w:r>
-        <w:t>OnCharacterMoved</w:t>
-      </w:r>
-      <w:proofErr w:type="spellEnd"/>
-      <w:r>
-        <w:t xml:space="preserve"> function to </w:t>
-      </w:r>
-      <w:proofErr w:type="spellStart"/>
-      <w:r>
-        <w:t>CharacterSpriteController</w:t>
-      </w:r>
-      <w:proofErr w:type="spellEnd"/>
-      <w:r>
-        <w:t xml:space="preserve"> which runs if a character’s </w:t>
-      </w:r>
-      <w:proofErr w:type="spellStart"/>
-      <w:r>
-        <w:t>OnChanged</w:t>
-      </w:r>
-      <w:proofErr w:type="spellEnd"/>
-      <w:r>
-        <w:t xml:space="preserve"> </w:t>
-      </w:r>
-      <w:proofErr w:type="spellStart"/>
-      <w:r>
-        <w:t>callback</w:t>
-      </w:r>
-      <w:proofErr w:type="spellEnd"/>
-      <w:r>
-        <w:t xml:space="preserve"> is active, and is activated when a character is created. The function checks to see if the given character is in the </w:t>
-      </w:r>
-      <w:proofErr w:type="spellStart"/>
-      <w:r>
-        <w:t>GameObjectMap</w:t>
-      </w:r>
-      <w:proofErr w:type="spellEnd"/>
-      <w:r>
-        <w:t xml:space="preserve">, and if it is, the Character’s </w:t>
-      </w:r>
-      <w:proofErr w:type="spellStart"/>
-      <w:r>
-        <w:t>GameObject</w:t>
-      </w:r>
-      <w:proofErr w:type="spellEnd"/>
-      <w:r>
-        <w:t xml:space="preserve"> Coordinates are set to the correct values.</w:t>
+        <w:t>Added OnCharacterMoved function to CharacterSpriteController which runs if a character’s OnChanged callback is active, and is activated when a character is created. The function checks to see if the given character is in the GameObjectMap, and if it is, the Character’s GameObject Coordinates are set to the correct values.</w:t>
       </w:r>
     </w:p>
     <w:p>
@@ -4285,15 +3907,7 @@
       </w:r>
       <w:r>
         <w:lastRenderedPageBreak/>
-        <w:t xml:space="preserve">emotion like the human to attract game players [3]. Karim </w:t>
-      </w:r>
-      <w:proofErr w:type="spellStart"/>
-      <w:r>
-        <w:t>Sehaba</w:t>
-      </w:r>
-      <w:proofErr w:type="spellEnd"/>
-      <w:r>
-        <w:t xml:space="preserve"> explains an emotion model for Synthetic Characters with Personality [4].</w:t>
+        <w:t>emotion like the human to attract game players [3]. Karim Sehaba explains an emotion model for Synthetic Characters with Personality [4].</w:t>
       </w:r>
     </w:p>
     <w:p>
@@ -4362,7 +3976,6 @@
         </w:rPr>
         <w:t>α</w:t>
       </w:r>
-      <w:proofErr w:type="gramStart"/>
       <w:r>
         <w:rPr>
           <w:rFonts w:ascii="Cambria Math" w:hAnsi="Cambria Math" w:cs="Cambria Math"/>
@@ -4374,49 +3987,27 @@
           <w:rFonts w:ascii="Cambria Math" w:hAnsi="Cambria Math" w:cs="Cambria Math"/>
           <w:vertAlign w:val="superscript"/>
         </w:rPr>
-        <w:t>[</w:t>
-      </w:r>
-      <w:proofErr w:type="gramEnd"/>
-      <w:r>
-        <w:rPr>
-          <w:rFonts w:ascii="Cambria Math" w:hAnsi="Cambria Math" w:cs="Cambria Math"/>
+        <w:t>[0,1]</w:t>
+      </w:r>
+      <w:r>
+        <w:t xml:space="preserve"> denotes the fuzzy value and b&gt;0 denotes forgetting rate.  </w:t>
+      </w:r>
+    </w:p>
+    <w:p>
+      <w:pPr>
+        <w:ind w:left="720"/>
+      </w:pPr>
+      <w:r>
+        <w:t>α</w:t>
+      </w:r>
+      <w:r>
+        <w:t xml:space="preserve"> = ae</w:t>
+      </w:r>
+      <w:r>
+        <w:rPr>
           <w:vertAlign w:val="superscript"/>
         </w:rPr>
-        <w:t>0,1]</w:t>
-      </w:r>
-      <w:r>
-        <w:t xml:space="preserve"> denotes the fuzzy value and b&gt;0 denotes forgetting rate.  </w:t>
-      </w:r>
-    </w:p>
-    <w:p>
-      <w:pPr>
-        <w:ind w:left="720"/>
-      </w:pPr>
-      <w:r>
-        <w:t>α</w:t>
-      </w:r>
-      <w:r>
-        <w:t xml:space="preserve"> = ae</w:t>
-      </w:r>
-      <w:r>
-        <w:rPr>
-          <w:vertAlign w:val="superscript"/>
-        </w:rPr>
-        <w:t>(-</w:t>
-      </w:r>
-      <w:proofErr w:type="spellStart"/>
-      <w:r>
-        <w:rPr>
-          <w:vertAlign w:val="superscript"/>
-        </w:rPr>
-        <w:t>bt</w:t>
-      </w:r>
-      <w:proofErr w:type="spellEnd"/>
-      <w:r>
-        <w:rPr>
-          <w:vertAlign w:val="superscript"/>
-        </w:rPr>
-        <w:t>)</w:t>
+        <w:t>(-bt)</w:t>
       </w:r>
       <w:r>
         <w:t xml:space="preserve"> + c.</w:t>
@@ -4570,15 +4161,7 @@
         <w:pStyle w:val="ListParagraph"/>
       </w:pPr>
       <w:r>
-        <w:t xml:space="preserve">An example of short term goals would be picking up an item while pursuing a long term goal. These decisions in particular are related to the current state of the player. For example, a player with low health tries to pick up a health pack on </w:t>
-      </w:r>
-      <w:proofErr w:type="spellStart"/>
-      <w:r>
-        <w:t>it's</w:t>
-      </w:r>
-      <w:proofErr w:type="spellEnd"/>
-      <w:r>
-        <w:t xml:space="preserve"> way to attack the enemy base. The pheromone map provides necessary information for choosing between items and selecting a suitable path to pick up the health</w:t>
+        <w:t>An example of short term goals would be picking up an item while pursuing a long term goal. These decisions in particular are related to the current state of the player. For example, a player with low health tries to pick up a health pack on it's way to attack the enemy base. The pheromone map provides necessary information for choosing between items and selecting a suitable path to pick up the health</w:t>
       </w:r>
       <w:r>
         <w:t xml:space="preserve"> pack while minim</w:t>
@@ -4676,52 +4259,12 @@
         <w:t>[1]</w:t>
       </w:r>
       <w:r>
-        <w:t xml:space="preserve"> A. J. </w:t>
-      </w:r>
-      <w:proofErr w:type="spellStart"/>
-      <w:r>
-        <w:t>Champandard</w:t>
-      </w:r>
-      <w:proofErr w:type="spellEnd"/>
-      <w:r>
-        <w:t xml:space="preserve">, AI Game Development: Synthetic Creatures with Learning and Reactive </w:t>
-      </w:r>
-      <w:proofErr w:type="spellStart"/>
-      <w:r>
-        <w:t>Behaviors</w:t>
-      </w:r>
-      <w:proofErr w:type="spellEnd"/>
-      <w:r>
-        <w:t>, New Riders Publishing, Indianapolis, 2003.</w:t>
-      </w:r>
-    </w:p>
-    <w:p>
-      <w:r>
-        <w:t>[2] H. Gomez-</w:t>
-      </w:r>
-      <w:proofErr w:type="spellStart"/>
-      <w:r>
-        <w:t>Gauchia</w:t>
-      </w:r>
-      <w:proofErr w:type="spellEnd"/>
-      <w:r>
-        <w:t xml:space="preserve">, and F. </w:t>
-      </w:r>
-      <w:proofErr w:type="spellStart"/>
-      <w:r>
-        <w:t>Peinado</w:t>
-      </w:r>
-      <w:proofErr w:type="spellEnd"/>
-      <w:r>
-        <w:t xml:space="preserve">, Automatic customization of non-player characters using </w:t>
-      </w:r>
-      <w:proofErr w:type="gramStart"/>
-      <w:r>
-        <w:t>players</w:t>
-      </w:r>
-      <w:proofErr w:type="gramEnd"/>
-      <w:r>
-        <w:t xml:space="preserve"> temperament, Technologies for Interactive Digital Storytelling and Entertainment, Third International Conference, TIDSE 2006, Proceedings (Lecture Notes in Computer Science Vol. 4326), p 241-52, 2006.</w:t>
+        <w:t xml:space="preserve"> A. J. Champandard, AI Game Development: Synthetic Creatures with Learning and Reactive Behaviors, New Riders Publishing, Indianapolis, 2003.</w:t>
+      </w:r>
+    </w:p>
+    <w:p>
+      <w:r>
+        <w:t>[2] H. Gomez-Gauchia, and F. Peinado, Automatic customization of non-player characters using players temperament, Technologies for Interactive Digital Storytelling and Entertainment, Third International Conference, TIDSE 2006, Proceedings (Lecture Notes in Computer Science Vol. 4326), p 241-52, 2006.</w:t>
       </w:r>
     </w:p>
     <w:p>
@@ -4732,23 +4275,7 @@
         <w:t xml:space="preserve"> </w:t>
       </w:r>
       <w:r>
-        <w:t xml:space="preserve">C. </w:t>
-      </w:r>
-      <w:proofErr w:type="spellStart"/>
-      <w:r>
-        <w:t>Kozasa</w:t>
-      </w:r>
-      <w:proofErr w:type="spellEnd"/>
-      <w:r>
-        <w:t xml:space="preserve">, H. </w:t>
-      </w:r>
-      <w:proofErr w:type="spellStart"/>
-      <w:r>
-        <w:t>Fukutake</w:t>
-      </w:r>
-      <w:proofErr w:type="spellEnd"/>
-      <w:r>
-        <w:t>, et al, Facial animation using emotional model. Proceedings, Computer Graphics, Imaging and Visualisation Techniques and Applications, p 428-433, 2006</w:t>
+        <w:t>C. Kozasa, H. Fukutake, et al, Facial animation using emotional model. Proceedings, Computer Graphics, Imaging and Visualisation Techniques and Applications, p 428-433, 2006</w:t>
       </w:r>
     </w:p>
     <w:p>
@@ -4759,31 +4286,7 @@
         <w:t xml:space="preserve"> </w:t>
       </w:r>
       <w:r>
-        <w:t xml:space="preserve">Karim </w:t>
-      </w:r>
-      <w:proofErr w:type="spellStart"/>
-      <w:r>
-        <w:t>Sehaba</w:t>
-      </w:r>
-      <w:proofErr w:type="spellEnd"/>
-      <w:r>
-        <w:t xml:space="preserve">, Nicolas </w:t>
-      </w:r>
-      <w:proofErr w:type="spellStart"/>
-      <w:r>
-        <w:t>Sabouret</w:t>
-      </w:r>
-      <w:proofErr w:type="spellEnd"/>
-      <w:r>
-        <w:t xml:space="preserve">, and Vincent </w:t>
-      </w:r>
-      <w:proofErr w:type="spellStart"/>
-      <w:r>
-        <w:t>Corruble</w:t>
-      </w:r>
-      <w:proofErr w:type="spellEnd"/>
-      <w:r>
-        <w:t>, An Emotional Model for Synthetic Characters with Personality, the second International Conference on Affective Computing and Intelligent Interaction (ACII2007), Lisbon, Portugal, pp 749-750, 2007.</w:t>
+        <w:t>Karim Sehaba, Nicolas Sabouret, and Vincent Corruble, An Emotional Model for Synthetic Characters with Personality, the second International Conference on Affective Computing and Intelligent Interaction (ACII2007), Lisbon, Portugal, pp 749-750, 2007.</w:t>
       </w:r>
     </w:p>
     <w:p>
@@ -4791,15 +4294,7 @@
         <w:t xml:space="preserve">[5] </w:t>
       </w:r>
       <w:r>
-        <w:t xml:space="preserve">J. Velasquez, Cathexis, A Computational Model for the Generation of Emotions and their Influence in the </w:t>
-      </w:r>
-      <w:proofErr w:type="spellStart"/>
-      <w:r>
-        <w:t>Behavior</w:t>
-      </w:r>
-      <w:proofErr w:type="spellEnd"/>
-      <w:r>
-        <w:t xml:space="preserve"> of Autonomous Agents, Master's thesis, MIT.1996</w:t>
+        <w:t>J. Velasquez, Cathexis, A Computational Model for the Generation of Emotions and their Influence in the Behavior of Autonomous Agents, Master's thesis, MIT.1996</w:t>
       </w:r>
     </w:p>
     <w:p>
@@ -4808,20 +4303,7 @@
         <w:t xml:space="preserve">[6] </w:t>
       </w:r>
       <w:r>
-        <w:t xml:space="preserve">Hermann Ebbinghaus, Memory: A Contribution to Experimental Psychology, Translated by A. R. Henry &amp; C. E. </w:t>
-      </w:r>
-      <w:proofErr w:type="spellStart"/>
-      <w:proofErr w:type="gramStart"/>
-      <w:r>
-        <w:t>Bussenius</w:t>
-      </w:r>
-      <w:proofErr w:type="spellEnd"/>
-      <w:r>
-        <w:t>(</w:t>
-      </w:r>
-      <w:proofErr w:type="gramEnd"/>
-      <w:r>
-        <w:t>1913) Originally published in New York by Teachers College, Columbia University.</w:t>
+        <w:t>Hermann Ebbinghaus, Memory: A Contribution to Experimental Psychology, Translated by A. R. Henry &amp; C. E. Bussenius(1913) Originally published in New York by Teachers College, Columbia University.</w:t>
       </w:r>
     </w:p>
     <w:p>
@@ -4834,36 +4316,12 @@
     </w:p>
     <w:p>
       <w:r>
-        <w:t xml:space="preserve">[8] l. Millington and J. </w:t>
-      </w:r>
-      <w:proofErr w:type="spellStart"/>
-      <w:r>
-        <w:t>Funge</w:t>
-      </w:r>
-      <w:proofErr w:type="spellEnd"/>
-      <w:r>
-        <w:t>, Artificial Intelligence for Games, 2nd ed. Morgan Kaufmann, 2009.</w:t>
-      </w:r>
-    </w:p>
-    <w:p>
-      <w:r>
-        <w:t xml:space="preserve">[9] J. M. P. V. </w:t>
-      </w:r>
-      <w:proofErr w:type="spellStart"/>
-      <w:r>
-        <w:t>Waveren</w:t>
-      </w:r>
-      <w:proofErr w:type="spellEnd"/>
-      <w:r>
-        <w:t xml:space="preserve">, "The Quake 111 Arena Bot," Master's thesis, University of Technology </w:t>
-      </w:r>
-      <w:proofErr w:type="spellStart"/>
-      <w:r>
-        <w:t>DeIrt</w:t>
-      </w:r>
-      <w:proofErr w:type="spellEnd"/>
-      <w:r>
-        <w:t>, Netherlands, 200 I.</w:t>
+        <w:t>[8] l. Millington and J. Funge, Artificial Intelligence for Games, 2nd ed. Morgan Kaufmann, 2009.</w:t>
+      </w:r>
+    </w:p>
+    <w:p>
+      <w:r>
+        <w:t>[9] J. M. P. V. Waveren, "The Quake 111 Arena Bot," Master's thesis, University of Technology DeIrt, Netherlands, 200 I.</w:t>
       </w:r>
     </w:p>
     <w:p/>
@@ -5067,15 +4525,7 @@
         <w:t>The fuzzy rule base</w:t>
       </w:r>
       <w:r>
-        <w:t xml:space="preserve"> (memory of NPC) is limited because of the limited available memory in computer. We assume that in the memory of NPC can be store not more than M rules. At each time-step </w:t>
-      </w:r>
-      <w:proofErr w:type="spellStart"/>
-      <w:r>
-        <w:t>kT</w:t>
-      </w:r>
-      <w:proofErr w:type="spellEnd"/>
-      <w:r>
-        <w:t xml:space="preserve"> is activated a deterministic number of rules.</w:t>
+        <w:t xml:space="preserve"> (memory of NPC) is limited because of the limited available memory in computer. We assume that in the memory of NPC can be store not more than M rules. At each time-step kT is activated a deterministic number of rules.</w:t>
       </w:r>
     </w:p>
     <w:p>
@@ -5266,45 +4716,13 @@
         <w:pStyle w:val="ListParagraph"/>
       </w:pPr>
       <w:r>
-        <w:t xml:space="preserve">In Figure 1, the composite states, such as </w:t>
-      </w:r>
-      <w:proofErr w:type="spellStart"/>
-      <w:r>
-        <w:t>OnDuty</w:t>
-      </w:r>
-      <w:proofErr w:type="spellEnd"/>
-      <w:r>
-        <w:t xml:space="preserve">, Patrol, Fight, Evade, </w:t>
-      </w:r>
-      <w:proofErr w:type="spellStart"/>
-      <w:r>
-        <w:t>OffDuty</w:t>
-      </w:r>
-      <w:proofErr w:type="spellEnd"/>
-      <w:r>
-        <w:t xml:space="preserve">, </w:t>
-      </w:r>
-      <w:proofErr w:type="spellStart"/>
-      <w:r>
-        <w:t>IdleAbout</w:t>
-      </w:r>
-      <w:proofErr w:type="spellEnd"/>
-      <w:r>
-        <w:t xml:space="preserve"> and Shopping etc</w:t>
+        <w:t>In Figure 1, the composite states, such as OnDuty, Patrol, Fight, Evade, OffDuty, IdleAbout and Shopping etc</w:t>
       </w:r>
       <w:r>
         <w:t>.</w:t>
       </w:r>
       <w:r>
-        <w:t xml:space="preserve">, act as states containers. Some other states, such as </w:t>
-      </w:r>
-      <w:proofErr w:type="spellStart"/>
-      <w:r>
-        <w:t>MoveTo</w:t>
-      </w:r>
-      <w:proofErr w:type="spellEnd"/>
-      <w:r>
-        <w:t>, Pause and Attack, can be composed as building-blocks into different contexts (up level composite states). The object composition technique obviates the need to create a new class by inheriting</w:t>
+        <w:t>, act as states containers. Some other states, such as MoveTo, Pause and Attack, can be composed as building-blocks into different contexts (up level composite states). The object composition technique obviates the need to create a new class by inheriting</w:t>
       </w:r>
       <w:r>
         <w:t xml:space="preserve"> from a state to reuse </w:t>
@@ -5503,23 +4921,7 @@
         <w:t xml:space="preserve"> </w:t>
       </w:r>
       <w:r>
-        <w:t xml:space="preserve">O. Castillo and P. </w:t>
-      </w:r>
-      <w:proofErr w:type="spellStart"/>
-      <w:r>
-        <w:t>Melin</w:t>
-      </w:r>
-      <w:proofErr w:type="spellEnd"/>
-      <w:r>
-        <w:t>, Type-2 Fuzzy Logic Theory and Applications. Berlin, Germany: Springer-</w:t>
-      </w:r>
-      <w:proofErr w:type="spellStart"/>
-      <w:r>
-        <w:t>Verlag</w:t>
-      </w:r>
-      <w:proofErr w:type="spellEnd"/>
-      <w:r>
-        <w:t>, 2008.</w:t>
+        <w:t>O. Castillo and P. Melin, Type-2 Fuzzy Logic Theory and Applications. Berlin, Germany: Springer-Verlag, 2008.</w:t>
       </w:r>
     </w:p>
     <w:p>
@@ -5530,31 +4932,7 @@
         <w:t xml:space="preserve"> </w:t>
       </w:r>
       <w:r>
-        <w:t xml:space="preserve">H. </w:t>
-      </w:r>
-      <w:proofErr w:type="spellStart"/>
-      <w:r>
-        <w:t>Hagras</w:t>
-      </w:r>
-      <w:proofErr w:type="spellEnd"/>
-      <w:r>
-        <w:t xml:space="preserve">, “Type-2 FLCs: A new generation of fuzzy controllers,” IEEE </w:t>
-      </w:r>
-      <w:proofErr w:type="spellStart"/>
-      <w:r>
-        <w:t>Comput</w:t>
-      </w:r>
-      <w:proofErr w:type="spellEnd"/>
-      <w:r>
-        <w:t xml:space="preserve">. </w:t>
-      </w:r>
-      <w:proofErr w:type="spellStart"/>
-      <w:r>
-        <w:t>Intell</w:t>
-      </w:r>
-      <w:proofErr w:type="spellEnd"/>
-      <w:r>
-        <w:t>. Mag., vol. 2, no. 1, pp. 30–43, Feb. 2007.</w:t>
+        <w:t>H. Hagras, “Type-2 FLCs: A new generation of fuzzy controllers,” IEEE Comput. Intell. Mag., vol. 2, no. 1, pp. 30–43, Feb. 2007.</w:t>
       </w:r>
     </w:p>
     <w:p>
@@ -5576,23 +4954,7 @@
         <w:t xml:space="preserve"> </w:t>
       </w:r>
       <w:r>
-        <w:t xml:space="preserve">D. Wu and W. W. Tan, “Genetic learning and performance evaluation of type-2 fuzzy logic controllers,” Eng. Appl. </w:t>
-      </w:r>
-      <w:proofErr w:type="spellStart"/>
-      <w:r>
-        <w:t>Artif</w:t>
-      </w:r>
-      <w:proofErr w:type="spellEnd"/>
-      <w:r>
-        <w:t xml:space="preserve">. </w:t>
-      </w:r>
-      <w:proofErr w:type="spellStart"/>
-      <w:r>
-        <w:t>Intell</w:t>
-      </w:r>
-      <w:proofErr w:type="spellEnd"/>
-      <w:r>
-        <w:t>., vol. 19, no. 8, pp. 829–841, 2006.</w:t>
+        <w:t>D. Wu and W. W. Tan, “Genetic learning and performance evaluation of type-2 fuzzy logic controllers,” Eng. Appl. Artif. Intell., vol. 19, no. 8, pp. 829–841, 2006.</w:t>
       </w:r>
     </w:p>
     <w:p>
@@ -5620,28 +4982,12 @@
     </w:p>
     <w:p>
       <w:r>
-        <w:t xml:space="preserve">[7] H. </w:t>
-      </w:r>
-      <w:proofErr w:type="spellStart"/>
-      <w:r>
-        <w:t>Hagras</w:t>
-      </w:r>
-      <w:proofErr w:type="spellEnd"/>
-      <w:r>
-        <w:t>, “A hierarchical type-2 fuzzy logic control architecture for autonomous mobile robots,” IEEE Trans. Fuzzy Syst., vol. 12, no. 4, pp. 524–539, Aug. 2004.</w:t>
-      </w:r>
-    </w:p>
-    <w:p>
-      <w:r>
-        <w:t xml:space="preserve">[8] L. A. </w:t>
-      </w:r>
-      <w:proofErr w:type="spellStart"/>
-      <w:r>
-        <w:t>Zadeh</w:t>
-      </w:r>
-      <w:proofErr w:type="spellEnd"/>
-      <w:r>
-        <w:t>, “The concept of a linguistic variable and its application to approximate reasoning-1,” Inf. Sci., vol. 8, pp. 199–249, 1975.</w:t>
+        <w:t>[7] H. Hagras, “A hierarchical type-2 fuzzy logic control architecture for autonomous mobile robots,” IEEE Trans. Fuzzy Syst., vol. 12, no. 4, pp. 524–539, Aug. 2004.</w:t>
+      </w:r>
+    </w:p>
+    <w:p>
+      <w:r>
+        <w:t>[8] L. A. Zadeh, “The concept of a linguistic variable and its application to approximate reasoning-1,” Inf. Sci., vol. 8, pp. 199–249, 1975.</w:t>
       </w:r>
     </w:p>
     <w:p>
@@ -5666,15 +5012,7 @@
         <w:t xml:space="preserve"> </w:t>
       </w:r>
       <w:r>
-        <w:t xml:space="preserve">Wagner, F., </w:t>
-      </w:r>
-      <w:proofErr w:type="spellStart"/>
-      <w:r>
-        <w:t>Schmuki</w:t>
-      </w:r>
-      <w:proofErr w:type="spellEnd"/>
-      <w:r>
-        <w:t>, R., Wagner, T., Wolstenholme, P., 2006. Model</w:t>
+        <w:t>Wagner, F., Schmuki, R., Wagner, T., Wolstenholme, P., 2006. Model</w:t>
       </w:r>
       <w:r>
         <w:t>l</w:t>
@@ -5696,31 +5034,7 @@
         <w:t>[12]</w:t>
       </w:r>
       <w:r>
-        <w:t xml:space="preserve"> R. </w:t>
-      </w:r>
-      <w:proofErr w:type="spellStart"/>
-      <w:r>
-        <w:t>Alur</w:t>
-      </w:r>
-      <w:proofErr w:type="spellEnd"/>
-      <w:r>
-        <w:t xml:space="preserve">, S. Kannan, and M. </w:t>
-      </w:r>
-      <w:proofErr w:type="spellStart"/>
-      <w:r>
-        <w:t>Yannakakis</w:t>
-      </w:r>
-      <w:proofErr w:type="spellEnd"/>
-      <w:r>
-        <w:t>. Communicating hierarchical state machines. In Proc. of the 26-th International Colloquium on Automata, Languages and Programming, ICALP’99, LNCS 1644, pages 169-178. Springer-</w:t>
-      </w:r>
-      <w:proofErr w:type="spellStart"/>
-      <w:r>
-        <w:t>Verlag</w:t>
-      </w:r>
-      <w:proofErr w:type="spellEnd"/>
-      <w:r>
-        <w:t>, 1999.</w:t>
+        <w:t xml:space="preserve"> R. Alur, S. Kannan, and M. Yannakakis. Communicating hierarchical state machines. In Proc. of the 26-th International Colloquium on Automata, Languages and Programming, ICALP’99, LNCS 1644, pages 169-178. Springer-Verlag, 1999.</w:t>
       </w:r>
     </w:p>
     <w:p>
@@ -5728,15 +5042,7 @@
         <w:t>[13]</w:t>
       </w:r>
       <w:r>
-        <w:t xml:space="preserve"> Valery </w:t>
-      </w:r>
-      <w:proofErr w:type="spellStart"/>
-      <w:r>
-        <w:t>Sklyarov</w:t>
-      </w:r>
-      <w:proofErr w:type="spellEnd"/>
-      <w:r>
-        <w:t>, Hierarchical finite-state machines and their use for digital control, IEEE Transactions on Very Large Scale Integration (VLSI) Systems, v.7 n.2, 222-228, June 1999.</w:t>
+        <w:t xml:space="preserve"> Valery Sklyarov, Hierarchical finite-state machines and their use for digital control, IEEE Transactions on Very Large Scale Integration (VLSI) Systems, v.7 n.2, 222-228, June 1999.</w:t>
       </w:r>
     </w:p>
     <w:p>
@@ -5818,15 +5124,7 @@
         </w:numPr>
       </w:pPr>
       <w:r>
-        <w:t xml:space="preserve">Game Coding Complete. </w:t>
-      </w:r>
-      <w:proofErr w:type="spellStart"/>
-      <w:r>
-        <w:t>McShaffry</w:t>
-      </w:r>
-      <w:proofErr w:type="spellEnd"/>
-      <w:r>
-        <w:t xml:space="preserve">, M. and Graham, D., 2013. </w:t>
+        <w:t xml:space="preserve">Game Coding Complete. McShaffry, M. and Graham, D., 2013. </w:t>
       </w:r>
       <w:r>
         <w:rPr>
@@ -5896,15 +5194,7 @@
         </w:numPr>
       </w:pPr>
       <w:r>
-        <w:t xml:space="preserve">The next step is randomization. The easiest implementation would be to instantiate the </w:t>
-      </w:r>
-      <w:proofErr w:type="spellStart"/>
-      <w:r>
-        <w:t>LightTimer</w:t>
-      </w:r>
-      <w:proofErr w:type="spellEnd"/>
-      <w:r>
-        <w:t xml:space="preserve"> Class with random start times and end times and then do it again every 24 hours or so. This would certainly solve the problem of being deterministic, but it falls on the exact opposite end of the spectrum. </w:t>
+        <w:t xml:space="preserve">The next step is randomization. The easiest implementation would be to instantiate the LightTimer Class with random start times and end times and then do it again every 24 hours or so. This would certainly solve the problem of being deterministic, but it falls on the exact opposite end of the spectrum. </w:t>
       </w:r>
     </w:p>
     <w:p>
@@ -5994,28 +5284,7 @@
         </w:numPr>
       </w:pPr>
       <w:r>
-        <w:t xml:space="preserve">In this example the enemies are all teapots. Every teapot is given a state machine instance, which contains a back-reference to the teapot itself, a current state, and a brain. The current state is the state the teapot is in right now. The brain is an object containing a </w:t>
-      </w:r>
-      <w:proofErr w:type="gramStart"/>
-      <w:r>
-        <w:t>Think(</w:t>
-      </w:r>
-      <w:proofErr w:type="gramEnd"/>
-      <w:r>
-        <w:t xml:space="preserve">) function that returns the best state for the teapot. the </w:t>
-      </w:r>
-      <w:proofErr w:type="spellStart"/>
-      <w:proofErr w:type="gramStart"/>
-      <w:r>
-        <w:t>SetState</w:t>
-      </w:r>
-      <w:proofErr w:type="spellEnd"/>
-      <w:r>
-        <w:t>(</w:t>
-      </w:r>
-      <w:proofErr w:type="gramEnd"/>
-      <w:r>
-        <w:t>) function checks to see if the current state is nil or if the new state is not the same as the current state. If either condition is true, it sets the new state. We need to check to make sure the state</w:t>
+        <w:t>In this example the enemies are all teapots. Every teapot is given a state machine instance, which contains a back-reference to the teapot itself, a current state, and a brain. The current state is the state the teapot is in right now. The brain is an object containing a Think() function that returns the best state for the teapot. the SetState() function checks to see if the current state is nil or if the new state is not the same as the current state. If either condition is true, it sets the new state. We need to check to make sure the state</w:t>
       </w:r>
       <w:r>
         <w:t xml:space="preserve">s </w:t>
@@ -6032,58 +5301,11 @@
           <w:numId w:val="50"/>
         </w:numPr>
       </w:pPr>
-      <w:proofErr w:type="spellStart"/>
-      <w:proofErr w:type="gramStart"/>
       <w:r>
         <w:t>Ch</w:t>
       </w:r>
       <w:r>
-        <w:t>ooseBestState</w:t>
-      </w:r>
-      <w:proofErr w:type="spellEnd"/>
-      <w:r>
-        <w:t>(</w:t>
-      </w:r>
-      <w:proofErr w:type="gramEnd"/>
-      <w:r>
-        <w:t xml:space="preserve">) tells the state machine to find the best state for the given situation. This is the AI update function and is called periodically by a script process. If the teapot has a brain, it calls the </w:t>
-      </w:r>
-      <w:proofErr w:type="gramStart"/>
-      <w:r>
-        <w:t>Think(</w:t>
-      </w:r>
-      <w:proofErr w:type="gramEnd"/>
-      <w:r>
-        <w:t xml:space="preserve">) function on that brain to find the best state and attempts to set it. The </w:t>
-      </w:r>
-      <w:proofErr w:type="gramStart"/>
-      <w:r>
-        <w:t>Update(</w:t>
-      </w:r>
-      <w:proofErr w:type="gramEnd"/>
-      <w:r>
-        <w:t>) function runs the current state ad is called every frame by another script process. The _</w:t>
-      </w:r>
-      <w:proofErr w:type="spellStart"/>
-      <w:proofErr w:type="gramStart"/>
-      <w:r>
-        <w:t>InternalSetState</w:t>
-      </w:r>
-      <w:proofErr w:type="spellEnd"/>
-      <w:r>
-        <w:t>(</w:t>
-      </w:r>
-      <w:proofErr w:type="gramEnd"/>
-      <w:r>
-        <w:t xml:space="preserve">) function instantiates the state object and calls its </w:t>
-      </w:r>
-      <w:proofErr w:type="spellStart"/>
-      <w:r>
-        <w:t>Init</w:t>
-      </w:r>
-      <w:proofErr w:type="spellEnd"/>
-      <w:r>
-        <w:t>() function.</w:t>
+        <w:t>ooseBestState() tells the state machine to find the best state for the given situation. This is the AI update function and is called periodically by a script process. If the teapot has a brain, it calls the Think() function on that brain to find the best state and attempts to set it. The Update() function runs the current state ad is called every frame by another script process. The _InternalSetState() function instantiates the state object and calls its Init() function.</w:t>
       </w:r>
     </w:p>
     <w:p>
@@ -6151,15 +5373,7 @@
         <w:pStyle w:val="ListParagraph"/>
       </w:pPr>
       <w:r>
-        <w:t xml:space="preserve">The </w:t>
-      </w:r>
-      <w:proofErr w:type="gramStart"/>
-      <w:r>
-        <w:t>Think(</w:t>
-      </w:r>
-      <w:proofErr w:type="gramEnd"/>
-      <w:r>
-        <w:t>) function subtracts the player’s position from the teapot’s position.</w:t>
+        <w:t>The Think() function subtracts the player’s position from the teapot’s position.</w:t>
       </w:r>
       <w:r>
         <w:t xml:space="preserve"> If it gets below a point, the player is considered close. The hit points are then checked. If they are low, then the teapot runs away, if they aren’t low he will attack. If the player isn’t close he will patrol.</w:t>
@@ -6309,15 +5523,7 @@
         </w:numPr>
       </w:pPr>
       <w:r>
-        <w:t xml:space="preserve">A decision node has a back reference to the brain, the true node, and the false node. Since this is an abstract class, the </w:t>
-      </w:r>
-      <w:proofErr w:type="gramStart"/>
-      <w:r>
-        <w:t>Decide(</w:t>
-      </w:r>
-      <w:proofErr w:type="gramEnd"/>
-      <w:r>
-        <w:t>) function is defined with the same error patterns as before. It will eventually return the action to perform, which it does by recursively calling the appropriate child. This class also defines functions for adding a true node and false node.</w:t>
+        <w:t>A decision node has a back reference to the brain, the true node, and the false node. Since this is an abstract class, the Decide() function is defined with the same error patterns as before. It will eventually return the action to perform, which it does by recursively calling the appropriate child. This class also defines functions for adding a true node and false node.</w:t>
       </w:r>
     </w:p>
     <w:p>
@@ -6329,52 +5535,7 @@
         </w:numPr>
       </w:pPr>
       <w:r>
-        <w:t xml:space="preserve">The action node class inherits from </w:t>
-      </w:r>
-      <w:proofErr w:type="spellStart"/>
-      <w:r>
-        <w:t>DecisionNode</w:t>
-      </w:r>
-      <w:proofErr w:type="spellEnd"/>
-      <w:r>
-        <w:t xml:space="preserve"> and implements the </w:t>
-      </w:r>
-      <w:proofErr w:type="gramStart"/>
-      <w:r>
-        <w:t>Decide(</w:t>
-      </w:r>
-      <w:proofErr w:type="gramEnd"/>
-      <w:r>
-        <w:t xml:space="preserve">) function to simply return the action. This ends the recursive chain and causes the action to be sent all the way back up to the initial </w:t>
-      </w:r>
-      <w:proofErr w:type="gramStart"/>
-      <w:r>
-        <w:t>Decide(</w:t>
-      </w:r>
-      <w:proofErr w:type="gramEnd"/>
-      <w:r>
-        <w:t xml:space="preserve">) call. Not that </w:t>
-      </w:r>
-      <w:proofErr w:type="spellStart"/>
-      <w:proofErr w:type="gramStart"/>
-      <w:r>
-        <w:t>SetTrueNode</w:t>
-      </w:r>
-      <w:proofErr w:type="spellEnd"/>
-      <w:r>
-        <w:t>(</w:t>
-      </w:r>
-      <w:proofErr w:type="gramEnd"/>
-      <w:r>
-        <w:t xml:space="preserve">) and </w:t>
-      </w:r>
-      <w:proofErr w:type="spellStart"/>
-      <w:r>
-        <w:t>SetFalseNode</w:t>
-      </w:r>
-      <w:proofErr w:type="spellEnd"/>
-      <w:r>
-        <w:t>() are redefined to kick out errors. Action nodes are leaf nodes by definition, so attempting to add a child is an error.</w:t>
+        <w:t>The action node class inherits from DecisionNode and implements the Decide() function to simply return the action. This ends the recursive chain and causes the action to be sent all the way back up to the initial Decide() call. Not that SetTrueNode() and SetFalseNode() are redefined to kick out errors. Action nodes are leaf nodes by definition, so attempting to add a child is an error.</w:t>
       </w:r>
     </w:p>
     <w:p>
@@ -6395,63 +5556,7 @@
         <w:rPr>
           <w:color w:val="FF0000"/>
         </w:rPr>
-        <w:t xml:space="preserve">‘close’ then the </w:t>
-      </w:r>
-      <w:proofErr w:type="spellStart"/>
-      <w:r>
-        <w:rPr>
-          <w:color w:val="FF0000"/>
-        </w:rPr>
-        <w:t>TrueNode’s</w:t>
-      </w:r>
-      <w:proofErr w:type="spellEnd"/>
-      <w:r>
-        <w:rPr>
-          <w:color w:val="FF0000"/>
-        </w:rPr>
-        <w:t xml:space="preserve"> </w:t>
-      </w:r>
-      <w:proofErr w:type="gramStart"/>
-      <w:r>
-        <w:rPr>
-          <w:color w:val="FF0000"/>
-        </w:rPr>
-        <w:t>Decide(</w:t>
-      </w:r>
-      <w:proofErr w:type="gramEnd"/>
-      <w:r>
-        <w:rPr>
-          <w:color w:val="FF0000"/>
-        </w:rPr>
-        <w:t xml:space="preserve">) function is called, and if not then the </w:t>
-      </w:r>
-      <w:proofErr w:type="spellStart"/>
-      <w:r>
-        <w:rPr>
-          <w:color w:val="FF0000"/>
-        </w:rPr>
-        <w:t>the</w:t>
-      </w:r>
-      <w:proofErr w:type="spellEnd"/>
-      <w:r>
-        <w:rPr>
-          <w:color w:val="FF0000"/>
-        </w:rPr>
-        <w:t xml:space="preserve"> </w:t>
-      </w:r>
-      <w:proofErr w:type="spellStart"/>
-      <w:r>
-        <w:rPr>
-          <w:color w:val="FF0000"/>
-        </w:rPr>
-        <w:t>falseNode’s</w:t>
-      </w:r>
-      <w:proofErr w:type="spellEnd"/>
-      <w:r>
-        <w:rPr>
-          <w:color w:val="FF0000"/>
-        </w:rPr>
-        <w:t xml:space="preserve"> Decide() function is called.</w:t>
+        <w:t>‘close’ then the TrueNode’s Decide() function is called, and if not then the the falseNode’s Decide() function is called.</w:t>
       </w:r>
     </w:p>
     <w:p>
@@ -6463,36 +5568,7 @@
         </w:numPr>
       </w:pPr>
       <w:r>
-        <w:t xml:space="preserve">The only thing left is the brain itself. This class implements the </w:t>
-      </w:r>
-      <w:proofErr w:type="spellStart"/>
-      <w:r>
-        <w:t>TeapotBrain</w:t>
-      </w:r>
-      <w:proofErr w:type="spellEnd"/>
-      <w:r>
-        <w:t xml:space="preserve"> class. The </w:t>
-      </w:r>
-      <w:proofErr w:type="spellStart"/>
-      <w:proofErr w:type="gramStart"/>
-      <w:r>
-        <w:t>Init</w:t>
-      </w:r>
-      <w:proofErr w:type="spellEnd"/>
-      <w:r>
-        <w:t>(</w:t>
-      </w:r>
-      <w:proofErr w:type="gramEnd"/>
-      <w:r>
-        <w:t>) function calls a private _</w:t>
-      </w:r>
-      <w:proofErr w:type="spellStart"/>
-      <w:r>
-        <w:t>BuildDecidionTree</w:t>
-      </w:r>
-      <w:proofErr w:type="spellEnd"/>
-      <w:r>
-        <w:t xml:space="preserve">() function. </w:t>
+        <w:t xml:space="preserve">The only thing left is the brain itself. This class implements the TeapotBrain class. The Init() function calls a private _BuildDecidionTree() function. </w:t>
       </w:r>
     </w:p>
     <w:p>
@@ -6504,23 +5580,7 @@
         </w:numPr>
       </w:pPr>
       <w:r>
-        <w:t xml:space="preserve">The </w:t>
-      </w:r>
-      <w:proofErr w:type="gramStart"/>
-      <w:r>
-        <w:t>Think(</w:t>
-      </w:r>
-      <w:proofErr w:type="gramEnd"/>
-      <w:r>
-        <w:t xml:space="preserve">) function of </w:t>
-      </w:r>
-      <w:proofErr w:type="spellStart"/>
-      <w:r>
-        <w:t>DecisionTreeBrain</w:t>
-      </w:r>
-      <w:proofErr w:type="spellEnd"/>
-      <w:r>
-        <w:t xml:space="preserve"> simply calls the root nodes Decide() function and returns the results. The function starts the chain of recursion to find the appropriate state to be in.</w:t>
+        <w:t>The Think() function of DecisionTreeBrain simply calls the root nodes Decide() function and returns the results. The function starts the chain of recursion to find the appropriate state to be in.</w:t>
       </w:r>
     </w:p>
     <w:p>
@@ -6691,21 +5751,64 @@
         <w:rPr>
           <w:i/>
         </w:rPr>
-        <w:t xml:space="preserve">IF (distance &lt; 20 AND health &gt; 1) THEN </w:t>
-      </w:r>
-      <w:proofErr w:type="gramStart"/>
+        <w:t>IF (distance &lt; 20 AND health &gt; 1) THEN Attack() END</w:t>
+      </w:r>
+    </w:p>
+    <w:p>
+      <w:pPr>
+        <w:pStyle w:val="ListParagraph"/>
+        <w:numPr>
+          <w:ilvl w:val="0"/>
+          <w:numId w:val="49"/>
+        </w:numPr>
+      </w:pPr>
+      <w:r>
+        <w:t>This is a simple logical sentence with an AND. You can also make OR or even NOT one of the values. You can apply these same logical operators to fuzzy logic systems:</w:t>
+      </w:r>
+    </w:p>
+    <w:p>
+      <w:pPr>
+        <w:pStyle w:val="ListParagraph"/>
+        <w:numPr>
+          <w:ilvl w:val="0"/>
+          <w:numId w:val="49"/>
+        </w:numPr>
+      </w:pPr>
       <w:r>
         <w:rPr>
           <w:i/>
         </w:rPr>
-        <w:t>Attack(</w:t>
-      </w:r>
-      <w:proofErr w:type="gramEnd"/>
+        <w:t>IF player is close AND I am healthy THEN Attack() END</w:t>
+      </w:r>
+    </w:p>
+    <w:p>
+      <w:pPr>
+        <w:pStyle w:val="ListParagraph"/>
+        <w:numPr>
+          <w:ilvl w:val="0"/>
+          <w:numId w:val="49"/>
+        </w:numPr>
+      </w:pPr>
+      <w:r>
+        <w:t>If you want to use this for fuzzy sets, it works within the attack function, which in itself is a fuzzy set</w:t>
+      </w:r>
+      <w:r>
+        <w:t>. The AI can belong to this action set as well as others.</w:t>
+      </w:r>
+    </w:p>
+    <w:p>
+      <w:pPr>
+        <w:pStyle w:val="ListParagraph"/>
+        <w:numPr>
+          <w:ilvl w:val="0"/>
+          <w:numId w:val="49"/>
+        </w:numPr>
+      </w:pPr>
       <w:r>
         <w:rPr>
           <w:i/>
         </w:rPr>
-        <w:t>) END</w:t>
+        <w:t>AttackSet = player is close AND I am healthy</w:t>
       </w:r>
     </w:p>
     <w:p>
@@ -6717,105 +5820,10 @@
         </w:numPr>
       </w:pPr>
       <w:r>
-        <w:t xml:space="preserve">This is a simple logical sentence with an AND. You can also make OR </w:t>
-      </w:r>
-      <w:proofErr w:type="spellStart"/>
-      <w:r>
-        <w:t>or</w:t>
-      </w:r>
-      <w:proofErr w:type="spellEnd"/>
-      <w:r>
-        <w:t xml:space="preserve"> even NOT one of the values. You can apply these same logical operators to fuzzy logic systems:</w:t>
-      </w:r>
-    </w:p>
-    <w:p>
-      <w:pPr>
-        <w:pStyle w:val="ListParagraph"/>
-        <w:numPr>
-          <w:ilvl w:val="0"/>
-          <w:numId w:val="49"/>
-        </w:numPr>
-      </w:pPr>
-      <w:r>
         <w:rPr>
           <w:i/>
         </w:rPr>
-        <w:t xml:space="preserve">IF player is close AND I am healthy THEN </w:t>
-      </w:r>
-      <w:proofErr w:type="gramStart"/>
-      <w:r>
-        <w:rPr>
-          <w:i/>
-        </w:rPr>
-        <w:t>Attack(</w:t>
-      </w:r>
-      <w:proofErr w:type="gramEnd"/>
-      <w:r>
-        <w:rPr>
-          <w:i/>
-        </w:rPr>
-        <w:t>) END</w:t>
-      </w:r>
-    </w:p>
-    <w:p>
-      <w:pPr>
-        <w:pStyle w:val="ListParagraph"/>
-        <w:numPr>
-          <w:ilvl w:val="0"/>
-          <w:numId w:val="49"/>
-        </w:numPr>
-      </w:pPr>
-      <w:r>
-        <w:t>If you want to use this for fuzzy sets, it works within the attack function, which in itself is a fuzzy set</w:t>
-      </w:r>
-      <w:r>
-        <w:t>. The AI can belong to this action set as well as others.</w:t>
-      </w:r>
-    </w:p>
-    <w:p>
-      <w:pPr>
-        <w:pStyle w:val="ListParagraph"/>
-        <w:numPr>
-          <w:ilvl w:val="0"/>
-          <w:numId w:val="49"/>
-        </w:numPr>
-      </w:pPr>
-      <w:proofErr w:type="spellStart"/>
-      <w:r>
-        <w:rPr>
-          <w:i/>
-        </w:rPr>
-        <w:t>AttackSet</w:t>
-      </w:r>
-      <w:proofErr w:type="spellEnd"/>
-      <w:r>
-        <w:rPr>
-          <w:i/>
-        </w:rPr>
-        <w:t xml:space="preserve"> = player is close AND I am healthy</w:t>
-      </w:r>
-    </w:p>
-    <w:p>
-      <w:pPr>
-        <w:pStyle w:val="ListParagraph"/>
-        <w:numPr>
-          <w:ilvl w:val="0"/>
-          <w:numId w:val="49"/>
-        </w:numPr>
-      </w:pPr>
-      <w:proofErr w:type="spellStart"/>
-      <w:r>
-        <w:rPr>
-          <w:i/>
-        </w:rPr>
-        <w:t>RunSet</w:t>
-      </w:r>
-      <w:proofErr w:type="spellEnd"/>
-      <w:r>
-        <w:rPr>
-          <w:i/>
-        </w:rPr>
-        <w:t xml:space="preserve"> = player is close AND I am hurt</w:t>
+        <w:t>RunSet = player is close AND I am hurt</w:t>
       </w:r>
     </w:p>
     <w:p>
@@ -7102,15 +6110,7 @@
         </w:numPr>
       </w:pPr>
       <w:r>
-        <w:t>The most common definition of AND for fuzzy sets is: R = min(</w:t>
-      </w:r>
-      <w:proofErr w:type="gramStart"/>
-      <w:r>
-        <w:t>A,B</w:t>
-      </w:r>
-      <w:proofErr w:type="gramEnd"/>
-      <w:r>
-        <w:t>)</w:t>
+        <w:t>The most common definition of AND for fuzzy sets is: R = min(A,B)</w:t>
       </w:r>
     </w:p>
     <w:p>
@@ -7121,13 +6121,8 @@
           <w:numId w:val="52"/>
         </w:numPr>
       </w:pPr>
-      <w:proofErr w:type="gramStart"/>
-      <w:r>
-        <w:t>A</w:t>
-      </w:r>
-      <w:proofErr w:type="gramEnd"/>
-      <w:r>
-        <w:t xml:space="preserve"> and B in this case are the degrees of membership in those sets. Assuming that the degree of membership in both cases is absolute, then this truth table still holds true. With mixed values, the truth of the statement A AND B is essentially equal to the least true member.</w:t>
+      <w:r>
+        <w:t>A and B in this case are the degrees of membership in those sets. Assuming that the degree of membership in both cases is absolute, then this truth table still holds true. With mixed values, the truth of the statement A AND B is essentially equal to the least true member.</w:t>
       </w:r>
     </w:p>
     <w:p>
@@ -7415,15 +6410,7 @@
       </w:pPr>
       <w:r>
         <w:lastRenderedPageBreak/>
-        <w:t>In this case, the degree of truthfulness of the statement A OR B is equal to the truest member: R = max(</w:t>
-      </w:r>
-      <w:proofErr w:type="gramStart"/>
-      <w:r>
-        <w:t>A,B</w:t>
-      </w:r>
-      <w:proofErr w:type="gramEnd"/>
-      <w:r>
-        <w:t>)</w:t>
+        <w:t>In this case, the degree of truthfulness of the statement A OR B is equal to the truest member: R = max(A,B)</w:t>
       </w:r>
     </w:p>
     <w:p>
@@ -7442,42 +6429,16 @@
       <w:pPr>
         <w:pStyle w:val="ListParagraph"/>
       </w:pPr>
-      <w:proofErr w:type="spellStart"/>
-      <w:r>
-        <w:t>AttackPercentage</w:t>
-      </w:r>
-      <w:proofErr w:type="spellEnd"/>
-      <w:r>
-        <w:t xml:space="preserve"> = 0.3</w:t>
-      </w:r>
-      <w:proofErr w:type="gramStart"/>
-      <w:r>
-        <w:t>/(</w:t>
-      </w:r>
-      <w:proofErr w:type="gramEnd"/>
-      <w:r>
-        <w:t>0.3+0.6)</w:t>
-      </w:r>
-    </w:p>
-    <w:p>
-      <w:pPr>
-        <w:pStyle w:val="ListParagraph"/>
-      </w:pPr>
-      <w:proofErr w:type="spellStart"/>
-      <w:r>
-        <w:t>RunPercentage</w:t>
-      </w:r>
-      <w:proofErr w:type="spellEnd"/>
-      <w:r>
-        <w:t xml:space="preserve"> = 0.6</w:t>
-      </w:r>
-      <w:proofErr w:type="gramStart"/>
-      <w:r>
-        <w:t>/(</w:t>
-      </w:r>
-      <w:proofErr w:type="gramEnd"/>
-      <w:r>
-        <w:t>0.3+0.6)</w:t>
+      <w:r>
+        <w:t>AttackPercentage = 0.3/(0.3+0.6)</w:t>
+      </w:r>
+    </w:p>
+    <w:p>
+      <w:pPr>
+        <w:pStyle w:val="ListParagraph"/>
+      </w:pPr>
+      <w:r>
+        <w:t>RunPercentage = 0.6/(0.3+0.6)</w:t>
       </w:r>
     </w:p>
     <w:p>
@@ -7489,15 +6450,7 @@
         </w:numPr>
       </w:pPr>
       <w:r>
-        <w:t xml:space="preserve">These are the chances he will stay and fight and the chance he will run. But you can also set it up so he will do both, he will run 66.7% of the time, and attack 33.3% of the time. So he will run while shooting. Eventually he may get hurt enough that the healthy is low enough that the </w:t>
-      </w:r>
-      <w:proofErr w:type="spellStart"/>
-      <w:r>
-        <w:t>AttackPercentage</w:t>
-      </w:r>
-      <w:proofErr w:type="spellEnd"/>
-      <w:r>
-        <w:t xml:space="preserve"> is so low that he ignores it and only runs.</w:t>
+        <w:t>These are the chances he will stay and fight and the chance he will run. But you can also set it up so he will do both, he will run 66.7% of the time, and attack 33.3% of the time. So he will run while shooting. Eventually he may get hurt enough that the healthy is low enough that the AttackPercentage is so low that he ignores it and only runs.</w:t>
       </w:r>
     </w:p>
     <w:p>
@@ -7555,15 +6508,7 @@
         <w:pStyle w:val="ListParagraph"/>
       </w:pPr>
       <w:r>
-        <w:t xml:space="preserve">A lot of the </w:t>
-      </w:r>
-      <w:proofErr w:type="spellStart"/>
-      <w:r>
-        <w:t>states</w:t>
-      </w:r>
-      <w:proofErr w:type="spellEnd"/>
-      <w:r>
-        <w:t xml:space="preserve"> employees will use will be shared, such as manning a till, or facing up. However, some will be exclusive to different workers based on their job role and position. Supervisors will need to handle complaints and till counting, both of these things CSAs won’t need to worry about.</w:t>
+        <w:t>A lot of the states employees will use will be shared, such as manning a till, or facing up. However, some will be exclusive to different workers based on their job role and position. Supervisors will need to handle complaints and till counting, both of these things CSAs won’t need to worry about.</w:t>
       </w:r>
       <w:r>
         <w:t xml:space="preserve"> </w:t>
@@ -7679,23 +6624,125 @@
       <w:r>
         <w:t>Begin planning employee job list, priority system</w:t>
       </w:r>
+    </w:p>
+    <w:p>
+      <w:pPr>
+        <w:pStyle w:val="ListParagraph"/>
+        <w:numPr>
+          <w:ilvl w:val="0"/>
+          <w:numId w:val="55"/>
+        </w:numPr>
+        <w:rPr>
+          <w:strike/>
+          <w:u w:val="single"/>
+        </w:rPr>
+      </w:pPr>
+      <w:r>
+        <w:rPr>
+          <w:strike/>
+        </w:rPr>
+        <w:t>Create an employee model that inherits from the character model.</w:t>
+      </w:r>
+    </w:p>
+    <w:p>
+      <w:pPr>
+        <w:pStyle w:val="ListParagraph"/>
+        <w:numPr>
+          <w:ilvl w:val="0"/>
+          <w:numId w:val="55"/>
+        </w:numPr>
+        <w:rPr>
+          <w:u w:val="single"/>
+        </w:rPr>
+      </w:pPr>
+      <w:r>
+        <w:t>Create Jobs.</w:t>
+      </w:r>
+    </w:p>
+    <w:p>
+      <w:pPr>
+        <w:rPr>
+          <w:u w:val="single"/>
+        </w:rPr>
+      </w:pPr>
+      <w:r>
+        <w:rPr>
+          <w:u w:val="single"/>
+        </w:rPr>
+        <w:t>Coding</w:t>
+      </w:r>
+    </w:p>
+    <w:p>
+      <w:r>
+        <w:t>Changed Character class to be abstract. This is to prevent characters from being created as this needs to be done by creating employees or customers instead.</w:t>
+      </w:r>
+      <w:r>
+        <w:t xml:space="preserve"> Created Job and separate Job scripts and classes. Each job script inherits from job. This did not work. Backtracking was needed. The separate job scripts were deleted, and instead replaced by a finite state machine within the job class. </w:t>
+      </w:r>
+    </w:p>
+    <w:p>
+      <w:r>
+        <w:t xml:space="preserve">The job script has a enum for each job, and another enum for each task within that job. For example, one primaryState is ServeOnTill, and this contain three secondary states; GoTo, Idle, and Use. These secondary states can have been named and will be coded so that they can be used with other primary states. A switch statement was created within the job class with each primary state having a case, and another switch statement inside those for the secondary states. It was realised that this was very long and non-optimal, and also the job class would need access to the employee it is associated with, this was not correct and shouldn’t be done. For example, the GoTo state would need to use the SetDestination function of the character class. </w:t>
+      </w:r>
+    </w:p>
+    <w:p>
+      <w:r>
+        <w:t>Backtracking was then done again, and now the finite state machine is within the employee class, and acts as the employee’s ‘brain’. The job script still exists but currently only contains basic variable about the job and the enums.</w:t>
+      </w:r>
+    </w:p>
+    <w:p>
+      <w:r>
+        <w:t>The job has a tile in which employees need to go to, to perform the job. Right now this only works for jobs that require only 1 piece of furniture, such as the checkout, this will need to change when job require more than one furniture, such as WorkStockCage where employees will need a stock cage and a trolley to perform a task for the job.</w:t>
+      </w:r>
+    </w:p>
+    <w:p>
+      <w:r>
+        <w:t xml:space="preserve">Added a </w:t>
+      </w:r>
+      <w:r>
+        <w:t>m_</w:t>
+      </w:r>
+      <w:r>
+        <w:t>jobTile variable in the furniture class. This is what the job class using for reference when it is assigned a piece of furniture to be a part of the job.</w:t>
+      </w:r>
+    </w:p>
+    <w:p>
+      <w:r>
+        <w:t>Each job state has different required furniture to perform the job. This is what the employee will use to work out where to go.</w:t>
+      </w:r>
+      <w:r>
+        <w:t xml:space="preserve"> This currently only works for single furniture jobs, not multi-furniture jobs.</w:t>
+      </w:r>
+    </w:p>
+    <w:p>
+      <w:r>
+        <w:t xml:space="preserve">All characters have a Update_Dothink() function which is called once a frame. In the character class, it is empty, but is overridden in the employee class, and in the future the customer class too. For the employees, this function is where the character thinks about what they need to do next. If they </w:t>
+      </w:r>
+      <w:r>
+        <w:lastRenderedPageBreak/>
+        <w:t xml:space="preserve">don’t have a job, they create one, this works for now but in the future CSAs cannot create jobs so this logic will need to be adjusted to include different job titles, such as managers. The employee will then attempt to go to the job’s tile, and the JobSecondaryState is set to GoTo. This is so that in the future logic can be added for while the employee is travelling somewhere, such as talking to other characters, or thinking about their mood or thoughts. </w:t>
+      </w:r>
+      <w:r>
+        <w:t>When they decide to go to the job tile, they need to decide which furniture to go to. If the required piece of furniture is in the world, they will find it, and then decide if they can use it and if they can get to the job tile, if both of those are true, the job tile is then set.</w:t>
+      </w:r>
+      <w:r>
+        <w:t xml:space="preserve"> </w:t>
+      </w:r>
+      <w:r>
+        <w:t>Once the employee is at the job tile, they will perform the job. What they actually do now will depend on the Job’s Primary State. Another function called Update_DoJob is run once a frame if the Job’s Secondary state is set to Use.</w:t>
+      </w:r>
+      <w:r>
+        <w:t xml:space="preserve"> </w:t>
+      </w:r>
+      <w:r>
+        <w:t>This allows</w:t>
+      </w:r>
       <w:bookmarkStart w:id="0" w:name="_GoBack"/>
       <w:bookmarkEnd w:id="0"/>
-    </w:p>
-    <w:p>
-      <w:pPr>
-        <w:rPr>
-          <w:u w:val="single"/>
-        </w:rPr>
-      </w:pPr>
-      <w:r>
-        <w:rPr>
-          <w:u w:val="single"/>
-        </w:rPr>
-        <w:t>Coding</w:t>
-      </w:r>
-    </w:p>
-    <w:p/>
+      <w:r>
+        <w:t xml:space="preserve"> the employee to think about what to do depending upon the job Primary State.</w:t>
+      </w:r>
+    </w:p>
     <w:p>
       <w:pPr>
         <w:rPr>
@@ -7709,7 +6756,30 @@
         <w:t>Created Scripts</w:t>
       </w:r>
     </w:p>
-    <w:p/>
+    <w:p>
+      <w:pPr>
+        <w:pStyle w:val="ListParagraph"/>
+        <w:numPr>
+          <w:ilvl w:val="0"/>
+          <w:numId w:val="56"/>
+        </w:numPr>
+      </w:pPr>
+      <w:r>
+        <w:t>Employee</w:t>
+      </w:r>
+    </w:p>
+    <w:p>
+      <w:pPr>
+        <w:pStyle w:val="ListParagraph"/>
+        <w:numPr>
+          <w:ilvl w:val="0"/>
+          <w:numId w:val="56"/>
+        </w:numPr>
+      </w:pPr>
+      <w:r>
+        <w:t>Job</w:t>
+      </w:r>
+    </w:p>
     <w:p>
       <w:pPr>
         <w:rPr>
@@ -7726,10 +6796,29 @@
     <w:p>
       <w:pPr>
         <w:pStyle w:val="ListParagraph"/>
-        <w:rPr>
-          <w:u w:val="single"/>
-        </w:rPr>
-      </w:pPr>
+        <w:numPr>
+          <w:ilvl w:val="0"/>
+          <w:numId w:val="58"/>
+        </w:numPr>
+      </w:pPr>
+      <w:r>
+        <w:t>Employee</w:t>
+      </w:r>
+      <w:r>
+        <w:t xml:space="preserve"> – This inherits from the Character abstract class. It has a job variable which its AI uses to walk around and perform jobs.</w:t>
+      </w:r>
+    </w:p>
+    <w:p>
+      <w:pPr>
+        <w:pStyle w:val="ListParagraph"/>
+        <w:numPr>
+          <w:ilvl w:val="0"/>
+          <w:numId w:val="58"/>
+        </w:numPr>
+      </w:pPr>
+      <w:r>
+        <w:t xml:space="preserve">Job – </w:t>
+      </w:r>
     </w:p>
     <w:sectPr>
       <w:pgSz w:w="11906" w:h="16838"/>
@@ -8177,6 +7266,92 @@
     </w:lvl>
   </w:abstractNum>
   <w:abstractNum w:abstractNumId="5" w15:restartNumberingAfterBreak="0">
+    <w:nsid w:val="11AA4C04"/>
+    <w:multiLevelType w:val="hybridMultilevel"/>
+    <w:tmpl w:val="B130197C"/>
+    <w:lvl w:ilvl="0" w:tplc="0809000F">
+      <w:start w:val="1"/>
+      <w:numFmt w:val="decimal"/>
+      <w:lvlText w:val="%1."/>
+      <w:lvlJc w:val="left"/>
+      <w:pPr>
+        <w:ind w:left="720" w:hanging="360"/>
+      </w:pPr>
+    </w:lvl>
+    <w:lvl w:ilvl="1" w:tplc="08090019" w:tentative="1">
+      <w:start w:val="1"/>
+      <w:numFmt w:val="lowerLetter"/>
+      <w:lvlText w:val="%2."/>
+      <w:lvlJc w:val="left"/>
+      <w:pPr>
+        <w:ind w:left="1440" w:hanging="360"/>
+      </w:pPr>
+    </w:lvl>
+    <w:lvl w:ilvl="2" w:tplc="0809001B" w:tentative="1">
+      <w:start w:val="1"/>
+      <w:numFmt w:val="lowerRoman"/>
+      <w:lvlText w:val="%3."/>
+      <w:lvlJc w:val="right"/>
+      <w:pPr>
+        <w:ind w:left="2160" w:hanging="180"/>
+      </w:pPr>
+    </w:lvl>
+    <w:lvl w:ilvl="3" w:tplc="0809000F" w:tentative="1">
+      <w:start w:val="1"/>
+      <w:numFmt w:val="decimal"/>
+      <w:lvlText w:val="%4."/>
+      <w:lvlJc w:val="left"/>
+      <w:pPr>
+        <w:ind w:left="2880" w:hanging="360"/>
+      </w:pPr>
+    </w:lvl>
+    <w:lvl w:ilvl="4" w:tplc="08090019" w:tentative="1">
+      <w:start w:val="1"/>
+      <w:numFmt w:val="lowerLetter"/>
+      <w:lvlText w:val="%5."/>
+      <w:lvlJc w:val="left"/>
+      <w:pPr>
+        <w:ind w:left="3600" w:hanging="360"/>
+      </w:pPr>
+    </w:lvl>
+    <w:lvl w:ilvl="5" w:tplc="0809001B" w:tentative="1">
+      <w:start w:val="1"/>
+      <w:numFmt w:val="lowerRoman"/>
+      <w:lvlText w:val="%6."/>
+      <w:lvlJc w:val="right"/>
+      <w:pPr>
+        <w:ind w:left="4320" w:hanging="180"/>
+      </w:pPr>
+    </w:lvl>
+    <w:lvl w:ilvl="6" w:tplc="0809000F" w:tentative="1">
+      <w:start w:val="1"/>
+      <w:numFmt w:val="decimal"/>
+      <w:lvlText w:val="%7."/>
+      <w:lvlJc w:val="left"/>
+      <w:pPr>
+        <w:ind w:left="5040" w:hanging="360"/>
+      </w:pPr>
+    </w:lvl>
+    <w:lvl w:ilvl="7" w:tplc="08090019" w:tentative="1">
+      <w:start w:val="1"/>
+      <w:numFmt w:val="lowerLetter"/>
+      <w:lvlText w:val="%8."/>
+      <w:lvlJc w:val="left"/>
+      <w:pPr>
+        <w:ind w:left="5760" w:hanging="360"/>
+      </w:pPr>
+    </w:lvl>
+    <w:lvl w:ilvl="8" w:tplc="0809001B" w:tentative="1">
+      <w:start w:val="1"/>
+      <w:numFmt w:val="lowerRoman"/>
+      <w:lvlText w:val="%9."/>
+      <w:lvlJc w:val="right"/>
+      <w:pPr>
+        <w:ind w:left="6480" w:hanging="180"/>
+      </w:pPr>
+    </w:lvl>
+  </w:abstractNum>
+  <w:abstractNum w:abstractNumId="6" w15:restartNumberingAfterBreak="0">
     <w:nsid w:val="18A075D1"/>
     <w:multiLevelType w:val="hybridMultilevel"/>
     <w:tmpl w:val="1166F9FC"/>
@@ -8262,7 +7437,7 @@
       </w:pPr>
     </w:lvl>
   </w:abstractNum>
-  <w:abstractNum w:abstractNumId="6" w15:restartNumberingAfterBreak="0">
+  <w:abstractNum w:abstractNumId="7" w15:restartNumberingAfterBreak="0">
     <w:nsid w:val="1C7D2CC0"/>
     <w:multiLevelType w:val="hybridMultilevel"/>
     <w:tmpl w:val="5C72EDC8"/>
@@ -8348,10 +7523,10 @@
       </w:pPr>
     </w:lvl>
   </w:abstractNum>
-  <w:abstractNum w:abstractNumId="7" w15:restartNumberingAfterBreak="0">
+  <w:abstractNum w:abstractNumId="8" w15:restartNumberingAfterBreak="0">
     <w:nsid w:val="1C86745F"/>
     <w:multiLevelType w:val="hybridMultilevel"/>
-    <w:tmpl w:val="F368716A"/>
+    <w:tmpl w:val="64B4CBB8"/>
     <w:lvl w:ilvl="0" w:tplc="0809000F">
       <w:start w:val="1"/>
       <w:numFmt w:val="decimal"/>
@@ -8434,7 +7609,7 @@
       </w:pPr>
     </w:lvl>
   </w:abstractNum>
-  <w:abstractNum w:abstractNumId="8" w15:restartNumberingAfterBreak="0">
+  <w:abstractNum w:abstractNumId="9" w15:restartNumberingAfterBreak="0">
     <w:nsid w:val="1D741485"/>
     <w:multiLevelType w:val="hybridMultilevel"/>
     <w:tmpl w:val="452C3366"/>
@@ -8520,7 +7695,7 @@
       </w:pPr>
     </w:lvl>
   </w:abstractNum>
-  <w:abstractNum w:abstractNumId="9" w15:restartNumberingAfterBreak="0">
+  <w:abstractNum w:abstractNumId="10" w15:restartNumberingAfterBreak="0">
     <w:nsid w:val="1E113462"/>
     <w:multiLevelType w:val="hybridMultilevel"/>
     <w:tmpl w:val="B6F68EFA"/>
@@ -8606,7 +7781,7 @@
       </w:pPr>
     </w:lvl>
   </w:abstractNum>
-  <w:abstractNum w:abstractNumId="10" w15:restartNumberingAfterBreak="0">
+  <w:abstractNum w:abstractNumId="11" w15:restartNumberingAfterBreak="0">
     <w:nsid w:val="1EC2220C"/>
     <w:multiLevelType w:val="hybridMultilevel"/>
     <w:tmpl w:val="155CB8D2"/>
@@ -8692,7 +7867,7 @@
       </w:pPr>
     </w:lvl>
   </w:abstractNum>
-  <w:abstractNum w:abstractNumId="11" w15:restartNumberingAfterBreak="0">
+  <w:abstractNum w:abstractNumId="12" w15:restartNumberingAfterBreak="0">
     <w:nsid w:val="1F0657E7"/>
     <w:multiLevelType w:val="hybridMultilevel"/>
     <w:tmpl w:val="3C70FAF2"/>
@@ -8778,7 +7953,7 @@
       </w:pPr>
     </w:lvl>
   </w:abstractNum>
-  <w:abstractNum w:abstractNumId="12" w15:restartNumberingAfterBreak="0">
+  <w:abstractNum w:abstractNumId="13" w15:restartNumberingAfterBreak="0">
     <w:nsid w:val="1F692FD0"/>
     <w:multiLevelType w:val="hybridMultilevel"/>
     <w:tmpl w:val="1B52963E"/>
@@ -8867,7 +8042,7 @@
       </w:pPr>
     </w:lvl>
   </w:abstractNum>
-  <w:abstractNum w:abstractNumId="13" w15:restartNumberingAfterBreak="0">
+  <w:abstractNum w:abstractNumId="14" w15:restartNumberingAfterBreak="0">
     <w:nsid w:val="1FD973B1"/>
     <w:multiLevelType w:val="hybridMultilevel"/>
     <w:tmpl w:val="5100F142"/>
@@ -8953,7 +8128,93 @@
       </w:pPr>
     </w:lvl>
   </w:abstractNum>
-  <w:abstractNum w:abstractNumId="14" w15:restartNumberingAfterBreak="0">
+  <w:abstractNum w:abstractNumId="15" w15:restartNumberingAfterBreak="0">
+    <w:nsid w:val="22317D01"/>
+    <w:multiLevelType w:val="hybridMultilevel"/>
+    <w:tmpl w:val="C78A9A02"/>
+    <w:lvl w:ilvl="0" w:tplc="0809000F">
+      <w:start w:val="1"/>
+      <w:numFmt w:val="decimal"/>
+      <w:lvlText w:val="%1."/>
+      <w:lvlJc w:val="left"/>
+      <w:pPr>
+        <w:ind w:left="720" w:hanging="360"/>
+      </w:pPr>
+    </w:lvl>
+    <w:lvl w:ilvl="1" w:tplc="08090019" w:tentative="1">
+      <w:start w:val="1"/>
+      <w:numFmt w:val="lowerLetter"/>
+      <w:lvlText w:val="%2."/>
+      <w:lvlJc w:val="left"/>
+      <w:pPr>
+        <w:ind w:left="1440" w:hanging="360"/>
+      </w:pPr>
+    </w:lvl>
+    <w:lvl w:ilvl="2" w:tplc="0809001B" w:tentative="1">
+      <w:start w:val="1"/>
+      <w:numFmt w:val="lowerRoman"/>
+      <w:lvlText w:val="%3."/>
+      <w:lvlJc w:val="right"/>
+      <w:pPr>
+        <w:ind w:left="2160" w:hanging="180"/>
+      </w:pPr>
+    </w:lvl>
+    <w:lvl w:ilvl="3" w:tplc="0809000F" w:tentative="1">
+      <w:start w:val="1"/>
+      <w:numFmt w:val="decimal"/>
+      <w:lvlText w:val="%4."/>
+      <w:lvlJc w:val="left"/>
+      <w:pPr>
+        <w:ind w:left="2880" w:hanging="360"/>
+      </w:pPr>
+    </w:lvl>
+    <w:lvl w:ilvl="4" w:tplc="08090019" w:tentative="1">
+      <w:start w:val="1"/>
+      <w:numFmt w:val="lowerLetter"/>
+      <w:lvlText w:val="%5."/>
+      <w:lvlJc w:val="left"/>
+      <w:pPr>
+        <w:ind w:left="3600" w:hanging="360"/>
+      </w:pPr>
+    </w:lvl>
+    <w:lvl w:ilvl="5" w:tplc="0809001B" w:tentative="1">
+      <w:start w:val="1"/>
+      <w:numFmt w:val="lowerRoman"/>
+      <w:lvlText w:val="%6."/>
+      <w:lvlJc w:val="right"/>
+      <w:pPr>
+        <w:ind w:left="4320" w:hanging="180"/>
+      </w:pPr>
+    </w:lvl>
+    <w:lvl w:ilvl="6" w:tplc="0809000F" w:tentative="1">
+      <w:start w:val="1"/>
+      <w:numFmt w:val="decimal"/>
+      <w:lvlText w:val="%7."/>
+      <w:lvlJc w:val="left"/>
+      <w:pPr>
+        <w:ind w:left="5040" w:hanging="360"/>
+      </w:pPr>
+    </w:lvl>
+    <w:lvl w:ilvl="7" w:tplc="08090019" w:tentative="1">
+      <w:start w:val="1"/>
+      <w:numFmt w:val="lowerLetter"/>
+      <w:lvlText w:val="%8."/>
+      <w:lvlJc w:val="left"/>
+      <w:pPr>
+        <w:ind w:left="5760" w:hanging="360"/>
+      </w:pPr>
+    </w:lvl>
+    <w:lvl w:ilvl="8" w:tplc="0809001B" w:tentative="1">
+      <w:start w:val="1"/>
+      <w:numFmt w:val="lowerRoman"/>
+      <w:lvlText w:val="%9."/>
+      <w:lvlJc w:val="right"/>
+      <w:pPr>
+        <w:ind w:left="6480" w:hanging="180"/>
+      </w:pPr>
+    </w:lvl>
+  </w:abstractNum>
+  <w:abstractNum w:abstractNumId="16" w15:restartNumberingAfterBreak="0">
     <w:nsid w:val="24C66A7F"/>
     <w:multiLevelType w:val="hybridMultilevel"/>
     <w:tmpl w:val="050E5DBE"/>
@@ -9039,7 +8300,7 @@
       </w:pPr>
     </w:lvl>
   </w:abstractNum>
-  <w:abstractNum w:abstractNumId="15" w15:restartNumberingAfterBreak="0">
+  <w:abstractNum w:abstractNumId="17" w15:restartNumberingAfterBreak="0">
     <w:nsid w:val="25DE6976"/>
     <w:multiLevelType w:val="hybridMultilevel"/>
     <w:tmpl w:val="49F0D10E"/>
@@ -9125,7 +8386,7 @@
       </w:pPr>
     </w:lvl>
   </w:abstractNum>
-  <w:abstractNum w:abstractNumId="16" w15:restartNumberingAfterBreak="0">
+  <w:abstractNum w:abstractNumId="18" w15:restartNumberingAfterBreak="0">
     <w:nsid w:val="26391FEB"/>
     <w:multiLevelType w:val="hybridMultilevel"/>
     <w:tmpl w:val="F368716A"/>
@@ -9211,7 +8472,7 @@
       </w:pPr>
     </w:lvl>
   </w:abstractNum>
-  <w:abstractNum w:abstractNumId="17" w15:restartNumberingAfterBreak="0">
+  <w:abstractNum w:abstractNumId="19" w15:restartNumberingAfterBreak="0">
     <w:nsid w:val="314612B7"/>
     <w:multiLevelType w:val="hybridMultilevel"/>
     <w:tmpl w:val="D708FBA6"/>
@@ -9297,7 +8558,7 @@
       </w:pPr>
     </w:lvl>
   </w:abstractNum>
-  <w:abstractNum w:abstractNumId="18" w15:restartNumberingAfterBreak="0">
+  <w:abstractNum w:abstractNumId="20" w15:restartNumberingAfterBreak="0">
     <w:nsid w:val="33DA01B0"/>
     <w:multiLevelType w:val="hybridMultilevel"/>
     <w:tmpl w:val="D750A3C2"/>
@@ -9383,7 +8644,7 @@
       </w:pPr>
     </w:lvl>
   </w:abstractNum>
-  <w:abstractNum w:abstractNumId="19" w15:restartNumberingAfterBreak="0">
+  <w:abstractNum w:abstractNumId="21" w15:restartNumberingAfterBreak="0">
     <w:nsid w:val="349442C5"/>
     <w:multiLevelType w:val="hybridMultilevel"/>
     <w:tmpl w:val="76B6A238"/>
@@ -9469,7 +8730,7 @@
       </w:pPr>
     </w:lvl>
   </w:abstractNum>
-  <w:abstractNum w:abstractNumId="20" w15:restartNumberingAfterBreak="0">
+  <w:abstractNum w:abstractNumId="22" w15:restartNumberingAfterBreak="0">
     <w:nsid w:val="377306A0"/>
     <w:multiLevelType w:val="hybridMultilevel"/>
     <w:tmpl w:val="1B52963E"/>
@@ -9558,7 +8819,7 @@
       </w:pPr>
     </w:lvl>
   </w:abstractNum>
-  <w:abstractNum w:abstractNumId="21" w15:restartNumberingAfterBreak="0">
+  <w:abstractNum w:abstractNumId="23" w15:restartNumberingAfterBreak="0">
     <w:nsid w:val="3B7114A8"/>
     <w:multiLevelType w:val="hybridMultilevel"/>
     <w:tmpl w:val="F0A4740E"/>
@@ -9644,7 +8905,7 @@
       </w:pPr>
     </w:lvl>
   </w:abstractNum>
-  <w:abstractNum w:abstractNumId="22" w15:restartNumberingAfterBreak="0">
+  <w:abstractNum w:abstractNumId="24" w15:restartNumberingAfterBreak="0">
     <w:nsid w:val="3FAC70DD"/>
     <w:multiLevelType w:val="hybridMultilevel"/>
     <w:tmpl w:val="D708FBA6"/>
@@ -9730,7 +8991,7 @@
       </w:pPr>
     </w:lvl>
   </w:abstractNum>
-  <w:abstractNum w:abstractNumId="23" w15:restartNumberingAfterBreak="0">
+  <w:abstractNum w:abstractNumId="25" w15:restartNumberingAfterBreak="0">
     <w:nsid w:val="4246280B"/>
     <w:multiLevelType w:val="hybridMultilevel"/>
     <w:tmpl w:val="76B6A238"/>
@@ -9816,7 +9077,7 @@
       </w:pPr>
     </w:lvl>
   </w:abstractNum>
-  <w:abstractNum w:abstractNumId="24" w15:restartNumberingAfterBreak="0">
+  <w:abstractNum w:abstractNumId="26" w15:restartNumberingAfterBreak="0">
     <w:nsid w:val="43C63F0A"/>
     <w:multiLevelType w:val="hybridMultilevel"/>
     <w:tmpl w:val="3634DE3C"/>
@@ -9902,7 +9163,7 @@
       </w:pPr>
     </w:lvl>
   </w:abstractNum>
-  <w:abstractNum w:abstractNumId="25" w15:restartNumberingAfterBreak="0">
+  <w:abstractNum w:abstractNumId="27" w15:restartNumberingAfterBreak="0">
     <w:nsid w:val="44C037F8"/>
     <w:multiLevelType w:val="hybridMultilevel"/>
     <w:tmpl w:val="E0FCBB0C"/>
@@ -9991,7 +9252,7 @@
       </w:pPr>
     </w:lvl>
   </w:abstractNum>
-  <w:abstractNum w:abstractNumId="26" w15:restartNumberingAfterBreak="0">
+  <w:abstractNum w:abstractNumId="28" w15:restartNumberingAfterBreak="0">
     <w:nsid w:val="45B43B3C"/>
     <w:multiLevelType w:val="hybridMultilevel"/>
     <w:tmpl w:val="AE74499E"/>
@@ -10104,7 +9365,7 @@
       </w:rPr>
     </w:lvl>
   </w:abstractNum>
-  <w:abstractNum w:abstractNumId="27" w15:restartNumberingAfterBreak="0">
+  <w:abstractNum w:abstractNumId="29" w15:restartNumberingAfterBreak="0">
     <w:nsid w:val="490B6AB6"/>
     <w:multiLevelType w:val="hybridMultilevel"/>
     <w:tmpl w:val="764A7CE6"/>
@@ -10193,7 +9454,7 @@
       </w:pPr>
     </w:lvl>
   </w:abstractNum>
-  <w:abstractNum w:abstractNumId="28" w15:restartNumberingAfterBreak="0">
+  <w:abstractNum w:abstractNumId="30" w15:restartNumberingAfterBreak="0">
     <w:nsid w:val="4CF16E84"/>
     <w:multiLevelType w:val="hybridMultilevel"/>
     <w:tmpl w:val="DEE45724"/>
@@ -10282,7 +9543,7 @@
       </w:pPr>
     </w:lvl>
   </w:abstractNum>
-  <w:abstractNum w:abstractNumId="29" w15:restartNumberingAfterBreak="0">
+  <w:abstractNum w:abstractNumId="31" w15:restartNumberingAfterBreak="0">
     <w:nsid w:val="4E5D7FC0"/>
     <w:multiLevelType w:val="hybridMultilevel"/>
     <w:tmpl w:val="92D6B7C6"/>
@@ -10368,7 +9629,7 @@
       </w:pPr>
     </w:lvl>
   </w:abstractNum>
-  <w:abstractNum w:abstractNumId="30" w15:restartNumberingAfterBreak="0">
+  <w:abstractNum w:abstractNumId="32" w15:restartNumberingAfterBreak="0">
     <w:nsid w:val="4FCD3830"/>
     <w:multiLevelType w:val="hybridMultilevel"/>
     <w:tmpl w:val="09A45828"/>
@@ -10454,7 +9715,7 @@
       </w:pPr>
     </w:lvl>
   </w:abstractNum>
-  <w:abstractNum w:abstractNumId="31" w15:restartNumberingAfterBreak="0">
+  <w:abstractNum w:abstractNumId="33" w15:restartNumberingAfterBreak="0">
     <w:nsid w:val="4FFB2672"/>
     <w:multiLevelType w:val="hybridMultilevel"/>
     <w:tmpl w:val="5B703BCE"/>
@@ -10540,7 +9801,7 @@
       </w:pPr>
     </w:lvl>
   </w:abstractNum>
-  <w:abstractNum w:abstractNumId="32" w15:restartNumberingAfterBreak="0">
+  <w:abstractNum w:abstractNumId="34" w15:restartNumberingAfterBreak="0">
     <w:nsid w:val="50690C7A"/>
     <w:multiLevelType w:val="hybridMultilevel"/>
     <w:tmpl w:val="571669D0"/>
@@ -10626,7 +9887,7 @@
       </w:pPr>
     </w:lvl>
   </w:abstractNum>
-  <w:abstractNum w:abstractNumId="33" w15:restartNumberingAfterBreak="0">
+  <w:abstractNum w:abstractNumId="35" w15:restartNumberingAfterBreak="0">
     <w:nsid w:val="55990D22"/>
     <w:multiLevelType w:val="hybridMultilevel"/>
     <w:tmpl w:val="155CB8D2"/>
@@ -10712,7 +9973,7 @@
       </w:pPr>
     </w:lvl>
   </w:abstractNum>
-  <w:abstractNum w:abstractNumId="34" w15:restartNumberingAfterBreak="0">
+  <w:abstractNum w:abstractNumId="36" w15:restartNumberingAfterBreak="0">
     <w:nsid w:val="56AD040D"/>
     <w:multiLevelType w:val="hybridMultilevel"/>
     <w:tmpl w:val="147C55C0"/>
@@ -10801,7 +10062,7 @@
       </w:pPr>
     </w:lvl>
   </w:abstractNum>
-  <w:abstractNum w:abstractNumId="35" w15:restartNumberingAfterBreak="0">
+  <w:abstractNum w:abstractNumId="37" w15:restartNumberingAfterBreak="0">
     <w:nsid w:val="56D43955"/>
     <w:multiLevelType w:val="hybridMultilevel"/>
     <w:tmpl w:val="4CBAFBA8"/>
@@ -10890,7 +10151,7 @@
       </w:pPr>
     </w:lvl>
   </w:abstractNum>
-  <w:abstractNum w:abstractNumId="36" w15:restartNumberingAfterBreak="0">
+  <w:abstractNum w:abstractNumId="38" w15:restartNumberingAfterBreak="0">
     <w:nsid w:val="59D20A3E"/>
     <w:multiLevelType w:val="hybridMultilevel"/>
     <w:tmpl w:val="29E49BDC"/>
@@ -10976,7 +10237,7 @@
       </w:pPr>
     </w:lvl>
   </w:abstractNum>
-  <w:abstractNum w:abstractNumId="37" w15:restartNumberingAfterBreak="0">
+  <w:abstractNum w:abstractNumId="39" w15:restartNumberingAfterBreak="0">
     <w:nsid w:val="5B1F0846"/>
     <w:multiLevelType w:val="hybridMultilevel"/>
     <w:tmpl w:val="BBCAD28E"/>
@@ -11062,7 +10323,7 @@
       </w:pPr>
     </w:lvl>
   </w:abstractNum>
-  <w:abstractNum w:abstractNumId="38" w15:restartNumberingAfterBreak="0">
+  <w:abstractNum w:abstractNumId="40" w15:restartNumberingAfterBreak="0">
     <w:nsid w:val="5BB50B10"/>
     <w:multiLevelType w:val="hybridMultilevel"/>
     <w:tmpl w:val="2168F502"/>
@@ -11148,7 +10409,93 @@
       </w:pPr>
     </w:lvl>
   </w:abstractNum>
-  <w:abstractNum w:abstractNumId="39" w15:restartNumberingAfterBreak="0">
+  <w:abstractNum w:abstractNumId="41" w15:restartNumberingAfterBreak="0">
+    <w:nsid w:val="5C5A21C7"/>
+    <w:multiLevelType w:val="hybridMultilevel"/>
+    <w:tmpl w:val="C78A9A02"/>
+    <w:lvl w:ilvl="0" w:tplc="0809000F">
+      <w:start w:val="1"/>
+      <w:numFmt w:val="decimal"/>
+      <w:lvlText w:val="%1."/>
+      <w:lvlJc w:val="left"/>
+      <w:pPr>
+        <w:ind w:left="720" w:hanging="360"/>
+      </w:pPr>
+    </w:lvl>
+    <w:lvl w:ilvl="1" w:tplc="08090019" w:tentative="1">
+      <w:start w:val="1"/>
+      <w:numFmt w:val="lowerLetter"/>
+      <w:lvlText w:val="%2."/>
+      <w:lvlJc w:val="left"/>
+      <w:pPr>
+        <w:ind w:left="1440" w:hanging="360"/>
+      </w:pPr>
+    </w:lvl>
+    <w:lvl w:ilvl="2" w:tplc="0809001B" w:tentative="1">
+      <w:start w:val="1"/>
+      <w:numFmt w:val="lowerRoman"/>
+      <w:lvlText w:val="%3."/>
+      <w:lvlJc w:val="right"/>
+      <w:pPr>
+        <w:ind w:left="2160" w:hanging="180"/>
+      </w:pPr>
+    </w:lvl>
+    <w:lvl w:ilvl="3" w:tplc="0809000F" w:tentative="1">
+      <w:start w:val="1"/>
+      <w:numFmt w:val="decimal"/>
+      <w:lvlText w:val="%4."/>
+      <w:lvlJc w:val="left"/>
+      <w:pPr>
+        <w:ind w:left="2880" w:hanging="360"/>
+      </w:pPr>
+    </w:lvl>
+    <w:lvl w:ilvl="4" w:tplc="08090019" w:tentative="1">
+      <w:start w:val="1"/>
+      <w:numFmt w:val="lowerLetter"/>
+      <w:lvlText w:val="%5."/>
+      <w:lvlJc w:val="left"/>
+      <w:pPr>
+        <w:ind w:left="3600" w:hanging="360"/>
+      </w:pPr>
+    </w:lvl>
+    <w:lvl w:ilvl="5" w:tplc="0809001B" w:tentative="1">
+      <w:start w:val="1"/>
+      <w:numFmt w:val="lowerRoman"/>
+      <w:lvlText w:val="%6."/>
+      <w:lvlJc w:val="right"/>
+      <w:pPr>
+        <w:ind w:left="4320" w:hanging="180"/>
+      </w:pPr>
+    </w:lvl>
+    <w:lvl w:ilvl="6" w:tplc="0809000F" w:tentative="1">
+      <w:start w:val="1"/>
+      <w:numFmt w:val="decimal"/>
+      <w:lvlText w:val="%7."/>
+      <w:lvlJc w:val="left"/>
+      <w:pPr>
+        <w:ind w:left="5040" w:hanging="360"/>
+      </w:pPr>
+    </w:lvl>
+    <w:lvl w:ilvl="7" w:tplc="08090019" w:tentative="1">
+      <w:start w:val="1"/>
+      <w:numFmt w:val="lowerLetter"/>
+      <w:lvlText w:val="%8."/>
+      <w:lvlJc w:val="left"/>
+      <w:pPr>
+        <w:ind w:left="5760" w:hanging="360"/>
+      </w:pPr>
+    </w:lvl>
+    <w:lvl w:ilvl="8" w:tplc="0809001B" w:tentative="1">
+      <w:start w:val="1"/>
+      <w:numFmt w:val="lowerRoman"/>
+      <w:lvlText w:val="%9."/>
+      <w:lvlJc w:val="right"/>
+      <w:pPr>
+        <w:ind w:left="6480" w:hanging="180"/>
+      </w:pPr>
+    </w:lvl>
+  </w:abstractNum>
+  <w:abstractNum w:abstractNumId="42" w15:restartNumberingAfterBreak="0">
     <w:nsid w:val="652F1894"/>
     <w:multiLevelType w:val="hybridMultilevel"/>
     <w:tmpl w:val="92D6B7C6"/>
@@ -11234,7 +10581,7 @@
       </w:pPr>
     </w:lvl>
   </w:abstractNum>
-  <w:abstractNum w:abstractNumId="40" w15:restartNumberingAfterBreak="0">
+  <w:abstractNum w:abstractNumId="43" w15:restartNumberingAfterBreak="0">
     <w:nsid w:val="67464327"/>
     <w:multiLevelType w:val="hybridMultilevel"/>
     <w:tmpl w:val="B17A3CC6"/>
@@ -11320,7 +10667,7 @@
       </w:pPr>
     </w:lvl>
   </w:abstractNum>
-  <w:abstractNum w:abstractNumId="41" w15:restartNumberingAfterBreak="0">
+  <w:abstractNum w:abstractNumId="44" w15:restartNumberingAfterBreak="0">
     <w:nsid w:val="68EE437A"/>
     <w:multiLevelType w:val="hybridMultilevel"/>
     <w:tmpl w:val="76B6A238"/>
@@ -11406,7 +10753,7 @@
       </w:pPr>
     </w:lvl>
   </w:abstractNum>
-  <w:abstractNum w:abstractNumId="42" w15:restartNumberingAfterBreak="0">
+  <w:abstractNum w:abstractNumId="45" w15:restartNumberingAfterBreak="0">
     <w:nsid w:val="698D179E"/>
     <w:multiLevelType w:val="hybridMultilevel"/>
     <w:tmpl w:val="D750A3C2"/>
@@ -11492,7 +10839,7 @@
       </w:pPr>
     </w:lvl>
   </w:abstractNum>
-  <w:abstractNum w:abstractNumId="43" w15:restartNumberingAfterBreak="0">
+  <w:abstractNum w:abstractNumId="46" w15:restartNumberingAfterBreak="0">
     <w:nsid w:val="6A4D657A"/>
     <w:multiLevelType w:val="hybridMultilevel"/>
     <w:tmpl w:val="A6C07ECA"/>
@@ -11578,7 +10925,7 @@
       </w:pPr>
     </w:lvl>
   </w:abstractNum>
-  <w:abstractNum w:abstractNumId="44" w15:restartNumberingAfterBreak="0">
+  <w:abstractNum w:abstractNumId="47" w15:restartNumberingAfterBreak="0">
     <w:nsid w:val="6B7377BE"/>
     <w:multiLevelType w:val="hybridMultilevel"/>
     <w:tmpl w:val="29C4BF82"/>
@@ -11691,7 +11038,7 @@
       </w:rPr>
     </w:lvl>
   </w:abstractNum>
-  <w:abstractNum w:abstractNumId="45" w15:restartNumberingAfterBreak="0">
+  <w:abstractNum w:abstractNumId="48" w15:restartNumberingAfterBreak="0">
     <w:nsid w:val="6D2915AE"/>
     <w:multiLevelType w:val="hybridMultilevel"/>
     <w:tmpl w:val="BF9A1DB4"/>
@@ -11777,7 +11124,7 @@
       </w:pPr>
     </w:lvl>
   </w:abstractNum>
-  <w:abstractNum w:abstractNumId="46" w15:restartNumberingAfterBreak="0">
+  <w:abstractNum w:abstractNumId="49" w15:restartNumberingAfterBreak="0">
     <w:nsid w:val="7314158D"/>
     <w:multiLevelType w:val="hybridMultilevel"/>
     <w:tmpl w:val="764A7CE6"/>
@@ -11866,7 +11213,7 @@
       </w:pPr>
     </w:lvl>
   </w:abstractNum>
-  <w:abstractNum w:abstractNumId="47" w15:restartNumberingAfterBreak="0">
+  <w:abstractNum w:abstractNumId="50" w15:restartNumberingAfterBreak="0">
     <w:nsid w:val="73362485"/>
     <w:multiLevelType w:val="hybridMultilevel"/>
     <w:tmpl w:val="E6362CB8"/>
@@ -11952,7 +11299,7 @@
       </w:pPr>
     </w:lvl>
   </w:abstractNum>
-  <w:abstractNum w:abstractNumId="48" w15:restartNumberingAfterBreak="0">
+  <w:abstractNum w:abstractNumId="51" w15:restartNumberingAfterBreak="0">
     <w:nsid w:val="756278F4"/>
     <w:multiLevelType w:val="hybridMultilevel"/>
     <w:tmpl w:val="A8F405D4"/>
@@ -12041,7 +11388,7 @@
       </w:pPr>
     </w:lvl>
   </w:abstractNum>
-  <w:abstractNum w:abstractNumId="49" w15:restartNumberingAfterBreak="0">
+  <w:abstractNum w:abstractNumId="52" w15:restartNumberingAfterBreak="0">
     <w:nsid w:val="75F7474F"/>
     <w:multiLevelType w:val="hybridMultilevel"/>
     <w:tmpl w:val="EB18886E"/>
@@ -12127,7 +11474,7 @@
       </w:pPr>
     </w:lvl>
   </w:abstractNum>
-  <w:abstractNum w:abstractNumId="50" w15:restartNumberingAfterBreak="0">
+  <w:abstractNum w:abstractNumId="53" w15:restartNumberingAfterBreak="0">
     <w:nsid w:val="77000227"/>
     <w:multiLevelType w:val="hybridMultilevel"/>
     <w:tmpl w:val="050E5DBE"/>
@@ -12213,7 +11560,7 @@
       </w:pPr>
     </w:lvl>
   </w:abstractNum>
-  <w:abstractNum w:abstractNumId="51" w15:restartNumberingAfterBreak="0">
+  <w:abstractNum w:abstractNumId="54" w15:restartNumberingAfterBreak="0">
     <w:nsid w:val="78CA3E3C"/>
     <w:multiLevelType w:val="hybridMultilevel"/>
     <w:tmpl w:val="2F7AA642"/>
@@ -12326,7 +11673,7 @@
       </w:rPr>
     </w:lvl>
   </w:abstractNum>
-  <w:abstractNum w:abstractNumId="52" w15:restartNumberingAfterBreak="0">
+  <w:abstractNum w:abstractNumId="55" w15:restartNumberingAfterBreak="0">
     <w:nsid w:val="7A4E5277"/>
     <w:multiLevelType w:val="hybridMultilevel"/>
     <w:tmpl w:val="2168F502"/>
@@ -12412,7 +11759,7 @@
       </w:pPr>
     </w:lvl>
   </w:abstractNum>
-  <w:abstractNum w:abstractNumId="53" w15:restartNumberingAfterBreak="0">
+  <w:abstractNum w:abstractNumId="56" w15:restartNumberingAfterBreak="0">
     <w:nsid w:val="7C8D710D"/>
     <w:multiLevelType w:val="hybridMultilevel"/>
     <w:tmpl w:val="B3F6825C"/>
@@ -12501,7 +11848,7 @@
       </w:pPr>
     </w:lvl>
   </w:abstractNum>
-  <w:abstractNum w:abstractNumId="54" w15:restartNumberingAfterBreak="0">
+  <w:abstractNum w:abstractNumId="57" w15:restartNumberingAfterBreak="0">
     <w:nsid w:val="7F71610A"/>
     <w:multiLevelType w:val="hybridMultilevel"/>
     <w:tmpl w:val="F5008546"/>
@@ -12588,169 +11935,178 @@
     </w:lvl>
   </w:abstractNum>
   <w:num w:numId="1">
-    <w:abstractNumId w:val="45"/>
+    <w:abstractNumId w:val="48"/>
   </w:num>
   <w:num w:numId="2">
+    <w:abstractNumId w:val="24"/>
+  </w:num>
+  <w:num w:numId="3">
+    <w:abstractNumId w:val="7"/>
+  </w:num>
+  <w:num w:numId="4">
+    <w:abstractNumId w:val="14"/>
+  </w:num>
+  <w:num w:numId="5">
+    <w:abstractNumId w:val="56"/>
+  </w:num>
+  <w:num w:numId="6">
     <w:abstractNumId w:val="22"/>
   </w:num>
-  <w:num w:numId="3">
-    <w:abstractNumId w:val="6"/>
-  </w:num>
-  <w:num w:numId="4">
+  <w:num w:numId="7">
     <w:abstractNumId w:val="13"/>
-  </w:num>
-  <w:num w:numId="5">
-    <w:abstractNumId w:val="53"/>
-  </w:num>
-  <w:num w:numId="6">
-    <w:abstractNumId w:val="20"/>
-  </w:num>
-  <w:num w:numId="7">
-    <w:abstractNumId w:val="12"/>
   </w:num>
   <w:num w:numId="8">
     <w:abstractNumId w:val="1"/>
   </w:num>
   <w:num w:numId="9">
-    <w:abstractNumId w:val="41"/>
+    <w:abstractNumId w:val="44"/>
   </w:num>
   <w:num w:numId="10">
-    <w:abstractNumId w:val="23"/>
+    <w:abstractNumId w:val="25"/>
   </w:num>
   <w:num w:numId="11">
-    <w:abstractNumId w:val="31"/>
+    <w:abstractNumId w:val="33"/>
   </w:num>
   <w:num w:numId="12">
-    <w:abstractNumId w:val="19"/>
+    <w:abstractNumId w:val="21"/>
   </w:num>
   <w:num w:numId="13">
-    <w:abstractNumId w:val="24"/>
+    <w:abstractNumId w:val="26"/>
   </w:num>
   <w:num w:numId="14">
-    <w:abstractNumId w:val="8"/>
+    <w:abstractNumId w:val="9"/>
   </w:num>
   <w:num w:numId="15">
-    <w:abstractNumId w:val="18"/>
+    <w:abstractNumId w:val="20"/>
   </w:num>
   <w:num w:numId="16">
-    <w:abstractNumId w:val="42"/>
+    <w:abstractNumId w:val="45"/>
   </w:num>
   <w:num w:numId="17">
-    <w:abstractNumId w:val="38"/>
+    <w:abstractNumId w:val="40"/>
   </w:num>
   <w:num w:numId="18">
-    <w:abstractNumId w:val="52"/>
+    <w:abstractNumId w:val="55"/>
   </w:num>
   <w:num w:numId="19">
+    <w:abstractNumId w:val="46"/>
+  </w:num>
+  <w:num w:numId="20">
     <w:abstractNumId w:val="43"/>
   </w:num>
-  <w:num w:numId="20">
-    <w:abstractNumId w:val="40"/>
-  </w:num>
   <w:num w:numId="21">
-    <w:abstractNumId w:val="11"/>
+    <w:abstractNumId w:val="12"/>
   </w:num>
   <w:num w:numId="22">
-    <w:abstractNumId w:val="5"/>
+    <w:abstractNumId w:val="6"/>
   </w:num>
   <w:num w:numId="23">
-    <w:abstractNumId w:val="54"/>
+    <w:abstractNumId w:val="57"/>
   </w:num>
   <w:num w:numId="24">
     <w:abstractNumId w:val="0"/>
   </w:num>
   <w:num w:numId="25">
-    <w:abstractNumId w:val="33"/>
+    <w:abstractNumId w:val="35"/>
   </w:num>
   <w:num w:numId="26">
-    <w:abstractNumId w:val="29"/>
+    <w:abstractNumId w:val="31"/>
   </w:num>
   <w:num w:numId="27">
-    <w:abstractNumId w:val="39"/>
+    <w:abstractNumId w:val="42"/>
   </w:num>
   <w:num w:numId="28">
-    <w:abstractNumId w:val="35"/>
+    <w:abstractNumId w:val="37"/>
   </w:num>
   <w:num w:numId="29">
-    <w:abstractNumId w:val="48"/>
+    <w:abstractNumId w:val="51"/>
   </w:num>
   <w:num w:numId="30">
-    <w:abstractNumId w:val="46"/>
+    <w:abstractNumId w:val="49"/>
   </w:num>
   <w:num w:numId="31">
-    <w:abstractNumId w:val="34"/>
+    <w:abstractNumId w:val="36"/>
   </w:num>
   <w:num w:numId="32">
-    <w:abstractNumId w:val="25"/>
+    <w:abstractNumId w:val="27"/>
   </w:num>
   <w:num w:numId="33">
-    <w:abstractNumId w:val="10"/>
+    <w:abstractNumId w:val="11"/>
   </w:num>
   <w:num w:numId="34">
     <w:abstractNumId w:val="4"/>
   </w:num>
   <w:num w:numId="35">
-    <w:abstractNumId w:val="27"/>
+    <w:abstractNumId w:val="29"/>
   </w:num>
   <w:num w:numId="36">
-    <w:abstractNumId w:val="9"/>
+    <w:abstractNumId w:val="10"/>
   </w:num>
   <w:num w:numId="37">
-    <w:abstractNumId w:val="14"/>
+    <w:abstractNumId w:val="16"/>
   </w:num>
   <w:num w:numId="38">
-    <w:abstractNumId w:val="37"/>
+    <w:abstractNumId w:val="39"/>
   </w:num>
   <w:num w:numId="39">
-    <w:abstractNumId w:val="49"/>
+    <w:abstractNumId w:val="52"/>
   </w:num>
   <w:num w:numId="40">
-    <w:abstractNumId w:val="36"/>
+    <w:abstractNumId w:val="38"/>
   </w:num>
   <w:num w:numId="41">
     <w:abstractNumId w:val="3"/>
   </w:num>
   <w:num w:numId="42">
+    <w:abstractNumId w:val="53"/>
+  </w:num>
+  <w:num w:numId="43">
+    <w:abstractNumId w:val="17"/>
+  </w:num>
+  <w:num w:numId="44">
+    <w:abstractNumId w:val="34"/>
+  </w:num>
+  <w:num w:numId="45">
     <w:abstractNumId w:val="50"/>
   </w:num>
-  <w:num w:numId="43">
-    <w:abstractNumId w:val="15"/>
-  </w:num>
-  <w:num w:numId="44">
-    <w:abstractNumId w:val="32"/>
-  </w:num>
-  <w:num w:numId="45">
-    <w:abstractNumId w:val="47"/>
-  </w:num>
   <w:num w:numId="46">
-    <w:abstractNumId w:val="17"/>
+    <w:abstractNumId w:val="19"/>
   </w:num>
   <w:num w:numId="47">
     <w:abstractNumId w:val="2"/>
   </w:num>
   <w:num w:numId="48">
-    <w:abstractNumId w:val="21"/>
+    <w:abstractNumId w:val="23"/>
   </w:num>
   <w:num w:numId="49">
+    <w:abstractNumId w:val="30"/>
+  </w:num>
+  <w:num w:numId="50">
+    <w:abstractNumId w:val="54"/>
+  </w:num>
+  <w:num w:numId="51">
+    <w:abstractNumId w:val="32"/>
+  </w:num>
+  <w:num w:numId="52">
+    <w:abstractNumId w:val="47"/>
+  </w:num>
+  <w:num w:numId="53">
     <w:abstractNumId w:val="28"/>
   </w:num>
-  <w:num w:numId="50">
-    <w:abstractNumId w:val="51"/>
-  </w:num>
-  <w:num w:numId="51">
-    <w:abstractNumId w:val="30"/>
-  </w:num>
-  <w:num w:numId="52">
-    <w:abstractNumId w:val="44"/>
-  </w:num>
-  <w:num w:numId="53">
-    <w:abstractNumId w:val="26"/>
-  </w:num>
   <w:num w:numId="54">
-    <w:abstractNumId w:val="16"/>
+    <w:abstractNumId w:val="18"/>
   </w:num>
   <w:num w:numId="55">
-    <w:abstractNumId w:val="7"/>
+    <w:abstractNumId w:val="8"/>
+  </w:num>
+  <w:num w:numId="56">
+    <w:abstractNumId w:val="15"/>
+  </w:num>
+  <w:num w:numId="57">
+    <w:abstractNumId w:val="5"/>
+  </w:num>
+  <w:num w:numId="58">
+    <w:abstractNumId w:val="41"/>
   </w:num>
   <w:numIdMacAtCleanup w:val="54"/>
 </w:numbering>

</xml_diff>

<commit_message>
3rd Feb - Beta Testing questionnaire thoughts and ideas
.
</commit_message>
<xml_diff>
--- a/Project Journal.docx
+++ b/Project Journal.docx
@@ -6618,12 +6618,22 @@
           <w:numId w:val="55"/>
         </w:numPr>
         <w:rPr>
-          <w:u w:val="single"/>
-        </w:rPr>
-      </w:pPr>
-      <w:r>
+          <w:strike/>
+          <w:u w:val="single"/>
+        </w:rPr>
+      </w:pPr>
+      <w:r>
+        <w:rPr>
+          <w:strike/>
+        </w:rPr>
         <w:t>Begin planning employee job list, priority system</w:t>
       </w:r>
+      <w:r>
+        <w:rPr>
+          <w:strike/>
+        </w:rPr>
+        <w:t>.</w:t>
+      </w:r>
     </w:p>
     <w:p>
       <w:pPr>
@@ -6661,6 +6671,21 @@
     </w:p>
     <w:p>
       <w:pPr>
+        <w:pStyle w:val="ListParagraph"/>
+        <w:numPr>
+          <w:ilvl w:val="0"/>
+          <w:numId w:val="55"/>
+        </w:numPr>
+        <w:rPr>
+          <w:u w:val="single"/>
+        </w:rPr>
+      </w:pPr>
+      <w:r>
+        <w:t>Code the Finite State Machine and employee AI logic.</w:t>
+      </w:r>
+    </w:p>
+    <w:p>
+      <w:pPr>
         <w:rPr>
           <w:u w:val="single"/>
         </w:rPr>
@@ -6716,108 +6741,401 @@
     </w:p>
     <w:p>
       <w:r>
-        <w:t xml:space="preserve">All characters have a Update_Dothink() function which is called once a frame. In the character class, it is empty, but is overridden in the employee class, and in the future the customer class too. For the employees, this function is where the character thinks about what they need to do next. If they </w:t>
+        <w:t xml:space="preserve">All characters have a Update_Dothink() function which is called once a frame. In the character class, it is empty, but is overridden in the employee class, and in the future the customer class too. For the </w:t>
       </w:r>
       <w:r>
         <w:lastRenderedPageBreak/>
-        <w:t xml:space="preserve">don’t have a job, they create one, this works for now but in the future CSAs cannot create jobs so this logic will need to be adjusted to include different job titles, such as managers. The employee will then attempt to go to the job’s tile, and the JobSecondaryState is set to GoTo. This is so that in the future logic can be added for while the employee is travelling somewhere, such as talking to other characters, or thinking about their mood or thoughts. </w:t>
-      </w:r>
-      <w:r>
-        <w:t>When they decide to go to the job tile, they need to decide which furniture to go to. If the required piece of furniture is in the world, they will find it, and then decide if they can use it and if they can get to the job tile, if both of those are true, the job tile is then set.</w:t>
+        <w:t xml:space="preserve">employees, this function is where the character thinks about what they need to do next. If they don’t have a job, they create one, this works for now but in the future CSAs cannot create jobs so this logic will need to be adjusted to include different job titles, such as managers. The employee will then attempt to go to the job’s tile, and the JobSecondaryState is set to GoTo. This is so that in the future logic can be added for while the employee is travelling somewhere, such as talking to other characters, or thinking about their mood or thoughts. </w:t>
+      </w:r>
+      <w:r>
+        <w:t xml:space="preserve">When they decide to go to the job tile, they need to decide which furniture to go to. If the required piece of furniture is in the world, they will find it, and then decide if they can use it and if they can get to the job tile, if both of those are true, the job tile is then set. </w:t>
+      </w:r>
+      <w:r>
+        <w:t>Once the employee is at the job tile, they will perform the job. What they actually do now will depend on the Job’s Primary State. Another function called Update_DoJob is run once a frame if the Job’s Secondary state is set to Use.</w:t>
       </w:r>
       <w:r>
         <w:t xml:space="preserve"> </w:t>
       </w:r>
       <w:r>
-        <w:t>Once the employee is at the job tile, they will perform the job. What they actually do now will depend on the Job’s Primary State. Another function called Update_DoJob is run once a frame if the Job’s Secondary state is set to Use.</w:t>
-      </w:r>
-      <w:r>
-        <w:t xml:space="preserve"> </w:t>
-      </w:r>
-      <w:r>
         <w:t>This allows</w:t>
+      </w:r>
+      <w:r>
+        <w:t xml:space="preserve"> the employee to think about what to do depending upon the job Primary State.</w:t>
+      </w:r>
+    </w:p>
+    <w:p>
+      <w:pPr>
+        <w:rPr>
+          <w:u w:val="single"/>
+        </w:rPr>
+      </w:pPr>
+      <w:r>
+        <w:rPr>
+          <w:u w:val="single"/>
+        </w:rPr>
+        <w:t>Created Scripts</w:t>
+      </w:r>
+    </w:p>
+    <w:p>
+      <w:pPr>
+        <w:pStyle w:val="ListParagraph"/>
+        <w:numPr>
+          <w:ilvl w:val="0"/>
+          <w:numId w:val="56"/>
+        </w:numPr>
+      </w:pPr>
+      <w:r>
+        <w:t>Employee</w:t>
+      </w:r>
+    </w:p>
+    <w:p>
+      <w:pPr>
+        <w:pStyle w:val="ListParagraph"/>
+        <w:numPr>
+          <w:ilvl w:val="0"/>
+          <w:numId w:val="56"/>
+        </w:numPr>
+      </w:pPr>
+      <w:r>
+        <w:t>Job</w:t>
+      </w:r>
+    </w:p>
+    <w:p>
+      <w:pPr>
+        <w:rPr>
+          <w:u w:val="single"/>
+        </w:rPr>
+      </w:pPr>
+      <w:r>
+        <w:rPr>
+          <w:u w:val="single"/>
+        </w:rPr>
+        <w:t>Purpose of Scripts</w:t>
+      </w:r>
+    </w:p>
+    <w:p>
+      <w:pPr>
+        <w:pStyle w:val="ListParagraph"/>
+        <w:numPr>
+          <w:ilvl w:val="0"/>
+          <w:numId w:val="58"/>
+        </w:numPr>
+      </w:pPr>
+      <w:r>
+        <w:t>Employee</w:t>
+      </w:r>
+      <w:r>
+        <w:t xml:space="preserve"> – This inherits from the Character abstract class. It has a job variable which its AI uses to walk around and perform jobs.</w:t>
+      </w:r>
+      <w:r>
+        <w:t xml:space="preserve"> It has update functions which contain the Finite State Machine for the decision making.</w:t>
+      </w:r>
+    </w:p>
+    <w:p>
+      <w:pPr>
+        <w:pStyle w:val="ListParagraph"/>
+        <w:numPr>
+          <w:ilvl w:val="0"/>
+          <w:numId w:val="58"/>
+        </w:numPr>
+      </w:pPr>
+      <w:r>
+        <w:t xml:space="preserve">Job – </w:t>
+      </w:r>
+      <w:r>
+        <w:t>This is a model script which its instances will be created by employees when wanting to create a new job to perform, either for themselves or for lower ranking employees. This contains varia</w:t>
+      </w:r>
+      <w:r>
+        <w:t xml:space="preserve">bles such as til, </w:t>
+      </w:r>
+      <w:r>
+        <w:t>maxtime to com</w:t>
+      </w:r>
+      <w:r>
+        <w:t>plete the job and a dictionary of all the furniture that may be required during the job. The most important part is that it contains states; primary and secondary states. The primary states represent entire job processes, such as facing up. The secondary states are interchangeable between primary states and represent that smaller tasks for each stage of the primary state, such as going to a job site, or moving stock from a trolley to a shelf.</w:t>
+      </w:r>
+      <w:r>
+        <w:t xml:space="preserve"> There is no AI logic in the job class, it is all processed in the Employee class.</w:t>
+      </w:r>
+      <w:r>
+        <w:t xml:space="preserve"> The job class simply</w:t>
+      </w:r>
+      <w:r>
+        <w:t xml:space="preserve"> keeps the job information in a</w:t>
+      </w:r>
+      <w:r>
+        <w:t>n</w:t>
+      </w:r>
+      <w:r>
+        <w:t xml:space="preserve"> ordered fashion and provides the employee class with that information when it asks for it.</w:t>
+      </w:r>
+    </w:p>
+    <w:p>
+      <w:r>
+        <w:t>3</w:t>
+      </w:r>
+      <w:r>
+        <w:rPr>
+          <w:vertAlign w:val="superscript"/>
+        </w:rPr>
+        <w:t>rd</w:t>
+      </w:r>
+      <w:r>
+        <w:t xml:space="preserve"> February 2017</w:t>
+      </w:r>
+    </w:p>
+    <w:p>
+      <w:pPr>
+        <w:rPr>
+          <w:u w:val="single"/>
+        </w:rPr>
+      </w:pPr>
+      <w:r>
+        <w:rPr>
+          <w:u w:val="single"/>
+        </w:rPr>
+        <w:t>Plans</w:t>
+      </w:r>
+    </w:p>
+    <w:p>
+      <w:pPr>
+        <w:pStyle w:val="ListParagraph"/>
+        <w:numPr>
+          <w:ilvl w:val="0"/>
+          <w:numId w:val="59"/>
+        </w:numPr>
+        <w:rPr>
+          <w:u w:val="single"/>
+        </w:rPr>
+      </w:pPr>
+      <w:r>
+        <w:t>Begin thinking about the final questionnaire/ survey that will be used in the Beta testing</w:t>
+      </w:r>
+      <w:r>
+        <w:t>.</w:t>
       </w:r>
       <w:bookmarkStart w:id="0" w:name="_GoBack"/>
       <w:bookmarkEnd w:id="0"/>
-      <w:r>
-        <w:t xml:space="preserve"> the employee to think about what to do depending upon the job Primary State.</w:t>
-      </w:r>
-    </w:p>
-    <w:p>
-      <w:pPr>
-        <w:rPr>
-          <w:u w:val="single"/>
-        </w:rPr>
-      </w:pPr>
-      <w:r>
-        <w:rPr>
-          <w:u w:val="single"/>
-        </w:rPr>
-        <w:t>Created Scripts</w:t>
-      </w:r>
-    </w:p>
-    <w:p>
-      <w:pPr>
-        <w:pStyle w:val="ListParagraph"/>
-        <w:numPr>
-          <w:ilvl w:val="0"/>
-          <w:numId w:val="56"/>
-        </w:numPr>
-      </w:pPr>
-      <w:r>
-        <w:t>Employee</w:t>
-      </w:r>
-    </w:p>
-    <w:p>
-      <w:pPr>
-        <w:pStyle w:val="ListParagraph"/>
-        <w:numPr>
-          <w:ilvl w:val="0"/>
-          <w:numId w:val="56"/>
-        </w:numPr>
-      </w:pPr>
-      <w:r>
-        <w:t>Job</w:t>
-      </w:r>
-    </w:p>
-    <w:p>
-      <w:pPr>
-        <w:rPr>
-          <w:u w:val="single"/>
-        </w:rPr>
-      </w:pPr>
-      <w:r>
-        <w:rPr>
-          <w:u w:val="single"/>
-        </w:rPr>
-        <w:t>Purpose of Scripts</w:t>
-      </w:r>
-    </w:p>
-    <w:p>
-      <w:pPr>
-        <w:pStyle w:val="ListParagraph"/>
-        <w:numPr>
-          <w:ilvl w:val="0"/>
-          <w:numId w:val="58"/>
-        </w:numPr>
-      </w:pPr>
-      <w:r>
-        <w:t>Employee</w:t>
-      </w:r>
-      <w:r>
-        <w:t xml:space="preserve"> – This inherits from the Character abstract class. It has a job variable which its AI uses to walk around and perform jobs.</w:t>
-      </w:r>
-    </w:p>
-    <w:p>
-      <w:pPr>
-        <w:pStyle w:val="ListParagraph"/>
-        <w:numPr>
-          <w:ilvl w:val="0"/>
-          <w:numId w:val="58"/>
-        </w:numPr>
-      </w:pPr>
-      <w:r>
-        <w:t xml:space="preserve">Job – </w:t>
+    </w:p>
+    <w:p>
+      <w:pPr>
+        <w:rPr>
+          <w:u w:val="single"/>
+        </w:rPr>
+      </w:pPr>
+      <w:r>
+        <w:rPr>
+          <w:u w:val="single"/>
+        </w:rPr>
+        <w:t>General Thoughts/Ideas</w:t>
+      </w:r>
+    </w:p>
+    <w:p>
+      <w:r>
+        <w:tab/>
+        <w:t>Currently it is hard to think about specific questions due to the unknown factor about how complex and intelligent that AI will be at the time of the Beta testing, however, thinking about general questions can be done now and then the questions can be altered later depending upon the state of the AI and the medium in which the AI will be tested.</w:t>
+      </w:r>
+    </w:p>
+    <w:p>
+      <w:r>
+        <w:tab/>
+        <w:t xml:space="preserve">Currently the plan for testing the AI is creating a scenario using code to create a shop, so the game will begin with a shop, and employees, and a few customers and will allow the testers to get right into the complexity of the AI and quickly observe it without needing to build up the shop and mess around with the game side of the project. This allows the game mechanics to not be worked on, which is fine due to that being outside the scope of the project, and instead more focus is set </w:t>
+      </w:r>
+      <w:r>
+        <w:lastRenderedPageBreak/>
+        <w:t xml:space="preserve">onto the AI. Lots of the Game mechanics will not be implemented by the time to testing commences, such as building the shop using realistic means, keeping up to date with costs of running the shop and hiring and firing employees etc. </w:t>
+      </w:r>
+      <w:r>
+        <w:t xml:space="preserve"> Things such as shop opening and closing times will not be able to be changed, as well as times to do certain tasks, for example a few hours before closing, the priority for facing up needs to increase, this exact time will not be able to be changed.</w:t>
+      </w:r>
+    </w:p>
+    <w:p>
+      <w:r>
+        <w:tab/>
+        <w:t>Main areas for testing:</w:t>
+      </w:r>
+    </w:p>
+    <w:p>
+      <w:pPr>
+        <w:pStyle w:val="ListParagraph"/>
+        <w:numPr>
+          <w:ilvl w:val="0"/>
+          <w:numId w:val="53"/>
+        </w:numPr>
+      </w:pPr>
+      <w:r>
+        <w:t>Job priority decisions –</w:t>
+      </w:r>
+      <w:r>
+        <w:t xml:space="preserve"> Are</w:t>
+      </w:r>
+      <w:r>
+        <w:t xml:space="preserve"> the decisions the employees </w:t>
+      </w:r>
+      <w:r>
+        <w:t>making</w:t>
+      </w:r>
+      <w:r>
+        <w:t xml:space="preserve"> during certain situations realistic, the NSAs should keep working on their given tasks unless the queue gets very large, or a supervisor orders them to do something else. Supervisors should be creating jobs based upon the current situation and performing them themselves, or intelligently giving them to NSAs </w:t>
+      </w:r>
+      <w:r>
+        <w:t>if it makes sense to.</w:t>
+      </w:r>
+    </w:p>
+    <w:p>
+      <w:pPr>
+        <w:pStyle w:val="ListParagraph"/>
+        <w:numPr>
+          <w:ilvl w:val="0"/>
+          <w:numId w:val="53"/>
+        </w:numPr>
+      </w:pPr>
+      <w:r>
+        <w:t xml:space="preserve">Communication </w:t>
+      </w:r>
+      <w:r>
+        <w:t>–</w:t>
+      </w:r>
+      <w:r>
+        <w:t xml:space="preserve"> </w:t>
+      </w:r>
+      <w:r>
+        <w:t>All the characters should be communicating to each other if they are in close proximity, like in real life. They should all have relationships with one another, and this will affect what they talk about, how long they talk for and whether they talk at all. A NSA that doesn’t like a supervisor may not choose to talk to the supervisor at all, but if the supervisor engaging in conversation, the NSA should respond with an appropriate attitude due to them talking to a superior, the supervisor should also learn from the NSA’s response and adjust its relationship understanding with the NSA, and act upon it based on its traits. If its traits mean that it ignores the relationship and barks demands anyway, then the supervisor should be all means ignore the negative relationship they share with the NSA.</w:t>
+      </w:r>
+      <w:r>
+        <w:t xml:space="preserve"> On the opposite side, if the supervisor </w:t>
+      </w:r>
+      <w:r>
+        <w:t>wants to be liked, then they should use that trait to decide whether to give a NSA a job, or if a NSA is slacking, whether they should approach the NSA and comment on the lack of working. This is all realistic behaviour and should be implemented into the AI coding.</w:t>
+      </w:r>
+    </w:p>
+    <w:p>
+      <w:pPr>
+        <w:pStyle w:val="ListParagraph"/>
+        <w:numPr>
+          <w:ilvl w:val="0"/>
+          <w:numId w:val="53"/>
+        </w:numPr>
+      </w:pPr>
+      <w:r>
+        <w:t>Traits, Thoughts, and Moods –</w:t>
+      </w:r>
+      <w:r>
+        <w:t xml:space="preserve"> T</w:t>
+      </w:r>
+      <w:r>
+        <w:t>he characters should all have certain traits, and moods. They their interactions with the world, and other characters should create thoughts which then, based on their traits, affect their mood. This should be looked at and commented upon by the testers. If an employee has a trait which causing them to tire easily and affects their work rate greatly, then long periods of uninteresting work should cause their mood to become negative, and as a result their work rate should decrease. Another character’s trait may be that they are always trying to impress the boss and wants a promotion, and so their poor mood may not affect their work rate very much, which is realistic.</w:t>
+      </w:r>
+    </w:p>
+    <w:p>
+      <w:pPr>
+        <w:pStyle w:val="ListParagraph"/>
+        <w:numPr>
+          <w:ilvl w:val="0"/>
+          <w:numId w:val="53"/>
+        </w:numPr>
+      </w:pPr>
+      <w:r>
+        <w:rPr>
+          <w:b/>
+        </w:rPr>
+        <w:t>IF LINE OF SIGHT IS IMPLIMENTED</w:t>
+      </w:r>
+      <w:r>
+        <w:t xml:space="preserve"> – Line of sight </w:t>
+      </w:r>
+      <w:r>
+        <w:t>–</w:t>
+      </w:r>
+      <w:r>
+        <w:t xml:space="preserve"> </w:t>
+      </w:r>
+      <w:r>
+        <w:t>Testers should look at the characters’ lines of sight and comment on them. Are they long enough? Does it seem realistic? Do the characters react appropriately to seeing something they didn’t previously see, or do they correctly not react to certain things because their line of sight blocks their view from the things that should have caused a reaction.</w:t>
+      </w:r>
+    </w:p>
+    <w:p>
+      <w:pPr>
+        <w:ind w:left="360"/>
+      </w:pPr>
+      <w:r>
+        <w:t>Things that shouldn’t be a part of the testing and should be ignored by the testers:</w:t>
+      </w:r>
+    </w:p>
+    <w:p>
+      <w:pPr>
+        <w:pStyle w:val="ListParagraph"/>
+        <w:numPr>
+          <w:ilvl w:val="0"/>
+          <w:numId w:val="60"/>
+        </w:numPr>
+      </w:pPr>
+      <w:r>
+        <w:t>Game balancing – costs of certain things such as employ</w:t>
+      </w:r>
+      <w:r>
+        <w:t>ee wages, cost of buying stock and selling stock etc.</w:t>
+      </w:r>
+      <w:r>
+        <w:t xml:space="preserve"> </w:t>
+      </w:r>
+    </w:p>
+    <w:p>
+      <w:pPr>
+        <w:pStyle w:val="ListParagraph"/>
+        <w:numPr>
+          <w:ilvl w:val="1"/>
+          <w:numId w:val="60"/>
+        </w:numPr>
+      </w:pPr>
+      <w:r>
+        <w:t>However, things such as work rates, movement speeds, how much the environment affect</w:t>
+      </w:r>
+      <w:r>
+        <w:t>s</w:t>
+      </w:r>
+      <w:r>
+        <w:t xml:space="preserve"> characters’ thoughts and moods are all a part of the AI and SHOULD be commented upon.</w:t>
+      </w:r>
+    </w:p>
+    <w:p>
+      <w:pPr>
+        <w:pStyle w:val="ListParagraph"/>
+        <w:numPr>
+          <w:ilvl w:val="0"/>
+          <w:numId w:val="60"/>
+        </w:numPr>
+      </w:pPr>
+      <w:r>
+        <w:t xml:space="preserve">Graphics </w:t>
+      </w:r>
+      <w:r>
+        <w:t>and sound</w:t>
+      </w:r>
+      <w:r>
+        <w:t>– No effort will be put into the graphics</w:t>
+      </w:r>
+      <w:r>
+        <w:t xml:space="preserve"> or the sound</w:t>
+      </w:r>
+      <w:r>
+        <w:t xml:space="preserve">, UI may look boring, characters and furniture may look simple. </w:t>
+      </w:r>
+      <w:r>
+        <w:t xml:space="preserve">The lack of sound, or the dullness of </w:t>
+      </w:r>
+      <w:r>
+        <w:lastRenderedPageBreak/>
+        <w:t>the sound is not a concern.</w:t>
+      </w:r>
+      <w:r>
+        <w:t xml:space="preserve"> </w:t>
+      </w:r>
+      <w:r>
+        <w:t xml:space="preserve">This is all fine and should not affect the testing results, due </w:t>
+      </w:r>
+      <w:r>
+        <w:t>to the AI and code being solely tested.</w:t>
       </w:r>
     </w:p>
     <w:sectPr>
@@ -7266,6 +7584,119 @@
     </w:lvl>
   </w:abstractNum>
   <w:abstractNum w:abstractNumId="5" w15:restartNumberingAfterBreak="0">
+    <w:nsid w:val="10775179"/>
+    <w:multiLevelType w:val="hybridMultilevel"/>
+    <w:tmpl w:val="C1CAE81C"/>
+    <w:lvl w:ilvl="0" w:tplc="08090001">
+      <w:start w:val="1"/>
+      <w:numFmt w:val="bullet"/>
+      <w:lvlText w:val=""/>
+      <w:lvlJc w:val="left"/>
+      <w:pPr>
+        <w:ind w:left="1080" w:hanging="360"/>
+      </w:pPr>
+      <w:rPr>
+        <w:rFonts w:ascii="Symbol" w:hAnsi="Symbol" w:hint="default"/>
+      </w:rPr>
+    </w:lvl>
+    <w:lvl w:ilvl="1" w:tplc="08090003">
+      <w:start w:val="1"/>
+      <w:numFmt w:val="bullet"/>
+      <w:lvlText w:val="o"/>
+      <w:lvlJc w:val="left"/>
+      <w:pPr>
+        <w:ind w:left="1800" w:hanging="360"/>
+      </w:pPr>
+      <w:rPr>
+        <w:rFonts w:ascii="Courier New" w:hAnsi="Courier New" w:cs="Courier New" w:hint="default"/>
+      </w:rPr>
+    </w:lvl>
+    <w:lvl w:ilvl="2" w:tplc="08090005" w:tentative="1">
+      <w:start w:val="1"/>
+      <w:numFmt w:val="bullet"/>
+      <w:lvlText w:val=""/>
+      <w:lvlJc w:val="left"/>
+      <w:pPr>
+        <w:ind w:left="2520" w:hanging="360"/>
+      </w:pPr>
+      <w:rPr>
+        <w:rFonts w:ascii="Wingdings" w:hAnsi="Wingdings" w:hint="default"/>
+      </w:rPr>
+    </w:lvl>
+    <w:lvl w:ilvl="3" w:tplc="08090001" w:tentative="1">
+      <w:start w:val="1"/>
+      <w:numFmt w:val="bullet"/>
+      <w:lvlText w:val=""/>
+      <w:lvlJc w:val="left"/>
+      <w:pPr>
+        <w:ind w:left="3240" w:hanging="360"/>
+      </w:pPr>
+      <w:rPr>
+        <w:rFonts w:ascii="Symbol" w:hAnsi="Symbol" w:hint="default"/>
+      </w:rPr>
+    </w:lvl>
+    <w:lvl w:ilvl="4" w:tplc="08090003" w:tentative="1">
+      <w:start w:val="1"/>
+      <w:numFmt w:val="bullet"/>
+      <w:lvlText w:val="o"/>
+      <w:lvlJc w:val="left"/>
+      <w:pPr>
+        <w:ind w:left="3960" w:hanging="360"/>
+      </w:pPr>
+      <w:rPr>
+        <w:rFonts w:ascii="Courier New" w:hAnsi="Courier New" w:cs="Courier New" w:hint="default"/>
+      </w:rPr>
+    </w:lvl>
+    <w:lvl w:ilvl="5" w:tplc="08090005" w:tentative="1">
+      <w:start w:val="1"/>
+      <w:numFmt w:val="bullet"/>
+      <w:lvlText w:val=""/>
+      <w:lvlJc w:val="left"/>
+      <w:pPr>
+        <w:ind w:left="4680" w:hanging="360"/>
+      </w:pPr>
+      <w:rPr>
+        <w:rFonts w:ascii="Wingdings" w:hAnsi="Wingdings" w:hint="default"/>
+      </w:rPr>
+    </w:lvl>
+    <w:lvl w:ilvl="6" w:tplc="08090001" w:tentative="1">
+      <w:start w:val="1"/>
+      <w:numFmt w:val="bullet"/>
+      <w:lvlText w:val=""/>
+      <w:lvlJc w:val="left"/>
+      <w:pPr>
+        <w:ind w:left="5400" w:hanging="360"/>
+      </w:pPr>
+      <w:rPr>
+        <w:rFonts w:ascii="Symbol" w:hAnsi="Symbol" w:hint="default"/>
+      </w:rPr>
+    </w:lvl>
+    <w:lvl w:ilvl="7" w:tplc="08090003" w:tentative="1">
+      <w:start w:val="1"/>
+      <w:numFmt w:val="bullet"/>
+      <w:lvlText w:val="o"/>
+      <w:lvlJc w:val="left"/>
+      <w:pPr>
+        <w:ind w:left="6120" w:hanging="360"/>
+      </w:pPr>
+      <w:rPr>
+        <w:rFonts w:ascii="Courier New" w:hAnsi="Courier New" w:cs="Courier New" w:hint="default"/>
+      </w:rPr>
+    </w:lvl>
+    <w:lvl w:ilvl="8" w:tplc="08090005" w:tentative="1">
+      <w:start w:val="1"/>
+      <w:numFmt w:val="bullet"/>
+      <w:lvlText w:val=""/>
+      <w:lvlJc w:val="left"/>
+      <w:pPr>
+        <w:ind w:left="6840" w:hanging="360"/>
+      </w:pPr>
+      <w:rPr>
+        <w:rFonts w:ascii="Wingdings" w:hAnsi="Wingdings" w:hint="default"/>
+      </w:rPr>
+    </w:lvl>
+  </w:abstractNum>
+  <w:abstractNum w:abstractNumId="6" w15:restartNumberingAfterBreak="0">
     <w:nsid w:val="11AA4C04"/>
     <w:multiLevelType w:val="hybridMultilevel"/>
     <w:tmpl w:val="B130197C"/>
@@ -7351,7 +7782,7 @@
       </w:pPr>
     </w:lvl>
   </w:abstractNum>
-  <w:abstractNum w:abstractNumId="6" w15:restartNumberingAfterBreak="0">
+  <w:abstractNum w:abstractNumId="7" w15:restartNumberingAfterBreak="0">
     <w:nsid w:val="18A075D1"/>
     <w:multiLevelType w:val="hybridMultilevel"/>
     <w:tmpl w:val="1166F9FC"/>
@@ -7437,7 +7868,7 @@
       </w:pPr>
     </w:lvl>
   </w:abstractNum>
-  <w:abstractNum w:abstractNumId="7" w15:restartNumberingAfterBreak="0">
+  <w:abstractNum w:abstractNumId="8" w15:restartNumberingAfterBreak="0">
     <w:nsid w:val="1C7D2CC0"/>
     <w:multiLevelType w:val="hybridMultilevel"/>
     <w:tmpl w:val="5C72EDC8"/>
@@ -7523,7 +7954,7 @@
       </w:pPr>
     </w:lvl>
   </w:abstractNum>
-  <w:abstractNum w:abstractNumId="8" w15:restartNumberingAfterBreak="0">
+  <w:abstractNum w:abstractNumId="9" w15:restartNumberingAfterBreak="0">
     <w:nsid w:val="1C86745F"/>
     <w:multiLevelType w:val="hybridMultilevel"/>
     <w:tmpl w:val="64B4CBB8"/>
@@ -7609,7 +8040,7 @@
       </w:pPr>
     </w:lvl>
   </w:abstractNum>
-  <w:abstractNum w:abstractNumId="9" w15:restartNumberingAfterBreak="0">
+  <w:abstractNum w:abstractNumId="10" w15:restartNumberingAfterBreak="0">
     <w:nsid w:val="1D741485"/>
     <w:multiLevelType w:val="hybridMultilevel"/>
     <w:tmpl w:val="452C3366"/>
@@ -7695,7 +8126,7 @@
       </w:pPr>
     </w:lvl>
   </w:abstractNum>
-  <w:abstractNum w:abstractNumId="10" w15:restartNumberingAfterBreak="0">
+  <w:abstractNum w:abstractNumId="11" w15:restartNumberingAfterBreak="0">
     <w:nsid w:val="1E113462"/>
     <w:multiLevelType w:val="hybridMultilevel"/>
     <w:tmpl w:val="B6F68EFA"/>
@@ -7781,7 +8212,7 @@
       </w:pPr>
     </w:lvl>
   </w:abstractNum>
-  <w:abstractNum w:abstractNumId="11" w15:restartNumberingAfterBreak="0">
+  <w:abstractNum w:abstractNumId="12" w15:restartNumberingAfterBreak="0">
     <w:nsid w:val="1EC2220C"/>
     <w:multiLevelType w:val="hybridMultilevel"/>
     <w:tmpl w:val="155CB8D2"/>
@@ -7867,7 +8298,7 @@
       </w:pPr>
     </w:lvl>
   </w:abstractNum>
-  <w:abstractNum w:abstractNumId="12" w15:restartNumberingAfterBreak="0">
+  <w:abstractNum w:abstractNumId="13" w15:restartNumberingAfterBreak="0">
     <w:nsid w:val="1F0657E7"/>
     <w:multiLevelType w:val="hybridMultilevel"/>
     <w:tmpl w:val="3C70FAF2"/>
@@ -7953,7 +8384,7 @@
       </w:pPr>
     </w:lvl>
   </w:abstractNum>
-  <w:abstractNum w:abstractNumId="13" w15:restartNumberingAfterBreak="0">
+  <w:abstractNum w:abstractNumId="14" w15:restartNumberingAfterBreak="0">
     <w:nsid w:val="1F692FD0"/>
     <w:multiLevelType w:val="hybridMultilevel"/>
     <w:tmpl w:val="1B52963E"/>
@@ -8042,7 +8473,7 @@
       </w:pPr>
     </w:lvl>
   </w:abstractNum>
-  <w:abstractNum w:abstractNumId="14" w15:restartNumberingAfterBreak="0">
+  <w:abstractNum w:abstractNumId="15" w15:restartNumberingAfterBreak="0">
     <w:nsid w:val="1FD973B1"/>
     <w:multiLevelType w:val="hybridMultilevel"/>
     <w:tmpl w:val="5100F142"/>
@@ -8128,7 +8559,7 @@
       </w:pPr>
     </w:lvl>
   </w:abstractNum>
-  <w:abstractNum w:abstractNumId="15" w15:restartNumberingAfterBreak="0">
+  <w:abstractNum w:abstractNumId="16" w15:restartNumberingAfterBreak="0">
     <w:nsid w:val="22317D01"/>
     <w:multiLevelType w:val="hybridMultilevel"/>
     <w:tmpl w:val="C78A9A02"/>
@@ -8214,7 +8645,7 @@
       </w:pPr>
     </w:lvl>
   </w:abstractNum>
-  <w:abstractNum w:abstractNumId="16" w15:restartNumberingAfterBreak="0">
+  <w:abstractNum w:abstractNumId="17" w15:restartNumberingAfterBreak="0">
     <w:nsid w:val="24C66A7F"/>
     <w:multiLevelType w:val="hybridMultilevel"/>
     <w:tmpl w:val="050E5DBE"/>
@@ -8300,7 +8731,7 @@
       </w:pPr>
     </w:lvl>
   </w:abstractNum>
-  <w:abstractNum w:abstractNumId="17" w15:restartNumberingAfterBreak="0">
+  <w:abstractNum w:abstractNumId="18" w15:restartNumberingAfterBreak="0">
     <w:nsid w:val="25DE6976"/>
     <w:multiLevelType w:val="hybridMultilevel"/>
     <w:tmpl w:val="49F0D10E"/>
@@ -8386,7 +8817,7 @@
       </w:pPr>
     </w:lvl>
   </w:abstractNum>
-  <w:abstractNum w:abstractNumId="18" w15:restartNumberingAfterBreak="0">
+  <w:abstractNum w:abstractNumId="19" w15:restartNumberingAfterBreak="0">
     <w:nsid w:val="26391FEB"/>
     <w:multiLevelType w:val="hybridMultilevel"/>
     <w:tmpl w:val="F368716A"/>
@@ -8472,7 +8903,7 @@
       </w:pPr>
     </w:lvl>
   </w:abstractNum>
-  <w:abstractNum w:abstractNumId="19" w15:restartNumberingAfterBreak="0">
+  <w:abstractNum w:abstractNumId="20" w15:restartNumberingAfterBreak="0">
     <w:nsid w:val="314612B7"/>
     <w:multiLevelType w:val="hybridMultilevel"/>
     <w:tmpl w:val="D708FBA6"/>
@@ -8558,7 +8989,7 @@
       </w:pPr>
     </w:lvl>
   </w:abstractNum>
-  <w:abstractNum w:abstractNumId="20" w15:restartNumberingAfterBreak="0">
+  <w:abstractNum w:abstractNumId="21" w15:restartNumberingAfterBreak="0">
     <w:nsid w:val="33DA01B0"/>
     <w:multiLevelType w:val="hybridMultilevel"/>
     <w:tmpl w:val="D750A3C2"/>
@@ -8644,7 +9075,7 @@
       </w:pPr>
     </w:lvl>
   </w:abstractNum>
-  <w:abstractNum w:abstractNumId="21" w15:restartNumberingAfterBreak="0">
+  <w:abstractNum w:abstractNumId="22" w15:restartNumberingAfterBreak="0">
     <w:nsid w:val="349442C5"/>
     <w:multiLevelType w:val="hybridMultilevel"/>
     <w:tmpl w:val="76B6A238"/>
@@ -8730,7 +9161,7 @@
       </w:pPr>
     </w:lvl>
   </w:abstractNum>
-  <w:abstractNum w:abstractNumId="22" w15:restartNumberingAfterBreak="0">
+  <w:abstractNum w:abstractNumId="23" w15:restartNumberingAfterBreak="0">
     <w:nsid w:val="377306A0"/>
     <w:multiLevelType w:val="hybridMultilevel"/>
     <w:tmpl w:val="1B52963E"/>
@@ -8819,7 +9250,7 @@
       </w:pPr>
     </w:lvl>
   </w:abstractNum>
-  <w:abstractNum w:abstractNumId="23" w15:restartNumberingAfterBreak="0">
+  <w:abstractNum w:abstractNumId="24" w15:restartNumberingAfterBreak="0">
     <w:nsid w:val="3B7114A8"/>
     <w:multiLevelType w:val="hybridMultilevel"/>
     <w:tmpl w:val="F0A4740E"/>
@@ -8905,7 +9336,7 @@
       </w:pPr>
     </w:lvl>
   </w:abstractNum>
-  <w:abstractNum w:abstractNumId="24" w15:restartNumberingAfterBreak="0">
+  <w:abstractNum w:abstractNumId="25" w15:restartNumberingAfterBreak="0">
     <w:nsid w:val="3FAC70DD"/>
     <w:multiLevelType w:val="hybridMultilevel"/>
     <w:tmpl w:val="D708FBA6"/>
@@ -8991,7 +9422,7 @@
       </w:pPr>
     </w:lvl>
   </w:abstractNum>
-  <w:abstractNum w:abstractNumId="25" w15:restartNumberingAfterBreak="0">
+  <w:abstractNum w:abstractNumId="26" w15:restartNumberingAfterBreak="0">
     <w:nsid w:val="4246280B"/>
     <w:multiLevelType w:val="hybridMultilevel"/>
     <w:tmpl w:val="76B6A238"/>
@@ -9077,7 +9508,7 @@
       </w:pPr>
     </w:lvl>
   </w:abstractNum>
-  <w:abstractNum w:abstractNumId="26" w15:restartNumberingAfterBreak="0">
+  <w:abstractNum w:abstractNumId="27" w15:restartNumberingAfterBreak="0">
     <w:nsid w:val="43C63F0A"/>
     <w:multiLevelType w:val="hybridMultilevel"/>
     <w:tmpl w:val="3634DE3C"/>
@@ -9163,7 +9594,7 @@
       </w:pPr>
     </w:lvl>
   </w:abstractNum>
-  <w:abstractNum w:abstractNumId="27" w15:restartNumberingAfterBreak="0">
+  <w:abstractNum w:abstractNumId="28" w15:restartNumberingAfterBreak="0">
     <w:nsid w:val="44C037F8"/>
     <w:multiLevelType w:val="hybridMultilevel"/>
     <w:tmpl w:val="E0FCBB0C"/>
@@ -9252,10 +9683,10 @@
       </w:pPr>
     </w:lvl>
   </w:abstractNum>
-  <w:abstractNum w:abstractNumId="28" w15:restartNumberingAfterBreak="0">
+  <w:abstractNum w:abstractNumId="29" w15:restartNumberingAfterBreak="0">
     <w:nsid w:val="45B43B3C"/>
     <w:multiLevelType w:val="hybridMultilevel"/>
-    <w:tmpl w:val="AE74499E"/>
+    <w:tmpl w:val="B8A299F2"/>
     <w:lvl w:ilvl="0" w:tplc="08090001">
       <w:start w:val="1"/>
       <w:numFmt w:val="bullet"/>
@@ -9365,7 +9796,7 @@
       </w:rPr>
     </w:lvl>
   </w:abstractNum>
-  <w:abstractNum w:abstractNumId="29" w15:restartNumberingAfterBreak="0">
+  <w:abstractNum w:abstractNumId="30" w15:restartNumberingAfterBreak="0">
     <w:nsid w:val="490B6AB6"/>
     <w:multiLevelType w:val="hybridMultilevel"/>
     <w:tmpl w:val="764A7CE6"/>
@@ -9454,7 +9885,7 @@
       </w:pPr>
     </w:lvl>
   </w:abstractNum>
-  <w:abstractNum w:abstractNumId="30" w15:restartNumberingAfterBreak="0">
+  <w:abstractNum w:abstractNumId="31" w15:restartNumberingAfterBreak="0">
     <w:nsid w:val="4CF16E84"/>
     <w:multiLevelType w:val="hybridMultilevel"/>
     <w:tmpl w:val="DEE45724"/>
@@ -9543,7 +9974,7 @@
       </w:pPr>
     </w:lvl>
   </w:abstractNum>
-  <w:abstractNum w:abstractNumId="31" w15:restartNumberingAfterBreak="0">
+  <w:abstractNum w:abstractNumId="32" w15:restartNumberingAfterBreak="0">
     <w:nsid w:val="4E5D7FC0"/>
     <w:multiLevelType w:val="hybridMultilevel"/>
     <w:tmpl w:val="92D6B7C6"/>
@@ -9629,7 +10060,7 @@
       </w:pPr>
     </w:lvl>
   </w:abstractNum>
-  <w:abstractNum w:abstractNumId="32" w15:restartNumberingAfterBreak="0">
+  <w:abstractNum w:abstractNumId="33" w15:restartNumberingAfterBreak="0">
     <w:nsid w:val="4FCD3830"/>
     <w:multiLevelType w:val="hybridMultilevel"/>
     <w:tmpl w:val="09A45828"/>
@@ -9715,7 +10146,7 @@
       </w:pPr>
     </w:lvl>
   </w:abstractNum>
-  <w:abstractNum w:abstractNumId="33" w15:restartNumberingAfterBreak="0">
+  <w:abstractNum w:abstractNumId="34" w15:restartNumberingAfterBreak="0">
     <w:nsid w:val="4FFB2672"/>
     <w:multiLevelType w:val="hybridMultilevel"/>
     <w:tmpl w:val="5B703BCE"/>
@@ -9801,7 +10232,7 @@
       </w:pPr>
     </w:lvl>
   </w:abstractNum>
-  <w:abstractNum w:abstractNumId="34" w15:restartNumberingAfterBreak="0">
+  <w:abstractNum w:abstractNumId="35" w15:restartNumberingAfterBreak="0">
     <w:nsid w:val="50690C7A"/>
     <w:multiLevelType w:val="hybridMultilevel"/>
     <w:tmpl w:val="571669D0"/>
@@ -9887,7 +10318,93 @@
       </w:pPr>
     </w:lvl>
   </w:abstractNum>
-  <w:abstractNum w:abstractNumId="35" w15:restartNumberingAfterBreak="0">
+  <w:abstractNum w:abstractNumId="36" w15:restartNumberingAfterBreak="0">
+    <w:nsid w:val="55754132"/>
+    <w:multiLevelType w:val="hybridMultilevel"/>
+    <w:tmpl w:val="CCE4ED6E"/>
+    <w:lvl w:ilvl="0" w:tplc="0809000F">
+      <w:start w:val="1"/>
+      <w:numFmt w:val="decimal"/>
+      <w:lvlText w:val="%1."/>
+      <w:lvlJc w:val="left"/>
+      <w:pPr>
+        <w:ind w:left="720" w:hanging="360"/>
+      </w:pPr>
+    </w:lvl>
+    <w:lvl w:ilvl="1" w:tplc="08090019" w:tentative="1">
+      <w:start w:val="1"/>
+      <w:numFmt w:val="lowerLetter"/>
+      <w:lvlText w:val="%2."/>
+      <w:lvlJc w:val="left"/>
+      <w:pPr>
+        <w:ind w:left="1440" w:hanging="360"/>
+      </w:pPr>
+    </w:lvl>
+    <w:lvl w:ilvl="2" w:tplc="0809001B" w:tentative="1">
+      <w:start w:val="1"/>
+      <w:numFmt w:val="lowerRoman"/>
+      <w:lvlText w:val="%3."/>
+      <w:lvlJc w:val="right"/>
+      <w:pPr>
+        <w:ind w:left="2160" w:hanging="180"/>
+      </w:pPr>
+    </w:lvl>
+    <w:lvl w:ilvl="3" w:tplc="0809000F" w:tentative="1">
+      <w:start w:val="1"/>
+      <w:numFmt w:val="decimal"/>
+      <w:lvlText w:val="%4."/>
+      <w:lvlJc w:val="left"/>
+      <w:pPr>
+        <w:ind w:left="2880" w:hanging="360"/>
+      </w:pPr>
+    </w:lvl>
+    <w:lvl w:ilvl="4" w:tplc="08090019" w:tentative="1">
+      <w:start w:val="1"/>
+      <w:numFmt w:val="lowerLetter"/>
+      <w:lvlText w:val="%5."/>
+      <w:lvlJc w:val="left"/>
+      <w:pPr>
+        <w:ind w:left="3600" w:hanging="360"/>
+      </w:pPr>
+    </w:lvl>
+    <w:lvl w:ilvl="5" w:tplc="0809001B" w:tentative="1">
+      <w:start w:val="1"/>
+      <w:numFmt w:val="lowerRoman"/>
+      <w:lvlText w:val="%6."/>
+      <w:lvlJc w:val="right"/>
+      <w:pPr>
+        <w:ind w:left="4320" w:hanging="180"/>
+      </w:pPr>
+    </w:lvl>
+    <w:lvl w:ilvl="6" w:tplc="0809000F" w:tentative="1">
+      <w:start w:val="1"/>
+      <w:numFmt w:val="decimal"/>
+      <w:lvlText w:val="%7."/>
+      <w:lvlJc w:val="left"/>
+      <w:pPr>
+        <w:ind w:left="5040" w:hanging="360"/>
+      </w:pPr>
+    </w:lvl>
+    <w:lvl w:ilvl="7" w:tplc="08090019" w:tentative="1">
+      <w:start w:val="1"/>
+      <w:numFmt w:val="lowerLetter"/>
+      <w:lvlText w:val="%8."/>
+      <w:lvlJc w:val="left"/>
+      <w:pPr>
+        <w:ind w:left="5760" w:hanging="360"/>
+      </w:pPr>
+    </w:lvl>
+    <w:lvl w:ilvl="8" w:tplc="0809001B" w:tentative="1">
+      <w:start w:val="1"/>
+      <w:numFmt w:val="lowerRoman"/>
+      <w:lvlText w:val="%9."/>
+      <w:lvlJc w:val="right"/>
+      <w:pPr>
+        <w:ind w:left="6480" w:hanging="180"/>
+      </w:pPr>
+    </w:lvl>
+  </w:abstractNum>
+  <w:abstractNum w:abstractNumId="37" w15:restartNumberingAfterBreak="0">
     <w:nsid w:val="55990D22"/>
     <w:multiLevelType w:val="hybridMultilevel"/>
     <w:tmpl w:val="155CB8D2"/>
@@ -9973,7 +10490,7 @@
       </w:pPr>
     </w:lvl>
   </w:abstractNum>
-  <w:abstractNum w:abstractNumId="36" w15:restartNumberingAfterBreak="0">
+  <w:abstractNum w:abstractNumId="38" w15:restartNumberingAfterBreak="0">
     <w:nsid w:val="56AD040D"/>
     <w:multiLevelType w:val="hybridMultilevel"/>
     <w:tmpl w:val="147C55C0"/>
@@ -10062,7 +10579,7 @@
       </w:pPr>
     </w:lvl>
   </w:abstractNum>
-  <w:abstractNum w:abstractNumId="37" w15:restartNumberingAfterBreak="0">
+  <w:abstractNum w:abstractNumId="39" w15:restartNumberingAfterBreak="0">
     <w:nsid w:val="56D43955"/>
     <w:multiLevelType w:val="hybridMultilevel"/>
     <w:tmpl w:val="4CBAFBA8"/>
@@ -10151,7 +10668,7 @@
       </w:pPr>
     </w:lvl>
   </w:abstractNum>
-  <w:abstractNum w:abstractNumId="38" w15:restartNumberingAfterBreak="0">
+  <w:abstractNum w:abstractNumId="40" w15:restartNumberingAfterBreak="0">
     <w:nsid w:val="59D20A3E"/>
     <w:multiLevelType w:val="hybridMultilevel"/>
     <w:tmpl w:val="29E49BDC"/>
@@ -10237,7 +10754,7 @@
       </w:pPr>
     </w:lvl>
   </w:abstractNum>
-  <w:abstractNum w:abstractNumId="39" w15:restartNumberingAfterBreak="0">
+  <w:abstractNum w:abstractNumId="41" w15:restartNumberingAfterBreak="0">
     <w:nsid w:val="5B1F0846"/>
     <w:multiLevelType w:val="hybridMultilevel"/>
     <w:tmpl w:val="BBCAD28E"/>
@@ -10323,7 +10840,7 @@
       </w:pPr>
     </w:lvl>
   </w:abstractNum>
-  <w:abstractNum w:abstractNumId="40" w15:restartNumberingAfterBreak="0">
+  <w:abstractNum w:abstractNumId="42" w15:restartNumberingAfterBreak="0">
     <w:nsid w:val="5BB50B10"/>
     <w:multiLevelType w:val="hybridMultilevel"/>
     <w:tmpl w:val="2168F502"/>
@@ -10409,7 +10926,7 @@
       </w:pPr>
     </w:lvl>
   </w:abstractNum>
-  <w:abstractNum w:abstractNumId="41" w15:restartNumberingAfterBreak="0">
+  <w:abstractNum w:abstractNumId="43" w15:restartNumberingAfterBreak="0">
     <w:nsid w:val="5C5A21C7"/>
     <w:multiLevelType w:val="hybridMultilevel"/>
     <w:tmpl w:val="C78A9A02"/>
@@ -10495,7 +11012,7 @@
       </w:pPr>
     </w:lvl>
   </w:abstractNum>
-  <w:abstractNum w:abstractNumId="42" w15:restartNumberingAfterBreak="0">
+  <w:abstractNum w:abstractNumId="44" w15:restartNumberingAfterBreak="0">
     <w:nsid w:val="652F1894"/>
     <w:multiLevelType w:val="hybridMultilevel"/>
     <w:tmpl w:val="92D6B7C6"/>
@@ -10581,7 +11098,7 @@
       </w:pPr>
     </w:lvl>
   </w:abstractNum>
-  <w:abstractNum w:abstractNumId="43" w15:restartNumberingAfterBreak="0">
+  <w:abstractNum w:abstractNumId="45" w15:restartNumberingAfterBreak="0">
     <w:nsid w:val="67464327"/>
     <w:multiLevelType w:val="hybridMultilevel"/>
     <w:tmpl w:val="B17A3CC6"/>
@@ -10667,7 +11184,7 @@
       </w:pPr>
     </w:lvl>
   </w:abstractNum>
-  <w:abstractNum w:abstractNumId="44" w15:restartNumberingAfterBreak="0">
+  <w:abstractNum w:abstractNumId="46" w15:restartNumberingAfterBreak="0">
     <w:nsid w:val="68EE437A"/>
     <w:multiLevelType w:val="hybridMultilevel"/>
     <w:tmpl w:val="76B6A238"/>
@@ -10753,7 +11270,7 @@
       </w:pPr>
     </w:lvl>
   </w:abstractNum>
-  <w:abstractNum w:abstractNumId="45" w15:restartNumberingAfterBreak="0">
+  <w:abstractNum w:abstractNumId="47" w15:restartNumberingAfterBreak="0">
     <w:nsid w:val="698D179E"/>
     <w:multiLevelType w:val="hybridMultilevel"/>
     <w:tmpl w:val="D750A3C2"/>
@@ -10839,7 +11356,7 @@
       </w:pPr>
     </w:lvl>
   </w:abstractNum>
-  <w:abstractNum w:abstractNumId="46" w15:restartNumberingAfterBreak="0">
+  <w:abstractNum w:abstractNumId="48" w15:restartNumberingAfterBreak="0">
     <w:nsid w:val="6A4D657A"/>
     <w:multiLevelType w:val="hybridMultilevel"/>
     <w:tmpl w:val="A6C07ECA"/>
@@ -10925,7 +11442,7 @@
       </w:pPr>
     </w:lvl>
   </w:abstractNum>
-  <w:abstractNum w:abstractNumId="47" w15:restartNumberingAfterBreak="0">
+  <w:abstractNum w:abstractNumId="49" w15:restartNumberingAfterBreak="0">
     <w:nsid w:val="6B7377BE"/>
     <w:multiLevelType w:val="hybridMultilevel"/>
     <w:tmpl w:val="29C4BF82"/>
@@ -11038,7 +11555,7 @@
       </w:rPr>
     </w:lvl>
   </w:abstractNum>
-  <w:abstractNum w:abstractNumId="48" w15:restartNumberingAfterBreak="0">
+  <w:abstractNum w:abstractNumId="50" w15:restartNumberingAfterBreak="0">
     <w:nsid w:val="6D2915AE"/>
     <w:multiLevelType w:val="hybridMultilevel"/>
     <w:tmpl w:val="BF9A1DB4"/>
@@ -11124,7 +11641,7 @@
       </w:pPr>
     </w:lvl>
   </w:abstractNum>
-  <w:abstractNum w:abstractNumId="49" w15:restartNumberingAfterBreak="0">
+  <w:abstractNum w:abstractNumId="51" w15:restartNumberingAfterBreak="0">
     <w:nsid w:val="7314158D"/>
     <w:multiLevelType w:val="hybridMultilevel"/>
     <w:tmpl w:val="764A7CE6"/>
@@ -11213,7 +11730,7 @@
       </w:pPr>
     </w:lvl>
   </w:abstractNum>
-  <w:abstractNum w:abstractNumId="50" w15:restartNumberingAfterBreak="0">
+  <w:abstractNum w:abstractNumId="52" w15:restartNumberingAfterBreak="0">
     <w:nsid w:val="73362485"/>
     <w:multiLevelType w:val="hybridMultilevel"/>
     <w:tmpl w:val="E6362CB8"/>
@@ -11299,7 +11816,7 @@
       </w:pPr>
     </w:lvl>
   </w:abstractNum>
-  <w:abstractNum w:abstractNumId="51" w15:restartNumberingAfterBreak="0">
+  <w:abstractNum w:abstractNumId="53" w15:restartNumberingAfterBreak="0">
     <w:nsid w:val="756278F4"/>
     <w:multiLevelType w:val="hybridMultilevel"/>
     <w:tmpl w:val="A8F405D4"/>
@@ -11388,7 +11905,7 @@
       </w:pPr>
     </w:lvl>
   </w:abstractNum>
-  <w:abstractNum w:abstractNumId="52" w15:restartNumberingAfterBreak="0">
+  <w:abstractNum w:abstractNumId="54" w15:restartNumberingAfterBreak="0">
     <w:nsid w:val="75F7474F"/>
     <w:multiLevelType w:val="hybridMultilevel"/>
     <w:tmpl w:val="EB18886E"/>
@@ -11474,7 +11991,7 @@
       </w:pPr>
     </w:lvl>
   </w:abstractNum>
-  <w:abstractNum w:abstractNumId="53" w15:restartNumberingAfterBreak="0">
+  <w:abstractNum w:abstractNumId="55" w15:restartNumberingAfterBreak="0">
     <w:nsid w:val="77000227"/>
     <w:multiLevelType w:val="hybridMultilevel"/>
     <w:tmpl w:val="050E5DBE"/>
@@ -11560,7 +12077,7 @@
       </w:pPr>
     </w:lvl>
   </w:abstractNum>
-  <w:abstractNum w:abstractNumId="54" w15:restartNumberingAfterBreak="0">
+  <w:abstractNum w:abstractNumId="56" w15:restartNumberingAfterBreak="0">
     <w:nsid w:val="78CA3E3C"/>
     <w:multiLevelType w:val="hybridMultilevel"/>
     <w:tmpl w:val="2F7AA642"/>
@@ -11673,7 +12190,7 @@
       </w:rPr>
     </w:lvl>
   </w:abstractNum>
-  <w:abstractNum w:abstractNumId="55" w15:restartNumberingAfterBreak="0">
+  <w:abstractNum w:abstractNumId="57" w15:restartNumberingAfterBreak="0">
     <w:nsid w:val="7A4E5277"/>
     <w:multiLevelType w:val="hybridMultilevel"/>
     <w:tmpl w:val="2168F502"/>
@@ -11759,7 +12276,7 @@
       </w:pPr>
     </w:lvl>
   </w:abstractNum>
-  <w:abstractNum w:abstractNumId="56" w15:restartNumberingAfterBreak="0">
+  <w:abstractNum w:abstractNumId="58" w15:restartNumberingAfterBreak="0">
     <w:nsid w:val="7C8D710D"/>
     <w:multiLevelType w:val="hybridMultilevel"/>
     <w:tmpl w:val="B3F6825C"/>
@@ -11848,7 +12365,7 @@
       </w:pPr>
     </w:lvl>
   </w:abstractNum>
-  <w:abstractNum w:abstractNumId="57" w15:restartNumberingAfterBreak="0">
+  <w:abstractNum w:abstractNumId="59" w15:restartNumberingAfterBreak="0">
     <w:nsid w:val="7F71610A"/>
     <w:multiLevelType w:val="hybridMultilevel"/>
     <w:tmpl w:val="F5008546"/>
@@ -11935,178 +12452,184 @@
     </w:lvl>
   </w:abstractNum>
   <w:num w:numId="1">
-    <w:abstractNumId w:val="48"/>
+    <w:abstractNumId w:val="50"/>
   </w:num>
   <w:num w:numId="2">
-    <w:abstractNumId w:val="24"/>
+    <w:abstractNumId w:val="25"/>
   </w:num>
   <w:num w:numId="3">
-    <w:abstractNumId w:val="7"/>
+    <w:abstractNumId w:val="8"/>
   </w:num>
   <w:num w:numId="4">
-    <w:abstractNumId w:val="14"/>
+    <w:abstractNumId w:val="15"/>
   </w:num>
   <w:num w:numId="5">
-    <w:abstractNumId w:val="56"/>
+    <w:abstractNumId w:val="58"/>
   </w:num>
   <w:num w:numId="6">
-    <w:abstractNumId w:val="22"/>
+    <w:abstractNumId w:val="23"/>
   </w:num>
   <w:num w:numId="7">
-    <w:abstractNumId w:val="13"/>
+    <w:abstractNumId w:val="14"/>
   </w:num>
   <w:num w:numId="8">
     <w:abstractNumId w:val="1"/>
   </w:num>
   <w:num w:numId="9">
-    <w:abstractNumId w:val="44"/>
+    <w:abstractNumId w:val="46"/>
   </w:num>
   <w:num w:numId="10">
-    <w:abstractNumId w:val="25"/>
+    <w:abstractNumId w:val="26"/>
   </w:num>
   <w:num w:numId="11">
-    <w:abstractNumId w:val="33"/>
+    <w:abstractNumId w:val="34"/>
   </w:num>
   <w:num w:numId="12">
+    <w:abstractNumId w:val="22"/>
+  </w:num>
+  <w:num w:numId="13">
+    <w:abstractNumId w:val="27"/>
+  </w:num>
+  <w:num w:numId="14">
+    <w:abstractNumId w:val="10"/>
+  </w:num>
+  <w:num w:numId="15">
     <w:abstractNumId w:val="21"/>
   </w:num>
-  <w:num w:numId="13">
-    <w:abstractNumId w:val="26"/>
+  <w:num w:numId="16">
+    <w:abstractNumId w:val="47"/>
   </w:num>
-  <w:num w:numId="14">
-    <w:abstractNumId w:val="9"/>
+  <w:num w:numId="17">
+    <w:abstractNumId w:val="42"/>
   </w:num>
-  <w:num w:numId="15">
-    <w:abstractNumId w:val="20"/>
+  <w:num w:numId="18">
+    <w:abstractNumId w:val="57"/>
   </w:num>
-  <w:num w:numId="16">
+  <w:num w:numId="19">
+    <w:abstractNumId w:val="48"/>
+  </w:num>
+  <w:num w:numId="20">
     <w:abstractNumId w:val="45"/>
   </w:num>
-  <w:num w:numId="17">
-    <w:abstractNumId w:val="40"/>
-  </w:num>
-  <w:num w:numId="18">
-    <w:abstractNumId w:val="55"/>
-  </w:num>
-  <w:num w:numId="19">
-    <w:abstractNumId w:val="46"/>
-  </w:num>
-  <w:num w:numId="20">
-    <w:abstractNumId w:val="43"/>
-  </w:num>
   <w:num w:numId="21">
-    <w:abstractNumId w:val="12"/>
+    <w:abstractNumId w:val="13"/>
   </w:num>
   <w:num w:numId="22">
-    <w:abstractNumId w:val="6"/>
+    <w:abstractNumId w:val="7"/>
   </w:num>
   <w:num w:numId="23">
-    <w:abstractNumId w:val="57"/>
+    <w:abstractNumId w:val="59"/>
   </w:num>
   <w:num w:numId="24">
     <w:abstractNumId w:val="0"/>
   </w:num>
   <w:num w:numId="25">
-    <w:abstractNumId w:val="35"/>
+    <w:abstractNumId w:val="37"/>
   </w:num>
   <w:num w:numId="26">
-    <w:abstractNumId w:val="31"/>
+    <w:abstractNumId w:val="32"/>
   </w:num>
   <w:num w:numId="27">
-    <w:abstractNumId w:val="42"/>
+    <w:abstractNumId w:val="44"/>
   </w:num>
   <w:num w:numId="28">
-    <w:abstractNumId w:val="37"/>
+    <w:abstractNumId w:val="39"/>
   </w:num>
   <w:num w:numId="29">
+    <w:abstractNumId w:val="53"/>
+  </w:num>
+  <w:num w:numId="30">
     <w:abstractNumId w:val="51"/>
   </w:num>
-  <w:num w:numId="30">
-    <w:abstractNumId w:val="49"/>
-  </w:num>
   <w:num w:numId="31">
-    <w:abstractNumId w:val="36"/>
+    <w:abstractNumId w:val="38"/>
   </w:num>
   <w:num w:numId="32">
-    <w:abstractNumId w:val="27"/>
+    <w:abstractNumId w:val="28"/>
   </w:num>
   <w:num w:numId="33">
-    <w:abstractNumId w:val="11"/>
+    <w:abstractNumId w:val="12"/>
   </w:num>
   <w:num w:numId="34">
     <w:abstractNumId w:val="4"/>
   </w:num>
   <w:num w:numId="35">
-    <w:abstractNumId w:val="29"/>
+    <w:abstractNumId w:val="30"/>
   </w:num>
   <w:num w:numId="36">
-    <w:abstractNumId w:val="10"/>
+    <w:abstractNumId w:val="11"/>
   </w:num>
   <w:num w:numId="37">
-    <w:abstractNumId w:val="16"/>
+    <w:abstractNumId w:val="17"/>
   </w:num>
   <w:num w:numId="38">
-    <w:abstractNumId w:val="39"/>
+    <w:abstractNumId w:val="41"/>
   </w:num>
   <w:num w:numId="39">
-    <w:abstractNumId w:val="52"/>
+    <w:abstractNumId w:val="54"/>
   </w:num>
   <w:num w:numId="40">
-    <w:abstractNumId w:val="38"/>
+    <w:abstractNumId w:val="40"/>
   </w:num>
   <w:num w:numId="41">
     <w:abstractNumId w:val="3"/>
   </w:num>
   <w:num w:numId="42">
-    <w:abstractNumId w:val="53"/>
+    <w:abstractNumId w:val="55"/>
   </w:num>
   <w:num w:numId="43">
-    <w:abstractNumId w:val="17"/>
+    <w:abstractNumId w:val="18"/>
   </w:num>
   <w:num w:numId="44">
-    <w:abstractNumId w:val="34"/>
+    <w:abstractNumId w:val="35"/>
   </w:num>
   <w:num w:numId="45">
-    <w:abstractNumId w:val="50"/>
+    <w:abstractNumId w:val="52"/>
   </w:num>
   <w:num w:numId="46">
-    <w:abstractNumId w:val="19"/>
+    <w:abstractNumId w:val="20"/>
   </w:num>
   <w:num w:numId="47">
     <w:abstractNumId w:val="2"/>
   </w:num>
   <w:num w:numId="48">
-    <w:abstractNumId w:val="23"/>
+    <w:abstractNumId w:val="24"/>
   </w:num>
   <w:num w:numId="49">
-    <w:abstractNumId w:val="30"/>
+    <w:abstractNumId w:val="31"/>
   </w:num>
   <w:num w:numId="50">
-    <w:abstractNumId w:val="54"/>
+    <w:abstractNumId w:val="56"/>
   </w:num>
   <w:num w:numId="51">
-    <w:abstractNumId w:val="32"/>
+    <w:abstractNumId w:val="33"/>
   </w:num>
   <w:num w:numId="52">
-    <w:abstractNumId w:val="47"/>
+    <w:abstractNumId w:val="49"/>
   </w:num>
   <w:num w:numId="53">
-    <w:abstractNumId w:val="28"/>
+    <w:abstractNumId w:val="29"/>
   </w:num>
   <w:num w:numId="54">
-    <w:abstractNumId w:val="18"/>
+    <w:abstractNumId w:val="19"/>
   </w:num>
   <w:num w:numId="55">
-    <w:abstractNumId w:val="8"/>
+    <w:abstractNumId w:val="9"/>
   </w:num>
   <w:num w:numId="56">
-    <w:abstractNumId w:val="15"/>
+    <w:abstractNumId w:val="16"/>
   </w:num>
   <w:num w:numId="57">
-    <w:abstractNumId w:val="5"/>
+    <w:abstractNumId w:val="6"/>
   </w:num>
   <w:num w:numId="58">
-    <w:abstractNumId w:val="41"/>
+    <w:abstractNumId w:val="43"/>
+  </w:num>
+  <w:num w:numId="59">
+    <w:abstractNumId w:val="36"/>
+  </w:num>
+  <w:num w:numId="60">
+    <w:abstractNumId w:val="5"/>
   </w:num>
   <w:numIdMacAtCleanup w:val="54"/>
 </w:numbering>

</xml_diff>

<commit_message>
Stock implementation - Employee AI advancement
Added stock, and continued working on the Finite State Machine in the
Employee class.
</commit_message>
<xml_diff>
--- a/Project Journal.docx
+++ b/Project Journal.docx
@@ -6914,229 +6914,444 @@
       <w:r>
         <w:t>.</w:t>
       </w:r>
+    </w:p>
+    <w:p>
+      <w:pPr>
+        <w:rPr>
+          <w:u w:val="single"/>
+        </w:rPr>
+      </w:pPr>
+      <w:r>
+        <w:rPr>
+          <w:u w:val="single"/>
+        </w:rPr>
+        <w:t>General Thoughts/Ideas</w:t>
+      </w:r>
+    </w:p>
+    <w:p>
+      <w:r>
+        <w:tab/>
+        <w:t>Currently it is hard to think about specific questions due to the unknown factor about how complex and intelligent that AI will be at the time of the Beta testing, however, thinking about general questions can be done now and then the questions can be altered later depending upon the state of the AI and the medium in which the AI will be tested.</w:t>
+      </w:r>
+    </w:p>
+    <w:p>
+      <w:r>
+        <w:tab/>
+        <w:t xml:space="preserve">Currently the plan for testing the AI is creating a scenario using code to create a shop, so the game will begin with a shop, and employees, and a few customers and will allow the testers to get right into the complexity of the AI and quickly observe it without needing to build up the shop and mess around with the game side of the project. This allows the game mechanics to not be worked on, which is fine due to that being outside the scope of the project, and instead more focus is set </w:t>
+      </w:r>
+      <w:r>
+        <w:lastRenderedPageBreak/>
+        <w:t xml:space="preserve">onto the AI. Lots of the Game mechanics will not be implemented by the time to testing commences, such as building the shop using realistic means, keeping up to date with costs of running the shop and hiring and firing employees etc. </w:t>
+      </w:r>
+      <w:r>
+        <w:t xml:space="preserve"> Things such as shop opening and closing times will not be able to be changed, as well as times to do certain tasks, for example a few hours before closing, the priority for facing up needs to increase, this exact time will not be able to be changed.</w:t>
+      </w:r>
+    </w:p>
+    <w:p>
+      <w:r>
+        <w:tab/>
+        <w:t>Main areas for testing:</w:t>
+      </w:r>
+    </w:p>
+    <w:p>
+      <w:pPr>
+        <w:pStyle w:val="ListParagraph"/>
+        <w:numPr>
+          <w:ilvl w:val="0"/>
+          <w:numId w:val="53"/>
+        </w:numPr>
+      </w:pPr>
+      <w:r>
+        <w:t>Job priority decisions –</w:t>
+      </w:r>
+      <w:r>
+        <w:t xml:space="preserve"> Are</w:t>
+      </w:r>
+      <w:r>
+        <w:t xml:space="preserve"> the decisions the employees </w:t>
+      </w:r>
+      <w:r>
+        <w:t>making</w:t>
+      </w:r>
+      <w:r>
+        <w:t xml:space="preserve"> during certain situations realistic, the NSAs should keep working on their given tasks unless the queue gets very large, or a supervisor orders them to do something else. Supervisors should be creating jobs based upon the current situation and performing them themselves, or intelligently giving them to NSAs </w:t>
+      </w:r>
+      <w:r>
+        <w:t>if it makes sense to.</w:t>
+      </w:r>
+    </w:p>
+    <w:p>
+      <w:pPr>
+        <w:pStyle w:val="ListParagraph"/>
+        <w:numPr>
+          <w:ilvl w:val="0"/>
+          <w:numId w:val="53"/>
+        </w:numPr>
+      </w:pPr>
+      <w:r>
+        <w:t xml:space="preserve">Communication </w:t>
+      </w:r>
+      <w:r>
+        <w:t>–</w:t>
+      </w:r>
+      <w:r>
+        <w:t xml:space="preserve"> </w:t>
+      </w:r>
+      <w:r>
+        <w:t>All the characters should be communicating to each other if they are in close proximity, like in real life. They should all have relationships with one another, and this will affect what they talk about, how long they talk for and whether they talk at all. A NSA that doesn’t like a supervisor may not choose to talk to the supervisor at all, but if the supervisor engaging in conversation, the NSA should respond with an appropriate attitude due to them talking to a superior, the supervisor should also learn from the NSA’s response and adjust its relationship understanding with the NSA, and act upon it based on its traits. If its traits mean that it ignores the relationship and barks demands anyway, then the supervisor should be all means ignore the negative relationship they share with the NSA.</w:t>
+      </w:r>
+      <w:r>
+        <w:t xml:space="preserve"> On the opposite side, if the supervisor </w:t>
+      </w:r>
+      <w:r>
+        <w:t>wants to be liked, then they should use that trait to decide whether to give a NSA a job, or if a NSA is slacking, whether they should approach the NSA and comment on the lack of working. This is all realistic behaviour and should be implemented into the AI coding.</w:t>
+      </w:r>
+    </w:p>
+    <w:p>
+      <w:pPr>
+        <w:pStyle w:val="ListParagraph"/>
+        <w:numPr>
+          <w:ilvl w:val="0"/>
+          <w:numId w:val="53"/>
+        </w:numPr>
+      </w:pPr>
+      <w:r>
+        <w:t>Traits, Thoughts, and Moods –</w:t>
+      </w:r>
+      <w:r>
+        <w:t xml:space="preserve"> T</w:t>
+      </w:r>
+      <w:r>
+        <w:t>he characters should all have certain traits, and moods. They their interactions with the world, and other characters should create thoughts which then, based on their traits, affect their mood. This should be looked at and commented upon by the testers. If an employee has a trait which causing them to tire easily and affects their work rate greatly, then long periods of uninteresting work should cause their mood to become negative, and as a result their work rate should decrease. Another character’s trait may be that they are always trying to impress the boss and wants a promotion, and so their poor mood may not affect their work rate very much, which is realistic.</w:t>
+      </w:r>
+    </w:p>
+    <w:p>
+      <w:pPr>
+        <w:pStyle w:val="ListParagraph"/>
+        <w:numPr>
+          <w:ilvl w:val="0"/>
+          <w:numId w:val="53"/>
+        </w:numPr>
+      </w:pPr>
+      <w:r>
+        <w:rPr>
+          <w:b/>
+        </w:rPr>
+        <w:t>IF LINE OF SIGHT IS IMPLIMENTED</w:t>
+      </w:r>
+      <w:r>
+        <w:t xml:space="preserve"> – Line of sight </w:t>
+      </w:r>
+      <w:r>
+        <w:t>–</w:t>
+      </w:r>
+      <w:r>
+        <w:t xml:space="preserve"> </w:t>
+      </w:r>
+      <w:r>
+        <w:t>Testers should look at the characters’ lines of sight and comment on them. Are they long enough? Does it seem realistic? Do the characters react appropriately to seeing something they didn’t previously see, or do they correctly not react to certain things because their line of sight blocks their view from the things that should have caused a reaction.</w:t>
+      </w:r>
+    </w:p>
+    <w:p>
+      <w:pPr>
+        <w:ind w:left="360"/>
+      </w:pPr>
+      <w:r>
+        <w:t>Things that shouldn’t be a part of the testing and should be ignored by the testers:</w:t>
+      </w:r>
+    </w:p>
+    <w:p>
+      <w:pPr>
+        <w:pStyle w:val="ListParagraph"/>
+        <w:numPr>
+          <w:ilvl w:val="0"/>
+          <w:numId w:val="60"/>
+        </w:numPr>
+      </w:pPr>
+      <w:r>
+        <w:t>Game balancing – costs of certain things such as employ</w:t>
+      </w:r>
+      <w:r>
+        <w:t>ee wages, cost of buying stock and selling stock etc.</w:t>
+      </w:r>
+      <w:r>
+        <w:t xml:space="preserve"> </w:t>
+      </w:r>
+    </w:p>
+    <w:p>
+      <w:pPr>
+        <w:pStyle w:val="ListParagraph"/>
+        <w:numPr>
+          <w:ilvl w:val="1"/>
+          <w:numId w:val="60"/>
+        </w:numPr>
+      </w:pPr>
+      <w:r>
+        <w:t>However, things such as work rates, movement speeds, how much the environment affect</w:t>
+      </w:r>
+      <w:r>
+        <w:t>s</w:t>
+      </w:r>
+      <w:r>
+        <w:t xml:space="preserve"> characters’ thoughts and moods are all a part of the AI and SHOULD be commented upon.</w:t>
+      </w:r>
+    </w:p>
+    <w:p>
+      <w:pPr>
+        <w:pStyle w:val="ListParagraph"/>
+        <w:numPr>
+          <w:ilvl w:val="0"/>
+          <w:numId w:val="60"/>
+        </w:numPr>
+      </w:pPr>
+      <w:r>
+        <w:t xml:space="preserve">Graphics </w:t>
+      </w:r>
+      <w:r>
+        <w:t>and sound</w:t>
+      </w:r>
+      <w:r>
+        <w:t>– No effort will be put into the graphics</w:t>
+      </w:r>
+      <w:r>
+        <w:t xml:space="preserve"> or the sound</w:t>
+      </w:r>
+      <w:r>
+        <w:t xml:space="preserve">, UI may look boring, characters and furniture may look simple. </w:t>
+      </w:r>
+      <w:r>
+        <w:t xml:space="preserve">The lack of sound, or the dullness of </w:t>
+      </w:r>
+      <w:r>
+        <w:lastRenderedPageBreak/>
+        <w:t>the sound is not a concern.</w:t>
+      </w:r>
+      <w:r>
+        <w:t xml:space="preserve"> </w:t>
+      </w:r>
+      <w:r>
+        <w:t xml:space="preserve">This is all fine and should not affect the testing results, due </w:t>
+      </w:r>
+      <w:r>
+        <w:t>to the AI and code being solely tested.</w:t>
+      </w:r>
+    </w:p>
+    <w:p>
+      <w:r>
+        <w:t>5</w:t>
+      </w:r>
+      <w:r>
+        <w:rPr>
+          <w:vertAlign w:val="superscript"/>
+        </w:rPr>
+        <w:t xml:space="preserve">th </w:t>
+      </w:r>
+      <w:r>
+        <w:t>February 2017</w:t>
+      </w:r>
+    </w:p>
+    <w:p>
+      <w:pPr>
+        <w:rPr>
+          <w:u w:val="single"/>
+        </w:rPr>
+      </w:pPr>
+      <w:r>
+        <w:rPr>
+          <w:u w:val="single"/>
+        </w:rPr>
+        <w:t>Plans</w:t>
+      </w:r>
+    </w:p>
+    <w:p>
+      <w:pPr>
+        <w:pStyle w:val="ListParagraph"/>
+        <w:numPr>
+          <w:ilvl w:val="0"/>
+          <w:numId w:val="61"/>
+        </w:numPr>
+        <w:rPr>
+          <w:u w:val="single"/>
+        </w:rPr>
+      </w:pPr>
+      <w:r>
+        <w:t>Continue coding the finite state machine and the employee AI logic.</w:t>
+      </w:r>
+    </w:p>
+    <w:p>
+      <w:pPr>
+        <w:pStyle w:val="ListParagraph"/>
+        <w:numPr>
+          <w:ilvl w:val="0"/>
+          <w:numId w:val="61"/>
+        </w:numPr>
+        <w:rPr>
+          <w:u w:val="single"/>
+        </w:rPr>
+      </w:pPr>
+      <w:r>
+        <w:t>Add Stock to the game.</w:t>
+      </w:r>
+    </w:p>
+    <w:p>
+      <w:pPr>
+        <w:rPr>
+          <w:u w:val="single"/>
+        </w:rPr>
+      </w:pPr>
+      <w:r>
+        <w:rPr>
+          <w:u w:val="single"/>
+        </w:rPr>
+        <w:t>Coding</w:t>
+      </w:r>
+    </w:p>
+    <w:p>
+      <w:r>
+        <w:tab/>
+        <w:t>In world, a two new variables are StockPrototypes and StockInWorld.</w:t>
+      </w:r>
+      <w:r>
+        <w:t xml:space="preserve"> All the stock used in the game will have a default copy saved in the StockPrototype variable, these are all created at the start of the World creation.</w:t>
+      </w:r>
+      <w:r>
+        <w:t xml:space="preserve"> The StockInWorld represents all of the stock that the shop can currently sell, and each and</w:t>
+      </w:r>
+      <w:r>
+        <w:t xml:space="preserve"> every piece of stock in this di</w:t>
+      </w:r>
+      <w:r>
+        <w:t>ctionary will be somewhere in the shop, either on a piece of furniture or on a character.</w:t>
+      </w:r>
+      <w:r>
+        <w:tab/>
+      </w:r>
+    </w:p>
+    <w:p>
+      <w:r>
+        <w:tab/>
+        <w:t>The world can now place a piece of furniture like before, but with specified stock on it already.</w:t>
+      </w:r>
+      <w:r>
+        <w:t xml:space="preserve"> This function checks all weight restrictions are part of the placement, and will log an error if the stock exceeds the furniture’s maximum weight. This should never occur in this project, except for coding errors, due to all added stock being hardcoded into the game as part of the AI testing.</w:t>
+      </w:r>
+    </w:p>
+    <w:p>
+      <w:r>
+        <w:tab/>
+        <w:t>The furniture class has two new functions: TryAddStock and TryGiveStock. TryAddStock checks the weight restrictions and if they are allowed, the stock is added to the m_stock variable, and if not it returns false. The TryGiveStock checks to see if the wanted stock is in the m_stock variable, if it is, it returns true and updates the m_usedWeight variable, if it</w:t>
+      </w:r>
+      <w:r>
+        <w:t>’</w:t>
+      </w:r>
+      <w:r>
+        <w:t>s not in the list, it returns false.</w:t>
+      </w:r>
+    </w:p>
+    <w:p>
+      <w:r>
+        <w:tab/>
+        <w:t>Like furniture, characters now have TryTakeStock and TryGiveStock functions.</w:t>
+      </w:r>
+      <w:r>
+        <w:t xml:space="preserve"> The TryGiveStock function checks to see if the wanted stock, by name, is in the character’s possession, if it isn’t it returns null, if it is it returns the first stock of the stock’s name and removes it from the list of that stock name, if the list is empty, it removes the list from the dictionary.</w:t>
+      </w:r>
+      <w:r>
+        <w:t xml:space="preserve"> The TryTakeStock function checks to see if the stock is too heavy to be taken, if it is, the function returns null, if it isn’t too heavy, the furniture’s TryGiveStock function is called. If that is true, the stock is added to the m_stock variable and the weight </w:t>
+      </w:r>
+      <w:r>
+        <w:t>is updated</w:t>
+      </w:r>
+      <w:r>
+        <w:t>, and the function returns true.</w:t>
+      </w:r>
+    </w:p>
+    <w:p>
+      <w:r>
+        <w:tab/>
+        <w:t>Added button to unity which creates the world. This was done so that all the Start() functions would run before any attempt to create the world was made. This is to avoid any potential issues in the future, and is closer to the f</w:t>
+      </w:r>
+      <w:r>
+        <w:t>inal version of the menu system.</w:t>
+      </w:r>
+    </w:p>
+    <w:p>
+      <w:pPr>
+        <w:rPr>
+          <w:u w:val="single"/>
+        </w:rPr>
+      </w:pPr>
+      <w:r>
+        <w:rPr>
+          <w:u w:val="single"/>
+        </w:rPr>
+        <w:t>Created Scripts</w:t>
+      </w:r>
+    </w:p>
+    <w:p>
+      <w:pPr>
+        <w:pStyle w:val="ListParagraph"/>
+        <w:numPr>
+          <w:ilvl w:val="0"/>
+          <w:numId w:val="62"/>
+        </w:numPr>
+      </w:pPr>
+      <w:r>
+        <w:t>Stock</w:t>
+      </w:r>
+    </w:p>
+    <w:p>
+      <w:pPr>
+        <w:rPr>
+          <w:u w:val="single"/>
+        </w:rPr>
+      </w:pPr>
+      <w:r>
+        <w:rPr>
+          <w:u w:val="single"/>
+        </w:rPr>
+        <w:t>Purpose of Scripts</w:t>
+      </w:r>
+    </w:p>
+    <w:p>
+      <w:pPr>
+        <w:pStyle w:val="ListParagraph"/>
+        <w:numPr>
+          <w:ilvl w:val="0"/>
+          <w:numId w:val="63"/>
+        </w:numPr>
+      </w:pPr>
+      <w:r>
+        <w:t>Stock is a model class that represents all the stock in the game. When stock is created it either needs to be linked with a piece of furniture or a character.</w:t>
+      </w:r>
+      <w:r>
+        <w:t xml:space="preserve"> Like furniture, all the stock prototypes are added at the start of the game, so that their default values such as name, weight, cost etc. are set. The only things that may change for each individual piece of stock are things such as </w:t>
+      </w:r>
+      <w:r>
+        <w:t>sell-by-date, and maybe quality if that is implemented.</w:t>
+      </w:r>
+    </w:p>
+    <w:p>
+      <w:pPr>
+        <w:rPr>
+          <w:u w:val="single"/>
+        </w:rPr>
+      </w:pPr>
+      <w:r>
+        <w:rPr>
+          <w:u w:val="single"/>
+        </w:rPr>
+        <w:t>Found Problem</w:t>
+      </w:r>
+    </w:p>
+    <w:p>
+      <w:r>
+        <w:lastRenderedPageBreak/>
+        <w:tab/>
+        <w:t>A problem that was found was that the employee would pick up stock from the till, and then scan it, but would then put it right back down into the same till. This makes sense in real life, the employee would put it on the other side of the till, but for this game it doesn’t make sense. There are two ways of solving this. The first way is to add a variable onto every piece of stock called m_sold, and this is a bool that flags if the stock has already been scanned out. Then the employee would check to see if the item has been scanned before picking up the item. If all the stock on the till has been scanned, then the transaction is over and the customer pays. Another way of solving the issue is to have a different piece of furniture next to the till which the employee puts the stock onto. This requires more unrealistic work however as in real life there is seldom such a piece of furniture.</w:t>
+      </w:r>
       <w:bookmarkStart w:id="0" w:name="_GoBack"/>
       <w:bookmarkEnd w:id="0"/>
-    </w:p>
-    <w:p>
-      <w:pPr>
-        <w:rPr>
-          <w:u w:val="single"/>
-        </w:rPr>
-      </w:pPr>
-      <w:r>
-        <w:rPr>
-          <w:u w:val="single"/>
-        </w:rPr>
-        <w:t>General Thoughts/Ideas</w:t>
-      </w:r>
-    </w:p>
-    <w:p>
-      <w:r>
-        <w:tab/>
-        <w:t>Currently it is hard to think about specific questions due to the unknown factor about how complex and intelligent that AI will be at the time of the Beta testing, however, thinking about general questions can be done now and then the questions can be altered later depending upon the state of the AI and the medium in which the AI will be tested.</w:t>
-      </w:r>
-    </w:p>
-    <w:p>
-      <w:r>
-        <w:tab/>
-        <w:t xml:space="preserve">Currently the plan for testing the AI is creating a scenario using code to create a shop, so the game will begin with a shop, and employees, and a few customers and will allow the testers to get right into the complexity of the AI and quickly observe it without needing to build up the shop and mess around with the game side of the project. This allows the game mechanics to not be worked on, which is fine due to that being outside the scope of the project, and instead more focus is set </w:t>
-      </w:r>
-      <w:r>
-        <w:lastRenderedPageBreak/>
-        <w:t xml:space="preserve">onto the AI. Lots of the Game mechanics will not be implemented by the time to testing commences, such as building the shop using realistic means, keeping up to date with costs of running the shop and hiring and firing employees etc. </w:t>
-      </w:r>
-      <w:r>
-        <w:t xml:space="preserve"> Things such as shop opening and closing times will not be able to be changed, as well as times to do certain tasks, for example a few hours before closing, the priority for facing up needs to increase, this exact time will not be able to be changed.</w:t>
-      </w:r>
-    </w:p>
-    <w:p>
-      <w:r>
-        <w:tab/>
-        <w:t>Main areas for testing:</w:t>
-      </w:r>
-    </w:p>
-    <w:p>
-      <w:pPr>
-        <w:pStyle w:val="ListParagraph"/>
-        <w:numPr>
-          <w:ilvl w:val="0"/>
-          <w:numId w:val="53"/>
-        </w:numPr>
-      </w:pPr>
-      <w:r>
-        <w:t>Job priority decisions –</w:t>
-      </w:r>
-      <w:r>
-        <w:t xml:space="preserve"> Are</w:t>
-      </w:r>
-      <w:r>
-        <w:t xml:space="preserve"> the decisions the employees </w:t>
-      </w:r>
-      <w:r>
-        <w:t>making</w:t>
-      </w:r>
-      <w:r>
-        <w:t xml:space="preserve"> during certain situations realistic, the NSAs should keep working on their given tasks unless the queue gets very large, or a supervisor orders them to do something else. Supervisors should be creating jobs based upon the current situation and performing them themselves, or intelligently giving them to NSAs </w:t>
-      </w:r>
-      <w:r>
-        <w:t>if it makes sense to.</w:t>
-      </w:r>
-    </w:p>
-    <w:p>
-      <w:pPr>
-        <w:pStyle w:val="ListParagraph"/>
-        <w:numPr>
-          <w:ilvl w:val="0"/>
-          <w:numId w:val="53"/>
-        </w:numPr>
-      </w:pPr>
-      <w:r>
-        <w:t xml:space="preserve">Communication </w:t>
-      </w:r>
-      <w:r>
-        <w:t>–</w:t>
-      </w:r>
-      <w:r>
-        <w:t xml:space="preserve"> </w:t>
-      </w:r>
-      <w:r>
-        <w:t>All the characters should be communicating to each other if they are in close proximity, like in real life. They should all have relationships with one another, and this will affect what they talk about, how long they talk for and whether they talk at all. A NSA that doesn’t like a supervisor may not choose to talk to the supervisor at all, but if the supervisor engaging in conversation, the NSA should respond with an appropriate attitude due to them talking to a superior, the supervisor should also learn from the NSA’s response and adjust its relationship understanding with the NSA, and act upon it based on its traits. If its traits mean that it ignores the relationship and barks demands anyway, then the supervisor should be all means ignore the negative relationship they share with the NSA.</w:t>
-      </w:r>
-      <w:r>
-        <w:t xml:space="preserve"> On the opposite side, if the supervisor </w:t>
-      </w:r>
-      <w:r>
-        <w:t>wants to be liked, then they should use that trait to decide whether to give a NSA a job, or if a NSA is slacking, whether they should approach the NSA and comment on the lack of working. This is all realistic behaviour and should be implemented into the AI coding.</w:t>
-      </w:r>
-    </w:p>
-    <w:p>
-      <w:pPr>
-        <w:pStyle w:val="ListParagraph"/>
-        <w:numPr>
-          <w:ilvl w:val="0"/>
-          <w:numId w:val="53"/>
-        </w:numPr>
-      </w:pPr>
-      <w:r>
-        <w:t>Traits, Thoughts, and Moods –</w:t>
-      </w:r>
-      <w:r>
-        <w:t xml:space="preserve"> T</w:t>
-      </w:r>
-      <w:r>
-        <w:t>he characters should all have certain traits, and moods. They their interactions with the world, and other characters should create thoughts which then, based on their traits, affect their mood. This should be looked at and commented upon by the testers. If an employee has a trait which causing them to tire easily and affects their work rate greatly, then long periods of uninteresting work should cause their mood to become negative, and as a result their work rate should decrease. Another character’s trait may be that they are always trying to impress the boss and wants a promotion, and so their poor mood may not affect their work rate very much, which is realistic.</w:t>
-      </w:r>
-    </w:p>
-    <w:p>
-      <w:pPr>
-        <w:pStyle w:val="ListParagraph"/>
-        <w:numPr>
-          <w:ilvl w:val="0"/>
-          <w:numId w:val="53"/>
-        </w:numPr>
-      </w:pPr>
-      <w:r>
-        <w:rPr>
-          <w:b/>
-        </w:rPr>
-        <w:t>IF LINE OF SIGHT IS IMPLIMENTED</w:t>
-      </w:r>
-      <w:r>
-        <w:t xml:space="preserve"> – Line of sight </w:t>
-      </w:r>
-      <w:r>
-        <w:t>–</w:t>
-      </w:r>
-      <w:r>
-        <w:t xml:space="preserve"> </w:t>
-      </w:r>
-      <w:r>
-        <w:t>Testers should look at the characters’ lines of sight and comment on them. Are they long enough? Does it seem realistic? Do the characters react appropriately to seeing something they didn’t previously see, or do they correctly not react to certain things because their line of sight blocks their view from the things that should have caused a reaction.</w:t>
-      </w:r>
-    </w:p>
-    <w:p>
-      <w:pPr>
-        <w:ind w:left="360"/>
-      </w:pPr>
-      <w:r>
-        <w:t>Things that shouldn’t be a part of the testing and should be ignored by the testers:</w:t>
-      </w:r>
-    </w:p>
-    <w:p>
-      <w:pPr>
-        <w:pStyle w:val="ListParagraph"/>
-        <w:numPr>
-          <w:ilvl w:val="0"/>
-          <w:numId w:val="60"/>
-        </w:numPr>
-      </w:pPr>
-      <w:r>
-        <w:t>Game balancing – costs of certain things such as employ</w:t>
-      </w:r>
-      <w:r>
-        <w:t>ee wages, cost of buying stock and selling stock etc.</w:t>
-      </w:r>
-      <w:r>
-        <w:t xml:space="preserve"> </w:t>
-      </w:r>
-    </w:p>
-    <w:p>
-      <w:pPr>
-        <w:pStyle w:val="ListParagraph"/>
-        <w:numPr>
-          <w:ilvl w:val="1"/>
-          <w:numId w:val="60"/>
-        </w:numPr>
-      </w:pPr>
-      <w:r>
-        <w:t>However, things such as work rates, movement speeds, how much the environment affect</w:t>
-      </w:r>
-      <w:r>
-        <w:t>s</w:t>
-      </w:r>
-      <w:r>
-        <w:t xml:space="preserve"> characters’ thoughts and moods are all a part of the AI and SHOULD be commented upon.</w:t>
-      </w:r>
-    </w:p>
-    <w:p>
-      <w:pPr>
-        <w:pStyle w:val="ListParagraph"/>
-        <w:numPr>
-          <w:ilvl w:val="0"/>
-          <w:numId w:val="60"/>
-        </w:numPr>
-      </w:pPr>
-      <w:r>
-        <w:t xml:space="preserve">Graphics </w:t>
-      </w:r>
-      <w:r>
-        <w:t>and sound</w:t>
-      </w:r>
-      <w:r>
-        <w:t>– No effort will be put into the graphics</w:t>
-      </w:r>
-      <w:r>
-        <w:t xml:space="preserve"> or the sound</w:t>
-      </w:r>
-      <w:r>
-        <w:t xml:space="preserve">, UI may look boring, characters and furniture may look simple. </w:t>
-      </w:r>
-      <w:r>
-        <w:t xml:space="preserve">The lack of sound, or the dullness of </w:t>
-      </w:r>
-      <w:r>
-        <w:lastRenderedPageBreak/>
-        <w:t>the sound is not a concern.</w:t>
-      </w:r>
-      <w:r>
-        <w:t xml:space="preserve"> </w:t>
-      </w:r>
-      <w:r>
-        <w:t xml:space="preserve">This is all fine and should not affect the testing results, due </w:t>
-      </w:r>
-      <w:r>
-        <w:t>to the AI and code being solely tested.</w:t>
-      </w:r>
     </w:p>
     <w:sectPr>
       <w:pgSz w:w="11906" w:h="16838"/>
@@ -7237,6 +7452,92 @@
     </w:lvl>
   </w:abstractNum>
   <w:abstractNum w:abstractNumId="1" w15:restartNumberingAfterBreak="0">
+    <w:nsid w:val="018E526F"/>
+    <w:multiLevelType w:val="hybridMultilevel"/>
+    <w:tmpl w:val="10E45EE6"/>
+    <w:lvl w:ilvl="0" w:tplc="0809000F">
+      <w:start w:val="1"/>
+      <w:numFmt w:val="decimal"/>
+      <w:lvlText w:val="%1."/>
+      <w:lvlJc w:val="left"/>
+      <w:pPr>
+        <w:ind w:left="720" w:hanging="360"/>
+      </w:pPr>
+    </w:lvl>
+    <w:lvl w:ilvl="1" w:tplc="08090019" w:tentative="1">
+      <w:start w:val="1"/>
+      <w:numFmt w:val="lowerLetter"/>
+      <w:lvlText w:val="%2."/>
+      <w:lvlJc w:val="left"/>
+      <w:pPr>
+        <w:ind w:left="1440" w:hanging="360"/>
+      </w:pPr>
+    </w:lvl>
+    <w:lvl w:ilvl="2" w:tplc="0809001B" w:tentative="1">
+      <w:start w:val="1"/>
+      <w:numFmt w:val="lowerRoman"/>
+      <w:lvlText w:val="%3."/>
+      <w:lvlJc w:val="right"/>
+      <w:pPr>
+        <w:ind w:left="2160" w:hanging="180"/>
+      </w:pPr>
+    </w:lvl>
+    <w:lvl w:ilvl="3" w:tplc="0809000F" w:tentative="1">
+      <w:start w:val="1"/>
+      <w:numFmt w:val="decimal"/>
+      <w:lvlText w:val="%4."/>
+      <w:lvlJc w:val="left"/>
+      <w:pPr>
+        <w:ind w:left="2880" w:hanging="360"/>
+      </w:pPr>
+    </w:lvl>
+    <w:lvl w:ilvl="4" w:tplc="08090019" w:tentative="1">
+      <w:start w:val="1"/>
+      <w:numFmt w:val="lowerLetter"/>
+      <w:lvlText w:val="%5."/>
+      <w:lvlJc w:val="left"/>
+      <w:pPr>
+        <w:ind w:left="3600" w:hanging="360"/>
+      </w:pPr>
+    </w:lvl>
+    <w:lvl w:ilvl="5" w:tplc="0809001B" w:tentative="1">
+      <w:start w:val="1"/>
+      <w:numFmt w:val="lowerRoman"/>
+      <w:lvlText w:val="%6."/>
+      <w:lvlJc w:val="right"/>
+      <w:pPr>
+        <w:ind w:left="4320" w:hanging="180"/>
+      </w:pPr>
+    </w:lvl>
+    <w:lvl w:ilvl="6" w:tplc="0809000F" w:tentative="1">
+      <w:start w:val="1"/>
+      <w:numFmt w:val="decimal"/>
+      <w:lvlText w:val="%7."/>
+      <w:lvlJc w:val="left"/>
+      <w:pPr>
+        <w:ind w:left="5040" w:hanging="360"/>
+      </w:pPr>
+    </w:lvl>
+    <w:lvl w:ilvl="7" w:tplc="08090019" w:tentative="1">
+      <w:start w:val="1"/>
+      <w:numFmt w:val="lowerLetter"/>
+      <w:lvlText w:val="%8."/>
+      <w:lvlJc w:val="left"/>
+      <w:pPr>
+        <w:ind w:left="5760" w:hanging="360"/>
+      </w:pPr>
+    </w:lvl>
+    <w:lvl w:ilvl="8" w:tplc="0809001B" w:tentative="1">
+      <w:start w:val="1"/>
+      <w:numFmt w:val="lowerRoman"/>
+      <w:lvlText w:val="%9."/>
+      <w:lvlJc w:val="right"/>
+      <w:pPr>
+        <w:ind w:left="6480" w:hanging="180"/>
+      </w:pPr>
+    </w:lvl>
+  </w:abstractNum>
+  <w:abstractNum w:abstractNumId="2" w15:restartNumberingAfterBreak="0">
     <w:nsid w:val="07630E9B"/>
     <w:multiLevelType w:val="hybridMultilevel"/>
     <w:tmpl w:val="228A8C84"/>
@@ -7322,7 +7623,7 @@
       </w:pPr>
     </w:lvl>
   </w:abstractNum>
-  <w:abstractNum w:abstractNumId="2" w15:restartNumberingAfterBreak="0">
+  <w:abstractNum w:abstractNumId="3" w15:restartNumberingAfterBreak="0">
     <w:nsid w:val="0C4A181F"/>
     <w:multiLevelType w:val="hybridMultilevel"/>
     <w:tmpl w:val="D7625ED4"/>
@@ -7408,7 +7709,7 @@
       </w:pPr>
     </w:lvl>
   </w:abstractNum>
-  <w:abstractNum w:abstractNumId="3" w15:restartNumberingAfterBreak="0">
+  <w:abstractNum w:abstractNumId="4" w15:restartNumberingAfterBreak="0">
     <w:nsid w:val="0CE854DE"/>
     <w:multiLevelType w:val="hybridMultilevel"/>
     <w:tmpl w:val="050E5DBE"/>
@@ -7494,7 +7795,7 @@
       </w:pPr>
     </w:lvl>
   </w:abstractNum>
-  <w:abstractNum w:abstractNumId="4" w15:restartNumberingAfterBreak="0">
+  <w:abstractNum w:abstractNumId="5" w15:restartNumberingAfterBreak="0">
     <w:nsid w:val="0FF14F2F"/>
     <w:multiLevelType w:val="hybridMultilevel"/>
     <w:tmpl w:val="E0FCBB0C"/>
@@ -7583,7 +7884,7 @@
       </w:pPr>
     </w:lvl>
   </w:abstractNum>
-  <w:abstractNum w:abstractNumId="5" w15:restartNumberingAfterBreak="0">
+  <w:abstractNum w:abstractNumId="6" w15:restartNumberingAfterBreak="0">
     <w:nsid w:val="10775179"/>
     <w:multiLevelType w:val="hybridMultilevel"/>
     <w:tmpl w:val="C1CAE81C"/>
@@ -7696,7 +7997,93 @@
       </w:rPr>
     </w:lvl>
   </w:abstractNum>
-  <w:abstractNum w:abstractNumId="6" w15:restartNumberingAfterBreak="0">
+  <w:abstractNum w:abstractNumId="7" w15:restartNumberingAfterBreak="0">
+    <w:nsid w:val="10F24438"/>
+    <w:multiLevelType w:val="hybridMultilevel"/>
+    <w:tmpl w:val="DCF2D3EC"/>
+    <w:lvl w:ilvl="0" w:tplc="0809000F">
+      <w:start w:val="1"/>
+      <w:numFmt w:val="decimal"/>
+      <w:lvlText w:val="%1."/>
+      <w:lvlJc w:val="left"/>
+      <w:pPr>
+        <w:ind w:left="720" w:hanging="360"/>
+      </w:pPr>
+    </w:lvl>
+    <w:lvl w:ilvl="1" w:tplc="08090019" w:tentative="1">
+      <w:start w:val="1"/>
+      <w:numFmt w:val="lowerLetter"/>
+      <w:lvlText w:val="%2."/>
+      <w:lvlJc w:val="left"/>
+      <w:pPr>
+        <w:ind w:left="1440" w:hanging="360"/>
+      </w:pPr>
+    </w:lvl>
+    <w:lvl w:ilvl="2" w:tplc="0809001B" w:tentative="1">
+      <w:start w:val="1"/>
+      <w:numFmt w:val="lowerRoman"/>
+      <w:lvlText w:val="%3."/>
+      <w:lvlJc w:val="right"/>
+      <w:pPr>
+        <w:ind w:left="2160" w:hanging="180"/>
+      </w:pPr>
+    </w:lvl>
+    <w:lvl w:ilvl="3" w:tplc="0809000F" w:tentative="1">
+      <w:start w:val="1"/>
+      <w:numFmt w:val="decimal"/>
+      <w:lvlText w:val="%4."/>
+      <w:lvlJc w:val="left"/>
+      <w:pPr>
+        <w:ind w:left="2880" w:hanging="360"/>
+      </w:pPr>
+    </w:lvl>
+    <w:lvl w:ilvl="4" w:tplc="08090019" w:tentative="1">
+      <w:start w:val="1"/>
+      <w:numFmt w:val="lowerLetter"/>
+      <w:lvlText w:val="%5."/>
+      <w:lvlJc w:val="left"/>
+      <w:pPr>
+        <w:ind w:left="3600" w:hanging="360"/>
+      </w:pPr>
+    </w:lvl>
+    <w:lvl w:ilvl="5" w:tplc="0809001B" w:tentative="1">
+      <w:start w:val="1"/>
+      <w:numFmt w:val="lowerRoman"/>
+      <w:lvlText w:val="%6."/>
+      <w:lvlJc w:val="right"/>
+      <w:pPr>
+        <w:ind w:left="4320" w:hanging="180"/>
+      </w:pPr>
+    </w:lvl>
+    <w:lvl w:ilvl="6" w:tplc="0809000F" w:tentative="1">
+      <w:start w:val="1"/>
+      <w:numFmt w:val="decimal"/>
+      <w:lvlText w:val="%7."/>
+      <w:lvlJc w:val="left"/>
+      <w:pPr>
+        <w:ind w:left="5040" w:hanging="360"/>
+      </w:pPr>
+    </w:lvl>
+    <w:lvl w:ilvl="7" w:tplc="08090019" w:tentative="1">
+      <w:start w:val="1"/>
+      <w:numFmt w:val="lowerLetter"/>
+      <w:lvlText w:val="%8."/>
+      <w:lvlJc w:val="left"/>
+      <w:pPr>
+        <w:ind w:left="5760" w:hanging="360"/>
+      </w:pPr>
+    </w:lvl>
+    <w:lvl w:ilvl="8" w:tplc="0809001B" w:tentative="1">
+      <w:start w:val="1"/>
+      <w:numFmt w:val="lowerRoman"/>
+      <w:lvlText w:val="%9."/>
+      <w:lvlJc w:val="right"/>
+      <w:pPr>
+        <w:ind w:left="6480" w:hanging="180"/>
+      </w:pPr>
+    </w:lvl>
+  </w:abstractNum>
+  <w:abstractNum w:abstractNumId="8" w15:restartNumberingAfterBreak="0">
     <w:nsid w:val="11AA4C04"/>
     <w:multiLevelType w:val="hybridMultilevel"/>
     <w:tmpl w:val="B130197C"/>
@@ -7782,7 +8169,7 @@
       </w:pPr>
     </w:lvl>
   </w:abstractNum>
-  <w:abstractNum w:abstractNumId="7" w15:restartNumberingAfterBreak="0">
+  <w:abstractNum w:abstractNumId="9" w15:restartNumberingAfterBreak="0">
     <w:nsid w:val="18A075D1"/>
     <w:multiLevelType w:val="hybridMultilevel"/>
     <w:tmpl w:val="1166F9FC"/>
@@ -7868,7 +8255,7 @@
       </w:pPr>
     </w:lvl>
   </w:abstractNum>
-  <w:abstractNum w:abstractNumId="8" w15:restartNumberingAfterBreak="0">
+  <w:abstractNum w:abstractNumId="10" w15:restartNumberingAfterBreak="0">
     <w:nsid w:val="1C7D2CC0"/>
     <w:multiLevelType w:val="hybridMultilevel"/>
     <w:tmpl w:val="5C72EDC8"/>
@@ -7954,7 +8341,7 @@
       </w:pPr>
     </w:lvl>
   </w:abstractNum>
-  <w:abstractNum w:abstractNumId="9" w15:restartNumberingAfterBreak="0">
+  <w:abstractNum w:abstractNumId="11" w15:restartNumberingAfterBreak="0">
     <w:nsid w:val="1C86745F"/>
     <w:multiLevelType w:val="hybridMultilevel"/>
     <w:tmpl w:val="64B4CBB8"/>
@@ -8040,7 +8427,7 @@
       </w:pPr>
     </w:lvl>
   </w:abstractNum>
-  <w:abstractNum w:abstractNumId="10" w15:restartNumberingAfterBreak="0">
+  <w:abstractNum w:abstractNumId="12" w15:restartNumberingAfterBreak="0">
     <w:nsid w:val="1D741485"/>
     <w:multiLevelType w:val="hybridMultilevel"/>
     <w:tmpl w:val="452C3366"/>
@@ -8126,7 +8513,7 @@
       </w:pPr>
     </w:lvl>
   </w:abstractNum>
-  <w:abstractNum w:abstractNumId="11" w15:restartNumberingAfterBreak="0">
+  <w:abstractNum w:abstractNumId="13" w15:restartNumberingAfterBreak="0">
     <w:nsid w:val="1E113462"/>
     <w:multiLevelType w:val="hybridMultilevel"/>
     <w:tmpl w:val="B6F68EFA"/>
@@ -8212,7 +8599,7 @@
       </w:pPr>
     </w:lvl>
   </w:abstractNum>
-  <w:abstractNum w:abstractNumId="12" w15:restartNumberingAfterBreak="0">
+  <w:abstractNum w:abstractNumId="14" w15:restartNumberingAfterBreak="0">
     <w:nsid w:val="1EC2220C"/>
     <w:multiLevelType w:val="hybridMultilevel"/>
     <w:tmpl w:val="155CB8D2"/>
@@ -8298,7 +8685,7 @@
       </w:pPr>
     </w:lvl>
   </w:abstractNum>
-  <w:abstractNum w:abstractNumId="13" w15:restartNumberingAfterBreak="0">
+  <w:abstractNum w:abstractNumId="15" w15:restartNumberingAfterBreak="0">
     <w:nsid w:val="1F0657E7"/>
     <w:multiLevelType w:val="hybridMultilevel"/>
     <w:tmpl w:val="3C70FAF2"/>
@@ -8384,7 +8771,7 @@
       </w:pPr>
     </w:lvl>
   </w:abstractNum>
-  <w:abstractNum w:abstractNumId="14" w15:restartNumberingAfterBreak="0">
+  <w:abstractNum w:abstractNumId="16" w15:restartNumberingAfterBreak="0">
     <w:nsid w:val="1F692FD0"/>
     <w:multiLevelType w:val="hybridMultilevel"/>
     <w:tmpl w:val="1B52963E"/>
@@ -8473,7 +8860,7 @@
       </w:pPr>
     </w:lvl>
   </w:abstractNum>
-  <w:abstractNum w:abstractNumId="15" w15:restartNumberingAfterBreak="0">
+  <w:abstractNum w:abstractNumId="17" w15:restartNumberingAfterBreak="0">
     <w:nsid w:val="1FD973B1"/>
     <w:multiLevelType w:val="hybridMultilevel"/>
     <w:tmpl w:val="5100F142"/>
@@ -8559,7 +8946,7 @@
       </w:pPr>
     </w:lvl>
   </w:abstractNum>
-  <w:abstractNum w:abstractNumId="16" w15:restartNumberingAfterBreak="0">
+  <w:abstractNum w:abstractNumId="18" w15:restartNumberingAfterBreak="0">
     <w:nsid w:val="22317D01"/>
     <w:multiLevelType w:val="hybridMultilevel"/>
     <w:tmpl w:val="C78A9A02"/>
@@ -8645,7 +9032,7 @@
       </w:pPr>
     </w:lvl>
   </w:abstractNum>
-  <w:abstractNum w:abstractNumId="17" w15:restartNumberingAfterBreak="0">
+  <w:abstractNum w:abstractNumId="19" w15:restartNumberingAfterBreak="0">
     <w:nsid w:val="24C66A7F"/>
     <w:multiLevelType w:val="hybridMultilevel"/>
     <w:tmpl w:val="050E5DBE"/>
@@ -8731,7 +9118,7 @@
       </w:pPr>
     </w:lvl>
   </w:abstractNum>
-  <w:abstractNum w:abstractNumId="18" w15:restartNumberingAfterBreak="0">
+  <w:abstractNum w:abstractNumId="20" w15:restartNumberingAfterBreak="0">
     <w:nsid w:val="25DE6976"/>
     <w:multiLevelType w:val="hybridMultilevel"/>
     <w:tmpl w:val="49F0D10E"/>
@@ -8817,7 +9204,7 @@
       </w:pPr>
     </w:lvl>
   </w:abstractNum>
-  <w:abstractNum w:abstractNumId="19" w15:restartNumberingAfterBreak="0">
+  <w:abstractNum w:abstractNumId="21" w15:restartNumberingAfterBreak="0">
     <w:nsid w:val="26391FEB"/>
     <w:multiLevelType w:val="hybridMultilevel"/>
     <w:tmpl w:val="F368716A"/>
@@ -8903,7 +9290,7 @@
       </w:pPr>
     </w:lvl>
   </w:abstractNum>
-  <w:abstractNum w:abstractNumId="20" w15:restartNumberingAfterBreak="0">
+  <w:abstractNum w:abstractNumId="22" w15:restartNumberingAfterBreak="0">
     <w:nsid w:val="314612B7"/>
     <w:multiLevelType w:val="hybridMultilevel"/>
     <w:tmpl w:val="D708FBA6"/>
@@ -8989,7 +9376,7 @@
       </w:pPr>
     </w:lvl>
   </w:abstractNum>
-  <w:abstractNum w:abstractNumId="21" w15:restartNumberingAfterBreak="0">
+  <w:abstractNum w:abstractNumId="23" w15:restartNumberingAfterBreak="0">
     <w:nsid w:val="33DA01B0"/>
     <w:multiLevelType w:val="hybridMultilevel"/>
     <w:tmpl w:val="D750A3C2"/>
@@ -9075,7 +9462,7 @@
       </w:pPr>
     </w:lvl>
   </w:abstractNum>
-  <w:abstractNum w:abstractNumId="22" w15:restartNumberingAfterBreak="0">
+  <w:abstractNum w:abstractNumId="24" w15:restartNumberingAfterBreak="0">
     <w:nsid w:val="349442C5"/>
     <w:multiLevelType w:val="hybridMultilevel"/>
     <w:tmpl w:val="76B6A238"/>
@@ -9161,7 +9548,7 @@
       </w:pPr>
     </w:lvl>
   </w:abstractNum>
-  <w:abstractNum w:abstractNumId="23" w15:restartNumberingAfterBreak="0">
+  <w:abstractNum w:abstractNumId="25" w15:restartNumberingAfterBreak="0">
     <w:nsid w:val="377306A0"/>
     <w:multiLevelType w:val="hybridMultilevel"/>
     <w:tmpl w:val="1B52963E"/>
@@ -9250,7 +9637,7 @@
       </w:pPr>
     </w:lvl>
   </w:abstractNum>
-  <w:abstractNum w:abstractNumId="24" w15:restartNumberingAfterBreak="0">
+  <w:abstractNum w:abstractNumId="26" w15:restartNumberingAfterBreak="0">
     <w:nsid w:val="3B7114A8"/>
     <w:multiLevelType w:val="hybridMultilevel"/>
     <w:tmpl w:val="F0A4740E"/>
@@ -9336,7 +9723,7 @@
       </w:pPr>
     </w:lvl>
   </w:abstractNum>
-  <w:abstractNum w:abstractNumId="25" w15:restartNumberingAfterBreak="0">
+  <w:abstractNum w:abstractNumId="27" w15:restartNumberingAfterBreak="0">
     <w:nsid w:val="3FAC70DD"/>
     <w:multiLevelType w:val="hybridMultilevel"/>
     <w:tmpl w:val="D708FBA6"/>
@@ -9422,7 +9809,7 @@
       </w:pPr>
     </w:lvl>
   </w:abstractNum>
-  <w:abstractNum w:abstractNumId="26" w15:restartNumberingAfterBreak="0">
+  <w:abstractNum w:abstractNumId="28" w15:restartNumberingAfterBreak="0">
     <w:nsid w:val="4246280B"/>
     <w:multiLevelType w:val="hybridMultilevel"/>
     <w:tmpl w:val="76B6A238"/>
@@ -9508,7 +9895,7 @@
       </w:pPr>
     </w:lvl>
   </w:abstractNum>
-  <w:abstractNum w:abstractNumId="27" w15:restartNumberingAfterBreak="0">
+  <w:abstractNum w:abstractNumId="29" w15:restartNumberingAfterBreak="0">
     <w:nsid w:val="43C63F0A"/>
     <w:multiLevelType w:val="hybridMultilevel"/>
     <w:tmpl w:val="3634DE3C"/>
@@ -9594,7 +9981,7 @@
       </w:pPr>
     </w:lvl>
   </w:abstractNum>
-  <w:abstractNum w:abstractNumId="28" w15:restartNumberingAfterBreak="0">
+  <w:abstractNum w:abstractNumId="30" w15:restartNumberingAfterBreak="0">
     <w:nsid w:val="44C037F8"/>
     <w:multiLevelType w:val="hybridMultilevel"/>
     <w:tmpl w:val="E0FCBB0C"/>
@@ -9683,7 +10070,7 @@
       </w:pPr>
     </w:lvl>
   </w:abstractNum>
-  <w:abstractNum w:abstractNumId="29" w15:restartNumberingAfterBreak="0">
+  <w:abstractNum w:abstractNumId="31" w15:restartNumberingAfterBreak="0">
     <w:nsid w:val="45B43B3C"/>
     <w:multiLevelType w:val="hybridMultilevel"/>
     <w:tmpl w:val="B8A299F2"/>
@@ -9796,7 +10183,7 @@
       </w:rPr>
     </w:lvl>
   </w:abstractNum>
-  <w:abstractNum w:abstractNumId="30" w15:restartNumberingAfterBreak="0">
+  <w:abstractNum w:abstractNumId="32" w15:restartNumberingAfterBreak="0">
     <w:nsid w:val="490B6AB6"/>
     <w:multiLevelType w:val="hybridMultilevel"/>
     <w:tmpl w:val="764A7CE6"/>
@@ -9885,7 +10272,7 @@
       </w:pPr>
     </w:lvl>
   </w:abstractNum>
-  <w:abstractNum w:abstractNumId="31" w15:restartNumberingAfterBreak="0">
+  <w:abstractNum w:abstractNumId="33" w15:restartNumberingAfterBreak="0">
     <w:nsid w:val="4CF16E84"/>
     <w:multiLevelType w:val="hybridMultilevel"/>
     <w:tmpl w:val="DEE45724"/>
@@ -9974,7 +10361,7 @@
       </w:pPr>
     </w:lvl>
   </w:abstractNum>
-  <w:abstractNum w:abstractNumId="32" w15:restartNumberingAfterBreak="0">
+  <w:abstractNum w:abstractNumId="34" w15:restartNumberingAfterBreak="0">
     <w:nsid w:val="4E5D7FC0"/>
     <w:multiLevelType w:val="hybridMultilevel"/>
     <w:tmpl w:val="92D6B7C6"/>
@@ -10060,7 +10447,7 @@
       </w:pPr>
     </w:lvl>
   </w:abstractNum>
-  <w:abstractNum w:abstractNumId="33" w15:restartNumberingAfterBreak="0">
+  <w:abstractNum w:abstractNumId="35" w15:restartNumberingAfterBreak="0">
     <w:nsid w:val="4FCD3830"/>
     <w:multiLevelType w:val="hybridMultilevel"/>
     <w:tmpl w:val="09A45828"/>
@@ -10146,7 +10533,7 @@
       </w:pPr>
     </w:lvl>
   </w:abstractNum>
-  <w:abstractNum w:abstractNumId="34" w15:restartNumberingAfterBreak="0">
+  <w:abstractNum w:abstractNumId="36" w15:restartNumberingAfterBreak="0">
     <w:nsid w:val="4FFB2672"/>
     <w:multiLevelType w:val="hybridMultilevel"/>
     <w:tmpl w:val="5B703BCE"/>
@@ -10232,7 +10619,7 @@
       </w:pPr>
     </w:lvl>
   </w:abstractNum>
-  <w:abstractNum w:abstractNumId="35" w15:restartNumberingAfterBreak="0">
+  <w:abstractNum w:abstractNumId="37" w15:restartNumberingAfterBreak="0">
     <w:nsid w:val="50690C7A"/>
     <w:multiLevelType w:val="hybridMultilevel"/>
     <w:tmpl w:val="571669D0"/>
@@ -10318,10 +10705,10 @@
       </w:pPr>
     </w:lvl>
   </w:abstractNum>
-  <w:abstractNum w:abstractNumId="36" w15:restartNumberingAfterBreak="0">
+  <w:abstractNum w:abstractNumId="38" w15:restartNumberingAfterBreak="0">
     <w:nsid w:val="55754132"/>
     <w:multiLevelType w:val="hybridMultilevel"/>
-    <w:tmpl w:val="CCE4ED6E"/>
+    <w:tmpl w:val="10E45EE6"/>
     <w:lvl w:ilvl="0" w:tplc="0809000F">
       <w:start w:val="1"/>
       <w:numFmt w:val="decimal"/>
@@ -10404,7 +10791,7 @@
       </w:pPr>
     </w:lvl>
   </w:abstractNum>
-  <w:abstractNum w:abstractNumId="37" w15:restartNumberingAfterBreak="0">
+  <w:abstractNum w:abstractNumId="39" w15:restartNumberingAfterBreak="0">
     <w:nsid w:val="55990D22"/>
     <w:multiLevelType w:val="hybridMultilevel"/>
     <w:tmpl w:val="155CB8D2"/>
@@ -10490,7 +10877,7 @@
       </w:pPr>
     </w:lvl>
   </w:abstractNum>
-  <w:abstractNum w:abstractNumId="38" w15:restartNumberingAfterBreak="0">
+  <w:abstractNum w:abstractNumId="40" w15:restartNumberingAfterBreak="0">
     <w:nsid w:val="56AD040D"/>
     <w:multiLevelType w:val="hybridMultilevel"/>
     <w:tmpl w:val="147C55C0"/>
@@ -10579,7 +10966,7 @@
       </w:pPr>
     </w:lvl>
   </w:abstractNum>
-  <w:abstractNum w:abstractNumId="39" w15:restartNumberingAfterBreak="0">
+  <w:abstractNum w:abstractNumId="41" w15:restartNumberingAfterBreak="0">
     <w:nsid w:val="56D43955"/>
     <w:multiLevelType w:val="hybridMultilevel"/>
     <w:tmpl w:val="4CBAFBA8"/>
@@ -10668,7 +11055,7 @@
       </w:pPr>
     </w:lvl>
   </w:abstractNum>
-  <w:abstractNum w:abstractNumId="40" w15:restartNumberingAfterBreak="0">
+  <w:abstractNum w:abstractNumId="42" w15:restartNumberingAfterBreak="0">
     <w:nsid w:val="59D20A3E"/>
     <w:multiLevelType w:val="hybridMultilevel"/>
     <w:tmpl w:val="29E49BDC"/>
@@ -10754,7 +11141,7 @@
       </w:pPr>
     </w:lvl>
   </w:abstractNum>
-  <w:abstractNum w:abstractNumId="41" w15:restartNumberingAfterBreak="0">
+  <w:abstractNum w:abstractNumId="43" w15:restartNumberingAfterBreak="0">
     <w:nsid w:val="5B1F0846"/>
     <w:multiLevelType w:val="hybridMultilevel"/>
     <w:tmpl w:val="BBCAD28E"/>
@@ -10840,7 +11227,7 @@
       </w:pPr>
     </w:lvl>
   </w:abstractNum>
-  <w:abstractNum w:abstractNumId="42" w15:restartNumberingAfterBreak="0">
+  <w:abstractNum w:abstractNumId="44" w15:restartNumberingAfterBreak="0">
     <w:nsid w:val="5BB50B10"/>
     <w:multiLevelType w:val="hybridMultilevel"/>
     <w:tmpl w:val="2168F502"/>
@@ -10926,7 +11313,7 @@
       </w:pPr>
     </w:lvl>
   </w:abstractNum>
-  <w:abstractNum w:abstractNumId="43" w15:restartNumberingAfterBreak="0">
+  <w:abstractNum w:abstractNumId="45" w15:restartNumberingAfterBreak="0">
     <w:nsid w:val="5C5A21C7"/>
     <w:multiLevelType w:val="hybridMultilevel"/>
     <w:tmpl w:val="C78A9A02"/>
@@ -11012,7 +11399,93 @@
       </w:pPr>
     </w:lvl>
   </w:abstractNum>
-  <w:abstractNum w:abstractNumId="44" w15:restartNumberingAfterBreak="0">
+  <w:abstractNum w:abstractNumId="46" w15:restartNumberingAfterBreak="0">
+    <w:nsid w:val="63C95DFC"/>
+    <w:multiLevelType w:val="hybridMultilevel"/>
+    <w:tmpl w:val="DCF2D3EC"/>
+    <w:lvl w:ilvl="0" w:tplc="0809000F">
+      <w:start w:val="1"/>
+      <w:numFmt w:val="decimal"/>
+      <w:lvlText w:val="%1."/>
+      <w:lvlJc w:val="left"/>
+      <w:pPr>
+        <w:ind w:left="720" w:hanging="360"/>
+      </w:pPr>
+    </w:lvl>
+    <w:lvl w:ilvl="1" w:tplc="08090019" w:tentative="1">
+      <w:start w:val="1"/>
+      <w:numFmt w:val="lowerLetter"/>
+      <w:lvlText w:val="%2."/>
+      <w:lvlJc w:val="left"/>
+      <w:pPr>
+        <w:ind w:left="1440" w:hanging="360"/>
+      </w:pPr>
+    </w:lvl>
+    <w:lvl w:ilvl="2" w:tplc="0809001B" w:tentative="1">
+      <w:start w:val="1"/>
+      <w:numFmt w:val="lowerRoman"/>
+      <w:lvlText w:val="%3."/>
+      <w:lvlJc w:val="right"/>
+      <w:pPr>
+        <w:ind w:left="2160" w:hanging="180"/>
+      </w:pPr>
+    </w:lvl>
+    <w:lvl w:ilvl="3" w:tplc="0809000F" w:tentative="1">
+      <w:start w:val="1"/>
+      <w:numFmt w:val="decimal"/>
+      <w:lvlText w:val="%4."/>
+      <w:lvlJc w:val="left"/>
+      <w:pPr>
+        <w:ind w:left="2880" w:hanging="360"/>
+      </w:pPr>
+    </w:lvl>
+    <w:lvl w:ilvl="4" w:tplc="08090019" w:tentative="1">
+      <w:start w:val="1"/>
+      <w:numFmt w:val="lowerLetter"/>
+      <w:lvlText w:val="%5."/>
+      <w:lvlJc w:val="left"/>
+      <w:pPr>
+        <w:ind w:left="3600" w:hanging="360"/>
+      </w:pPr>
+    </w:lvl>
+    <w:lvl w:ilvl="5" w:tplc="0809001B" w:tentative="1">
+      <w:start w:val="1"/>
+      <w:numFmt w:val="lowerRoman"/>
+      <w:lvlText w:val="%6."/>
+      <w:lvlJc w:val="right"/>
+      <w:pPr>
+        <w:ind w:left="4320" w:hanging="180"/>
+      </w:pPr>
+    </w:lvl>
+    <w:lvl w:ilvl="6" w:tplc="0809000F" w:tentative="1">
+      <w:start w:val="1"/>
+      <w:numFmt w:val="decimal"/>
+      <w:lvlText w:val="%7."/>
+      <w:lvlJc w:val="left"/>
+      <w:pPr>
+        <w:ind w:left="5040" w:hanging="360"/>
+      </w:pPr>
+    </w:lvl>
+    <w:lvl w:ilvl="7" w:tplc="08090019" w:tentative="1">
+      <w:start w:val="1"/>
+      <w:numFmt w:val="lowerLetter"/>
+      <w:lvlText w:val="%8."/>
+      <w:lvlJc w:val="left"/>
+      <w:pPr>
+        <w:ind w:left="5760" w:hanging="360"/>
+      </w:pPr>
+    </w:lvl>
+    <w:lvl w:ilvl="8" w:tplc="0809001B" w:tentative="1">
+      <w:start w:val="1"/>
+      <w:numFmt w:val="lowerRoman"/>
+      <w:lvlText w:val="%9."/>
+      <w:lvlJc w:val="right"/>
+      <w:pPr>
+        <w:ind w:left="6480" w:hanging="180"/>
+      </w:pPr>
+    </w:lvl>
+  </w:abstractNum>
+  <w:abstractNum w:abstractNumId="47" w15:restartNumberingAfterBreak="0">
     <w:nsid w:val="652F1894"/>
     <w:multiLevelType w:val="hybridMultilevel"/>
     <w:tmpl w:val="92D6B7C6"/>
@@ -11098,7 +11571,7 @@
       </w:pPr>
     </w:lvl>
   </w:abstractNum>
-  <w:abstractNum w:abstractNumId="45" w15:restartNumberingAfterBreak="0">
+  <w:abstractNum w:abstractNumId="48" w15:restartNumberingAfterBreak="0">
     <w:nsid w:val="67464327"/>
     <w:multiLevelType w:val="hybridMultilevel"/>
     <w:tmpl w:val="B17A3CC6"/>
@@ -11184,7 +11657,7 @@
       </w:pPr>
     </w:lvl>
   </w:abstractNum>
-  <w:abstractNum w:abstractNumId="46" w15:restartNumberingAfterBreak="0">
+  <w:abstractNum w:abstractNumId="49" w15:restartNumberingAfterBreak="0">
     <w:nsid w:val="68EE437A"/>
     <w:multiLevelType w:val="hybridMultilevel"/>
     <w:tmpl w:val="76B6A238"/>
@@ -11270,7 +11743,7 @@
       </w:pPr>
     </w:lvl>
   </w:abstractNum>
-  <w:abstractNum w:abstractNumId="47" w15:restartNumberingAfterBreak="0">
+  <w:abstractNum w:abstractNumId="50" w15:restartNumberingAfterBreak="0">
     <w:nsid w:val="698D179E"/>
     <w:multiLevelType w:val="hybridMultilevel"/>
     <w:tmpl w:val="D750A3C2"/>
@@ -11356,7 +11829,7 @@
       </w:pPr>
     </w:lvl>
   </w:abstractNum>
-  <w:abstractNum w:abstractNumId="48" w15:restartNumberingAfterBreak="0">
+  <w:abstractNum w:abstractNumId="51" w15:restartNumberingAfterBreak="0">
     <w:nsid w:val="6A4D657A"/>
     <w:multiLevelType w:val="hybridMultilevel"/>
     <w:tmpl w:val="A6C07ECA"/>
@@ -11442,7 +11915,7 @@
       </w:pPr>
     </w:lvl>
   </w:abstractNum>
-  <w:abstractNum w:abstractNumId="49" w15:restartNumberingAfterBreak="0">
+  <w:abstractNum w:abstractNumId="52" w15:restartNumberingAfterBreak="0">
     <w:nsid w:val="6B7377BE"/>
     <w:multiLevelType w:val="hybridMultilevel"/>
     <w:tmpl w:val="29C4BF82"/>
@@ -11555,7 +12028,7 @@
       </w:rPr>
     </w:lvl>
   </w:abstractNum>
-  <w:abstractNum w:abstractNumId="50" w15:restartNumberingAfterBreak="0">
+  <w:abstractNum w:abstractNumId="53" w15:restartNumberingAfterBreak="0">
     <w:nsid w:val="6D2915AE"/>
     <w:multiLevelType w:val="hybridMultilevel"/>
     <w:tmpl w:val="BF9A1DB4"/>
@@ -11641,7 +12114,7 @@
       </w:pPr>
     </w:lvl>
   </w:abstractNum>
-  <w:abstractNum w:abstractNumId="51" w15:restartNumberingAfterBreak="0">
+  <w:abstractNum w:abstractNumId="54" w15:restartNumberingAfterBreak="0">
     <w:nsid w:val="7314158D"/>
     <w:multiLevelType w:val="hybridMultilevel"/>
     <w:tmpl w:val="764A7CE6"/>
@@ -11730,7 +12203,7 @@
       </w:pPr>
     </w:lvl>
   </w:abstractNum>
-  <w:abstractNum w:abstractNumId="52" w15:restartNumberingAfterBreak="0">
+  <w:abstractNum w:abstractNumId="55" w15:restartNumberingAfterBreak="0">
     <w:nsid w:val="73362485"/>
     <w:multiLevelType w:val="hybridMultilevel"/>
     <w:tmpl w:val="E6362CB8"/>
@@ -11816,7 +12289,7 @@
       </w:pPr>
     </w:lvl>
   </w:abstractNum>
-  <w:abstractNum w:abstractNumId="53" w15:restartNumberingAfterBreak="0">
+  <w:abstractNum w:abstractNumId="56" w15:restartNumberingAfterBreak="0">
     <w:nsid w:val="756278F4"/>
     <w:multiLevelType w:val="hybridMultilevel"/>
     <w:tmpl w:val="A8F405D4"/>
@@ -11905,7 +12378,7 @@
       </w:pPr>
     </w:lvl>
   </w:abstractNum>
-  <w:abstractNum w:abstractNumId="54" w15:restartNumberingAfterBreak="0">
+  <w:abstractNum w:abstractNumId="57" w15:restartNumberingAfterBreak="0">
     <w:nsid w:val="75F7474F"/>
     <w:multiLevelType w:val="hybridMultilevel"/>
     <w:tmpl w:val="EB18886E"/>
@@ -11991,7 +12464,7 @@
       </w:pPr>
     </w:lvl>
   </w:abstractNum>
-  <w:abstractNum w:abstractNumId="55" w15:restartNumberingAfterBreak="0">
+  <w:abstractNum w:abstractNumId="58" w15:restartNumberingAfterBreak="0">
     <w:nsid w:val="77000227"/>
     <w:multiLevelType w:val="hybridMultilevel"/>
     <w:tmpl w:val="050E5DBE"/>
@@ -12077,7 +12550,7 @@
       </w:pPr>
     </w:lvl>
   </w:abstractNum>
-  <w:abstractNum w:abstractNumId="56" w15:restartNumberingAfterBreak="0">
+  <w:abstractNum w:abstractNumId="59" w15:restartNumberingAfterBreak="0">
     <w:nsid w:val="78CA3E3C"/>
     <w:multiLevelType w:val="hybridMultilevel"/>
     <w:tmpl w:val="2F7AA642"/>
@@ -12190,7 +12663,7 @@
       </w:rPr>
     </w:lvl>
   </w:abstractNum>
-  <w:abstractNum w:abstractNumId="57" w15:restartNumberingAfterBreak="0">
+  <w:abstractNum w:abstractNumId="60" w15:restartNumberingAfterBreak="0">
     <w:nsid w:val="7A4E5277"/>
     <w:multiLevelType w:val="hybridMultilevel"/>
     <w:tmpl w:val="2168F502"/>
@@ -12276,7 +12749,7 @@
       </w:pPr>
     </w:lvl>
   </w:abstractNum>
-  <w:abstractNum w:abstractNumId="58" w15:restartNumberingAfterBreak="0">
+  <w:abstractNum w:abstractNumId="61" w15:restartNumberingAfterBreak="0">
     <w:nsid w:val="7C8D710D"/>
     <w:multiLevelType w:val="hybridMultilevel"/>
     <w:tmpl w:val="B3F6825C"/>
@@ -12365,7 +12838,7 @@
       </w:pPr>
     </w:lvl>
   </w:abstractNum>
-  <w:abstractNum w:abstractNumId="59" w15:restartNumberingAfterBreak="0">
+  <w:abstractNum w:abstractNumId="62" w15:restartNumberingAfterBreak="0">
     <w:nsid w:val="7F71610A"/>
     <w:multiLevelType w:val="hybridMultilevel"/>
     <w:tmpl w:val="F5008546"/>
@@ -12452,184 +12925,193 @@
     </w:lvl>
   </w:abstractNum>
   <w:num w:numId="1">
+    <w:abstractNumId w:val="53"/>
+  </w:num>
+  <w:num w:numId="2">
+    <w:abstractNumId w:val="27"/>
+  </w:num>
+  <w:num w:numId="3">
+    <w:abstractNumId w:val="10"/>
+  </w:num>
+  <w:num w:numId="4">
+    <w:abstractNumId w:val="17"/>
+  </w:num>
+  <w:num w:numId="5">
+    <w:abstractNumId w:val="61"/>
+  </w:num>
+  <w:num w:numId="6">
+    <w:abstractNumId w:val="25"/>
+  </w:num>
+  <w:num w:numId="7">
+    <w:abstractNumId w:val="16"/>
+  </w:num>
+  <w:num w:numId="8">
+    <w:abstractNumId w:val="2"/>
+  </w:num>
+  <w:num w:numId="9">
+    <w:abstractNumId w:val="49"/>
+  </w:num>
+  <w:num w:numId="10">
+    <w:abstractNumId w:val="28"/>
+  </w:num>
+  <w:num w:numId="11">
+    <w:abstractNumId w:val="36"/>
+  </w:num>
+  <w:num w:numId="12">
+    <w:abstractNumId w:val="24"/>
+  </w:num>
+  <w:num w:numId="13">
+    <w:abstractNumId w:val="29"/>
+  </w:num>
+  <w:num w:numId="14">
+    <w:abstractNumId w:val="12"/>
+  </w:num>
+  <w:num w:numId="15">
+    <w:abstractNumId w:val="23"/>
+  </w:num>
+  <w:num w:numId="16">
     <w:abstractNumId w:val="50"/>
   </w:num>
-  <w:num w:numId="2">
-    <w:abstractNumId w:val="25"/>
+  <w:num w:numId="17">
+    <w:abstractNumId w:val="44"/>
   </w:num>
-  <w:num w:numId="3">
-    <w:abstractNumId w:val="8"/>
+  <w:num w:numId="18">
+    <w:abstractNumId w:val="60"/>
   </w:num>
-  <w:num w:numId="4">
+  <w:num w:numId="19">
+    <w:abstractNumId w:val="51"/>
+  </w:num>
+  <w:num w:numId="20">
+    <w:abstractNumId w:val="48"/>
+  </w:num>
+  <w:num w:numId="21">
     <w:abstractNumId w:val="15"/>
   </w:num>
-  <w:num w:numId="5">
-    <w:abstractNumId w:val="58"/>
-  </w:num>
-  <w:num w:numId="6">
-    <w:abstractNumId w:val="23"/>
-  </w:num>
-  <w:num w:numId="7">
-    <w:abstractNumId w:val="14"/>
-  </w:num>
-  <w:num w:numId="8">
-    <w:abstractNumId w:val="1"/>
-  </w:num>
-  <w:num w:numId="9">
-    <w:abstractNumId w:val="46"/>
-  </w:num>
-  <w:num w:numId="10">
-    <w:abstractNumId w:val="26"/>
-  </w:num>
-  <w:num w:numId="11">
-    <w:abstractNumId w:val="34"/>
-  </w:num>
-  <w:num w:numId="12">
-    <w:abstractNumId w:val="22"/>
-  </w:num>
-  <w:num w:numId="13">
-    <w:abstractNumId w:val="27"/>
-  </w:num>
-  <w:num w:numId="14">
-    <w:abstractNumId w:val="10"/>
-  </w:num>
-  <w:num w:numId="15">
-    <w:abstractNumId w:val="21"/>
-  </w:num>
-  <w:num w:numId="16">
-    <w:abstractNumId w:val="47"/>
-  </w:num>
-  <w:num w:numId="17">
-    <w:abstractNumId w:val="42"/>
-  </w:num>
-  <w:num w:numId="18">
-    <w:abstractNumId w:val="57"/>
-  </w:num>
-  <w:num w:numId="19">
-    <w:abstractNumId w:val="48"/>
-  </w:num>
-  <w:num w:numId="20">
-    <w:abstractNumId w:val="45"/>
-  </w:num>
-  <w:num w:numId="21">
-    <w:abstractNumId w:val="13"/>
-  </w:num>
   <w:num w:numId="22">
-    <w:abstractNumId w:val="7"/>
+    <w:abstractNumId w:val="9"/>
   </w:num>
   <w:num w:numId="23">
-    <w:abstractNumId w:val="59"/>
+    <w:abstractNumId w:val="62"/>
   </w:num>
   <w:num w:numId="24">
     <w:abstractNumId w:val="0"/>
   </w:num>
   <w:num w:numId="25">
+    <w:abstractNumId w:val="39"/>
+  </w:num>
+  <w:num w:numId="26">
+    <w:abstractNumId w:val="34"/>
+  </w:num>
+  <w:num w:numId="27">
+    <w:abstractNumId w:val="47"/>
+  </w:num>
+  <w:num w:numId="28">
+    <w:abstractNumId w:val="41"/>
+  </w:num>
+  <w:num w:numId="29">
+    <w:abstractNumId w:val="56"/>
+  </w:num>
+  <w:num w:numId="30">
+    <w:abstractNumId w:val="54"/>
+  </w:num>
+  <w:num w:numId="31">
+    <w:abstractNumId w:val="40"/>
+  </w:num>
+  <w:num w:numId="32">
+    <w:abstractNumId w:val="30"/>
+  </w:num>
+  <w:num w:numId="33">
+    <w:abstractNumId w:val="14"/>
+  </w:num>
+  <w:num w:numId="34">
+    <w:abstractNumId w:val="5"/>
+  </w:num>
+  <w:num w:numId="35">
+    <w:abstractNumId w:val="32"/>
+  </w:num>
+  <w:num w:numId="36">
+    <w:abstractNumId w:val="13"/>
+  </w:num>
+  <w:num w:numId="37">
+    <w:abstractNumId w:val="19"/>
+  </w:num>
+  <w:num w:numId="38">
+    <w:abstractNumId w:val="43"/>
+  </w:num>
+  <w:num w:numId="39">
+    <w:abstractNumId w:val="57"/>
+  </w:num>
+  <w:num w:numId="40">
+    <w:abstractNumId w:val="42"/>
+  </w:num>
+  <w:num w:numId="41">
+    <w:abstractNumId w:val="4"/>
+  </w:num>
+  <w:num w:numId="42">
+    <w:abstractNumId w:val="58"/>
+  </w:num>
+  <w:num w:numId="43">
+    <w:abstractNumId w:val="20"/>
+  </w:num>
+  <w:num w:numId="44">
     <w:abstractNumId w:val="37"/>
   </w:num>
-  <w:num w:numId="26">
-    <w:abstractNumId w:val="32"/>
+  <w:num w:numId="45">
+    <w:abstractNumId w:val="55"/>
   </w:num>
-  <w:num w:numId="27">
-    <w:abstractNumId w:val="44"/>
+  <w:num w:numId="46">
+    <w:abstractNumId w:val="22"/>
   </w:num>
-  <w:num w:numId="28">
-    <w:abstractNumId w:val="39"/>
+  <w:num w:numId="47">
+    <w:abstractNumId w:val="3"/>
   </w:num>
-  <w:num w:numId="29">
-    <w:abstractNumId w:val="53"/>
+  <w:num w:numId="48">
+    <w:abstractNumId w:val="26"/>
   </w:num>
-  <w:num w:numId="30">
-    <w:abstractNumId w:val="51"/>
+  <w:num w:numId="49">
+    <w:abstractNumId w:val="33"/>
   </w:num>
-  <w:num w:numId="31">
+  <w:num w:numId="50">
+    <w:abstractNumId w:val="59"/>
+  </w:num>
+  <w:num w:numId="51">
+    <w:abstractNumId w:val="35"/>
+  </w:num>
+  <w:num w:numId="52">
+    <w:abstractNumId w:val="52"/>
+  </w:num>
+  <w:num w:numId="53">
+    <w:abstractNumId w:val="31"/>
+  </w:num>
+  <w:num w:numId="54">
+    <w:abstractNumId w:val="21"/>
+  </w:num>
+  <w:num w:numId="55">
+    <w:abstractNumId w:val="11"/>
+  </w:num>
+  <w:num w:numId="56">
+    <w:abstractNumId w:val="18"/>
+  </w:num>
+  <w:num w:numId="57">
+    <w:abstractNumId w:val="8"/>
+  </w:num>
+  <w:num w:numId="58">
+    <w:abstractNumId w:val="45"/>
+  </w:num>
+  <w:num w:numId="59">
     <w:abstractNumId w:val="38"/>
   </w:num>
-  <w:num w:numId="32">
-    <w:abstractNumId w:val="28"/>
-  </w:num>
-  <w:num w:numId="33">
-    <w:abstractNumId w:val="12"/>
-  </w:num>
-  <w:num w:numId="34">
-    <w:abstractNumId w:val="4"/>
-  </w:num>
-  <w:num w:numId="35">
-    <w:abstractNumId w:val="30"/>
-  </w:num>
-  <w:num w:numId="36">
-    <w:abstractNumId w:val="11"/>
-  </w:num>
-  <w:num w:numId="37">
-    <w:abstractNumId w:val="17"/>
-  </w:num>
-  <w:num w:numId="38">
-    <w:abstractNumId w:val="41"/>
-  </w:num>
-  <w:num w:numId="39">
-    <w:abstractNumId w:val="54"/>
-  </w:num>
-  <w:num w:numId="40">
-    <w:abstractNumId w:val="40"/>
-  </w:num>
-  <w:num w:numId="41">
-    <w:abstractNumId w:val="3"/>
-  </w:num>
-  <w:num w:numId="42">
-    <w:abstractNumId w:val="55"/>
-  </w:num>
-  <w:num w:numId="43">
-    <w:abstractNumId w:val="18"/>
-  </w:num>
-  <w:num w:numId="44">
-    <w:abstractNumId w:val="35"/>
-  </w:num>
-  <w:num w:numId="45">
-    <w:abstractNumId w:val="52"/>
-  </w:num>
-  <w:num w:numId="46">
-    <w:abstractNumId w:val="20"/>
-  </w:num>
-  <w:num w:numId="47">
-    <w:abstractNumId w:val="2"/>
-  </w:num>
-  <w:num w:numId="48">
-    <w:abstractNumId w:val="24"/>
-  </w:num>
-  <w:num w:numId="49">
-    <w:abstractNumId w:val="31"/>
-  </w:num>
-  <w:num w:numId="50">
-    <w:abstractNumId w:val="56"/>
-  </w:num>
-  <w:num w:numId="51">
-    <w:abstractNumId w:val="33"/>
-  </w:num>
-  <w:num w:numId="52">
-    <w:abstractNumId w:val="49"/>
-  </w:num>
-  <w:num w:numId="53">
-    <w:abstractNumId w:val="29"/>
-  </w:num>
-  <w:num w:numId="54">
-    <w:abstractNumId w:val="19"/>
-  </w:num>
-  <w:num w:numId="55">
-    <w:abstractNumId w:val="9"/>
-  </w:num>
-  <w:num w:numId="56">
-    <w:abstractNumId w:val="16"/>
-  </w:num>
-  <w:num w:numId="57">
+  <w:num w:numId="60">
     <w:abstractNumId w:val="6"/>
   </w:num>
-  <w:num w:numId="58">
-    <w:abstractNumId w:val="43"/>
+  <w:num w:numId="61">
+    <w:abstractNumId w:val="1"/>
   </w:num>
-  <w:num w:numId="59">
-    <w:abstractNumId w:val="36"/>
+  <w:num w:numId="62">
+    <w:abstractNumId w:val="46"/>
   </w:num>
-  <w:num w:numId="60">
-    <w:abstractNumId w:val="5"/>
+  <w:num w:numId="63">
+    <w:abstractNumId w:val="7"/>
   </w:num>
   <w:numIdMacAtCleanup w:val="54"/>
 </w:numbering>

</xml_diff>

<commit_message>
Added Furniture movement code
Work done on 14th February 2017
</commit_message>
<xml_diff>
--- a/Project Journal.docx
+++ b/Project Journal.docx
@@ -88,21 +88,7 @@
         <w:rPr>
           <w:strike/>
         </w:rPr>
-        <w:t xml:space="preserve">Begin initial Unity project set up, and create initial basic scripts such as </w:t>
-      </w:r>
-      <w:proofErr w:type="spellStart"/>
-      <w:r>
-        <w:rPr>
-          <w:strike/>
-        </w:rPr>
-        <w:t>WorldController</w:t>
-      </w:r>
-      <w:proofErr w:type="spellEnd"/>
-      <w:r>
-        <w:rPr>
-          <w:strike/>
-        </w:rPr>
-        <w:t>.</w:t>
+        <w:t>Begin initial Unity project set up, and create initial basic scripts such as WorldController.</w:t>
       </w:r>
     </w:p>
     <w:p/>
@@ -240,14 +226,7 @@
     <w:p>
       <w:r>
         <w:tab/>
-      </w:r>
-      <w:proofErr w:type="gramStart"/>
-      <w:r>
-        <w:t>Similarly</w:t>
-      </w:r>
-      <w:proofErr w:type="gramEnd"/>
-      <w:r>
-        <w:t xml:space="preserve"> to the tile sheet, the game world can be easily split into coordinates, making it easy to match the location needed for the sprite to be, and where it is on the tile sheet.</w:t>
+        <w:t>Similarly to the tile sheet, the game world can be easily split into coordinates, making it easy to match the location needed for the sprite to be, and where it is on the tile sheet.</w:t>
       </w:r>
     </w:p>
     <w:p>
@@ -284,15 +263,7 @@
     <w:p>
       <w:r>
         <w:tab/>
-        <w:t xml:space="preserve">The character occupies a single </w:t>
-      </w:r>
-      <w:proofErr w:type="gramStart"/>
-      <w:r>
-        <w:t>tiles</w:t>
-      </w:r>
-      <w:proofErr w:type="gramEnd"/>
-      <w:r>
-        <w:t>, or a few tiles, just like the walls and floors do. So they also have a position and therefore can be manipulated easily.</w:t>
+        <w:t>The character occupies a single tiles, or a few tiles, just like the walls and floors do. So they also have a position and therefore can be manipulated easily.</w:t>
       </w:r>
     </w:p>
     <w:p>
@@ -1431,13 +1402,8 @@
       </w:r>
     </w:p>
     <w:p>
-      <w:proofErr w:type="spellStart"/>
-      <w:r>
-        <w:t>Rimworld</w:t>
-      </w:r>
-      <w:proofErr w:type="spellEnd"/>
-      <w:r>
-        <w:t xml:space="preserve"> - </w:t>
+      <w:r>
+        <w:t xml:space="preserve">Rimworld - </w:t>
       </w:r>
       <w:hyperlink r:id="rId9" w:history="1">
         <w:r>
@@ -1498,13 +1464,8 @@
       </w:r>
     </w:p>
     <w:p>
-      <w:proofErr w:type="spellStart"/>
-      <w:r>
-        <w:t>Rimworld</w:t>
-      </w:r>
-      <w:proofErr w:type="spellEnd"/>
-      <w:r>
-        <w:t xml:space="preserve"> – </w:t>
+      <w:r>
+        <w:t xml:space="preserve">Rimworld – </w:t>
       </w:r>
     </w:p>
     <w:p>
@@ -1624,11 +1585,9 @@
           <w:numId w:val="18"/>
         </w:numPr>
       </w:pPr>
-      <w:proofErr w:type="spellStart"/>
       <w:r>
         <w:t>CharacterSpriteController</w:t>
       </w:r>
-      <w:proofErr w:type="spellEnd"/>
     </w:p>
     <w:p>
       <w:pPr>
@@ -1664,13 +1623,8 @@
           <w:numId w:val="19"/>
         </w:numPr>
       </w:pPr>
-      <w:proofErr w:type="spellStart"/>
-      <w:r>
-        <w:t>CharacterSpriteController</w:t>
-      </w:r>
-      <w:proofErr w:type="spellEnd"/>
-      <w:r>
-        <w:t xml:space="preserve"> - This is a controller in charge of all the sprites used for the characters. If sprites get changed, or added during gameplay, this class sets all the correct settings for the game objects.</w:t>
+      <w:r>
+        <w:t>CharacterSpriteController - This is a controller in charge of all the sprites used for the characters. If sprites get changed, or added during gameplay, this class sets all the correct settings for the game objects.</w:t>
       </w:r>
     </w:p>
     <w:p/>
@@ -2331,15 +2285,7 @@
         <w:t xml:space="preserve"> </w:t>
       </w:r>
       <w:r>
-        <w:t xml:space="preserve">S. Koenig, “A comparison of fast search real-time situated agents,” in Proc. </w:t>
-      </w:r>
-      <w:proofErr w:type="spellStart"/>
-      <w:r>
-        <w:t>Autonom</w:t>
-      </w:r>
-      <w:proofErr w:type="spellEnd"/>
-      <w:r>
-        <w:t>. Agents Multi-Agent Syst. (AAMAS), 2004.</w:t>
+        <w:t>S. Koenig, “A comparison of fast search real-time situated agents,” in Proc. Autonom. Agents Multi-Agent Syst. (AAMAS), 2004.</w:t>
       </w:r>
     </w:p>
     <w:p>
@@ -2351,96 +2297,17 @@
         <w:t xml:space="preserve"> </w:t>
       </w:r>
       <w:r>
-        <w:t xml:space="preserve">S. Koenig and M. </w:t>
-      </w:r>
-      <w:proofErr w:type="spellStart"/>
-      <w:r>
-        <w:t>Likhachev</w:t>
-      </w:r>
-      <w:proofErr w:type="spellEnd"/>
-      <w:r>
-        <w:t xml:space="preserve">, “Real-time adaptive A*,” in Proc. </w:t>
-      </w:r>
-      <w:proofErr w:type="spellStart"/>
-      <w:r>
-        <w:t>Autonom</w:t>
-      </w:r>
-      <w:proofErr w:type="spellEnd"/>
-      <w:r>
-        <w:t>. Agents Multi-Agent Syst. (AAMAS), 2006.</w:t>
-      </w:r>
-    </w:p>
-    <w:p>
-      <w:r>
-        <w:t xml:space="preserve">[5] </w:t>
-      </w:r>
-      <w:proofErr w:type="spellStart"/>
-      <w:r>
-        <w:t>Björnsson</w:t>
-      </w:r>
-      <w:proofErr w:type="spellEnd"/>
-      <w:r>
-        <w:t xml:space="preserve">, </w:t>
-      </w:r>
-      <w:proofErr w:type="spellStart"/>
-      <w:proofErr w:type="gramStart"/>
-      <w:r>
-        <w:t>Yngvi;Vadim</w:t>
-      </w:r>
-      <w:proofErr w:type="spellEnd"/>
-      <w:proofErr w:type="gramEnd"/>
-      <w:r>
-        <w:t xml:space="preserve"> </w:t>
-      </w:r>
-      <w:proofErr w:type="spellStart"/>
-      <w:r>
-        <w:t>Bulitko</w:t>
-      </w:r>
-      <w:proofErr w:type="spellEnd"/>
-      <w:r>
-        <w:t xml:space="preserve"> ; Nathan Sturtevant. TBA*: Time-Bounded A*. Twenty-first International Joint Conference on Artificial Intelligence (IJCAI-09);2009ˈ 431-436.</w:t>
-      </w:r>
-    </w:p>
-    <w:p>
-      <w:r>
-        <w:t>[6</w:t>
-      </w:r>
-      <w:proofErr w:type="gramStart"/>
-      <w:r>
-        <w:t xml:space="preserve">]  </w:t>
-      </w:r>
-      <w:proofErr w:type="spellStart"/>
-      <w:r>
-        <w:t>Björnsson</w:t>
-      </w:r>
-      <w:proofErr w:type="spellEnd"/>
-      <w:proofErr w:type="gramEnd"/>
-      <w:r>
-        <w:t xml:space="preserve">, </w:t>
-      </w:r>
-      <w:proofErr w:type="spellStart"/>
-      <w:r>
-        <w:t>Yngvi</w:t>
-      </w:r>
-      <w:proofErr w:type="spellEnd"/>
-      <w:r>
-        <w:t xml:space="preserve">; </w:t>
-      </w:r>
-      <w:proofErr w:type="spellStart"/>
-      <w:r>
-        <w:t>Enzenberger</w:t>
-      </w:r>
-      <w:proofErr w:type="spellEnd"/>
-      <w:r>
-        <w:t xml:space="preserve">, Markus; </w:t>
-      </w:r>
-      <w:proofErr w:type="spellStart"/>
-      <w:r>
-        <w:t>Holte</w:t>
-      </w:r>
-      <w:proofErr w:type="spellEnd"/>
-      <w:r>
-        <w:t>, Robert C. Fringe Search: Beating A* at Pathfinding Game Maps; IEEE 2005 Symposium on Computational Intelligence and Games, 2005, 125-132.</w:t>
+        <w:t>S. Koenig and M. Likhachev, “Real-time adaptive A*,” in Proc. Autonom. Agents Multi-Agent Syst. (AAMAS), 2006.</w:t>
+      </w:r>
+    </w:p>
+    <w:p>
+      <w:r>
+        <w:t>[5] Björnsson, Yngvi;Vadim Bulitko ; Nathan Sturtevant. TBA*: Time-Bounded A*. Twenty-first International Joint Conference on Artificial Intelligence (IJCAI-09);2009ˈ 431-436.</w:t>
+      </w:r>
+    </w:p>
+    <w:p>
+      <w:r>
+        <w:t>[6]  Björnsson, Yngvi; Enzenberger, Markus; Holte, Robert C. Fringe Search: Beating A* at Pathfinding Game Maps; IEEE 2005 Symposium on Computational Intelligence and Games, 2005, 125-132.</w:t>
       </w:r>
     </w:p>
     <w:p/>
@@ -2930,15 +2797,7 @@
         <w:ind w:left="1080"/>
       </w:pPr>
       <w:r>
-        <w:t xml:space="preserve">The iterative-deepening depth-first search (IDDFS) searches each possible path in turn until it reaches a threshold or goal. The threshold determines how </w:t>
-      </w:r>
-      <w:proofErr w:type="gramStart"/>
-      <w:r>
-        <w:t>far( or</w:t>
-      </w:r>
-      <w:proofErr w:type="gramEnd"/>
-      <w:r>
-        <w:t xml:space="preserve"> deep) along </w:t>
+        <w:t xml:space="preserve">The iterative-deepening depth-first search (IDDFS) searches each possible path in turn until it reaches a threshold or goal. The threshold determines how far( or deep) along </w:t>
       </w:r>
       <w:r>
         <w:lastRenderedPageBreak/>
@@ -3017,15 +2876,7 @@
     </w:p>
     <w:p>
       <w:r>
-        <w:t xml:space="preserve">[1] S. J. Russell, P. </w:t>
-      </w:r>
-      <w:proofErr w:type="spellStart"/>
-      <w:r>
-        <w:t>Norvig</w:t>
-      </w:r>
-      <w:proofErr w:type="spellEnd"/>
-      <w:r>
-        <w:t>, J. F. Candy, J. M. Malik, and D. D. Edwards, Artificial Intelligence: A Modern Approach. Upper Saddle River, NJ, USA: Prentice-Hall, Inc., 1996.</w:t>
+        <w:t>[1] S. J. Russell, P. Norvig, J. F. Candy, J. M. Malik, and D. D. Edwards, Artificial Intelligence: A Modern Approach. Upper Saddle River, NJ, USA: Prentice-Hall, Inc., 1996.</w:t>
       </w:r>
     </w:p>
     <w:p>
@@ -3036,31 +2887,7 @@
         <w:t xml:space="preserve"> </w:t>
       </w:r>
       <w:r>
-        <w:t xml:space="preserve">R. E. </w:t>
-      </w:r>
-      <w:proofErr w:type="spellStart"/>
-      <w:r>
-        <w:t>Korf</w:t>
-      </w:r>
-      <w:proofErr w:type="spellEnd"/>
-      <w:r>
-        <w:t xml:space="preserve">, “Depth-first iterative-deepening: An optimal admissible tree search,” </w:t>
-      </w:r>
-      <w:proofErr w:type="spellStart"/>
-      <w:r>
-        <w:t>Artif</w:t>
-      </w:r>
-      <w:proofErr w:type="spellEnd"/>
-      <w:r>
-        <w:t xml:space="preserve">. </w:t>
-      </w:r>
-      <w:proofErr w:type="spellStart"/>
-      <w:r>
-        <w:t>Intell</w:t>
-      </w:r>
-      <w:proofErr w:type="spellEnd"/>
-      <w:r>
-        <w:t>., vol. 27, no. 1, pp. 97–109, Sep. 1985. [Online]. Available: http://dx.doi.org/10.1016/0004-3702(85)90084-0</w:t>
+        <w:t>R. E. Korf, “Depth-first iterative-deepening: An optimal admissible tree search,” Artif. Intell., vol. 27, no. 1, pp. 97–109, Sep. 1985. [Online]. Available: http://dx.doi.org/10.1016/0004-3702(85)90084-0</w:t>
       </w:r>
     </w:p>
     <w:p>
@@ -3072,39 +2899,7 @@
         <w:t xml:space="preserve"> </w:t>
       </w:r>
       <w:r>
-        <w:t xml:space="preserve">Y. </w:t>
-      </w:r>
-      <w:proofErr w:type="spellStart"/>
-      <w:r>
-        <w:t>Bjornsson</w:t>
-      </w:r>
-      <w:proofErr w:type="spellEnd"/>
-      <w:r>
-        <w:t xml:space="preserve">, M. </w:t>
-      </w:r>
-      <w:proofErr w:type="spellStart"/>
-      <w:r>
-        <w:t>Enzenberger</w:t>
-      </w:r>
-      <w:proofErr w:type="spellEnd"/>
-      <w:r>
-        <w:t xml:space="preserve">, R. C. </w:t>
-      </w:r>
-      <w:proofErr w:type="spellStart"/>
-      <w:r>
-        <w:t>Holte</w:t>
-      </w:r>
-      <w:proofErr w:type="spellEnd"/>
-      <w:r>
-        <w:t xml:space="preserve">, and J. Schaeffer, “Fringe ¨ search: beating A at pathfinding on game maps,” in </w:t>
-      </w:r>
-      <w:proofErr w:type="gramStart"/>
-      <w:r>
-        <w:t>In</w:t>
-      </w:r>
-      <w:proofErr w:type="gramEnd"/>
-      <w:r>
-        <w:t xml:space="preserve"> Proceedings of IEEE Symposium on Computational Intelligence and Games, 2005, pp. 125–132.</w:t>
+        <w:t>Y. Bjornsson, M. Enzenberger, R. C. Holte, and J. Schaeffer, “Fringe ¨ search: beating A at pathfinding on game maps,” in In Proceedings of IEEE Symposium on Computational Intelligence and Games, 2005, pp. 125–132.</w:t>
       </w:r>
     </w:p>
     <w:p>
@@ -3115,31 +2910,7 @@
         <w:t xml:space="preserve"> </w:t>
       </w:r>
       <w:r>
-        <w:t xml:space="preserve">C. </w:t>
-      </w:r>
-      <w:proofErr w:type="spellStart"/>
-      <w:r>
-        <w:t>Moldenhauer</w:t>
-      </w:r>
-      <w:proofErr w:type="spellEnd"/>
-      <w:r>
-        <w:t xml:space="preserve">, A. </w:t>
-      </w:r>
-      <w:proofErr w:type="spellStart"/>
-      <w:r>
-        <w:t>Felner</w:t>
-      </w:r>
-      <w:proofErr w:type="spellEnd"/>
-      <w:r>
-        <w:t>, N. R. Sturtevant, and J. Schaeffer, “</w:t>
-      </w:r>
-      <w:proofErr w:type="spellStart"/>
-      <w:r>
-        <w:t>Singlefrontier</w:t>
-      </w:r>
-      <w:proofErr w:type="spellEnd"/>
-      <w:r>
-        <w:t xml:space="preserve"> bidirectional search,” in Proceedings of the Third Annual Symposium on Combinatorial Search, SOCS 2010, Stone Mountain, Atlanta, Georgia, USA, July 8-10, 2010. AAAI Press, 2010.</w:t>
+        <w:t>C. Moldenhauer, A. Felner, N. R. Sturtevant, and J. Schaeffer, “Singlefrontier bidirectional search,” in Proceedings of the Third Annual Symposium on Combinatorial Search, SOCS 2010, Stone Mountain, Atlanta, Georgia, USA, July 8-10, 2010. AAAI Press, 2010.</w:t>
       </w:r>
     </w:p>
     <w:p>
@@ -3150,23 +2921,7 @@
         <w:t xml:space="preserve"> </w:t>
       </w:r>
       <w:r>
-        <w:t xml:space="preserve">L. </w:t>
-      </w:r>
-      <w:proofErr w:type="spellStart"/>
-      <w:r>
-        <w:t>Hongyun</w:t>
-      </w:r>
-      <w:proofErr w:type="spellEnd"/>
-      <w:r>
-        <w:t xml:space="preserve">, J. Xiao, and J. </w:t>
-      </w:r>
-      <w:proofErr w:type="spellStart"/>
-      <w:r>
-        <w:t>Hehua</w:t>
-      </w:r>
-      <w:proofErr w:type="spellEnd"/>
-      <w:r>
-        <w:t>, “Multi-goal path planning algorithm for mobile robots in grid space,” in The Proceedings of the 25th Chinese Control and Decision Conference (CCDC), May 2013, May 2013, pp. 2872–2876.</w:t>
+        <w:t>L. Hongyun, J. Xiao, and J. Hehua, “Multi-goal path planning algorithm for mobile robots in grid space,” in The Proceedings of the 25th Chinese Control and Decision Conference (CCDC), May 2013, May 2013, pp. 2872–2876.</w:t>
       </w:r>
     </w:p>
     <w:p>
@@ -3177,15 +2932,7 @@
         <w:t xml:space="preserve"> </w:t>
       </w:r>
       <w:r>
-        <w:t xml:space="preserve">A. M. </w:t>
-      </w:r>
-      <w:proofErr w:type="spellStart"/>
-      <w:r>
-        <w:t>Parodi</w:t>
-      </w:r>
-      <w:proofErr w:type="spellEnd"/>
-      <w:r>
-        <w:t>, “Multi-goal real-time global path planning for an autonomous land vehicle using a high-speed graph search processor,” in Proceedings of the 1985 IEEE International Conference on Robotics and Automation, vol. 2, Mar 1985, pp. 161–167.</w:t>
+        <w:t>A. M. Parodi, “Multi-goal real-time global path planning for an autonomous land vehicle using a high-speed graph search processor,” in Proceedings of the 1985 IEEE International Conference on Robotics and Automation, vol. 2, Mar 1985, pp. 161–167.</w:t>
       </w:r>
     </w:p>
     <w:p>
@@ -3195,23 +2942,7 @@
     </w:p>
     <w:p>
       <w:r>
-        <w:t xml:space="preserve">[8] K. L. Lim, L. S. </w:t>
-      </w:r>
-      <w:proofErr w:type="spellStart"/>
-      <w:r>
-        <w:t>Yeong</w:t>
-      </w:r>
-      <w:proofErr w:type="spellEnd"/>
-      <w:r>
-        <w:t xml:space="preserve">, K. P. Seng, and L.-M. </w:t>
-      </w:r>
-      <w:proofErr w:type="spellStart"/>
-      <w:r>
-        <w:t>Ang</w:t>
-      </w:r>
-      <w:proofErr w:type="spellEnd"/>
-      <w:r>
-        <w:t>, “A simplified implementation of the boundary iterative-deepening depth-first search algorithm,” in Proceedings of the 13th International Conference on Electronics, Information and Communication, ICEIC 2014, Jan 2014, pp. 173–174.</w:t>
+        <w:t>[8] K. L. Lim, L. S. Yeong, K. P. Seng, and L.-M. Ang, “A simplified implementation of the boundary iterative-deepening depth-first search algorithm,” in Proceedings of the 13th International Conference on Electronics, Information and Communication, ICEIC 2014, Jan 2014, pp. 173–174.</w:t>
       </w:r>
     </w:p>
     <w:p/>
@@ -3659,15 +3390,7 @@
     <w:p>
       <w:r>
         <w:tab/>
-        <w:t xml:space="preserve">Pathfinding in theory implemented. Cannot be tested until UI is created to allow a move order to be given to the character in the game. This will be done next session. A set of scripts were used to implement Priority Queues which simplify the code and allows the </w:t>
-      </w:r>
-      <w:proofErr w:type="spellStart"/>
-      <w:r>
-        <w:t>openSet</w:t>
-      </w:r>
-      <w:proofErr w:type="spellEnd"/>
-      <w:r>
-        <w:t xml:space="preserve"> queue to be ordered by lowest node cost (available here: &lt;</w:t>
+        <w:t>Pathfinding in theory implemented. Cannot be tested until UI is created to allow a move order to be given to the character in the game. This will be done next session. A set of scripts were used to implement Priority Queues which simplify the code and allows the openSet queue to be ordered by lowest node cost (available here: &lt;</w:t>
       </w:r>
       <w:r>
         <w:t xml:space="preserve"> </w:t>
@@ -3680,16 +3403,11 @@
           <w:t>https://github.com/BlueRaja/High-Speed-Priority-Queue-for-C-Sharp</w:t>
         </w:r>
       </w:hyperlink>
-      <w:proofErr w:type="gramStart"/>
       <w:r>
         <w:t xml:space="preserve">&gt; </w:t>
       </w:r>
       <w:r>
-        <w:t>)</w:t>
-      </w:r>
-      <w:proofErr w:type="gramEnd"/>
-      <w:r>
-        <w:t xml:space="preserve">. </w:t>
+        <w:t xml:space="preserve">). </w:t>
       </w:r>
     </w:p>
     <w:p>
@@ -3731,15 +3449,7 @@
         <w:t xml:space="preserve"> the tileGraph must be incorrect and a new one if created.</w:t>
       </w:r>
       <w:r>
-        <w:t xml:space="preserve"> If the next tile is enterable soon, the function returns which will cause the character to stop moving. If the tile is enterable, the character checks to see if there is a piece of furniture there; if there is, the movement speed is slowed according to the movement cost of the furniture. A </w:t>
-      </w:r>
-      <w:proofErr w:type="spellStart"/>
-      <w:r>
-        <w:t>SetDestination</w:t>
-      </w:r>
-      <w:proofErr w:type="spellEnd"/>
-      <w:r>
-        <w:t xml:space="preserve"> function is also created which simply sets the m_destTile variable and will trigger movement on the next frame if needed and allowed.</w:t>
+        <w:t xml:space="preserve"> If the next tile is enterable soon, the function returns which will cause the character to stop moving. If the tile is enterable, the character checks to see if there is a piece of furniture there; if there is, the movement speed is slowed according to the movement cost of the furniture. A SetDestination function is also created which simply sets the m_destTile variable and will trigger movement on the next frame if needed and allowed.</w:t>
       </w:r>
     </w:p>
     <w:p>
@@ -3933,39 +3643,7 @@
     <w:p>
       <w:r>
         <w:tab/>
-        <w:t xml:space="preserve">Added ‘Go </w:t>
-      </w:r>
-      <w:proofErr w:type="gramStart"/>
-      <w:r>
-        <w:t>To</w:t>
-      </w:r>
-      <w:proofErr w:type="gramEnd"/>
-      <w:r>
-        <w:t xml:space="preserve">’ button which changes the mouse mode in the </w:t>
-      </w:r>
-      <w:proofErr w:type="spellStart"/>
-      <w:r>
-        <w:t>MouseController</w:t>
-      </w:r>
-      <w:proofErr w:type="spellEnd"/>
-      <w:r>
-        <w:t xml:space="preserve"> Class to </w:t>
-      </w:r>
-      <w:proofErr w:type="spellStart"/>
-      <w:r>
-        <w:t>CharacterWalk</w:t>
-      </w:r>
-      <w:proofErr w:type="spellEnd"/>
-      <w:r>
-        <w:t xml:space="preserve">. While in </w:t>
-      </w:r>
-      <w:proofErr w:type="spellStart"/>
-      <w:r>
-        <w:t>CharacterWalk</w:t>
-      </w:r>
-      <w:proofErr w:type="spellEnd"/>
-      <w:r>
-        <w:t xml:space="preserve"> mode, clicking a tile will cause the first character’s m_destTile to change to that tile. Then during the next update, the difference should be recognised </w:t>
+        <w:t xml:space="preserve">Added ‘Go To’ button which changes the mouse mode in the MouseController Class to CharacterWalk. While in CharacterWalk mode, clicking a tile will cause the first character’s m_destTile to change to that tile. Then during the next update, the difference should be recognised </w:t>
       </w:r>
       <w:r>
         <w:t>and the pathfinding should begin</w:t>
@@ -3979,69 +3657,13 @@
         <w:ind w:firstLine="720"/>
       </w:pPr>
       <w:r>
-        <w:t xml:space="preserve">On initial testing, the character was not moving. Debugging found that the character’s position was moving correctly, but the </w:t>
-      </w:r>
-      <w:proofErr w:type="spellStart"/>
-      <w:r>
-        <w:t>GameObject</w:t>
-      </w:r>
-      <w:proofErr w:type="spellEnd"/>
-      <w:r>
-        <w:t xml:space="preserve"> was not updating. </w:t>
+        <w:t xml:space="preserve">On initial testing, the character was not moving. Debugging found that the character’s position was moving correctly, but the GameObject was not updating. </w:t>
       </w:r>
     </w:p>
     <w:p>
       <w:r>
         <w:tab/>
-        <w:t xml:space="preserve">Added </w:t>
-      </w:r>
-      <w:proofErr w:type="spellStart"/>
-      <w:r>
-        <w:t>OnCharacterMoved</w:t>
-      </w:r>
-      <w:proofErr w:type="spellEnd"/>
-      <w:r>
-        <w:t xml:space="preserve"> function to </w:t>
-      </w:r>
-      <w:proofErr w:type="spellStart"/>
-      <w:r>
-        <w:t>CharacterSpriteController</w:t>
-      </w:r>
-      <w:proofErr w:type="spellEnd"/>
-      <w:r>
-        <w:t xml:space="preserve"> which runs if a character’s </w:t>
-      </w:r>
-      <w:proofErr w:type="spellStart"/>
-      <w:r>
-        <w:t>OnChanged</w:t>
-      </w:r>
-      <w:proofErr w:type="spellEnd"/>
-      <w:r>
-        <w:t xml:space="preserve"> </w:t>
-      </w:r>
-      <w:proofErr w:type="spellStart"/>
-      <w:r>
-        <w:t>callback</w:t>
-      </w:r>
-      <w:proofErr w:type="spellEnd"/>
-      <w:r>
-        <w:t xml:space="preserve"> is active, and is activated when a character is created. The function checks to see if the given character is in the </w:t>
-      </w:r>
-      <w:proofErr w:type="spellStart"/>
-      <w:r>
-        <w:t>GameObjectMap</w:t>
-      </w:r>
-      <w:proofErr w:type="spellEnd"/>
-      <w:r>
-        <w:t xml:space="preserve">, and if it is, the Character’s </w:t>
-      </w:r>
-      <w:proofErr w:type="spellStart"/>
-      <w:r>
-        <w:t>GameObject</w:t>
-      </w:r>
-      <w:proofErr w:type="spellEnd"/>
-      <w:r>
-        <w:t xml:space="preserve"> Coordinates are set to the correct values.</w:t>
+        <w:t>Added OnCharacterMoved function to CharacterSpriteController which runs if a character’s OnChanged callback is active, and is activated when a character is created. The function checks to see if the given character is in the GameObjectMap, and if it is, the Character’s GameObject Coordinates are set to the correct values.</w:t>
       </w:r>
     </w:p>
     <w:p>
@@ -4285,15 +3907,7 @@
       </w:r>
       <w:r>
         <w:lastRenderedPageBreak/>
-        <w:t xml:space="preserve">emotion like the human to attract game players [3]. Karim </w:t>
-      </w:r>
-      <w:proofErr w:type="spellStart"/>
-      <w:r>
-        <w:t>Sehaba</w:t>
-      </w:r>
-      <w:proofErr w:type="spellEnd"/>
-      <w:r>
-        <w:t xml:space="preserve"> explains an emotion model for Synthetic Characters with Personality [4].</w:t>
+        <w:t>emotion like the human to attract game players [3]. Karim Sehaba explains an emotion model for Synthetic Characters with Personality [4].</w:t>
       </w:r>
     </w:p>
     <w:p>
@@ -4362,7 +3976,6 @@
         </w:rPr>
         <w:t>α</w:t>
       </w:r>
-      <w:proofErr w:type="gramStart"/>
       <w:r>
         <w:rPr>
           <w:rFonts w:ascii="Cambria Math" w:hAnsi="Cambria Math" w:cs="Cambria Math"/>
@@ -4374,49 +3987,27 @@
           <w:rFonts w:ascii="Cambria Math" w:hAnsi="Cambria Math" w:cs="Cambria Math"/>
           <w:vertAlign w:val="superscript"/>
         </w:rPr>
-        <w:t>[</w:t>
-      </w:r>
-      <w:proofErr w:type="gramEnd"/>
-      <w:r>
-        <w:rPr>
-          <w:rFonts w:ascii="Cambria Math" w:hAnsi="Cambria Math" w:cs="Cambria Math"/>
+        <w:t>[0,1]</w:t>
+      </w:r>
+      <w:r>
+        <w:t xml:space="preserve"> denotes the fuzzy value and b&gt;0 denotes forgetting rate.  </w:t>
+      </w:r>
+    </w:p>
+    <w:p>
+      <w:pPr>
+        <w:ind w:left="720"/>
+      </w:pPr>
+      <w:r>
+        <w:t>α</w:t>
+      </w:r>
+      <w:r>
+        <w:t xml:space="preserve"> = ae</w:t>
+      </w:r>
+      <w:r>
+        <w:rPr>
           <w:vertAlign w:val="superscript"/>
         </w:rPr>
-        <w:t>0,1]</w:t>
-      </w:r>
-      <w:r>
-        <w:t xml:space="preserve"> denotes the fuzzy value and b&gt;0 denotes forgetting rate.  </w:t>
-      </w:r>
-    </w:p>
-    <w:p>
-      <w:pPr>
-        <w:ind w:left="720"/>
-      </w:pPr>
-      <w:r>
-        <w:t>α</w:t>
-      </w:r>
-      <w:r>
-        <w:t xml:space="preserve"> = ae</w:t>
-      </w:r>
-      <w:r>
-        <w:rPr>
-          <w:vertAlign w:val="superscript"/>
-        </w:rPr>
-        <w:t>(-</w:t>
-      </w:r>
-      <w:proofErr w:type="spellStart"/>
-      <w:r>
-        <w:rPr>
-          <w:vertAlign w:val="superscript"/>
-        </w:rPr>
-        <w:t>bt</w:t>
-      </w:r>
-      <w:proofErr w:type="spellEnd"/>
-      <w:r>
-        <w:rPr>
-          <w:vertAlign w:val="superscript"/>
-        </w:rPr>
-        <w:t>)</w:t>
+        <w:t>(-bt)</w:t>
       </w:r>
       <w:r>
         <w:t xml:space="preserve"> + c.</w:t>
@@ -4570,15 +4161,7 @@
         <w:pStyle w:val="ListParagraph"/>
       </w:pPr>
       <w:r>
-        <w:t xml:space="preserve">An example of short term goals would be picking up an item while pursuing a long term goal. These decisions in particular are related to the current state of the player. For example, a player with low health tries to pick up a health pack on </w:t>
-      </w:r>
-      <w:proofErr w:type="spellStart"/>
-      <w:r>
-        <w:t>it's</w:t>
-      </w:r>
-      <w:proofErr w:type="spellEnd"/>
-      <w:r>
-        <w:t xml:space="preserve"> way to attack the enemy base. The pheromone map provides necessary information for choosing between items and selecting a suitable path to pick up the health</w:t>
+        <w:t>An example of short term goals would be picking up an item while pursuing a long term goal. These decisions in particular are related to the current state of the player. For example, a player with low health tries to pick up a health pack on it's way to attack the enemy base. The pheromone map provides necessary information for choosing between items and selecting a suitable path to pick up the health</w:t>
       </w:r>
       <w:r>
         <w:t xml:space="preserve"> pack while minim</w:t>
@@ -4676,52 +4259,12 @@
         <w:t>[1]</w:t>
       </w:r>
       <w:r>
-        <w:t xml:space="preserve"> A. J. </w:t>
-      </w:r>
-      <w:proofErr w:type="spellStart"/>
-      <w:r>
-        <w:t>Champandard</w:t>
-      </w:r>
-      <w:proofErr w:type="spellEnd"/>
-      <w:r>
-        <w:t xml:space="preserve">, AI Game Development: Synthetic Creatures with Learning and Reactive </w:t>
-      </w:r>
-      <w:proofErr w:type="spellStart"/>
-      <w:r>
-        <w:t>Behaviors</w:t>
-      </w:r>
-      <w:proofErr w:type="spellEnd"/>
-      <w:r>
-        <w:t>, New Riders Publishing, Indianapolis, 2003.</w:t>
-      </w:r>
-    </w:p>
-    <w:p>
-      <w:r>
-        <w:t>[2] H. Gomez-</w:t>
-      </w:r>
-      <w:proofErr w:type="spellStart"/>
-      <w:r>
-        <w:t>Gauchia</w:t>
-      </w:r>
-      <w:proofErr w:type="spellEnd"/>
-      <w:r>
-        <w:t xml:space="preserve">, and F. </w:t>
-      </w:r>
-      <w:proofErr w:type="spellStart"/>
-      <w:r>
-        <w:t>Peinado</w:t>
-      </w:r>
-      <w:proofErr w:type="spellEnd"/>
-      <w:r>
-        <w:t xml:space="preserve">, Automatic customization of non-player characters using </w:t>
-      </w:r>
-      <w:proofErr w:type="gramStart"/>
-      <w:r>
-        <w:t>players</w:t>
-      </w:r>
-      <w:proofErr w:type="gramEnd"/>
-      <w:r>
-        <w:t xml:space="preserve"> temperament, Technologies for Interactive Digital Storytelling and Entertainment, Third International Conference, TIDSE 2006, Proceedings (Lecture Notes in Computer Science Vol. 4326), p 241-52, 2006.</w:t>
+        <w:t xml:space="preserve"> A. J. Champandard, AI Game Development: Synthetic Creatures with Learning and Reactive Behaviors, New Riders Publishing, Indianapolis, 2003.</w:t>
+      </w:r>
+    </w:p>
+    <w:p>
+      <w:r>
+        <w:t>[2] H. Gomez-Gauchia, and F. Peinado, Automatic customization of non-player characters using players temperament, Technologies for Interactive Digital Storytelling and Entertainment, Third International Conference, TIDSE 2006, Proceedings (Lecture Notes in Computer Science Vol. 4326), p 241-52, 2006.</w:t>
       </w:r>
     </w:p>
     <w:p>
@@ -4732,23 +4275,7 @@
         <w:t xml:space="preserve"> </w:t>
       </w:r>
       <w:r>
-        <w:t xml:space="preserve">C. </w:t>
-      </w:r>
-      <w:proofErr w:type="spellStart"/>
-      <w:r>
-        <w:t>Kozasa</w:t>
-      </w:r>
-      <w:proofErr w:type="spellEnd"/>
-      <w:r>
-        <w:t xml:space="preserve">, H. </w:t>
-      </w:r>
-      <w:proofErr w:type="spellStart"/>
-      <w:r>
-        <w:t>Fukutake</w:t>
-      </w:r>
-      <w:proofErr w:type="spellEnd"/>
-      <w:r>
-        <w:t>, et al, Facial animation using emotional model. Proceedings, Computer Graphics, Imaging and Visualisation Techniques and Applications, p 428-433, 2006</w:t>
+        <w:t>C. Kozasa, H. Fukutake, et al, Facial animation using emotional model. Proceedings, Computer Graphics, Imaging and Visualisation Techniques and Applications, p 428-433, 2006</w:t>
       </w:r>
     </w:p>
     <w:p>
@@ -4759,31 +4286,7 @@
         <w:t xml:space="preserve"> </w:t>
       </w:r>
       <w:r>
-        <w:t xml:space="preserve">Karim </w:t>
-      </w:r>
-      <w:proofErr w:type="spellStart"/>
-      <w:r>
-        <w:t>Sehaba</w:t>
-      </w:r>
-      <w:proofErr w:type="spellEnd"/>
-      <w:r>
-        <w:t xml:space="preserve">, Nicolas </w:t>
-      </w:r>
-      <w:proofErr w:type="spellStart"/>
-      <w:r>
-        <w:t>Sabouret</w:t>
-      </w:r>
-      <w:proofErr w:type="spellEnd"/>
-      <w:r>
-        <w:t xml:space="preserve">, and Vincent </w:t>
-      </w:r>
-      <w:proofErr w:type="spellStart"/>
-      <w:r>
-        <w:t>Corruble</w:t>
-      </w:r>
-      <w:proofErr w:type="spellEnd"/>
-      <w:r>
-        <w:t>, An Emotional Model for Synthetic Characters with Personality, the second International Conference on Affective Computing and Intelligent Interaction (ACII2007), Lisbon, Portugal, pp 749-750, 2007.</w:t>
+        <w:t>Karim Sehaba, Nicolas Sabouret, and Vincent Corruble, An Emotional Model for Synthetic Characters with Personality, the second International Conference on Affective Computing and Intelligent Interaction (ACII2007), Lisbon, Portugal, pp 749-750, 2007.</w:t>
       </w:r>
     </w:p>
     <w:p>
@@ -4791,15 +4294,7 @@
         <w:t xml:space="preserve">[5] </w:t>
       </w:r>
       <w:r>
-        <w:t xml:space="preserve">J. Velasquez, Cathexis, A Computational Model for the Generation of Emotions and their Influence in the </w:t>
-      </w:r>
-      <w:proofErr w:type="spellStart"/>
-      <w:r>
-        <w:t>Behavior</w:t>
-      </w:r>
-      <w:proofErr w:type="spellEnd"/>
-      <w:r>
-        <w:t xml:space="preserve"> of Autonomous Agents, Master's thesis, MIT.1996</w:t>
+        <w:t>J. Velasquez, Cathexis, A Computational Model for the Generation of Emotions and their Influence in the Behavior of Autonomous Agents, Master's thesis, MIT.1996</w:t>
       </w:r>
     </w:p>
     <w:p>
@@ -4808,20 +4303,7 @@
         <w:t xml:space="preserve">[6] </w:t>
       </w:r>
       <w:r>
-        <w:t xml:space="preserve">Hermann Ebbinghaus, Memory: A Contribution to Experimental Psychology, Translated by A. R. Henry &amp; C. E. </w:t>
-      </w:r>
-      <w:proofErr w:type="spellStart"/>
-      <w:proofErr w:type="gramStart"/>
-      <w:r>
-        <w:t>Bussenius</w:t>
-      </w:r>
-      <w:proofErr w:type="spellEnd"/>
-      <w:r>
-        <w:t>(</w:t>
-      </w:r>
-      <w:proofErr w:type="gramEnd"/>
-      <w:r>
-        <w:t>1913) Originally published in New York by Teachers College, Columbia University.</w:t>
+        <w:t>Hermann Ebbinghaus, Memory: A Contribution to Experimental Psychology, Translated by A. R. Henry &amp; C. E. Bussenius(1913) Originally published in New York by Teachers College, Columbia University.</w:t>
       </w:r>
     </w:p>
     <w:p>
@@ -4834,36 +4316,12 @@
     </w:p>
     <w:p>
       <w:r>
-        <w:t xml:space="preserve">[8] l. Millington and J. </w:t>
-      </w:r>
-      <w:proofErr w:type="spellStart"/>
-      <w:r>
-        <w:t>Funge</w:t>
-      </w:r>
-      <w:proofErr w:type="spellEnd"/>
-      <w:r>
-        <w:t>, Artificial Intelligence for Games, 2nd ed. Morgan Kaufmann, 2009.</w:t>
-      </w:r>
-    </w:p>
-    <w:p>
-      <w:r>
-        <w:t xml:space="preserve">[9] J. M. P. V. </w:t>
-      </w:r>
-      <w:proofErr w:type="spellStart"/>
-      <w:r>
-        <w:t>Waveren</w:t>
-      </w:r>
-      <w:proofErr w:type="spellEnd"/>
-      <w:r>
-        <w:t xml:space="preserve">, "The Quake 111 Arena Bot," Master's thesis, University of Technology </w:t>
-      </w:r>
-      <w:proofErr w:type="spellStart"/>
-      <w:r>
-        <w:t>DeIrt</w:t>
-      </w:r>
-      <w:proofErr w:type="spellEnd"/>
-      <w:r>
-        <w:t>, Netherlands, 200 I.</w:t>
+        <w:t>[8] l. Millington and J. Funge, Artificial Intelligence for Games, 2nd ed. Morgan Kaufmann, 2009.</w:t>
+      </w:r>
+    </w:p>
+    <w:p>
+      <w:r>
+        <w:t>[9] J. M. P. V. Waveren, "The Quake 111 Arena Bot," Master's thesis, University of Technology DeIrt, Netherlands, 200 I.</w:t>
       </w:r>
     </w:p>
     <w:p/>
@@ -5067,15 +4525,7 @@
         <w:t>The fuzzy rule base</w:t>
       </w:r>
       <w:r>
-        <w:t xml:space="preserve"> (memory of NPC) is limited because of the limited available memory in computer. We assume that in the memory of NPC can be store not more than M rules. At each time-step </w:t>
-      </w:r>
-      <w:proofErr w:type="spellStart"/>
-      <w:r>
-        <w:t>kT</w:t>
-      </w:r>
-      <w:proofErr w:type="spellEnd"/>
-      <w:r>
-        <w:t xml:space="preserve"> is activated a deterministic number of rules.</w:t>
+        <w:t xml:space="preserve"> (memory of NPC) is limited because of the limited available memory in computer. We assume that in the memory of NPC can be store not more than M rules. At each time-step kT is activated a deterministic number of rules.</w:t>
       </w:r>
     </w:p>
     <w:p>
@@ -5266,45 +4716,13 @@
         <w:pStyle w:val="ListParagraph"/>
       </w:pPr>
       <w:r>
-        <w:t xml:space="preserve">In Figure 1, the composite states, such as </w:t>
-      </w:r>
-      <w:proofErr w:type="spellStart"/>
-      <w:r>
-        <w:t>OnDuty</w:t>
-      </w:r>
-      <w:proofErr w:type="spellEnd"/>
-      <w:r>
-        <w:t xml:space="preserve">, Patrol, Fight, Evade, </w:t>
-      </w:r>
-      <w:proofErr w:type="spellStart"/>
-      <w:r>
-        <w:t>OffDuty</w:t>
-      </w:r>
-      <w:proofErr w:type="spellEnd"/>
-      <w:r>
-        <w:t xml:space="preserve">, </w:t>
-      </w:r>
-      <w:proofErr w:type="spellStart"/>
-      <w:r>
-        <w:t>IdleAbout</w:t>
-      </w:r>
-      <w:proofErr w:type="spellEnd"/>
-      <w:r>
-        <w:t xml:space="preserve"> and Shopping etc</w:t>
+        <w:t>In Figure 1, the composite states, such as OnDuty, Patrol, Fight, Evade, OffDuty, IdleAbout and Shopping etc</w:t>
       </w:r>
       <w:r>
         <w:t>.</w:t>
       </w:r>
       <w:r>
-        <w:t xml:space="preserve">, act as states containers. Some other states, such as </w:t>
-      </w:r>
-      <w:proofErr w:type="spellStart"/>
-      <w:r>
-        <w:t>MoveTo</w:t>
-      </w:r>
-      <w:proofErr w:type="spellEnd"/>
-      <w:r>
-        <w:t>, Pause and Attack, can be composed as building-blocks into different contexts (up level composite states). The object composition technique obviates the need to create a new class by inheriting</w:t>
+        <w:t>, act as states containers. Some other states, such as MoveTo, Pause and Attack, can be composed as building-blocks into different contexts (up level composite states). The object composition technique obviates the need to create a new class by inheriting</w:t>
       </w:r>
       <w:r>
         <w:t xml:space="preserve"> from a state to reuse </w:t>
@@ -5503,23 +4921,7 @@
         <w:t xml:space="preserve"> </w:t>
       </w:r>
       <w:r>
-        <w:t xml:space="preserve">O. Castillo and P. </w:t>
-      </w:r>
-      <w:proofErr w:type="spellStart"/>
-      <w:r>
-        <w:t>Melin</w:t>
-      </w:r>
-      <w:proofErr w:type="spellEnd"/>
-      <w:r>
-        <w:t>, Type-2 Fuzzy Logic Theory and Applications. Berlin, Germany: Springer-</w:t>
-      </w:r>
-      <w:proofErr w:type="spellStart"/>
-      <w:r>
-        <w:t>Verlag</w:t>
-      </w:r>
-      <w:proofErr w:type="spellEnd"/>
-      <w:r>
-        <w:t>, 2008.</w:t>
+        <w:t>O. Castillo and P. Melin, Type-2 Fuzzy Logic Theory and Applications. Berlin, Germany: Springer-Verlag, 2008.</w:t>
       </w:r>
     </w:p>
     <w:p>
@@ -5530,31 +4932,7 @@
         <w:t xml:space="preserve"> </w:t>
       </w:r>
       <w:r>
-        <w:t xml:space="preserve">H. </w:t>
-      </w:r>
-      <w:proofErr w:type="spellStart"/>
-      <w:r>
-        <w:t>Hagras</w:t>
-      </w:r>
-      <w:proofErr w:type="spellEnd"/>
-      <w:r>
-        <w:t xml:space="preserve">, “Type-2 FLCs: A new generation of fuzzy controllers,” IEEE </w:t>
-      </w:r>
-      <w:proofErr w:type="spellStart"/>
-      <w:r>
-        <w:t>Comput</w:t>
-      </w:r>
-      <w:proofErr w:type="spellEnd"/>
-      <w:r>
-        <w:t xml:space="preserve">. </w:t>
-      </w:r>
-      <w:proofErr w:type="spellStart"/>
-      <w:r>
-        <w:t>Intell</w:t>
-      </w:r>
-      <w:proofErr w:type="spellEnd"/>
-      <w:r>
-        <w:t>. Mag., vol. 2, no. 1, pp. 30–43, Feb. 2007.</w:t>
+        <w:t>H. Hagras, “Type-2 FLCs: A new generation of fuzzy controllers,” IEEE Comput. Intell. Mag., vol. 2, no. 1, pp. 30–43, Feb. 2007.</w:t>
       </w:r>
     </w:p>
     <w:p>
@@ -5576,23 +4954,7 @@
         <w:t xml:space="preserve"> </w:t>
       </w:r>
       <w:r>
-        <w:t xml:space="preserve">D. Wu and W. W. Tan, “Genetic learning and performance evaluation of type-2 fuzzy logic controllers,” Eng. Appl. </w:t>
-      </w:r>
-      <w:proofErr w:type="spellStart"/>
-      <w:r>
-        <w:t>Artif</w:t>
-      </w:r>
-      <w:proofErr w:type="spellEnd"/>
-      <w:r>
-        <w:t xml:space="preserve">. </w:t>
-      </w:r>
-      <w:proofErr w:type="spellStart"/>
-      <w:r>
-        <w:t>Intell</w:t>
-      </w:r>
-      <w:proofErr w:type="spellEnd"/>
-      <w:r>
-        <w:t>., vol. 19, no. 8, pp. 829–841, 2006.</w:t>
+        <w:t>D. Wu and W. W. Tan, “Genetic learning and performance evaluation of type-2 fuzzy logic controllers,” Eng. Appl. Artif. Intell., vol. 19, no. 8, pp. 829–841, 2006.</w:t>
       </w:r>
     </w:p>
     <w:p>
@@ -5620,28 +4982,12 @@
     </w:p>
     <w:p>
       <w:r>
-        <w:t xml:space="preserve">[7] H. </w:t>
-      </w:r>
-      <w:proofErr w:type="spellStart"/>
-      <w:r>
-        <w:t>Hagras</w:t>
-      </w:r>
-      <w:proofErr w:type="spellEnd"/>
-      <w:r>
-        <w:t>, “A hierarchical type-2 fuzzy logic control architecture for autonomous mobile robots,” IEEE Trans. Fuzzy Syst., vol. 12, no. 4, pp. 524–539, Aug. 2004.</w:t>
-      </w:r>
-    </w:p>
-    <w:p>
-      <w:r>
-        <w:t xml:space="preserve">[8] L. A. </w:t>
-      </w:r>
-      <w:proofErr w:type="spellStart"/>
-      <w:r>
-        <w:t>Zadeh</w:t>
-      </w:r>
-      <w:proofErr w:type="spellEnd"/>
-      <w:r>
-        <w:t>, “The concept of a linguistic variable and its application to approximate reasoning-1,” Inf. Sci., vol. 8, pp. 199–249, 1975.</w:t>
+        <w:t>[7] H. Hagras, “A hierarchical type-2 fuzzy logic control architecture for autonomous mobile robots,” IEEE Trans. Fuzzy Syst., vol. 12, no. 4, pp. 524–539, Aug. 2004.</w:t>
+      </w:r>
+    </w:p>
+    <w:p>
+      <w:r>
+        <w:t>[8] L. A. Zadeh, “The concept of a linguistic variable and its application to approximate reasoning-1,” Inf. Sci., vol. 8, pp. 199–249, 1975.</w:t>
       </w:r>
     </w:p>
     <w:p>
@@ -5666,15 +5012,7 @@
         <w:t xml:space="preserve"> </w:t>
       </w:r>
       <w:r>
-        <w:t xml:space="preserve">Wagner, F., </w:t>
-      </w:r>
-      <w:proofErr w:type="spellStart"/>
-      <w:r>
-        <w:t>Schmuki</w:t>
-      </w:r>
-      <w:proofErr w:type="spellEnd"/>
-      <w:r>
-        <w:t>, R., Wagner, T., Wolstenholme, P., 2006. Model</w:t>
+        <w:t>Wagner, F., Schmuki, R., Wagner, T., Wolstenholme, P., 2006. Model</w:t>
       </w:r>
       <w:r>
         <w:t>l</w:t>
@@ -5696,31 +5034,7 @@
         <w:t>[12]</w:t>
       </w:r>
       <w:r>
-        <w:t xml:space="preserve"> R. </w:t>
-      </w:r>
-      <w:proofErr w:type="spellStart"/>
-      <w:r>
-        <w:t>Alur</w:t>
-      </w:r>
-      <w:proofErr w:type="spellEnd"/>
-      <w:r>
-        <w:t xml:space="preserve">, S. Kannan, and M. </w:t>
-      </w:r>
-      <w:proofErr w:type="spellStart"/>
-      <w:r>
-        <w:t>Yannakakis</w:t>
-      </w:r>
-      <w:proofErr w:type="spellEnd"/>
-      <w:r>
-        <w:t>. Communicating hierarchical state machines. In Proc. of the 26-th International Colloquium on Automata, Languages and Programming, ICALP’99, LNCS 1644, pages 169-178. Springer-</w:t>
-      </w:r>
-      <w:proofErr w:type="spellStart"/>
-      <w:r>
-        <w:t>Verlag</w:t>
-      </w:r>
-      <w:proofErr w:type="spellEnd"/>
-      <w:r>
-        <w:t>, 1999.</w:t>
+        <w:t xml:space="preserve"> R. Alur, S. Kannan, and M. Yannakakis. Communicating hierarchical state machines. In Proc. of the 26-th International Colloquium on Automata, Languages and Programming, ICALP’99, LNCS 1644, pages 169-178. Springer-Verlag, 1999.</w:t>
       </w:r>
     </w:p>
     <w:p>
@@ -5728,15 +5042,7 @@
         <w:t>[13]</w:t>
       </w:r>
       <w:r>
-        <w:t xml:space="preserve"> Valery </w:t>
-      </w:r>
-      <w:proofErr w:type="spellStart"/>
-      <w:r>
-        <w:t>Sklyarov</w:t>
-      </w:r>
-      <w:proofErr w:type="spellEnd"/>
-      <w:r>
-        <w:t>, Hierarchical finite-state machines and their use for digital control, IEEE Transactions on Very Large Scale Integration (VLSI) Systems, v.7 n.2, 222-228, June 1999.</w:t>
+        <w:t xml:space="preserve"> Valery Sklyarov, Hierarchical finite-state machines and their use for digital control, IEEE Transactions on Very Large Scale Integration (VLSI) Systems, v.7 n.2, 222-228, June 1999.</w:t>
       </w:r>
     </w:p>
     <w:p>
@@ -5818,15 +5124,7 @@
         </w:numPr>
       </w:pPr>
       <w:r>
-        <w:t xml:space="preserve">Game Coding Complete. </w:t>
-      </w:r>
-      <w:proofErr w:type="spellStart"/>
-      <w:r>
-        <w:t>McShaffry</w:t>
-      </w:r>
-      <w:proofErr w:type="spellEnd"/>
-      <w:r>
-        <w:t xml:space="preserve">, M. and Graham, D., 2013. </w:t>
+        <w:t xml:space="preserve">Game Coding Complete. McShaffry, M. and Graham, D., 2013. </w:t>
       </w:r>
       <w:r>
         <w:rPr>
@@ -5896,15 +5194,7 @@
         </w:numPr>
       </w:pPr>
       <w:r>
-        <w:t xml:space="preserve">The next step is randomization. The easiest implementation would be to instantiate the </w:t>
-      </w:r>
-      <w:proofErr w:type="spellStart"/>
-      <w:r>
-        <w:t>LightTimer</w:t>
-      </w:r>
-      <w:proofErr w:type="spellEnd"/>
-      <w:r>
-        <w:t xml:space="preserve"> Class with random start times and end times and then do it again every 24 hours or so. This would certainly solve the problem of being deterministic, but it falls on the exact opposite end of the spectrum. </w:t>
+        <w:t xml:space="preserve">The next step is randomization. The easiest implementation would be to instantiate the LightTimer Class with random start times and end times and then do it again every 24 hours or so. This would certainly solve the problem of being deterministic, but it falls on the exact opposite end of the spectrum. </w:t>
       </w:r>
     </w:p>
     <w:p>
@@ -5994,28 +5284,7 @@
         </w:numPr>
       </w:pPr>
       <w:r>
-        <w:t xml:space="preserve">In this example the enemies are all teapots. Every teapot is given a state machine instance, which contains a back-reference to the teapot itself, a current state, and a brain. The current state is the state the teapot is in right now. The brain is an object containing a </w:t>
-      </w:r>
-      <w:proofErr w:type="gramStart"/>
-      <w:r>
-        <w:t>Think(</w:t>
-      </w:r>
-      <w:proofErr w:type="gramEnd"/>
-      <w:r>
-        <w:t xml:space="preserve">) function that returns the best state for the teapot. the </w:t>
-      </w:r>
-      <w:proofErr w:type="spellStart"/>
-      <w:proofErr w:type="gramStart"/>
-      <w:r>
-        <w:t>SetState</w:t>
-      </w:r>
-      <w:proofErr w:type="spellEnd"/>
-      <w:r>
-        <w:t>(</w:t>
-      </w:r>
-      <w:proofErr w:type="gramEnd"/>
-      <w:r>
-        <w:t>) function checks to see if the current state is nil or if the new state is not the same as the current state. If either condition is true, it sets the new state. We need to check to make sure the state</w:t>
+        <w:t>In this example the enemies are all teapots. Every teapot is given a state machine instance, which contains a back-reference to the teapot itself, a current state, and a brain. The current state is the state the teapot is in right now. The brain is an object containing a Think() function that returns the best state for the teapot. the SetState() function checks to see if the current state is nil or if the new state is not the same as the current state. If either condition is true, it sets the new state. We need to check to make sure the state</w:t>
       </w:r>
       <w:r>
         <w:t xml:space="preserve">s </w:t>
@@ -6032,58 +5301,11 @@
           <w:numId w:val="50"/>
         </w:numPr>
       </w:pPr>
-      <w:proofErr w:type="spellStart"/>
-      <w:proofErr w:type="gramStart"/>
       <w:r>
         <w:t>Ch</w:t>
       </w:r>
       <w:r>
-        <w:t>ooseBestState</w:t>
-      </w:r>
-      <w:proofErr w:type="spellEnd"/>
-      <w:r>
-        <w:t>(</w:t>
-      </w:r>
-      <w:proofErr w:type="gramEnd"/>
-      <w:r>
-        <w:t xml:space="preserve">) tells the state machine to find the best state for the given situation. This is the AI update function and is called periodically by a script process. If the teapot has a brain, it calls the </w:t>
-      </w:r>
-      <w:proofErr w:type="gramStart"/>
-      <w:r>
-        <w:t>Think(</w:t>
-      </w:r>
-      <w:proofErr w:type="gramEnd"/>
-      <w:r>
-        <w:t xml:space="preserve">) function on that brain to find the best state and attempts to set it. The </w:t>
-      </w:r>
-      <w:proofErr w:type="gramStart"/>
-      <w:r>
-        <w:t>Update(</w:t>
-      </w:r>
-      <w:proofErr w:type="gramEnd"/>
-      <w:r>
-        <w:t>) function runs the current state ad is called every frame by another script process. The _</w:t>
-      </w:r>
-      <w:proofErr w:type="spellStart"/>
-      <w:proofErr w:type="gramStart"/>
-      <w:r>
-        <w:t>InternalSetState</w:t>
-      </w:r>
-      <w:proofErr w:type="spellEnd"/>
-      <w:r>
-        <w:t>(</w:t>
-      </w:r>
-      <w:proofErr w:type="gramEnd"/>
-      <w:r>
-        <w:t xml:space="preserve">) function instantiates the state object and calls its </w:t>
-      </w:r>
-      <w:proofErr w:type="spellStart"/>
-      <w:r>
-        <w:t>Init</w:t>
-      </w:r>
-      <w:proofErr w:type="spellEnd"/>
-      <w:r>
-        <w:t>() function.</w:t>
+        <w:t>ooseBestState() tells the state machine to find the best state for the given situation. This is the AI update function and is called periodically by a script process. If the teapot has a brain, it calls the Think() function on that brain to find the best state and attempts to set it. The Update() function runs the current state ad is called every frame by another script process. The _InternalSetState() function instantiates the state object and calls its Init() function.</w:t>
       </w:r>
     </w:p>
     <w:p>
@@ -6151,15 +5373,7 @@
         <w:pStyle w:val="ListParagraph"/>
       </w:pPr>
       <w:r>
-        <w:t xml:space="preserve">The </w:t>
-      </w:r>
-      <w:proofErr w:type="gramStart"/>
-      <w:r>
-        <w:t>Think(</w:t>
-      </w:r>
-      <w:proofErr w:type="gramEnd"/>
-      <w:r>
-        <w:t>) function subtracts the player’s position from the teapot’s position.</w:t>
+        <w:t>The Think() function subtracts the player’s position from the teapot’s position.</w:t>
       </w:r>
       <w:r>
         <w:t xml:space="preserve"> If it gets below a point, the player is considered close. The hit points are then checked. If they are low, then the teapot runs away, if they aren’t low he will attack. If the player isn’t close he will patrol.</w:t>
@@ -6309,15 +5523,7 @@
         </w:numPr>
       </w:pPr>
       <w:r>
-        <w:t xml:space="preserve">A decision node has a back reference to the brain, the true node, and the false node. Since this is an abstract class, the </w:t>
-      </w:r>
-      <w:proofErr w:type="gramStart"/>
-      <w:r>
-        <w:t>Decide(</w:t>
-      </w:r>
-      <w:proofErr w:type="gramEnd"/>
-      <w:r>
-        <w:t>) function is defined with the same error patterns as before. It will eventually return the action to perform, which it does by recursively calling the appropriate child. This class also defines functions for adding a true node and false node.</w:t>
+        <w:t>A decision node has a back reference to the brain, the true node, and the false node. Since this is an abstract class, the Decide() function is defined with the same error patterns as before. It will eventually return the action to perform, which it does by recursively calling the appropriate child. This class also defines functions for adding a true node and false node.</w:t>
       </w:r>
     </w:p>
     <w:p>
@@ -6329,52 +5535,7 @@
         </w:numPr>
       </w:pPr>
       <w:r>
-        <w:t xml:space="preserve">The action node class inherits from </w:t>
-      </w:r>
-      <w:proofErr w:type="spellStart"/>
-      <w:r>
-        <w:t>DecisionNode</w:t>
-      </w:r>
-      <w:proofErr w:type="spellEnd"/>
-      <w:r>
-        <w:t xml:space="preserve"> and implements the </w:t>
-      </w:r>
-      <w:proofErr w:type="gramStart"/>
-      <w:r>
-        <w:t>Decide(</w:t>
-      </w:r>
-      <w:proofErr w:type="gramEnd"/>
-      <w:r>
-        <w:t xml:space="preserve">) function to simply return the action. This ends the recursive chain and causes the action to be sent all the way back up to the initial </w:t>
-      </w:r>
-      <w:proofErr w:type="gramStart"/>
-      <w:r>
-        <w:t>Decide(</w:t>
-      </w:r>
-      <w:proofErr w:type="gramEnd"/>
-      <w:r>
-        <w:t xml:space="preserve">) call. Not that </w:t>
-      </w:r>
-      <w:proofErr w:type="spellStart"/>
-      <w:proofErr w:type="gramStart"/>
-      <w:r>
-        <w:t>SetTrueNode</w:t>
-      </w:r>
-      <w:proofErr w:type="spellEnd"/>
-      <w:r>
-        <w:t>(</w:t>
-      </w:r>
-      <w:proofErr w:type="gramEnd"/>
-      <w:r>
-        <w:t xml:space="preserve">) and </w:t>
-      </w:r>
-      <w:proofErr w:type="spellStart"/>
-      <w:r>
-        <w:t>SetFalseNode</w:t>
-      </w:r>
-      <w:proofErr w:type="spellEnd"/>
-      <w:r>
-        <w:t>() are redefined to kick out errors. Action nodes are leaf nodes by definition, so attempting to add a child is an error.</w:t>
+        <w:t>The action node class inherits from DecisionNode and implements the Decide() function to simply return the action. This ends the recursive chain and causes the action to be sent all the way back up to the initial Decide() call. Not that SetTrueNode() and SetFalseNode() are redefined to kick out errors. Action nodes are leaf nodes by definition, so attempting to add a child is an error.</w:t>
       </w:r>
     </w:p>
     <w:p>
@@ -6395,63 +5556,7 @@
         <w:rPr>
           <w:color w:val="FF0000"/>
         </w:rPr>
-        <w:t xml:space="preserve">‘close’ then the </w:t>
-      </w:r>
-      <w:proofErr w:type="spellStart"/>
-      <w:r>
-        <w:rPr>
-          <w:color w:val="FF0000"/>
-        </w:rPr>
-        <w:t>TrueNode’s</w:t>
-      </w:r>
-      <w:proofErr w:type="spellEnd"/>
-      <w:r>
-        <w:rPr>
-          <w:color w:val="FF0000"/>
-        </w:rPr>
-        <w:t xml:space="preserve"> </w:t>
-      </w:r>
-      <w:proofErr w:type="gramStart"/>
-      <w:r>
-        <w:rPr>
-          <w:color w:val="FF0000"/>
-        </w:rPr>
-        <w:t>Decide(</w:t>
-      </w:r>
-      <w:proofErr w:type="gramEnd"/>
-      <w:r>
-        <w:rPr>
-          <w:color w:val="FF0000"/>
-        </w:rPr>
-        <w:t xml:space="preserve">) function is called, and if not then the </w:t>
-      </w:r>
-      <w:proofErr w:type="spellStart"/>
-      <w:r>
-        <w:rPr>
-          <w:color w:val="FF0000"/>
-        </w:rPr>
-        <w:t>the</w:t>
-      </w:r>
-      <w:proofErr w:type="spellEnd"/>
-      <w:r>
-        <w:rPr>
-          <w:color w:val="FF0000"/>
-        </w:rPr>
-        <w:t xml:space="preserve"> </w:t>
-      </w:r>
-      <w:proofErr w:type="spellStart"/>
-      <w:r>
-        <w:rPr>
-          <w:color w:val="FF0000"/>
-        </w:rPr>
-        <w:t>falseNode’s</w:t>
-      </w:r>
-      <w:proofErr w:type="spellEnd"/>
-      <w:r>
-        <w:rPr>
-          <w:color w:val="FF0000"/>
-        </w:rPr>
-        <w:t xml:space="preserve"> Decide() function is called.</w:t>
+        <w:t>‘close’ then the TrueNode’s Decide() function is called, and if not then the the falseNode’s Decide() function is called.</w:t>
       </w:r>
     </w:p>
     <w:p>
@@ -6463,36 +5568,7 @@
         </w:numPr>
       </w:pPr>
       <w:r>
-        <w:t xml:space="preserve">The only thing left is the brain itself. This class implements the </w:t>
-      </w:r>
-      <w:proofErr w:type="spellStart"/>
-      <w:r>
-        <w:t>TeapotBrain</w:t>
-      </w:r>
-      <w:proofErr w:type="spellEnd"/>
-      <w:r>
-        <w:t xml:space="preserve"> class. The </w:t>
-      </w:r>
-      <w:proofErr w:type="spellStart"/>
-      <w:proofErr w:type="gramStart"/>
-      <w:r>
-        <w:t>Init</w:t>
-      </w:r>
-      <w:proofErr w:type="spellEnd"/>
-      <w:r>
-        <w:t>(</w:t>
-      </w:r>
-      <w:proofErr w:type="gramEnd"/>
-      <w:r>
-        <w:t>) function calls a private _</w:t>
-      </w:r>
-      <w:proofErr w:type="spellStart"/>
-      <w:r>
-        <w:t>BuildDecidionTree</w:t>
-      </w:r>
-      <w:proofErr w:type="spellEnd"/>
-      <w:r>
-        <w:t xml:space="preserve">() function. </w:t>
+        <w:t xml:space="preserve">The only thing left is the brain itself. This class implements the TeapotBrain class. The Init() function calls a private _BuildDecidionTree() function. </w:t>
       </w:r>
     </w:p>
     <w:p>
@@ -6504,23 +5580,7 @@
         </w:numPr>
       </w:pPr>
       <w:r>
-        <w:t xml:space="preserve">The </w:t>
-      </w:r>
-      <w:proofErr w:type="gramStart"/>
-      <w:r>
-        <w:t>Think(</w:t>
-      </w:r>
-      <w:proofErr w:type="gramEnd"/>
-      <w:r>
-        <w:t xml:space="preserve">) function of </w:t>
-      </w:r>
-      <w:proofErr w:type="spellStart"/>
-      <w:r>
-        <w:t>DecisionTreeBrain</w:t>
-      </w:r>
-      <w:proofErr w:type="spellEnd"/>
-      <w:r>
-        <w:t xml:space="preserve"> simply calls the root nodes Decide() function and returns the results. The function starts the chain of recursion to find the appropriate state to be in.</w:t>
+        <w:t>The Think() function of DecisionTreeBrain simply calls the root nodes Decide() function and returns the results. The function starts the chain of recursion to find the appropriate state to be in.</w:t>
       </w:r>
     </w:p>
     <w:p>
@@ -6691,21 +5751,64 @@
         <w:rPr>
           <w:i/>
         </w:rPr>
-        <w:t xml:space="preserve">IF (distance &lt; 20 AND health &gt; 1) THEN </w:t>
-      </w:r>
-      <w:proofErr w:type="gramStart"/>
+        <w:t>IF (distance &lt; 20 AND health &gt; 1) THEN Attack() END</w:t>
+      </w:r>
+    </w:p>
+    <w:p>
+      <w:pPr>
+        <w:pStyle w:val="ListParagraph"/>
+        <w:numPr>
+          <w:ilvl w:val="0"/>
+          <w:numId w:val="49"/>
+        </w:numPr>
+      </w:pPr>
+      <w:r>
+        <w:t>This is a simple logical sentence with an AND. You can also make OR or even NOT one of the values. You can apply these same logical operators to fuzzy logic systems:</w:t>
+      </w:r>
+    </w:p>
+    <w:p>
+      <w:pPr>
+        <w:pStyle w:val="ListParagraph"/>
+        <w:numPr>
+          <w:ilvl w:val="0"/>
+          <w:numId w:val="49"/>
+        </w:numPr>
+      </w:pPr>
       <w:r>
         <w:rPr>
           <w:i/>
         </w:rPr>
-        <w:t>Attack(</w:t>
-      </w:r>
-      <w:proofErr w:type="gramEnd"/>
+        <w:t>IF player is close AND I am healthy THEN Attack() END</w:t>
+      </w:r>
+    </w:p>
+    <w:p>
+      <w:pPr>
+        <w:pStyle w:val="ListParagraph"/>
+        <w:numPr>
+          <w:ilvl w:val="0"/>
+          <w:numId w:val="49"/>
+        </w:numPr>
+      </w:pPr>
+      <w:r>
+        <w:t>If you want to use this for fuzzy sets, it works within the attack function, which in itself is a fuzzy set</w:t>
+      </w:r>
+      <w:r>
+        <w:t>. The AI can belong to this action set as well as others.</w:t>
+      </w:r>
+    </w:p>
+    <w:p>
+      <w:pPr>
+        <w:pStyle w:val="ListParagraph"/>
+        <w:numPr>
+          <w:ilvl w:val="0"/>
+          <w:numId w:val="49"/>
+        </w:numPr>
+      </w:pPr>
       <w:r>
         <w:rPr>
           <w:i/>
         </w:rPr>
-        <w:t>) END</w:t>
+        <w:t>AttackSet = player is close AND I am healthy</w:t>
       </w:r>
     </w:p>
     <w:p>
@@ -6717,105 +5820,10 @@
         </w:numPr>
       </w:pPr>
       <w:r>
-        <w:t xml:space="preserve">This is a simple logical sentence with an AND. You can also make OR </w:t>
-      </w:r>
-      <w:proofErr w:type="spellStart"/>
-      <w:r>
-        <w:t>or</w:t>
-      </w:r>
-      <w:proofErr w:type="spellEnd"/>
-      <w:r>
-        <w:t xml:space="preserve"> even NOT one of the values. You can apply these same logical operators to fuzzy logic systems:</w:t>
-      </w:r>
-    </w:p>
-    <w:p>
-      <w:pPr>
-        <w:pStyle w:val="ListParagraph"/>
-        <w:numPr>
-          <w:ilvl w:val="0"/>
-          <w:numId w:val="49"/>
-        </w:numPr>
-      </w:pPr>
-      <w:r>
         <w:rPr>
           <w:i/>
         </w:rPr>
-        <w:t xml:space="preserve">IF player is close AND I am healthy THEN </w:t>
-      </w:r>
-      <w:proofErr w:type="gramStart"/>
-      <w:r>
-        <w:rPr>
-          <w:i/>
-        </w:rPr>
-        <w:t>Attack(</w:t>
-      </w:r>
-      <w:proofErr w:type="gramEnd"/>
-      <w:r>
-        <w:rPr>
-          <w:i/>
-        </w:rPr>
-        <w:t>) END</w:t>
-      </w:r>
-    </w:p>
-    <w:p>
-      <w:pPr>
-        <w:pStyle w:val="ListParagraph"/>
-        <w:numPr>
-          <w:ilvl w:val="0"/>
-          <w:numId w:val="49"/>
-        </w:numPr>
-      </w:pPr>
-      <w:r>
-        <w:t>If you want to use this for fuzzy sets, it works within the attack function, which in itself is a fuzzy set</w:t>
-      </w:r>
-      <w:r>
-        <w:t>. The AI can belong to this action set as well as others.</w:t>
-      </w:r>
-    </w:p>
-    <w:p>
-      <w:pPr>
-        <w:pStyle w:val="ListParagraph"/>
-        <w:numPr>
-          <w:ilvl w:val="0"/>
-          <w:numId w:val="49"/>
-        </w:numPr>
-      </w:pPr>
-      <w:proofErr w:type="spellStart"/>
-      <w:r>
-        <w:rPr>
-          <w:i/>
-        </w:rPr>
-        <w:t>AttackSet</w:t>
-      </w:r>
-      <w:proofErr w:type="spellEnd"/>
-      <w:r>
-        <w:rPr>
-          <w:i/>
-        </w:rPr>
-        <w:t xml:space="preserve"> = player is close AND I am healthy</w:t>
-      </w:r>
-    </w:p>
-    <w:p>
-      <w:pPr>
-        <w:pStyle w:val="ListParagraph"/>
-        <w:numPr>
-          <w:ilvl w:val="0"/>
-          <w:numId w:val="49"/>
-        </w:numPr>
-      </w:pPr>
-      <w:proofErr w:type="spellStart"/>
-      <w:r>
-        <w:rPr>
-          <w:i/>
-        </w:rPr>
-        <w:t>RunSet</w:t>
-      </w:r>
-      <w:proofErr w:type="spellEnd"/>
-      <w:r>
-        <w:rPr>
-          <w:i/>
-        </w:rPr>
-        <w:t xml:space="preserve"> = player is close AND I am hurt</w:t>
+        <w:t>RunSet = player is close AND I am hurt</w:t>
       </w:r>
     </w:p>
     <w:p>
@@ -7102,15 +6110,7 @@
         </w:numPr>
       </w:pPr>
       <w:r>
-        <w:t>The most common definition of AND for fuzzy sets is: R = min(</w:t>
-      </w:r>
-      <w:proofErr w:type="gramStart"/>
-      <w:r>
-        <w:t>A,B</w:t>
-      </w:r>
-      <w:proofErr w:type="gramEnd"/>
-      <w:r>
-        <w:t>)</w:t>
+        <w:t>The most common definition of AND for fuzzy sets is: R = min(A,B)</w:t>
       </w:r>
     </w:p>
     <w:p>
@@ -7121,13 +6121,8 @@
           <w:numId w:val="52"/>
         </w:numPr>
       </w:pPr>
-      <w:proofErr w:type="gramStart"/>
-      <w:r>
-        <w:t>A</w:t>
-      </w:r>
-      <w:proofErr w:type="gramEnd"/>
-      <w:r>
-        <w:t xml:space="preserve"> and B in this case are the degrees of membership in those sets. Assuming that the degree of membership in both cases is absolute, then this truth table still holds true. With mixed values, the truth of the statement A AND B is essentially equal to the least true member.</w:t>
+      <w:r>
+        <w:t>A and B in this case are the degrees of membership in those sets. Assuming that the degree of membership in both cases is absolute, then this truth table still holds true. With mixed values, the truth of the statement A AND B is essentially equal to the least true member.</w:t>
       </w:r>
     </w:p>
     <w:p>
@@ -7415,15 +6410,7 @@
       </w:pPr>
       <w:r>
         <w:lastRenderedPageBreak/>
-        <w:t>In this case, the degree of truthfulness of the statement A OR B is equal to the truest member: R = max(</w:t>
-      </w:r>
-      <w:proofErr w:type="gramStart"/>
-      <w:r>
-        <w:t>A,B</w:t>
-      </w:r>
-      <w:proofErr w:type="gramEnd"/>
-      <w:r>
-        <w:t>)</w:t>
+        <w:t>In this case, the degree of truthfulness of the statement A OR B is equal to the truest member: R = max(A,B)</w:t>
       </w:r>
     </w:p>
     <w:p>
@@ -7442,42 +6429,16 @@
       <w:pPr>
         <w:pStyle w:val="ListParagraph"/>
       </w:pPr>
-      <w:proofErr w:type="spellStart"/>
-      <w:r>
-        <w:t>AttackPercentage</w:t>
-      </w:r>
-      <w:proofErr w:type="spellEnd"/>
-      <w:r>
-        <w:t xml:space="preserve"> = 0.3</w:t>
-      </w:r>
-      <w:proofErr w:type="gramStart"/>
-      <w:r>
-        <w:t>/(</w:t>
-      </w:r>
-      <w:proofErr w:type="gramEnd"/>
-      <w:r>
-        <w:t>0.3+0.6)</w:t>
-      </w:r>
-    </w:p>
-    <w:p>
-      <w:pPr>
-        <w:pStyle w:val="ListParagraph"/>
-      </w:pPr>
-      <w:proofErr w:type="spellStart"/>
-      <w:r>
-        <w:t>RunPercentage</w:t>
-      </w:r>
-      <w:proofErr w:type="spellEnd"/>
-      <w:r>
-        <w:t xml:space="preserve"> = 0.6</w:t>
-      </w:r>
-      <w:proofErr w:type="gramStart"/>
-      <w:r>
-        <w:t>/(</w:t>
-      </w:r>
-      <w:proofErr w:type="gramEnd"/>
-      <w:r>
-        <w:t>0.3+0.6)</w:t>
+      <w:r>
+        <w:t>AttackPercentage = 0.3/(0.3+0.6)</w:t>
+      </w:r>
+    </w:p>
+    <w:p>
+      <w:pPr>
+        <w:pStyle w:val="ListParagraph"/>
+      </w:pPr>
+      <w:r>
+        <w:t>RunPercentage = 0.6/(0.3+0.6)</w:t>
       </w:r>
     </w:p>
     <w:p>
@@ -7489,15 +6450,7 @@
         </w:numPr>
       </w:pPr>
       <w:r>
-        <w:t xml:space="preserve">These are the chances he will stay and fight and the chance he will run. But you can also set it up so he will do both, he will run 66.7% of the time, and attack 33.3% of the time. So he will run while shooting. Eventually he may get hurt enough that the healthy is low enough that the </w:t>
-      </w:r>
-      <w:proofErr w:type="spellStart"/>
-      <w:r>
-        <w:t>AttackPercentage</w:t>
-      </w:r>
-      <w:proofErr w:type="spellEnd"/>
-      <w:r>
-        <w:t xml:space="preserve"> is so low that he ignores it and only runs.</w:t>
+        <w:t>These are the chances he will stay and fight and the chance he will run. But you can also set it up so he will do both, he will run 66.7% of the time, and attack 33.3% of the time. So he will run while shooting. Eventually he may get hurt enough that the healthy is low enough that the AttackPercentage is so low that he ignores it and only runs.</w:t>
       </w:r>
     </w:p>
     <w:p>
@@ -7555,15 +6508,7 @@
         <w:pStyle w:val="ListParagraph"/>
       </w:pPr>
       <w:r>
-        <w:t xml:space="preserve">A lot of the </w:t>
-      </w:r>
-      <w:proofErr w:type="spellStart"/>
-      <w:r>
-        <w:t>states</w:t>
-      </w:r>
-      <w:proofErr w:type="spellEnd"/>
-      <w:r>
-        <w:t xml:space="preserve"> employees will use will be shared, such as manning a till, or facing up. However, some will be exclusive to different workers based on their job role and position. Supervisors will need to handle complaints and till counting, both of these things CSAs won’t need to worry about.</w:t>
+        <w:t>A lot of the states employees will use will be shared, such as manning a till, or facing up. However, some will be exclusive to different workers based on their job role and position. Supervisors will need to handle complaints and till counting, both of these things CSAs won’t need to worry about.</w:t>
       </w:r>
       <w:r>
         <w:t xml:space="preserve"> </w:t>
@@ -7762,105 +6707,28 @@
     </w:p>
     <w:p>
       <w:r>
-        <w:t xml:space="preserve">The job script has a </w:t>
-      </w:r>
-      <w:proofErr w:type="spellStart"/>
-      <w:r>
-        <w:t>enum</w:t>
-      </w:r>
-      <w:proofErr w:type="spellEnd"/>
-      <w:r>
-        <w:t xml:space="preserve"> for each job, and another </w:t>
-      </w:r>
-      <w:proofErr w:type="spellStart"/>
-      <w:r>
-        <w:t>enum</w:t>
-      </w:r>
-      <w:proofErr w:type="spellEnd"/>
-      <w:r>
-        <w:t xml:space="preserve"> for each task within that job. For example, one </w:t>
-      </w:r>
-      <w:proofErr w:type="spellStart"/>
-      <w:r>
-        <w:t>primaryState</w:t>
-      </w:r>
-      <w:proofErr w:type="spellEnd"/>
-      <w:r>
-        <w:t xml:space="preserve"> is </w:t>
-      </w:r>
-      <w:proofErr w:type="spellStart"/>
-      <w:r>
-        <w:t>ServeOnTill</w:t>
-      </w:r>
-      <w:proofErr w:type="spellEnd"/>
-      <w:r>
-        <w:t xml:space="preserve">, and this contain three secondary states; </w:t>
-      </w:r>
-      <w:proofErr w:type="spellStart"/>
-      <w:r>
-        <w:t>GoTo</w:t>
-      </w:r>
-      <w:proofErr w:type="spellEnd"/>
-      <w:r>
-        <w:t xml:space="preserve">, Idle, and Use. These secondary states can have been named and will be coded so that they can be used with other primary states. A switch statement was created within the job class with each primary state having a case, and another switch statement inside those for the secondary states. It was realised that this was very long and non-optimal, and also the job class would need access to the employee it is associated with, this was not correct and shouldn’t be done. For example, the </w:t>
-      </w:r>
-      <w:proofErr w:type="spellStart"/>
-      <w:r>
-        <w:t>GoTo</w:t>
-      </w:r>
-      <w:proofErr w:type="spellEnd"/>
-      <w:r>
-        <w:t xml:space="preserve"> state would need to use the </w:t>
-      </w:r>
-      <w:proofErr w:type="spellStart"/>
-      <w:r>
-        <w:t>SetDestination</w:t>
-      </w:r>
-      <w:proofErr w:type="spellEnd"/>
-      <w:r>
-        <w:t xml:space="preserve"> function of the character class. </w:t>
-      </w:r>
-    </w:p>
-    <w:p>
-      <w:r>
-        <w:t xml:space="preserve">Backtracking was then done again, and now the finite state machine is within the employee class, and acts as the employee’s ‘brain’. The job script still exists but currently only contains basic variable about the job and the </w:t>
-      </w:r>
-      <w:proofErr w:type="spellStart"/>
-      <w:r>
-        <w:t>enums</w:t>
-      </w:r>
-      <w:proofErr w:type="spellEnd"/>
-      <w:r>
-        <w:t>.</w:t>
-      </w:r>
-    </w:p>
-    <w:p>
-      <w:r>
-        <w:t xml:space="preserve">The job has a tile in which employees need to go to, to perform the job. Right now this only works for jobs that require only 1 piece of furniture, such as the checkout, this will need to change when job require more than one furniture, such as </w:t>
-      </w:r>
-      <w:proofErr w:type="spellStart"/>
-      <w:r>
-        <w:t>WorkStockCage</w:t>
-      </w:r>
-      <w:proofErr w:type="spellEnd"/>
-      <w:r>
-        <w:t xml:space="preserve"> where employees will need a stock cage and a trolley to perform a task for the job.</w:t>
+        <w:t xml:space="preserve">The job script has a enum for each job, and another enum for each task within that job. For example, one primaryState is ServeOnTill, and this contain three secondary states; GoTo, Idle, and Use. These secondary states can have been named and will be coded so that they can be used with other primary states. A switch statement was created within the job class with each primary state having a case, and another switch statement inside those for the secondary states. It was realised that this was very long and non-optimal, and also the job class would need access to the employee it is associated with, this was not correct and shouldn’t be done. For example, the GoTo state would need to use the SetDestination function of the character class. </w:t>
+      </w:r>
+    </w:p>
+    <w:p>
+      <w:r>
+        <w:t>Backtracking was then done again, and now the finite state machine is within the employee class, and acts as the employee’s ‘brain’. The job script still exists but currently only contains basic variable about the job and the enums.</w:t>
+      </w:r>
+    </w:p>
+    <w:p>
+      <w:r>
+        <w:t>The job has a tile in which employees need to go to, to perform the job. Right now this only works for jobs that require only 1 piece of furniture, such as the checkout, this will need to change when job require more than one furniture, such as WorkStockCage where employees will need a stock cage and a trolley to perform a task for the job.</w:t>
       </w:r>
     </w:p>
     <w:p>
       <w:r>
         <w:t xml:space="preserve">Added a </w:t>
       </w:r>
-      <w:proofErr w:type="spellStart"/>
       <w:r>
         <w:t>m_</w:t>
       </w:r>
       <w:r>
-        <w:t>jobTile</w:t>
-      </w:r>
-      <w:proofErr w:type="spellEnd"/>
-      <w:r>
-        <w:t xml:space="preserve"> variable in the furniture class. This is what the job class using for reference when it is assigned a piece of furniture to be a part of the job.</w:t>
+        <w:t>jobTile variable in the furniture class. This is what the job class using for reference when it is assigned a piece of furniture to be a part of the job.</w:t>
       </w:r>
     </w:p>
     <w:p>
@@ -7873,57 +6741,17 @@
     </w:p>
     <w:p>
       <w:r>
-        <w:t xml:space="preserve">All characters have a </w:t>
-      </w:r>
-      <w:proofErr w:type="spellStart"/>
-      <w:r>
-        <w:t>Update_</w:t>
-      </w:r>
-      <w:proofErr w:type="gramStart"/>
-      <w:r>
-        <w:t>Dothink</w:t>
-      </w:r>
-      <w:proofErr w:type="spellEnd"/>
-      <w:r>
-        <w:t>(</w:t>
-      </w:r>
-      <w:proofErr w:type="gramEnd"/>
-      <w:r>
-        <w:t xml:space="preserve">) function which is called once a frame. In the character class, it is empty, but is overridden in the employee class, and in the future the customer class too. For the </w:t>
+        <w:t xml:space="preserve">All characters have a Update_Dothink() function which is called once a frame. In the character class, it is empty, but is overridden in the employee class, and in the future the customer class too. For the </w:t>
       </w:r>
       <w:r>
         <w:lastRenderedPageBreak/>
-        <w:t xml:space="preserve">employees, this function is where the character thinks about what they need to do next. If they don’t have a job, they create one, this works for now but in the future CSAs cannot create jobs so this logic will need to be adjusted to include different job titles, such as managers. The employee will then attempt to go to the job’s tile, and the </w:t>
-      </w:r>
-      <w:proofErr w:type="spellStart"/>
-      <w:r>
-        <w:t>JobSecondaryState</w:t>
-      </w:r>
-      <w:proofErr w:type="spellEnd"/>
-      <w:r>
-        <w:t xml:space="preserve"> is set to </w:t>
-      </w:r>
-      <w:proofErr w:type="spellStart"/>
-      <w:r>
-        <w:t>GoTo</w:t>
-      </w:r>
-      <w:proofErr w:type="spellEnd"/>
-      <w:r>
-        <w:t xml:space="preserve">. This is so that in the future logic can be added for while the employee is travelling somewhere, such as talking to other characters, or thinking about their mood or thoughts. </w:t>
+        <w:t xml:space="preserve">employees, this function is where the character thinks about what they need to do next. If they don’t have a job, they create one, this works for now but in the future CSAs cannot create jobs so this logic will need to be adjusted to include different job titles, such as managers. The employee will then attempt to go to the job’s tile, and the JobSecondaryState is set to GoTo. This is so that in the future logic can be added for while the employee is travelling somewhere, such as talking to other characters, or thinking about their mood or thoughts. </w:t>
       </w:r>
       <w:r>
         <w:t xml:space="preserve">When they decide to go to the job tile, they need to decide which furniture to go to. If the required piece of furniture is in the world, they will find it, and then decide if they can use it and if they can get to the job tile, if both of those are true, the job tile is then set. </w:t>
       </w:r>
       <w:r>
-        <w:t xml:space="preserve">Once the employee is at the job tile, they will perform the job. What they actually do now will depend on the Job’s Primary State. Another function called </w:t>
-      </w:r>
-      <w:proofErr w:type="spellStart"/>
-      <w:r>
-        <w:t>Update_DoJob</w:t>
-      </w:r>
-      <w:proofErr w:type="spellEnd"/>
-      <w:r>
-        <w:t xml:space="preserve"> is run once a frame if the Job’s Secondary state is set to Use.</w:t>
+        <w:t>Once the employee is at the job tile, they will perform the job. What they actually do now will depend on the Job’s Primary State. Another function called Update_DoJob is run once a frame if the Job’s Secondary state is set to Use.</w:t>
       </w:r>
       <w:r>
         <w:t xml:space="preserve"> </w:t>
@@ -8018,23 +6846,10 @@
         <w:t>This is a model script which its instances will be created by employees when wanting to create a new job to perform, either for themselves or for lower ranking employees. This contains varia</w:t>
       </w:r>
       <w:r>
-        <w:t xml:space="preserve">bles such as </w:t>
-      </w:r>
-      <w:proofErr w:type="spellStart"/>
-      <w:r>
-        <w:t>til</w:t>
-      </w:r>
-      <w:proofErr w:type="spellEnd"/>
-      <w:r>
-        <w:t xml:space="preserve">, </w:t>
-      </w:r>
-      <w:proofErr w:type="spellStart"/>
-      <w:r>
-        <w:t>maxtime</w:t>
-      </w:r>
-      <w:proofErr w:type="spellEnd"/>
-      <w:r>
-        <w:t xml:space="preserve"> to com</w:t>
+        <w:t xml:space="preserve">bles such as til, </w:t>
+      </w:r>
+      <w:r>
+        <w:t>maxtime to com</w:t>
       </w:r>
       <w:r>
         <w:t>plete the job and a dictionary of all the furniture that may be required during the job. The most important part is that it contains states; primary and secondary states. The primary states represent entire job processes, such as facing up. The secondary states are interchangeable between primary states and represent that smaller tasks for each stage of the primary state, such as going to a job site, or moving stock from a trolley to a shelf.</w:t>
@@ -8397,45 +7212,13 @@
     <w:p>
       <w:r>
         <w:tab/>
-        <w:t xml:space="preserve">In world, a two new variables are </w:t>
-      </w:r>
-      <w:proofErr w:type="spellStart"/>
-      <w:r>
-        <w:t>StockPrototypes</w:t>
-      </w:r>
-      <w:proofErr w:type="spellEnd"/>
-      <w:r>
-        <w:t xml:space="preserve"> and </w:t>
-      </w:r>
-      <w:proofErr w:type="spellStart"/>
-      <w:r>
-        <w:t>StockInWorld</w:t>
-      </w:r>
-      <w:proofErr w:type="spellEnd"/>
-      <w:r>
-        <w:t>.</w:t>
-      </w:r>
-      <w:r>
-        <w:t xml:space="preserve"> All the stock used in the game will have a default copy saved in the </w:t>
-      </w:r>
-      <w:proofErr w:type="spellStart"/>
-      <w:r>
-        <w:t>StockPrototype</w:t>
-      </w:r>
-      <w:proofErr w:type="spellEnd"/>
-      <w:r>
-        <w:t xml:space="preserve"> variable, these are all created at the start of the World creation.</w:t>
-      </w:r>
-      <w:r>
-        <w:t xml:space="preserve"> The </w:t>
-      </w:r>
-      <w:proofErr w:type="spellStart"/>
-      <w:r>
-        <w:t>StockInWorld</w:t>
-      </w:r>
-      <w:proofErr w:type="spellEnd"/>
-      <w:r>
-        <w:t xml:space="preserve"> represents all of the stock that the shop can currently sell, and each and</w:t>
+        <w:t>In world, a two new variables are StockPrototypes and StockInWorld.</w:t>
+      </w:r>
+      <w:r>
+        <w:t xml:space="preserve"> All the stock used in the game will have a default copy saved in the StockPrototype variable, these are all created at the start of the World creation.</w:t>
+      </w:r>
+      <w:r>
+        <w:t xml:space="preserve"> The StockInWorld represents all of the stock that the shop can currently sell, and each and</w:t>
       </w:r>
       <w:r>
         <w:t xml:space="preserve"> every piece of stock in this di</w:t>
@@ -8459,63 +7242,7 @@
     <w:p>
       <w:r>
         <w:tab/>
-        <w:t xml:space="preserve">The furniture class has two new functions: </w:t>
-      </w:r>
-      <w:proofErr w:type="spellStart"/>
-      <w:r>
-        <w:t>TryAddStock</w:t>
-      </w:r>
-      <w:proofErr w:type="spellEnd"/>
-      <w:r>
-        <w:t xml:space="preserve"> and </w:t>
-      </w:r>
-      <w:proofErr w:type="spellStart"/>
-      <w:r>
-        <w:t>TryGiveStock</w:t>
-      </w:r>
-      <w:proofErr w:type="spellEnd"/>
-      <w:r>
-        <w:t xml:space="preserve">. </w:t>
-      </w:r>
-      <w:proofErr w:type="spellStart"/>
-      <w:r>
-        <w:t>TryAddStock</w:t>
-      </w:r>
-      <w:proofErr w:type="spellEnd"/>
-      <w:r>
-        <w:t xml:space="preserve"> checks the weight restrictions and if they are allowed, the stock is added to the </w:t>
-      </w:r>
-      <w:proofErr w:type="spellStart"/>
-      <w:r>
-        <w:t>m_stock</w:t>
-      </w:r>
-      <w:proofErr w:type="spellEnd"/>
-      <w:r>
-        <w:t xml:space="preserve"> variable, and if not it returns false. The </w:t>
-      </w:r>
-      <w:proofErr w:type="spellStart"/>
-      <w:r>
-        <w:t>TryGiveStock</w:t>
-      </w:r>
-      <w:proofErr w:type="spellEnd"/>
-      <w:r>
-        <w:t xml:space="preserve"> checks to see if the wanted stock is in the </w:t>
-      </w:r>
-      <w:proofErr w:type="spellStart"/>
-      <w:r>
-        <w:t>m_stock</w:t>
-      </w:r>
-      <w:proofErr w:type="spellEnd"/>
-      <w:r>
-        <w:t xml:space="preserve"> variable, if it is, it returns true and updates the </w:t>
-      </w:r>
-      <w:proofErr w:type="spellStart"/>
-      <w:r>
-        <w:t>m_usedWeight</w:t>
-      </w:r>
-      <w:proofErr w:type="spellEnd"/>
-      <w:r>
-        <w:t xml:space="preserve"> variable, if it</w:t>
+        <w:t>The furniture class has two new functions: TryAddStock and TryGiveStock. TryAddStock checks the weight restrictions and if they are allowed, the stock is added to the m_stock variable, and if not it returns false. The TryGiveStock checks to see if the wanted stock is in the m_stock variable, if it is, it returns true and updates the m_usedWeight variable, if it</w:t>
       </w:r>
       <w:r>
         <w:t>’</w:t>
@@ -8527,61 +7254,13 @@
     <w:p>
       <w:r>
         <w:tab/>
-        <w:t xml:space="preserve">Like furniture, characters now have </w:t>
-      </w:r>
-      <w:proofErr w:type="spellStart"/>
-      <w:r>
-        <w:t>TryTakeStock</w:t>
-      </w:r>
-      <w:proofErr w:type="spellEnd"/>
-      <w:r>
-        <w:t xml:space="preserve"> and </w:t>
-      </w:r>
-      <w:proofErr w:type="spellStart"/>
-      <w:r>
-        <w:t>TryGiveStock</w:t>
-      </w:r>
-      <w:proofErr w:type="spellEnd"/>
-      <w:r>
-        <w:t xml:space="preserve"> functions.</w:t>
-      </w:r>
-      <w:r>
-        <w:t xml:space="preserve"> The </w:t>
-      </w:r>
-      <w:proofErr w:type="spellStart"/>
-      <w:r>
-        <w:t>TryGiveStock</w:t>
-      </w:r>
-      <w:proofErr w:type="spellEnd"/>
-      <w:r>
-        <w:t xml:space="preserve"> function checks to see if the wanted stock, by name, is in the character’s possession, if it isn’t it returns null, if it is it returns the first stock of the stock’s name and removes it from the list of that stock name, if the list is empty, it removes the list from the dictionary.</w:t>
-      </w:r>
-      <w:r>
-        <w:t xml:space="preserve"> The </w:t>
-      </w:r>
-      <w:proofErr w:type="spellStart"/>
-      <w:r>
-        <w:t>TryTakeStock</w:t>
-      </w:r>
-      <w:proofErr w:type="spellEnd"/>
-      <w:r>
-        <w:t xml:space="preserve"> function checks to see if the stock is too heavy to be taken, if it is, the function returns null, if it isn’t too heavy, the furniture’s </w:t>
-      </w:r>
-      <w:proofErr w:type="spellStart"/>
-      <w:r>
-        <w:t>TryGiveStock</w:t>
-      </w:r>
-      <w:proofErr w:type="spellEnd"/>
-      <w:r>
-        <w:t xml:space="preserve"> function is called. If that is true, the stock is added to the </w:t>
-      </w:r>
-      <w:proofErr w:type="spellStart"/>
-      <w:r>
-        <w:t>m_stock</w:t>
-      </w:r>
-      <w:proofErr w:type="spellEnd"/>
-      <w:r>
-        <w:t xml:space="preserve"> variable and the weight </w:t>
+        <w:t>Like furniture, characters now have TryTakeStock and TryGiveStock functions.</w:t>
+      </w:r>
+      <w:r>
+        <w:t xml:space="preserve"> The TryGiveStock function checks to see if the wanted stock, by name, is in the character’s possession, if it isn’t it returns null, if it is it returns the first stock of the stock’s name and removes it from the list of that stock name, if the list is empty, it removes the list from the dictionary.</w:t>
+      </w:r>
+      <w:r>
+        <w:t xml:space="preserve"> The TryTakeStock function checks to see if the stock is too heavy to be taken, if it is, the function returns null, if it isn’t too heavy, the furniture’s TryGiveStock function is called. If that is true, the stock is added to the m_stock variable and the weight </w:t>
       </w:r>
       <w:r>
         <w:t>is updated</w:t>
@@ -8593,15 +7272,7 @@
     <w:p>
       <w:r>
         <w:tab/>
-        <w:t xml:space="preserve">Added button to unity which creates the world. This was done so that all the </w:t>
-      </w:r>
-      <w:proofErr w:type="gramStart"/>
-      <w:r>
-        <w:t>Start(</w:t>
-      </w:r>
-      <w:proofErr w:type="gramEnd"/>
-      <w:r>
-        <w:t>) functions would run before any attempt to create the world was made. This is to avoid any potential issues in the future, and is closer to the f</w:t>
+        <w:t>Added button to unity which creates the world. This was done so that all the Start() functions would run before any attempt to create the world was made. This is to avoid any potential issues in the future, and is closer to the f</w:t>
       </w:r>
       <w:r>
         <w:t>inal version of the menu system.</w:t>
@@ -8680,23 +7351,7 @@
       <w:r>
         <w:lastRenderedPageBreak/>
         <w:tab/>
-        <w:t xml:space="preserve">A problem that was found was that the employee would pick up stock from the till, and then scan it, but would then put it right back down into the same till. This makes sense in real life, the employee would put it on the other side of the till, but for this game it doesn’t make sense. There are two ways of solving this. The first way is to add a variable onto every piece of stock called </w:t>
-      </w:r>
-      <w:proofErr w:type="spellStart"/>
-      <w:r>
-        <w:t>m_sold</w:t>
-      </w:r>
-      <w:proofErr w:type="spellEnd"/>
-      <w:r>
-        <w:t xml:space="preserve">, and this is a </w:t>
-      </w:r>
-      <w:proofErr w:type="spellStart"/>
-      <w:r>
-        <w:t>bool</w:t>
-      </w:r>
-      <w:proofErr w:type="spellEnd"/>
-      <w:r>
-        <w:t xml:space="preserve"> that flags if the stock has already been scanned out. Then the employee would check to see if the item has been scanned before picking up the item. If all the stock on the till has been scanned, then the transaction is over and the customer pays. Another way of solving the issue is to have a different piece of furniture next to the till which the employee puts the stock onto. This requires more unrealistic work however as in real life there is seldom such a piece of furniture.</w:t>
+        <w:t>A problem that was found was that the employee would pick up stock from the till, and then scan it, but would then put it right back down into the same till. This makes sense in real life, the employee would put it on the other side of the till, but for this game it doesn’t make sense. There are two ways of solving this. The first way is to add a variable onto every piece of stock called m_sold, and this is a bool that flags if the stock has already been scanned out. Then the employee would check to see if the item has been scanned before picking up the item. If all the stock on the till has been scanned, then the transaction is over and the customer pays. Another way of solving the issue is to have a different piece of furniture next to the till which the employee puts the stock onto. This requires more unrealistic work however as in real life there is seldom such a piece of furniture.</w:t>
       </w:r>
     </w:p>
     <w:p/>
@@ -8778,21 +7433,8 @@
       <w:r>
         <w:tab/>
       </w:r>
-      <w:proofErr w:type="spellStart"/>
-      <w:r>
-        <w:t>MouseController</w:t>
-      </w:r>
-      <w:proofErr w:type="spellEnd"/>
-      <w:r>
-        <w:t xml:space="preserve"> name was changed to </w:t>
-      </w:r>
-      <w:proofErr w:type="spellStart"/>
-      <w:r>
-        <w:t>InputController</w:t>
-      </w:r>
-      <w:proofErr w:type="spellEnd"/>
-      <w:r>
-        <w:t xml:space="preserve">, this was done because it now processes keyboard inputs as well as </w:t>
+      <w:r>
+        <w:t xml:space="preserve">MouseController name was changed to InputController, this was done because it now processes keyboard inputs as well as </w:t>
       </w:r>
       <w:r>
         <w:t>mouse inputs.</w:t>
@@ -8822,11 +7464,9 @@
           <w:numId w:val="64"/>
         </w:numPr>
       </w:pPr>
-      <w:proofErr w:type="spellStart"/>
       <w:r>
         <w:t>SelectDisplay</w:t>
       </w:r>
-      <w:proofErr w:type="spellEnd"/>
     </w:p>
     <w:p>
       <w:pPr>
@@ -8850,15 +7490,7 @@
         </w:numPr>
       </w:pPr>
       <w:r>
-        <w:t xml:space="preserve">This is very similar to the </w:t>
-      </w:r>
-      <w:proofErr w:type="spellStart"/>
-      <w:r>
-        <w:t>TileInspector</w:t>
-      </w:r>
-      <w:proofErr w:type="spellEnd"/>
-      <w:r>
-        <w:t xml:space="preserve"> Script. Every frame it checks to see if the select display is active. If it is active then it updates the text to show the name of the furniture that is selected and </w:t>
+        <w:t xml:space="preserve">This is very similar to the TileInspector Script. Every frame it checks to see if the select display is active. If it is active then it updates the text to show the name of the furniture that is selected and </w:t>
       </w:r>
       <w:r>
         <w:t>who is using it, if anyone.</w:t>
@@ -8957,11 +7589,9 @@
           <w:numId w:val="68"/>
         </w:numPr>
       </w:pPr>
-      <w:proofErr w:type="spellStart"/>
       <w:r>
         <w:t>Backshelf</w:t>
       </w:r>
-      <w:proofErr w:type="spellEnd"/>
     </w:p>
     <w:p>
       <w:pPr>
@@ -8971,12 +7601,10 @@
           <w:numId w:val="68"/>
         </w:numPr>
       </w:pPr>
-      <w:proofErr w:type="spellStart"/>
       <w:r>
         <w:lastRenderedPageBreak/>
         <w:t>Frontshelf</w:t>
       </w:r>
-      <w:proofErr w:type="spellEnd"/>
     </w:p>
     <w:p>
       <w:pPr>
@@ -8998,11 +7626,9 @@
           <w:numId w:val="68"/>
         </w:numPr>
       </w:pPr>
-      <w:proofErr w:type="spellStart"/>
       <w:r>
         <w:t>BigFridge</w:t>
       </w:r>
-      <w:proofErr w:type="spellEnd"/>
     </w:p>
     <w:p>
       <w:pPr>
@@ -9024,11 +7650,9 @@
           <w:numId w:val="68"/>
         </w:numPr>
       </w:pPr>
-      <w:proofErr w:type="spellStart"/>
       <w:r>
         <w:t>BigFreezer</w:t>
       </w:r>
-      <w:proofErr w:type="spellEnd"/>
     </w:p>
     <w:p>
       <w:pPr>
@@ -9078,15 +7702,7 @@
         <w:ind w:left="360"/>
       </w:pPr>
       <w:r>
-        <w:t xml:space="preserve">Found a bug with the </w:t>
-      </w:r>
-      <w:proofErr w:type="spellStart"/>
-      <w:r>
-        <w:t>UpdateNeighbours</w:t>
-      </w:r>
-      <w:proofErr w:type="spellEnd"/>
-      <w:r>
-        <w:t xml:space="preserve"> code which caused the checkout to return to its main tile instead of moving 1 to the left, due to its increased width size. This was fixed by adding a flag, if the tile due to be moved doesn’t link to neighbours, such as the checkout, then it doesn’t need to be upd</w:t>
+        <w:t>Found a bug with the UpdateNeighbours code which caused the checkout to return to its main tile instead of moving 1 to the left, due to its increased width size. This was fixed by adding a flag, if the tile due to be moved doesn’t link to neighbours, such as the checkout, then it doesn’t need to be upd</w:t>
       </w:r>
       <w:r>
         <w:t>ated, so it does no long update, and thus its position doesn’t reset to the incorrect starting location.</w:t>
@@ -9166,39 +7782,7 @@
         <w:tab/>
       </w:r>
       <w:r>
-        <w:t>Added a function in Furniture to rotate the furniture. If the rotation is 2 or 4, east of west, then the furniture’s height and width gets swapped. For example, the till is 3x1 (</w:t>
-      </w:r>
-      <w:proofErr w:type="spellStart"/>
-      <w:r>
-        <w:t>widthxheight</w:t>
-      </w:r>
-      <w:proofErr w:type="spellEnd"/>
-      <w:r>
-        <w:t>), if its rotated to the east then its height is 1x3(</w:t>
-      </w:r>
-      <w:proofErr w:type="spellStart"/>
-      <w:r>
-        <w:t>widthxheight</w:t>
-      </w:r>
-      <w:proofErr w:type="spellEnd"/>
-      <w:r>
-        <w:t xml:space="preserve">). Then the </w:t>
-      </w:r>
-      <w:proofErr w:type="spellStart"/>
-      <w:r>
-        <w:t>FurnitureSpriteController</w:t>
-      </w:r>
-      <w:proofErr w:type="spellEnd"/>
-      <w:r>
-        <w:t xml:space="preserve"> also checks the rotation when creating the </w:t>
-      </w:r>
-      <w:proofErr w:type="spellStart"/>
-      <w:r>
-        <w:t>GameObject</w:t>
-      </w:r>
-      <w:proofErr w:type="spellEnd"/>
-      <w:r>
-        <w:t>, if the rotation is at 2, then it gets rotated by 90 degrees anti-clockwise, if its 3 then by 180, if its 4 then by 270.</w:t>
+        <w:t>Added a function in Furniture to rotate the furniture. If the rotation is 2 or 4, east of west, then the furniture’s height and width gets swapped. For example, the till is 3x1 (widthxheight), if its rotated to the east then its height is 1x3(widthxheight). Then the FurnitureSpriteController also checks the rotation when creating the GameObject, if the rotation is at 2, then it gets rotated by 90 degrees anti-clockwise, if its 3 then by 180, if its 4 then by 270.</w:t>
       </w:r>
       <w:r>
         <w:t xml:space="preserve"> The final step is setting the furniture’s job tile. This by default is always in the centre tile -1 in the y. So if the checkout is taking up tiles (20,21),</w:t>
@@ -9333,15 +7917,7 @@
                                 </w:tcPr>
                                 <w:p>
                                   <w:r>
-                                    <w:t xml:space="preserve">Walls – the walls are special. They actually change depending upon if the tiles around them also contain walls. Here is </w:t>
-                                  </w:r>
-                                  <w:proofErr w:type="gramStart"/>
-                                  <w:r>
-                                    <w:t>a sprites</w:t>
-                                  </w:r>
-                                  <w:proofErr w:type="gramEnd"/>
-                                  <w:r>
-                                    <w:t xml:space="preserve"> that displays all of the possible wall sprites used for individual wall tiles.</w:t>
+                                    <w:t>Walls – the walls are special. They actually change depending upon if the tiles around them also contain walls. Here is a sprites that displays all of the possible wall sprites used for individual wall tiles.</w:t>
                                   </w:r>
                                 </w:p>
                               </w:tc>
@@ -9478,13 +8054,8 @@
                                   <w:tcW w:w="4803" w:type="dxa"/>
                                 </w:tcPr>
                                 <w:p>
-                                  <w:proofErr w:type="spellStart"/>
                                   <w:r>
-                                    <w:t>Stockcage</w:t>
-                                  </w:r>
-                                  <w:proofErr w:type="spellEnd"/>
-                                  <w:r>
-                                    <w:t xml:space="preserve"> – This will become one of the two movable pieces of furniture in the game.</w:t>
+                                    <w:t>Stockcage – This will become one of the two movable pieces of furniture in the game.</w:t>
                                   </w:r>
                                 </w:p>
                               </w:tc>
@@ -9656,15 +8227,7 @@
                           </w:tcPr>
                           <w:p>
                             <w:r>
-                              <w:t xml:space="preserve">Walls – the walls are special. They actually change depending upon if the tiles around them also contain walls. Here is </w:t>
-                            </w:r>
-                            <w:proofErr w:type="gramStart"/>
-                            <w:r>
-                              <w:t>a sprites</w:t>
-                            </w:r>
-                            <w:proofErr w:type="gramEnd"/>
-                            <w:r>
-                              <w:t xml:space="preserve"> that displays all of the possible wall sprites used for individual wall tiles.</w:t>
+                              <w:t>Walls – the walls are special. They actually change depending upon if the tiles around them also contain walls. Here is a sprites that displays all of the possible wall sprites used for individual wall tiles.</w:t>
                             </w:r>
                           </w:p>
                         </w:tc>
@@ -9801,13 +8364,8 @@
                             <w:tcW w:w="4803" w:type="dxa"/>
                           </w:tcPr>
                           <w:p>
-                            <w:proofErr w:type="spellStart"/>
                             <w:r>
-                              <w:t>Stockcage</w:t>
-                            </w:r>
-                            <w:proofErr w:type="spellEnd"/>
-                            <w:r>
-                              <w:t xml:space="preserve"> – This will become one of the two movable pieces of furniture in the game.</w:t>
+                              <w:t>Stockcage – This will become one of the two movable pieces of furniture in the game.</w:t>
                             </w:r>
                           </w:p>
                         </w:tc>
@@ -9984,13 +8542,13 @@
         <mc:AlternateContent>
           <mc:Choice Requires="wps">
             <w:drawing>
-              <wp:anchor distT="45720" distB="45720" distL="114300" distR="114300" simplePos="0" relativeHeight="251673600" behindDoc="0" locked="0" layoutInCell="1" allowOverlap="1" wp14:anchorId="7C1DBEEC" wp14:editId="1C326CB5">
+              <wp:anchor distT="45720" distB="45720" distL="114300" distR="114300" simplePos="0" relativeHeight="251673600" behindDoc="0" locked="0" layoutInCell="1" allowOverlap="1" wp14:anchorId="73F3D623" wp14:editId="6C6AE1B7">
                 <wp:simplePos x="0" y="0"/>
                 <wp:positionH relativeFrom="margin">
                   <wp:align>center</wp:align>
                 </wp:positionH>
                 <wp:positionV relativeFrom="paragraph">
-                  <wp:posOffset>83</wp:posOffset>
+                  <wp:posOffset>27</wp:posOffset>
                 </wp:positionV>
                 <wp:extent cx="6313170" cy="2782570"/>
                 <wp:effectExtent l="0" t="0" r="0" b="0"/>
@@ -10048,10 +8606,10 @@
                                       <w:lang w:eastAsia="en-GB"/>
                                     </w:rPr>
                                     <w:drawing>
-                                      <wp:inline distT="0" distB="0" distL="0" distR="0" wp14:anchorId="0947C4B1" wp14:editId="21515D38">
-                                        <wp:extent cx="812698" cy="406349"/>
-                                        <wp:effectExtent l="0" t="0" r="6985" b="0"/>
-                                        <wp:docPr id="21" name="Picture 21"/>
+                                      <wp:inline distT="0" distB="0" distL="0" distR="0">
+                                        <wp:extent cx="406349" cy="406349"/>
+                                        <wp:effectExtent l="0" t="0" r="0" b="0"/>
+                                        <wp:docPr id="19" name="Picture 19"/>
                                         <wp:cNvGraphicFramePr>
                                           <a:graphicFrameLocks xmlns:a="http://schemas.openxmlformats.org/drawingml/2006/main" noChangeAspect="1"/>
                                         </wp:cNvGraphicFramePr>
@@ -10059,7 +8617,7 @@
                                           <a:graphicData uri="http://schemas.openxmlformats.org/drawingml/2006/picture">
                                             <pic:pic xmlns:pic="http://schemas.openxmlformats.org/drawingml/2006/picture">
                                               <pic:nvPicPr>
-                                                <pic:cNvPr id="21" name="Trolley.png"/>
+                                                <pic:cNvPr id="19" name="Trolley.png"/>
                                                 <pic:cNvPicPr/>
                                               </pic:nvPicPr>
                                               <pic:blipFill>
@@ -10077,7 +8635,7 @@
                                               <pic:spPr>
                                                 <a:xfrm>
                                                   <a:off x="0" y="0"/>
-                                                  <a:ext cx="812698" cy="406349"/>
+                                                  <a:ext cx="406349" cy="406349"/>
                                                 </a:xfrm>
                                                 <a:prstGeom prst="rect">
                                                   <a:avLst/>
@@ -10117,7 +8675,7 @@
                                       <w:lang w:eastAsia="en-GB"/>
                                     </w:rPr>
                                     <w:drawing>
-                                      <wp:inline distT="0" distB="0" distL="0" distR="0" wp14:anchorId="4971F98C" wp14:editId="347F3F49">
+                                      <wp:inline distT="0" distB="0" distL="0" distR="0" wp14:anchorId="1D2676CD" wp14:editId="67A86A17">
                                         <wp:extent cx="406349" cy="406349"/>
                                         <wp:effectExtent l="0" t="0" r="0" b="0"/>
                                         <wp:docPr id="22" name="Picture 22"/>
@@ -10165,13 +8723,8 @@
                                   <w:tcW w:w="4803" w:type="dxa"/>
                                 </w:tcPr>
                                 <w:p>
-                                  <w:proofErr w:type="spellStart"/>
                                   <w:r>
-                                    <w:t>BackShelf</w:t>
-                                  </w:r>
-                                  <w:proofErr w:type="spellEnd"/>
-                                  <w:r>
-                                    <w:t xml:space="preserve"> – Simple shelf for storing stock not on the shop floor.</w:t>
+                                    <w:t>BackShelf – Simple shelf for storing stock not on the shop floor.</w:t>
                                   </w:r>
                                 </w:p>
                               </w:tc>
@@ -10191,7 +8744,7 @@
                                       <w:lang w:eastAsia="en-GB"/>
                                     </w:rPr>
                                     <w:drawing>
-                                      <wp:inline distT="0" distB="0" distL="0" distR="0" wp14:anchorId="10AB9BAE" wp14:editId="2280129E">
+                                      <wp:inline distT="0" distB="0" distL="0" distR="0" wp14:anchorId="42FAE978" wp14:editId="2EDB76C3">
                                         <wp:extent cx="406349" cy="406349"/>
                                         <wp:effectExtent l="0" t="0" r="0" b="0"/>
                                         <wp:docPr id="23" name="Picture 23"/>
@@ -10239,13 +8792,8 @@
                                   <w:tcW w:w="4803" w:type="dxa"/>
                                 </w:tcPr>
                                 <w:p>
-                                  <w:proofErr w:type="spellStart"/>
                                   <w:r>
-                                    <w:t>FrontShelf</w:t>
-                                  </w:r>
-                                  <w:proofErr w:type="spellEnd"/>
-                                  <w:r>
-                                    <w:t xml:space="preserve"> – Simple shelf for storing stock on the shop floor.</w:t>
+                                    <w:t>FrontShelf – Simple shelf for storing stock on the shop floor.</w:t>
                                   </w:r>
                                 </w:p>
                               </w:tc>
@@ -10265,7 +8813,7 @@
                                       <w:lang w:eastAsia="en-GB"/>
                                     </w:rPr>
                                     <w:drawing>
-                                      <wp:inline distT="0" distB="0" distL="0" distR="0" wp14:anchorId="2656F7EA" wp14:editId="71718E8B">
+                                      <wp:inline distT="0" distB="0" distL="0" distR="0" wp14:anchorId="3467EC56" wp14:editId="11E25C63">
                                         <wp:extent cx="406349" cy="406349"/>
                                         <wp:effectExtent l="0" t="0" r="0" b="0"/>
                                         <wp:docPr id="24" name="Picture 24"/>
@@ -10312,7 +8860,7 @@
                                       <w:lang w:eastAsia="en-GB"/>
                                     </w:rPr>
                                     <w:drawing>
-                                      <wp:inline distT="0" distB="0" distL="0" distR="0" wp14:anchorId="2C764FBA" wp14:editId="51DD5555">
+                                      <wp:inline distT="0" distB="0" distL="0" distR="0" wp14:anchorId="33FEFDD5" wp14:editId="585CB33D">
                                         <wp:extent cx="812698" cy="406349"/>
                                         <wp:effectExtent l="0" t="0" r="6985" b="0"/>
                                         <wp:docPr id="25" name="Picture 25"/>
@@ -10361,23 +8909,7 @@
                                 </w:tcPr>
                                 <w:p>
                                   <w:r>
-                                    <w:t xml:space="preserve">Fridge and </w:t>
-                                  </w:r>
-                                  <w:proofErr w:type="spellStart"/>
-                                  <w:r>
-                                    <w:t>BigFridge</w:t>
-                                  </w:r>
-                                  <w:proofErr w:type="spellEnd"/>
-                                  <w:r>
-                                    <w:t xml:space="preserve"> – These two are the same except the </w:t>
-                                  </w:r>
-                                  <w:proofErr w:type="spellStart"/>
-                                  <w:r>
-                                    <w:t>BigFridge</w:t>
-                                  </w:r>
-                                  <w:proofErr w:type="spellEnd"/>
-                                  <w:r>
-                                    <w:t xml:space="preserve"> is double the width. These are used for storing stock that needs to be kept refrigerated. </w:t>
+                                    <w:t xml:space="preserve">Fridge and BigFridge – These two are the same except the BigFridge is double the width. These are used for storing stock that needs to be kept refrigerated. </w:t>
                                   </w:r>
                                 </w:p>
                               </w:tc>
@@ -10403,7 +8935,7 @@
                                       <w:lang w:eastAsia="en-GB"/>
                                     </w:rPr>
                                     <w:drawing>
-                                      <wp:inline distT="0" distB="0" distL="0" distR="0" wp14:anchorId="331F71A6" wp14:editId="5857C9FD">
+                                      <wp:inline distT="0" distB="0" distL="0" distR="0" wp14:anchorId="77550359" wp14:editId="136E6585">
                                         <wp:extent cx="406349" cy="406349"/>
                                         <wp:effectExtent l="0" t="0" r="0" b="0"/>
                                         <wp:docPr id="28" name="Picture 28"/>
@@ -10450,7 +8982,7 @@
                                       <w:lang w:eastAsia="en-GB"/>
                                     </w:rPr>
                                     <w:drawing>
-                                      <wp:inline distT="0" distB="0" distL="0" distR="0" wp14:anchorId="3AECE333" wp14:editId="2CD4F1C5">
+                                      <wp:inline distT="0" distB="0" distL="0" distR="0" wp14:anchorId="0D396048" wp14:editId="6D2F7023">
                                         <wp:extent cx="812698" cy="406349"/>
                                         <wp:effectExtent l="0" t="0" r="6985" b="0"/>
                                         <wp:docPr id="27" name="Picture 27"/>
@@ -10499,23 +9031,7 @@
                                 </w:tcPr>
                                 <w:p>
                                   <w:r>
-                                    <w:t xml:space="preserve">Freezer and </w:t>
-                                  </w:r>
-                                  <w:proofErr w:type="spellStart"/>
-                                  <w:r>
-                                    <w:t>BigFreezer</w:t>
-                                  </w:r>
-                                  <w:proofErr w:type="spellEnd"/>
-                                  <w:r>
-                                    <w:t xml:space="preserve"> – These two are the same except the </w:t>
-                                  </w:r>
-                                  <w:proofErr w:type="spellStart"/>
-                                  <w:r>
-                                    <w:t>BigFreezer</w:t>
-                                  </w:r>
-                                  <w:proofErr w:type="spellEnd"/>
-                                  <w:r>
-                                    <w:t xml:space="preserve"> is double the width. These are used for storing stock that needs to be kept frozen.</w:t>
+                                    <w:t>Freezer and BigFreezer – These two are the same except the BigFreezer is double the width. These are used for storing stock that needs to be kept frozen.</w:t>
                                   </w:r>
                                 </w:p>
                               </w:tc>
@@ -10541,7 +9057,7 @@
           </mc:Choice>
           <mc:Fallback>
             <w:pict>
-              <v:shape w14:anchorId="7C1DBEEC" id="_x0000_s1028" type="#_x0000_t202" style="position:absolute;margin-left:0;margin-top:0;width:497.1pt;height:219.1pt;z-index:251673600;visibility:visible;mso-wrap-style:square;mso-width-percent:0;mso-height-percent:0;mso-wrap-distance-left:9pt;mso-wrap-distance-top:3.6pt;mso-wrap-distance-right:9pt;mso-wrap-distance-bottom:3.6pt;mso-position-horizontal:center;mso-position-horizontal-relative:margin;mso-position-vertical:absolute;mso-position-vertical-relative:text;mso-width-percent:0;mso-height-percent:0;mso-width-relative:margin;mso-height-relative:margin;v-text-anchor:top" o:gfxdata="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" filled="f" stroked="f">
+              <v:shape w14:anchorId="73F3D623" id="_x0000_s1028" type="#_x0000_t202" style="position:absolute;margin-left:0;margin-top:0;width:497.1pt;height:219.1pt;z-index:251673600;visibility:visible;mso-wrap-style:square;mso-width-percent:0;mso-height-percent:0;mso-wrap-distance-left:9pt;mso-wrap-distance-top:3.6pt;mso-wrap-distance-right:9pt;mso-wrap-distance-bottom:3.6pt;mso-position-horizontal:center;mso-position-horizontal-relative:margin;mso-position-vertical:absolute;mso-position-vertical-relative:text;mso-width-percent:0;mso-height-percent:0;mso-width-relative:margin;mso-height-relative:margin;v-text-anchor:top" o:gfxdata="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" filled="f" stroked="f">
                 <v:textbox>
                   <w:txbxContent>
                     <w:tbl>
@@ -10569,10 +9085,10 @@
                                 <w:lang w:eastAsia="en-GB"/>
                               </w:rPr>
                               <w:drawing>
-                                <wp:inline distT="0" distB="0" distL="0" distR="0" wp14:anchorId="0947C4B1" wp14:editId="21515D38">
-                                  <wp:extent cx="812698" cy="406349"/>
-                                  <wp:effectExtent l="0" t="0" r="6985" b="0"/>
-                                  <wp:docPr id="21" name="Picture 21"/>
+                                <wp:inline distT="0" distB="0" distL="0" distR="0">
+                                  <wp:extent cx="406349" cy="406349"/>
+                                  <wp:effectExtent l="0" t="0" r="0" b="0"/>
+                                  <wp:docPr id="19" name="Picture 19"/>
                                   <wp:cNvGraphicFramePr>
                                     <a:graphicFrameLocks xmlns:a="http://schemas.openxmlformats.org/drawingml/2006/main" noChangeAspect="1"/>
                                   </wp:cNvGraphicFramePr>
@@ -10580,7 +9096,7 @@
                                     <a:graphicData uri="http://schemas.openxmlformats.org/drawingml/2006/picture">
                                       <pic:pic xmlns:pic="http://schemas.openxmlformats.org/drawingml/2006/picture">
                                         <pic:nvPicPr>
-                                          <pic:cNvPr id="21" name="Trolley.png"/>
+                                          <pic:cNvPr id="19" name="Trolley.png"/>
                                           <pic:cNvPicPr/>
                                         </pic:nvPicPr>
                                         <pic:blipFill>
@@ -10598,7 +9114,7 @@
                                         <pic:spPr>
                                           <a:xfrm>
                                             <a:off x="0" y="0"/>
-                                            <a:ext cx="812698" cy="406349"/>
+                                            <a:ext cx="406349" cy="406349"/>
                                           </a:xfrm>
                                           <a:prstGeom prst="rect">
                                             <a:avLst/>
@@ -10638,7 +9154,7 @@
                                 <w:lang w:eastAsia="en-GB"/>
                               </w:rPr>
                               <w:drawing>
-                                <wp:inline distT="0" distB="0" distL="0" distR="0" wp14:anchorId="4971F98C" wp14:editId="347F3F49">
+                                <wp:inline distT="0" distB="0" distL="0" distR="0" wp14:anchorId="1D2676CD" wp14:editId="67A86A17">
                                   <wp:extent cx="406349" cy="406349"/>
                                   <wp:effectExtent l="0" t="0" r="0" b="0"/>
                                   <wp:docPr id="22" name="Picture 22"/>
@@ -10686,13 +9202,8 @@
                             <w:tcW w:w="4803" w:type="dxa"/>
                           </w:tcPr>
                           <w:p>
-                            <w:proofErr w:type="spellStart"/>
                             <w:r>
-                              <w:t>BackShelf</w:t>
-                            </w:r>
-                            <w:proofErr w:type="spellEnd"/>
-                            <w:r>
-                              <w:t xml:space="preserve"> – Simple shelf for storing stock not on the shop floor.</w:t>
+                              <w:t>BackShelf – Simple shelf for storing stock not on the shop floor.</w:t>
                             </w:r>
                           </w:p>
                         </w:tc>
@@ -10712,7 +9223,7 @@
                                 <w:lang w:eastAsia="en-GB"/>
                               </w:rPr>
                               <w:drawing>
-                                <wp:inline distT="0" distB="0" distL="0" distR="0" wp14:anchorId="10AB9BAE" wp14:editId="2280129E">
+                                <wp:inline distT="0" distB="0" distL="0" distR="0" wp14:anchorId="42FAE978" wp14:editId="2EDB76C3">
                                   <wp:extent cx="406349" cy="406349"/>
                                   <wp:effectExtent l="0" t="0" r="0" b="0"/>
                                   <wp:docPr id="23" name="Picture 23"/>
@@ -10760,13 +9271,8 @@
                             <w:tcW w:w="4803" w:type="dxa"/>
                           </w:tcPr>
                           <w:p>
-                            <w:proofErr w:type="spellStart"/>
                             <w:r>
-                              <w:t>FrontShelf</w:t>
-                            </w:r>
-                            <w:proofErr w:type="spellEnd"/>
-                            <w:r>
-                              <w:t xml:space="preserve"> – Simple shelf for storing stock on the shop floor.</w:t>
+                              <w:t>FrontShelf – Simple shelf for storing stock on the shop floor.</w:t>
                             </w:r>
                           </w:p>
                         </w:tc>
@@ -10786,7 +9292,7 @@
                                 <w:lang w:eastAsia="en-GB"/>
                               </w:rPr>
                               <w:drawing>
-                                <wp:inline distT="0" distB="0" distL="0" distR="0" wp14:anchorId="2656F7EA" wp14:editId="71718E8B">
+                                <wp:inline distT="0" distB="0" distL="0" distR="0" wp14:anchorId="3467EC56" wp14:editId="11E25C63">
                                   <wp:extent cx="406349" cy="406349"/>
                                   <wp:effectExtent l="0" t="0" r="0" b="0"/>
                                   <wp:docPr id="24" name="Picture 24"/>
@@ -10833,7 +9339,7 @@
                                 <w:lang w:eastAsia="en-GB"/>
                               </w:rPr>
                               <w:drawing>
-                                <wp:inline distT="0" distB="0" distL="0" distR="0" wp14:anchorId="2C764FBA" wp14:editId="51DD5555">
+                                <wp:inline distT="0" distB="0" distL="0" distR="0" wp14:anchorId="33FEFDD5" wp14:editId="585CB33D">
                                   <wp:extent cx="812698" cy="406349"/>
                                   <wp:effectExtent l="0" t="0" r="6985" b="0"/>
                                   <wp:docPr id="25" name="Picture 25"/>
@@ -10882,23 +9388,7 @@
                           </w:tcPr>
                           <w:p>
                             <w:r>
-                              <w:t xml:space="preserve">Fridge and </w:t>
-                            </w:r>
-                            <w:proofErr w:type="spellStart"/>
-                            <w:r>
-                              <w:t>BigFridge</w:t>
-                            </w:r>
-                            <w:proofErr w:type="spellEnd"/>
-                            <w:r>
-                              <w:t xml:space="preserve"> – These two are the same except the </w:t>
-                            </w:r>
-                            <w:proofErr w:type="spellStart"/>
-                            <w:r>
-                              <w:t>BigFridge</w:t>
-                            </w:r>
-                            <w:proofErr w:type="spellEnd"/>
-                            <w:r>
-                              <w:t xml:space="preserve"> is double the width. These are used for storing stock that needs to be kept refrigerated. </w:t>
+                              <w:t xml:space="preserve">Fridge and BigFridge – These two are the same except the BigFridge is double the width. These are used for storing stock that needs to be kept refrigerated. </w:t>
                             </w:r>
                           </w:p>
                         </w:tc>
@@ -10924,7 +9414,7 @@
                                 <w:lang w:eastAsia="en-GB"/>
                               </w:rPr>
                               <w:drawing>
-                                <wp:inline distT="0" distB="0" distL="0" distR="0" wp14:anchorId="331F71A6" wp14:editId="5857C9FD">
+                                <wp:inline distT="0" distB="0" distL="0" distR="0" wp14:anchorId="77550359" wp14:editId="136E6585">
                                   <wp:extent cx="406349" cy="406349"/>
                                   <wp:effectExtent l="0" t="0" r="0" b="0"/>
                                   <wp:docPr id="28" name="Picture 28"/>
@@ -10971,7 +9461,7 @@
                                 <w:lang w:eastAsia="en-GB"/>
                               </w:rPr>
                               <w:drawing>
-                                <wp:inline distT="0" distB="0" distL="0" distR="0" wp14:anchorId="3AECE333" wp14:editId="2CD4F1C5">
+                                <wp:inline distT="0" distB="0" distL="0" distR="0" wp14:anchorId="0D396048" wp14:editId="6D2F7023">
                                   <wp:extent cx="812698" cy="406349"/>
                                   <wp:effectExtent l="0" t="0" r="6985" b="0"/>
                                   <wp:docPr id="27" name="Picture 27"/>
@@ -11020,23 +9510,7 @@
                           </w:tcPr>
                           <w:p>
                             <w:r>
-                              <w:t xml:space="preserve">Freezer and </w:t>
-                            </w:r>
-                            <w:proofErr w:type="spellStart"/>
-                            <w:r>
-                              <w:t>BigFreezer</w:t>
-                            </w:r>
-                            <w:proofErr w:type="spellEnd"/>
-                            <w:r>
-                              <w:t xml:space="preserve"> – These two are the same except the </w:t>
-                            </w:r>
-                            <w:proofErr w:type="spellStart"/>
-                            <w:r>
-                              <w:t>BigFreezer</w:t>
-                            </w:r>
-                            <w:proofErr w:type="spellEnd"/>
-                            <w:r>
-                              <w:t xml:space="preserve"> is double the width. These are used for storing stock that needs to be kept frozen.</w:t>
+                              <w:t>Freezer and BigFreezer – These two are the same except the BigFreezer is double the width. These are used for storing stock that needs to be kept frozen.</w:t>
                             </w:r>
                           </w:p>
                         </w:tc>
@@ -11053,10 +9527,241 @@
       </w:r>
     </w:p>
     <w:p>
+      <w:r>
+        <w:t>13</w:t>
+      </w:r>
+      <w:r>
+        <w:rPr>
+          <w:vertAlign w:val="superscript"/>
+        </w:rPr>
+        <w:t>th</w:t>
+      </w:r>
+      <w:r>
+        <w:t xml:space="preserve"> February 2017</w:t>
+      </w:r>
+    </w:p>
+    <w:p>
+      <w:pPr>
+        <w:rPr>
+          <w:u w:val="single"/>
+        </w:rPr>
+      </w:pPr>
+      <w:r>
+        <w:rPr>
+          <w:u w:val="single"/>
+        </w:rPr>
+        <w:t>Plans</w:t>
+      </w:r>
+    </w:p>
+    <w:p>
+      <w:pPr>
+        <w:pStyle w:val="ListParagraph"/>
+        <w:numPr>
+          <w:ilvl w:val="0"/>
+          <w:numId w:val="72"/>
+        </w:numPr>
+      </w:pPr>
+      <w:r>
+        <w:t>Add new stock to the game and add them to different furniture around the shop.</w:t>
+      </w:r>
+    </w:p>
+    <w:p>
+      <w:pPr>
+        <w:rPr>
+          <w:u w:val="single"/>
+        </w:rPr>
+      </w:pPr>
+      <w:r>
+        <w:rPr>
+          <w:u w:val="single"/>
+        </w:rPr>
+        <w:t>Coding</w:t>
+      </w:r>
+    </w:p>
+    <w:p>
+      <w:r>
+        <w:tab/>
+      </w:r>
+      <w:r>
+        <w:t>Adding the stock prototypes in the way presented in this project is not the best way. For the full game the stock prototypes would be read from a text file and added with a while loop. In this project, they have all been added one by one in the CreateStockPrototypes class.</w:t>
+      </w:r>
+    </w:p>
+    <w:p>
+      <w:r>
+        <w:tab/>
+        <w:t>Added all stock to the game that is needed throughout the project. A problem has been found that when spawning furniture with stock, the stock is added to the furniture prototype, not to the furniture instance, this causes all furniture in the game of that type to receive the stock. It is not currently clear on why this occurs. This can either be solved, or the stock can be added to the furniture after the furniture has been placed which should solve the problem. Work will be done on fixed the initial problem first, before finding a way around it without solving it.</w:t>
+      </w:r>
+    </w:p>
+    <w:p>
+      <w:r>
+        <w:tab/>
+        <w:t>The above problem was solved. The ‘issue’ still remains that the actual instance of the prototype is being passed, by this was intended at the beginning, the problem is that the values where not designed to be altered by grabbing the prototype’s values first. The problem was solved by resetting the stock dictionary once the information was grabbed. This is kind of a cheat because if we ever want to grab a piece of furniture, with its stock, and put it somewhere else then the stock will reset. This can be solved by created yet another constructor that doesn’t reset the stock, but this may not be needed. The only place that this may come into play is when movable furniture logic gets added to the game.</w:t>
+      </w:r>
+    </w:p>
+    <w:p>
+      <w:r>
+        <w:tab/>
+        <w:t>Added a scrolling list of stock to the UI, this has a scroll bar that can be used, and the information displayed is the stock’s name, and price.</w:t>
+      </w:r>
+      <w:r>
+        <w:t xml:space="preserve"> In the future, similar stock items would like to be grouped and the number of the items is displayed, then clicking on the item will open another box with more information on such as weight, ideal, temperature, sell-by</w:t>
+      </w:r>
+      <w:r>
+        <w:t>-</w:t>
+      </w:r>
+      <w:r>
+        <w:t>date etc.</w:t>
+      </w:r>
+    </w:p>
+    <w:p/>
+    <w:p>
+      <w:r>
+        <w:rPr>
+          <w:noProof/>
+          <w:lang w:eastAsia="en-GB"/>
+        </w:rPr>
+        <w:lastRenderedPageBreak/>
+        <w:drawing>
+          <wp:anchor distT="0" distB="0" distL="114300" distR="114300" simplePos="0" relativeHeight="251674624" behindDoc="0" locked="0" layoutInCell="1" allowOverlap="1" wp14:anchorId="071B6F2B" wp14:editId="4284733A">
+            <wp:simplePos x="0" y="0"/>
+            <wp:positionH relativeFrom="margin">
+              <wp:align>center</wp:align>
+            </wp:positionH>
+            <wp:positionV relativeFrom="paragraph">
+              <wp:posOffset>731133</wp:posOffset>
+            </wp:positionV>
+            <wp:extent cx="5080635" cy="4094480"/>
+            <wp:effectExtent l="0" t="0" r="5715" b="1270"/>
+            <wp:wrapTopAndBottom/>
+            <wp:docPr id="18" name="Picture 18"/>
+            <wp:cNvGraphicFramePr>
+              <a:graphicFrameLocks xmlns:a="http://schemas.openxmlformats.org/drawingml/2006/main" noChangeAspect="1"/>
+            </wp:cNvGraphicFramePr>
+            <a:graphic xmlns:a="http://schemas.openxmlformats.org/drawingml/2006/main">
+              <a:graphicData uri="http://schemas.openxmlformats.org/drawingml/2006/picture">
+                <pic:pic xmlns:pic="http://schemas.openxmlformats.org/drawingml/2006/picture">
+                  <pic:nvPicPr>
+                    <pic:cNvPr id="1" name=""/>
+                    <pic:cNvPicPr/>
+                  </pic:nvPicPr>
+                  <pic:blipFill rotWithShape="1">
+                    <a:blip r:embed="rId37">
+                      <a:extLst>
+                        <a:ext uri="{28A0092B-C50C-407E-A947-70E740481C1C}">
+                          <a14:useLocalDpi xmlns:a14="http://schemas.microsoft.com/office/drawing/2010/main" val="0"/>
+                        </a:ext>
+                      </a:extLst>
+                    </a:blip>
+                    <a:srcRect l="21229" t="11346" r="27999" b="15896"/>
+                    <a:stretch/>
+                  </pic:blipFill>
+                  <pic:spPr bwMode="auto">
+                    <a:xfrm>
+                      <a:off x="0" y="0"/>
+                      <a:ext cx="5080635" cy="4094480"/>
+                    </a:xfrm>
+                    <a:prstGeom prst="rect">
+                      <a:avLst/>
+                    </a:prstGeom>
+                    <a:ln>
+                      <a:noFill/>
+                    </a:ln>
+                    <a:extLst>
+                      <a:ext uri="{53640926-AAD7-44D8-BBD7-CCE9431645EC}">
+                        <a14:shadowObscured xmlns:a14="http://schemas.microsoft.com/office/drawing/2010/main"/>
+                      </a:ext>
+                    </a:extLst>
+                  </pic:spPr>
+                </pic:pic>
+              </a:graphicData>
+            </a:graphic>
+            <wp14:sizeRelH relativeFrom="page">
+              <wp14:pctWidth>0</wp14:pctWidth>
+            </wp14:sizeRelH>
+            <wp14:sizeRelV relativeFrom="page">
+              <wp14:pctHeight>0</wp14:pctHeight>
+            </wp14:sizeRelV>
+          </wp:anchor>
+        </w:drawing>
+      </w:r>
+      <w:r>
+        <w:tab/>
+        <w:t>The shop layout has been altered. It was discovered that the initial shop layout was too big for the project and was unnecessary, and there are not currently enough stock items in the game to demand such a large store. The layout below is the new environment, not much has changed except there are now less shelves and slightly more fridges.</w:t>
+      </w:r>
+      <w:r>
+        <w:rPr>
+          <w:noProof/>
+          <w:lang w:eastAsia="en-GB"/>
+        </w:rPr>
+        <w:t xml:space="preserve"> </w:t>
+      </w:r>
+    </w:p>
+    <w:p>
       <w:pPr>
         <w:pStyle w:val="ListParagraph"/>
         <w:ind w:left="1080"/>
       </w:pPr>
+    </w:p>
+    <w:p>
+      <w:r>
+        <w:t>14</w:t>
+      </w:r>
+      <w:r>
+        <w:rPr>
+          <w:vertAlign w:val="superscript"/>
+        </w:rPr>
+        <w:t>th</w:t>
+      </w:r>
+      <w:r>
+        <w:t xml:space="preserve"> February 2017</w:t>
+      </w:r>
+    </w:p>
+    <w:p>
+      <w:pPr>
+        <w:rPr>
+          <w:u w:val="single"/>
+        </w:rPr>
+      </w:pPr>
+      <w:r>
+        <w:rPr>
+          <w:u w:val="single"/>
+        </w:rPr>
+        <w:t>Plans</w:t>
+      </w:r>
+    </w:p>
+    <w:p>
+      <w:pPr>
+        <w:pStyle w:val="ListParagraph"/>
+        <w:numPr>
+          <w:ilvl w:val="0"/>
+          <w:numId w:val="73"/>
+        </w:numPr>
+      </w:pPr>
+      <w:r>
+        <w:t>Add movable furniture logic.</w:t>
+      </w:r>
+    </w:p>
+    <w:p>
+      <w:r>
+        <w:rPr>
+          <w:u w:val="single"/>
+        </w:rPr>
+        <w:t>Coding</w:t>
+      </w:r>
+    </w:p>
+    <w:p>
+      <w:r>
+        <w:tab/>
+      </w:r>
+      <w:r>
+        <w:t>Trolleys and Stockcages can now be moved. There are still problems/bugs which need to be sorted.</w:t>
+      </w:r>
+      <w:r>
+        <w:t xml:space="preserve"> Furniture now has 2 more varibles; bool m_movable, and bool m_moving. These are used with the furniture parameters and furniture actions to move furniture in a similar way to character movement, except the character moving the furniture determines where it will go.</w:t>
+      </w:r>
+      <w:r>
+        <w:t xml:space="preserve"> More code will need to be added, right now the furniture will get moved only if it is in the way, but this will need to change so that characters can move furniture freely to certain tiles in an efficient way.</w:t>
+      </w:r>
       <w:bookmarkStart w:id="0" w:name="_GoBack"/>
       <w:bookmarkEnd w:id="0"/>
     </w:p>
@@ -11877,6 +10582,92 @@
     </w:lvl>
   </w:abstractNum>
   <w:abstractNum w:abstractNumId="9" w15:restartNumberingAfterBreak="0">
+    <w:nsid w:val="14E84F82"/>
+    <w:multiLevelType w:val="hybridMultilevel"/>
+    <w:tmpl w:val="82F8FC16"/>
+    <w:lvl w:ilvl="0" w:tplc="0809000F">
+      <w:start w:val="1"/>
+      <w:numFmt w:val="decimal"/>
+      <w:lvlText w:val="%1."/>
+      <w:lvlJc w:val="left"/>
+      <w:pPr>
+        <w:ind w:left="1080" w:hanging="360"/>
+      </w:pPr>
+    </w:lvl>
+    <w:lvl w:ilvl="1" w:tplc="08090019" w:tentative="1">
+      <w:start w:val="1"/>
+      <w:numFmt w:val="lowerLetter"/>
+      <w:lvlText w:val="%2."/>
+      <w:lvlJc w:val="left"/>
+      <w:pPr>
+        <w:ind w:left="1800" w:hanging="360"/>
+      </w:pPr>
+    </w:lvl>
+    <w:lvl w:ilvl="2" w:tplc="0809001B" w:tentative="1">
+      <w:start w:val="1"/>
+      <w:numFmt w:val="lowerRoman"/>
+      <w:lvlText w:val="%3."/>
+      <w:lvlJc w:val="right"/>
+      <w:pPr>
+        <w:ind w:left="2520" w:hanging="180"/>
+      </w:pPr>
+    </w:lvl>
+    <w:lvl w:ilvl="3" w:tplc="0809000F" w:tentative="1">
+      <w:start w:val="1"/>
+      <w:numFmt w:val="decimal"/>
+      <w:lvlText w:val="%4."/>
+      <w:lvlJc w:val="left"/>
+      <w:pPr>
+        <w:ind w:left="3240" w:hanging="360"/>
+      </w:pPr>
+    </w:lvl>
+    <w:lvl w:ilvl="4" w:tplc="08090019" w:tentative="1">
+      <w:start w:val="1"/>
+      <w:numFmt w:val="lowerLetter"/>
+      <w:lvlText w:val="%5."/>
+      <w:lvlJc w:val="left"/>
+      <w:pPr>
+        <w:ind w:left="3960" w:hanging="360"/>
+      </w:pPr>
+    </w:lvl>
+    <w:lvl w:ilvl="5" w:tplc="0809001B" w:tentative="1">
+      <w:start w:val="1"/>
+      <w:numFmt w:val="lowerRoman"/>
+      <w:lvlText w:val="%6."/>
+      <w:lvlJc w:val="right"/>
+      <w:pPr>
+        <w:ind w:left="4680" w:hanging="180"/>
+      </w:pPr>
+    </w:lvl>
+    <w:lvl w:ilvl="6" w:tplc="0809000F" w:tentative="1">
+      <w:start w:val="1"/>
+      <w:numFmt w:val="decimal"/>
+      <w:lvlText w:val="%7."/>
+      <w:lvlJc w:val="left"/>
+      <w:pPr>
+        <w:ind w:left="5400" w:hanging="360"/>
+      </w:pPr>
+    </w:lvl>
+    <w:lvl w:ilvl="7" w:tplc="08090019" w:tentative="1">
+      <w:start w:val="1"/>
+      <w:numFmt w:val="lowerLetter"/>
+      <w:lvlText w:val="%8."/>
+      <w:lvlJc w:val="left"/>
+      <w:pPr>
+        <w:ind w:left="6120" w:hanging="360"/>
+      </w:pPr>
+    </w:lvl>
+    <w:lvl w:ilvl="8" w:tplc="0809001B" w:tentative="1">
+      <w:start w:val="1"/>
+      <w:numFmt w:val="lowerRoman"/>
+      <w:lvlText w:val="%9."/>
+      <w:lvlJc w:val="right"/>
+      <w:pPr>
+        <w:ind w:left="6840" w:hanging="180"/>
+      </w:pPr>
+    </w:lvl>
+  </w:abstractNum>
+  <w:abstractNum w:abstractNumId="10" w15:restartNumberingAfterBreak="0">
     <w:nsid w:val="18A075D1"/>
     <w:multiLevelType w:val="hybridMultilevel"/>
     <w:tmpl w:val="1166F9FC"/>
@@ -11962,10 +10753,10 @@
       </w:pPr>
     </w:lvl>
   </w:abstractNum>
-  <w:abstractNum w:abstractNumId="10" w15:restartNumberingAfterBreak="0">
+  <w:abstractNum w:abstractNumId="11" w15:restartNumberingAfterBreak="0">
     <w:nsid w:val="1A5A2CA5"/>
     <w:multiLevelType w:val="hybridMultilevel"/>
-    <w:tmpl w:val="D5686D00"/>
+    <w:tmpl w:val="6896CA8E"/>
     <w:lvl w:ilvl="0" w:tplc="0809000F">
       <w:start w:val="1"/>
       <w:numFmt w:val="decimal"/>
@@ -12048,7 +10839,7 @@
       </w:pPr>
     </w:lvl>
   </w:abstractNum>
-  <w:abstractNum w:abstractNumId="11" w15:restartNumberingAfterBreak="0">
+  <w:abstractNum w:abstractNumId="12" w15:restartNumberingAfterBreak="0">
     <w:nsid w:val="1C7D2CC0"/>
     <w:multiLevelType w:val="hybridMultilevel"/>
     <w:tmpl w:val="5C72EDC8"/>
@@ -12134,7 +10925,7 @@
       </w:pPr>
     </w:lvl>
   </w:abstractNum>
-  <w:abstractNum w:abstractNumId="12" w15:restartNumberingAfterBreak="0">
+  <w:abstractNum w:abstractNumId="13" w15:restartNumberingAfterBreak="0">
     <w:nsid w:val="1C86745F"/>
     <w:multiLevelType w:val="hybridMultilevel"/>
     <w:tmpl w:val="64B4CBB8"/>
@@ -12220,7 +11011,7 @@
       </w:pPr>
     </w:lvl>
   </w:abstractNum>
-  <w:abstractNum w:abstractNumId="13" w15:restartNumberingAfterBreak="0">
+  <w:abstractNum w:abstractNumId="14" w15:restartNumberingAfterBreak="0">
     <w:nsid w:val="1D741485"/>
     <w:multiLevelType w:val="hybridMultilevel"/>
     <w:tmpl w:val="452C3366"/>
@@ -12306,7 +11097,7 @@
       </w:pPr>
     </w:lvl>
   </w:abstractNum>
-  <w:abstractNum w:abstractNumId="14" w15:restartNumberingAfterBreak="0">
+  <w:abstractNum w:abstractNumId="15" w15:restartNumberingAfterBreak="0">
     <w:nsid w:val="1E113462"/>
     <w:multiLevelType w:val="hybridMultilevel"/>
     <w:tmpl w:val="B6F68EFA"/>
@@ -12392,7 +11183,7 @@
       </w:pPr>
     </w:lvl>
   </w:abstractNum>
-  <w:abstractNum w:abstractNumId="15" w15:restartNumberingAfterBreak="0">
+  <w:abstractNum w:abstractNumId="16" w15:restartNumberingAfterBreak="0">
     <w:nsid w:val="1EC2220C"/>
     <w:multiLevelType w:val="hybridMultilevel"/>
     <w:tmpl w:val="155CB8D2"/>
@@ -12478,7 +11269,7 @@
       </w:pPr>
     </w:lvl>
   </w:abstractNum>
-  <w:abstractNum w:abstractNumId="16" w15:restartNumberingAfterBreak="0">
+  <w:abstractNum w:abstractNumId="17" w15:restartNumberingAfterBreak="0">
     <w:nsid w:val="1F0657E7"/>
     <w:multiLevelType w:val="hybridMultilevel"/>
     <w:tmpl w:val="3C70FAF2"/>
@@ -12564,7 +11355,7 @@
       </w:pPr>
     </w:lvl>
   </w:abstractNum>
-  <w:abstractNum w:abstractNumId="17" w15:restartNumberingAfterBreak="0">
+  <w:abstractNum w:abstractNumId="18" w15:restartNumberingAfterBreak="0">
     <w:nsid w:val="1F692FD0"/>
     <w:multiLevelType w:val="hybridMultilevel"/>
     <w:tmpl w:val="1B52963E"/>
@@ -12653,7 +11444,7 @@
       </w:pPr>
     </w:lvl>
   </w:abstractNum>
-  <w:abstractNum w:abstractNumId="18" w15:restartNumberingAfterBreak="0">
+  <w:abstractNum w:abstractNumId="19" w15:restartNumberingAfterBreak="0">
     <w:nsid w:val="1FD973B1"/>
     <w:multiLevelType w:val="hybridMultilevel"/>
     <w:tmpl w:val="5100F142"/>
@@ -12739,7 +11530,7 @@
       </w:pPr>
     </w:lvl>
   </w:abstractNum>
-  <w:abstractNum w:abstractNumId="19" w15:restartNumberingAfterBreak="0">
+  <w:abstractNum w:abstractNumId="20" w15:restartNumberingAfterBreak="0">
     <w:nsid w:val="22317D01"/>
     <w:multiLevelType w:val="hybridMultilevel"/>
     <w:tmpl w:val="C78A9A02"/>
@@ -12825,7 +11616,7 @@
       </w:pPr>
     </w:lvl>
   </w:abstractNum>
-  <w:abstractNum w:abstractNumId="20" w15:restartNumberingAfterBreak="0">
+  <w:abstractNum w:abstractNumId="21" w15:restartNumberingAfterBreak="0">
     <w:nsid w:val="24C66A7F"/>
     <w:multiLevelType w:val="hybridMultilevel"/>
     <w:tmpl w:val="050E5DBE"/>
@@ -12911,7 +11702,7 @@
       </w:pPr>
     </w:lvl>
   </w:abstractNum>
-  <w:abstractNum w:abstractNumId="21" w15:restartNumberingAfterBreak="0">
+  <w:abstractNum w:abstractNumId="22" w15:restartNumberingAfterBreak="0">
     <w:nsid w:val="258F1D7F"/>
     <w:multiLevelType w:val="hybridMultilevel"/>
     <w:tmpl w:val="D5686D00"/>
@@ -12997,7 +11788,7 @@
       </w:pPr>
     </w:lvl>
   </w:abstractNum>
-  <w:abstractNum w:abstractNumId="22" w15:restartNumberingAfterBreak="0">
+  <w:abstractNum w:abstractNumId="23" w15:restartNumberingAfterBreak="0">
     <w:nsid w:val="25DE6976"/>
     <w:multiLevelType w:val="hybridMultilevel"/>
     <w:tmpl w:val="49F0D10E"/>
@@ -13083,7 +11874,7 @@
       </w:pPr>
     </w:lvl>
   </w:abstractNum>
-  <w:abstractNum w:abstractNumId="23" w15:restartNumberingAfterBreak="0">
+  <w:abstractNum w:abstractNumId="24" w15:restartNumberingAfterBreak="0">
     <w:nsid w:val="26391FEB"/>
     <w:multiLevelType w:val="hybridMultilevel"/>
     <w:tmpl w:val="F368716A"/>
@@ -13169,7 +11960,93 @@
       </w:pPr>
     </w:lvl>
   </w:abstractNum>
-  <w:abstractNum w:abstractNumId="24" w15:restartNumberingAfterBreak="0">
+  <w:abstractNum w:abstractNumId="25" w15:restartNumberingAfterBreak="0">
+    <w:nsid w:val="2D3E6262"/>
+    <w:multiLevelType w:val="hybridMultilevel"/>
+    <w:tmpl w:val="82F8FC16"/>
+    <w:lvl w:ilvl="0" w:tplc="0809000F">
+      <w:start w:val="1"/>
+      <w:numFmt w:val="decimal"/>
+      <w:lvlText w:val="%1."/>
+      <w:lvlJc w:val="left"/>
+      <w:pPr>
+        <w:ind w:left="1080" w:hanging="360"/>
+      </w:pPr>
+    </w:lvl>
+    <w:lvl w:ilvl="1" w:tplc="08090019" w:tentative="1">
+      <w:start w:val="1"/>
+      <w:numFmt w:val="lowerLetter"/>
+      <w:lvlText w:val="%2."/>
+      <w:lvlJc w:val="left"/>
+      <w:pPr>
+        <w:ind w:left="1800" w:hanging="360"/>
+      </w:pPr>
+    </w:lvl>
+    <w:lvl w:ilvl="2" w:tplc="0809001B" w:tentative="1">
+      <w:start w:val="1"/>
+      <w:numFmt w:val="lowerRoman"/>
+      <w:lvlText w:val="%3."/>
+      <w:lvlJc w:val="right"/>
+      <w:pPr>
+        <w:ind w:left="2520" w:hanging="180"/>
+      </w:pPr>
+    </w:lvl>
+    <w:lvl w:ilvl="3" w:tplc="0809000F" w:tentative="1">
+      <w:start w:val="1"/>
+      <w:numFmt w:val="decimal"/>
+      <w:lvlText w:val="%4."/>
+      <w:lvlJc w:val="left"/>
+      <w:pPr>
+        <w:ind w:left="3240" w:hanging="360"/>
+      </w:pPr>
+    </w:lvl>
+    <w:lvl w:ilvl="4" w:tplc="08090019" w:tentative="1">
+      <w:start w:val="1"/>
+      <w:numFmt w:val="lowerLetter"/>
+      <w:lvlText w:val="%5."/>
+      <w:lvlJc w:val="left"/>
+      <w:pPr>
+        <w:ind w:left="3960" w:hanging="360"/>
+      </w:pPr>
+    </w:lvl>
+    <w:lvl w:ilvl="5" w:tplc="0809001B" w:tentative="1">
+      <w:start w:val="1"/>
+      <w:numFmt w:val="lowerRoman"/>
+      <w:lvlText w:val="%6."/>
+      <w:lvlJc w:val="right"/>
+      <w:pPr>
+        <w:ind w:left="4680" w:hanging="180"/>
+      </w:pPr>
+    </w:lvl>
+    <w:lvl w:ilvl="6" w:tplc="0809000F" w:tentative="1">
+      <w:start w:val="1"/>
+      <w:numFmt w:val="decimal"/>
+      <w:lvlText w:val="%7."/>
+      <w:lvlJc w:val="left"/>
+      <w:pPr>
+        <w:ind w:left="5400" w:hanging="360"/>
+      </w:pPr>
+    </w:lvl>
+    <w:lvl w:ilvl="7" w:tplc="08090019" w:tentative="1">
+      <w:start w:val="1"/>
+      <w:numFmt w:val="lowerLetter"/>
+      <w:lvlText w:val="%8."/>
+      <w:lvlJc w:val="left"/>
+      <w:pPr>
+        <w:ind w:left="6120" w:hanging="360"/>
+      </w:pPr>
+    </w:lvl>
+    <w:lvl w:ilvl="8" w:tplc="0809001B" w:tentative="1">
+      <w:start w:val="1"/>
+      <w:numFmt w:val="lowerRoman"/>
+      <w:lvlText w:val="%9."/>
+      <w:lvlJc w:val="right"/>
+      <w:pPr>
+        <w:ind w:left="6840" w:hanging="180"/>
+      </w:pPr>
+    </w:lvl>
+  </w:abstractNum>
+  <w:abstractNum w:abstractNumId="26" w15:restartNumberingAfterBreak="0">
     <w:nsid w:val="314612B7"/>
     <w:multiLevelType w:val="hybridMultilevel"/>
     <w:tmpl w:val="D708FBA6"/>
@@ -13255,7 +12132,7 @@
       </w:pPr>
     </w:lvl>
   </w:abstractNum>
-  <w:abstractNum w:abstractNumId="25" w15:restartNumberingAfterBreak="0">
+  <w:abstractNum w:abstractNumId="27" w15:restartNumberingAfterBreak="0">
     <w:nsid w:val="33DA01B0"/>
     <w:multiLevelType w:val="hybridMultilevel"/>
     <w:tmpl w:val="D750A3C2"/>
@@ -13341,7 +12218,7 @@
       </w:pPr>
     </w:lvl>
   </w:abstractNum>
-  <w:abstractNum w:abstractNumId="26" w15:restartNumberingAfterBreak="0">
+  <w:abstractNum w:abstractNumId="28" w15:restartNumberingAfterBreak="0">
     <w:nsid w:val="349442C5"/>
     <w:multiLevelType w:val="hybridMultilevel"/>
     <w:tmpl w:val="76B6A238"/>
@@ -13427,7 +12304,7 @@
       </w:pPr>
     </w:lvl>
   </w:abstractNum>
-  <w:abstractNum w:abstractNumId="27" w15:restartNumberingAfterBreak="0">
+  <w:abstractNum w:abstractNumId="29" w15:restartNumberingAfterBreak="0">
     <w:nsid w:val="377306A0"/>
     <w:multiLevelType w:val="hybridMultilevel"/>
     <w:tmpl w:val="1B52963E"/>
@@ -13516,7 +12393,7 @@
       </w:pPr>
     </w:lvl>
   </w:abstractNum>
-  <w:abstractNum w:abstractNumId="28" w15:restartNumberingAfterBreak="0">
+  <w:abstractNum w:abstractNumId="30" w15:restartNumberingAfterBreak="0">
     <w:nsid w:val="3B7114A8"/>
     <w:multiLevelType w:val="hybridMultilevel"/>
     <w:tmpl w:val="F0A4740E"/>
@@ -13602,7 +12479,7 @@
       </w:pPr>
     </w:lvl>
   </w:abstractNum>
-  <w:abstractNum w:abstractNumId="29" w15:restartNumberingAfterBreak="0">
+  <w:abstractNum w:abstractNumId="31" w15:restartNumberingAfterBreak="0">
     <w:nsid w:val="3BA1459C"/>
     <w:multiLevelType w:val="hybridMultilevel"/>
     <w:tmpl w:val="BC2A3514"/>
@@ -13688,7 +12565,93 @@
       </w:pPr>
     </w:lvl>
   </w:abstractNum>
-  <w:abstractNum w:abstractNumId="30" w15:restartNumberingAfterBreak="0">
+  <w:abstractNum w:abstractNumId="32" w15:restartNumberingAfterBreak="0">
+    <w:nsid w:val="3F6D6E16"/>
+    <w:multiLevelType w:val="hybridMultilevel"/>
+    <w:tmpl w:val="ACB2A506"/>
+    <w:lvl w:ilvl="0" w:tplc="0809000F">
+      <w:start w:val="1"/>
+      <w:numFmt w:val="decimal"/>
+      <w:lvlText w:val="%1."/>
+      <w:lvlJc w:val="left"/>
+      <w:pPr>
+        <w:ind w:left="1080" w:hanging="360"/>
+      </w:pPr>
+    </w:lvl>
+    <w:lvl w:ilvl="1" w:tplc="08090019" w:tentative="1">
+      <w:start w:val="1"/>
+      <w:numFmt w:val="lowerLetter"/>
+      <w:lvlText w:val="%2."/>
+      <w:lvlJc w:val="left"/>
+      <w:pPr>
+        <w:ind w:left="1800" w:hanging="360"/>
+      </w:pPr>
+    </w:lvl>
+    <w:lvl w:ilvl="2" w:tplc="0809001B" w:tentative="1">
+      <w:start w:val="1"/>
+      <w:numFmt w:val="lowerRoman"/>
+      <w:lvlText w:val="%3."/>
+      <w:lvlJc w:val="right"/>
+      <w:pPr>
+        <w:ind w:left="2520" w:hanging="180"/>
+      </w:pPr>
+    </w:lvl>
+    <w:lvl w:ilvl="3" w:tplc="0809000F" w:tentative="1">
+      <w:start w:val="1"/>
+      <w:numFmt w:val="decimal"/>
+      <w:lvlText w:val="%4."/>
+      <w:lvlJc w:val="left"/>
+      <w:pPr>
+        <w:ind w:left="3240" w:hanging="360"/>
+      </w:pPr>
+    </w:lvl>
+    <w:lvl w:ilvl="4" w:tplc="08090019" w:tentative="1">
+      <w:start w:val="1"/>
+      <w:numFmt w:val="lowerLetter"/>
+      <w:lvlText w:val="%5."/>
+      <w:lvlJc w:val="left"/>
+      <w:pPr>
+        <w:ind w:left="3960" w:hanging="360"/>
+      </w:pPr>
+    </w:lvl>
+    <w:lvl w:ilvl="5" w:tplc="0809001B" w:tentative="1">
+      <w:start w:val="1"/>
+      <w:numFmt w:val="lowerRoman"/>
+      <w:lvlText w:val="%6."/>
+      <w:lvlJc w:val="right"/>
+      <w:pPr>
+        <w:ind w:left="4680" w:hanging="180"/>
+      </w:pPr>
+    </w:lvl>
+    <w:lvl w:ilvl="6" w:tplc="0809000F" w:tentative="1">
+      <w:start w:val="1"/>
+      <w:numFmt w:val="decimal"/>
+      <w:lvlText w:val="%7."/>
+      <w:lvlJc w:val="left"/>
+      <w:pPr>
+        <w:ind w:left="5400" w:hanging="360"/>
+      </w:pPr>
+    </w:lvl>
+    <w:lvl w:ilvl="7" w:tplc="08090019" w:tentative="1">
+      <w:start w:val="1"/>
+      <w:numFmt w:val="lowerLetter"/>
+      <w:lvlText w:val="%8."/>
+      <w:lvlJc w:val="left"/>
+      <w:pPr>
+        <w:ind w:left="6120" w:hanging="360"/>
+      </w:pPr>
+    </w:lvl>
+    <w:lvl w:ilvl="8" w:tplc="0809001B" w:tentative="1">
+      <w:start w:val="1"/>
+      <w:numFmt w:val="lowerRoman"/>
+      <w:lvlText w:val="%9."/>
+      <w:lvlJc w:val="right"/>
+      <w:pPr>
+        <w:ind w:left="6840" w:hanging="180"/>
+      </w:pPr>
+    </w:lvl>
+  </w:abstractNum>
+  <w:abstractNum w:abstractNumId="33" w15:restartNumberingAfterBreak="0">
     <w:nsid w:val="3FAC70DD"/>
     <w:multiLevelType w:val="hybridMultilevel"/>
     <w:tmpl w:val="D708FBA6"/>
@@ -13774,7 +12737,7 @@
       </w:pPr>
     </w:lvl>
   </w:abstractNum>
-  <w:abstractNum w:abstractNumId="31" w15:restartNumberingAfterBreak="0">
+  <w:abstractNum w:abstractNumId="34" w15:restartNumberingAfterBreak="0">
     <w:nsid w:val="4246280B"/>
     <w:multiLevelType w:val="hybridMultilevel"/>
     <w:tmpl w:val="76B6A238"/>
@@ -13860,7 +12823,7 @@
       </w:pPr>
     </w:lvl>
   </w:abstractNum>
-  <w:abstractNum w:abstractNumId="32" w15:restartNumberingAfterBreak="0">
+  <w:abstractNum w:abstractNumId="35" w15:restartNumberingAfterBreak="0">
     <w:nsid w:val="43C63F0A"/>
     <w:multiLevelType w:val="hybridMultilevel"/>
     <w:tmpl w:val="3634DE3C"/>
@@ -13946,7 +12909,7 @@
       </w:pPr>
     </w:lvl>
   </w:abstractNum>
-  <w:abstractNum w:abstractNumId="33" w15:restartNumberingAfterBreak="0">
+  <w:abstractNum w:abstractNumId="36" w15:restartNumberingAfterBreak="0">
     <w:nsid w:val="44C037F8"/>
     <w:multiLevelType w:val="hybridMultilevel"/>
     <w:tmpl w:val="E0FCBB0C"/>
@@ -14035,7 +12998,7 @@
       </w:pPr>
     </w:lvl>
   </w:abstractNum>
-  <w:abstractNum w:abstractNumId="34" w15:restartNumberingAfterBreak="0">
+  <w:abstractNum w:abstractNumId="37" w15:restartNumberingAfterBreak="0">
     <w:nsid w:val="45B43B3C"/>
     <w:multiLevelType w:val="hybridMultilevel"/>
     <w:tmpl w:val="B8A299F2"/>
@@ -14148,7 +13111,7 @@
       </w:rPr>
     </w:lvl>
   </w:abstractNum>
-  <w:abstractNum w:abstractNumId="35" w15:restartNumberingAfterBreak="0">
+  <w:abstractNum w:abstractNumId="38" w15:restartNumberingAfterBreak="0">
     <w:nsid w:val="490B6AB6"/>
     <w:multiLevelType w:val="hybridMultilevel"/>
     <w:tmpl w:val="764A7CE6"/>
@@ -14237,7 +13200,7 @@
       </w:pPr>
     </w:lvl>
   </w:abstractNum>
-  <w:abstractNum w:abstractNumId="36" w15:restartNumberingAfterBreak="0">
+  <w:abstractNum w:abstractNumId="39" w15:restartNumberingAfterBreak="0">
     <w:nsid w:val="4CF16E84"/>
     <w:multiLevelType w:val="hybridMultilevel"/>
     <w:tmpl w:val="DEE45724"/>
@@ -14326,7 +13289,7 @@
       </w:pPr>
     </w:lvl>
   </w:abstractNum>
-  <w:abstractNum w:abstractNumId="37" w15:restartNumberingAfterBreak="0">
+  <w:abstractNum w:abstractNumId="40" w15:restartNumberingAfterBreak="0">
     <w:nsid w:val="4E4F766B"/>
     <w:multiLevelType w:val="hybridMultilevel"/>
     <w:tmpl w:val="47BEC866"/>
@@ -14412,7 +13375,7 @@
       </w:pPr>
     </w:lvl>
   </w:abstractNum>
-  <w:abstractNum w:abstractNumId="38" w15:restartNumberingAfterBreak="0">
+  <w:abstractNum w:abstractNumId="41" w15:restartNumberingAfterBreak="0">
     <w:nsid w:val="4E5D7FC0"/>
     <w:multiLevelType w:val="hybridMultilevel"/>
     <w:tmpl w:val="92D6B7C6"/>
@@ -14498,7 +13461,7 @@
       </w:pPr>
     </w:lvl>
   </w:abstractNum>
-  <w:abstractNum w:abstractNumId="39" w15:restartNumberingAfterBreak="0">
+  <w:abstractNum w:abstractNumId="42" w15:restartNumberingAfterBreak="0">
     <w:nsid w:val="4FCD3830"/>
     <w:multiLevelType w:val="hybridMultilevel"/>
     <w:tmpl w:val="09A45828"/>
@@ -14584,7 +13547,7 @@
       </w:pPr>
     </w:lvl>
   </w:abstractNum>
-  <w:abstractNum w:abstractNumId="40" w15:restartNumberingAfterBreak="0">
+  <w:abstractNum w:abstractNumId="43" w15:restartNumberingAfterBreak="0">
     <w:nsid w:val="4FFB2672"/>
     <w:multiLevelType w:val="hybridMultilevel"/>
     <w:tmpl w:val="5B703BCE"/>
@@ -14670,7 +13633,7 @@
       </w:pPr>
     </w:lvl>
   </w:abstractNum>
-  <w:abstractNum w:abstractNumId="41" w15:restartNumberingAfterBreak="0">
+  <w:abstractNum w:abstractNumId="44" w15:restartNumberingAfterBreak="0">
     <w:nsid w:val="50690C7A"/>
     <w:multiLevelType w:val="hybridMultilevel"/>
     <w:tmpl w:val="571669D0"/>
@@ -14756,7 +13719,7 @@
       </w:pPr>
     </w:lvl>
   </w:abstractNum>
-  <w:abstractNum w:abstractNumId="42" w15:restartNumberingAfterBreak="0">
+  <w:abstractNum w:abstractNumId="45" w15:restartNumberingAfterBreak="0">
     <w:nsid w:val="55491831"/>
     <w:multiLevelType w:val="hybridMultilevel"/>
     <w:tmpl w:val="47BEC866"/>
@@ -14842,7 +13805,7 @@
       </w:pPr>
     </w:lvl>
   </w:abstractNum>
-  <w:abstractNum w:abstractNumId="43" w15:restartNumberingAfterBreak="0">
+  <w:abstractNum w:abstractNumId="46" w15:restartNumberingAfterBreak="0">
     <w:nsid w:val="55754132"/>
     <w:multiLevelType w:val="hybridMultilevel"/>
     <w:tmpl w:val="10E45EE6"/>
@@ -14928,7 +13891,7 @@
       </w:pPr>
     </w:lvl>
   </w:abstractNum>
-  <w:abstractNum w:abstractNumId="44" w15:restartNumberingAfterBreak="0">
+  <w:abstractNum w:abstractNumId="47" w15:restartNumberingAfterBreak="0">
     <w:nsid w:val="55990D22"/>
     <w:multiLevelType w:val="hybridMultilevel"/>
     <w:tmpl w:val="155CB8D2"/>
@@ -15014,7 +13977,7 @@
       </w:pPr>
     </w:lvl>
   </w:abstractNum>
-  <w:abstractNum w:abstractNumId="45" w15:restartNumberingAfterBreak="0">
+  <w:abstractNum w:abstractNumId="48" w15:restartNumberingAfterBreak="0">
     <w:nsid w:val="56AD040D"/>
     <w:multiLevelType w:val="hybridMultilevel"/>
     <w:tmpl w:val="147C55C0"/>
@@ -15103,7 +14066,7 @@
       </w:pPr>
     </w:lvl>
   </w:abstractNum>
-  <w:abstractNum w:abstractNumId="46" w15:restartNumberingAfterBreak="0">
+  <w:abstractNum w:abstractNumId="49" w15:restartNumberingAfterBreak="0">
     <w:nsid w:val="56D43955"/>
     <w:multiLevelType w:val="hybridMultilevel"/>
     <w:tmpl w:val="4CBAFBA8"/>
@@ -15192,7 +14155,7 @@
       </w:pPr>
     </w:lvl>
   </w:abstractNum>
-  <w:abstractNum w:abstractNumId="47" w15:restartNumberingAfterBreak="0">
+  <w:abstractNum w:abstractNumId="50" w15:restartNumberingAfterBreak="0">
     <w:nsid w:val="59D20A3E"/>
     <w:multiLevelType w:val="hybridMultilevel"/>
     <w:tmpl w:val="29E49BDC"/>
@@ -15278,7 +14241,7 @@
       </w:pPr>
     </w:lvl>
   </w:abstractNum>
-  <w:abstractNum w:abstractNumId="48" w15:restartNumberingAfterBreak="0">
+  <w:abstractNum w:abstractNumId="51" w15:restartNumberingAfterBreak="0">
     <w:nsid w:val="5B1F0846"/>
     <w:multiLevelType w:val="hybridMultilevel"/>
     <w:tmpl w:val="BBCAD28E"/>
@@ -15364,7 +14327,7 @@
       </w:pPr>
     </w:lvl>
   </w:abstractNum>
-  <w:abstractNum w:abstractNumId="49" w15:restartNumberingAfterBreak="0">
+  <w:abstractNum w:abstractNumId="52" w15:restartNumberingAfterBreak="0">
     <w:nsid w:val="5BB50B10"/>
     <w:multiLevelType w:val="hybridMultilevel"/>
     <w:tmpl w:val="2168F502"/>
@@ -15450,7 +14413,7 @@
       </w:pPr>
     </w:lvl>
   </w:abstractNum>
-  <w:abstractNum w:abstractNumId="50" w15:restartNumberingAfterBreak="0">
+  <w:abstractNum w:abstractNumId="53" w15:restartNumberingAfterBreak="0">
     <w:nsid w:val="5C5A21C7"/>
     <w:multiLevelType w:val="hybridMultilevel"/>
     <w:tmpl w:val="C78A9A02"/>
@@ -15536,7 +14499,7 @@
       </w:pPr>
     </w:lvl>
   </w:abstractNum>
-  <w:abstractNum w:abstractNumId="51" w15:restartNumberingAfterBreak="0">
+  <w:abstractNum w:abstractNumId="54" w15:restartNumberingAfterBreak="0">
     <w:nsid w:val="63C95DFC"/>
     <w:multiLevelType w:val="hybridMultilevel"/>
     <w:tmpl w:val="DCF2D3EC"/>
@@ -15622,7 +14585,7 @@
       </w:pPr>
     </w:lvl>
   </w:abstractNum>
-  <w:abstractNum w:abstractNumId="52" w15:restartNumberingAfterBreak="0">
+  <w:abstractNum w:abstractNumId="55" w15:restartNumberingAfterBreak="0">
     <w:nsid w:val="652F1894"/>
     <w:multiLevelType w:val="hybridMultilevel"/>
     <w:tmpl w:val="92D6B7C6"/>
@@ -15708,7 +14671,7 @@
       </w:pPr>
     </w:lvl>
   </w:abstractNum>
-  <w:abstractNum w:abstractNumId="53" w15:restartNumberingAfterBreak="0">
+  <w:abstractNum w:abstractNumId="56" w15:restartNumberingAfterBreak="0">
     <w:nsid w:val="67464327"/>
     <w:multiLevelType w:val="hybridMultilevel"/>
     <w:tmpl w:val="B17A3CC6"/>
@@ -15794,7 +14757,7 @@
       </w:pPr>
     </w:lvl>
   </w:abstractNum>
-  <w:abstractNum w:abstractNumId="54" w15:restartNumberingAfterBreak="0">
+  <w:abstractNum w:abstractNumId="57" w15:restartNumberingAfterBreak="0">
     <w:nsid w:val="68EE437A"/>
     <w:multiLevelType w:val="hybridMultilevel"/>
     <w:tmpl w:val="76B6A238"/>
@@ -15880,7 +14843,7 @@
       </w:pPr>
     </w:lvl>
   </w:abstractNum>
-  <w:abstractNum w:abstractNumId="55" w15:restartNumberingAfterBreak="0">
+  <w:abstractNum w:abstractNumId="58" w15:restartNumberingAfterBreak="0">
     <w:nsid w:val="698D179E"/>
     <w:multiLevelType w:val="hybridMultilevel"/>
     <w:tmpl w:val="D750A3C2"/>
@@ -15966,7 +14929,7 @@
       </w:pPr>
     </w:lvl>
   </w:abstractNum>
-  <w:abstractNum w:abstractNumId="56" w15:restartNumberingAfterBreak="0">
+  <w:abstractNum w:abstractNumId="59" w15:restartNumberingAfterBreak="0">
     <w:nsid w:val="6A4D657A"/>
     <w:multiLevelType w:val="hybridMultilevel"/>
     <w:tmpl w:val="A6C07ECA"/>
@@ -16052,7 +15015,7 @@
       </w:pPr>
     </w:lvl>
   </w:abstractNum>
-  <w:abstractNum w:abstractNumId="57" w15:restartNumberingAfterBreak="0">
+  <w:abstractNum w:abstractNumId="60" w15:restartNumberingAfterBreak="0">
     <w:nsid w:val="6B7377BE"/>
     <w:multiLevelType w:val="hybridMultilevel"/>
     <w:tmpl w:val="29C4BF82"/>
@@ -16165,7 +15128,7 @@
       </w:rPr>
     </w:lvl>
   </w:abstractNum>
-  <w:abstractNum w:abstractNumId="58" w15:restartNumberingAfterBreak="0">
+  <w:abstractNum w:abstractNumId="61" w15:restartNumberingAfterBreak="0">
     <w:nsid w:val="6D2915AE"/>
     <w:multiLevelType w:val="hybridMultilevel"/>
     <w:tmpl w:val="BF9A1DB4"/>
@@ -16251,7 +15214,7 @@
       </w:pPr>
     </w:lvl>
   </w:abstractNum>
-  <w:abstractNum w:abstractNumId="59" w15:restartNumberingAfterBreak="0">
+  <w:abstractNum w:abstractNumId="62" w15:restartNumberingAfterBreak="0">
     <w:nsid w:val="7314158D"/>
     <w:multiLevelType w:val="hybridMultilevel"/>
     <w:tmpl w:val="764A7CE6"/>
@@ -16340,7 +15303,7 @@
       </w:pPr>
     </w:lvl>
   </w:abstractNum>
-  <w:abstractNum w:abstractNumId="60" w15:restartNumberingAfterBreak="0">
+  <w:abstractNum w:abstractNumId="63" w15:restartNumberingAfterBreak="0">
     <w:nsid w:val="73362485"/>
     <w:multiLevelType w:val="hybridMultilevel"/>
     <w:tmpl w:val="E6362CB8"/>
@@ -16426,7 +15389,7 @@
       </w:pPr>
     </w:lvl>
   </w:abstractNum>
-  <w:abstractNum w:abstractNumId="61" w15:restartNumberingAfterBreak="0">
+  <w:abstractNum w:abstractNumId="64" w15:restartNumberingAfterBreak="0">
     <w:nsid w:val="756278F4"/>
     <w:multiLevelType w:val="hybridMultilevel"/>
     <w:tmpl w:val="A8F405D4"/>
@@ -16515,7 +15478,7 @@
       </w:pPr>
     </w:lvl>
   </w:abstractNum>
-  <w:abstractNum w:abstractNumId="62" w15:restartNumberingAfterBreak="0">
+  <w:abstractNum w:abstractNumId="65" w15:restartNumberingAfterBreak="0">
     <w:nsid w:val="75F7474F"/>
     <w:multiLevelType w:val="hybridMultilevel"/>
     <w:tmpl w:val="EB18886E"/>
@@ -16601,7 +15564,7 @@
       </w:pPr>
     </w:lvl>
   </w:abstractNum>
-  <w:abstractNum w:abstractNumId="63" w15:restartNumberingAfterBreak="0">
+  <w:abstractNum w:abstractNumId="66" w15:restartNumberingAfterBreak="0">
     <w:nsid w:val="77000227"/>
     <w:multiLevelType w:val="hybridMultilevel"/>
     <w:tmpl w:val="050E5DBE"/>
@@ -16687,7 +15650,7 @@
       </w:pPr>
     </w:lvl>
   </w:abstractNum>
-  <w:abstractNum w:abstractNumId="64" w15:restartNumberingAfterBreak="0">
+  <w:abstractNum w:abstractNumId="67" w15:restartNumberingAfterBreak="0">
     <w:nsid w:val="78CA3E3C"/>
     <w:multiLevelType w:val="hybridMultilevel"/>
     <w:tmpl w:val="2F7AA642"/>
@@ -16800,7 +15763,7 @@
       </w:rPr>
     </w:lvl>
   </w:abstractNum>
-  <w:abstractNum w:abstractNumId="65" w15:restartNumberingAfterBreak="0">
+  <w:abstractNum w:abstractNumId="68" w15:restartNumberingAfterBreak="0">
     <w:nsid w:val="79242650"/>
     <w:multiLevelType w:val="hybridMultilevel"/>
     <w:tmpl w:val="10E45EE6"/>
@@ -16886,7 +15849,7 @@
       </w:pPr>
     </w:lvl>
   </w:abstractNum>
-  <w:abstractNum w:abstractNumId="66" w15:restartNumberingAfterBreak="0">
+  <w:abstractNum w:abstractNumId="69" w15:restartNumberingAfterBreak="0">
     <w:nsid w:val="7A4E5277"/>
     <w:multiLevelType w:val="hybridMultilevel"/>
     <w:tmpl w:val="2168F502"/>
@@ -16972,7 +15935,7 @@
       </w:pPr>
     </w:lvl>
   </w:abstractNum>
-  <w:abstractNum w:abstractNumId="67" w15:restartNumberingAfterBreak="0">
+  <w:abstractNum w:abstractNumId="70" w15:restartNumberingAfterBreak="0">
     <w:nsid w:val="7C8D710D"/>
     <w:multiLevelType w:val="hybridMultilevel"/>
     <w:tmpl w:val="B3F6825C"/>
@@ -17061,7 +16024,7 @@
       </w:pPr>
     </w:lvl>
   </w:abstractNum>
-  <w:abstractNum w:abstractNumId="68" w15:restartNumberingAfterBreak="0">
+  <w:abstractNum w:abstractNumId="71" w15:restartNumberingAfterBreak="0">
     <w:nsid w:val="7EDE5A1A"/>
     <w:multiLevelType w:val="hybridMultilevel"/>
     <w:tmpl w:val="A82C4928"/>
@@ -17174,7 +16137,7 @@
       </w:rPr>
     </w:lvl>
   </w:abstractNum>
-  <w:abstractNum w:abstractNumId="69" w15:restartNumberingAfterBreak="0">
+  <w:abstractNum w:abstractNumId="72" w15:restartNumberingAfterBreak="0">
     <w:nsid w:val="7F71610A"/>
     <w:multiLevelType w:val="hybridMultilevel"/>
     <w:tmpl w:val="F5008546"/>
@@ -17261,178 +16224,178 @@
     </w:lvl>
   </w:abstractNum>
   <w:num w:numId="1">
-    <w:abstractNumId w:val="58"/>
+    <w:abstractNumId w:val="61"/>
   </w:num>
   <w:num w:numId="2">
-    <w:abstractNumId w:val="30"/>
+    <w:abstractNumId w:val="33"/>
   </w:num>
   <w:num w:numId="3">
-    <w:abstractNumId w:val="11"/>
+    <w:abstractNumId w:val="12"/>
   </w:num>
   <w:num w:numId="4">
-    <w:abstractNumId w:val="18"/>
+    <w:abstractNumId w:val="19"/>
   </w:num>
   <w:num w:numId="5">
-    <w:abstractNumId w:val="67"/>
+    <w:abstractNumId w:val="70"/>
   </w:num>
   <w:num w:numId="6">
-    <w:abstractNumId w:val="27"/>
+    <w:abstractNumId w:val="29"/>
   </w:num>
   <w:num w:numId="7">
-    <w:abstractNumId w:val="17"/>
+    <w:abstractNumId w:val="18"/>
   </w:num>
   <w:num w:numId="8">
     <w:abstractNumId w:val="2"/>
   </w:num>
   <w:num w:numId="9">
-    <w:abstractNumId w:val="54"/>
+    <w:abstractNumId w:val="57"/>
   </w:num>
   <w:num w:numId="10">
-    <w:abstractNumId w:val="31"/>
+    <w:abstractNumId w:val="34"/>
   </w:num>
   <w:num w:numId="11">
-    <w:abstractNumId w:val="40"/>
+    <w:abstractNumId w:val="43"/>
   </w:num>
   <w:num w:numId="12">
-    <w:abstractNumId w:val="26"/>
+    <w:abstractNumId w:val="28"/>
   </w:num>
   <w:num w:numId="13">
-    <w:abstractNumId w:val="32"/>
+    <w:abstractNumId w:val="35"/>
   </w:num>
   <w:num w:numId="14">
-    <w:abstractNumId w:val="13"/>
+    <w:abstractNumId w:val="14"/>
   </w:num>
   <w:num w:numId="15">
-    <w:abstractNumId w:val="25"/>
+    <w:abstractNumId w:val="27"/>
   </w:num>
   <w:num w:numId="16">
-    <w:abstractNumId w:val="55"/>
+    <w:abstractNumId w:val="58"/>
   </w:num>
   <w:num w:numId="17">
-    <w:abstractNumId w:val="49"/>
+    <w:abstractNumId w:val="52"/>
   </w:num>
   <w:num w:numId="18">
-    <w:abstractNumId w:val="66"/>
+    <w:abstractNumId w:val="69"/>
   </w:num>
   <w:num w:numId="19">
+    <w:abstractNumId w:val="59"/>
+  </w:num>
+  <w:num w:numId="20">
     <w:abstractNumId w:val="56"/>
   </w:num>
-  <w:num w:numId="20">
-    <w:abstractNumId w:val="53"/>
-  </w:num>
   <w:num w:numId="21">
-    <w:abstractNumId w:val="16"/>
+    <w:abstractNumId w:val="17"/>
   </w:num>
   <w:num w:numId="22">
-    <w:abstractNumId w:val="9"/>
+    <w:abstractNumId w:val="10"/>
   </w:num>
   <w:num w:numId="23">
-    <w:abstractNumId w:val="69"/>
+    <w:abstractNumId w:val="72"/>
   </w:num>
   <w:num w:numId="24">
     <w:abstractNumId w:val="0"/>
   </w:num>
   <w:num w:numId="25">
-    <w:abstractNumId w:val="44"/>
+    <w:abstractNumId w:val="47"/>
   </w:num>
   <w:num w:numId="26">
-    <w:abstractNumId w:val="38"/>
+    <w:abstractNumId w:val="41"/>
   </w:num>
   <w:num w:numId="27">
-    <w:abstractNumId w:val="52"/>
+    <w:abstractNumId w:val="55"/>
   </w:num>
   <w:num w:numId="28">
-    <w:abstractNumId w:val="46"/>
+    <w:abstractNumId w:val="49"/>
   </w:num>
   <w:num w:numId="29">
-    <w:abstractNumId w:val="61"/>
+    <w:abstractNumId w:val="64"/>
   </w:num>
   <w:num w:numId="30">
-    <w:abstractNumId w:val="59"/>
+    <w:abstractNumId w:val="62"/>
   </w:num>
   <w:num w:numId="31">
-    <w:abstractNumId w:val="45"/>
+    <w:abstractNumId w:val="48"/>
   </w:num>
   <w:num w:numId="32">
-    <w:abstractNumId w:val="33"/>
+    <w:abstractNumId w:val="36"/>
   </w:num>
   <w:num w:numId="33">
-    <w:abstractNumId w:val="15"/>
+    <w:abstractNumId w:val="16"/>
   </w:num>
   <w:num w:numId="34">
     <w:abstractNumId w:val="5"/>
   </w:num>
   <w:num w:numId="35">
-    <w:abstractNumId w:val="35"/>
+    <w:abstractNumId w:val="38"/>
   </w:num>
   <w:num w:numId="36">
-    <w:abstractNumId w:val="14"/>
+    <w:abstractNumId w:val="15"/>
   </w:num>
   <w:num w:numId="37">
-    <w:abstractNumId w:val="20"/>
+    <w:abstractNumId w:val="21"/>
   </w:num>
   <w:num w:numId="38">
-    <w:abstractNumId w:val="48"/>
+    <w:abstractNumId w:val="51"/>
   </w:num>
   <w:num w:numId="39">
-    <w:abstractNumId w:val="62"/>
+    <w:abstractNumId w:val="65"/>
   </w:num>
   <w:num w:numId="40">
-    <w:abstractNumId w:val="47"/>
+    <w:abstractNumId w:val="50"/>
   </w:num>
   <w:num w:numId="41">
     <w:abstractNumId w:val="4"/>
   </w:num>
   <w:num w:numId="42">
+    <w:abstractNumId w:val="66"/>
+  </w:num>
+  <w:num w:numId="43">
+    <w:abstractNumId w:val="23"/>
+  </w:num>
+  <w:num w:numId="44">
+    <w:abstractNumId w:val="44"/>
+  </w:num>
+  <w:num w:numId="45">
     <w:abstractNumId w:val="63"/>
   </w:num>
-  <w:num w:numId="43">
-    <w:abstractNumId w:val="22"/>
-  </w:num>
-  <w:num w:numId="44">
-    <w:abstractNumId w:val="41"/>
-  </w:num>
-  <w:num w:numId="45">
-    <w:abstractNumId w:val="60"/>
-  </w:num>
   <w:num w:numId="46">
-    <w:abstractNumId w:val="24"/>
+    <w:abstractNumId w:val="26"/>
   </w:num>
   <w:num w:numId="47">
     <w:abstractNumId w:val="3"/>
   </w:num>
   <w:num w:numId="48">
-    <w:abstractNumId w:val="28"/>
+    <w:abstractNumId w:val="30"/>
   </w:num>
   <w:num w:numId="49">
-    <w:abstractNumId w:val="36"/>
+    <w:abstractNumId w:val="39"/>
   </w:num>
   <w:num w:numId="50">
-    <w:abstractNumId w:val="64"/>
+    <w:abstractNumId w:val="67"/>
   </w:num>
   <w:num w:numId="51">
-    <w:abstractNumId w:val="39"/>
+    <w:abstractNumId w:val="42"/>
   </w:num>
   <w:num w:numId="52">
-    <w:abstractNumId w:val="57"/>
+    <w:abstractNumId w:val="60"/>
   </w:num>
   <w:num w:numId="53">
-    <w:abstractNumId w:val="34"/>
+    <w:abstractNumId w:val="37"/>
   </w:num>
   <w:num w:numId="54">
-    <w:abstractNumId w:val="23"/>
+    <w:abstractNumId w:val="24"/>
   </w:num>
   <w:num w:numId="55">
-    <w:abstractNumId w:val="12"/>
+    <w:abstractNumId w:val="13"/>
   </w:num>
   <w:num w:numId="56">
-    <w:abstractNumId w:val="19"/>
+    <w:abstractNumId w:val="20"/>
   </w:num>
   <w:num w:numId="57">
-    <w:abstractNumId w:val="50"/>
+    <w:abstractNumId w:val="53"/>
   </w:num>
   <w:num w:numId="58">
-    <w:abstractNumId w:val="43"/>
+    <w:abstractNumId w:val="46"/>
   </w:num>
   <w:num w:numId="59">
     <w:abstractNumId w:val="6"/>
@@ -17441,34 +16404,43 @@
     <w:abstractNumId w:val="1"/>
   </w:num>
   <w:num w:numId="61">
-    <w:abstractNumId w:val="51"/>
+    <w:abstractNumId w:val="54"/>
   </w:num>
   <w:num w:numId="62">
     <w:abstractNumId w:val="7"/>
   </w:num>
   <w:num w:numId="63">
-    <w:abstractNumId w:val="65"/>
+    <w:abstractNumId w:val="68"/>
   </w:num>
   <w:num w:numId="64">
-    <w:abstractNumId w:val="29"/>
+    <w:abstractNumId w:val="31"/>
   </w:num>
   <w:num w:numId="65">
-    <w:abstractNumId w:val="42"/>
+    <w:abstractNumId w:val="45"/>
   </w:num>
   <w:num w:numId="66">
-    <w:abstractNumId w:val="37"/>
+    <w:abstractNumId w:val="40"/>
   </w:num>
   <w:num w:numId="67">
     <w:abstractNumId w:val="8"/>
   </w:num>
   <w:num w:numId="68">
-    <w:abstractNumId w:val="68"/>
+    <w:abstractNumId w:val="71"/>
   </w:num>
   <w:num w:numId="69">
-    <w:abstractNumId w:val="10"/>
+    <w:abstractNumId w:val="11"/>
   </w:num>
   <w:num w:numId="70">
-    <w:abstractNumId w:val="21"/>
+    <w:abstractNumId w:val="22"/>
+  </w:num>
+  <w:num w:numId="71">
+    <w:abstractNumId w:val="32"/>
+  </w:num>
+  <w:num w:numId="72">
+    <w:abstractNumId w:val="25"/>
+  </w:num>
+  <w:num w:numId="73">
+    <w:abstractNumId w:val="9"/>
   </w:num>
   <w:numIdMacAtCleanup w:val="63"/>
 </w:numbering>

</xml_diff>

<commit_message>
Work up to 21 Feb 2017
All work including second presentation
</commit_message>
<xml_diff>
--- a/Project Journal.docx
+++ b/Project Journal.docx
@@ -2577,7 +2577,7 @@
         </w:rPr>
         <w:lastRenderedPageBreak/>
         <w:drawing>
-          <wp:anchor distT="0" distB="0" distL="114300" distR="114300" simplePos="0" relativeHeight="251665408" behindDoc="0" locked="0" layoutInCell="1" allowOverlap="1" wp14:anchorId="34B4116E" wp14:editId="7B0D8438">
+          <wp:anchor distT="0" distB="0" distL="114300" distR="114300" simplePos="0" relativeHeight="251665408" behindDoc="0" locked="0" layoutInCell="1" allowOverlap="1" wp14:anchorId="04FE177D" wp14:editId="22D7D55A">
             <wp:simplePos x="0" y="0"/>
             <wp:positionH relativeFrom="column">
               <wp:posOffset>1405255</wp:posOffset>
@@ -2662,7 +2662,7 @@
           <w:lang w:eastAsia="en-GB"/>
         </w:rPr>
         <w:drawing>
-          <wp:anchor distT="0" distB="0" distL="114300" distR="114300" simplePos="0" relativeHeight="251666432" behindDoc="0" locked="0" layoutInCell="1" allowOverlap="1" wp14:anchorId="0466341F" wp14:editId="5FEA3265">
+          <wp:anchor distT="0" distB="0" distL="114300" distR="114300" simplePos="0" relativeHeight="251666432" behindDoc="0" locked="0" layoutInCell="1" allowOverlap="1" wp14:anchorId="37CF6CB7" wp14:editId="2B8A70F0">
             <wp:simplePos x="0" y="0"/>
             <wp:positionH relativeFrom="margin">
               <wp:align>center</wp:align>
@@ -4228,17 +4228,8 @@
       <w:r>
         <w:t xml:space="preserve"> The fact that it has been a busy day could be something built into the NPCs by them remembering the amount of customers over a certain period of time, but their response to it would need to be adjusted depending on how familiar they are with working that particular shift so they can make an informed decision about whether the amount of customers is actually above average, or if they are told by a colleague that it is busier than normal.</w:t>
       </w:r>
-    </w:p>
-    <w:p>
-      <w:pPr>
-        <w:pStyle w:val="ListParagraph"/>
-        <w:numPr>
-          <w:ilvl w:val="0"/>
-          <w:numId w:val="40"/>
-        </w:numPr>
-      </w:pPr>
-      <w:r>
-        <w:t>.</w:t>
+      <w:r>
+        <w:tab/>
       </w:r>
     </w:p>
     <w:p>
@@ -7185,14 +7176,8 @@
           <w:ilvl w:val="0"/>
           <w:numId w:val="60"/>
         </w:numPr>
-        <w:rPr>
-          <w:u w:val="single"/>
-        </w:rPr>
-      </w:pPr>
-      <w:r>
-        <w:rPr>
-          <w:u w:val="single"/>
-        </w:rPr>
+      </w:pPr>
+      <w:r>
         <w:t>Add Stock to the game.</w:t>
       </w:r>
     </w:p>
@@ -7534,48 +7519,48 @@
         <w:pStyle w:val="ListParagraph"/>
         <w:numPr>
           <w:ilvl w:val="0"/>
+          <w:numId w:val="66"/>
+        </w:numPr>
+        <w:rPr>
+          <w:strike/>
+          <w:u w:val="single"/>
+        </w:rPr>
+      </w:pPr>
+      <w:r>
+        <w:rPr>
+          <w:strike/>
+        </w:rPr>
+        <w:t>Add rest of furniture that will be required to successfully implement and test the employee AI.</w:t>
+      </w:r>
+    </w:p>
+    <w:p>
+      <w:pPr>
+        <w:rPr>
+          <w:u w:val="single"/>
+        </w:rPr>
+      </w:pPr>
+      <w:r>
+        <w:rPr>
+          <w:u w:val="single"/>
+        </w:rPr>
+        <w:t>Work Done</w:t>
+      </w:r>
+    </w:p>
+    <w:p>
+      <w:r>
+        <w:tab/>
+      </w:r>
+      <w:r>
+        <w:t>Created sprites for:</w:t>
+      </w:r>
+    </w:p>
+    <w:p>
+      <w:pPr>
+        <w:pStyle w:val="ListParagraph"/>
+        <w:numPr>
+          <w:ilvl w:val="0"/>
           <w:numId w:val="67"/>
         </w:numPr>
-        <w:rPr>
-          <w:strike/>
-          <w:u w:val="single"/>
-        </w:rPr>
-      </w:pPr>
-      <w:r>
-        <w:rPr>
-          <w:strike/>
-        </w:rPr>
-        <w:t>Add rest of furniture that will be required to successfully implement and test the employee AI.</w:t>
-      </w:r>
-    </w:p>
-    <w:p>
-      <w:pPr>
-        <w:rPr>
-          <w:u w:val="single"/>
-        </w:rPr>
-      </w:pPr>
-      <w:r>
-        <w:rPr>
-          <w:u w:val="single"/>
-        </w:rPr>
-        <w:t>Work Done</w:t>
-      </w:r>
-    </w:p>
-    <w:p>
-      <w:r>
-        <w:tab/>
-      </w:r>
-      <w:r>
-        <w:t>Created sprites for:</w:t>
-      </w:r>
-    </w:p>
-    <w:p>
-      <w:pPr>
-        <w:pStyle w:val="ListParagraph"/>
-        <w:numPr>
-          <w:ilvl w:val="0"/>
-          <w:numId w:val="68"/>
-        </w:numPr>
       </w:pPr>
       <w:r>
         <w:t>Trolley</w:t>
@@ -7586,7 +7571,7 @@
         <w:pStyle w:val="ListParagraph"/>
         <w:numPr>
           <w:ilvl w:val="0"/>
-          <w:numId w:val="68"/>
+          <w:numId w:val="67"/>
         </w:numPr>
       </w:pPr>
       <w:r>
@@ -7598,7 +7583,7 @@
         <w:pStyle w:val="ListParagraph"/>
         <w:numPr>
           <w:ilvl w:val="0"/>
-          <w:numId w:val="68"/>
+          <w:numId w:val="67"/>
         </w:numPr>
       </w:pPr>
       <w:r>
@@ -7611,147 +7596,147 @@
         <w:pStyle w:val="ListParagraph"/>
         <w:numPr>
           <w:ilvl w:val="0"/>
+          <w:numId w:val="67"/>
+        </w:numPr>
+      </w:pPr>
+      <w:r>
+        <w:t>Fridge</w:t>
+      </w:r>
+    </w:p>
+    <w:p>
+      <w:pPr>
+        <w:pStyle w:val="ListParagraph"/>
+        <w:numPr>
+          <w:ilvl w:val="0"/>
+          <w:numId w:val="67"/>
+        </w:numPr>
+      </w:pPr>
+      <w:r>
+        <w:t>BigFridge</w:t>
+      </w:r>
+    </w:p>
+    <w:p>
+      <w:pPr>
+        <w:pStyle w:val="ListParagraph"/>
+        <w:numPr>
+          <w:ilvl w:val="0"/>
+          <w:numId w:val="67"/>
+        </w:numPr>
+      </w:pPr>
+      <w:r>
+        <w:t>Freezer</w:t>
+      </w:r>
+    </w:p>
+    <w:p>
+      <w:pPr>
+        <w:pStyle w:val="ListParagraph"/>
+        <w:numPr>
+          <w:ilvl w:val="0"/>
+          <w:numId w:val="67"/>
+        </w:numPr>
+      </w:pPr>
+      <w:r>
+        <w:t>BigFreezer</w:t>
+      </w:r>
+    </w:p>
+    <w:p>
+      <w:pPr>
+        <w:rPr>
+          <w:u w:val="single"/>
+        </w:rPr>
+      </w:pPr>
+      <w:r>
+        <w:rPr>
+          <w:u w:val="single"/>
+        </w:rPr>
+        <w:t>Coding</w:t>
+      </w:r>
+    </w:p>
+    <w:p>
+      <w:pPr>
+        <w:ind w:left="360"/>
+      </w:pPr>
+      <w:r>
+        <w:tab/>
+      </w:r>
+      <w:r>
+        <w:t>The above furniture has been added to the game with their own sizes and weight restrictions.</w:t>
+      </w:r>
+    </w:p>
+    <w:p>
+      <w:pPr>
+        <w:ind w:left="360"/>
+      </w:pPr>
+      <w:r>
+        <w:t>Instead of manually adding the furniture to the world, the input controller will now add furniture to different places in the world to create a standard shop. This will be used to test the AI so far and allows testing to be done without needing to re-create the shop environment each time.</w:t>
+      </w:r>
+      <w:r>
+        <w:t xml:space="preserve"> This environment will likely not be the one used in the final testing phase, but will do for now, until it can be refined to show off certain AI behaviour.</w:t>
+      </w:r>
+    </w:p>
+    <w:p>
+      <w:pPr>
+        <w:ind w:left="360"/>
+      </w:pPr>
+      <w:r>
+        <w:t>Created a ‘first draft’ of an environment. Cannot be fully completed until furniture rotation has been implemented.</w:t>
+      </w:r>
+    </w:p>
+    <w:p>
+      <w:pPr>
+        <w:ind w:left="360"/>
+      </w:pPr>
+      <w:r>
+        <w:t>Found a bug with the UpdateNeighbours code which caused the checkout to return to its main tile instead of moving 1 to the left, due to its increased width size. This was fixed by adding a flag, if the tile due to be moved doesn’t link to neighbours, such as the checkout, then it doesn’t need to be upd</w:t>
+      </w:r>
+      <w:r>
+        <w:t>ated, so it does no long update, and thus its position doesn’t reset to the incorrect starting location.</w:t>
+      </w:r>
+    </w:p>
+    <w:p>
+      <w:pPr>
+        <w:ind w:left="360"/>
+      </w:pPr>
+    </w:p>
+    <w:p>
+      <w:pPr>
+        <w:ind w:left="360"/>
+      </w:pPr>
+      <w:r>
+        <w:t>1</w:t>
+      </w:r>
+      <w:r>
+        <w:t>2</w:t>
+      </w:r>
+      <w:r>
+        <w:rPr>
+          <w:vertAlign w:val="superscript"/>
+        </w:rPr>
+        <w:t>th</w:t>
+      </w:r>
+      <w:r>
+        <w:t xml:space="preserve"> February 2017</w:t>
+      </w:r>
+    </w:p>
+    <w:p>
+      <w:pPr>
+        <w:rPr>
+          <w:u w:val="single"/>
+        </w:rPr>
+      </w:pPr>
+      <w:r>
+        <w:rPr>
+          <w:u w:val="single"/>
+        </w:rPr>
+        <w:t>Plans</w:t>
+      </w:r>
+    </w:p>
+    <w:p>
+      <w:pPr>
+        <w:pStyle w:val="ListParagraph"/>
+        <w:numPr>
+          <w:ilvl w:val="0"/>
           <w:numId w:val="68"/>
-        </w:numPr>
-      </w:pPr>
-      <w:r>
-        <w:t>Fridge</w:t>
-      </w:r>
-    </w:p>
-    <w:p>
-      <w:pPr>
-        <w:pStyle w:val="ListParagraph"/>
-        <w:numPr>
-          <w:ilvl w:val="0"/>
-          <w:numId w:val="68"/>
-        </w:numPr>
-      </w:pPr>
-      <w:r>
-        <w:t>BigFridge</w:t>
-      </w:r>
-    </w:p>
-    <w:p>
-      <w:pPr>
-        <w:pStyle w:val="ListParagraph"/>
-        <w:numPr>
-          <w:ilvl w:val="0"/>
-          <w:numId w:val="68"/>
-        </w:numPr>
-      </w:pPr>
-      <w:r>
-        <w:t>Freezer</w:t>
-      </w:r>
-    </w:p>
-    <w:p>
-      <w:pPr>
-        <w:pStyle w:val="ListParagraph"/>
-        <w:numPr>
-          <w:ilvl w:val="0"/>
-          <w:numId w:val="68"/>
-        </w:numPr>
-      </w:pPr>
-      <w:r>
-        <w:t>BigFreezer</w:t>
-      </w:r>
-    </w:p>
-    <w:p>
-      <w:pPr>
-        <w:rPr>
-          <w:u w:val="single"/>
-        </w:rPr>
-      </w:pPr>
-      <w:r>
-        <w:rPr>
-          <w:u w:val="single"/>
-        </w:rPr>
-        <w:t>Coding</w:t>
-      </w:r>
-    </w:p>
-    <w:p>
-      <w:pPr>
-        <w:ind w:left="360"/>
-      </w:pPr>
-      <w:r>
-        <w:tab/>
-      </w:r>
-      <w:r>
-        <w:t>The above furniture has been added to the game with their own sizes and weight restrictions.</w:t>
-      </w:r>
-    </w:p>
-    <w:p>
-      <w:pPr>
-        <w:ind w:left="360"/>
-      </w:pPr>
-      <w:r>
-        <w:t>Instead of manually adding the furniture to the world, the input controller will now add furniture to different places in the world to create a standard shop. This will be used to test the AI so far and allows testing to be done without needing to re-create the shop environment each time.</w:t>
-      </w:r>
-      <w:r>
-        <w:t xml:space="preserve"> This environment will likely not be the one used in the final testing phase, but will do for now, until it can be refined to show off certain AI behaviour.</w:t>
-      </w:r>
-    </w:p>
-    <w:p>
-      <w:pPr>
-        <w:ind w:left="360"/>
-      </w:pPr>
-      <w:r>
-        <w:t>Created a ‘first draft’ of an environment. Cannot be fully completed until furniture rotation has been implemented.</w:t>
-      </w:r>
-    </w:p>
-    <w:p>
-      <w:pPr>
-        <w:ind w:left="360"/>
-      </w:pPr>
-      <w:r>
-        <w:t>Found a bug with the UpdateNeighbours code which caused the checkout to return to its main tile instead of moving 1 to the left, due to its increased width size. This was fixed by adding a flag, if the tile due to be moved doesn’t link to neighbours, such as the checkout, then it doesn’t need to be upd</w:t>
-      </w:r>
-      <w:r>
-        <w:t>ated, so it does no long update, and thus its position doesn’t reset to the incorrect starting location.</w:t>
-      </w:r>
-    </w:p>
-    <w:p>
-      <w:pPr>
-        <w:ind w:left="360"/>
-      </w:pPr>
-    </w:p>
-    <w:p>
-      <w:pPr>
-        <w:ind w:left="360"/>
-      </w:pPr>
-      <w:r>
-        <w:t>1</w:t>
-      </w:r>
-      <w:r>
-        <w:t>2</w:t>
-      </w:r>
-      <w:r>
-        <w:rPr>
-          <w:vertAlign w:val="superscript"/>
-        </w:rPr>
-        <w:t>th</w:t>
-      </w:r>
-      <w:r>
-        <w:t xml:space="preserve"> February 2017</w:t>
-      </w:r>
-    </w:p>
-    <w:p>
-      <w:pPr>
-        <w:rPr>
-          <w:u w:val="single"/>
-        </w:rPr>
-      </w:pPr>
-      <w:r>
-        <w:rPr>
-          <w:u w:val="single"/>
-        </w:rPr>
-        <w:t>Plans</w:t>
-      </w:r>
-    </w:p>
-    <w:p>
-      <w:pPr>
-        <w:pStyle w:val="ListParagraph"/>
-        <w:numPr>
-          <w:ilvl w:val="0"/>
-          <w:numId w:val="69"/>
         </w:numPr>
         <w:rPr>
           <w:strike/>
@@ -8150,7 +8135,11 @@
           </mc:Choice>
           <mc:Fallback>
             <w:pict>
-              <v:shape w14:anchorId="7735FADA" id="_x0000_s1027" type="#_x0000_t202" style="position:absolute;margin-left:0;margin-top:460.1pt;width:497.1pt;height:231pt;z-index:251671552;visibility:visible;mso-wrap-style:square;mso-width-percent:0;mso-height-percent:0;mso-wrap-distance-left:9pt;mso-wrap-distance-top:3.6pt;mso-wrap-distance-right:9pt;mso-wrap-distance-bottom:3.6pt;mso-position-horizontal:center;mso-position-horizontal-relative:margin;mso-position-vertical:absolute;mso-position-vertical-relative:text;mso-width-percent:0;mso-height-percent:0;mso-width-relative:margin;mso-height-relative:margin;v-text-anchor:top" o:gfxdata="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" filled="f" stroked="f">
+              <v:shapetype w14:anchorId="7735FADA" id="_x0000_t202" coordsize="21600,21600" o:spt="202" path="m,l,21600r21600,l21600,xe">
+                <v:stroke joinstyle="miter"/>
+                <v:path gradientshapeok="t" o:connecttype="rect"/>
+              </v:shapetype>
+              <v:shape id="_x0000_s1027" type="#_x0000_t202" style="position:absolute;margin-left:0;margin-top:460.1pt;width:497.1pt;height:231pt;z-index:251671552;visibility:visible;mso-wrap-style:square;mso-width-percent:0;mso-height-percent:0;mso-wrap-distance-left:9pt;mso-wrap-distance-top:3.6pt;mso-wrap-distance-right:9pt;mso-wrap-distance-bottom:3.6pt;mso-position-horizontal:center;mso-position-horizontal-relative:margin;mso-position-vertical:absolute;mso-position-vertical-relative:text;mso-width-percent:0;mso-height-percent:0;mso-width-relative:margin;mso-height-relative:margin;v-text-anchor:top" o:gfxdata="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" filled="f" stroked="f">
                 <v:textbox>
                   <w:txbxContent>
                     <w:tbl>
@@ -9558,7 +9547,7 @@
         <w:pStyle w:val="ListParagraph"/>
         <w:numPr>
           <w:ilvl w:val="0"/>
-          <w:numId w:val="72"/>
+          <w:numId w:val="69"/>
         </w:numPr>
       </w:pPr>
       <w:r>
@@ -9734,33 +9723,188 @@
         <w:pStyle w:val="ListParagraph"/>
         <w:numPr>
           <w:ilvl w:val="0"/>
+          <w:numId w:val="70"/>
+        </w:numPr>
+      </w:pPr>
+      <w:r>
+        <w:t>Add movable furniture logic.</w:t>
+      </w:r>
+    </w:p>
+    <w:p>
+      <w:r>
+        <w:rPr>
+          <w:u w:val="single"/>
+        </w:rPr>
+        <w:t>Coding</w:t>
+      </w:r>
+    </w:p>
+    <w:p>
+      <w:r>
+        <w:tab/>
+      </w:r>
+      <w:r>
+        <w:t>Trolleys and Stockcages can now be moved. There are still problems/bugs which need to be sorted.</w:t>
+      </w:r>
+      <w:r>
+        <w:t xml:space="preserve"> Furniture now has 2 more varibles; bool m_movable, and bool m_moving. These are used with the furniture parameters and furniture actions to move furniture in a similar way to character movement, except the character moving the furniture determines where it will go.</w:t>
+      </w:r>
+      <w:r>
+        <w:t xml:space="preserve"> More code will need to be added, right now the furniture will get moved only if it is in the way, but this will need to change so that characters can move furniture freely to certain tiles in an efficient way.</w:t>
+      </w:r>
+    </w:p>
+    <w:p>
+      <w:r>
+        <w:t>15</w:t>
+      </w:r>
+      <w:r>
+        <w:rPr>
+          <w:vertAlign w:val="superscript"/>
+        </w:rPr>
+        <w:t>th</w:t>
+      </w:r>
+      <w:r>
+        <w:t xml:space="preserve"> February 2017</w:t>
+      </w:r>
+    </w:p>
+    <w:p>
+      <w:pPr>
+        <w:rPr>
+          <w:u w:val="single"/>
+        </w:rPr>
+      </w:pPr>
+      <w:r>
+        <w:rPr>
+          <w:u w:val="single"/>
+        </w:rPr>
+        <w:t>Plans</w:t>
+      </w:r>
+    </w:p>
+    <w:p>
+      <w:pPr>
+        <w:pStyle w:val="ListParagraph"/>
+        <w:numPr>
+          <w:ilvl w:val="0"/>
+          <w:numId w:val="71"/>
+        </w:numPr>
+      </w:pPr>
+      <w:r>
+        <w:t>Improve the movable furniture logic.</w:t>
+      </w:r>
+    </w:p>
+    <w:p>
+      <w:r>
+        <w:rPr>
+          <w:u w:val="single"/>
+        </w:rPr>
+        <w:t>Coding</w:t>
+      </w:r>
+    </w:p>
+    <w:p>
+      <w:r>
+        <w:lastRenderedPageBreak/>
+        <w:tab/>
+        <w:t xml:space="preserve">Right now a character can move a piece of movable furniture if it is in the way of their path. However, there are a number of problems. Firstly, the pull back code is not as it should be, and secondly, the characters cannot currently move a piece of movable furniture directly to a set tile. </w:t>
+      </w:r>
+      <w:r>
+        <w:t>There is improved code that allows c</w:t>
+      </w:r>
+      <w:r>
+        <w:t xml:space="preserve">haracters to move a piece of movable furniture </w:t>
+      </w:r>
+      <w:r>
+        <w:t xml:space="preserve">if </w:t>
+      </w:r>
+      <w:r>
+        <w:t>is in the way, then they can work out what is the closest tile that they do not need to pass through to get to their final destination, and then move it to that tile, then carry on to their destination.</w:t>
+      </w:r>
+      <w:r>
+        <w:t xml:space="preserve"> The move furniture to certain tile logic will be used in conjunction with the employee’s, and later the customer’s, thought logic.</w:t>
+      </w:r>
+    </w:p>
+    <w:p>
+      <w:r>
+        <w:tab/>
+        <w:t xml:space="preserve">More code has been added to allow more realistic furniture movement if it is blocking a character’s path. A recursive function is called, which will check to see if where the furniture will end up will continue to block the character to their path. If it does continue to block the character it will keep simulating where the character and furniture will go after the furniture is in that spot, this will keep repeating until a tile has been found that doesn’t block the character’s movement to their final destination, or if the character ends up not being able to leave from their spot. If the function returns null, it means eventually, if the character moves the furniture to the initial tile it was going to, then they will end up trapped, if it doesn’t return null, then it will return the tile in which the character was going to move the furniture to. A check is done and if the tile shouldn’t be used, it is added to the list of invalid tiles that are used to determine if a tile can be moved to. This code creates a very realistic bit of AI and means that character’s wont block themselves by moving furniture again and again to an eventual invalid </w:t>
+      </w:r>
+      <w:r>
+        <w:t xml:space="preserve">location. </w:t>
+      </w:r>
+    </w:p>
+    <w:p>
+      <w:r>
+        <w:tab/>
+        <w:t xml:space="preserve">Another piece of code that was improved is the pulling and pushing code. The character </w:t>
+      </w:r>
+      <w:r>
+        <w:t xml:space="preserve">will now </w:t>
+      </w:r>
+      <w:r>
+        <w:t>correctly determine whether will they be pushing or pulling a piece of furniture, this is important because it will change where their final tile position is after moving a piece of furniture.</w:t>
+      </w:r>
+    </w:p>
+    <w:p>
+      <w:r>
+        <w:tab/>
+        <w:t>Code has now been added that allows a character to move a certain piece of furniture to a certain location. If they are not already at the side of the piece of furniture they will set the nearest side as their destination, then once they are there, they will move the furniture to where they want to take it.</w:t>
+      </w:r>
+    </w:p>
+    <w:p>
+      <w:pPr>
+        <w:rPr>
+          <w:u w:val="single"/>
+        </w:rPr>
+      </w:pPr>
+      <w:r>
+        <w:rPr>
+          <w:u w:val="single"/>
+        </w:rPr>
+        <w:t>Created Scripts</w:t>
+      </w:r>
+    </w:p>
+    <w:p>
+      <w:pPr>
+        <w:pStyle w:val="ListParagraph"/>
+        <w:numPr>
+          <w:ilvl w:val="0"/>
           <w:numId w:val="73"/>
         </w:numPr>
       </w:pPr>
       <w:r>
-        <w:t>Add movable furniture logic.</w:t>
-      </w:r>
-    </w:p>
-    <w:p>
-      <w:r>
-        <w:rPr>
-          <w:u w:val="single"/>
-        </w:rPr>
-        <w:t>Coding</w:t>
-      </w:r>
-    </w:p>
-    <w:p>
-      <w:r>
-        <w:tab/>
-      </w:r>
-      <w:r>
-        <w:t>Trolleys and Stockcages can now be moved. There are still problems/bugs which need to be sorted.</w:t>
-      </w:r>
-      <w:r>
-        <w:t xml:space="preserve"> Furniture now has 2 more varibles; bool m_movable, and bool m_moving. These are used with the furniture parameters and furniture actions to move furniture in a similar way to character movement, except the character moving the furniture determines where it will go.</w:t>
-      </w:r>
-      <w:r>
-        <w:t xml:space="preserve"> More code will need to be added, right now the furniture will get moved only if it is in the way, but this will need to change so that characters can move furniture freely to certain tiles in an efficient way.</w:t>
+        <w:t>FindNearestFreeTile</w:t>
+      </w:r>
+    </w:p>
+    <w:p>
+      <w:pPr>
+        <w:rPr>
+          <w:u w:val="single"/>
+        </w:rPr>
+      </w:pPr>
+      <w:r>
+        <w:rPr>
+          <w:u w:val="single"/>
+        </w:rPr>
+        <w:t>Purpose of Created Scripts</w:t>
+      </w:r>
+    </w:p>
+    <w:p>
+      <w:pPr>
+        <w:pStyle w:val="ListParagraph"/>
+        <w:numPr>
+          <w:ilvl w:val="0"/>
+          <w:numId w:val="72"/>
+        </w:numPr>
+      </w:pPr>
+      <w:r>
+        <w:t xml:space="preserve">FindNearestFreeTile </w:t>
+      </w:r>
+      <w:r>
+        <w:t xml:space="preserve">– This class </w:t>
+      </w:r>
+      <w:r>
+        <w:t>using the breadth first search algorithm to scan</w:t>
+      </w:r>
+      <w:r>
+        <w:t xml:space="preserve"> the tiles around the given tile and returns the first tile it finds that does not contain a furniture or is part of the path that the character uses to get to their destination. This was created for use with the furniture movement logic. If a piece of movable furniture is in the way, it needs to be moved to the nearest tile that will no longer block the character.</w:t>
       </w:r>
       <w:bookmarkStart w:id="0" w:name="_GoBack"/>
       <w:bookmarkEnd w:id="0"/>
@@ -9950,6 +10094,92 @@
     </w:lvl>
   </w:abstractNum>
   <w:abstractNum w:abstractNumId="2" w15:restartNumberingAfterBreak="0">
+    <w:nsid w:val="027C0900"/>
+    <w:multiLevelType w:val="hybridMultilevel"/>
+    <w:tmpl w:val="2D625CEC"/>
+    <w:lvl w:ilvl="0" w:tplc="0809000F">
+      <w:start w:val="1"/>
+      <w:numFmt w:val="decimal"/>
+      <w:lvlText w:val="%1."/>
+      <w:lvlJc w:val="left"/>
+      <w:pPr>
+        <w:ind w:left="1080" w:hanging="360"/>
+      </w:pPr>
+    </w:lvl>
+    <w:lvl w:ilvl="1" w:tplc="08090019" w:tentative="1">
+      <w:start w:val="1"/>
+      <w:numFmt w:val="lowerLetter"/>
+      <w:lvlText w:val="%2."/>
+      <w:lvlJc w:val="left"/>
+      <w:pPr>
+        <w:ind w:left="1800" w:hanging="360"/>
+      </w:pPr>
+    </w:lvl>
+    <w:lvl w:ilvl="2" w:tplc="0809001B" w:tentative="1">
+      <w:start w:val="1"/>
+      <w:numFmt w:val="lowerRoman"/>
+      <w:lvlText w:val="%3."/>
+      <w:lvlJc w:val="right"/>
+      <w:pPr>
+        <w:ind w:left="2520" w:hanging="180"/>
+      </w:pPr>
+    </w:lvl>
+    <w:lvl w:ilvl="3" w:tplc="0809000F" w:tentative="1">
+      <w:start w:val="1"/>
+      <w:numFmt w:val="decimal"/>
+      <w:lvlText w:val="%4."/>
+      <w:lvlJc w:val="left"/>
+      <w:pPr>
+        <w:ind w:left="3240" w:hanging="360"/>
+      </w:pPr>
+    </w:lvl>
+    <w:lvl w:ilvl="4" w:tplc="08090019" w:tentative="1">
+      <w:start w:val="1"/>
+      <w:numFmt w:val="lowerLetter"/>
+      <w:lvlText w:val="%5."/>
+      <w:lvlJc w:val="left"/>
+      <w:pPr>
+        <w:ind w:left="3960" w:hanging="360"/>
+      </w:pPr>
+    </w:lvl>
+    <w:lvl w:ilvl="5" w:tplc="0809001B" w:tentative="1">
+      <w:start w:val="1"/>
+      <w:numFmt w:val="lowerRoman"/>
+      <w:lvlText w:val="%6."/>
+      <w:lvlJc w:val="right"/>
+      <w:pPr>
+        <w:ind w:left="4680" w:hanging="180"/>
+      </w:pPr>
+    </w:lvl>
+    <w:lvl w:ilvl="6" w:tplc="0809000F" w:tentative="1">
+      <w:start w:val="1"/>
+      <w:numFmt w:val="decimal"/>
+      <w:lvlText w:val="%7."/>
+      <w:lvlJc w:val="left"/>
+      <w:pPr>
+        <w:ind w:left="5400" w:hanging="360"/>
+      </w:pPr>
+    </w:lvl>
+    <w:lvl w:ilvl="7" w:tplc="08090019" w:tentative="1">
+      <w:start w:val="1"/>
+      <w:numFmt w:val="lowerLetter"/>
+      <w:lvlText w:val="%8."/>
+      <w:lvlJc w:val="left"/>
+      <w:pPr>
+        <w:ind w:left="6120" w:hanging="360"/>
+      </w:pPr>
+    </w:lvl>
+    <w:lvl w:ilvl="8" w:tplc="0809001B" w:tentative="1">
+      <w:start w:val="1"/>
+      <w:numFmt w:val="lowerRoman"/>
+      <w:lvlText w:val="%9."/>
+      <w:lvlJc w:val="right"/>
+      <w:pPr>
+        <w:ind w:left="6840" w:hanging="180"/>
+      </w:pPr>
+    </w:lvl>
+  </w:abstractNum>
+  <w:abstractNum w:abstractNumId="3" w15:restartNumberingAfterBreak="0">
     <w:nsid w:val="07630E9B"/>
     <w:multiLevelType w:val="hybridMultilevel"/>
     <w:tmpl w:val="228A8C84"/>
@@ -10035,7 +10265,7 @@
       </w:pPr>
     </w:lvl>
   </w:abstractNum>
-  <w:abstractNum w:abstractNumId="3" w15:restartNumberingAfterBreak="0">
+  <w:abstractNum w:abstractNumId="4" w15:restartNumberingAfterBreak="0">
     <w:nsid w:val="0C4A181F"/>
     <w:multiLevelType w:val="hybridMultilevel"/>
     <w:tmpl w:val="D7625ED4"/>
@@ -10121,7 +10351,7 @@
       </w:pPr>
     </w:lvl>
   </w:abstractNum>
-  <w:abstractNum w:abstractNumId="4" w15:restartNumberingAfterBreak="0">
+  <w:abstractNum w:abstractNumId="5" w15:restartNumberingAfterBreak="0">
     <w:nsid w:val="0CE854DE"/>
     <w:multiLevelType w:val="hybridMultilevel"/>
     <w:tmpl w:val="050E5DBE"/>
@@ -10207,7 +10437,7 @@
       </w:pPr>
     </w:lvl>
   </w:abstractNum>
-  <w:abstractNum w:abstractNumId="5" w15:restartNumberingAfterBreak="0">
+  <w:abstractNum w:abstractNumId="6" w15:restartNumberingAfterBreak="0">
     <w:nsid w:val="0FF14F2F"/>
     <w:multiLevelType w:val="hybridMultilevel"/>
     <w:tmpl w:val="E0FCBB0C"/>
@@ -10296,7 +10526,7 @@
       </w:pPr>
     </w:lvl>
   </w:abstractNum>
-  <w:abstractNum w:abstractNumId="6" w15:restartNumberingAfterBreak="0">
+  <w:abstractNum w:abstractNumId="7" w15:restartNumberingAfterBreak="0">
     <w:nsid w:val="10775179"/>
     <w:multiLevelType w:val="hybridMultilevel"/>
     <w:tmpl w:val="C1CAE81C"/>
@@ -10409,7 +10639,7 @@
       </w:rPr>
     </w:lvl>
   </w:abstractNum>
-  <w:abstractNum w:abstractNumId="7" w15:restartNumberingAfterBreak="0">
+  <w:abstractNum w:abstractNumId="8" w15:restartNumberingAfterBreak="0">
     <w:nsid w:val="10F24438"/>
     <w:multiLevelType w:val="hybridMultilevel"/>
     <w:tmpl w:val="D352B144"/>
@@ -10495,7 +10725,7 @@
       </w:pPr>
     </w:lvl>
   </w:abstractNum>
-  <w:abstractNum w:abstractNumId="8" w15:restartNumberingAfterBreak="0">
+  <w:abstractNum w:abstractNumId="9" w15:restartNumberingAfterBreak="0">
     <w:nsid w:val="130E2C75"/>
     <w:multiLevelType w:val="hybridMultilevel"/>
     <w:tmpl w:val="E98889E4"/>
@@ -10581,10 +10811,10 @@
       </w:pPr>
     </w:lvl>
   </w:abstractNum>
-  <w:abstractNum w:abstractNumId="9" w15:restartNumberingAfterBreak="0">
+  <w:abstractNum w:abstractNumId="10" w15:restartNumberingAfterBreak="0">
     <w:nsid w:val="14E84F82"/>
     <w:multiLevelType w:val="hybridMultilevel"/>
-    <w:tmpl w:val="82F8FC16"/>
+    <w:tmpl w:val="FFE81046"/>
     <w:lvl w:ilvl="0" w:tplc="0809000F">
       <w:start w:val="1"/>
       <w:numFmt w:val="decimal"/>
@@ -10667,7 +10897,7 @@
       </w:pPr>
     </w:lvl>
   </w:abstractNum>
-  <w:abstractNum w:abstractNumId="10" w15:restartNumberingAfterBreak="0">
+  <w:abstractNum w:abstractNumId="11" w15:restartNumberingAfterBreak="0">
     <w:nsid w:val="18A075D1"/>
     <w:multiLevelType w:val="hybridMultilevel"/>
     <w:tmpl w:val="1166F9FC"/>
@@ -10753,7 +10983,7 @@
       </w:pPr>
     </w:lvl>
   </w:abstractNum>
-  <w:abstractNum w:abstractNumId="11" w15:restartNumberingAfterBreak="0">
+  <w:abstractNum w:abstractNumId="12" w15:restartNumberingAfterBreak="0">
     <w:nsid w:val="1A5A2CA5"/>
     <w:multiLevelType w:val="hybridMultilevel"/>
     <w:tmpl w:val="6896CA8E"/>
@@ -10839,7 +11069,7 @@
       </w:pPr>
     </w:lvl>
   </w:abstractNum>
-  <w:abstractNum w:abstractNumId="12" w15:restartNumberingAfterBreak="0">
+  <w:abstractNum w:abstractNumId="13" w15:restartNumberingAfterBreak="0">
     <w:nsid w:val="1C7D2CC0"/>
     <w:multiLevelType w:val="hybridMultilevel"/>
     <w:tmpl w:val="5C72EDC8"/>
@@ -10925,7 +11155,7 @@
       </w:pPr>
     </w:lvl>
   </w:abstractNum>
-  <w:abstractNum w:abstractNumId="13" w15:restartNumberingAfterBreak="0">
+  <w:abstractNum w:abstractNumId="14" w15:restartNumberingAfterBreak="0">
     <w:nsid w:val="1C86745F"/>
     <w:multiLevelType w:val="hybridMultilevel"/>
     <w:tmpl w:val="64B4CBB8"/>
@@ -11011,7 +11241,7 @@
       </w:pPr>
     </w:lvl>
   </w:abstractNum>
-  <w:abstractNum w:abstractNumId="14" w15:restartNumberingAfterBreak="0">
+  <w:abstractNum w:abstractNumId="15" w15:restartNumberingAfterBreak="0">
     <w:nsid w:val="1D741485"/>
     <w:multiLevelType w:val="hybridMultilevel"/>
     <w:tmpl w:val="452C3366"/>
@@ -11097,7 +11327,7 @@
       </w:pPr>
     </w:lvl>
   </w:abstractNum>
-  <w:abstractNum w:abstractNumId="15" w15:restartNumberingAfterBreak="0">
+  <w:abstractNum w:abstractNumId="16" w15:restartNumberingAfterBreak="0">
     <w:nsid w:val="1E113462"/>
     <w:multiLevelType w:val="hybridMultilevel"/>
     <w:tmpl w:val="B6F68EFA"/>
@@ -11183,7 +11413,7 @@
       </w:pPr>
     </w:lvl>
   </w:abstractNum>
-  <w:abstractNum w:abstractNumId="16" w15:restartNumberingAfterBreak="0">
+  <w:abstractNum w:abstractNumId="17" w15:restartNumberingAfterBreak="0">
     <w:nsid w:val="1EC2220C"/>
     <w:multiLevelType w:val="hybridMultilevel"/>
     <w:tmpl w:val="155CB8D2"/>
@@ -11269,7 +11499,7 @@
       </w:pPr>
     </w:lvl>
   </w:abstractNum>
-  <w:abstractNum w:abstractNumId="17" w15:restartNumberingAfterBreak="0">
+  <w:abstractNum w:abstractNumId="18" w15:restartNumberingAfterBreak="0">
     <w:nsid w:val="1F0657E7"/>
     <w:multiLevelType w:val="hybridMultilevel"/>
     <w:tmpl w:val="3C70FAF2"/>
@@ -11355,7 +11585,7 @@
       </w:pPr>
     </w:lvl>
   </w:abstractNum>
-  <w:abstractNum w:abstractNumId="18" w15:restartNumberingAfterBreak="0">
+  <w:abstractNum w:abstractNumId="19" w15:restartNumberingAfterBreak="0">
     <w:nsid w:val="1F692FD0"/>
     <w:multiLevelType w:val="hybridMultilevel"/>
     <w:tmpl w:val="1B52963E"/>
@@ -11444,7 +11674,7 @@
       </w:pPr>
     </w:lvl>
   </w:abstractNum>
-  <w:abstractNum w:abstractNumId="19" w15:restartNumberingAfterBreak="0">
+  <w:abstractNum w:abstractNumId="20" w15:restartNumberingAfterBreak="0">
     <w:nsid w:val="1FD973B1"/>
     <w:multiLevelType w:val="hybridMultilevel"/>
     <w:tmpl w:val="5100F142"/>
@@ -11530,7 +11760,7 @@
       </w:pPr>
     </w:lvl>
   </w:abstractNum>
-  <w:abstractNum w:abstractNumId="20" w15:restartNumberingAfterBreak="0">
+  <w:abstractNum w:abstractNumId="21" w15:restartNumberingAfterBreak="0">
     <w:nsid w:val="22317D01"/>
     <w:multiLevelType w:val="hybridMultilevel"/>
     <w:tmpl w:val="C78A9A02"/>
@@ -11616,7 +11846,7 @@
       </w:pPr>
     </w:lvl>
   </w:abstractNum>
-  <w:abstractNum w:abstractNumId="21" w15:restartNumberingAfterBreak="0">
+  <w:abstractNum w:abstractNumId="22" w15:restartNumberingAfterBreak="0">
     <w:nsid w:val="24C66A7F"/>
     <w:multiLevelType w:val="hybridMultilevel"/>
     <w:tmpl w:val="050E5DBE"/>
@@ -11699,92 +11929,6 @@
       <w:lvlJc w:val="right"/>
       <w:pPr>
         <w:ind w:left="6480" w:hanging="180"/>
-      </w:pPr>
-    </w:lvl>
-  </w:abstractNum>
-  <w:abstractNum w:abstractNumId="22" w15:restartNumberingAfterBreak="0">
-    <w:nsid w:val="258F1D7F"/>
-    <w:multiLevelType w:val="hybridMultilevel"/>
-    <w:tmpl w:val="D5686D00"/>
-    <w:lvl w:ilvl="0" w:tplc="0809000F">
-      <w:start w:val="1"/>
-      <w:numFmt w:val="decimal"/>
-      <w:lvlText w:val="%1."/>
-      <w:lvlJc w:val="left"/>
-      <w:pPr>
-        <w:ind w:left="1080" w:hanging="360"/>
-      </w:pPr>
-    </w:lvl>
-    <w:lvl w:ilvl="1" w:tplc="08090019" w:tentative="1">
-      <w:start w:val="1"/>
-      <w:numFmt w:val="lowerLetter"/>
-      <w:lvlText w:val="%2."/>
-      <w:lvlJc w:val="left"/>
-      <w:pPr>
-        <w:ind w:left="1800" w:hanging="360"/>
-      </w:pPr>
-    </w:lvl>
-    <w:lvl w:ilvl="2" w:tplc="0809001B" w:tentative="1">
-      <w:start w:val="1"/>
-      <w:numFmt w:val="lowerRoman"/>
-      <w:lvlText w:val="%3."/>
-      <w:lvlJc w:val="right"/>
-      <w:pPr>
-        <w:ind w:left="2520" w:hanging="180"/>
-      </w:pPr>
-    </w:lvl>
-    <w:lvl w:ilvl="3" w:tplc="0809000F" w:tentative="1">
-      <w:start w:val="1"/>
-      <w:numFmt w:val="decimal"/>
-      <w:lvlText w:val="%4."/>
-      <w:lvlJc w:val="left"/>
-      <w:pPr>
-        <w:ind w:left="3240" w:hanging="360"/>
-      </w:pPr>
-    </w:lvl>
-    <w:lvl w:ilvl="4" w:tplc="08090019" w:tentative="1">
-      <w:start w:val="1"/>
-      <w:numFmt w:val="lowerLetter"/>
-      <w:lvlText w:val="%5."/>
-      <w:lvlJc w:val="left"/>
-      <w:pPr>
-        <w:ind w:left="3960" w:hanging="360"/>
-      </w:pPr>
-    </w:lvl>
-    <w:lvl w:ilvl="5" w:tplc="0809001B" w:tentative="1">
-      <w:start w:val="1"/>
-      <w:numFmt w:val="lowerRoman"/>
-      <w:lvlText w:val="%6."/>
-      <w:lvlJc w:val="right"/>
-      <w:pPr>
-        <w:ind w:left="4680" w:hanging="180"/>
-      </w:pPr>
-    </w:lvl>
-    <w:lvl w:ilvl="6" w:tplc="0809000F" w:tentative="1">
-      <w:start w:val="1"/>
-      <w:numFmt w:val="decimal"/>
-      <w:lvlText w:val="%7."/>
-      <w:lvlJc w:val="left"/>
-      <w:pPr>
-        <w:ind w:left="5400" w:hanging="360"/>
-      </w:pPr>
-    </w:lvl>
-    <w:lvl w:ilvl="7" w:tplc="08090019" w:tentative="1">
-      <w:start w:val="1"/>
-      <w:numFmt w:val="lowerLetter"/>
-      <w:lvlText w:val="%8."/>
-      <w:lvlJc w:val="left"/>
-      <w:pPr>
-        <w:ind w:left="6120" w:hanging="360"/>
-      </w:pPr>
-    </w:lvl>
-    <w:lvl w:ilvl="8" w:tplc="0809001B" w:tentative="1">
-      <w:start w:val="1"/>
-      <w:numFmt w:val="lowerRoman"/>
-      <w:lvlText w:val="%9."/>
-      <w:lvlJc w:val="right"/>
-      <w:pPr>
-        <w:ind w:left="6840" w:hanging="180"/>
       </w:pPr>
     </w:lvl>
   </w:abstractNum>
@@ -12133,6 +12277,92 @@
     </w:lvl>
   </w:abstractNum>
   <w:abstractNum w:abstractNumId="27" w15:restartNumberingAfterBreak="0">
+    <w:nsid w:val="319607D8"/>
+    <w:multiLevelType w:val="hybridMultilevel"/>
+    <w:tmpl w:val="2D625CEC"/>
+    <w:lvl w:ilvl="0" w:tplc="0809000F">
+      <w:start w:val="1"/>
+      <w:numFmt w:val="decimal"/>
+      <w:lvlText w:val="%1."/>
+      <w:lvlJc w:val="left"/>
+      <w:pPr>
+        <w:ind w:left="1080" w:hanging="360"/>
+      </w:pPr>
+    </w:lvl>
+    <w:lvl w:ilvl="1" w:tplc="08090019" w:tentative="1">
+      <w:start w:val="1"/>
+      <w:numFmt w:val="lowerLetter"/>
+      <w:lvlText w:val="%2."/>
+      <w:lvlJc w:val="left"/>
+      <w:pPr>
+        <w:ind w:left="1800" w:hanging="360"/>
+      </w:pPr>
+    </w:lvl>
+    <w:lvl w:ilvl="2" w:tplc="0809001B" w:tentative="1">
+      <w:start w:val="1"/>
+      <w:numFmt w:val="lowerRoman"/>
+      <w:lvlText w:val="%3."/>
+      <w:lvlJc w:val="right"/>
+      <w:pPr>
+        <w:ind w:left="2520" w:hanging="180"/>
+      </w:pPr>
+    </w:lvl>
+    <w:lvl w:ilvl="3" w:tplc="0809000F" w:tentative="1">
+      <w:start w:val="1"/>
+      <w:numFmt w:val="decimal"/>
+      <w:lvlText w:val="%4."/>
+      <w:lvlJc w:val="left"/>
+      <w:pPr>
+        <w:ind w:left="3240" w:hanging="360"/>
+      </w:pPr>
+    </w:lvl>
+    <w:lvl w:ilvl="4" w:tplc="08090019" w:tentative="1">
+      <w:start w:val="1"/>
+      <w:numFmt w:val="lowerLetter"/>
+      <w:lvlText w:val="%5."/>
+      <w:lvlJc w:val="left"/>
+      <w:pPr>
+        <w:ind w:left="3960" w:hanging="360"/>
+      </w:pPr>
+    </w:lvl>
+    <w:lvl w:ilvl="5" w:tplc="0809001B" w:tentative="1">
+      <w:start w:val="1"/>
+      <w:numFmt w:val="lowerRoman"/>
+      <w:lvlText w:val="%6."/>
+      <w:lvlJc w:val="right"/>
+      <w:pPr>
+        <w:ind w:left="4680" w:hanging="180"/>
+      </w:pPr>
+    </w:lvl>
+    <w:lvl w:ilvl="6" w:tplc="0809000F" w:tentative="1">
+      <w:start w:val="1"/>
+      <w:numFmt w:val="decimal"/>
+      <w:lvlText w:val="%7."/>
+      <w:lvlJc w:val="left"/>
+      <w:pPr>
+        <w:ind w:left="5400" w:hanging="360"/>
+      </w:pPr>
+    </w:lvl>
+    <w:lvl w:ilvl="7" w:tplc="08090019" w:tentative="1">
+      <w:start w:val="1"/>
+      <w:numFmt w:val="lowerLetter"/>
+      <w:lvlText w:val="%8."/>
+      <w:lvlJc w:val="left"/>
+      <w:pPr>
+        <w:ind w:left="6120" w:hanging="360"/>
+      </w:pPr>
+    </w:lvl>
+    <w:lvl w:ilvl="8" w:tplc="0809001B" w:tentative="1">
+      <w:start w:val="1"/>
+      <w:numFmt w:val="lowerRoman"/>
+      <w:lvlText w:val="%9."/>
+      <w:lvlJc w:val="right"/>
+      <w:pPr>
+        <w:ind w:left="6840" w:hanging="180"/>
+      </w:pPr>
+    </w:lvl>
+  </w:abstractNum>
+  <w:abstractNum w:abstractNumId="28" w15:restartNumberingAfterBreak="0">
     <w:nsid w:val="33DA01B0"/>
     <w:multiLevelType w:val="hybridMultilevel"/>
     <w:tmpl w:val="D750A3C2"/>
@@ -12218,7 +12448,7 @@
       </w:pPr>
     </w:lvl>
   </w:abstractNum>
-  <w:abstractNum w:abstractNumId="28" w15:restartNumberingAfterBreak="0">
+  <w:abstractNum w:abstractNumId="29" w15:restartNumberingAfterBreak="0">
     <w:nsid w:val="349442C5"/>
     <w:multiLevelType w:val="hybridMultilevel"/>
     <w:tmpl w:val="76B6A238"/>
@@ -12304,7 +12534,7 @@
       </w:pPr>
     </w:lvl>
   </w:abstractNum>
-  <w:abstractNum w:abstractNumId="29" w15:restartNumberingAfterBreak="0">
+  <w:abstractNum w:abstractNumId="30" w15:restartNumberingAfterBreak="0">
     <w:nsid w:val="377306A0"/>
     <w:multiLevelType w:val="hybridMultilevel"/>
     <w:tmpl w:val="1B52963E"/>
@@ -12393,7 +12623,7 @@
       </w:pPr>
     </w:lvl>
   </w:abstractNum>
-  <w:abstractNum w:abstractNumId="30" w15:restartNumberingAfterBreak="0">
+  <w:abstractNum w:abstractNumId="31" w15:restartNumberingAfterBreak="0">
     <w:nsid w:val="3B7114A8"/>
     <w:multiLevelType w:val="hybridMultilevel"/>
     <w:tmpl w:val="F0A4740E"/>
@@ -12479,7 +12709,7 @@
       </w:pPr>
     </w:lvl>
   </w:abstractNum>
-  <w:abstractNum w:abstractNumId="31" w15:restartNumberingAfterBreak="0">
+  <w:abstractNum w:abstractNumId="32" w15:restartNumberingAfterBreak="0">
     <w:nsid w:val="3BA1459C"/>
     <w:multiLevelType w:val="hybridMultilevel"/>
     <w:tmpl w:val="BC2A3514"/>
@@ -12565,10 +12795,10 @@
       </w:pPr>
     </w:lvl>
   </w:abstractNum>
-  <w:abstractNum w:abstractNumId="32" w15:restartNumberingAfterBreak="0">
-    <w:nsid w:val="3F6D6E16"/>
+  <w:abstractNum w:abstractNumId="33" w15:restartNumberingAfterBreak="0">
+    <w:nsid w:val="3D9C4E45"/>
     <w:multiLevelType w:val="hybridMultilevel"/>
-    <w:tmpl w:val="ACB2A506"/>
+    <w:tmpl w:val="BFEC463E"/>
     <w:lvl w:ilvl="0" w:tplc="0809000F">
       <w:start w:val="1"/>
       <w:numFmt w:val="decimal"/>
@@ -12651,7 +12881,7 @@
       </w:pPr>
     </w:lvl>
   </w:abstractNum>
-  <w:abstractNum w:abstractNumId="33" w15:restartNumberingAfterBreak="0">
+  <w:abstractNum w:abstractNumId="34" w15:restartNumberingAfterBreak="0">
     <w:nsid w:val="3FAC70DD"/>
     <w:multiLevelType w:val="hybridMultilevel"/>
     <w:tmpl w:val="D708FBA6"/>
@@ -12737,7 +12967,7 @@
       </w:pPr>
     </w:lvl>
   </w:abstractNum>
-  <w:abstractNum w:abstractNumId="34" w15:restartNumberingAfterBreak="0">
+  <w:abstractNum w:abstractNumId="35" w15:restartNumberingAfterBreak="0">
     <w:nsid w:val="4246280B"/>
     <w:multiLevelType w:val="hybridMultilevel"/>
     <w:tmpl w:val="76B6A238"/>
@@ -12823,7 +13053,7 @@
       </w:pPr>
     </w:lvl>
   </w:abstractNum>
-  <w:abstractNum w:abstractNumId="35" w15:restartNumberingAfterBreak="0">
+  <w:abstractNum w:abstractNumId="36" w15:restartNumberingAfterBreak="0">
     <w:nsid w:val="43C63F0A"/>
     <w:multiLevelType w:val="hybridMultilevel"/>
     <w:tmpl w:val="3634DE3C"/>
@@ -12909,7 +13139,7 @@
       </w:pPr>
     </w:lvl>
   </w:abstractNum>
-  <w:abstractNum w:abstractNumId="36" w15:restartNumberingAfterBreak="0">
+  <w:abstractNum w:abstractNumId="37" w15:restartNumberingAfterBreak="0">
     <w:nsid w:val="44C037F8"/>
     <w:multiLevelType w:val="hybridMultilevel"/>
     <w:tmpl w:val="E0FCBB0C"/>
@@ -12998,7 +13228,7 @@
       </w:pPr>
     </w:lvl>
   </w:abstractNum>
-  <w:abstractNum w:abstractNumId="37" w15:restartNumberingAfterBreak="0">
+  <w:abstractNum w:abstractNumId="38" w15:restartNumberingAfterBreak="0">
     <w:nsid w:val="45B43B3C"/>
     <w:multiLevelType w:val="hybridMultilevel"/>
     <w:tmpl w:val="B8A299F2"/>
@@ -13111,7 +13341,7 @@
       </w:rPr>
     </w:lvl>
   </w:abstractNum>
-  <w:abstractNum w:abstractNumId="38" w15:restartNumberingAfterBreak="0">
+  <w:abstractNum w:abstractNumId="39" w15:restartNumberingAfterBreak="0">
     <w:nsid w:val="490B6AB6"/>
     <w:multiLevelType w:val="hybridMultilevel"/>
     <w:tmpl w:val="764A7CE6"/>
@@ -13200,7 +13430,93 @@
       </w:pPr>
     </w:lvl>
   </w:abstractNum>
-  <w:abstractNum w:abstractNumId="39" w15:restartNumberingAfterBreak="0">
+  <w:abstractNum w:abstractNumId="40" w15:restartNumberingAfterBreak="0">
+    <w:nsid w:val="4A5019B4"/>
+    <w:multiLevelType w:val="hybridMultilevel"/>
+    <w:tmpl w:val="BFEC463E"/>
+    <w:lvl w:ilvl="0" w:tplc="0809000F">
+      <w:start w:val="1"/>
+      <w:numFmt w:val="decimal"/>
+      <w:lvlText w:val="%1."/>
+      <w:lvlJc w:val="left"/>
+      <w:pPr>
+        <w:ind w:left="1080" w:hanging="360"/>
+      </w:pPr>
+    </w:lvl>
+    <w:lvl w:ilvl="1" w:tplc="08090019" w:tentative="1">
+      <w:start w:val="1"/>
+      <w:numFmt w:val="lowerLetter"/>
+      <w:lvlText w:val="%2."/>
+      <w:lvlJc w:val="left"/>
+      <w:pPr>
+        <w:ind w:left="1800" w:hanging="360"/>
+      </w:pPr>
+    </w:lvl>
+    <w:lvl w:ilvl="2" w:tplc="0809001B" w:tentative="1">
+      <w:start w:val="1"/>
+      <w:numFmt w:val="lowerRoman"/>
+      <w:lvlText w:val="%3."/>
+      <w:lvlJc w:val="right"/>
+      <w:pPr>
+        <w:ind w:left="2520" w:hanging="180"/>
+      </w:pPr>
+    </w:lvl>
+    <w:lvl w:ilvl="3" w:tplc="0809000F" w:tentative="1">
+      <w:start w:val="1"/>
+      <w:numFmt w:val="decimal"/>
+      <w:lvlText w:val="%4."/>
+      <w:lvlJc w:val="left"/>
+      <w:pPr>
+        <w:ind w:left="3240" w:hanging="360"/>
+      </w:pPr>
+    </w:lvl>
+    <w:lvl w:ilvl="4" w:tplc="08090019" w:tentative="1">
+      <w:start w:val="1"/>
+      <w:numFmt w:val="lowerLetter"/>
+      <w:lvlText w:val="%5."/>
+      <w:lvlJc w:val="left"/>
+      <w:pPr>
+        <w:ind w:left="3960" w:hanging="360"/>
+      </w:pPr>
+    </w:lvl>
+    <w:lvl w:ilvl="5" w:tplc="0809001B" w:tentative="1">
+      <w:start w:val="1"/>
+      <w:numFmt w:val="lowerRoman"/>
+      <w:lvlText w:val="%6."/>
+      <w:lvlJc w:val="right"/>
+      <w:pPr>
+        <w:ind w:left="4680" w:hanging="180"/>
+      </w:pPr>
+    </w:lvl>
+    <w:lvl w:ilvl="6" w:tplc="0809000F" w:tentative="1">
+      <w:start w:val="1"/>
+      <w:numFmt w:val="decimal"/>
+      <w:lvlText w:val="%7."/>
+      <w:lvlJc w:val="left"/>
+      <w:pPr>
+        <w:ind w:left="5400" w:hanging="360"/>
+      </w:pPr>
+    </w:lvl>
+    <w:lvl w:ilvl="7" w:tplc="08090019" w:tentative="1">
+      <w:start w:val="1"/>
+      <w:numFmt w:val="lowerLetter"/>
+      <w:lvlText w:val="%8."/>
+      <w:lvlJc w:val="left"/>
+      <w:pPr>
+        <w:ind w:left="6120" w:hanging="360"/>
+      </w:pPr>
+    </w:lvl>
+    <w:lvl w:ilvl="8" w:tplc="0809001B" w:tentative="1">
+      <w:start w:val="1"/>
+      <w:numFmt w:val="lowerRoman"/>
+      <w:lvlText w:val="%9."/>
+      <w:lvlJc w:val="right"/>
+      <w:pPr>
+        <w:ind w:left="6840" w:hanging="180"/>
+      </w:pPr>
+    </w:lvl>
+  </w:abstractNum>
+  <w:abstractNum w:abstractNumId="41" w15:restartNumberingAfterBreak="0">
     <w:nsid w:val="4CF16E84"/>
     <w:multiLevelType w:val="hybridMultilevel"/>
     <w:tmpl w:val="DEE45724"/>
@@ -13289,93 +13605,7 @@
       </w:pPr>
     </w:lvl>
   </w:abstractNum>
-  <w:abstractNum w:abstractNumId="40" w15:restartNumberingAfterBreak="0">
-    <w:nsid w:val="4E4F766B"/>
-    <w:multiLevelType w:val="hybridMultilevel"/>
-    <w:tmpl w:val="47BEC866"/>
-    <w:lvl w:ilvl="0" w:tplc="0809000F">
-      <w:start w:val="1"/>
-      <w:numFmt w:val="decimal"/>
-      <w:lvlText w:val="%1."/>
-      <w:lvlJc w:val="left"/>
-      <w:pPr>
-        <w:ind w:left="720" w:hanging="360"/>
-      </w:pPr>
-    </w:lvl>
-    <w:lvl w:ilvl="1" w:tplc="08090019" w:tentative="1">
-      <w:start w:val="1"/>
-      <w:numFmt w:val="lowerLetter"/>
-      <w:lvlText w:val="%2."/>
-      <w:lvlJc w:val="left"/>
-      <w:pPr>
-        <w:ind w:left="1440" w:hanging="360"/>
-      </w:pPr>
-    </w:lvl>
-    <w:lvl w:ilvl="2" w:tplc="0809001B" w:tentative="1">
-      <w:start w:val="1"/>
-      <w:numFmt w:val="lowerRoman"/>
-      <w:lvlText w:val="%3."/>
-      <w:lvlJc w:val="right"/>
-      <w:pPr>
-        <w:ind w:left="2160" w:hanging="180"/>
-      </w:pPr>
-    </w:lvl>
-    <w:lvl w:ilvl="3" w:tplc="0809000F" w:tentative="1">
-      <w:start w:val="1"/>
-      <w:numFmt w:val="decimal"/>
-      <w:lvlText w:val="%4."/>
-      <w:lvlJc w:val="left"/>
-      <w:pPr>
-        <w:ind w:left="2880" w:hanging="360"/>
-      </w:pPr>
-    </w:lvl>
-    <w:lvl w:ilvl="4" w:tplc="08090019" w:tentative="1">
-      <w:start w:val="1"/>
-      <w:numFmt w:val="lowerLetter"/>
-      <w:lvlText w:val="%5."/>
-      <w:lvlJc w:val="left"/>
-      <w:pPr>
-        <w:ind w:left="3600" w:hanging="360"/>
-      </w:pPr>
-    </w:lvl>
-    <w:lvl w:ilvl="5" w:tplc="0809001B" w:tentative="1">
-      <w:start w:val="1"/>
-      <w:numFmt w:val="lowerRoman"/>
-      <w:lvlText w:val="%6."/>
-      <w:lvlJc w:val="right"/>
-      <w:pPr>
-        <w:ind w:left="4320" w:hanging="180"/>
-      </w:pPr>
-    </w:lvl>
-    <w:lvl w:ilvl="6" w:tplc="0809000F" w:tentative="1">
-      <w:start w:val="1"/>
-      <w:numFmt w:val="decimal"/>
-      <w:lvlText w:val="%7."/>
-      <w:lvlJc w:val="left"/>
-      <w:pPr>
-        <w:ind w:left="5040" w:hanging="360"/>
-      </w:pPr>
-    </w:lvl>
-    <w:lvl w:ilvl="7" w:tplc="08090019" w:tentative="1">
-      <w:start w:val="1"/>
-      <w:numFmt w:val="lowerLetter"/>
-      <w:lvlText w:val="%8."/>
-      <w:lvlJc w:val="left"/>
-      <w:pPr>
-        <w:ind w:left="5760" w:hanging="360"/>
-      </w:pPr>
-    </w:lvl>
-    <w:lvl w:ilvl="8" w:tplc="0809001B" w:tentative="1">
-      <w:start w:val="1"/>
-      <w:numFmt w:val="lowerRoman"/>
-      <w:lvlText w:val="%9."/>
-      <w:lvlJc w:val="right"/>
-      <w:pPr>
-        <w:ind w:left="6480" w:hanging="180"/>
-      </w:pPr>
-    </w:lvl>
-  </w:abstractNum>
-  <w:abstractNum w:abstractNumId="41" w15:restartNumberingAfterBreak="0">
+  <w:abstractNum w:abstractNumId="42" w15:restartNumberingAfterBreak="0">
     <w:nsid w:val="4E5D7FC0"/>
     <w:multiLevelType w:val="hybridMultilevel"/>
     <w:tmpl w:val="92D6B7C6"/>
@@ -13461,7 +13691,7 @@
       </w:pPr>
     </w:lvl>
   </w:abstractNum>
-  <w:abstractNum w:abstractNumId="42" w15:restartNumberingAfterBreak="0">
+  <w:abstractNum w:abstractNumId="43" w15:restartNumberingAfterBreak="0">
     <w:nsid w:val="4FCD3830"/>
     <w:multiLevelType w:val="hybridMultilevel"/>
     <w:tmpl w:val="09A45828"/>
@@ -13547,7 +13777,7 @@
       </w:pPr>
     </w:lvl>
   </w:abstractNum>
-  <w:abstractNum w:abstractNumId="43" w15:restartNumberingAfterBreak="0">
+  <w:abstractNum w:abstractNumId="44" w15:restartNumberingAfterBreak="0">
     <w:nsid w:val="4FFB2672"/>
     <w:multiLevelType w:val="hybridMultilevel"/>
     <w:tmpl w:val="5B703BCE"/>
@@ -13633,7 +13863,7 @@
       </w:pPr>
     </w:lvl>
   </w:abstractNum>
-  <w:abstractNum w:abstractNumId="44" w15:restartNumberingAfterBreak="0">
+  <w:abstractNum w:abstractNumId="45" w15:restartNumberingAfterBreak="0">
     <w:nsid w:val="50690C7A"/>
     <w:multiLevelType w:val="hybridMultilevel"/>
     <w:tmpl w:val="571669D0"/>
@@ -13719,7 +13949,7 @@
       </w:pPr>
     </w:lvl>
   </w:abstractNum>
-  <w:abstractNum w:abstractNumId="45" w15:restartNumberingAfterBreak="0">
+  <w:abstractNum w:abstractNumId="46" w15:restartNumberingAfterBreak="0">
     <w:nsid w:val="55491831"/>
     <w:multiLevelType w:val="hybridMultilevel"/>
     <w:tmpl w:val="47BEC866"/>
@@ -13805,7 +14035,7 @@
       </w:pPr>
     </w:lvl>
   </w:abstractNum>
-  <w:abstractNum w:abstractNumId="46" w15:restartNumberingAfterBreak="0">
+  <w:abstractNum w:abstractNumId="47" w15:restartNumberingAfterBreak="0">
     <w:nsid w:val="55754132"/>
     <w:multiLevelType w:val="hybridMultilevel"/>
     <w:tmpl w:val="10E45EE6"/>
@@ -13891,7 +14121,7 @@
       </w:pPr>
     </w:lvl>
   </w:abstractNum>
-  <w:abstractNum w:abstractNumId="47" w15:restartNumberingAfterBreak="0">
+  <w:abstractNum w:abstractNumId="48" w15:restartNumberingAfterBreak="0">
     <w:nsid w:val="55990D22"/>
     <w:multiLevelType w:val="hybridMultilevel"/>
     <w:tmpl w:val="155CB8D2"/>
@@ -13977,7 +14207,7 @@
       </w:pPr>
     </w:lvl>
   </w:abstractNum>
-  <w:abstractNum w:abstractNumId="48" w15:restartNumberingAfterBreak="0">
+  <w:abstractNum w:abstractNumId="49" w15:restartNumberingAfterBreak="0">
     <w:nsid w:val="56AD040D"/>
     <w:multiLevelType w:val="hybridMultilevel"/>
     <w:tmpl w:val="147C55C0"/>
@@ -14066,7 +14296,7 @@
       </w:pPr>
     </w:lvl>
   </w:abstractNum>
-  <w:abstractNum w:abstractNumId="49" w15:restartNumberingAfterBreak="0">
+  <w:abstractNum w:abstractNumId="50" w15:restartNumberingAfterBreak="0">
     <w:nsid w:val="56D43955"/>
     <w:multiLevelType w:val="hybridMultilevel"/>
     <w:tmpl w:val="4CBAFBA8"/>
@@ -14155,7 +14385,7 @@
       </w:pPr>
     </w:lvl>
   </w:abstractNum>
-  <w:abstractNum w:abstractNumId="50" w15:restartNumberingAfterBreak="0">
+  <w:abstractNum w:abstractNumId="51" w15:restartNumberingAfterBreak="0">
     <w:nsid w:val="59D20A3E"/>
     <w:multiLevelType w:val="hybridMultilevel"/>
     <w:tmpl w:val="29E49BDC"/>
@@ -14241,7 +14471,7 @@
       </w:pPr>
     </w:lvl>
   </w:abstractNum>
-  <w:abstractNum w:abstractNumId="51" w15:restartNumberingAfterBreak="0">
+  <w:abstractNum w:abstractNumId="52" w15:restartNumberingAfterBreak="0">
     <w:nsid w:val="5B1F0846"/>
     <w:multiLevelType w:val="hybridMultilevel"/>
     <w:tmpl w:val="BBCAD28E"/>
@@ -14327,7 +14557,7 @@
       </w:pPr>
     </w:lvl>
   </w:abstractNum>
-  <w:abstractNum w:abstractNumId="52" w15:restartNumberingAfterBreak="0">
+  <w:abstractNum w:abstractNumId="53" w15:restartNumberingAfterBreak="0">
     <w:nsid w:val="5BB50B10"/>
     <w:multiLevelType w:val="hybridMultilevel"/>
     <w:tmpl w:val="2168F502"/>
@@ -14413,7 +14643,7 @@
       </w:pPr>
     </w:lvl>
   </w:abstractNum>
-  <w:abstractNum w:abstractNumId="53" w15:restartNumberingAfterBreak="0">
+  <w:abstractNum w:abstractNumId="54" w15:restartNumberingAfterBreak="0">
     <w:nsid w:val="5C5A21C7"/>
     <w:multiLevelType w:val="hybridMultilevel"/>
     <w:tmpl w:val="C78A9A02"/>
@@ -14499,7 +14729,7 @@
       </w:pPr>
     </w:lvl>
   </w:abstractNum>
-  <w:abstractNum w:abstractNumId="54" w15:restartNumberingAfterBreak="0">
+  <w:abstractNum w:abstractNumId="55" w15:restartNumberingAfterBreak="0">
     <w:nsid w:val="63C95DFC"/>
     <w:multiLevelType w:val="hybridMultilevel"/>
     <w:tmpl w:val="DCF2D3EC"/>
@@ -14585,7 +14815,7 @@
       </w:pPr>
     </w:lvl>
   </w:abstractNum>
-  <w:abstractNum w:abstractNumId="55" w15:restartNumberingAfterBreak="0">
+  <w:abstractNum w:abstractNumId="56" w15:restartNumberingAfterBreak="0">
     <w:nsid w:val="652F1894"/>
     <w:multiLevelType w:val="hybridMultilevel"/>
     <w:tmpl w:val="92D6B7C6"/>
@@ -14671,7 +14901,7 @@
       </w:pPr>
     </w:lvl>
   </w:abstractNum>
-  <w:abstractNum w:abstractNumId="56" w15:restartNumberingAfterBreak="0">
+  <w:abstractNum w:abstractNumId="57" w15:restartNumberingAfterBreak="0">
     <w:nsid w:val="67464327"/>
     <w:multiLevelType w:val="hybridMultilevel"/>
     <w:tmpl w:val="B17A3CC6"/>
@@ -14757,7 +14987,7 @@
       </w:pPr>
     </w:lvl>
   </w:abstractNum>
-  <w:abstractNum w:abstractNumId="57" w15:restartNumberingAfterBreak="0">
+  <w:abstractNum w:abstractNumId="58" w15:restartNumberingAfterBreak="0">
     <w:nsid w:val="68EE437A"/>
     <w:multiLevelType w:val="hybridMultilevel"/>
     <w:tmpl w:val="76B6A238"/>
@@ -14843,7 +15073,7 @@
       </w:pPr>
     </w:lvl>
   </w:abstractNum>
-  <w:abstractNum w:abstractNumId="58" w15:restartNumberingAfterBreak="0">
+  <w:abstractNum w:abstractNumId="59" w15:restartNumberingAfterBreak="0">
     <w:nsid w:val="698D179E"/>
     <w:multiLevelType w:val="hybridMultilevel"/>
     <w:tmpl w:val="D750A3C2"/>
@@ -14929,7 +15159,7 @@
       </w:pPr>
     </w:lvl>
   </w:abstractNum>
-  <w:abstractNum w:abstractNumId="59" w15:restartNumberingAfterBreak="0">
+  <w:abstractNum w:abstractNumId="60" w15:restartNumberingAfterBreak="0">
     <w:nsid w:val="6A4D657A"/>
     <w:multiLevelType w:val="hybridMultilevel"/>
     <w:tmpl w:val="A6C07ECA"/>
@@ -15015,7 +15245,7 @@
       </w:pPr>
     </w:lvl>
   </w:abstractNum>
-  <w:abstractNum w:abstractNumId="60" w15:restartNumberingAfterBreak="0">
+  <w:abstractNum w:abstractNumId="61" w15:restartNumberingAfterBreak="0">
     <w:nsid w:val="6B7377BE"/>
     <w:multiLevelType w:val="hybridMultilevel"/>
     <w:tmpl w:val="29C4BF82"/>
@@ -15128,7 +15358,7 @@
       </w:rPr>
     </w:lvl>
   </w:abstractNum>
-  <w:abstractNum w:abstractNumId="61" w15:restartNumberingAfterBreak="0">
+  <w:abstractNum w:abstractNumId="62" w15:restartNumberingAfterBreak="0">
     <w:nsid w:val="6D2915AE"/>
     <w:multiLevelType w:val="hybridMultilevel"/>
     <w:tmpl w:val="BF9A1DB4"/>
@@ -15214,7 +15444,7 @@
       </w:pPr>
     </w:lvl>
   </w:abstractNum>
-  <w:abstractNum w:abstractNumId="62" w15:restartNumberingAfterBreak="0">
+  <w:abstractNum w:abstractNumId="63" w15:restartNumberingAfterBreak="0">
     <w:nsid w:val="7314158D"/>
     <w:multiLevelType w:val="hybridMultilevel"/>
     <w:tmpl w:val="764A7CE6"/>
@@ -15303,7 +15533,7 @@
       </w:pPr>
     </w:lvl>
   </w:abstractNum>
-  <w:abstractNum w:abstractNumId="63" w15:restartNumberingAfterBreak="0">
+  <w:abstractNum w:abstractNumId="64" w15:restartNumberingAfterBreak="0">
     <w:nsid w:val="73362485"/>
     <w:multiLevelType w:val="hybridMultilevel"/>
     <w:tmpl w:val="E6362CB8"/>
@@ -15389,7 +15619,7 @@
       </w:pPr>
     </w:lvl>
   </w:abstractNum>
-  <w:abstractNum w:abstractNumId="64" w15:restartNumberingAfterBreak="0">
+  <w:abstractNum w:abstractNumId="65" w15:restartNumberingAfterBreak="0">
     <w:nsid w:val="756278F4"/>
     <w:multiLevelType w:val="hybridMultilevel"/>
     <w:tmpl w:val="A8F405D4"/>
@@ -15478,7 +15708,7 @@
       </w:pPr>
     </w:lvl>
   </w:abstractNum>
-  <w:abstractNum w:abstractNumId="65" w15:restartNumberingAfterBreak="0">
+  <w:abstractNum w:abstractNumId="66" w15:restartNumberingAfterBreak="0">
     <w:nsid w:val="75F7474F"/>
     <w:multiLevelType w:val="hybridMultilevel"/>
     <w:tmpl w:val="EB18886E"/>
@@ -15564,7 +15794,7 @@
       </w:pPr>
     </w:lvl>
   </w:abstractNum>
-  <w:abstractNum w:abstractNumId="66" w15:restartNumberingAfterBreak="0">
+  <w:abstractNum w:abstractNumId="67" w15:restartNumberingAfterBreak="0">
     <w:nsid w:val="77000227"/>
     <w:multiLevelType w:val="hybridMultilevel"/>
     <w:tmpl w:val="050E5DBE"/>
@@ -15650,7 +15880,7 @@
       </w:pPr>
     </w:lvl>
   </w:abstractNum>
-  <w:abstractNum w:abstractNumId="67" w15:restartNumberingAfterBreak="0">
+  <w:abstractNum w:abstractNumId="68" w15:restartNumberingAfterBreak="0">
     <w:nsid w:val="78CA3E3C"/>
     <w:multiLevelType w:val="hybridMultilevel"/>
     <w:tmpl w:val="2F7AA642"/>
@@ -15763,7 +15993,7 @@
       </w:rPr>
     </w:lvl>
   </w:abstractNum>
-  <w:abstractNum w:abstractNumId="68" w15:restartNumberingAfterBreak="0">
+  <w:abstractNum w:abstractNumId="69" w15:restartNumberingAfterBreak="0">
     <w:nsid w:val="79242650"/>
     <w:multiLevelType w:val="hybridMultilevel"/>
     <w:tmpl w:val="10E45EE6"/>
@@ -15849,7 +16079,7 @@
       </w:pPr>
     </w:lvl>
   </w:abstractNum>
-  <w:abstractNum w:abstractNumId="69" w15:restartNumberingAfterBreak="0">
+  <w:abstractNum w:abstractNumId="70" w15:restartNumberingAfterBreak="0">
     <w:nsid w:val="7A4E5277"/>
     <w:multiLevelType w:val="hybridMultilevel"/>
     <w:tmpl w:val="2168F502"/>
@@ -15935,7 +16165,7 @@
       </w:pPr>
     </w:lvl>
   </w:abstractNum>
-  <w:abstractNum w:abstractNumId="70" w15:restartNumberingAfterBreak="0">
+  <w:abstractNum w:abstractNumId="71" w15:restartNumberingAfterBreak="0">
     <w:nsid w:val="7C8D710D"/>
     <w:multiLevelType w:val="hybridMultilevel"/>
     <w:tmpl w:val="B3F6825C"/>
@@ -16024,7 +16254,7 @@
       </w:pPr>
     </w:lvl>
   </w:abstractNum>
-  <w:abstractNum w:abstractNumId="71" w15:restartNumberingAfterBreak="0">
+  <w:abstractNum w:abstractNumId="72" w15:restartNumberingAfterBreak="0">
     <w:nsid w:val="7EDE5A1A"/>
     <w:multiLevelType w:val="hybridMultilevel"/>
     <w:tmpl w:val="A82C4928"/>
@@ -16137,7 +16367,7 @@
       </w:rPr>
     </w:lvl>
   </w:abstractNum>
-  <w:abstractNum w:abstractNumId="72" w15:restartNumberingAfterBreak="0">
+  <w:abstractNum w:abstractNumId="73" w15:restartNumberingAfterBreak="0">
     <w:nsid w:val="7F71610A"/>
     <w:multiLevelType w:val="hybridMultilevel"/>
     <w:tmpl w:val="F5008546"/>
@@ -16224,225 +16454,228 @@
     </w:lvl>
   </w:abstractNum>
   <w:num w:numId="1">
-    <w:abstractNumId w:val="61"/>
+    <w:abstractNumId w:val="62"/>
   </w:num>
   <w:num w:numId="2">
-    <w:abstractNumId w:val="33"/>
+    <w:abstractNumId w:val="34"/>
   </w:num>
   <w:num w:numId="3">
-    <w:abstractNumId w:val="12"/>
+    <w:abstractNumId w:val="13"/>
   </w:num>
   <w:num w:numId="4">
+    <w:abstractNumId w:val="20"/>
+  </w:num>
+  <w:num w:numId="5">
+    <w:abstractNumId w:val="71"/>
+  </w:num>
+  <w:num w:numId="6">
+    <w:abstractNumId w:val="30"/>
+  </w:num>
+  <w:num w:numId="7">
     <w:abstractNumId w:val="19"/>
   </w:num>
-  <w:num w:numId="5">
+  <w:num w:numId="8">
+    <w:abstractNumId w:val="3"/>
+  </w:num>
+  <w:num w:numId="9">
+    <w:abstractNumId w:val="58"/>
+  </w:num>
+  <w:num w:numId="10">
+    <w:abstractNumId w:val="35"/>
+  </w:num>
+  <w:num w:numId="11">
+    <w:abstractNumId w:val="44"/>
+  </w:num>
+  <w:num w:numId="12">
+    <w:abstractNumId w:val="29"/>
+  </w:num>
+  <w:num w:numId="13">
+    <w:abstractNumId w:val="36"/>
+  </w:num>
+  <w:num w:numId="14">
+    <w:abstractNumId w:val="15"/>
+  </w:num>
+  <w:num w:numId="15">
+    <w:abstractNumId w:val="28"/>
+  </w:num>
+  <w:num w:numId="16">
+    <w:abstractNumId w:val="59"/>
+  </w:num>
+  <w:num w:numId="17">
+    <w:abstractNumId w:val="53"/>
+  </w:num>
+  <w:num w:numId="18">
     <w:abstractNumId w:val="70"/>
   </w:num>
-  <w:num w:numId="6">
-    <w:abstractNumId w:val="29"/>
+  <w:num w:numId="19">
+    <w:abstractNumId w:val="60"/>
   </w:num>
-  <w:num w:numId="7">
+  <w:num w:numId="20">
+    <w:abstractNumId w:val="57"/>
+  </w:num>
+  <w:num w:numId="21">
     <w:abstractNumId w:val="18"/>
   </w:num>
-  <w:num w:numId="8">
-    <w:abstractNumId w:val="2"/>
-  </w:num>
-  <w:num w:numId="9">
-    <w:abstractNumId w:val="57"/>
-  </w:num>
-  <w:num w:numId="10">
-    <w:abstractNumId w:val="34"/>
-  </w:num>
-  <w:num w:numId="11">
-    <w:abstractNumId w:val="43"/>
-  </w:num>
-  <w:num w:numId="12">
-    <w:abstractNumId w:val="28"/>
-  </w:num>
-  <w:num w:numId="13">
-    <w:abstractNumId w:val="35"/>
-  </w:num>
-  <w:num w:numId="14">
-    <w:abstractNumId w:val="14"/>
-  </w:num>
-  <w:num w:numId="15">
-    <w:abstractNumId w:val="27"/>
-  </w:num>
-  <w:num w:numId="16">
-    <w:abstractNumId w:val="58"/>
-  </w:num>
-  <w:num w:numId="17">
-    <w:abstractNumId w:val="52"/>
-  </w:num>
-  <w:num w:numId="18">
-    <w:abstractNumId w:val="69"/>
-  </w:num>
-  <w:num w:numId="19">
-    <w:abstractNumId w:val="59"/>
-  </w:num>
-  <w:num w:numId="20">
-    <w:abstractNumId w:val="56"/>
-  </w:num>
-  <w:num w:numId="21">
-    <w:abstractNumId w:val="17"/>
-  </w:num>
   <w:num w:numId="22">
-    <w:abstractNumId w:val="10"/>
+    <w:abstractNumId w:val="11"/>
   </w:num>
   <w:num w:numId="23">
-    <w:abstractNumId w:val="72"/>
+    <w:abstractNumId w:val="73"/>
   </w:num>
   <w:num w:numId="24">
     <w:abstractNumId w:val="0"/>
   </w:num>
   <w:num w:numId="25">
-    <w:abstractNumId w:val="47"/>
+    <w:abstractNumId w:val="48"/>
   </w:num>
   <w:num w:numId="26">
-    <w:abstractNumId w:val="41"/>
+    <w:abstractNumId w:val="42"/>
   </w:num>
   <w:num w:numId="27">
-    <w:abstractNumId w:val="55"/>
+    <w:abstractNumId w:val="56"/>
   </w:num>
   <w:num w:numId="28">
+    <w:abstractNumId w:val="50"/>
+  </w:num>
+  <w:num w:numId="29">
+    <w:abstractNumId w:val="65"/>
+  </w:num>
+  <w:num w:numId="30">
+    <w:abstractNumId w:val="63"/>
+  </w:num>
+  <w:num w:numId="31">
     <w:abstractNumId w:val="49"/>
   </w:num>
-  <w:num w:numId="29">
-    <w:abstractNumId w:val="64"/>
-  </w:num>
-  <w:num w:numId="30">
-    <w:abstractNumId w:val="62"/>
-  </w:num>
-  <w:num w:numId="31">
-    <w:abstractNumId w:val="48"/>
-  </w:num>
   <w:num w:numId="32">
-    <w:abstractNumId w:val="36"/>
+    <w:abstractNumId w:val="37"/>
   </w:num>
   <w:num w:numId="33">
+    <w:abstractNumId w:val="17"/>
+  </w:num>
+  <w:num w:numId="34">
+    <w:abstractNumId w:val="6"/>
+  </w:num>
+  <w:num w:numId="35">
+    <w:abstractNumId w:val="39"/>
+  </w:num>
+  <w:num w:numId="36">
     <w:abstractNumId w:val="16"/>
   </w:num>
-  <w:num w:numId="34">
+  <w:num w:numId="37">
+    <w:abstractNumId w:val="22"/>
+  </w:num>
+  <w:num w:numId="38">
+    <w:abstractNumId w:val="52"/>
+  </w:num>
+  <w:num w:numId="39">
+    <w:abstractNumId w:val="66"/>
+  </w:num>
+  <w:num w:numId="40">
+    <w:abstractNumId w:val="51"/>
+  </w:num>
+  <w:num w:numId="41">
     <w:abstractNumId w:val="5"/>
   </w:num>
-  <w:num w:numId="35">
-    <w:abstractNumId w:val="38"/>
-  </w:num>
-  <w:num w:numId="36">
-    <w:abstractNumId w:val="15"/>
-  </w:num>
-  <w:num w:numId="37">
-    <w:abstractNumId w:val="21"/>
-  </w:num>
-  <w:num w:numId="38">
-    <w:abstractNumId w:val="51"/>
-  </w:num>
-  <w:num w:numId="39">
-    <w:abstractNumId w:val="65"/>
-  </w:num>
-  <w:num w:numId="40">
-    <w:abstractNumId w:val="50"/>
-  </w:num>
-  <w:num w:numId="41">
-    <w:abstractNumId w:val="4"/>
-  </w:num>
   <w:num w:numId="42">
-    <w:abstractNumId w:val="66"/>
+    <w:abstractNumId w:val="67"/>
   </w:num>
   <w:num w:numId="43">
     <w:abstractNumId w:val="23"/>
   </w:num>
   <w:num w:numId="44">
-    <w:abstractNumId w:val="44"/>
+    <w:abstractNumId w:val="45"/>
   </w:num>
   <w:num w:numId="45">
-    <w:abstractNumId w:val="63"/>
+    <w:abstractNumId w:val="64"/>
   </w:num>
   <w:num w:numId="46">
     <w:abstractNumId w:val="26"/>
   </w:num>
   <w:num w:numId="47">
-    <w:abstractNumId w:val="3"/>
+    <w:abstractNumId w:val="4"/>
   </w:num>
   <w:num w:numId="48">
-    <w:abstractNumId w:val="30"/>
+    <w:abstractNumId w:val="31"/>
   </w:num>
   <w:num w:numId="49">
-    <w:abstractNumId w:val="39"/>
+    <w:abstractNumId w:val="41"/>
   </w:num>
   <w:num w:numId="50">
-    <w:abstractNumId w:val="67"/>
+    <w:abstractNumId w:val="68"/>
   </w:num>
   <w:num w:numId="51">
-    <w:abstractNumId w:val="42"/>
+    <w:abstractNumId w:val="43"/>
   </w:num>
   <w:num w:numId="52">
-    <w:abstractNumId w:val="60"/>
+    <w:abstractNumId w:val="61"/>
   </w:num>
   <w:num w:numId="53">
-    <w:abstractNumId w:val="37"/>
+    <w:abstractNumId w:val="38"/>
   </w:num>
   <w:num w:numId="54">
     <w:abstractNumId w:val="24"/>
   </w:num>
   <w:num w:numId="55">
-    <w:abstractNumId w:val="13"/>
+    <w:abstractNumId w:val="14"/>
   </w:num>
   <w:num w:numId="56">
-    <w:abstractNumId w:val="20"/>
+    <w:abstractNumId w:val="21"/>
   </w:num>
   <w:num w:numId="57">
-    <w:abstractNumId w:val="53"/>
+    <w:abstractNumId w:val="54"/>
   </w:num>
   <w:num w:numId="58">
-    <w:abstractNumId w:val="46"/>
+    <w:abstractNumId w:val="47"/>
   </w:num>
   <w:num w:numId="59">
-    <w:abstractNumId w:val="6"/>
+    <w:abstractNumId w:val="7"/>
   </w:num>
   <w:num w:numId="60">
     <w:abstractNumId w:val="1"/>
   </w:num>
   <w:num w:numId="61">
-    <w:abstractNumId w:val="54"/>
+    <w:abstractNumId w:val="55"/>
   </w:num>
   <w:num w:numId="62">
-    <w:abstractNumId w:val="7"/>
+    <w:abstractNumId w:val="8"/>
   </w:num>
   <w:num w:numId="63">
-    <w:abstractNumId w:val="68"/>
+    <w:abstractNumId w:val="69"/>
   </w:num>
   <w:num w:numId="64">
-    <w:abstractNumId w:val="31"/>
+    <w:abstractNumId w:val="32"/>
   </w:num>
   <w:num w:numId="65">
-    <w:abstractNumId w:val="45"/>
+    <w:abstractNumId w:val="46"/>
   </w:num>
   <w:num w:numId="66">
+    <w:abstractNumId w:val="9"/>
+  </w:num>
+  <w:num w:numId="67">
+    <w:abstractNumId w:val="72"/>
+  </w:num>
+  <w:num w:numId="68">
+    <w:abstractNumId w:val="12"/>
+  </w:num>
+  <w:num w:numId="69">
+    <w:abstractNumId w:val="25"/>
+  </w:num>
+  <w:num w:numId="70">
+    <w:abstractNumId w:val="10"/>
+  </w:num>
+  <w:num w:numId="71">
     <w:abstractNumId w:val="40"/>
   </w:num>
-  <w:num w:numId="67">
-    <w:abstractNumId w:val="8"/>
-  </w:num>
-  <w:num w:numId="68">
-    <w:abstractNumId w:val="71"/>
-  </w:num>
-  <w:num w:numId="69">
-    <w:abstractNumId w:val="11"/>
-  </w:num>
-  <w:num w:numId="70">
-    <w:abstractNumId w:val="22"/>
-  </w:num>
-  <w:num w:numId="71">
-    <w:abstractNumId w:val="32"/>
-  </w:num>
   <w:num w:numId="72">
-    <w:abstractNumId w:val="25"/>
+    <w:abstractNumId w:val="27"/>
   </w:num>
   <w:num w:numId="73">
-    <w:abstractNumId w:val="9"/>
+    <w:abstractNumId w:val="33"/>
   </w:num>
-  <w:numIdMacAtCleanup w:val="63"/>
+  <w:num w:numId="74">
+    <w:abstractNumId w:val="2"/>
+  </w:num>
+  <w:numIdMacAtCleanup w:val="73"/>
 </w:numbering>
 </file>
 

</xml_diff>

<commit_message>
Work up to 20th February 2017
Improved employee AI logic.
</commit_message>
<xml_diff>
--- a/Project Journal.docx
+++ b/Project Journal.docx
@@ -133,6 +133,34 @@
         <w:t xml:space="preserve"> </w:t>
       </w:r>
     </w:p>
+    <w:p>
+      <w:pPr>
+        <w:pStyle w:val="ListParagraph"/>
+        <w:numPr>
+          <w:ilvl w:val="0"/>
+          <w:numId w:val="2"/>
+        </w:numPr>
+      </w:pPr>
+      <w:r>
+        <w:t>Github project – Tile-Based Base building game</w:t>
+      </w:r>
+    </w:p>
+    <w:p>
+      <w:pPr>
+        <w:pStyle w:val="ListParagraph"/>
+      </w:pPr>
+      <w:hyperlink r:id="rId6" w:history="1">
+        <w:r>
+          <w:rPr>
+            <w:rStyle w:val="Hyperlink"/>
+          </w:rPr>
+          <w:t>https://github.com/TeamPorcupine/ProjectPorcupine</w:t>
+        </w:r>
+      </w:hyperlink>
+      <w:r>
+        <w:t xml:space="preserve"> </w:t>
+      </w:r>
+    </w:p>
     <w:p/>
     <w:p>
       <w:pPr>
@@ -231,13 +259,13 @@
     </w:p>
     <w:p>
       <w:r>
+        <w:lastRenderedPageBreak/>
         <w:tab/>
         <w:t xml:space="preserve">The tile model – </w:t>
       </w:r>
     </w:p>
     <w:p>
       <w:r>
-        <w:lastRenderedPageBreak/>
         <w:tab/>
         <w:t>The tile model is a class that represents every tile, this can be done because every tile has the same base characteristics such as location, and type etc.</w:t>
       </w:r>
@@ -279,11 +307,6 @@
       </w:r>
     </w:p>
     <w:p>
-      <w:pPr>
-        <w:rPr>
-          <w:u w:val="single"/>
-        </w:rPr>
-      </w:pPr>
       <w:r>
         <w:rPr>
           <w:u w:val="single"/>
@@ -472,7 +495,7 @@
                     <pic:cNvPicPr/>
                   </pic:nvPicPr>
                   <pic:blipFill rotWithShape="1">
-                    <a:blip r:embed="rId6" cstate="print">
+                    <a:blip r:embed="rId7" cstate="print">
                       <a:extLst>
                         <a:ext uri="{28A0092B-C50C-407E-A947-70E740481C1C}">
                           <a14:useLocalDpi xmlns:a14="http://schemas.microsoft.com/office/drawing/2010/main" val="0"/>
@@ -1091,7 +1114,7 @@
                     <pic:cNvPicPr/>
                   </pic:nvPicPr>
                   <pic:blipFill rotWithShape="1">
-                    <a:blip r:embed="rId7" cstate="print">
+                    <a:blip r:embed="rId8" cstate="print">
                       <a:extLst>
                         <a:ext uri="{28A0092B-C50C-407E-A947-70E740481C1C}">
                           <a14:useLocalDpi xmlns:a14="http://schemas.microsoft.com/office/drawing/2010/main" val="0"/>
@@ -1170,7 +1193,7 @@
                     <pic:cNvPicPr/>
                   </pic:nvPicPr>
                   <pic:blipFill rotWithShape="1">
-                    <a:blip r:embed="rId8" cstate="print">
+                    <a:blip r:embed="rId9" cstate="print">
                       <a:extLst>
                         <a:ext uri="{28A0092B-C50C-407E-A947-70E740481C1C}">
                           <a14:useLocalDpi xmlns:a14="http://schemas.microsoft.com/office/drawing/2010/main" val="0"/>
@@ -1405,7 +1428,7 @@
       <w:r>
         <w:t xml:space="preserve">Rimworld - </w:t>
       </w:r>
-      <w:hyperlink r:id="rId9" w:history="1">
+      <w:hyperlink r:id="rId10" w:history="1">
         <w:r>
           <w:rPr>
             <w:rStyle w:val="Hyperlink"/>
@@ -1697,7 +1720,7 @@
       <w:r>
         <w:t xml:space="preserve">Hybrid Pathfinding in StarCraft </w:t>
       </w:r>
-      <w:hyperlink r:id="rId10" w:history="1">
+      <w:hyperlink r:id="rId11" w:history="1">
         <w:r>
           <w:rPr>
             <w:rStyle w:val="Hyperlink"/>
@@ -1723,7 +1746,7 @@
       <w:r>
         <w:t xml:space="preserve">Direction Based Heuristic for Pathfinding in Video Games </w:t>
       </w:r>
-      <w:hyperlink r:id="rId11" w:history="1">
+      <w:hyperlink r:id="rId12" w:history="1">
         <w:r>
           <w:rPr>
             <w:rStyle w:val="Hyperlink"/>
@@ -2021,7 +2044,7 @@
                     <pic:cNvPicPr/>
                   </pic:nvPicPr>
                   <pic:blipFill rotWithShape="1">
-                    <a:blip r:embed="rId12">
+                    <a:blip r:embed="rId13">
                       <a:extLst>
                         <a:ext uri="{28A0092B-C50C-407E-A947-70E740481C1C}">
                           <a14:useLocalDpi xmlns:a14="http://schemas.microsoft.com/office/drawing/2010/main" val="0"/>
@@ -2380,7 +2403,7 @@
       <w:r>
         <w:t xml:space="preserve">Uninformed Multigoal Pathfinding on Grid Maps </w:t>
       </w:r>
-      <w:hyperlink r:id="rId13" w:history="1">
+      <w:hyperlink r:id="rId14" w:history="1">
         <w:r>
           <w:rPr>
             <w:rStyle w:val="Hyperlink"/>
@@ -2491,7 +2514,7 @@
                     <pic:cNvPicPr/>
                   </pic:nvPicPr>
                   <pic:blipFill rotWithShape="1">
-                    <a:blip r:embed="rId14">
+                    <a:blip r:embed="rId15">
                       <a:extLst>
                         <a:ext uri="{28A0092B-C50C-407E-A947-70E740481C1C}">
                           <a14:useLocalDpi xmlns:a14="http://schemas.microsoft.com/office/drawing/2010/main" val="0"/>
@@ -2600,7 +2623,7 @@
                     <pic:cNvPicPr/>
                   </pic:nvPicPr>
                   <pic:blipFill rotWithShape="1">
-                    <a:blip r:embed="rId15" cstate="print">
+                    <a:blip r:embed="rId16" cstate="print">
                       <a:extLst>
                         <a:ext uri="{28A0092B-C50C-407E-A947-70E740481C1C}">
                           <a14:useLocalDpi xmlns:a14="http://schemas.microsoft.com/office/drawing/2010/main" val="0"/>
@@ -2685,7 +2708,7 @@
                     <pic:cNvPicPr/>
                   </pic:nvPicPr>
                   <pic:blipFill rotWithShape="1">
-                    <a:blip r:embed="rId16" cstate="print">
+                    <a:blip r:embed="rId17" cstate="print">
                       <a:extLst>
                         <a:ext uri="{28A0092B-C50C-407E-A947-70E740481C1C}">
                           <a14:useLocalDpi xmlns:a14="http://schemas.microsoft.com/office/drawing/2010/main" val="0"/>
@@ -3024,7 +3047,7 @@
       <w:r>
         <w:t xml:space="preserve"> </w:t>
       </w:r>
-      <w:hyperlink r:id="rId17" w:history="1">
+      <w:hyperlink r:id="rId18" w:history="1">
         <w:r>
           <w:rPr>
             <w:rStyle w:val="Hyperlink"/>
@@ -3132,7 +3155,7 @@
                     <pic:cNvPicPr/>
                   </pic:nvPicPr>
                   <pic:blipFill rotWithShape="1">
-                    <a:blip r:embed="rId18" cstate="print">
+                    <a:blip r:embed="rId19" cstate="print">
                       <a:extLst>
                         <a:ext uri="{28A0092B-C50C-407E-A947-70E740481C1C}">
                           <a14:useLocalDpi xmlns:a14="http://schemas.microsoft.com/office/drawing/2010/main" val="0"/>
@@ -3395,7 +3418,7 @@
       <w:r>
         <w:t xml:space="preserve"> </w:t>
       </w:r>
-      <w:hyperlink r:id="rId19" w:history="1">
+      <w:hyperlink r:id="rId20" w:history="1">
         <w:r>
           <w:rPr>
             <w:rStyle w:val="Hyperlink"/>
@@ -3802,7 +3825,7 @@
       <w:r>
         <w:t xml:space="preserve"> </w:t>
       </w:r>
-      <w:hyperlink r:id="rId20" w:history="1">
+      <w:hyperlink r:id="rId21" w:history="1">
         <w:r>
           <w:rPr>
             <w:rStyle w:val="Hyperlink"/>
@@ -3825,7 +3848,7 @@
       <w:r>
         <w:t xml:space="preserve">Towards the design of a human-like FPS NPC using pheromone maps </w:t>
       </w:r>
-      <w:hyperlink r:id="rId21" w:history="1">
+      <w:hyperlink r:id="rId22" w:history="1">
         <w:r>
           <w:rPr>
             <w:rStyle w:val="Hyperlink"/>
@@ -4426,7 +4449,7 @@
       <w:pPr>
         <w:pStyle w:val="ListParagraph"/>
       </w:pPr>
-      <w:hyperlink r:id="rId22" w:history="1">
+      <w:hyperlink r:id="rId23" w:history="1">
         <w:r>
           <w:rPr>
             <w:rStyle w:val="Hyperlink"/>
@@ -4449,7 +4472,7 @@
       <w:r>
         <w:t xml:space="preserve">Component-based Hierarchical State Machine – A reusable and Flexible Game AI Technology </w:t>
       </w:r>
-      <w:hyperlink r:id="rId23" w:history="1">
+      <w:hyperlink r:id="rId24" w:history="1">
         <w:r>
           <w:rPr>
             <w:rStyle w:val="Hyperlink"/>
@@ -4633,7 +4656,7 @@
                     <pic:cNvPicPr/>
                   </pic:nvPicPr>
                   <pic:blipFill>
-                    <a:blip r:embed="rId24">
+                    <a:blip r:embed="rId25">
                       <a:extLst>
                         <a:ext uri="{28A0092B-C50C-407E-A947-70E740481C1C}">
                           <a14:useLocalDpi xmlns:a14="http://schemas.microsoft.com/office/drawing/2010/main" val="0"/>
@@ -7868,7 +7891,7 @@
                                                 <pic:cNvPicPr/>
                                               </pic:nvPicPr>
                                               <pic:blipFill>
-                                                <a:blip r:embed="rId25">
+                                                <a:blip r:embed="rId26">
                                                   <a:extLst>
                                                     <a:ext uri="{28A0092B-C50C-407E-A947-70E740481C1C}">
                                                       <a14:useLocalDpi xmlns:a14="http://schemas.microsoft.com/office/drawing/2010/main" val="0"/>
@@ -7937,7 +7960,7 @@
                                                 <pic:cNvPicPr/>
                                               </pic:nvPicPr>
                                               <pic:blipFill>
-                                                <a:blip r:embed="rId26">
+                                                <a:blip r:embed="rId27">
                                                   <a:extLst>
                                                     <a:ext uri="{28A0092B-C50C-407E-A947-70E740481C1C}">
                                                       <a14:useLocalDpi xmlns:a14="http://schemas.microsoft.com/office/drawing/2010/main" val="0"/>
@@ -8006,7 +8029,7 @@
                                                 <pic:cNvPicPr/>
                                               </pic:nvPicPr>
                                               <pic:blipFill>
-                                                <a:blip r:embed="rId27">
+                                                <a:blip r:embed="rId28">
                                                   <a:extLst>
                                                     <a:ext uri="{28A0092B-C50C-407E-A947-70E740481C1C}">
                                                       <a14:useLocalDpi xmlns:a14="http://schemas.microsoft.com/office/drawing/2010/main" val="0"/>
@@ -8075,7 +8098,7 @@
                                                 <pic:cNvPicPr/>
                                               </pic:nvPicPr>
                                               <pic:blipFill>
-                                                <a:blip r:embed="rId28">
+                                                <a:blip r:embed="rId29">
                                                   <a:extLst>
                                                     <a:ext uri="{28A0092B-C50C-407E-A947-70E740481C1C}">
                                                       <a14:useLocalDpi xmlns:a14="http://schemas.microsoft.com/office/drawing/2010/main" val="0"/>
@@ -8135,11 +8158,7 @@
           </mc:Choice>
           <mc:Fallback>
             <w:pict>
-              <v:shapetype w14:anchorId="7735FADA" id="_x0000_t202" coordsize="21600,21600" o:spt="202" path="m,l,21600r21600,l21600,xe">
-                <v:stroke joinstyle="miter"/>
-                <v:path gradientshapeok="t" o:connecttype="rect"/>
-              </v:shapetype>
-              <v:shape id="_x0000_s1027" type="#_x0000_t202" style="position:absolute;margin-left:0;margin-top:460.1pt;width:497.1pt;height:231pt;z-index:251671552;visibility:visible;mso-wrap-style:square;mso-width-percent:0;mso-height-percent:0;mso-wrap-distance-left:9pt;mso-wrap-distance-top:3.6pt;mso-wrap-distance-right:9pt;mso-wrap-distance-bottom:3.6pt;mso-position-horizontal:center;mso-position-horizontal-relative:margin;mso-position-vertical:absolute;mso-position-vertical-relative:text;mso-width-percent:0;mso-height-percent:0;mso-width-relative:margin;mso-height-relative:margin;v-text-anchor:top" o:gfxdata="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" filled="f" stroked="f">
+              <v:shape w14:anchorId="7735FADA" id="_x0000_s1027" type="#_x0000_t202" style="position:absolute;margin-left:0;margin-top:460.1pt;width:497.1pt;height:231pt;z-index:251671552;visibility:visible;mso-wrap-style:square;mso-width-percent:0;mso-height-percent:0;mso-wrap-distance-left:9pt;mso-wrap-distance-top:3.6pt;mso-wrap-distance-right:9pt;mso-wrap-distance-bottom:3.6pt;mso-position-horizontal:center;mso-position-horizontal-relative:margin;mso-position-vertical:absolute;mso-position-vertical-relative:text;mso-width-percent:0;mso-height-percent:0;mso-width-relative:margin;mso-height-relative:margin;v-text-anchor:top" o:gfxdata="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" filled="f" stroked="f">
                 <v:textbox>
                   <w:txbxContent>
                     <w:tbl>
@@ -8182,7 +8201,7 @@
                                           <pic:cNvPicPr/>
                                         </pic:nvPicPr>
                                         <pic:blipFill>
-                                          <a:blip r:embed="rId25">
+                                          <a:blip r:embed="rId26">
                                             <a:extLst>
                                               <a:ext uri="{28A0092B-C50C-407E-A947-70E740481C1C}">
                                                 <a14:useLocalDpi xmlns:a14="http://schemas.microsoft.com/office/drawing/2010/main" val="0"/>
@@ -8251,7 +8270,7 @@
                                           <pic:cNvPicPr/>
                                         </pic:nvPicPr>
                                         <pic:blipFill>
-                                          <a:blip r:embed="rId26">
+                                          <a:blip r:embed="rId27">
                                             <a:extLst>
                                               <a:ext uri="{28A0092B-C50C-407E-A947-70E740481C1C}">
                                                 <a14:useLocalDpi xmlns:a14="http://schemas.microsoft.com/office/drawing/2010/main" val="0"/>
@@ -8320,7 +8339,7 @@
                                           <pic:cNvPicPr/>
                                         </pic:nvPicPr>
                                         <pic:blipFill>
-                                          <a:blip r:embed="rId27">
+                                          <a:blip r:embed="rId28">
                                             <a:extLst>
                                               <a:ext uri="{28A0092B-C50C-407E-A947-70E740481C1C}">
                                                 <a14:useLocalDpi xmlns:a14="http://schemas.microsoft.com/office/drawing/2010/main" val="0"/>
@@ -8389,7 +8408,7 @@
                                           <pic:cNvPicPr/>
                                         </pic:nvPicPr>
                                         <pic:blipFill>
-                                          <a:blip r:embed="rId28">
+                                          <a:blip r:embed="rId29">
                                             <a:extLst>
                                               <a:ext uri="{28A0092B-C50C-407E-A947-70E740481C1C}">
                                                 <a14:useLocalDpi xmlns:a14="http://schemas.microsoft.com/office/drawing/2010/main" val="0"/>
@@ -8467,7 +8486,7 @@
                     <pic:cNvPicPr/>
                   </pic:nvPicPr>
                   <pic:blipFill rotWithShape="1">
-                    <a:blip r:embed="rId29">
+                    <a:blip r:embed="rId30">
                       <a:extLst>
                         <a:ext uri="{28A0092B-C50C-407E-A947-70E740481C1C}">
                           <a14:useLocalDpi xmlns:a14="http://schemas.microsoft.com/office/drawing/2010/main" val="0"/>
@@ -8610,7 +8629,7 @@
                                                 <pic:cNvPicPr/>
                                               </pic:nvPicPr>
                                               <pic:blipFill>
-                                                <a:blip r:embed="rId30">
+                                                <a:blip r:embed="rId31">
                                                   <a:extLst>
                                                     <a:ext uri="{28A0092B-C50C-407E-A947-70E740481C1C}">
                                                       <a14:useLocalDpi xmlns:a14="http://schemas.microsoft.com/office/drawing/2010/main" val="0"/>
@@ -8679,7 +8698,7 @@
                                                 <pic:cNvPicPr/>
                                               </pic:nvPicPr>
                                               <pic:blipFill>
-                                                <a:blip r:embed="rId31">
+                                                <a:blip r:embed="rId32">
                                                   <a:extLst>
                                                     <a:ext uri="{28A0092B-C50C-407E-A947-70E740481C1C}">
                                                       <a14:useLocalDpi xmlns:a14="http://schemas.microsoft.com/office/drawing/2010/main" val="0"/>
@@ -8748,7 +8767,7 @@
                                                 <pic:cNvPicPr/>
                                               </pic:nvPicPr>
                                               <pic:blipFill>
-                                                <a:blip r:embed="rId32">
+                                                <a:blip r:embed="rId33">
                                                   <a:extLst>
                                                     <a:ext uri="{28A0092B-C50C-407E-A947-70E740481C1C}">
                                                       <a14:useLocalDpi xmlns:a14="http://schemas.microsoft.com/office/drawing/2010/main" val="0"/>
@@ -8817,7 +8836,7 @@
                                                 <pic:cNvPicPr/>
                                               </pic:nvPicPr>
                                               <pic:blipFill>
-                                                <a:blip r:embed="rId33">
+                                                <a:blip r:embed="rId34">
                                                   <a:extLst>
                                                     <a:ext uri="{28A0092B-C50C-407E-A947-70E740481C1C}">
                                                       <a14:useLocalDpi xmlns:a14="http://schemas.microsoft.com/office/drawing/2010/main" val="0"/>
@@ -8864,7 +8883,7 @@
                                                 <pic:cNvPicPr/>
                                               </pic:nvPicPr>
                                               <pic:blipFill>
-                                                <a:blip r:embed="rId34">
+                                                <a:blip r:embed="rId35">
                                                   <a:extLst>
                                                     <a:ext uri="{28A0092B-C50C-407E-A947-70E740481C1C}">
                                                       <a14:useLocalDpi xmlns:a14="http://schemas.microsoft.com/office/drawing/2010/main" val="0"/>
@@ -8939,7 +8958,7 @@
                                                 <pic:cNvPicPr/>
                                               </pic:nvPicPr>
                                               <pic:blipFill>
-                                                <a:blip r:embed="rId35">
+                                                <a:blip r:embed="rId36">
                                                   <a:extLst>
                                                     <a:ext uri="{28A0092B-C50C-407E-A947-70E740481C1C}">
                                                       <a14:useLocalDpi xmlns:a14="http://schemas.microsoft.com/office/drawing/2010/main" val="0"/>
@@ -8986,7 +9005,7 @@
                                                 <pic:cNvPicPr/>
                                               </pic:nvPicPr>
                                               <pic:blipFill>
-                                                <a:blip r:embed="rId36">
+                                                <a:blip r:embed="rId37">
                                                   <a:extLst>
                                                     <a:ext uri="{28A0092B-C50C-407E-A947-70E740481C1C}">
                                                       <a14:useLocalDpi xmlns:a14="http://schemas.microsoft.com/office/drawing/2010/main" val="0"/>
@@ -9089,7 +9108,7 @@
                                           <pic:cNvPicPr/>
                                         </pic:nvPicPr>
                                         <pic:blipFill>
-                                          <a:blip r:embed="rId30">
+                                          <a:blip r:embed="rId31">
                                             <a:extLst>
                                               <a:ext uri="{28A0092B-C50C-407E-A947-70E740481C1C}">
                                                 <a14:useLocalDpi xmlns:a14="http://schemas.microsoft.com/office/drawing/2010/main" val="0"/>
@@ -9158,7 +9177,7 @@
                                           <pic:cNvPicPr/>
                                         </pic:nvPicPr>
                                         <pic:blipFill>
-                                          <a:blip r:embed="rId31">
+                                          <a:blip r:embed="rId32">
                                             <a:extLst>
                                               <a:ext uri="{28A0092B-C50C-407E-A947-70E740481C1C}">
                                                 <a14:useLocalDpi xmlns:a14="http://schemas.microsoft.com/office/drawing/2010/main" val="0"/>
@@ -9227,7 +9246,7 @@
                                           <pic:cNvPicPr/>
                                         </pic:nvPicPr>
                                         <pic:blipFill>
-                                          <a:blip r:embed="rId32">
+                                          <a:blip r:embed="rId33">
                                             <a:extLst>
                                               <a:ext uri="{28A0092B-C50C-407E-A947-70E740481C1C}">
                                                 <a14:useLocalDpi xmlns:a14="http://schemas.microsoft.com/office/drawing/2010/main" val="0"/>
@@ -9296,7 +9315,7 @@
                                           <pic:cNvPicPr/>
                                         </pic:nvPicPr>
                                         <pic:blipFill>
-                                          <a:blip r:embed="rId33">
+                                          <a:blip r:embed="rId34">
                                             <a:extLst>
                                               <a:ext uri="{28A0092B-C50C-407E-A947-70E740481C1C}">
                                                 <a14:useLocalDpi xmlns:a14="http://schemas.microsoft.com/office/drawing/2010/main" val="0"/>
@@ -9343,7 +9362,7 @@
                                           <pic:cNvPicPr/>
                                         </pic:nvPicPr>
                                         <pic:blipFill>
-                                          <a:blip r:embed="rId34">
+                                          <a:blip r:embed="rId35">
                                             <a:extLst>
                                               <a:ext uri="{28A0092B-C50C-407E-A947-70E740481C1C}">
                                                 <a14:useLocalDpi xmlns:a14="http://schemas.microsoft.com/office/drawing/2010/main" val="0"/>
@@ -9418,7 +9437,7 @@
                                           <pic:cNvPicPr/>
                                         </pic:nvPicPr>
                                         <pic:blipFill>
-                                          <a:blip r:embed="rId35">
+                                          <a:blip r:embed="rId36">
                                             <a:extLst>
                                               <a:ext uri="{28A0092B-C50C-407E-A947-70E740481C1C}">
                                                 <a14:useLocalDpi xmlns:a14="http://schemas.microsoft.com/office/drawing/2010/main" val="0"/>
@@ -9465,7 +9484,7 @@
                                           <pic:cNvPicPr/>
                                         </pic:nvPicPr>
                                         <pic:blipFill>
-                                          <a:blip r:embed="rId36">
+                                          <a:blip r:embed="rId37">
                                             <a:extLst>
                                               <a:ext uri="{28A0092B-C50C-407E-A947-70E740481C1C}">
                                                 <a14:useLocalDpi xmlns:a14="http://schemas.microsoft.com/office/drawing/2010/main" val="0"/>
@@ -9634,7 +9653,7 @@
                     <pic:cNvPicPr/>
                   </pic:nvPicPr>
                   <pic:blipFill rotWithShape="1">
-                    <a:blip r:embed="rId37">
+                    <a:blip r:embed="rId38">
                       <a:extLst>
                         <a:ext uri="{28A0092B-C50C-407E-A947-70E740481C1C}">
                           <a14:useLocalDpi xmlns:a14="http://schemas.microsoft.com/office/drawing/2010/main" val="0"/>
@@ -9906,6 +9925,225 @@
       <w:r>
         <w:t xml:space="preserve"> the tiles around the given tile and returns the first tile it finds that does not contain a furniture or is part of the path that the character uses to get to their destination. This was created for use with the furniture movement logic. If a piece of movable furniture is in the way, it needs to be moved to the nearest tile that will no longer block the character.</w:t>
       </w:r>
+    </w:p>
+    <w:p/>
+    <w:p/>
+    <w:p/>
+    <w:p/>
+    <w:p/>
+    <w:p/>
+    <w:p>
+      <w:r>
+        <w:lastRenderedPageBreak/>
+        <w:t>17</w:t>
+      </w:r>
+      <w:r>
+        <w:rPr>
+          <w:vertAlign w:val="superscript"/>
+        </w:rPr>
+        <w:t>th</w:t>
+      </w:r>
+      <w:r>
+        <w:t xml:space="preserve"> February 2017</w:t>
+      </w:r>
+    </w:p>
+    <w:p>
+      <w:pPr>
+        <w:rPr>
+          <w:u w:val="single"/>
+        </w:rPr>
+      </w:pPr>
+      <w:r>
+        <w:rPr>
+          <w:u w:val="single"/>
+        </w:rPr>
+        <w:t>Plans</w:t>
+      </w:r>
+    </w:p>
+    <w:p>
+      <w:pPr>
+        <w:pStyle w:val="ListParagraph"/>
+        <w:numPr>
+          <w:ilvl w:val="0"/>
+          <w:numId w:val="75"/>
+        </w:numPr>
+      </w:pPr>
+      <w:r>
+        <w:t>Continue coding fini</w:t>
+      </w:r>
+      <w:r>
+        <w:t>te state machine and employee AI logic</w:t>
+      </w:r>
+    </w:p>
+    <w:p>
+      <w:pPr>
+        <w:rPr>
+          <w:u w:val="single"/>
+        </w:rPr>
+      </w:pPr>
+      <w:r>
+        <w:rPr>
+          <w:u w:val="single"/>
+        </w:rPr>
+        <w:t>Coding</w:t>
+      </w:r>
+    </w:p>
+    <w:p>
+      <w:r>
+        <w:tab/>
+      </w:r>
+      <w:r>
+        <w:t>Found some problems with the furniture movement code, which was very difficult to debug, due to needing to go line by line through the program to see when certain variables get set.</w:t>
+      </w:r>
+      <w:r>
+        <w:t xml:space="preserve"> The problems included the character moving the required furniture due to it thinking it will be in the way, instead of it just moving it like it needs to.</w:t>
+      </w:r>
+      <w:r>
+        <w:t xml:space="preserve"> This was resolved with a variable which sets the required furniture, so that if that furniture is the one in the way, it gets ignored, because it’s going to be moved by the character later on in the frame anyway.</w:t>
+      </w:r>
+      <w:r>
+        <w:t xml:space="preserve"> Another problem was that checking neighbouring tiles for the required furniture wasn’t including diagonal ones, it now does which is correct.</w:t>
+      </w:r>
+    </w:p>
+    <w:p>
+      <w:r>
+        <w:tab/>
+        <w:t>Employees can now find a free trolley if they need it to do their job.</w:t>
+      </w:r>
+      <w:r>
+        <w:t xml:space="preserve"> If they are not next to it they will go to it, once there, they will move the trolley to the nearest free tile that is neighbouring the job’s tile, and the job’s furniture’s tile.</w:t>
+      </w:r>
+      <w:r>
+        <w:t xml:space="preserve"> This means they can access the job’s furniture and the trolley at the same time by being adjacent to both.</w:t>
+      </w:r>
+    </w:p>
+    <w:p>
+      <w:r>
+        <w:tab/>
+        <w:t>When a job’s primary state is WorkStockcage, the employee will try and find a free trolley, if they find one, they will move to it, then take it to the stockcage they need to work.</w:t>
+      </w:r>
+      <w:r>
+        <w:t xml:space="preserve"> When they are in the job tile and the trolley is adjacent to them, they will attempt to move stock from the stockcage to the trolley. When the trolley is full the primary state is set to WorkBackStock with their </w:t>
+      </w:r>
+      <w:r>
+        <w:t>trolley being the first task.</w:t>
+      </w:r>
+      <w:r>
+        <w:t xml:space="preserve"> They will search through the stock and then search the front shelves for stock of the same type. If they find a front shelf they can use they will move to it.</w:t>
+      </w:r>
+    </w:p>
+    <w:p/>
+    <w:p>
+      <w:r>
+        <w:t>20</w:t>
+      </w:r>
+      <w:r>
+        <w:rPr>
+          <w:vertAlign w:val="superscript"/>
+        </w:rPr>
+        <w:t>th</w:t>
+      </w:r>
+      <w:r>
+        <w:t xml:space="preserve"> February 2017</w:t>
+      </w:r>
+    </w:p>
+    <w:p>
+      <w:pPr>
+        <w:rPr>
+          <w:u w:val="single"/>
+        </w:rPr>
+      </w:pPr>
+      <w:r>
+        <w:rPr>
+          <w:u w:val="single"/>
+        </w:rPr>
+        <w:t>Plans</w:t>
+      </w:r>
+    </w:p>
+    <w:p>
+      <w:pPr>
+        <w:pStyle w:val="ListParagraph"/>
+        <w:numPr>
+          <w:ilvl w:val="0"/>
+          <w:numId w:val="76"/>
+        </w:numPr>
+      </w:pPr>
+      <w:r>
+        <w:t>Continue coding finite state machine and employee AI logic</w:t>
+      </w:r>
+    </w:p>
+    <w:p>
+      <w:pPr>
+        <w:rPr>
+          <w:u w:val="single"/>
+        </w:rPr>
+      </w:pPr>
+      <w:r>
+        <w:rPr>
+          <w:u w:val="single"/>
+        </w:rPr>
+        <w:t>Coding</w:t>
+      </w:r>
+    </w:p>
+    <w:p>
+      <w:r>
+        <w:tab/>
+      </w:r>
+      <w:r>
+        <w:t>Logic has improved considerably. Previous untidy, hole-filled code has been tidied up and simplified.</w:t>
+      </w:r>
+      <w:r>
+        <w:t xml:space="preserve"> Improved code on destination designations.</w:t>
+      </w:r>
+      <w:r>
+        <w:t xml:space="preserve"> Bulk of the work was tidying up and fixing leaks in code and errors only just found.</w:t>
+      </w:r>
+      <w:r>
+        <w:t xml:space="preserve"> Added comments for some complicated functions.</w:t>
+      </w:r>
+      <w:r>
+        <w:t xml:space="preserve"> Improved function which searches for a furniture with the same stock as on the trolley we are using.</w:t>
+      </w:r>
+    </w:p>
+    <w:p>
+      <w:r>
+        <w:tab/>
+        <w:t>Added empty trolley code, which runs when we are next to a furniture we need to put stock into.</w:t>
+      </w:r>
+      <w:r>
+        <w:t xml:space="preserve"> Loops through all the stock in the furniture, and on the trolley, if they match, the stock is moved. If there is no stock in the furniture, the stock in the trolley gets added anyway; this is used when other furniture already containing the stock gets filled.</w:t>
+      </w:r>
+      <w:r>
+        <w:t xml:space="preserve"> In the future logic needs to be added that runs when all the empty furniture is also filled, in real life this is when employees would begin to create ‘overflow’</w:t>
+      </w:r>
+      <w:r>
+        <w:t xml:space="preserve"> stock cages, these are for stock that has been worked, but the warehouse shelves are already full.</w:t>
+      </w:r>
+      <w:r>
+        <w:t xml:space="preserve"> It is impossible for </w:t>
+      </w:r>
+      <w:r>
+        <w:t>the overflow stock</w:t>
+      </w:r>
+      <w:r>
+        <w:t xml:space="preserve"> </w:t>
+      </w:r>
+      <w:r>
+        <w:t>cages</w:t>
+      </w:r>
+      <w:r>
+        <w:t xml:space="preserve"> to all get full, since the stock arrived on them in the first place.</w:t>
+      </w:r>
+    </w:p>
+    <w:p>
+      <w:r>
+        <w:lastRenderedPageBreak/>
+        <w:tab/>
+        <w:t>Removed complicated tile neighbouring code when finding a suitable place for the character and furniture to go when using a piece of furniture, now the trolley simply ‘follows’ the character.</w:t>
+      </w:r>
+      <w:r>
+        <w:t xml:space="preserve"> At the moment this is too simple, since the character in real life would push the trolley, but for now it works and allows the rest of the AI logic to get completed.</w:t>
+      </w:r>
       <w:bookmarkStart w:id="0" w:name="_GoBack"/>
       <w:bookmarkEnd w:id="0"/>
     </w:p>
@@ -10180,6 +10418,92 @@
     </w:lvl>
   </w:abstractNum>
   <w:abstractNum w:abstractNumId="3" w15:restartNumberingAfterBreak="0">
+    <w:nsid w:val="06DB389D"/>
+    <w:multiLevelType w:val="hybridMultilevel"/>
+    <w:tmpl w:val="1E6C891A"/>
+    <w:lvl w:ilvl="0" w:tplc="0809000F">
+      <w:start w:val="1"/>
+      <w:numFmt w:val="decimal"/>
+      <w:lvlText w:val="%1."/>
+      <w:lvlJc w:val="left"/>
+      <w:pPr>
+        <w:ind w:left="1080" w:hanging="360"/>
+      </w:pPr>
+    </w:lvl>
+    <w:lvl w:ilvl="1" w:tplc="08090019" w:tentative="1">
+      <w:start w:val="1"/>
+      <w:numFmt w:val="lowerLetter"/>
+      <w:lvlText w:val="%2."/>
+      <w:lvlJc w:val="left"/>
+      <w:pPr>
+        <w:ind w:left="1800" w:hanging="360"/>
+      </w:pPr>
+    </w:lvl>
+    <w:lvl w:ilvl="2" w:tplc="0809001B" w:tentative="1">
+      <w:start w:val="1"/>
+      <w:numFmt w:val="lowerRoman"/>
+      <w:lvlText w:val="%3."/>
+      <w:lvlJc w:val="right"/>
+      <w:pPr>
+        <w:ind w:left="2520" w:hanging="180"/>
+      </w:pPr>
+    </w:lvl>
+    <w:lvl w:ilvl="3" w:tplc="0809000F" w:tentative="1">
+      <w:start w:val="1"/>
+      <w:numFmt w:val="decimal"/>
+      <w:lvlText w:val="%4."/>
+      <w:lvlJc w:val="left"/>
+      <w:pPr>
+        <w:ind w:left="3240" w:hanging="360"/>
+      </w:pPr>
+    </w:lvl>
+    <w:lvl w:ilvl="4" w:tplc="08090019" w:tentative="1">
+      <w:start w:val="1"/>
+      <w:numFmt w:val="lowerLetter"/>
+      <w:lvlText w:val="%5."/>
+      <w:lvlJc w:val="left"/>
+      <w:pPr>
+        <w:ind w:left="3960" w:hanging="360"/>
+      </w:pPr>
+    </w:lvl>
+    <w:lvl w:ilvl="5" w:tplc="0809001B" w:tentative="1">
+      <w:start w:val="1"/>
+      <w:numFmt w:val="lowerRoman"/>
+      <w:lvlText w:val="%6."/>
+      <w:lvlJc w:val="right"/>
+      <w:pPr>
+        <w:ind w:left="4680" w:hanging="180"/>
+      </w:pPr>
+    </w:lvl>
+    <w:lvl w:ilvl="6" w:tplc="0809000F" w:tentative="1">
+      <w:start w:val="1"/>
+      <w:numFmt w:val="decimal"/>
+      <w:lvlText w:val="%7."/>
+      <w:lvlJc w:val="left"/>
+      <w:pPr>
+        <w:ind w:left="5400" w:hanging="360"/>
+      </w:pPr>
+    </w:lvl>
+    <w:lvl w:ilvl="7" w:tplc="08090019" w:tentative="1">
+      <w:start w:val="1"/>
+      <w:numFmt w:val="lowerLetter"/>
+      <w:lvlText w:val="%8."/>
+      <w:lvlJc w:val="left"/>
+      <w:pPr>
+        <w:ind w:left="6120" w:hanging="360"/>
+      </w:pPr>
+    </w:lvl>
+    <w:lvl w:ilvl="8" w:tplc="0809001B" w:tentative="1">
+      <w:start w:val="1"/>
+      <w:numFmt w:val="lowerRoman"/>
+      <w:lvlText w:val="%9."/>
+      <w:lvlJc w:val="right"/>
+      <w:pPr>
+        <w:ind w:left="6840" w:hanging="180"/>
+      </w:pPr>
+    </w:lvl>
+  </w:abstractNum>
+  <w:abstractNum w:abstractNumId="4" w15:restartNumberingAfterBreak="0">
     <w:nsid w:val="07630E9B"/>
     <w:multiLevelType w:val="hybridMultilevel"/>
     <w:tmpl w:val="228A8C84"/>
@@ -10265,7 +10589,7 @@
       </w:pPr>
     </w:lvl>
   </w:abstractNum>
-  <w:abstractNum w:abstractNumId="4" w15:restartNumberingAfterBreak="0">
+  <w:abstractNum w:abstractNumId="5" w15:restartNumberingAfterBreak="0">
     <w:nsid w:val="0C4A181F"/>
     <w:multiLevelType w:val="hybridMultilevel"/>
     <w:tmpl w:val="D7625ED4"/>
@@ -10351,7 +10675,7 @@
       </w:pPr>
     </w:lvl>
   </w:abstractNum>
-  <w:abstractNum w:abstractNumId="5" w15:restartNumberingAfterBreak="0">
+  <w:abstractNum w:abstractNumId="6" w15:restartNumberingAfterBreak="0">
     <w:nsid w:val="0CE854DE"/>
     <w:multiLevelType w:val="hybridMultilevel"/>
     <w:tmpl w:val="050E5DBE"/>
@@ -10437,7 +10761,7 @@
       </w:pPr>
     </w:lvl>
   </w:abstractNum>
-  <w:abstractNum w:abstractNumId="6" w15:restartNumberingAfterBreak="0">
+  <w:abstractNum w:abstractNumId="7" w15:restartNumberingAfterBreak="0">
     <w:nsid w:val="0FF14F2F"/>
     <w:multiLevelType w:val="hybridMultilevel"/>
     <w:tmpl w:val="E0FCBB0C"/>
@@ -10526,7 +10850,7 @@
       </w:pPr>
     </w:lvl>
   </w:abstractNum>
-  <w:abstractNum w:abstractNumId="7" w15:restartNumberingAfterBreak="0">
+  <w:abstractNum w:abstractNumId="8" w15:restartNumberingAfterBreak="0">
     <w:nsid w:val="10775179"/>
     <w:multiLevelType w:val="hybridMultilevel"/>
     <w:tmpl w:val="C1CAE81C"/>
@@ -10639,7 +10963,7 @@
       </w:rPr>
     </w:lvl>
   </w:abstractNum>
-  <w:abstractNum w:abstractNumId="8" w15:restartNumberingAfterBreak="0">
+  <w:abstractNum w:abstractNumId="9" w15:restartNumberingAfterBreak="0">
     <w:nsid w:val="10F24438"/>
     <w:multiLevelType w:val="hybridMultilevel"/>
     <w:tmpl w:val="D352B144"/>
@@ -10725,7 +11049,7 @@
       </w:pPr>
     </w:lvl>
   </w:abstractNum>
-  <w:abstractNum w:abstractNumId="9" w15:restartNumberingAfterBreak="0">
+  <w:abstractNum w:abstractNumId="10" w15:restartNumberingAfterBreak="0">
     <w:nsid w:val="130E2C75"/>
     <w:multiLevelType w:val="hybridMultilevel"/>
     <w:tmpl w:val="E98889E4"/>
@@ -10811,7 +11135,7 @@
       </w:pPr>
     </w:lvl>
   </w:abstractNum>
-  <w:abstractNum w:abstractNumId="10" w15:restartNumberingAfterBreak="0">
+  <w:abstractNum w:abstractNumId="11" w15:restartNumberingAfterBreak="0">
     <w:nsid w:val="14E84F82"/>
     <w:multiLevelType w:val="hybridMultilevel"/>
     <w:tmpl w:val="FFE81046"/>
@@ -10897,7 +11221,7 @@
       </w:pPr>
     </w:lvl>
   </w:abstractNum>
-  <w:abstractNum w:abstractNumId="11" w15:restartNumberingAfterBreak="0">
+  <w:abstractNum w:abstractNumId="12" w15:restartNumberingAfterBreak="0">
     <w:nsid w:val="18A075D1"/>
     <w:multiLevelType w:val="hybridMultilevel"/>
     <w:tmpl w:val="1166F9FC"/>
@@ -10983,7 +11307,7 @@
       </w:pPr>
     </w:lvl>
   </w:abstractNum>
-  <w:abstractNum w:abstractNumId="12" w15:restartNumberingAfterBreak="0">
+  <w:abstractNum w:abstractNumId="13" w15:restartNumberingAfterBreak="0">
     <w:nsid w:val="1A5A2CA5"/>
     <w:multiLevelType w:val="hybridMultilevel"/>
     <w:tmpl w:val="6896CA8E"/>
@@ -11069,7 +11393,7 @@
       </w:pPr>
     </w:lvl>
   </w:abstractNum>
-  <w:abstractNum w:abstractNumId="13" w15:restartNumberingAfterBreak="0">
+  <w:abstractNum w:abstractNumId="14" w15:restartNumberingAfterBreak="0">
     <w:nsid w:val="1C7D2CC0"/>
     <w:multiLevelType w:val="hybridMultilevel"/>
     <w:tmpl w:val="5C72EDC8"/>
@@ -11155,7 +11479,7 @@
       </w:pPr>
     </w:lvl>
   </w:abstractNum>
-  <w:abstractNum w:abstractNumId="14" w15:restartNumberingAfterBreak="0">
+  <w:abstractNum w:abstractNumId="15" w15:restartNumberingAfterBreak="0">
     <w:nsid w:val="1C86745F"/>
     <w:multiLevelType w:val="hybridMultilevel"/>
     <w:tmpl w:val="64B4CBB8"/>
@@ -11241,7 +11565,7 @@
       </w:pPr>
     </w:lvl>
   </w:abstractNum>
-  <w:abstractNum w:abstractNumId="15" w15:restartNumberingAfterBreak="0">
+  <w:abstractNum w:abstractNumId="16" w15:restartNumberingAfterBreak="0">
     <w:nsid w:val="1D741485"/>
     <w:multiLevelType w:val="hybridMultilevel"/>
     <w:tmpl w:val="452C3366"/>
@@ -11327,7 +11651,7 @@
       </w:pPr>
     </w:lvl>
   </w:abstractNum>
-  <w:abstractNum w:abstractNumId="16" w15:restartNumberingAfterBreak="0">
+  <w:abstractNum w:abstractNumId="17" w15:restartNumberingAfterBreak="0">
     <w:nsid w:val="1E113462"/>
     <w:multiLevelType w:val="hybridMultilevel"/>
     <w:tmpl w:val="B6F68EFA"/>
@@ -11413,7 +11737,7 @@
       </w:pPr>
     </w:lvl>
   </w:abstractNum>
-  <w:abstractNum w:abstractNumId="17" w15:restartNumberingAfterBreak="0">
+  <w:abstractNum w:abstractNumId="18" w15:restartNumberingAfterBreak="0">
     <w:nsid w:val="1EC2220C"/>
     <w:multiLevelType w:val="hybridMultilevel"/>
     <w:tmpl w:val="155CB8D2"/>
@@ -11499,7 +11823,7 @@
       </w:pPr>
     </w:lvl>
   </w:abstractNum>
-  <w:abstractNum w:abstractNumId="18" w15:restartNumberingAfterBreak="0">
+  <w:abstractNum w:abstractNumId="19" w15:restartNumberingAfterBreak="0">
     <w:nsid w:val="1F0657E7"/>
     <w:multiLevelType w:val="hybridMultilevel"/>
     <w:tmpl w:val="3C70FAF2"/>
@@ -11585,7 +11909,7 @@
       </w:pPr>
     </w:lvl>
   </w:abstractNum>
-  <w:abstractNum w:abstractNumId="19" w15:restartNumberingAfterBreak="0">
+  <w:abstractNum w:abstractNumId="20" w15:restartNumberingAfterBreak="0">
     <w:nsid w:val="1F692FD0"/>
     <w:multiLevelType w:val="hybridMultilevel"/>
     <w:tmpl w:val="1B52963E"/>
@@ -11674,7 +11998,7 @@
       </w:pPr>
     </w:lvl>
   </w:abstractNum>
-  <w:abstractNum w:abstractNumId="20" w15:restartNumberingAfterBreak="0">
+  <w:abstractNum w:abstractNumId="21" w15:restartNumberingAfterBreak="0">
     <w:nsid w:val="1FD973B1"/>
     <w:multiLevelType w:val="hybridMultilevel"/>
     <w:tmpl w:val="5100F142"/>
@@ -11760,7 +12084,7 @@
       </w:pPr>
     </w:lvl>
   </w:abstractNum>
-  <w:abstractNum w:abstractNumId="21" w15:restartNumberingAfterBreak="0">
+  <w:abstractNum w:abstractNumId="22" w15:restartNumberingAfterBreak="0">
     <w:nsid w:val="22317D01"/>
     <w:multiLevelType w:val="hybridMultilevel"/>
     <w:tmpl w:val="C78A9A02"/>
@@ -11846,7 +12170,7 @@
       </w:pPr>
     </w:lvl>
   </w:abstractNum>
-  <w:abstractNum w:abstractNumId="22" w15:restartNumberingAfterBreak="0">
+  <w:abstractNum w:abstractNumId="23" w15:restartNumberingAfterBreak="0">
     <w:nsid w:val="24C66A7F"/>
     <w:multiLevelType w:val="hybridMultilevel"/>
     <w:tmpl w:val="050E5DBE"/>
@@ -11932,7 +12256,7 @@
       </w:pPr>
     </w:lvl>
   </w:abstractNum>
-  <w:abstractNum w:abstractNumId="23" w15:restartNumberingAfterBreak="0">
+  <w:abstractNum w:abstractNumId="24" w15:restartNumberingAfterBreak="0">
     <w:nsid w:val="25DE6976"/>
     <w:multiLevelType w:val="hybridMultilevel"/>
     <w:tmpl w:val="49F0D10E"/>
@@ -12018,7 +12342,7 @@
       </w:pPr>
     </w:lvl>
   </w:abstractNum>
-  <w:abstractNum w:abstractNumId="24" w15:restartNumberingAfterBreak="0">
+  <w:abstractNum w:abstractNumId="25" w15:restartNumberingAfterBreak="0">
     <w:nsid w:val="26391FEB"/>
     <w:multiLevelType w:val="hybridMultilevel"/>
     <w:tmpl w:val="F368716A"/>
@@ -12104,7 +12428,7 @@
       </w:pPr>
     </w:lvl>
   </w:abstractNum>
-  <w:abstractNum w:abstractNumId="25" w15:restartNumberingAfterBreak="0">
+  <w:abstractNum w:abstractNumId="26" w15:restartNumberingAfterBreak="0">
     <w:nsid w:val="2D3E6262"/>
     <w:multiLevelType w:val="hybridMultilevel"/>
     <w:tmpl w:val="82F8FC16"/>
@@ -12190,10 +12514,10 @@
       </w:pPr>
     </w:lvl>
   </w:abstractNum>
-  <w:abstractNum w:abstractNumId="26" w15:restartNumberingAfterBreak="0">
+  <w:abstractNum w:abstractNumId="27" w15:restartNumberingAfterBreak="0">
     <w:nsid w:val="314612B7"/>
     <w:multiLevelType w:val="hybridMultilevel"/>
-    <w:tmpl w:val="D708FBA6"/>
+    <w:tmpl w:val="C3EE2CCC"/>
     <w:lvl w:ilvl="0" w:tplc="0809000F">
       <w:start w:val="1"/>
       <w:numFmt w:val="decimal"/>
@@ -12276,10 +12600,10 @@
       </w:pPr>
     </w:lvl>
   </w:abstractNum>
-  <w:abstractNum w:abstractNumId="27" w15:restartNumberingAfterBreak="0">
+  <w:abstractNum w:abstractNumId="28" w15:restartNumberingAfterBreak="0">
     <w:nsid w:val="319607D8"/>
     <w:multiLevelType w:val="hybridMultilevel"/>
-    <w:tmpl w:val="2D625CEC"/>
+    <w:tmpl w:val="1E6C891A"/>
     <w:lvl w:ilvl="0" w:tplc="0809000F">
       <w:start w:val="1"/>
       <w:numFmt w:val="decimal"/>
@@ -12362,7 +12686,7 @@
       </w:pPr>
     </w:lvl>
   </w:abstractNum>
-  <w:abstractNum w:abstractNumId="28" w15:restartNumberingAfterBreak="0">
+  <w:abstractNum w:abstractNumId="29" w15:restartNumberingAfterBreak="0">
     <w:nsid w:val="33DA01B0"/>
     <w:multiLevelType w:val="hybridMultilevel"/>
     <w:tmpl w:val="D750A3C2"/>
@@ -12448,7 +12772,7 @@
       </w:pPr>
     </w:lvl>
   </w:abstractNum>
-  <w:abstractNum w:abstractNumId="29" w15:restartNumberingAfterBreak="0">
+  <w:abstractNum w:abstractNumId="30" w15:restartNumberingAfterBreak="0">
     <w:nsid w:val="349442C5"/>
     <w:multiLevelType w:val="hybridMultilevel"/>
     <w:tmpl w:val="76B6A238"/>
@@ -12534,7 +12858,7 @@
       </w:pPr>
     </w:lvl>
   </w:abstractNum>
-  <w:abstractNum w:abstractNumId="30" w15:restartNumberingAfterBreak="0">
+  <w:abstractNum w:abstractNumId="31" w15:restartNumberingAfterBreak="0">
     <w:nsid w:val="377306A0"/>
     <w:multiLevelType w:val="hybridMultilevel"/>
     <w:tmpl w:val="1B52963E"/>
@@ -12623,7 +12947,93 @@
       </w:pPr>
     </w:lvl>
   </w:abstractNum>
-  <w:abstractNum w:abstractNumId="31" w15:restartNumberingAfterBreak="0">
+  <w:abstractNum w:abstractNumId="32" w15:restartNumberingAfterBreak="0">
+    <w:nsid w:val="37DB7E18"/>
+    <w:multiLevelType w:val="hybridMultilevel"/>
+    <w:tmpl w:val="1E6C891A"/>
+    <w:lvl w:ilvl="0" w:tplc="0809000F">
+      <w:start w:val="1"/>
+      <w:numFmt w:val="decimal"/>
+      <w:lvlText w:val="%1."/>
+      <w:lvlJc w:val="left"/>
+      <w:pPr>
+        <w:ind w:left="1080" w:hanging="360"/>
+      </w:pPr>
+    </w:lvl>
+    <w:lvl w:ilvl="1" w:tplc="08090019" w:tentative="1">
+      <w:start w:val="1"/>
+      <w:numFmt w:val="lowerLetter"/>
+      <w:lvlText w:val="%2."/>
+      <w:lvlJc w:val="left"/>
+      <w:pPr>
+        <w:ind w:left="1800" w:hanging="360"/>
+      </w:pPr>
+    </w:lvl>
+    <w:lvl w:ilvl="2" w:tplc="0809001B" w:tentative="1">
+      <w:start w:val="1"/>
+      <w:numFmt w:val="lowerRoman"/>
+      <w:lvlText w:val="%3."/>
+      <w:lvlJc w:val="right"/>
+      <w:pPr>
+        <w:ind w:left="2520" w:hanging="180"/>
+      </w:pPr>
+    </w:lvl>
+    <w:lvl w:ilvl="3" w:tplc="0809000F" w:tentative="1">
+      <w:start w:val="1"/>
+      <w:numFmt w:val="decimal"/>
+      <w:lvlText w:val="%4."/>
+      <w:lvlJc w:val="left"/>
+      <w:pPr>
+        <w:ind w:left="3240" w:hanging="360"/>
+      </w:pPr>
+    </w:lvl>
+    <w:lvl w:ilvl="4" w:tplc="08090019" w:tentative="1">
+      <w:start w:val="1"/>
+      <w:numFmt w:val="lowerLetter"/>
+      <w:lvlText w:val="%5."/>
+      <w:lvlJc w:val="left"/>
+      <w:pPr>
+        <w:ind w:left="3960" w:hanging="360"/>
+      </w:pPr>
+    </w:lvl>
+    <w:lvl w:ilvl="5" w:tplc="0809001B" w:tentative="1">
+      <w:start w:val="1"/>
+      <w:numFmt w:val="lowerRoman"/>
+      <w:lvlText w:val="%6."/>
+      <w:lvlJc w:val="right"/>
+      <w:pPr>
+        <w:ind w:left="4680" w:hanging="180"/>
+      </w:pPr>
+    </w:lvl>
+    <w:lvl w:ilvl="6" w:tplc="0809000F" w:tentative="1">
+      <w:start w:val="1"/>
+      <w:numFmt w:val="decimal"/>
+      <w:lvlText w:val="%7."/>
+      <w:lvlJc w:val="left"/>
+      <w:pPr>
+        <w:ind w:left="5400" w:hanging="360"/>
+      </w:pPr>
+    </w:lvl>
+    <w:lvl w:ilvl="7" w:tplc="08090019" w:tentative="1">
+      <w:start w:val="1"/>
+      <w:numFmt w:val="lowerLetter"/>
+      <w:lvlText w:val="%8."/>
+      <w:lvlJc w:val="left"/>
+      <w:pPr>
+        <w:ind w:left="6120" w:hanging="360"/>
+      </w:pPr>
+    </w:lvl>
+    <w:lvl w:ilvl="8" w:tplc="0809001B" w:tentative="1">
+      <w:start w:val="1"/>
+      <w:numFmt w:val="lowerRoman"/>
+      <w:lvlText w:val="%9."/>
+      <w:lvlJc w:val="right"/>
+      <w:pPr>
+        <w:ind w:left="6840" w:hanging="180"/>
+      </w:pPr>
+    </w:lvl>
+  </w:abstractNum>
+  <w:abstractNum w:abstractNumId="33" w15:restartNumberingAfterBreak="0">
     <w:nsid w:val="3B7114A8"/>
     <w:multiLevelType w:val="hybridMultilevel"/>
     <w:tmpl w:val="F0A4740E"/>
@@ -12709,7 +13119,7 @@
       </w:pPr>
     </w:lvl>
   </w:abstractNum>
-  <w:abstractNum w:abstractNumId="32" w15:restartNumberingAfterBreak="0">
+  <w:abstractNum w:abstractNumId="34" w15:restartNumberingAfterBreak="0">
     <w:nsid w:val="3BA1459C"/>
     <w:multiLevelType w:val="hybridMultilevel"/>
     <w:tmpl w:val="BC2A3514"/>
@@ -12795,7 +13205,7 @@
       </w:pPr>
     </w:lvl>
   </w:abstractNum>
-  <w:abstractNum w:abstractNumId="33" w15:restartNumberingAfterBreak="0">
+  <w:abstractNum w:abstractNumId="35" w15:restartNumberingAfterBreak="0">
     <w:nsid w:val="3D9C4E45"/>
     <w:multiLevelType w:val="hybridMultilevel"/>
     <w:tmpl w:val="BFEC463E"/>
@@ -12881,10 +13291,10 @@
       </w:pPr>
     </w:lvl>
   </w:abstractNum>
-  <w:abstractNum w:abstractNumId="34" w15:restartNumberingAfterBreak="0">
+  <w:abstractNum w:abstractNumId="36" w15:restartNumberingAfterBreak="0">
     <w:nsid w:val="3FAC70DD"/>
     <w:multiLevelType w:val="hybridMultilevel"/>
-    <w:tmpl w:val="D708FBA6"/>
+    <w:tmpl w:val="3CB2D146"/>
     <w:lvl w:ilvl="0" w:tplc="0809000F">
       <w:start w:val="1"/>
       <w:numFmt w:val="decimal"/>
@@ -12967,7 +13377,7 @@
       </w:pPr>
     </w:lvl>
   </w:abstractNum>
-  <w:abstractNum w:abstractNumId="35" w15:restartNumberingAfterBreak="0">
+  <w:abstractNum w:abstractNumId="37" w15:restartNumberingAfterBreak="0">
     <w:nsid w:val="4246280B"/>
     <w:multiLevelType w:val="hybridMultilevel"/>
     <w:tmpl w:val="76B6A238"/>
@@ -13053,7 +13463,7 @@
       </w:pPr>
     </w:lvl>
   </w:abstractNum>
-  <w:abstractNum w:abstractNumId="36" w15:restartNumberingAfterBreak="0">
+  <w:abstractNum w:abstractNumId="38" w15:restartNumberingAfterBreak="0">
     <w:nsid w:val="43C63F0A"/>
     <w:multiLevelType w:val="hybridMultilevel"/>
     <w:tmpl w:val="3634DE3C"/>
@@ -13139,7 +13549,7 @@
       </w:pPr>
     </w:lvl>
   </w:abstractNum>
-  <w:abstractNum w:abstractNumId="37" w15:restartNumberingAfterBreak="0">
+  <w:abstractNum w:abstractNumId="39" w15:restartNumberingAfterBreak="0">
     <w:nsid w:val="44C037F8"/>
     <w:multiLevelType w:val="hybridMultilevel"/>
     <w:tmpl w:val="E0FCBB0C"/>
@@ -13228,7 +13638,7 @@
       </w:pPr>
     </w:lvl>
   </w:abstractNum>
-  <w:abstractNum w:abstractNumId="38" w15:restartNumberingAfterBreak="0">
+  <w:abstractNum w:abstractNumId="40" w15:restartNumberingAfterBreak="0">
     <w:nsid w:val="45B43B3C"/>
     <w:multiLevelType w:val="hybridMultilevel"/>
     <w:tmpl w:val="B8A299F2"/>
@@ -13341,7 +13751,7 @@
       </w:rPr>
     </w:lvl>
   </w:abstractNum>
-  <w:abstractNum w:abstractNumId="39" w15:restartNumberingAfterBreak="0">
+  <w:abstractNum w:abstractNumId="41" w15:restartNumberingAfterBreak="0">
     <w:nsid w:val="490B6AB6"/>
     <w:multiLevelType w:val="hybridMultilevel"/>
     <w:tmpl w:val="764A7CE6"/>
@@ -13430,7 +13840,7 @@
       </w:pPr>
     </w:lvl>
   </w:abstractNum>
-  <w:abstractNum w:abstractNumId="40" w15:restartNumberingAfterBreak="0">
+  <w:abstractNum w:abstractNumId="42" w15:restartNumberingAfterBreak="0">
     <w:nsid w:val="4A5019B4"/>
     <w:multiLevelType w:val="hybridMultilevel"/>
     <w:tmpl w:val="BFEC463E"/>
@@ -13516,7 +13926,7 @@
       </w:pPr>
     </w:lvl>
   </w:abstractNum>
-  <w:abstractNum w:abstractNumId="41" w15:restartNumberingAfterBreak="0">
+  <w:abstractNum w:abstractNumId="43" w15:restartNumberingAfterBreak="0">
     <w:nsid w:val="4CF16E84"/>
     <w:multiLevelType w:val="hybridMultilevel"/>
     <w:tmpl w:val="DEE45724"/>
@@ -13605,7 +14015,7 @@
       </w:pPr>
     </w:lvl>
   </w:abstractNum>
-  <w:abstractNum w:abstractNumId="42" w15:restartNumberingAfterBreak="0">
+  <w:abstractNum w:abstractNumId="44" w15:restartNumberingAfterBreak="0">
     <w:nsid w:val="4E5D7FC0"/>
     <w:multiLevelType w:val="hybridMultilevel"/>
     <w:tmpl w:val="92D6B7C6"/>
@@ -13691,7 +14101,7 @@
       </w:pPr>
     </w:lvl>
   </w:abstractNum>
-  <w:abstractNum w:abstractNumId="43" w15:restartNumberingAfterBreak="0">
+  <w:abstractNum w:abstractNumId="45" w15:restartNumberingAfterBreak="0">
     <w:nsid w:val="4FCD3830"/>
     <w:multiLevelType w:val="hybridMultilevel"/>
     <w:tmpl w:val="09A45828"/>
@@ -13777,7 +14187,7 @@
       </w:pPr>
     </w:lvl>
   </w:abstractNum>
-  <w:abstractNum w:abstractNumId="44" w15:restartNumberingAfterBreak="0">
+  <w:abstractNum w:abstractNumId="46" w15:restartNumberingAfterBreak="0">
     <w:nsid w:val="4FFB2672"/>
     <w:multiLevelType w:val="hybridMultilevel"/>
     <w:tmpl w:val="5B703BCE"/>
@@ -13863,7 +14273,7 @@
       </w:pPr>
     </w:lvl>
   </w:abstractNum>
-  <w:abstractNum w:abstractNumId="45" w15:restartNumberingAfterBreak="0">
+  <w:abstractNum w:abstractNumId="47" w15:restartNumberingAfterBreak="0">
     <w:nsid w:val="50690C7A"/>
     <w:multiLevelType w:val="hybridMultilevel"/>
     <w:tmpl w:val="571669D0"/>
@@ -13949,7 +14359,7 @@
       </w:pPr>
     </w:lvl>
   </w:abstractNum>
-  <w:abstractNum w:abstractNumId="46" w15:restartNumberingAfterBreak="0">
+  <w:abstractNum w:abstractNumId="48" w15:restartNumberingAfterBreak="0">
     <w:nsid w:val="55491831"/>
     <w:multiLevelType w:val="hybridMultilevel"/>
     <w:tmpl w:val="47BEC866"/>
@@ -14035,7 +14445,7 @@
       </w:pPr>
     </w:lvl>
   </w:abstractNum>
-  <w:abstractNum w:abstractNumId="47" w15:restartNumberingAfterBreak="0">
+  <w:abstractNum w:abstractNumId="49" w15:restartNumberingAfterBreak="0">
     <w:nsid w:val="55754132"/>
     <w:multiLevelType w:val="hybridMultilevel"/>
     <w:tmpl w:val="10E45EE6"/>
@@ -14121,7 +14531,7 @@
       </w:pPr>
     </w:lvl>
   </w:abstractNum>
-  <w:abstractNum w:abstractNumId="48" w15:restartNumberingAfterBreak="0">
+  <w:abstractNum w:abstractNumId="50" w15:restartNumberingAfterBreak="0">
     <w:nsid w:val="55990D22"/>
     <w:multiLevelType w:val="hybridMultilevel"/>
     <w:tmpl w:val="155CB8D2"/>
@@ -14207,7 +14617,7 @@
       </w:pPr>
     </w:lvl>
   </w:abstractNum>
-  <w:abstractNum w:abstractNumId="49" w15:restartNumberingAfterBreak="0">
+  <w:abstractNum w:abstractNumId="51" w15:restartNumberingAfterBreak="0">
     <w:nsid w:val="56AD040D"/>
     <w:multiLevelType w:val="hybridMultilevel"/>
     <w:tmpl w:val="147C55C0"/>
@@ -14296,7 +14706,7 @@
       </w:pPr>
     </w:lvl>
   </w:abstractNum>
-  <w:abstractNum w:abstractNumId="50" w15:restartNumberingAfterBreak="0">
+  <w:abstractNum w:abstractNumId="52" w15:restartNumberingAfterBreak="0">
     <w:nsid w:val="56D43955"/>
     <w:multiLevelType w:val="hybridMultilevel"/>
     <w:tmpl w:val="4CBAFBA8"/>
@@ -14385,7 +14795,7 @@
       </w:pPr>
     </w:lvl>
   </w:abstractNum>
-  <w:abstractNum w:abstractNumId="51" w15:restartNumberingAfterBreak="0">
+  <w:abstractNum w:abstractNumId="53" w15:restartNumberingAfterBreak="0">
     <w:nsid w:val="59D20A3E"/>
     <w:multiLevelType w:val="hybridMultilevel"/>
     <w:tmpl w:val="29E49BDC"/>
@@ -14471,7 +14881,7 @@
       </w:pPr>
     </w:lvl>
   </w:abstractNum>
-  <w:abstractNum w:abstractNumId="52" w15:restartNumberingAfterBreak="0">
+  <w:abstractNum w:abstractNumId="54" w15:restartNumberingAfterBreak="0">
     <w:nsid w:val="5B1F0846"/>
     <w:multiLevelType w:val="hybridMultilevel"/>
     <w:tmpl w:val="BBCAD28E"/>
@@ -14557,7 +14967,7 @@
       </w:pPr>
     </w:lvl>
   </w:abstractNum>
-  <w:abstractNum w:abstractNumId="53" w15:restartNumberingAfterBreak="0">
+  <w:abstractNum w:abstractNumId="55" w15:restartNumberingAfterBreak="0">
     <w:nsid w:val="5BB50B10"/>
     <w:multiLevelType w:val="hybridMultilevel"/>
     <w:tmpl w:val="2168F502"/>
@@ -14643,7 +15053,7 @@
       </w:pPr>
     </w:lvl>
   </w:abstractNum>
-  <w:abstractNum w:abstractNumId="54" w15:restartNumberingAfterBreak="0">
+  <w:abstractNum w:abstractNumId="56" w15:restartNumberingAfterBreak="0">
     <w:nsid w:val="5C5A21C7"/>
     <w:multiLevelType w:val="hybridMultilevel"/>
     <w:tmpl w:val="C78A9A02"/>
@@ -14729,7 +15139,7 @@
       </w:pPr>
     </w:lvl>
   </w:abstractNum>
-  <w:abstractNum w:abstractNumId="55" w15:restartNumberingAfterBreak="0">
+  <w:abstractNum w:abstractNumId="57" w15:restartNumberingAfterBreak="0">
     <w:nsid w:val="63C95DFC"/>
     <w:multiLevelType w:val="hybridMultilevel"/>
     <w:tmpl w:val="DCF2D3EC"/>
@@ -14815,7 +15225,7 @@
       </w:pPr>
     </w:lvl>
   </w:abstractNum>
-  <w:abstractNum w:abstractNumId="56" w15:restartNumberingAfterBreak="0">
+  <w:abstractNum w:abstractNumId="58" w15:restartNumberingAfterBreak="0">
     <w:nsid w:val="652F1894"/>
     <w:multiLevelType w:val="hybridMultilevel"/>
     <w:tmpl w:val="92D6B7C6"/>
@@ -14901,7 +15311,7 @@
       </w:pPr>
     </w:lvl>
   </w:abstractNum>
-  <w:abstractNum w:abstractNumId="57" w15:restartNumberingAfterBreak="0">
+  <w:abstractNum w:abstractNumId="59" w15:restartNumberingAfterBreak="0">
     <w:nsid w:val="67464327"/>
     <w:multiLevelType w:val="hybridMultilevel"/>
     <w:tmpl w:val="B17A3CC6"/>
@@ -14987,7 +15397,7 @@
       </w:pPr>
     </w:lvl>
   </w:abstractNum>
-  <w:abstractNum w:abstractNumId="58" w15:restartNumberingAfterBreak="0">
+  <w:abstractNum w:abstractNumId="60" w15:restartNumberingAfterBreak="0">
     <w:nsid w:val="68EE437A"/>
     <w:multiLevelType w:val="hybridMultilevel"/>
     <w:tmpl w:val="76B6A238"/>
@@ -15073,7 +15483,7 @@
       </w:pPr>
     </w:lvl>
   </w:abstractNum>
-  <w:abstractNum w:abstractNumId="59" w15:restartNumberingAfterBreak="0">
+  <w:abstractNum w:abstractNumId="61" w15:restartNumberingAfterBreak="0">
     <w:nsid w:val="698D179E"/>
     <w:multiLevelType w:val="hybridMultilevel"/>
     <w:tmpl w:val="D750A3C2"/>
@@ -15159,7 +15569,7 @@
       </w:pPr>
     </w:lvl>
   </w:abstractNum>
-  <w:abstractNum w:abstractNumId="60" w15:restartNumberingAfterBreak="0">
+  <w:abstractNum w:abstractNumId="62" w15:restartNumberingAfterBreak="0">
     <w:nsid w:val="6A4D657A"/>
     <w:multiLevelType w:val="hybridMultilevel"/>
     <w:tmpl w:val="A6C07ECA"/>
@@ -15245,7 +15655,7 @@
       </w:pPr>
     </w:lvl>
   </w:abstractNum>
-  <w:abstractNum w:abstractNumId="61" w15:restartNumberingAfterBreak="0">
+  <w:abstractNum w:abstractNumId="63" w15:restartNumberingAfterBreak="0">
     <w:nsid w:val="6B7377BE"/>
     <w:multiLevelType w:val="hybridMultilevel"/>
     <w:tmpl w:val="29C4BF82"/>
@@ -15358,7 +15768,7 @@
       </w:rPr>
     </w:lvl>
   </w:abstractNum>
-  <w:abstractNum w:abstractNumId="62" w15:restartNumberingAfterBreak="0">
+  <w:abstractNum w:abstractNumId="64" w15:restartNumberingAfterBreak="0">
     <w:nsid w:val="6D2915AE"/>
     <w:multiLevelType w:val="hybridMultilevel"/>
     <w:tmpl w:val="BF9A1DB4"/>
@@ -15444,7 +15854,7 @@
       </w:pPr>
     </w:lvl>
   </w:abstractNum>
-  <w:abstractNum w:abstractNumId="63" w15:restartNumberingAfterBreak="0">
+  <w:abstractNum w:abstractNumId="65" w15:restartNumberingAfterBreak="0">
     <w:nsid w:val="7314158D"/>
     <w:multiLevelType w:val="hybridMultilevel"/>
     <w:tmpl w:val="764A7CE6"/>
@@ -15533,7 +15943,7 @@
       </w:pPr>
     </w:lvl>
   </w:abstractNum>
-  <w:abstractNum w:abstractNumId="64" w15:restartNumberingAfterBreak="0">
+  <w:abstractNum w:abstractNumId="66" w15:restartNumberingAfterBreak="0">
     <w:nsid w:val="73362485"/>
     <w:multiLevelType w:val="hybridMultilevel"/>
     <w:tmpl w:val="E6362CB8"/>
@@ -15619,7 +16029,7 @@
       </w:pPr>
     </w:lvl>
   </w:abstractNum>
-  <w:abstractNum w:abstractNumId="65" w15:restartNumberingAfterBreak="0">
+  <w:abstractNum w:abstractNumId="67" w15:restartNumberingAfterBreak="0">
     <w:nsid w:val="756278F4"/>
     <w:multiLevelType w:val="hybridMultilevel"/>
     <w:tmpl w:val="A8F405D4"/>
@@ -15708,7 +16118,7 @@
       </w:pPr>
     </w:lvl>
   </w:abstractNum>
-  <w:abstractNum w:abstractNumId="66" w15:restartNumberingAfterBreak="0">
+  <w:abstractNum w:abstractNumId="68" w15:restartNumberingAfterBreak="0">
     <w:nsid w:val="75F7474F"/>
     <w:multiLevelType w:val="hybridMultilevel"/>
     <w:tmpl w:val="EB18886E"/>
@@ -15794,7 +16204,7 @@
       </w:pPr>
     </w:lvl>
   </w:abstractNum>
-  <w:abstractNum w:abstractNumId="67" w15:restartNumberingAfterBreak="0">
+  <w:abstractNum w:abstractNumId="69" w15:restartNumberingAfterBreak="0">
     <w:nsid w:val="77000227"/>
     <w:multiLevelType w:val="hybridMultilevel"/>
     <w:tmpl w:val="050E5DBE"/>
@@ -15880,7 +16290,7 @@
       </w:pPr>
     </w:lvl>
   </w:abstractNum>
-  <w:abstractNum w:abstractNumId="68" w15:restartNumberingAfterBreak="0">
+  <w:abstractNum w:abstractNumId="70" w15:restartNumberingAfterBreak="0">
     <w:nsid w:val="78CA3E3C"/>
     <w:multiLevelType w:val="hybridMultilevel"/>
     <w:tmpl w:val="2F7AA642"/>
@@ -15993,7 +16403,7 @@
       </w:rPr>
     </w:lvl>
   </w:abstractNum>
-  <w:abstractNum w:abstractNumId="69" w15:restartNumberingAfterBreak="0">
+  <w:abstractNum w:abstractNumId="71" w15:restartNumberingAfterBreak="0">
     <w:nsid w:val="79242650"/>
     <w:multiLevelType w:val="hybridMultilevel"/>
     <w:tmpl w:val="10E45EE6"/>
@@ -16079,7 +16489,7 @@
       </w:pPr>
     </w:lvl>
   </w:abstractNum>
-  <w:abstractNum w:abstractNumId="70" w15:restartNumberingAfterBreak="0">
+  <w:abstractNum w:abstractNumId="72" w15:restartNumberingAfterBreak="0">
     <w:nsid w:val="7A4E5277"/>
     <w:multiLevelType w:val="hybridMultilevel"/>
     <w:tmpl w:val="2168F502"/>
@@ -16165,7 +16575,7 @@
       </w:pPr>
     </w:lvl>
   </w:abstractNum>
-  <w:abstractNum w:abstractNumId="71" w15:restartNumberingAfterBreak="0">
+  <w:abstractNum w:abstractNumId="73" w15:restartNumberingAfterBreak="0">
     <w:nsid w:val="7C8D710D"/>
     <w:multiLevelType w:val="hybridMultilevel"/>
     <w:tmpl w:val="B3F6825C"/>
@@ -16254,7 +16664,7 @@
       </w:pPr>
     </w:lvl>
   </w:abstractNum>
-  <w:abstractNum w:abstractNumId="72" w15:restartNumberingAfterBreak="0">
+  <w:abstractNum w:abstractNumId="74" w15:restartNumberingAfterBreak="0">
     <w:nsid w:val="7EDE5A1A"/>
     <w:multiLevelType w:val="hybridMultilevel"/>
     <w:tmpl w:val="A82C4928"/>
@@ -16367,7 +16777,7 @@
       </w:rPr>
     </w:lvl>
   </w:abstractNum>
-  <w:abstractNum w:abstractNumId="73" w15:restartNumberingAfterBreak="0">
+  <w:abstractNum w:abstractNumId="75" w15:restartNumberingAfterBreak="0">
     <w:nsid w:val="7F71610A"/>
     <w:multiLevelType w:val="hybridMultilevel"/>
     <w:tmpl w:val="F5008546"/>
@@ -16454,226 +16864,232 @@
     </w:lvl>
   </w:abstractNum>
   <w:num w:numId="1">
+    <w:abstractNumId w:val="64"/>
+  </w:num>
+  <w:num w:numId="2">
+    <w:abstractNumId w:val="36"/>
+  </w:num>
+  <w:num w:numId="3">
+    <w:abstractNumId w:val="14"/>
+  </w:num>
+  <w:num w:numId="4">
+    <w:abstractNumId w:val="21"/>
+  </w:num>
+  <w:num w:numId="5">
+    <w:abstractNumId w:val="73"/>
+  </w:num>
+  <w:num w:numId="6">
+    <w:abstractNumId w:val="31"/>
+  </w:num>
+  <w:num w:numId="7">
+    <w:abstractNumId w:val="20"/>
+  </w:num>
+  <w:num w:numId="8">
+    <w:abstractNumId w:val="4"/>
+  </w:num>
+  <w:num w:numId="9">
+    <w:abstractNumId w:val="60"/>
+  </w:num>
+  <w:num w:numId="10">
+    <w:abstractNumId w:val="37"/>
+  </w:num>
+  <w:num w:numId="11">
+    <w:abstractNumId w:val="46"/>
+  </w:num>
+  <w:num w:numId="12">
+    <w:abstractNumId w:val="30"/>
+  </w:num>
+  <w:num w:numId="13">
+    <w:abstractNumId w:val="38"/>
+  </w:num>
+  <w:num w:numId="14">
+    <w:abstractNumId w:val="16"/>
+  </w:num>
+  <w:num w:numId="15">
+    <w:abstractNumId w:val="29"/>
+  </w:num>
+  <w:num w:numId="16">
+    <w:abstractNumId w:val="61"/>
+  </w:num>
+  <w:num w:numId="17">
+    <w:abstractNumId w:val="55"/>
+  </w:num>
+  <w:num w:numId="18">
+    <w:abstractNumId w:val="72"/>
+  </w:num>
+  <w:num w:numId="19">
     <w:abstractNumId w:val="62"/>
   </w:num>
-  <w:num w:numId="2">
-    <w:abstractNumId w:val="34"/>
+  <w:num w:numId="20">
+    <w:abstractNumId w:val="59"/>
   </w:num>
-  <w:num w:numId="3">
-    <w:abstractNumId w:val="13"/>
-  </w:num>
-  <w:num w:numId="4">
-    <w:abstractNumId w:val="20"/>
-  </w:num>
-  <w:num w:numId="5">
-    <w:abstractNumId w:val="71"/>
-  </w:num>
-  <w:num w:numId="6">
-    <w:abstractNumId w:val="30"/>
-  </w:num>
-  <w:num w:numId="7">
+  <w:num w:numId="21">
     <w:abstractNumId w:val="19"/>
   </w:num>
-  <w:num w:numId="8">
-    <w:abstractNumId w:val="3"/>
-  </w:num>
-  <w:num w:numId="9">
-    <w:abstractNumId w:val="58"/>
-  </w:num>
-  <w:num w:numId="10">
-    <w:abstractNumId w:val="35"/>
-  </w:num>
-  <w:num w:numId="11">
-    <w:abstractNumId w:val="44"/>
-  </w:num>
-  <w:num w:numId="12">
-    <w:abstractNumId w:val="29"/>
-  </w:num>
-  <w:num w:numId="13">
-    <w:abstractNumId w:val="36"/>
-  </w:num>
-  <w:num w:numId="14">
-    <w:abstractNumId w:val="15"/>
-  </w:num>
-  <w:num w:numId="15">
-    <w:abstractNumId w:val="28"/>
-  </w:num>
-  <w:num w:numId="16">
-    <w:abstractNumId w:val="59"/>
-  </w:num>
-  <w:num w:numId="17">
-    <w:abstractNumId w:val="53"/>
-  </w:num>
-  <w:num w:numId="18">
-    <w:abstractNumId w:val="70"/>
-  </w:num>
-  <w:num w:numId="19">
-    <w:abstractNumId w:val="60"/>
-  </w:num>
-  <w:num w:numId="20">
-    <w:abstractNumId w:val="57"/>
-  </w:num>
-  <w:num w:numId="21">
-    <w:abstractNumId w:val="18"/>
-  </w:num>
   <w:num w:numId="22">
-    <w:abstractNumId w:val="11"/>
+    <w:abstractNumId w:val="12"/>
   </w:num>
   <w:num w:numId="23">
-    <w:abstractNumId w:val="73"/>
+    <w:abstractNumId w:val="75"/>
   </w:num>
   <w:num w:numId="24">
     <w:abstractNumId w:val="0"/>
   </w:num>
   <w:num w:numId="25">
-    <w:abstractNumId w:val="48"/>
+    <w:abstractNumId w:val="50"/>
   </w:num>
   <w:num w:numId="26">
-    <w:abstractNumId w:val="42"/>
+    <w:abstractNumId w:val="44"/>
   </w:num>
   <w:num w:numId="27">
+    <w:abstractNumId w:val="58"/>
+  </w:num>
+  <w:num w:numId="28">
+    <w:abstractNumId w:val="52"/>
+  </w:num>
+  <w:num w:numId="29">
+    <w:abstractNumId w:val="67"/>
+  </w:num>
+  <w:num w:numId="30">
+    <w:abstractNumId w:val="65"/>
+  </w:num>
+  <w:num w:numId="31">
+    <w:abstractNumId w:val="51"/>
+  </w:num>
+  <w:num w:numId="32">
+    <w:abstractNumId w:val="39"/>
+  </w:num>
+  <w:num w:numId="33">
+    <w:abstractNumId w:val="18"/>
+  </w:num>
+  <w:num w:numId="34">
+    <w:abstractNumId w:val="7"/>
+  </w:num>
+  <w:num w:numId="35">
+    <w:abstractNumId w:val="41"/>
+  </w:num>
+  <w:num w:numId="36">
+    <w:abstractNumId w:val="17"/>
+  </w:num>
+  <w:num w:numId="37">
+    <w:abstractNumId w:val="23"/>
+  </w:num>
+  <w:num w:numId="38">
+    <w:abstractNumId w:val="54"/>
+  </w:num>
+  <w:num w:numId="39">
+    <w:abstractNumId w:val="68"/>
+  </w:num>
+  <w:num w:numId="40">
+    <w:abstractNumId w:val="53"/>
+  </w:num>
+  <w:num w:numId="41">
+    <w:abstractNumId w:val="6"/>
+  </w:num>
+  <w:num w:numId="42">
+    <w:abstractNumId w:val="69"/>
+  </w:num>
+  <w:num w:numId="43">
+    <w:abstractNumId w:val="24"/>
+  </w:num>
+  <w:num w:numId="44">
+    <w:abstractNumId w:val="47"/>
+  </w:num>
+  <w:num w:numId="45">
+    <w:abstractNumId w:val="66"/>
+  </w:num>
+  <w:num w:numId="46">
+    <w:abstractNumId w:val="27"/>
+  </w:num>
+  <w:num w:numId="47">
+    <w:abstractNumId w:val="5"/>
+  </w:num>
+  <w:num w:numId="48">
+    <w:abstractNumId w:val="33"/>
+  </w:num>
+  <w:num w:numId="49">
+    <w:abstractNumId w:val="43"/>
+  </w:num>
+  <w:num w:numId="50">
+    <w:abstractNumId w:val="70"/>
+  </w:num>
+  <w:num w:numId="51">
+    <w:abstractNumId w:val="45"/>
+  </w:num>
+  <w:num w:numId="52">
+    <w:abstractNumId w:val="63"/>
+  </w:num>
+  <w:num w:numId="53">
+    <w:abstractNumId w:val="40"/>
+  </w:num>
+  <w:num w:numId="54">
+    <w:abstractNumId w:val="25"/>
+  </w:num>
+  <w:num w:numId="55">
+    <w:abstractNumId w:val="15"/>
+  </w:num>
+  <w:num w:numId="56">
+    <w:abstractNumId w:val="22"/>
+  </w:num>
+  <w:num w:numId="57">
     <w:abstractNumId w:val="56"/>
   </w:num>
-  <w:num w:numId="28">
-    <w:abstractNumId w:val="50"/>
-  </w:num>
-  <w:num w:numId="29">
-    <w:abstractNumId w:val="65"/>
-  </w:num>
-  <w:num w:numId="30">
-    <w:abstractNumId w:val="63"/>
-  </w:num>
-  <w:num w:numId="31">
+  <w:num w:numId="58">
     <w:abstractNumId w:val="49"/>
   </w:num>
-  <w:num w:numId="32">
-    <w:abstractNumId w:val="37"/>
-  </w:num>
-  <w:num w:numId="33">
-    <w:abstractNumId w:val="17"/>
-  </w:num>
-  <w:num w:numId="34">
-    <w:abstractNumId w:val="6"/>
-  </w:num>
-  <w:num w:numId="35">
-    <w:abstractNumId w:val="39"/>
-  </w:num>
-  <w:num w:numId="36">
-    <w:abstractNumId w:val="16"/>
-  </w:num>
-  <w:num w:numId="37">
-    <w:abstractNumId w:val="22"/>
-  </w:num>
-  <w:num w:numId="38">
-    <w:abstractNumId w:val="52"/>
-  </w:num>
-  <w:num w:numId="39">
-    <w:abstractNumId w:val="66"/>
-  </w:num>
-  <w:num w:numId="40">
-    <w:abstractNumId w:val="51"/>
-  </w:num>
-  <w:num w:numId="41">
-    <w:abstractNumId w:val="5"/>
-  </w:num>
-  <w:num w:numId="42">
-    <w:abstractNumId w:val="67"/>
-  </w:num>
-  <w:num w:numId="43">
-    <w:abstractNumId w:val="23"/>
-  </w:num>
-  <w:num w:numId="44">
-    <w:abstractNumId w:val="45"/>
-  </w:num>
-  <w:num w:numId="45">
-    <w:abstractNumId w:val="64"/>
-  </w:num>
-  <w:num w:numId="46">
-    <w:abstractNumId w:val="26"/>
-  </w:num>
-  <w:num w:numId="47">
-    <w:abstractNumId w:val="4"/>
-  </w:num>
-  <w:num w:numId="48">
-    <w:abstractNumId w:val="31"/>
-  </w:num>
-  <w:num w:numId="49">
-    <w:abstractNumId w:val="41"/>
-  </w:num>
-  <w:num w:numId="50">
-    <w:abstractNumId w:val="68"/>
-  </w:num>
-  <w:num w:numId="51">
-    <w:abstractNumId w:val="43"/>
-  </w:num>
-  <w:num w:numId="52">
-    <w:abstractNumId w:val="61"/>
-  </w:num>
-  <w:num w:numId="53">
-    <w:abstractNumId w:val="38"/>
-  </w:num>
-  <w:num w:numId="54">
-    <w:abstractNumId w:val="24"/>
-  </w:num>
-  <w:num w:numId="55">
-    <w:abstractNumId w:val="14"/>
-  </w:num>
-  <w:num w:numId="56">
-    <w:abstractNumId w:val="21"/>
-  </w:num>
-  <w:num w:numId="57">
-    <w:abstractNumId w:val="54"/>
-  </w:num>
-  <w:num w:numId="58">
-    <w:abstractNumId w:val="47"/>
-  </w:num>
   <w:num w:numId="59">
-    <w:abstractNumId w:val="7"/>
+    <w:abstractNumId w:val="8"/>
   </w:num>
   <w:num w:numId="60">
     <w:abstractNumId w:val="1"/>
   </w:num>
   <w:num w:numId="61">
-    <w:abstractNumId w:val="55"/>
+    <w:abstractNumId w:val="57"/>
   </w:num>
   <w:num w:numId="62">
-    <w:abstractNumId w:val="8"/>
+    <w:abstractNumId w:val="9"/>
   </w:num>
   <w:num w:numId="63">
-    <w:abstractNumId w:val="69"/>
+    <w:abstractNumId w:val="71"/>
   </w:num>
   <w:num w:numId="64">
-    <w:abstractNumId w:val="32"/>
+    <w:abstractNumId w:val="34"/>
   </w:num>
   <w:num w:numId="65">
-    <w:abstractNumId w:val="46"/>
+    <w:abstractNumId w:val="48"/>
   </w:num>
   <w:num w:numId="66">
-    <w:abstractNumId w:val="9"/>
+    <w:abstractNumId w:val="10"/>
   </w:num>
   <w:num w:numId="67">
-    <w:abstractNumId w:val="72"/>
+    <w:abstractNumId w:val="74"/>
   </w:num>
   <w:num w:numId="68">
-    <w:abstractNumId w:val="12"/>
+    <w:abstractNumId w:val="13"/>
   </w:num>
   <w:num w:numId="69">
-    <w:abstractNumId w:val="25"/>
+    <w:abstractNumId w:val="26"/>
   </w:num>
   <w:num w:numId="70">
-    <w:abstractNumId w:val="10"/>
+    <w:abstractNumId w:val="11"/>
   </w:num>
   <w:num w:numId="71">
-    <w:abstractNumId w:val="40"/>
+    <w:abstractNumId w:val="42"/>
   </w:num>
   <w:num w:numId="72">
-    <w:abstractNumId w:val="27"/>
+    <w:abstractNumId w:val="28"/>
   </w:num>
   <w:num w:numId="73">
-    <w:abstractNumId w:val="33"/>
+    <w:abstractNumId w:val="35"/>
   </w:num>
   <w:num w:numId="74">
     <w:abstractNumId w:val="2"/>
+  </w:num>
+  <w:num w:numId="75">
+    <w:abstractNumId w:val="32"/>
+  </w:num>
+  <w:num w:numId="76">
+    <w:abstractNumId w:val="3"/>
   </w:num>
   <w:numIdMacAtCleanup w:val="73"/>
 </w:numbering>

</xml_diff>

<commit_message>
Work up to 1st March 2017
Added customers and some customer logic.
</commit_message>
<xml_diff>
--- a/Project Journal.docx
+++ b/Project Journal.docx
@@ -1,6 +1,6 @@
 
 <file path=word/document.xml><?xml version="1.0" encoding="utf-8"?>
-<w:document xmlns:wpc="http://schemas.microsoft.com/office/word/2010/wordprocessingCanvas" xmlns:cx="http://schemas.microsoft.com/office/drawing/2014/chartex" xmlns:cx1="http://schemas.microsoft.com/office/drawing/2015/9/8/chartex" xmlns:cx2="http://schemas.microsoft.com/office/drawing/2015/10/21/chartex" xmlns:mc="http://schemas.openxmlformats.org/markup-compatibility/2006" xmlns:o="urn:schemas-microsoft-com:office:office" xmlns:r="http://schemas.openxmlformats.org/officeDocument/2006/relationships" xmlns:m="http://schemas.openxmlformats.org/officeDocument/2006/math" xmlns:v="urn:schemas-microsoft-com:vml" xmlns:wp14="http://schemas.microsoft.com/office/word/2010/wordprocessingDrawing" xmlns:wp="http://schemas.openxmlformats.org/drawingml/2006/wordprocessingDrawing" xmlns:w10="urn:schemas-microsoft-com:office:word" xmlns:w="http://schemas.openxmlformats.org/wordprocessingml/2006/main" xmlns:w14="http://schemas.microsoft.com/office/word/2010/wordml" xmlns:w15="http://schemas.microsoft.com/office/word/2012/wordml" xmlns:w16se="http://schemas.microsoft.com/office/word/2015/wordml/symex" xmlns:wpg="http://schemas.microsoft.com/office/word/2010/wordprocessingGroup" xmlns:wpi="http://schemas.microsoft.com/office/word/2010/wordprocessingInk" xmlns:wne="http://schemas.microsoft.com/office/word/2006/wordml" xmlns:wps="http://schemas.microsoft.com/office/word/2010/wordprocessingShape" mc:Ignorable="w14 w15 w16se wp14">
+<w:document xmlns:wpc="http://schemas.microsoft.com/office/word/2010/wordprocessingCanvas" xmlns:cx="http://schemas.microsoft.com/office/drawing/2014/chartex" xmlns:cx1="http://schemas.microsoft.com/office/drawing/2015/9/8/chartex" xmlns:cx2="http://schemas.microsoft.com/office/drawing/2015/10/21/chartex" xmlns:cx3="http://schemas.microsoft.com/office/drawing/2016/5/9/chartex" xmlns:cx4="http://schemas.microsoft.com/office/drawing/2016/5/10/chartex" xmlns:cx5="http://schemas.microsoft.com/office/drawing/2016/5/11/chartex" xmlns:mc="http://schemas.openxmlformats.org/markup-compatibility/2006" xmlns:o="urn:schemas-microsoft-com:office:office" xmlns:r="http://schemas.openxmlformats.org/officeDocument/2006/relationships" xmlns:m="http://schemas.openxmlformats.org/officeDocument/2006/math" xmlns:v="urn:schemas-microsoft-com:vml" xmlns:wp14="http://schemas.microsoft.com/office/word/2010/wordprocessingDrawing" xmlns:wp="http://schemas.openxmlformats.org/drawingml/2006/wordprocessingDrawing" xmlns:w10="urn:schemas-microsoft-com:office:word" xmlns:w="http://schemas.openxmlformats.org/wordprocessingml/2006/main" xmlns:w14="http://schemas.microsoft.com/office/word/2010/wordml" xmlns:w15="http://schemas.microsoft.com/office/word/2012/wordml" xmlns:w16se="http://schemas.microsoft.com/office/word/2015/wordml/symex" xmlns:wpg="http://schemas.microsoft.com/office/word/2010/wordprocessingGroup" xmlns:wpi="http://schemas.microsoft.com/office/word/2010/wordprocessingInk" xmlns:wne="http://schemas.microsoft.com/office/word/2006/wordml" xmlns:wps="http://schemas.microsoft.com/office/word/2010/wordprocessingShape" mc:Ignorable="w14 w15 w16se wp14">
   <w:body>
     <w:p>
       <w:pPr>
@@ -10144,8 +10144,690 @@
       <w:r>
         <w:t xml:space="preserve"> At the moment this is too simple, since the character in real life would push the trolley, but for now it works and allows the rest of the AI logic to get completed.</w:t>
       </w:r>
+    </w:p>
+    <w:p/>
+    <w:p>
+      <w:r>
+        <w:t>22</w:t>
+      </w:r>
+      <w:r>
+        <w:rPr>
+          <w:vertAlign w:val="superscript"/>
+        </w:rPr>
+        <w:t>nd</w:t>
+      </w:r>
+      <w:r>
+        <w:t xml:space="preserve"> February 2017</w:t>
+      </w:r>
+    </w:p>
+    <w:p>
+      <w:pPr>
+        <w:rPr>
+          <w:u w:val="single"/>
+        </w:rPr>
+      </w:pPr>
+      <w:r>
+        <w:rPr>
+          <w:u w:val="single"/>
+        </w:rPr>
+        <w:t>Plans</w:t>
+      </w:r>
+    </w:p>
+    <w:p>
+      <w:pPr>
+        <w:pStyle w:val="ListParagraph"/>
+        <w:numPr>
+          <w:ilvl w:val="0"/>
+          <w:numId w:val="77"/>
+        </w:numPr>
+      </w:pPr>
+      <w:r>
+        <w:t>Continue coding finite state machine and employee AI logic</w:t>
+      </w:r>
+    </w:p>
+    <w:p>
+      <w:pPr>
+        <w:rPr>
+          <w:u w:val="single"/>
+        </w:rPr>
+      </w:pPr>
+      <w:r>
+        <w:rPr>
+          <w:u w:val="single"/>
+        </w:rPr>
+        <w:t>Coding</w:t>
+      </w:r>
+    </w:p>
+    <w:p>
+      <w:r>
+        <w:tab/>
+      </w:r>
+      <w:r>
+        <w:t>Added comments to all the code. Function and variable summary comments added.</w:t>
+      </w:r>
+      <w:r>
+        <w:t xml:space="preserve"> Fixed bug where if a job’s furniture’s job tile has furniture the job’s tile doesn’t get set, which is correct, but this would also be the case if the furniture occupying the space was a movable, such as the trolley being used for the job. Now if there is no furniture, or if the furniture is movable, that is fine. </w:t>
+      </w:r>
+    </w:p>
+    <w:p>
+      <w:r>
+        <w:rPr>
+          <w:noProof/>
+          <w:lang w:eastAsia="en-GB"/>
+        </w:rPr>
+        <w:drawing>
+          <wp:anchor distT="0" distB="0" distL="114300" distR="114300" simplePos="0" relativeHeight="251675648" behindDoc="1" locked="0" layoutInCell="1" allowOverlap="1">
+            <wp:simplePos x="0" y="0"/>
+            <wp:positionH relativeFrom="column">
+              <wp:posOffset>4505325</wp:posOffset>
+            </wp:positionH>
+            <wp:positionV relativeFrom="paragraph">
+              <wp:posOffset>10795</wp:posOffset>
+            </wp:positionV>
+            <wp:extent cx="1085850" cy="1495425"/>
+            <wp:effectExtent l="0" t="0" r="0" b="9525"/>
+            <wp:wrapTight wrapText="bothSides">
+              <wp:wrapPolygon edited="0">
+                <wp:start x="0" y="0"/>
+                <wp:lineTo x="0" y="21462"/>
+                <wp:lineTo x="21221" y="21462"/>
+                <wp:lineTo x="21221" y="0"/>
+                <wp:lineTo x="0" y="0"/>
+              </wp:wrapPolygon>
+            </wp:wrapTight>
+            <wp:docPr id="17" name="Picture 17"/>
+            <wp:cNvGraphicFramePr>
+              <a:graphicFrameLocks xmlns:a="http://schemas.openxmlformats.org/drawingml/2006/main" noChangeAspect="1"/>
+            </wp:cNvGraphicFramePr>
+            <a:graphic xmlns:a="http://schemas.openxmlformats.org/drawingml/2006/main">
+              <a:graphicData uri="http://schemas.openxmlformats.org/drawingml/2006/picture">
+                <pic:pic xmlns:pic="http://schemas.openxmlformats.org/drawingml/2006/picture">
+                  <pic:nvPicPr>
+                    <pic:cNvPr id="17" name="Game Speed Buttons.PNG"/>
+                    <pic:cNvPicPr/>
+                  </pic:nvPicPr>
+                  <pic:blipFill>
+                    <a:blip r:embed="rId39">
+                      <a:extLst>
+                        <a:ext uri="{28A0092B-C50C-407E-A947-70E740481C1C}">
+                          <a14:useLocalDpi xmlns:a14="http://schemas.microsoft.com/office/drawing/2010/main" val="0"/>
+                        </a:ext>
+                      </a:extLst>
+                    </a:blip>
+                    <a:stretch>
+                      <a:fillRect/>
+                    </a:stretch>
+                  </pic:blipFill>
+                  <pic:spPr>
+                    <a:xfrm>
+                      <a:off x="0" y="0"/>
+                      <a:ext cx="1085850" cy="1495425"/>
+                    </a:xfrm>
+                    <a:prstGeom prst="rect">
+                      <a:avLst/>
+                    </a:prstGeom>
+                  </pic:spPr>
+                </pic:pic>
+              </a:graphicData>
+            </a:graphic>
+            <wp14:sizeRelH relativeFrom="page">
+              <wp14:pctWidth>0</wp14:pctWidth>
+            </wp14:sizeRelH>
+            <wp14:sizeRelV relativeFrom="page">
+              <wp14:pctHeight>0</wp14:pctHeight>
+            </wp14:sizeRelV>
+          </wp:anchor>
+        </w:drawing>
+      </w:r>
+      <w:r>
+        <w:tab/>
+        <w:t>Added 3 new buttons; half speed, normal speed, and double speed. These control a new variable, gameSpeed. The gameSpeed is multiplied by deltaTime and the result is put into the Update functions of furniture and characters.</w:t>
+      </w:r>
+      <w:r>
+        <w:t xml:space="preserve"> The gameSpeed will also need to be plugged into timers when they are implemented. </w:t>
+      </w:r>
+    </w:p>
+    <w:p/>
+    <w:p/>
+    <w:p>
+      <w:r>
+        <w:tab/>
+        <w:t>When trying to code the WorkBackStock code, a problem was found where the employee does not know whether it is meant to be filling up the trolley with back stock, or emptying it with front stock. A new state was added to Job which makes the destination and all the WorkBackStock and WorkStockcage code has been altered accordingly.</w:t>
+      </w:r>
+    </w:p>
+    <w:p>
+      <w:r>
+        <w:tab/>
+        <w:t>At this stage</w:t>
+      </w:r>
+      <w:r>
+        <w:t>,</w:t>
+      </w:r>
+      <w:r>
+        <w:t xml:space="preserve"> </w:t>
+      </w:r>
+      <w:r>
+        <w:t xml:space="preserve">employees </w:t>
+      </w:r>
+      <w:r>
+        <w:t>will correctly try to empty all stockcages, and once they have all been worked, they will move on to stock on Back</w:t>
+      </w:r>
+      <w:r>
+        <w:t xml:space="preserve"> </w:t>
+      </w:r>
+      <w:r>
+        <w:t>Shelves that haven’t been worked.</w:t>
+      </w:r>
+      <w:r>
+        <w:t xml:space="preserve"> After this</w:t>
+      </w:r>
+      <w:r>
+        <w:t>,</w:t>
+      </w:r>
+      <w:r>
+        <w:t xml:space="preserve"> the next step is for the employees to start facing up the shop.</w:t>
+      </w:r>
+    </w:p>
+    <w:p>
+      <w:r>
+        <w:tab/>
+        <w:t>A new variable has been added to furniture; m_facedUpPerc and this represents the percentage amount that that furniture has been faced up. As stock is taken from the furniture the percentage will decrease depending upon the stock’</w:t>
+      </w:r>
+      <w:r>
+        <w:t>s weight.</w:t>
+      </w:r>
+    </w:p>
+    <w:p>
+      <w:r>
+        <w:tab/>
+        <w:t>Two new lists have been created in world; m_frontFurniture and m_backFurniture. These represent all furniture in the world that employees should use to do their jobs. frontFurniture includes FrontShelfs, Fridges, BigFridges, Freezers, BigFreezers. backFurniture includes backShelfs.</w:t>
+      </w:r>
+      <w:r>
+        <w:t xml:space="preserve"> This will be used when working stock, and when facing up. This also means that shelfs, freezers and fridges can be classed as backShelfs by adding them to the backFurniture list, and removed from frontFurniture list if it contains the furniture.</w:t>
+      </w:r>
+    </w:p>
+    <w:p>
+      <w:r>
+        <w:tab/>
+        <w:t>Employees will now face up. They will go through each furniture in the frontFurniture list and go to them. If they have been worked, they move on, if not they will work it. When it’s at 100% the furniture is set to worked = true and they again move on.</w:t>
+      </w:r>
+    </w:p>
+    <w:p>
+      <w:r>
+        <w:lastRenderedPageBreak/>
+        <w:tab/>
+        <w:t xml:space="preserve">Timers will now be implemented. When moving stock to and from furniture and when facing up, it will take a certain amount of time. This will be determined by the stock’s weight. </w:t>
+      </w:r>
+      <w:r>
+        <w:t>This will come with its own difficulties because now moving stock will be done over multiple frames.</w:t>
+      </w:r>
+    </w:p>
+    <w:p>
+      <w:r>
+        <w:tab/>
+        <w:t xml:space="preserve">After implementing the timer code, problems have arisen. Some parts of the code only allow stock to be picked up once per frame, such as the emptying of the stockcage code, this is good. This very simply slotted into the timer code perfectly and now it takes the correct amount of time to pick up each item. But the code to empty the trolley is wrong. That code loops through all the stock and moves it in one frame, this means the timer has not got enough time to activate before all the movement is done. Changes needed to be made so that the characters try move stock from the trolley only once per frame, instead of looping through everyone item in a single frame. </w:t>
+      </w:r>
+    </w:p>
+    <w:p>
+      <w:r>
+        <w:tab/>
+        <w:t xml:space="preserve">The FaceUp function now takes in a stock item and faces up that single stock. </w:t>
+      </w:r>
+      <w:r>
+        <w:t>An issue was found where when the new m_faceUp bool would change, it would change every stock of the same name. After looking into it, the problem was found. Firstly, the m_faceUp variable was not getting copied in the Clone function, and secondly, the clone function was not being called at all. When stock was getting added to furniture, the exact instances of the stock prototypes were being used, so only 1 of every stock was getting created and added in different places, so changes one of these references of course changed the original which then changed all the other references. When adding new stock to furniture, the prototype’s Clone function is now being called. This creates a brand-new instance of the stock with the exact variables from the prototype, but because these are all separate instances, they can be changed individually, which was supposed to happen in the first place. This is the first time its mattered because before this, the stock’s variables were not being changed, just used for calculations etc.</w:t>
+      </w:r>
+    </w:p>
+    <w:p>
+      <w:r>
+        <w:t>25</w:t>
+      </w:r>
+      <w:r>
+        <w:rPr>
+          <w:vertAlign w:val="superscript"/>
+        </w:rPr>
+        <w:t>th</w:t>
+      </w:r>
+      <w:r>
+        <w:t xml:space="preserve"> February 2017</w:t>
+      </w:r>
+    </w:p>
+    <w:p>
+      <w:pPr>
+        <w:rPr>
+          <w:u w:val="single"/>
+        </w:rPr>
+      </w:pPr>
+      <w:r>
+        <w:rPr>
+          <w:u w:val="single"/>
+        </w:rPr>
+        <w:t>Plans</w:t>
+      </w:r>
+    </w:p>
+    <w:p>
+      <w:pPr>
+        <w:pStyle w:val="ListParagraph"/>
+        <w:numPr>
+          <w:ilvl w:val="0"/>
+          <w:numId w:val="78"/>
+        </w:numPr>
+      </w:pPr>
+      <w:r>
+        <w:t>Think about how the AI looks and think about ways to improve it more.</w:t>
+      </w:r>
+    </w:p>
+    <w:p>
+      <w:pPr>
+        <w:pStyle w:val="ListParagraph"/>
+        <w:numPr>
+          <w:ilvl w:val="0"/>
+          <w:numId w:val="78"/>
+        </w:numPr>
+      </w:pPr>
+      <w:r>
+        <w:t>Begin coding employee interactions and job giving.</w:t>
+      </w:r>
+    </w:p>
+    <w:p>
+      <w:pPr>
+        <w:rPr>
+          <w:u w:val="single"/>
+        </w:rPr>
+      </w:pPr>
+      <w:r>
+        <w:rPr>
+          <w:u w:val="single"/>
+        </w:rPr>
+        <w:t>Work</w:t>
+      </w:r>
+    </w:p>
+    <w:p>
+      <w:r>
+        <w:tab/>
+        <w:t>At the moment, all employees know everything about the world, and they can all create their own jobs. A hierarchy needs to be created of job roles. The order of command goes: Manager, Assistant Manager, Supervisor, Customer Service Assistant.</w:t>
+      </w:r>
+    </w:p>
+    <w:p>
+      <w:r>
+        <w:tab/>
+        <w:t xml:space="preserve">World now contains a reference to an </w:t>
+      </w:r>
+      <w:r>
+        <w:t>employee;</w:t>
+      </w:r>
+      <w:r>
+        <w:t xml:space="preserve"> this employee is the employee in charge of the shop.</w:t>
+      </w:r>
+      <w:r>
+        <w:t xml:space="preserve"> If it is not this employee that wants a job, the employee that wants to job needs to seek out the employee in charge and receive a job from them.</w:t>
+      </w:r>
+      <w:r>
+        <w:t xml:space="preserve"> This is the first ac</w:t>
+      </w:r>
+      <w:r>
+        <w:t>count of character interaction.</w:t>
+      </w:r>
+      <w:r>
+        <w:t xml:space="preserve"> </w:t>
+      </w:r>
+    </w:p>
+    <w:p>
+      <w:pPr>
+        <w:ind w:firstLine="720"/>
+      </w:pPr>
+      <w:r>
+        <w:t xml:space="preserve">New Interaction function have been created. When two characters are next to each other, one of them can choose to request interaction with the other, this returns a bool. When a character </w:t>
+      </w:r>
+      <w:r>
+        <w:t>receives</w:t>
+      </w:r>
+      <w:r>
+        <w:t xml:space="preserve"> an interaction request</w:t>
+      </w:r>
+      <w:r>
+        <w:t>,</w:t>
+      </w:r>
+      <w:r>
+        <w:t xml:space="preserve"> they need to decide whether to accept it, this also returns a bool.</w:t>
+      </w:r>
+      <w:r>
+        <w:t xml:space="preserve"> When both these are true, the interaction occurs and both the character’s interaction variables are set to each other. </w:t>
+      </w:r>
+      <w:r>
+        <w:t>Some interactions can be done while walking, and so if this is the case, the character with more authority continues to walk to their destination and the other character needs to follow them.</w:t>
+      </w:r>
+    </w:p>
+    <w:p>
+      <w:pPr>
+        <w:ind w:firstLine="720"/>
+      </w:pPr>
+      <w:r>
+        <w:lastRenderedPageBreak/>
+        <w:t>There have been issues in the past where if every frame a character’s destination gets set, there is some visual glitching. This has now been fixed.</w:t>
+      </w:r>
+      <w:r>
+        <w:t xml:space="preserve"> A flag was added to all characters which is used to reset the character’s variables at the beginning of the frame of true. But if the dest tile doesn’t change even though SetDestination is being called, the reset flag doesn’t get set to true, and so the variables don’</w:t>
+      </w:r>
+      <w:r>
+        <w:t>t reset.</w:t>
+      </w:r>
+      <w:r>
+        <w:t xml:space="preserve"> </w:t>
+      </w:r>
+      <w:r>
+        <w:t>This means if a character is trying to pathfind to a moving target, such as another character, they can do so, and update their destination without the glitching.</w:t>
+      </w:r>
+    </w:p>
+    <w:p>
+      <w:r>
+        <w:tab/>
+        <w:t>The world has a List which acts as the authority system. If a manager is added to the world, he gets inserted into the 0</w:t>
+      </w:r>
+      <w:r>
+        <w:rPr>
+          <w:vertAlign w:val="superscript"/>
+        </w:rPr>
+        <w:t>th</w:t>
+      </w:r>
+      <w:r>
+        <w:t xml:space="preserve"> index. The Assistant Manager gets inserted into the 0</w:t>
+      </w:r>
+      <w:r>
+        <w:rPr>
+          <w:vertAlign w:val="superscript"/>
+        </w:rPr>
+        <w:t>th</w:t>
+      </w:r>
+      <w:r>
+        <w:t xml:space="preserve"> index if the 0</w:t>
+      </w:r>
+      <w:r>
+        <w:rPr>
+          <w:vertAlign w:val="superscript"/>
+        </w:rPr>
+        <w:t>th</w:t>
+      </w:r>
+      <w:r>
+        <w:t xml:space="preserve"> index isn’t the Manager, if it is, the Assistant Manager gets inserted into the 1</w:t>
+      </w:r>
+      <w:r>
+        <w:rPr>
+          <w:vertAlign w:val="superscript"/>
+        </w:rPr>
+        <w:t>st</w:t>
+      </w:r>
+      <w:r>
+        <w:t xml:space="preserve"> index. IF the employee getting added to the world is a supervisor, it will be inserted into the highest index that isn’t a supervisor, assistant manager, or manager. This means supervisor that get added to the world after other supervisors will have a higher authority index, which is less authority.</w:t>
+      </w:r>
+      <w:r>
+        <w:t xml:space="preserve"> All CSAs are added to the end. The newest CSA to enter the world will have the highest </w:t>
+      </w:r>
+      <w:r>
+        <w:t>authority</w:t>
+      </w:r>
+      <w:r>
+        <w:t xml:space="preserve"> index, which is the least amount of authority. These can be tweaked later, for example perhaps all supervisors have the same, and all CSAs have the same authority, but this cannot be done with a list.</w:t>
+      </w:r>
+    </w:p>
+    <w:p>
+      <w:r>
+        <w:tab/>
+        <w:t>When an interaction begins, a timer is started. At the beginning of DoThink(), if an interaction is taking place, the timer increases by deltaTime, the employee with the less authority will move to the employee with the more authority, if they can move for the ineraction. If one cannot move, then they both cannot move so the problem of one moving and one not will not occur.</w:t>
+      </w:r>
+    </w:p>
+    <w:p/>
+    <w:p>
+      <w:r>
+        <w:t>1</w:t>
+      </w:r>
+      <w:r>
+        <w:rPr>
+          <w:vertAlign w:val="superscript"/>
+        </w:rPr>
+        <w:t>st</w:t>
+      </w:r>
+      <w:r>
+        <w:t xml:space="preserve"> March 2017</w:t>
+      </w:r>
+    </w:p>
+    <w:p>
+      <w:pPr>
+        <w:rPr>
+          <w:u w:val="single"/>
+        </w:rPr>
+      </w:pPr>
+      <w:r>
+        <w:rPr>
+          <w:u w:val="single"/>
+        </w:rPr>
+        <w:t>Plans</w:t>
+      </w:r>
+    </w:p>
+    <w:p>
+      <w:pPr>
+        <w:pStyle w:val="ListParagraph"/>
+        <w:numPr>
+          <w:ilvl w:val="0"/>
+          <w:numId w:val="79"/>
+        </w:numPr>
+      </w:pPr>
+      <w:r>
+        <w:t>Begin customer coding.</w:t>
+      </w:r>
+    </w:p>
+    <w:p>
+      <w:pPr>
+        <w:pStyle w:val="ListParagraph"/>
+        <w:numPr>
+          <w:ilvl w:val="0"/>
+          <w:numId w:val="79"/>
+        </w:numPr>
+      </w:pPr>
+      <w:r>
+        <w:t>Add customer shopping lists</w:t>
+      </w:r>
+      <w:r>
+        <w:t>.</w:t>
+      </w:r>
+    </w:p>
+    <w:p>
+      <w:pPr>
+        <w:pStyle w:val="ListParagraph"/>
+        <w:numPr>
+          <w:ilvl w:val="0"/>
+          <w:numId w:val="79"/>
+        </w:numPr>
+      </w:pPr>
+      <w:r>
+        <w:t>Add customer searching and item collecting</w:t>
+      </w:r>
+      <w:r>
+        <w:t>.</w:t>
+      </w:r>
+    </w:p>
+    <w:p>
+      <w:pPr>
+        <w:rPr>
+          <w:u w:val="single"/>
+        </w:rPr>
+      </w:pPr>
+      <w:r>
+        <w:rPr>
+          <w:u w:val="single"/>
+        </w:rPr>
+        <w:t>Work</w:t>
+      </w:r>
+    </w:p>
+    <w:p>
+      <w:r>
+        <w:tab/>
+      </w:r>
+      <w:r>
+        <w:t xml:space="preserve">The customer’s logic is a bit different than the employee’s logic. At this point, a customer doesn’t know which furniture contains what stock. They need to enter the shop and then find the nearest </w:t>
+      </w:r>
+      <w:r>
+        <w:t>furniture that can have stock, then go and look in it for the things they want, then repeat until they find all the things they want.</w:t>
+      </w:r>
+      <w:r>
+        <w:t xml:space="preserve"> This means that the line of sight logic may need to be implemented now.</w:t>
+      </w:r>
+      <w:r>
+        <w:t xml:space="preserve"> Instead, I could have the customers just go to each furniture with stock, so that the base customer logic can be coded and then can be altered later to create a more realistic AI</w:t>
+      </w:r>
+      <w:r>
+        <w:t>.</w:t>
+      </w:r>
+    </w:p>
+    <w:p>
+      <w:r>
+        <w:tab/>
+        <w:t>Different shopping lists will be created, and when a customer appears in the world, they will randomly choose a shopping list to use. This can be altered later to create a more realistic AI.</w:t>
+      </w:r>
+    </w:p>
+    <w:p>
+      <w:r>
+        <w:tab/>
+      </w:r>
+      <w:r>
+        <w:t>In a similar way</w:t>
+      </w:r>
+      <w:r>
+        <w:t xml:space="preserve"> to the employee AI, the customer AI will need some kind of finite state machine so that the program can keep track of whether the customer is moving to a tile, searching a piece of furniture for stock, waiting at the till to be served etc.</w:t>
+      </w:r>
+      <w:r>
+        <w:t xml:space="preserve"> In the employee AI, these states we</w:t>
+      </w:r>
+      <w:r>
+        <w:t>re kept within the job class., si</w:t>
+      </w:r>
+      <w:r>
+        <w:t>nce the customer does not have a job class</w:t>
+      </w:r>
+      <w:r>
+        <w:t>, this will need to be done in a different way</w:t>
+      </w:r>
+      <w:r>
+        <w:t>.</w:t>
+      </w:r>
+      <w:r>
+        <w:t xml:space="preserve"> </w:t>
+      </w:r>
+      <w:r>
+        <w:t xml:space="preserve">If the customer was coding exactly like the employees, they would only have one primary state; find all their items on their shopping list. This make the coding of the customers much </w:t>
+      </w:r>
+      <w:r>
+        <w:t>simpler</w:t>
+      </w:r>
+      <w:r>
+        <w:t>.</w:t>
+      </w:r>
+      <w:r>
+        <w:t xml:space="preserve"> The would only have different secondary states, this means that these will be bumped up to be primary states.</w:t>
+      </w:r>
+    </w:p>
+    <w:p>
+      <w:pPr>
+        <w:rPr>
+          <w:u w:val="single"/>
+        </w:rPr>
+      </w:pPr>
+      <w:r>
+        <w:rPr>
+          <w:u w:val="single"/>
+        </w:rPr>
+        <w:lastRenderedPageBreak/>
+        <w:t>Coding</w:t>
+      </w:r>
+    </w:p>
+    <w:p>
+      <w:r>
+        <w:tab/>
+      </w:r>
+      <w:r>
+        <w:t>Customers can now be spawned into the world. They will randomly pick from all the available shopping lists, which are stored in the world class.</w:t>
+      </w:r>
+      <w:r>
+        <w:t xml:space="preserve"> They will then go to each front furniture and search it for items on their shopping list. The searching is currently done instantly but the time it takes will eventually be inversely proportional to the item’s size; for example, if something is smaller, it will take longer to find when searching.</w:t>
+      </w:r>
+      <w:r>
+        <w:t xml:space="preserve"> If an item is found, it will take a certain amount of time to pick up, and that length of time is proportional to the item’</w:t>
+      </w:r>
+      <w:r>
+        <w:t>s weight, this works in the same way as when employee pick up stock.</w:t>
+      </w:r>
+    </w:p>
+    <w:p>
+      <w:r>
+        <w:tab/>
+        <w:t xml:space="preserve">If a customer’s list is full, they will next be coded to head to the area to be designated as queue, and if they are done searching for their items but have not found them all they will need to </w:t>
+      </w:r>
+      <w:r>
+        <w:t>decide</w:t>
+      </w:r>
+      <w:r>
+        <w:t xml:space="preserve"> to either ignore the fact they couldn’t find it, or try and find an employee to help them look.</w:t>
+      </w:r>
       <w:bookmarkStart w:id="0" w:name="_GoBack"/>
       <w:bookmarkEnd w:id="0"/>
+    </w:p>
+    <w:p>
+      <w:pPr>
+        <w:rPr>
+          <w:u w:val="single"/>
+        </w:rPr>
+      </w:pPr>
+      <w:r>
+        <w:rPr>
+          <w:u w:val="single"/>
+        </w:rPr>
+        <w:t>Created Scripts</w:t>
+      </w:r>
+    </w:p>
+    <w:p>
+      <w:pPr>
+        <w:pStyle w:val="ListParagraph"/>
+        <w:numPr>
+          <w:ilvl w:val="0"/>
+          <w:numId w:val="80"/>
+        </w:numPr>
+      </w:pPr>
+      <w:r>
+        <w:t>Customer</w:t>
+      </w:r>
+    </w:p>
+    <w:p>
+      <w:pPr>
+        <w:rPr>
+          <w:u w:val="single"/>
+        </w:rPr>
+      </w:pPr>
+      <w:r>
+        <w:rPr>
+          <w:u w:val="single"/>
+        </w:rPr>
+        <w:t>Purpose of Created Scripts</w:t>
+      </w:r>
+    </w:p>
+    <w:p>
+      <w:pPr>
+        <w:pStyle w:val="ListParagraph"/>
+        <w:numPr>
+          <w:ilvl w:val="0"/>
+          <w:numId w:val="81"/>
+        </w:numPr>
+      </w:pPr>
+      <w:r>
+        <w:t>This inherits from the Character abstract class</w:t>
+      </w:r>
+      <w:r>
+        <w:t xml:space="preserve"> like the employee class does</w:t>
+      </w:r>
+      <w:r>
+        <w:t xml:space="preserve">. </w:t>
+      </w:r>
+      <w:r>
+        <w:t>The customer character will enter the shop, search each of the shop’s front furniture and add items to their basket if they want them. If their collect all the items on their list, they go and queue at the tills.</w:t>
+      </w:r>
     </w:p>
     <w:sectPr>
       <w:pgSz w:w="11906" w:h="16838"/>
@@ -10158,7 +10840,7 @@
 </file>
 
 <file path=word/numbering.xml><?xml version="1.0" encoding="utf-8"?>
-<w:numbering xmlns:wpc="http://schemas.microsoft.com/office/word/2010/wordprocessingCanvas" xmlns:cx="http://schemas.microsoft.com/office/drawing/2014/chartex" xmlns:cx1="http://schemas.microsoft.com/office/drawing/2015/9/8/chartex" xmlns:cx2="http://schemas.microsoft.com/office/drawing/2015/10/21/chartex" xmlns:mc="http://schemas.openxmlformats.org/markup-compatibility/2006" xmlns:o="urn:schemas-microsoft-com:office:office" xmlns:r="http://schemas.openxmlformats.org/officeDocument/2006/relationships" xmlns:m="http://schemas.openxmlformats.org/officeDocument/2006/math" xmlns:v="urn:schemas-microsoft-com:vml" xmlns:wp14="http://schemas.microsoft.com/office/word/2010/wordprocessingDrawing" xmlns:wp="http://schemas.openxmlformats.org/drawingml/2006/wordprocessingDrawing" xmlns:w10="urn:schemas-microsoft-com:office:word" xmlns:w="http://schemas.openxmlformats.org/wordprocessingml/2006/main" xmlns:w14="http://schemas.microsoft.com/office/word/2010/wordml" xmlns:w15="http://schemas.microsoft.com/office/word/2012/wordml" xmlns:w16se="http://schemas.microsoft.com/office/word/2015/wordml/symex" xmlns:wpg="http://schemas.microsoft.com/office/word/2010/wordprocessingGroup" xmlns:wpi="http://schemas.microsoft.com/office/word/2010/wordprocessingInk" xmlns:wne="http://schemas.microsoft.com/office/word/2006/wordml" xmlns:wps="http://schemas.microsoft.com/office/word/2010/wordprocessingShape" mc:Ignorable="w14 w15 w16se wp14">
+<w:numbering xmlns:wpc="http://schemas.microsoft.com/office/word/2010/wordprocessingCanvas" xmlns:cx="http://schemas.microsoft.com/office/drawing/2014/chartex" xmlns:cx1="http://schemas.microsoft.com/office/drawing/2015/9/8/chartex" xmlns:cx2="http://schemas.microsoft.com/office/drawing/2015/10/21/chartex" xmlns:cx3="http://schemas.microsoft.com/office/drawing/2016/5/9/chartex" xmlns:cx4="http://schemas.microsoft.com/office/drawing/2016/5/10/chartex" xmlns:cx5="http://schemas.microsoft.com/office/drawing/2016/5/11/chartex" xmlns:mc="http://schemas.openxmlformats.org/markup-compatibility/2006" xmlns:o="urn:schemas-microsoft-com:office:office" xmlns:r="http://schemas.openxmlformats.org/officeDocument/2006/relationships" xmlns:m="http://schemas.openxmlformats.org/officeDocument/2006/math" xmlns:v="urn:schemas-microsoft-com:vml" xmlns:wp14="http://schemas.microsoft.com/office/word/2010/wordprocessingDrawing" xmlns:wp="http://schemas.openxmlformats.org/drawingml/2006/wordprocessingDrawing" xmlns:w10="urn:schemas-microsoft-com:office:word" xmlns:w="http://schemas.openxmlformats.org/wordprocessingml/2006/main" xmlns:w14="http://schemas.microsoft.com/office/word/2010/wordml" xmlns:w15="http://schemas.microsoft.com/office/word/2012/wordml" xmlns:w16se="http://schemas.microsoft.com/office/word/2015/wordml/symex" xmlns:wpg="http://schemas.microsoft.com/office/word/2010/wordprocessingGroup" xmlns:wpi="http://schemas.microsoft.com/office/word/2010/wordprocessingInk" xmlns:wne="http://schemas.microsoft.com/office/word/2006/wordml" xmlns:wps="http://schemas.microsoft.com/office/word/2010/wordprocessingShape" mc:Ignorable="w14 w15 w16se wp14">
   <w:abstractNum w:abstractNumId="0" w15:restartNumberingAfterBreak="0">
     <w:nsid w:val="00F14BB8"/>
     <w:multiLevelType w:val="hybridMultilevel"/>
@@ -12429,6 +13111,92 @@
     </w:lvl>
   </w:abstractNum>
   <w:abstractNum w:abstractNumId="26" w15:restartNumberingAfterBreak="0">
+    <w:nsid w:val="264F57ED"/>
+    <w:multiLevelType w:val="hybridMultilevel"/>
+    <w:tmpl w:val="85D6E01C"/>
+    <w:lvl w:ilvl="0" w:tplc="0809000F">
+      <w:start w:val="1"/>
+      <w:numFmt w:val="decimal"/>
+      <w:lvlText w:val="%1."/>
+      <w:lvlJc w:val="left"/>
+      <w:pPr>
+        <w:ind w:left="1080" w:hanging="360"/>
+      </w:pPr>
+    </w:lvl>
+    <w:lvl w:ilvl="1" w:tplc="08090019" w:tentative="1">
+      <w:start w:val="1"/>
+      <w:numFmt w:val="lowerLetter"/>
+      <w:lvlText w:val="%2."/>
+      <w:lvlJc w:val="left"/>
+      <w:pPr>
+        <w:ind w:left="1800" w:hanging="360"/>
+      </w:pPr>
+    </w:lvl>
+    <w:lvl w:ilvl="2" w:tplc="0809001B" w:tentative="1">
+      <w:start w:val="1"/>
+      <w:numFmt w:val="lowerRoman"/>
+      <w:lvlText w:val="%3."/>
+      <w:lvlJc w:val="right"/>
+      <w:pPr>
+        <w:ind w:left="2520" w:hanging="180"/>
+      </w:pPr>
+    </w:lvl>
+    <w:lvl w:ilvl="3" w:tplc="0809000F" w:tentative="1">
+      <w:start w:val="1"/>
+      <w:numFmt w:val="decimal"/>
+      <w:lvlText w:val="%4."/>
+      <w:lvlJc w:val="left"/>
+      <w:pPr>
+        <w:ind w:left="3240" w:hanging="360"/>
+      </w:pPr>
+    </w:lvl>
+    <w:lvl w:ilvl="4" w:tplc="08090019" w:tentative="1">
+      <w:start w:val="1"/>
+      <w:numFmt w:val="lowerLetter"/>
+      <w:lvlText w:val="%5."/>
+      <w:lvlJc w:val="left"/>
+      <w:pPr>
+        <w:ind w:left="3960" w:hanging="360"/>
+      </w:pPr>
+    </w:lvl>
+    <w:lvl w:ilvl="5" w:tplc="0809001B" w:tentative="1">
+      <w:start w:val="1"/>
+      <w:numFmt w:val="lowerRoman"/>
+      <w:lvlText w:val="%6."/>
+      <w:lvlJc w:val="right"/>
+      <w:pPr>
+        <w:ind w:left="4680" w:hanging="180"/>
+      </w:pPr>
+    </w:lvl>
+    <w:lvl w:ilvl="6" w:tplc="0809000F" w:tentative="1">
+      <w:start w:val="1"/>
+      <w:numFmt w:val="decimal"/>
+      <w:lvlText w:val="%7."/>
+      <w:lvlJc w:val="left"/>
+      <w:pPr>
+        <w:ind w:left="5400" w:hanging="360"/>
+      </w:pPr>
+    </w:lvl>
+    <w:lvl w:ilvl="7" w:tplc="08090019" w:tentative="1">
+      <w:start w:val="1"/>
+      <w:numFmt w:val="lowerLetter"/>
+      <w:lvlText w:val="%8."/>
+      <w:lvlJc w:val="left"/>
+      <w:pPr>
+        <w:ind w:left="6120" w:hanging="360"/>
+      </w:pPr>
+    </w:lvl>
+    <w:lvl w:ilvl="8" w:tplc="0809001B" w:tentative="1">
+      <w:start w:val="1"/>
+      <w:numFmt w:val="lowerRoman"/>
+      <w:lvlText w:val="%9."/>
+      <w:lvlJc w:val="right"/>
+      <w:pPr>
+        <w:ind w:left="6840" w:hanging="180"/>
+      </w:pPr>
+    </w:lvl>
+  </w:abstractNum>
+  <w:abstractNum w:abstractNumId="27" w15:restartNumberingAfterBreak="0">
     <w:nsid w:val="2D3E6262"/>
     <w:multiLevelType w:val="hybridMultilevel"/>
     <w:tmpl w:val="82F8FC16"/>
@@ -12514,7 +13282,7 @@
       </w:pPr>
     </w:lvl>
   </w:abstractNum>
-  <w:abstractNum w:abstractNumId="27" w15:restartNumberingAfterBreak="0">
+  <w:abstractNum w:abstractNumId="28" w15:restartNumberingAfterBreak="0">
     <w:nsid w:val="314612B7"/>
     <w:multiLevelType w:val="hybridMultilevel"/>
     <w:tmpl w:val="C3EE2CCC"/>
@@ -12600,7 +13368,7 @@
       </w:pPr>
     </w:lvl>
   </w:abstractNum>
-  <w:abstractNum w:abstractNumId="28" w15:restartNumberingAfterBreak="0">
+  <w:abstractNum w:abstractNumId="29" w15:restartNumberingAfterBreak="0">
     <w:nsid w:val="319607D8"/>
     <w:multiLevelType w:val="hybridMultilevel"/>
     <w:tmpl w:val="1E6C891A"/>
@@ -12686,7 +13454,7 @@
       </w:pPr>
     </w:lvl>
   </w:abstractNum>
-  <w:abstractNum w:abstractNumId="29" w15:restartNumberingAfterBreak="0">
+  <w:abstractNum w:abstractNumId="30" w15:restartNumberingAfterBreak="0">
     <w:nsid w:val="33DA01B0"/>
     <w:multiLevelType w:val="hybridMultilevel"/>
     <w:tmpl w:val="D750A3C2"/>
@@ -12772,7 +13540,7 @@
       </w:pPr>
     </w:lvl>
   </w:abstractNum>
-  <w:abstractNum w:abstractNumId="30" w15:restartNumberingAfterBreak="0">
+  <w:abstractNum w:abstractNumId="31" w15:restartNumberingAfterBreak="0">
     <w:nsid w:val="349442C5"/>
     <w:multiLevelType w:val="hybridMultilevel"/>
     <w:tmpl w:val="76B6A238"/>
@@ -12858,7 +13626,7 @@
       </w:pPr>
     </w:lvl>
   </w:abstractNum>
-  <w:abstractNum w:abstractNumId="31" w15:restartNumberingAfterBreak="0">
+  <w:abstractNum w:abstractNumId="32" w15:restartNumberingAfterBreak="0">
     <w:nsid w:val="377306A0"/>
     <w:multiLevelType w:val="hybridMultilevel"/>
     <w:tmpl w:val="1B52963E"/>
@@ -12947,7 +13715,7 @@
       </w:pPr>
     </w:lvl>
   </w:abstractNum>
-  <w:abstractNum w:abstractNumId="32" w15:restartNumberingAfterBreak="0">
+  <w:abstractNum w:abstractNumId="33" w15:restartNumberingAfterBreak="0">
     <w:nsid w:val="37DB7E18"/>
     <w:multiLevelType w:val="hybridMultilevel"/>
     <w:tmpl w:val="1E6C891A"/>
@@ -13033,7 +13801,7 @@
       </w:pPr>
     </w:lvl>
   </w:abstractNum>
-  <w:abstractNum w:abstractNumId="33" w15:restartNumberingAfterBreak="0">
+  <w:abstractNum w:abstractNumId="34" w15:restartNumberingAfterBreak="0">
     <w:nsid w:val="3B7114A8"/>
     <w:multiLevelType w:val="hybridMultilevel"/>
     <w:tmpl w:val="F0A4740E"/>
@@ -13119,7 +13887,7 @@
       </w:pPr>
     </w:lvl>
   </w:abstractNum>
-  <w:abstractNum w:abstractNumId="34" w15:restartNumberingAfterBreak="0">
+  <w:abstractNum w:abstractNumId="35" w15:restartNumberingAfterBreak="0">
     <w:nsid w:val="3BA1459C"/>
     <w:multiLevelType w:val="hybridMultilevel"/>
     <w:tmpl w:val="BC2A3514"/>
@@ -13205,7 +13973,7 @@
       </w:pPr>
     </w:lvl>
   </w:abstractNum>
-  <w:abstractNum w:abstractNumId="35" w15:restartNumberingAfterBreak="0">
+  <w:abstractNum w:abstractNumId="36" w15:restartNumberingAfterBreak="0">
     <w:nsid w:val="3D9C4E45"/>
     <w:multiLevelType w:val="hybridMultilevel"/>
     <w:tmpl w:val="BFEC463E"/>
@@ -13291,7 +14059,7 @@
       </w:pPr>
     </w:lvl>
   </w:abstractNum>
-  <w:abstractNum w:abstractNumId="36" w15:restartNumberingAfterBreak="0">
+  <w:abstractNum w:abstractNumId="37" w15:restartNumberingAfterBreak="0">
     <w:nsid w:val="3FAC70DD"/>
     <w:multiLevelType w:val="hybridMultilevel"/>
     <w:tmpl w:val="3CB2D146"/>
@@ -13377,7 +14145,93 @@
       </w:pPr>
     </w:lvl>
   </w:abstractNum>
-  <w:abstractNum w:abstractNumId="37" w15:restartNumberingAfterBreak="0">
+  <w:abstractNum w:abstractNumId="38" w15:restartNumberingAfterBreak="0">
+    <w:nsid w:val="420034AA"/>
+    <w:multiLevelType w:val="hybridMultilevel"/>
+    <w:tmpl w:val="36C8F902"/>
+    <w:lvl w:ilvl="0" w:tplc="0809000F">
+      <w:start w:val="1"/>
+      <w:numFmt w:val="decimal"/>
+      <w:lvlText w:val="%1."/>
+      <w:lvlJc w:val="left"/>
+      <w:pPr>
+        <w:ind w:left="720" w:hanging="360"/>
+      </w:pPr>
+    </w:lvl>
+    <w:lvl w:ilvl="1" w:tplc="08090019" w:tentative="1">
+      <w:start w:val="1"/>
+      <w:numFmt w:val="lowerLetter"/>
+      <w:lvlText w:val="%2."/>
+      <w:lvlJc w:val="left"/>
+      <w:pPr>
+        <w:ind w:left="1440" w:hanging="360"/>
+      </w:pPr>
+    </w:lvl>
+    <w:lvl w:ilvl="2" w:tplc="0809001B" w:tentative="1">
+      <w:start w:val="1"/>
+      <w:numFmt w:val="lowerRoman"/>
+      <w:lvlText w:val="%3."/>
+      <w:lvlJc w:val="right"/>
+      <w:pPr>
+        <w:ind w:left="2160" w:hanging="180"/>
+      </w:pPr>
+    </w:lvl>
+    <w:lvl w:ilvl="3" w:tplc="0809000F" w:tentative="1">
+      <w:start w:val="1"/>
+      <w:numFmt w:val="decimal"/>
+      <w:lvlText w:val="%4."/>
+      <w:lvlJc w:val="left"/>
+      <w:pPr>
+        <w:ind w:left="2880" w:hanging="360"/>
+      </w:pPr>
+    </w:lvl>
+    <w:lvl w:ilvl="4" w:tplc="08090019" w:tentative="1">
+      <w:start w:val="1"/>
+      <w:numFmt w:val="lowerLetter"/>
+      <w:lvlText w:val="%5."/>
+      <w:lvlJc w:val="left"/>
+      <w:pPr>
+        <w:ind w:left="3600" w:hanging="360"/>
+      </w:pPr>
+    </w:lvl>
+    <w:lvl w:ilvl="5" w:tplc="0809001B" w:tentative="1">
+      <w:start w:val="1"/>
+      <w:numFmt w:val="lowerRoman"/>
+      <w:lvlText w:val="%6."/>
+      <w:lvlJc w:val="right"/>
+      <w:pPr>
+        <w:ind w:left="4320" w:hanging="180"/>
+      </w:pPr>
+    </w:lvl>
+    <w:lvl w:ilvl="6" w:tplc="0809000F" w:tentative="1">
+      <w:start w:val="1"/>
+      <w:numFmt w:val="decimal"/>
+      <w:lvlText w:val="%7."/>
+      <w:lvlJc w:val="left"/>
+      <w:pPr>
+        <w:ind w:left="5040" w:hanging="360"/>
+      </w:pPr>
+    </w:lvl>
+    <w:lvl w:ilvl="7" w:tplc="08090019" w:tentative="1">
+      <w:start w:val="1"/>
+      <w:numFmt w:val="lowerLetter"/>
+      <w:lvlText w:val="%8."/>
+      <w:lvlJc w:val="left"/>
+      <w:pPr>
+        <w:ind w:left="5760" w:hanging="360"/>
+      </w:pPr>
+    </w:lvl>
+    <w:lvl w:ilvl="8" w:tplc="0809001B" w:tentative="1">
+      <w:start w:val="1"/>
+      <w:numFmt w:val="lowerRoman"/>
+      <w:lvlText w:val="%9."/>
+      <w:lvlJc w:val="right"/>
+      <w:pPr>
+        <w:ind w:left="6480" w:hanging="180"/>
+      </w:pPr>
+    </w:lvl>
+  </w:abstractNum>
+  <w:abstractNum w:abstractNumId="39" w15:restartNumberingAfterBreak="0">
     <w:nsid w:val="4246280B"/>
     <w:multiLevelType w:val="hybridMultilevel"/>
     <w:tmpl w:val="76B6A238"/>
@@ -13463,7 +14317,93 @@
       </w:pPr>
     </w:lvl>
   </w:abstractNum>
-  <w:abstractNum w:abstractNumId="38" w15:restartNumberingAfterBreak="0">
+  <w:abstractNum w:abstractNumId="40" w15:restartNumberingAfterBreak="0">
+    <w:nsid w:val="42A16820"/>
+    <w:multiLevelType w:val="hybridMultilevel"/>
+    <w:tmpl w:val="763A23EA"/>
+    <w:lvl w:ilvl="0" w:tplc="0809000F">
+      <w:start w:val="1"/>
+      <w:numFmt w:val="decimal"/>
+      <w:lvlText w:val="%1."/>
+      <w:lvlJc w:val="left"/>
+      <w:pPr>
+        <w:ind w:left="720" w:hanging="360"/>
+      </w:pPr>
+    </w:lvl>
+    <w:lvl w:ilvl="1" w:tplc="08090019" w:tentative="1">
+      <w:start w:val="1"/>
+      <w:numFmt w:val="lowerLetter"/>
+      <w:lvlText w:val="%2."/>
+      <w:lvlJc w:val="left"/>
+      <w:pPr>
+        <w:ind w:left="1440" w:hanging="360"/>
+      </w:pPr>
+    </w:lvl>
+    <w:lvl w:ilvl="2" w:tplc="0809001B" w:tentative="1">
+      <w:start w:val="1"/>
+      <w:numFmt w:val="lowerRoman"/>
+      <w:lvlText w:val="%3."/>
+      <w:lvlJc w:val="right"/>
+      <w:pPr>
+        <w:ind w:left="2160" w:hanging="180"/>
+      </w:pPr>
+    </w:lvl>
+    <w:lvl w:ilvl="3" w:tplc="0809000F" w:tentative="1">
+      <w:start w:val="1"/>
+      <w:numFmt w:val="decimal"/>
+      <w:lvlText w:val="%4."/>
+      <w:lvlJc w:val="left"/>
+      <w:pPr>
+        <w:ind w:left="2880" w:hanging="360"/>
+      </w:pPr>
+    </w:lvl>
+    <w:lvl w:ilvl="4" w:tplc="08090019" w:tentative="1">
+      <w:start w:val="1"/>
+      <w:numFmt w:val="lowerLetter"/>
+      <w:lvlText w:val="%5."/>
+      <w:lvlJc w:val="left"/>
+      <w:pPr>
+        <w:ind w:left="3600" w:hanging="360"/>
+      </w:pPr>
+    </w:lvl>
+    <w:lvl w:ilvl="5" w:tplc="0809001B" w:tentative="1">
+      <w:start w:val="1"/>
+      <w:numFmt w:val="lowerRoman"/>
+      <w:lvlText w:val="%6."/>
+      <w:lvlJc w:val="right"/>
+      <w:pPr>
+        <w:ind w:left="4320" w:hanging="180"/>
+      </w:pPr>
+    </w:lvl>
+    <w:lvl w:ilvl="6" w:tplc="0809000F" w:tentative="1">
+      <w:start w:val="1"/>
+      <w:numFmt w:val="decimal"/>
+      <w:lvlText w:val="%7."/>
+      <w:lvlJc w:val="left"/>
+      <w:pPr>
+        <w:ind w:left="5040" w:hanging="360"/>
+      </w:pPr>
+    </w:lvl>
+    <w:lvl w:ilvl="7" w:tplc="08090019" w:tentative="1">
+      <w:start w:val="1"/>
+      <w:numFmt w:val="lowerLetter"/>
+      <w:lvlText w:val="%8."/>
+      <w:lvlJc w:val="left"/>
+      <w:pPr>
+        <w:ind w:left="5760" w:hanging="360"/>
+      </w:pPr>
+    </w:lvl>
+    <w:lvl w:ilvl="8" w:tplc="0809001B" w:tentative="1">
+      <w:start w:val="1"/>
+      <w:numFmt w:val="lowerRoman"/>
+      <w:lvlText w:val="%9."/>
+      <w:lvlJc w:val="right"/>
+      <w:pPr>
+        <w:ind w:left="6480" w:hanging="180"/>
+      </w:pPr>
+    </w:lvl>
+  </w:abstractNum>
+  <w:abstractNum w:abstractNumId="41" w15:restartNumberingAfterBreak="0">
     <w:nsid w:val="43C63F0A"/>
     <w:multiLevelType w:val="hybridMultilevel"/>
     <w:tmpl w:val="3634DE3C"/>
@@ -13549,7 +14489,7 @@
       </w:pPr>
     </w:lvl>
   </w:abstractNum>
-  <w:abstractNum w:abstractNumId="39" w15:restartNumberingAfterBreak="0">
+  <w:abstractNum w:abstractNumId="42" w15:restartNumberingAfterBreak="0">
     <w:nsid w:val="44C037F8"/>
     <w:multiLevelType w:val="hybridMultilevel"/>
     <w:tmpl w:val="E0FCBB0C"/>
@@ -13638,7 +14578,7 @@
       </w:pPr>
     </w:lvl>
   </w:abstractNum>
-  <w:abstractNum w:abstractNumId="40" w15:restartNumberingAfterBreak="0">
+  <w:abstractNum w:abstractNumId="43" w15:restartNumberingAfterBreak="0">
     <w:nsid w:val="45B43B3C"/>
     <w:multiLevelType w:val="hybridMultilevel"/>
     <w:tmpl w:val="B8A299F2"/>
@@ -13751,7 +14691,7 @@
       </w:rPr>
     </w:lvl>
   </w:abstractNum>
-  <w:abstractNum w:abstractNumId="41" w15:restartNumberingAfterBreak="0">
+  <w:abstractNum w:abstractNumId="44" w15:restartNumberingAfterBreak="0">
     <w:nsid w:val="490B6AB6"/>
     <w:multiLevelType w:val="hybridMultilevel"/>
     <w:tmpl w:val="764A7CE6"/>
@@ -13840,7 +14780,7 @@
       </w:pPr>
     </w:lvl>
   </w:abstractNum>
-  <w:abstractNum w:abstractNumId="42" w15:restartNumberingAfterBreak="0">
+  <w:abstractNum w:abstractNumId="45" w15:restartNumberingAfterBreak="0">
     <w:nsid w:val="4A5019B4"/>
     <w:multiLevelType w:val="hybridMultilevel"/>
     <w:tmpl w:val="BFEC463E"/>
@@ -13926,7 +14866,7 @@
       </w:pPr>
     </w:lvl>
   </w:abstractNum>
-  <w:abstractNum w:abstractNumId="43" w15:restartNumberingAfterBreak="0">
+  <w:abstractNum w:abstractNumId="46" w15:restartNumberingAfterBreak="0">
     <w:nsid w:val="4CF16E84"/>
     <w:multiLevelType w:val="hybridMultilevel"/>
     <w:tmpl w:val="DEE45724"/>
@@ -14015,7 +14955,7 @@
       </w:pPr>
     </w:lvl>
   </w:abstractNum>
-  <w:abstractNum w:abstractNumId="44" w15:restartNumberingAfterBreak="0">
+  <w:abstractNum w:abstractNumId="47" w15:restartNumberingAfterBreak="0">
     <w:nsid w:val="4E5D7FC0"/>
     <w:multiLevelType w:val="hybridMultilevel"/>
     <w:tmpl w:val="92D6B7C6"/>
@@ -14101,7 +15041,7 @@
       </w:pPr>
     </w:lvl>
   </w:abstractNum>
-  <w:abstractNum w:abstractNumId="45" w15:restartNumberingAfterBreak="0">
+  <w:abstractNum w:abstractNumId="48" w15:restartNumberingAfterBreak="0">
     <w:nsid w:val="4FCD3830"/>
     <w:multiLevelType w:val="hybridMultilevel"/>
     <w:tmpl w:val="09A45828"/>
@@ -14187,7 +15127,7 @@
       </w:pPr>
     </w:lvl>
   </w:abstractNum>
-  <w:abstractNum w:abstractNumId="46" w15:restartNumberingAfterBreak="0">
+  <w:abstractNum w:abstractNumId="49" w15:restartNumberingAfterBreak="0">
     <w:nsid w:val="4FFB2672"/>
     <w:multiLevelType w:val="hybridMultilevel"/>
     <w:tmpl w:val="5B703BCE"/>
@@ -14273,7 +15213,7 @@
       </w:pPr>
     </w:lvl>
   </w:abstractNum>
-  <w:abstractNum w:abstractNumId="47" w15:restartNumberingAfterBreak="0">
+  <w:abstractNum w:abstractNumId="50" w15:restartNumberingAfterBreak="0">
     <w:nsid w:val="50690C7A"/>
     <w:multiLevelType w:val="hybridMultilevel"/>
     <w:tmpl w:val="571669D0"/>
@@ -14359,7 +15299,7 @@
       </w:pPr>
     </w:lvl>
   </w:abstractNum>
-  <w:abstractNum w:abstractNumId="48" w15:restartNumberingAfterBreak="0">
+  <w:abstractNum w:abstractNumId="51" w15:restartNumberingAfterBreak="0">
     <w:nsid w:val="55491831"/>
     <w:multiLevelType w:val="hybridMultilevel"/>
     <w:tmpl w:val="47BEC866"/>
@@ -14445,7 +15385,7 @@
       </w:pPr>
     </w:lvl>
   </w:abstractNum>
-  <w:abstractNum w:abstractNumId="49" w15:restartNumberingAfterBreak="0">
+  <w:abstractNum w:abstractNumId="52" w15:restartNumberingAfterBreak="0">
     <w:nsid w:val="55754132"/>
     <w:multiLevelType w:val="hybridMultilevel"/>
     <w:tmpl w:val="10E45EE6"/>
@@ -14531,7 +15471,7 @@
       </w:pPr>
     </w:lvl>
   </w:abstractNum>
-  <w:abstractNum w:abstractNumId="50" w15:restartNumberingAfterBreak="0">
+  <w:abstractNum w:abstractNumId="53" w15:restartNumberingAfterBreak="0">
     <w:nsid w:val="55990D22"/>
     <w:multiLevelType w:val="hybridMultilevel"/>
     <w:tmpl w:val="155CB8D2"/>
@@ -14617,7 +15557,7 @@
       </w:pPr>
     </w:lvl>
   </w:abstractNum>
-  <w:abstractNum w:abstractNumId="51" w15:restartNumberingAfterBreak="0">
+  <w:abstractNum w:abstractNumId="54" w15:restartNumberingAfterBreak="0">
     <w:nsid w:val="56AD040D"/>
     <w:multiLevelType w:val="hybridMultilevel"/>
     <w:tmpl w:val="147C55C0"/>
@@ -14706,7 +15646,7 @@
       </w:pPr>
     </w:lvl>
   </w:abstractNum>
-  <w:abstractNum w:abstractNumId="52" w15:restartNumberingAfterBreak="0">
+  <w:abstractNum w:abstractNumId="55" w15:restartNumberingAfterBreak="0">
     <w:nsid w:val="56D43955"/>
     <w:multiLevelType w:val="hybridMultilevel"/>
     <w:tmpl w:val="4CBAFBA8"/>
@@ -14795,7 +15735,7 @@
       </w:pPr>
     </w:lvl>
   </w:abstractNum>
-  <w:abstractNum w:abstractNumId="53" w15:restartNumberingAfterBreak="0">
+  <w:abstractNum w:abstractNumId="56" w15:restartNumberingAfterBreak="0">
     <w:nsid w:val="59D20A3E"/>
     <w:multiLevelType w:val="hybridMultilevel"/>
     <w:tmpl w:val="29E49BDC"/>
@@ -14881,7 +15821,93 @@
       </w:pPr>
     </w:lvl>
   </w:abstractNum>
-  <w:abstractNum w:abstractNumId="54" w15:restartNumberingAfterBreak="0">
+  <w:abstractNum w:abstractNumId="57" w15:restartNumberingAfterBreak="0">
+    <w:nsid w:val="5B186C61"/>
+    <w:multiLevelType w:val="hybridMultilevel"/>
+    <w:tmpl w:val="85D6E01C"/>
+    <w:lvl w:ilvl="0" w:tplc="0809000F">
+      <w:start w:val="1"/>
+      <w:numFmt w:val="decimal"/>
+      <w:lvlText w:val="%1."/>
+      <w:lvlJc w:val="left"/>
+      <w:pPr>
+        <w:ind w:left="1080" w:hanging="360"/>
+      </w:pPr>
+    </w:lvl>
+    <w:lvl w:ilvl="1" w:tplc="08090019" w:tentative="1">
+      <w:start w:val="1"/>
+      <w:numFmt w:val="lowerLetter"/>
+      <w:lvlText w:val="%2."/>
+      <w:lvlJc w:val="left"/>
+      <w:pPr>
+        <w:ind w:left="1800" w:hanging="360"/>
+      </w:pPr>
+    </w:lvl>
+    <w:lvl w:ilvl="2" w:tplc="0809001B" w:tentative="1">
+      <w:start w:val="1"/>
+      <w:numFmt w:val="lowerRoman"/>
+      <w:lvlText w:val="%3."/>
+      <w:lvlJc w:val="right"/>
+      <w:pPr>
+        <w:ind w:left="2520" w:hanging="180"/>
+      </w:pPr>
+    </w:lvl>
+    <w:lvl w:ilvl="3" w:tplc="0809000F" w:tentative="1">
+      <w:start w:val="1"/>
+      <w:numFmt w:val="decimal"/>
+      <w:lvlText w:val="%4."/>
+      <w:lvlJc w:val="left"/>
+      <w:pPr>
+        <w:ind w:left="3240" w:hanging="360"/>
+      </w:pPr>
+    </w:lvl>
+    <w:lvl w:ilvl="4" w:tplc="08090019" w:tentative="1">
+      <w:start w:val="1"/>
+      <w:numFmt w:val="lowerLetter"/>
+      <w:lvlText w:val="%5."/>
+      <w:lvlJc w:val="left"/>
+      <w:pPr>
+        <w:ind w:left="3960" w:hanging="360"/>
+      </w:pPr>
+    </w:lvl>
+    <w:lvl w:ilvl="5" w:tplc="0809001B" w:tentative="1">
+      <w:start w:val="1"/>
+      <w:numFmt w:val="lowerRoman"/>
+      <w:lvlText w:val="%6."/>
+      <w:lvlJc w:val="right"/>
+      <w:pPr>
+        <w:ind w:left="4680" w:hanging="180"/>
+      </w:pPr>
+    </w:lvl>
+    <w:lvl w:ilvl="6" w:tplc="0809000F" w:tentative="1">
+      <w:start w:val="1"/>
+      <w:numFmt w:val="decimal"/>
+      <w:lvlText w:val="%7."/>
+      <w:lvlJc w:val="left"/>
+      <w:pPr>
+        <w:ind w:left="5400" w:hanging="360"/>
+      </w:pPr>
+    </w:lvl>
+    <w:lvl w:ilvl="7" w:tplc="08090019" w:tentative="1">
+      <w:start w:val="1"/>
+      <w:numFmt w:val="lowerLetter"/>
+      <w:lvlText w:val="%8."/>
+      <w:lvlJc w:val="left"/>
+      <w:pPr>
+        <w:ind w:left="6120" w:hanging="360"/>
+      </w:pPr>
+    </w:lvl>
+    <w:lvl w:ilvl="8" w:tplc="0809001B" w:tentative="1">
+      <w:start w:val="1"/>
+      <w:numFmt w:val="lowerRoman"/>
+      <w:lvlText w:val="%9."/>
+      <w:lvlJc w:val="right"/>
+      <w:pPr>
+        <w:ind w:left="6840" w:hanging="180"/>
+      </w:pPr>
+    </w:lvl>
+  </w:abstractNum>
+  <w:abstractNum w:abstractNumId="58" w15:restartNumberingAfterBreak="0">
     <w:nsid w:val="5B1F0846"/>
     <w:multiLevelType w:val="hybridMultilevel"/>
     <w:tmpl w:val="BBCAD28E"/>
@@ -14967,7 +15993,7 @@
       </w:pPr>
     </w:lvl>
   </w:abstractNum>
-  <w:abstractNum w:abstractNumId="55" w15:restartNumberingAfterBreak="0">
+  <w:abstractNum w:abstractNumId="59" w15:restartNumberingAfterBreak="0">
     <w:nsid w:val="5BB50B10"/>
     <w:multiLevelType w:val="hybridMultilevel"/>
     <w:tmpl w:val="2168F502"/>
@@ -15053,7 +16079,7 @@
       </w:pPr>
     </w:lvl>
   </w:abstractNum>
-  <w:abstractNum w:abstractNumId="56" w15:restartNumberingAfterBreak="0">
+  <w:abstractNum w:abstractNumId="60" w15:restartNumberingAfterBreak="0">
     <w:nsid w:val="5C5A21C7"/>
     <w:multiLevelType w:val="hybridMultilevel"/>
     <w:tmpl w:val="C78A9A02"/>
@@ -15139,7 +16165,7 @@
       </w:pPr>
     </w:lvl>
   </w:abstractNum>
-  <w:abstractNum w:abstractNumId="57" w15:restartNumberingAfterBreak="0">
+  <w:abstractNum w:abstractNumId="61" w15:restartNumberingAfterBreak="0">
     <w:nsid w:val="63C95DFC"/>
     <w:multiLevelType w:val="hybridMultilevel"/>
     <w:tmpl w:val="DCF2D3EC"/>
@@ -15225,7 +16251,7 @@
       </w:pPr>
     </w:lvl>
   </w:abstractNum>
-  <w:abstractNum w:abstractNumId="58" w15:restartNumberingAfterBreak="0">
+  <w:abstractNum w:abstractNumId="62" w15:restartNumberingAfterBreak="0">
     <w:nsid w:val="652F1894"/>
     <w:multiLevelType w:val="hybridMultilevel"/>
     <w:tmpl w:val="92D6B7C6"/>
@@ -15311,7 +16337,7 @@
       </w:pPr>
     </w:lvl>
   </w:abstractNum>
-  <w:abstractNum w:abstractNumId="59" w15:restartNumberingAfterBreak="0">
+  <w:abstractNum w:abstractNumId="63" w15:restartNumberingAfterBreak="0">
     <w:nsid w:val="67464327"/>
     <w:multiLevelType w:val="hybridMultilevel"/>
     <w:tmpl w:val="B17A3CC6"/>
@@ -15397,7 +16423,7 @@
       </w:pPr>
     </w:lvl>
   </w:abstractNum>
-  <w:abstractNum w:abstractNumId="60" w15:restartNumberingAfterBreak="0">
+  <w:abstractNum w:abstractNumId="64" w15:restartNumberingAfterBreak="0">
     <w:nsid w:val="68EE437A"/>
     <w:multiLevelType w:val="hybridMultilevel"/>
     <w:tmpl w:val="76B6A238"/>
@@ -15483,7 +16509,7 @@
       </w:pPr>
     </w:lvl>
   </w:abstractNum>
-  <w:abstractNum w:abstractNumId="61" w15:restartNumberingAfterBreak="0">
+  <w:abstractNum w:abstractNumId="65" w15:restartNumberingAfterBreak="0">
     <w:nsid w:val="698D179E"/>
     <w:multiLevelType w:val="hybridMultilevel"/>
     <w:tmpl w:val="D750A3C2"/>
@@ -15569,7 +16595,7 @@
       </w:pPr>
     </w:lvl>
   </w:abstractNum>
-  <w:abstractNum w:abstractNumId="62" w15:restartNumberingAfterBreak="0">
+  <w:abstractNum w:abstractNumId="66" w15:restartNumberingAfterBreak="0">
     <w:nsid w:val="6A4D657A"/>
     <w:multiLevelType w:val="hybridMultilevel"/>
     <w:tmpl w:val="A6C07ECA"/>
@@ -15655,7 +16681,7 @@
       </w:pPr>
     </w:lvl>
   </w:abstractNum>
-  <w:abstractNum w:abstractNumId="63" w15:restartNumberingAfterBreak="0">
+  <w:abstractNum w:abstractNumId="67" w15:restartNumberingAfterBreak="0">
     <w:nsid w:val="6B7377BE"/>
     <w:multiLevelType w:val="hybridMultilevel"/>
     <w:tmpl w:val="29C4BF82"/>
@@ -15768,7 +16794,7 @@
       </w:rPr>
     </w:lvl>
   </w:abstractNum>
-  <w:abstractNum w:abstractNumId="64" w15:restartNumberingAfterBreak="0">
+  <w:abstractNum w:abstractNumId="68" w15:restartNumberingAfterBreak="0">
     <w:nsid w:val="6D2915AE"/>
     <w:multiLevelType w:val="hybridMultilevel"/>
     <w:tmpl w:val="BF9A1DB4"/>
@@ -15854,7 +16880,7 @@
       </w:pPr>
     </w:lvl>
   </w:abstractNum>
-  <w:abstractNum w:abstractNumId="65" w15:restartNumberingAfterBreak="0">
+  <w:abstractNum w:abstractNumId="69" w15:restartNumberingAfterBreak="0">
     <w:nsid w:val="7314158D"/>
     <w:multiLevelType w:val="hybridMultilevel"/>
     <w:tmpl w:val="764A7CE6"/>
@@ -15943,7 +16969,7 @@
       </w:pPr>
     </w:lvl>
   </w:abstractNum>
-  <w:abstractNum w:abstractNumId="66" w15:restartNumberingAfterBreak="0">
+  <w:abstractNum w:abstractNumId="70" w15:restartNumberingAfterBreak="0">
     <w:nsid w:val="73362485"/>
     <w:multiLevelType w:val="hybridMultilevel"/>
     <w:tmpl w:val="E6362CB8"/>
@@ -16029,7 +17055,93 @@
       </w:pPr>
     </w:lvl>
   </w:abstractNum>
-  <w:abstractNum w:abstractNumId="67" w15:restartNumberingAfterBreak="0">
+  <w:abstractNum w:abstractNumId="71" w15:restartNumberingAfterBreak="0">
+    <w:nsid w:val="749140E5"/>
+    <w:multiLevelType w:val="hybridMultilevel"/>
+    <w:tmpl w:val="763A23EA"/>
+    <w:lvl w:ilvl="0" w:tplc="0809000F">
+      <w:start w:val="1"/>
+      <w:numFmt w:val="decimal"/>
+      <w:lvlText w:val="%1."/>
+      <w:lvlJc w:val="left"/>
+      <w:pPr>
+        <w:ind w:left="720" w:hanging="360"/>
+      </w:pPr>
+    </w:lvl>
+    <w:lvl w:ilvl="1" w:tplc="08090019" w:tentative="1">
+      <w:start w:val="1"/>
+      <w:numFmt w:val="lowerLetter"/>
+      <w:lvlText w:val="%2."/>
+      <w:lvlJc w:val="left"/>
+      <w:pPr>
+        <w:ind w:left="1440" w:hanging="360"/>
+      </w:pPr>
+    </w:lvl>
+    <w:lvl w:ilvl="2" w:tplc="0809001B" w:tentative="1">
+      <w:start w:val="1"/>
+      <w:numFmt w:val="lowerRoman"/>
+      <w:lvlText w:val="%3."/>
+      <w:lvlJc w:val="right"/>
+      <w:pPr>
+        <w:ind w:left="2160" w:hanging="180"/>
+      </w:pPr>
+    </w:lvl>
+    <w:lvl w:ilvl="3" w:tplc="0809000F" w:tentative="1">
+      <w:start w:val="1"/>
+      <w:numFmt w:val="decimal"/>
+      <w:lvlText w:val="%4."/>
+      <w:lvlJc w:val="left"/>
+      <w:pPr>
+        <w:ind w:left="2880" w:hanging="360"/>
+      </w:pPr>
+    </w:lvl>
+    <w:lvl w:ilvl="4" w:tplc="08090019" w:tentative="1">
+      <w:start w:val="1"/>
+      <w:numFmt w:val="lowerLetter"/>
+      <w:lvlText w:val="%5."/>
+      <w:lvlJc w:val="left"/>
+      <w:pPr>
+        <w:ind w:left="3600" w:hanging="360"/>
+      </w:pPr>
+    </w:lvl>
+    <w:lvl w:ilvl="5" w:tplc="0809001B" w:tentative="1">
+      <w:start w:val="1"/>
+      <w:numFmt w:val="lowerRoman"/>
+      <w:lvlText w:val="%6."/>
+      <w:lvlJc w:val="right"/>
+      <w:pPr>
+        <w:ind w:left="4320" w:hanging="180"/>
+      </w:pPr>
+    </w:lvl>
+    <w:lvl w:ilvl="6" w:tplc="0809000F" w:tentative="1">
+      <w:start w:val="1"/>
+      <w:numFmt w:val="decimal"/>
+      <w:lvlText w:val="%7."/>
+      <w:lvlJc w:val="left"/>
+      <w:pPr>
+        <w:ind w:left="5040" w:hanging="360"/>
+      </w:pPr>
+    </w:lvl>
+    <w:lvl w:ilvl="7" w:tplc="08090019" w:tentative="1">
+      <w:start w:val="1"/>
+      <w:numFmt w:val="lowerLetter"/>
+      <w:lvlText w:val="%8."/>
+      <w:lvlJc w:val="left"/>
+      <w:pPr>
+        <w:ind w:left="5760" w:hanging="360"/>
+      </w:pPr>
+    </w:lvl>
+    <w:lvl w:ilvl="8" w:tplc="0809001B" w:tentative="1">
+      <w:start w:val="1"/>
+      <w:numFmt w:val="lowerRoman"/>
+      <w:lvlText w:val="%9."/>
+      <w:lvlJc w:val="right"/>
+      <w:pPr>
+        <w:ind w:left="6480" w:hanging="180"/>
+      </w:pPr>
+    </w:lvl>
+  </w:abstractNum>
+  <w:abstractNum w:abstractNumId="72" w15:restartNumberingAfterBreak="0">
     <w:nsid w:val="756278F4"/>
     <w:multiLevelType w:val="hybridMultilevel"/>
     <w:tmpl w:val="A8F405D4"/>
@@ -16118,7 +17230,7 @@
       </w:pPr>
     </w:lvl>
   </w:abstractNum>
-  <w:abstractNum w:abstractNumId="68" w15:restartNumberingAfterBreak="0">
+  <w:abstractNum w:abstractNumId="73" w15:restartNumberingAfterBreak="0">
     <w:nsid w:val="75F7474F"/>
     <w:multiLevelType w:val="hybridMultilevel"/>
     <w:tmpl w:val="EB18886E"/>
@@ -16204,7 +17316,7 @@
       </w:pPr>
     </w:lvl>
   </w:abstractNum>
-  <w:abstractNum w:abstractNumId="69" w15:restartNumberingAfterBreak="0">
+  <w:abstractNum w:abstractNumId="74" w15:restartNumberingAfterBreak="0">
     <w:nsid w:val="77000227"/>
     <w:multiLevelType w:val="hybridMultilevel"/>
     <w:tmpl w:val="050E5DBE"/>
@@ -16290,7 +17402,7 @@
       </w:pPr>
     </w:lvl>
   </w:abstractNum>
-  <w:abstractNum w:abstractNumId="70" w15:restartNumberingAfterBreak="0">
+  <w:abstractNum w:abstractNumId="75" w15:restartNumberingAfterBreak="0">
     <w:nsid w:val="78CA3E3C"/>
     <w:multiLevelType w:val="hybridMultilevel"/>
     <w:tmpl w:val="2F7AA642"/>
@@ -16403,7 +17515,7 @@
       </w:rPr>
     </w:lvl>
   </w:abstractNum>
-  <w:abstractNum w:abstractNumId="71" w15:restartNumberingAfterBreak="0">
+  <w:abstractNum w:abstractNumId="76" w15:restartNumberingAfterBreak="0">
     <w:nsid w:val="79242650"/>
     <w:multiLevelType w:val="hybridMultilevel"/>
     <w:tmpl w:val="10E45EE6"/>
@@ -16489,7 +17601,7 @@
       </w:pPr>
     </w:lvl>
   </w:abstractNum>
-  <w:abstractNum w:abstractNumId="72" w15:restartNumberingAfterBreak="0">
+  <w:abstractNum w:abstractNumId="77" w15:restartNumberingAfterBreak="0">
     <w:nsid w:val="7A4E5277"/>
     <w:multiLevelType w:val="hybridMultilevel"/>
     <w:tmpl w:val="2168F502"/>
@@ -16575,7 +17687,7 @@
       </w:pPr>
     </w:lvl>
   </w:abstractNum>
-  <w:abstractNum w:abstractNumId="73" w15:restartNumberingAfterBreak="0">
+  <w:abstractNum w:abstractNumId="78" w15:restartNumberingAfterBreak="0">
     <w:nsid w:val="7C8D710D"/>
     <w:multiLevelType w:val="hybridMultilevel"/>
     <w:tmpl w:val="B3F6825C"/>
@@ -16664,7 +17776,7 @@
       </w:pPr>
     </w:lvl>
   </w:abstractNum>
-  <w:abstractNum w:abstractNumId="74" w15:restartNumberingAfterBreak="0">
+  <w:abstractNum w:abstractNumId="79" w15:restartNumberingAfterBreak="0">
     <w:nsid w:val="7EDE5A1A"/>
     <w:multiLevelType w:val="hybridMultilevel"/>
     <w:tmpl w:val="A82C4928"/>
@@ -16777,7 +17889,7 @@
       </w:rPr>
     </w:lvl>
   </w:abstractNum>
-  <w:abstractNum w:abstractNumId="75" w15:restartNumberingAfterBreak="0">
+  <w:abstractNum w:abstractNumId="80" w15:restartNumberingAfterBreak="0">
     <w:nsid w:val="7F71610A"/>
     <w:multiLevelType w:val="hybridMultilevel"/>
     <w:tmpl w:val="F5008546"/>
@@ -16864,10 +17976,10 @@
     </w:lvl>
   </w:abstractNum>
   <w:num w:numId="1">
-    <w:abstractNumId w:val="64"/>
+    <w:abstractNumId w:val="68"/>
   </w:num>
   <w:num w:numId="2">
-    <w:abstractNumId w:val="36"/>
+    <w:abstractNumId w:val="37"/>
   </w:num>
   <w:num w:numId="3">
     <w:abstractNumId w:val="14"/>
@@ -16876,10 +17988,10 @@
     <w:abstractNumId w:val="21"/>
   </w:num>
   <w:num w:numId="5">
-    <w:abstractNumId w:val="73"/>
+    <w:abstractNumId w:val="78"/>
   </w:num>
   <w:num w:numId="6">
-    <w:abstractNumId w:val="31"/>
+    <w:abstractNumId w:val="32"/>
   </w:num>
   <w:num w:numId="7">
     <w:abstractNumId w:val="20"/>
@@ -16888,40 +18000,40 @@
     <w:abstractNumId w:val="4"/>
   </w:num>
   <w:num w:numId="9">
-    <w:abstractNumId w:val="60"/>
+    <w:abstractNumId w:val="64"/>
   </w:num>
   <w:num w:numId="10">
-    <w:abstractNumId w:val="37"/>
+    <w:abstractNumId w:val="39"/>
   </w:num>
   <w:num w:numId="11">
-    <w:abstractNumId w:val="46"/>
+    <w:abstractNumId w:val="49"/>
   </w:num>
   <w:num w:numId="12">
-    <w:abstractNumId w:val="30"/>
+    <w:abstractNumId w:val="31"/>
   </w:num>
   <w:num w:numId="13">
-    <w:abstractNumId w:val="38"/>
+    <w:abstractNumId w:val="41"/>
   </w:num>
   <w:num w:numId="14">
     <w:abstractNumId w:val="16"/>
   </w:num>
   <w:num w:numId="15">
-    <w:abstractNumId w:val="29"/>
+    <w:abstractNumId w:val="30"/>
   </w:num>
   <w:num w:numId="16">
-    <w:abstractNumId w:val="61"/>
+    <w:abstractNumId w:val="65"/>
   </w:num>
   <w:num w:numId="17">
-    <w:abstractNumId w:val="55"/>
+    <w:abstractNumId w:val="59"/>
   </w:num>
   <w:num w:numId="18">
-    <w:abstractNumId w:val="72"/>
+    <w:abstractNumId w:val="77"/>
   </w:num>
   <w:num w:numId="19">
-    <w:abstractNumId w:val="62"/>
+    <w:abstractNumId w:val="66"/>
   </w:num>
   <w:num w:numId="20">
-    <w:abstractNumId w:val="59"/>
+    <w:abstractNumId w:val="63"/>
   </w:num>
   <w:num w:numId="21">
     <w:abstractNumId w:val="19"/>
@@ -16930,34 +18042,34 @@
     <w:abstractNumId w:val="12"/>
   </w:num>
   <w:num w:numId="23">
-    <w:abstractNumId w:val="75"/>
+    <w:abstractNumId w:val="80"/>
   </w:num>
   <w:num w:numId="24">
     <w:abstractNumId w:val="0"/>
   </w:num>
   <w:num w:numId="25">
-    <w:abstractNumId w:val="50"/>
+    <w:abstractNumId w:val="53"/>
   </w:num>
   <w:num w:numId="26">
-    <w:abstractNumId w:val="44"/>
+    <w:abstractNumId w:val="47"/>
   </w:num>
   <w:num w:numId="27">
-    <w:abstractNumId w:val="58"/>
+    <w:abstractNumId w:val="62"/>
   </w:num>
   <w:num w:numId="28">
-    <w:abstractNumId w:val="52"/>
+    <w:abstractNumId w:val="55"/>
   </w:num>
   <w:num w:numId="29">
-    <w:abstractNumId w:val="67"/>
+    <w:abstractNumId w:val="72"/>
   </w:num>
   <w:num w:numId="30">
-    <w:abstractNumId w:val="65"/>
+    <w:abstractNumId w:val="69"/>
   </w:num>
   <w:num w:numId="31">
-    <w:abstractNumId w:val="51"/>
+    <w:abstractNumId w:val="54"/>
   </w:num>
   <w:num w:numId="32">
-    <w:abstractNumId w:val="39"/>
+    <w:abstractNumId w:val="42"/>
   </w:num>
   <w:num w:numId="33">
     <w:abstractNumId w:val="18"/>
@@ -16966,7 +18078,7 @@
     <w:abstractNumId w:val="7"/>
   </w:num>
   <w:num w:numId="35">
-    <w:abstractNumId w:val="41"/>
+    <w:abstractNumId w:val="44"/>
   </w:num>
   <w:num w:numId="36">
     <w:abstractNumId w:val="17"/>
@@ -16975,52 +18087,52 @@
     <w:abstractNumId w:val="23"/>
   </w:num>
   <w:num w:numId="38">
-    <w:abstractNumId w:val="54"/>
+    <w:abstractNumId w:val="58"/>
   </w:num>
   <w:num w:numId="39">
-    <w:abstractNumId w:val="68"/>
+    <w:abstractNumId w:val="73"/>
   </w:num>
   <w:num w:numId="40">
-    <w:abstractNumId w:val="53"/>
+    <w:abstractNumId w:val="56"/>
   </w:num>
   <w:num w:numId="41">
     <w:abstractNumId w:val="6"/>
   </w:num>
   <w:num w:numId="42">
-    <w:abstractNumId w:val="69"/>
+    <w:abstractNumId w:val="74"/>
   </w:num>
   <w:num w:numId="43">
     <w:abstractNumId w:val="24"/>
   </w:num>
   <w:num w:numId="44">
-    <w:abstractNumId w:val="47"/>
+    <w:abstractNumId w:val="50"/>
   </w:num>
   <w:num w:numId="45">
-    <w:abstractNumId w:val="66"/>
+    <w:abstractNumId w:val="70"/>
   </w:num>
   <w:num w:numId="46">
-    <w:abstractNumId w:val="27"/>
+    <w:abstractNumId w:val="28"/>
   </w:num>
   <w:num w:numId="47">
     <w:abstractNumId w:val="5"/>
   </w:num>
   <w:num w:numId="48">
-    <w:abstractNumId w:val="33"/>
+    <w:abstractNumId w:val="34"/>
   </w:num>
   <w:num w:numId="49">
-    <w:abstractNumId w:val="43"/>
+    <w:abstractNumId w:val="46"/>
   </w:num>
   <w:num w:numId="50">
-    <w:abstractNumId w:val="70"/>
+    <w:abstractNumId w:val="75"/>
   </w:num>
   <w:num w:numId="51">
-    <w:abstractNumId w:val="45"/>
+    <w:abstractNumId w:val="48"/>
   </w:num>
   <w:num w:numId="52">
-    <w:abstractNumId w:val="63"/>
+    <w:abstractNumId w:val="67"/>
   </w:num>
   <w:num w:numId="53">
-    <w:abstractNumId w:val="40"/>
+    <w:abstractNumId w:val="43"/>
   </w:num>
   <w:num w:numId="54">
     <w:abstractNumId w:val="25"/>
@@ -17032,10 +18144,10 @@
     <w:abstractNumId w:val="22"/>
   </w:num>
   <w:num w:numId="57">
-    <w:abstractNumId w:val="56"/>
+    <w:abstractNumId w:val="60"/>
   </w:num>
   <w:num w:numId="58">
-    <w:abstractNumId w:val="49"/>
+    <w:abstractNumId w:val="52"/>
   </w:num>
   <w:num w:numId="59">
     <w:abstractNumId w:val="8"/>
@@ -17044,52 +18156,67 @@
     <w:abstractNumId w:val="1"/>
   </w:num>
   <w:num w:numId="61">
-    <w:abstractNumId w:val="57"/>
+    <w:abstractNumId w:val="61"/>
   </w:num>
   <w:num w:numId="62">
     <w:abstractNumId w:val="9"/>
   </w:num>
   <w:num w:numId="63">
-    <w:abstractNumId w:val="71"/>
+    <w:abstractNumId w:val="76"/>
   </w:num>
   <w:num w:numId="64">
-    <w:abstractNumId w:val="34"/>
+    <w:abstractNumId w:val="35"/>
   </w:num>
   <w:num w:numId="65">
-    <w:abstractNumId w:val="48"/>
+    <w:abstractNumId w:val="51"/>
   </w:num>
   <w:num w:numId="66">
     <w:abstractNumId w:val="10"/>
   </w:num>
   <w:num w:numId="67">
-    <w:abstractNumId w:val="74"/>
+    <w:abstractNumId w:val="79"/>
   </w:num>
   <w:num w:numId="68">
     <w:abstractNumId w:val="13"/>
   </w:num>
   <w:num w:numId="69">
-    <w:abstractNumId w:val="26"/>
+    <w:abstractNumId w:val="27"/>
   </w:num>
   <w:num w:numId="70">
     <w:abstractNumId w:val="11"/>
   </w:num>
   <w:num w:numId="71">
-    <w:abstractNumId w:val="42"/>
+    <w:abstractNumId w:val="45"/>
   </w:num>
   <w:num w:numId="72">
-    <w:abstractNumId w:val="28"/>
+    <w:abstractNumId w:val="29"/>
   </w:num>
   <w:num w:numId="73">
-    <w:abstractNumId w:val="35"/>
+    <w:abstractNumId w:val="36"/>
   </w:num>
   <w:num w:numId="74">
     <w:abstractNumId w:val="2"/>
   </w:num>
   <w:num w:numId="75">
-    <w:abstractNumId w:val="32"/>
+    <w:abstractNumId w:val="33"/>
   </w:num>
   <w:num w:numId="76">
     <w:abstractNumId w:val="3"/>
+  </w:num>
+  <w:num w:numId="77">
+    <w:abstractNumId w:val="57"/>
+  </w:num>
+  <w:num w:numId="78">
+    <w:abstractNumId w:val="26"/>
+  </w:num>
+  <w:num w:numId="79">
+    <w:abstractNumId w:val="38"/>
+  </w:num>
+  <w:num w:numId="80">
+    <w:abstractNumId w:val="71"/>
+  </w:num>
+  <w:num w:numId="81">
+    <w:abstractNumId w:val="40"/>
   </w:num>
   <w:numIdMacAtCleanup w:val="73"/>
 </w:numbering>
@@ -17112,7 +18239,7 @@
       </w:pPr>
     </w:pPrDefault>
   </w:docDefaults>
-  <w:latentStyles w:defLockedState="0" w:defUIPriority="99" w:defSemiHidden="0" w:defUnhideWhenUsed="0" w:defQFormat="0" w:count="372">
+  <w:latentStyles w:defLockedState="0" w:defUIPriority="99" w:defSemiHidden="0" w:defUnhideWhenUsed="0" w:defQFormat="0" w:count="374">
     <w:lsdException w:name="Normal" w:uiPriority="0" w:qFormat="1"/>
     <w:lsdException w:name="heading 1" w:uiPriority="9" w:qFormat="1"/>
     <w:lsdException w:name="heading 2" w:semiHidden="1" w:uiPriority="9" w:unhideWhenUsed="1" w:qFormat="1"/>
@@ -17485,6 +18612,8 @@
     <w:lsdException w:name="List Table 6 Colorful Accent 6" w:uiPriority="51"/>
     <w:lsdException w:name="List Table 7 Colorful Accent 6" w:uiPriority="52"/>
     <w:lsdException w:name="Mention" w:semiHidden="1" w:unhideWhenUsed="1"/>
+    <w:lsdException w:name="Smart Hyperlink" w:semiHidden="1" w:unhideWhenUsed="1"/>
+    <w:lsdException w:name="Hashtag" w:semiHidden="1" w:unhideWhenUsed="1"/>
   </w:latentStyles>
   <w:style w:type="paragraph" w:default="1" w:styleId="Normal">
     <w:name w:val="Normal"/>

</xml_diff>

<commit_message>
Fully completed Unity Program
Fully completed program with anaylsis questions.
</commit_message>
<xml_diff>
--- a/Project Journal.docx
+++ b/Project Journal.docx
@@ -12892,9 +12892,9 @@
         <w:t xml:space="preserve"> of traits are added to them, and their name is picked from random from a list.</w:t>
       </w:r>
     </w:p>
-    <w:p>
-      <w:r>
-        <w:tab/>
+    <w:p/>
+    <w:p>
+      <w:r>
         <w:t>16</w:t>
       </w:r>
       <w:r>
@@ -12927,8 +12927,14 @@
           <w:ilvl w:val="0"/>
           <w:numId w:val="92"/>
         </w:numPr>
-      </w:pPr>
-      <w:r>
+        <w:rPr>
+          <w:strike/>
+        </w:rPr>
+      </w:pPr>
+      <w:r>
+        <w:rPr>
+          <w:strike/>
+        </w:rPr>
         <w:t>Create the analysis questions.</w:t>
       </w:r>
     </w:p>
@@ -12939,11 +12945,20 @@
           <w:ilvl w:val="0"/>
           <w:numId w:val="92"/>
         </w:numPr>
-      </w:pPr>
-      <w:r>
+        <w:rPr>
+          <w:strike/>
+        </w:rPr>
+      </w:pPr>
+      <w:r>
+        <w:rPr>
+          <w:strike/>
+        </w:rPr>
         <w:t>Polish and complete the start and end screen</w:t>
       </w:r>
       <w:r>
+        <w:rPr>
+          <w:strike/>
+        </w:rPr>
         <w:t>s.</w:t>
       </w:r>
     </w:p>
@@ -12966,9 +12981,43 @@
           <w:ilvl w:val="0"/>
           <w:numId w:val="92"/>
         </w:numPr>
-      </w:pPr>
-      <w:r>
+        <w:rPr>
+          <w:strike/>
+        </w:rPr>
+      </w:pPr>
+      <w:r>
+        <w:rPr>
+          <w:strike/>
+        </w:rPr>
         <w:t>Create webpage for the testing.</w:t>
+      </w:r>
+    </w:p>
+    <w:p>
+      <w:pPr>
+        <w:rPr>
+          <w:u w:val="single"/>
+        </w:rPr>
+      </w:pPr>
+      <w:r>
+        <w:rPr>
+          <w:u w:val="single"/>
+        </w:rPr>
+        <w:t>Work</w:t>
+      </w:r>
+    </w:p>
+    <w:p>
+      <w:r>
+        <w:tab/>
+        <w:t>Start and end screens completed as well as a brief instructions screen. The analysis questions have been created with a disclaimer at the beginning emphasising the need to focus only on the AI and ignore other under-developed systems such as the art and general game-play.</w:t>
+      </w:r>
+    </w:p>
+    <w:p>
+      <w:r>
+        <w:tab/>
+        <w:t>A problem was found with embedding the program onto a webpage. Instead of this path the program will instead be uploaded to the github page and testers will need to download the program and run it, which is not ideal but the best option at this stage.</w:t>
+      </w:r>
+      <w:r>
+        <w:t xml:space="preserve"> The webpage still contains all the information required for the testers to learn about the program, its aspects and the process of downloading the program and the questions.</w:t>
       </w:r>
       <w:bookmarkStart w:id="0" w:name="_GoBack"/>
       <w:bookmarkEnd w:id="0"/>

</xml_diff>